<commit_message>
Using correct outcome and modelling observer as a fixed effect
</commit_message>
<xml_diff>
--- a/products/time_report.docx
+++ b/products/time_report.docx
@@ -30,7 +30,7 @@
         <w:t xml:space="preserve">(</w:t>
       </w:r>
       <w:r>
-        <w:t xml:space="preserve">18 Sep 2020</w:t>
+        <w:t xml:space="preserve">23 Sep 2020</w:t>
       </w:r>
       <w:r>
         <w:t xml:space="preserve">)</w:t>
@@ -47,7 +47,7 @@
         <w:t xml:space="preserve">Generated using git revision: </w:t>
       </w:r>
       <w:r>
-        <w:t xml:space="preserve">4b52b9d</w:t>
+        <w:t xml:space="preserve">d4b6cfb</w:t>
       </w:r>
     </w:p>
     <w:p>
@@ -115,34 +115,55 @@
         <w:t xml:space="preserve">relative differences in time between treatment and control. We adjusted for </w:t>
       </w:r>
       <w:r>
-        <w:t xml:space="preserve">the stratification variable (CHMP 2015) and for cluster size and lab </w:t>
-      </w:r>
-      <w:r>
-        <w:t xml:space="preserve">availability (variables used to constrain randomization; Li 2016) as fixed </w:t>
-      </w:r>
-      <w:r>
-        <w:t xml:space="preserve">effects, and cluster and observer as random effects. We exponentiated to </w:t>
-      </w:r>
-      <w:r>
-        <w:t xml:space="preserve">obtain estimates of relative difference and 95% confidence intervals. We </w:t>
-      </w:r>
-      <w:r>
-        <w:t xml:space="preserve">followed the intention-to-treat principle for all analyses: participants were </w:t>
-      </w:r>
-      <w:r>
-        <w:t xml:space="preserve">analyzed in the arms to which they were randomized, and all participants were </w:t>
-      </w:r>
-      <w:r>
-        <w:t xml:space="preserve">included in the analyses. No data were missing. Statistical analyses were </w:t>
-      </w:r>
-      <w:r>
-        <w:t xml:space="preserve">performed using Stata 16 (StataCorp LLC, College Station, Texas, USA). The </w:t>
-      </w:r>
-      <w:r>
-        <w:t xml:space="preserve">statistician was not involved in data collection and was blinded to treatment </w:t>
-      </w:r>
-      <w:r>
-        <w:t xml:space="preserve">allocation during analysis. Protocol deviations are documented in Appendix 1.</w:t>
+        <w:t xml:space="preserve">the stratification variable (CHMP 2015) and the variables used to constrain </w:t>
+      </w:r>
+      <w:r>
+        <w:t xml:space="preserve">randomization (cluster size and lab availability; Li 2016) as fixed effects. </w:t>
+      </w:r>
+      <w:r>
+        <w:t xml:space="preserve">We estimated the effect of observer and whether a visit was a booking visit </w:t>
+      </w:r>
+      <w:r>
+        <w:t xml:space="preserve">(fixed effects) because we anticipated that these would affect time </w:t>
+      </w:r>
+      <w:r>
+        <w:t xml:space="preserve">measurements. We modelled cluster as a random effect. It was not possible to </w:t>
+      </w:r>
+      <w:r>
+        <w:t xml:space="preserve">obtain reliable variance estimates using a model that adjusted for observer as a </w:t>
+      </w:r>
+      <w:r>
+        <w:t xml:space="preserve">random effect. However, an exploratory analysis that modelled observer as a </w:t>
+      </w:r>
+      <w:r>
+        <w:t xml:space="preserve">random effect showed that point estimates and confidence intervals comparing </w:t>
+      </w:r>
+      <w:r>
+        <w:t xml:space="preserve">treatment to control were almost identical for the primary outcome. </w:t>
+      </w:r>
+      <w:r>
+        <w:t xml:space="preserve">We exponentiated to obtain estimates of relative difference and 95% confidence </w:t>
+      </w:r>
+      <w:r>
+        <w:t xml:space="preserve">intervals. We followed the intention-to-treat principle for all analyses: </w:t>
+      </w:r>
+      <w:r>
+        <w:t xml:space="preserve">participants were analyzed in the arms to which they were randomized, and all </w:t>
+      </w:r>
+      <w:r>
+        <w:t xml:space="preserve">participants were included in the analyses. No data were missing. Statistical </w:t>
+      </w:r>
+      <w:r>
+        <w:t xml:space="preserve">analyses were performed using Stata 16 (StataCorp LLC, College Station, Texas, </w:t>
+      </w:r>
+      <w:r>
+        <w:t xml:space="preserve">USA). The statistician was not involved in data collection and was blinded to </w:t>
+      </w:r>
+      <w:r>
+        <w:t xml:space="preserve">treatment allocation during analysis. Protocol deviations are documented in </w:t>
+      </w:r>
+      <w:r>
+        <w:t xml:space="preserve">Appendix 1.</w:t>
       </w:r>
     </w:p>
     <w:p>
@@ -453,7 +474,7 @@
               <w:jc w:val="right"/>
             </w:pPr>
             <w:r>
-              <w:t xml:space="preserve">0.82</w:t>
+              <w:t xml:space="preserve">0.70</w:t>
             </w:r>
           </w:p>
         </w:tc>
@@ -470,7 +491,7 @@
               <w:jc w:val="right"/>
             </w:pPr>
             <w:r>
-              <w:t xml:space="preserve">0.13</w:t>
+              <w:t xml:space="preserve">0.16</w:t>
             </w:r>
           </w:p>
         </w:tc>
@@ -487,7 +508,7 @@
               <w:jc w:val="right"/>
             </w:pPr>
             <w:r>
-              <w:t xml:space="preserve">-1.52</w:t>
+              <w:t xml:space="preserve">-2.25</w:t>
             </w:r>
           </w:p>
         </w:tc>
@@ -504,7 +525,7 @@
               <w:jc w:val="right"/>
             </w:pPr>
             <w:r>
-              <w:t xml:space="preserve">0.13</w:t>
+              <w:t xml:space="preserve">0.02</w:t>
             </w:r>
           </w:p>
         </w:tc>
@@ -521,7 +542,7 @@
               <w:jc w:val="right"/>
             </w:pPr>
             <w:r>
-              <w:t xml:space="preserve">0.63</w:t>
+              <w:t xml:space="preserve">0.51</w:t>
             </w:r>
           </w:p>
         </w:tc>
@@ -538,7 +559,7 @@
               <w:jc w:val="right"/>
             </w:pPr>
             <w:r>
-              <w:t xml:space="preserve">1.06</w:t>
+              <w:t xml:space="preserve">0.95</w:t>
             </w:r>
           </w:p>
         </w:tc>
@@ -643,13 +664,10 @@
         <w:t xml:space="preserve">We did not originally plan to model relative times via transformation to the </w:t>
       </w:r>
       <w:r>
-        <w:t xml:space="preserve">log scale. Nor did we originally plan to model observer as a random effect but </w:t>
-      </w:r>
-      <w:r>
-        <w:t xml:space="preserve">chose to do so as it is plausible that systematic differences may exist between </w:t>
-      </w:r>
-      <w:r>
-        <w:t xml:space="preserve">observers.</w:t>
+        <w:t xml:space="preserve">log scale. Nor did we originally plan to adjust for observer but chose to do so </w:t>
+      </w:r>
+      <w:r>
+        <w:t xml:space="preserve">as it is plausible that systematic differences may exist between observers.</w:t>
       </w:r>
     </w:p>
     <w:p>
@@ -988,77 +1006,77 @@
               <w:jc w:val="right"/>
             </w:pPr>
             <w:r>
-              <w:t xml:space="preserve">-0.20</w:t>
-            </w:r>
-          </w:p>
-        </w:tc>
-        <w:tc>
-          <w:tcPr>
-            <w:tcW w:w="1337" w:type="dxa"/>
-          </w:tcPr>
-          <w:p>
-            <w:pPr>
-              <w:spacing w:after="0"/>
-              <w:jc w:val="right"/>
-            </w:pPr>
-            <w:r>
-              <w:t xml:space="preserve">0.13</w:t>
-            </w:r>
-          </w:p>
-        </w:tc>
-        <w:tc>
-          <w:tcPr>
-            <w:tcW w:w="1337" w:type="dxa"/>
-          </w:tcPr>
-          <w:p>
-            <w:pPr>
-              <w:spacing w:after="0"/>
-              <w:jc w:val="right"/>
-            </w:pPr>
-            <w:r>
-              <w:t xml:space="preserve">-1.52</w:t>
-            </w:r>
-          </w:p>
-        </w:tc>
-        <w:tc>
-          <w:tcPr>
-            <w:tcW w:w="1337" w:type="dxa"/>
-          </w:tcPr>
-          <w:p>
-            <w:pPr>
-              <w:spacing w:after="0"/>
-              <w:jc w:val="right"/>
-            </w:pPr>
-            <w:r>
-              <w:t xml:space="preserve">0.13</w:t>
-            </w:r>
-          </w:p>
-        </w:tc>
-        <w:tc>
-          <w:tcPr>
-            <w:tcW w:w="1337" w:type="dxa"/>
-          </w:tcPr>
-          <w:p>
-            <w:pPr>
-              <w:spacing w:after="0"/>
-              <w:jc w:val="right"/>
-            </w:pPr>
-            <w:r>
-              <w:t xml:space="preserve">-0.46</w:t>
-            </w:r>
-          </w:p>
-        </w:tc>
-        <w:tc>
-          <w:tcPr>
-            <w:tcW w:w="1337" w:type="dxa"/>
-          </w:tcPr>
-          <w:p>
-            <w:pPr>
-              <w:spacing w:after="0"/>
-              <w:jc w:val="right"/>
-            </w:pPr>
-            <w:r>
-              <w:t xml:space="preserve">0.06</w:t>
+              <w:t xml:space="preserve">-0.36</w:t>
+            </w:r>
+          </w:p>
+        </w:tc>
+        <w:tc>
+          <w:tcPr>
+            <w:tcW w:w="1337" w:type="dxa"/>
+          </w:tcPr>
+          <w:p>
+            <w:pPr>
+              <w:spacing w:after="0"/>
+              <w:jc w:val="right"/>
+            </w:pPr>
+            <w:r>
+              <w:t xml:space="preserve">0.16</w:t>
+            </w:r>
+          </w:p>
+        </w:tc>
+        <w:tc>
+          <w:tcPr>
+            <w:tcW w:w="1337" w:type="dxa"/>
+          </w:tcPr>
+          <w:p>
+            <w:pPr>
+              <w:spacing w:after="0"/>
+              <w:jc w:val="right"/>
+            </w:pPr>
+            <w:r>
+              <w:t xml:space="preserve">-2.25</w:t>
+            </w:r>
+          </w:p>
+        </w:tc>
+        <w:tc>
+          <w:tcPr>
+            <w:tcW w:w="1337" w:type="dxa"/>
+          </w:tcPr>
+          <w:p>
+            <w:pPr>
+              <w:spacing w:after="0"/>
+              <w:jc w:val="right"/>
+            </w:pPr>
+            <w:r>
+              <w:t xml:space="preserve">0.02</w:t>
+            </w:r>
+          </w:p>
+        </w:tc>
+        <w:tc>
+          <w:tcPr>
+            <w:tcW w:w="1337" w:type="dxa"/>
+          </w:tcPr>
+          <w:p>
+            <w:pPr>
+              <w:spacing w:after="0"/>
+              <w:jc w:val="right"/>
+            </w:pPr>
+            <w:r>
+              <w:t xml:space="preserve">-0.68</w:t>
+            </w:r>
+          </w:p>
+        </w:tc>
+        <w:tc>
+          <w:tcPr>
+            <w:tcW w:w="1337" w:type="dxa"/>
+          </w:tcPr>
+          <w:p>
+            <w:pPr>
+              <w:spacing w:after="0"/>
+              <w:jc w:val="right"/>
+            </w:pPr>
+            <w:r>
+              <w:t xml:space="preserve">-0.05</w:t>
             </w:r>
           </w:p>
         </w:tc>
@@ -1306,62 +1324,6 @@
               <w:jc w:val="right"/>
             </w:pPr>
             <w:r>
-              <w:t xml:space="preserve">0.47</w:t>
-            </w:r>
-          </w:p>
-        </w:tc>
-        <w:tc>
-          <w:tcPr>
-            <w:tcW w:w="1337" w:type="dxa"/>
-          </w:tcPr>
-          <w:p>
-            <w:pPr>
-              <w:spacing w:after="0"/>
-              <w:jc w:val="right"/>
-            </w:pPr>
-            <w:r>
-              <w:t xml:space="preserve">0.31</w:t>
-            </w:r>
-          </w:p>
-        </w:tc>
-        <w:tc>
-          <w:tcPr>
-            <w:tcW w:w="1337" w:type="dxa"/>
-          </w:tcPr>
-          <w:p>
-            <w:pPr>
-              <w:spacing w:after="0"/>
-              <w:jc w:val="right"/>
-            </w:pPr>
-            <w:r>
-              <w:t xml:space="preserve">1.49</w:t>
-            </w:r>
-          </w:p>
-        </w:tc>
-        <w:tc>
-          <w:tcPr>
-            <w:tcW w:w="1337" w:type="dxa"/>
-          </w:tcPr>
-          <w:p>
-            <w:pPr>
-              <w:spacing w:after="0"/>
-              <w:jc w:val="right"/>
-            </w:pPr>
-            <w:r>
-              <w:t xml:space="preserve">0.14</w:t>
-            </w:r>
-          </w:p>
-        </w:tc>
-        <w:tc>
-          <w:tcPr>
-            <w:tcW w:w="1337" w:type="dxa"/>
-          </w:tcPr>
-          <w:p>
-            <w:pPr>
-              <w:spacing w:after="0"/>
-              <w:jc w:val="right"/>
-            </w:pPr>
-            <w:r>
               <w:t xml:space="preserve">-0.15</w:t>
             </w:r>
           </w:p>
@@ -1376,7 +1338,63 @@
               <w:jc w:val="right"/>
             </w:pPr>
             <w:r>
-              <w:t xml:space="preserve">1.08</w:t>
+              <w:t xml:space="preserve">0.37</w:t>
+            </w:r>
+          </w:p>
+        </w:tc>
+        <w:tc>
+          <w:tcPr>
+            <w:tcW w:w="1337" w:type="dxa"/>
+          </w:tcPr>
+          <w:p>
+            <w:pPr>
+              <w:spacing w:after="0"/>
+              <w:jc w:val="right"/>
+            </w:pPr>
+            <w:r>
+              <w:t xml:space="preserve">-0.40</w:t>
+            </w:r>
+          </w:p>
+        </w:tc>
+        <w:tc>
+          <w:tcPr>
+            <w:tcW w:w="1337" w:type="dxa"/>
+          </w:tcPr>
+          <w:p>
+            <w:pPr>
+              <w:spacing w:after="0"/>
+              <w:jc w:val="right"/>
+            </w:pPr>
+            <w:r>
+              <w:t xml:space="preserve">0.69</w:t>
+            </w:r>
+          </w:p>
+        </w:tc>
+        <w:tc>
+          <w:tcPr>
+            <w:tcW w:w="1337" w:type="dxa"/>
+          </w:tcPr>
+          <w:p>
+            <w:pPr>
+              <w:spacing w:after="0"/>
+              <w:jc w:val="right"/>
+            </w:pPr>
+            <w:r>
+              <w:t xml:space="preserve">-0.88</w:t>
+            </w:r>
+          </w:p>
+        </w:tc>
+        <w:tc>
+          <w:tcPr>
+            <w:tcW w:w="1337" w:type="dxa"/>
+          </w:tcPr>
+          <w:p>
+            <w:pPr>
+              <w:spacing w:after="0"/>
+              <w:jc w:val="right"/>
+            </w:pPr>
+            <w:r>
+              <w:t xml:space="preserve">0.58</w:t>
             </w:r>
           </w:p>
         </w:tc>
@@ -1412,77 +1430,77 @@
               <w:jc w:val="right"/>
             </w:pPr>
             <w:r>
-              <w:t xml:space="preserve">0.00</w:t>
-            </w:r>
-          </w:p>
-        </w:tc>
-        <w:tc>
-          <w:tcPr>
-            <w:tcW w:w="1337" w:type="dxa"/>
-          </w:tcPr>
-          <w:p>
-            <w:pPr>
-              <w:spacing w:after="0"/>
-              <w:jc w:val="right"/>
-            </w:pPr>
-            <w:r>
-              <w:t xml:space="preserve">0.31</w:t>
-            </w:r>
-          </w:p>
-        </w:tc>
-        <w:tc>
-          <w:tcPr>
-            <w:tcW w:w="1337" w:type="dxa"/>
-          </w:tcPr>
-          <w:p>
-            <w:pPr>
-              <w:spacing w:after="0"/>
-              <w:jc w:val="right"/>
-            </w:pPr>
-            <w:r>
-              <w:t xml:space="preserve">0.00</w:t>
-            </w:r>
-          </w:p>
-        </w:tc>
-        <w:tc>
-          <w:tcPr>
-            <w:tcW w:w="1337" w:type="dxa"/>
-          </w:tcPr>
-          <w:p>
-            <w:pPr>
-              <w:spacing w:after="0"/>
-              <w:jc w:val="right"/>
-            </w:pPr>
-            <w:r>
-              <w:t xml:space="preserve">1.00</w:t>
-            </w:r>
-          </w:p>
-        </w:tc>
-        <w:tc>
-          <w:tcPr>
-            <w:tcW w:w="1337" w:type="dxa"/>
-          </w:tcPr>
-          <w:p>
-            <w:pPr>
-              <w:spacing w:after="0"/>
-              <w:jc w:val="right"/>
-            </w:pPr>
-            <w:r>
-              <w:t xml:space="preserve">-0.61</w:t>
-            </w:r>
-          </w:p>
-        </w:tc>
-        <w:tc>
-          <w:tcPr>
-            <w:tcW w:w="1337" w:type="dxa"/>
-          </w:tcPr>
-          <w:p>
-            <w:pPr>
-              <w:spacing w:after="0"/>
-              <w:jc w:val="right"/>
-            </w:pPr>
-            <w:r>
-              <w:t xml:space="preserve">0.61</w:t>
+              <w:t xml:space="preserve">-0.32</w:t>
+            </w:r>
+          </w:p>
+        </w:tc>
+        <w:tc>
+          <w:tcPr>
+            <w:tcW w:w="1337" w:type="dxa"/>
+          </w:tcPr>
+          <w:p>
+            <w:pPr>
+              <w:spacing w:after="0"/>
+              <w:jc w:val="right"/>
+            </w:pPr>
+            <w:r>
+              <w:t xml:space="preserve">0.37</w:t>
+            </w:r>
+          </w:p>
+        </w:tc>
+        <w:tc>
+          <w:tcPr>
+            <w:tcW w:w="1337" w:type="dxa"/>
+          </w:tcPr>
+          <w:p>
+            <w:pPr>
+              <w:spacing w:after="0"/>
+              <w:jc w:val="right"/>
+            </w:pPr>
+            <w:r>
+              <w:t xml:space="preserve">-0.85</w:t>
+            </w:r>
+          </w:p>
+        </w:tc>
+        <w:tc>
+          <w:tcPr>
+            <w:tcW w:w="1337" w:type="dxa"/>
+          </w:tcPr>
+          <w:p>
+            <w:pPr>
+              <w:spacing w:after="0"/>
+              <w:jc w:val="right"/>
+            </w:pPr>
+            <w:r>
+              <w:t xml:space="preserve">0.39</w:t>
+            </w:r>
+          </w:p>
+        </w:tc>
+        <w:tc>
+          <w:tcPr>
+            <w:tcW w:w="1337" w:type="dxa"/>
+          </w:tcPr>
+          <w:p>
+            <w:pPr>
+              <w:spacing w:after="0"/>
+              <w:jc w:val="right"/>
+            </w:pPr>
+            <w:r>
+              <w:t xml:space="preserve">-1.05</w:t>
+            </w:r>
+          </w:p>
+        </w:tc>
+        <w:tc>
+          <w:tcPr>
+            <w:tcW w:w="1337" w:type="dxa"/>
+          </w:tcPr>
+          <w:p>
+            <w:pPr>
+              <w:spacing w:after="0"/>
+              <w:jc w:val="right"/>
+            </w:pPr>
+            <w:r>
+              <w:t xml:space="preserve">0.41</w:t>
             </w:r>
           </w:p>
         </w:tc>
@@ -1518,6 +1536,48 @@
               <w:jc w:val="right"/>
             </w:pPr>
             <w:r>
+              <w:t xml:space="preserve">-0.38</w:t>
+            </w:r>
+          </w:p>
+        </w:tc>
+        <w:tc>
+          <w:tcPr>
+            <w:tcW w:w="1337" w:type="dxa"/>
+          </w:tcPr>
+          <w:p>
+            <w:pPr>
+              <w:spacing w:after="0"/>
+              <w:jc w:val="right"/>
+            </w:pPr>
+            <w:r>
+              <w:t xml:space="preserve">0.34</w:t>
+            </w:r>
+          </w:p>
+        </w:tc>
+        <w:tc>
+          <w:tcPr>
+            <w:tcW w:w="1337" w:type="dxa"/>
+          </w:tcPr>
+          <w:p>
+            <w:pPr>
+              <w:spacing w:after="0"/>
+              <w:jc w:val="right"/>
+            </w:pPr>
+            <w:r>
+              <w:t xml:space="preserve">-1.13</w:t>
+            </w:r>
+          </w:p>
+        </w:tc>
+        <w:tc>
+          <w:tcPr>
+            <w:tcW w:w="1337" w:type="dxa"/>
+          </w:tcPr>
+          <w:p>
+            <w:pPr>
+              <w:spacing w:after="0"/>
+              <w:jc w:val="right"/>
+            </w:pPr>
+            <w:r>
               <w:t xml:space="preserve">0.26</w:t>
             </w:r>
           </w:p>
@@ -1532,63 +1592,21 @@
               <w:jc w:val="right"/>
             </w:pPr>
             <w:r>
+              <w:t xml:space="preserve">-1.05</w:t>
+            </w:r>
+          </w:p>
+        </w:tc>
+        <w:tc>
+          <w:tcPr>
+            <w:tcW w:w="1337" w:type="dxa"/>
+          </w:tcPr>
+          <w:p>
+            <w:pPr>
+              <w:spacing w:after="0"/>
+              <w:jc w:val="right"/>
+            </w:pPr>
+            <w:r>
               <w:t xml:space="preserve">0.28</w:t>
-            </w:r>
-          </w:p>
-        </w:tc>
-        <w:tc>
-          <w:tcPr>
-            <w:tcW w:w="1337" w:type="dxa"/>
-          </w:tcPr>
-          <w:p>
-            <w:pPr>
-              <w:spacing w:after="0"/>
-              <w:jc w:val="right"/>
-            </w:pPr>
-            <w:r>
-              <w:t xml:space="preserve">0.92</w:t>
-            </w:r>
-          </w:p>
-        </w:tc>
-        <w:tc>
-          <w:tcPr>
-            <w:tcW w:w="1337" w:type="dxa"/>
-          </w:tcPr>
-          <w:p>
-            <w:pPr>
-              <w:spacing w:after="0"/>
-              <w:jc w:val="right"/>
-            </w:pPr>
-            <w:r>
-              <w:t xml:space="preserve">0.36</w:t>
-            </w:r>
-          </w:p>
-        </w:tc>
-        <w:tc>
-          <w:tcPr>
-            <w:tcW w:w="1337" w:type="dxa"/>
-          </w:tcPr>
-          <w:p>
-            <w:pPr>
-              <w:spacing w:after="0"/>
-              <w:jc w:val="right"/>
-            </w:pPr>
-            <w:r>
-              <w:t xml:space="preserve">-0.29</w:t>
-            </w:r>
-          </w:p>
-        </w:tc>
-        <w:tc>
-          <w:tcPr>
-            <w:tcW w:w="1337" w:type="dxa"/>
-          </w:tcPr>
-          <w:p>
-            <w:pPr>
-              <w:spacing w:after="0"/>
-              <w:jc w:val="right"/>
-            </w:pPr>
-            <w:r>
-              <w:t xml:space="preserve">0.80</w:t>
             </w:r>
           </w:p>
         </w:tc>
@@ -1624,62 +1642,6 @@
               <w:jc w:val="right"/>
             </w:pPr>
             <w:r>
-              <w:t xml:space="preserve">-0.00</w:t>
-            </w:r>
-          </w:p>
-        </w:tc>
-        <w:tc>
-          <w:tcPr>
-            <w:tcW w:w="1337" w:type="dxa"/>
-          </w:tcPr>
-          <w:p>
-            <w:pPr>
-              <w:spacing w:after="0"/>
-              <w:jc w:val="right"/>
-            </w:pPr>
-            <w:r>
-              <w:t xml:space="preserve">0.26</w:t>
-            </w:r>
-          </w:p>
-        </w:tc>
-        <w:tc>
-          <w:tcPr>
-            <w:tcW w:w="1337" w:type="dxa"/>
-          </w:tcPr>
-          <w:p>
-            <w:pPr>
-              <w:spacing w:after="0"/>
-              <w:jc w:val="right"/>
-            </w:pPr>
-            <w:r>
-              <w:t xml:space="preserve">-0.01</w:t>
-            </w:r>
-          </w:p>
-        </w:tc>
-        <w:tc>
-          <w:tcPr>
-            <w:tcW w:w="1337" w:type="dxa"/>
-          </w:tcPr>
-          <w:p>
-            <w:pPr>
-              <w:spacing w:after="0"/>
-              <w:jc w:val="right"/>
-            </w:pPr>
-            <w:r>
-              <w:t xml:space="preserve">0.99</w:t>
-            </w:r>
-          </w:p>
-        </w:tc>
-        <w:tc>
-          <w:tcPr>
-            <w:tcW w:w="1337" w:type="dxa"/>
-          </w:tcPr>
-          <w:p>
-            <w:pPr>
-              <w:spacing w:after="0"/>
-              <w:jc w:val="right"/>
-            </w:pPr>
-            <w:r>
               <w:t xml:space="preserve">-0.51</w:t>
             </w:r>
           </w:p>
@@ -1694,7 +1656,63 @@
               <w:jc w:val="right"/>
             </w:pPr>
             <w:r>
-              <w:t xml:space="preserve">0.51</w:t>
+              <w:t xml:space="preserve">0.33</w:t>
+            </w:r>
+          </w:p>
+        </w:tc>
+        <w:tc>
+          <w:tcPr>
+            <w:tcW w:w="1337" w:type="dxa"/>
+          </w:tcPr>
+          <w:p>
+            <w:pPr>
+              <w:spacing w:after="0"/>
+              <w:jc w:val="right"/>
+            </w:pPr>
+            <w:r>
+              <w:t xml:space="preserve">-1.57</w:t>
+            </w:r>
+          </w:p>
+        </w:tc>
+        <w:tc>
+          <w:tcPr>
+            <w:tcW w:w="1337" w:type="dxa"/>
+          </w:tcPr>
+          <w:p>
+            <w:pPr>
+              <w:spacing w:after="0"/>
+              <w:jc w:val="right"/>
+            </w:pPr>
+            <w:r>
+              <w:t xml:space="preserve">0.12</w:t>
+            </w:r>
+          </w:p>
+        </w:tc>
+        <w:tc>
+          <w:tcPr>
+            <w:tcW w:w="1337" w:type="dxa"/>
+          </w:tcPr>
+          <w:p>
+            <w:pPr>
+              <w:spacing w:after="0"/>
+              <w:jc w:val="right"/>
+            </w:pPr>
+            <w:r>
+              <w:t xml:space="preserve">-1.15</w:t>
+            </w:r>
+          </w:p>
+        </w:tc>
+        <w:tc>
+          <w:tcPr>
+            <w:tcW w:w="1337" w:type="dxa"/>
+          </w:tcPr>
+          <w:p>
+            <w:pPr>
+              <w:spacing w:after="0"/>
+              <w:jc w:val="right"/>
+            </w:pPr>
+            <w:r>
+              <w:t xml:space="preserve">0.13</w:t>
             </w:r>
           </w:p>
         </w:tc>
@@ -1836,77 +1854,77 @@
               <w:jc w:val="right"/>
             </w:pPr>
             <w:r>
-              <w:t xml:space="preserve">-3.17</w:t>
-            </w:r>
-          </w:p>
-        </w:tc>
-        <w:tc>
-          <w:tcPr>
-            <w:tcW w:w="1337" w:type="dxa"/>
-          </w:tcPr>
-          <w:p>
-            <w:pPr>
-              <w:spacing w:after="0"/>
-              <w:jc w:val="right"/>
-            </w:pPr>
-            <w:r>
-              <w:t xml:space="preserve">1.74</w:t>
-            </w:r>
-          </w:p>
-        </w:tc>
-        <w:tc>
-          <w:tcPr>
-            <w:tcW w:w="1337" w:type="dxa"/>
-          </w:tcPr>
-          <w:p>
-            <w:pPr>
-              <w:spacing w:after="0"/>
-              <w:jc w:val="right"/>
-            </w:pPr>
-            <w:r>
-              <w:t xml:space="preserve">-1.82</w:t>
-            </w:r>
-          </w:p>
-        </w:tc>
-        <w:tc>
-          <w:tcPr>
-            <w:tcW w:w="1337" w:type="dxa"/>
-          </w:tcPr>
-          <w:p>
-            <w:pPr>
-              <w:spacing w:after="0"/>
-              <w:jc w:val="right"/>
-            </w:pPr>
-            <w:r>
-              <w:t xml:space="preserve">0.07</w:t>
-            </w:r>
-          </w:p>
-        </w:tc>
-        <w:tc>
-          <w:tcPr>
-            <w:tcW w:w="1337" w:type="dxa"/>
-          </w:tcPr>
-          <w:p>
-            <w:pPr>
-              <w:spacing w:after="0"/>
-              <w:jc w:val="right"/>
-            </w:pPr>
-            <w:r>
-              <w:t xml:space="preserve">-6.58</w:t>
-            </w:r>
-          </w:p>
-        </w:tc>
-        <w:tc>
-          <w:tcPr>
-            <w:tcW w:w="1337" w:type="dxa"/>
-          </w:tcPr>
-          <w:p>
-            <w:pPr>
-              <w:spacing w:after="0"/>
-              <w:jc w:val="right"/>
-            </w:pPr>
-            <w:r>
-              <w:t xml:space="preserve">0.25</w:t>
+              <w:t xml:space="preserve">-4.59</w:t>
+            </w:r>
+          </w:p>
+        </w:tc>
+        <w:tc>
+          <w:tcPr>
+            <w:tcW w:w="1337" w:type="dxa"/>
+          </w:tcPr>
+          <w:p>
+            <w:pPr>
+              <w:spacing w:after="0"/>
+              <w:jc w:val="right"/>
+            </w:pPr>
+            <w:r>
+              <w:t xml:space="preserve">2.59</w:t>
+            </w:r>
+          </w:p>
+        </w:tc>
+        <w:tc>
+          <w:tcPr>
+            <w:tcW w:w="1337" w:type="dxa"/>
+          </w:tcPr>
+          <w:p>
+            <w:pPr>
+              <w:spacing w:after="0"/>
+              <w:jc w:val="right"/>
+            </w:pPr>
+            <w:r>
+              <w:t xml:space="preserve">-1.77</w:t>
+            </w:r>
+          </w:p>
+        </w:tc>
+        <w:tc>
+          <w:tcPr>
+            <w:tcW w:w="1337" w:type="dxa"/>
+          </w:tcPr>
+          <w:p>
+            <w:pPr>
+              <w:spacing w:after="0"/>
+              <w:jc w:val="right"/>
+            </w:pPr>
+            <w:r>
+              <w:t xml:space="preserve">0.08</w:t>
+            </w:r>
+          </w:p>
+        </w:tc>
+        <w:tc>
+          <w:tcPr>
+            <w:tcW w:w="1337" w:type="dxa"/>
+          </w:tcPr>
+          <w:p>
+            <w:pPr>
+              <w:spacing w:after="0"/>
+              <w:jc w:val="right"/>
+            </w:pPr>
+            <w:r>
+              <w:t xml:space="preserve">-9.68</w:t>
+            </w:r>
+          </w:p>
+        </w:tc>
+        <w:tc>
+          <w:tcPr>
+            <w:tcW w:w="1337" w:type="dxa"/>
+          </w:tcPr>
+          <w:p>
+            <w:pPr>
+              <w:spacing w:after="0"/>
+              <w:jc w:val="right"/>
+            </w:pPr>
+            <w:r>
+              <w:t xml:space="preserve">0.49</w:t>
             </w:r>
           </w:p>
         </w:tc>
@@ -2154,49 +2172,49 @@
               <w:jc w:val="right"/>
             </w:pPr>
             <w:r>
-              <w:t xml:space="preserve">-0.09</w:t>
-            </w:r>
-          </w:p>
-        </w:tc>
-        <w:tc>
-          <w:tcPr>
-            <w:tcW w:w="1337" w:type="dxa"/>
-          </w:tcPr>
-          <w:p>
-            <w:pPr>
-              <w:spacing w:after="0"/>
-              <w:jc w:val="right"/>
-            </w:pPr>
-            <w:r>
-              <w:t xml:space="preserve">0.13</w:t>
-            </w:r>
-          </w:p>
-        </w:tc>
-        <w:tc>
-          <w:tcPr>
-            <w:tcW w:w="1337" w:type="dxa"/>
-          </w:tcPr>
-          <w:p>
-            <w:pPr>
-              <w:spacing w:after="0"/>
-              <w:jc w:val="right"/>
-            </w:pPr>
-            <w:r>
-              <w:t xml:space="preserve">-0.67</w:t>
-            </w:r>
-          </w:p>
-        </w:tc>
-        <w:tc>
-          <w:tcPr>
-            <w:tcW w:w="1337" w:type="dxa"/>
-          </w:tcPr>
-          <w:p>
-            <w:pPr>
-              <w:spacing w:after="0"/>
-              <w:jc w:val="right"/>
-            </w:pPr>
-            <w:r>
-              <w:t xml:space="preserve">0.50</w:t>
+              <w:t xml:space="preserve">-0.03</w:t>
+            </w:r>
+          </w:p>
+        </w:tc>
+        <w:tc>
+          <w:tcPr>
+            <w:tcW w:w="1337" w:type="dxa"/>
+          </w:tcPr>
+          <w:p>
+            <w:pPr>
+              <w:spacing w:after="0"/>
+              <w:jc w:val="right"/>
+            </w:pPr>
+            <w:r>
+              <w:t xml:space="preserve">0.16</w:t>
+            </w:r>
+          </w:p>
+        </w:tc>
+        <w:tc>
+          <w:tcPr>
+            <w:tcW w:w="1337" w:type="dxa"/>
+          </w:tcPr>
+          <w:p>
+            <w:pPr>
+              <w:spacing w:after="0"/>
+              <w:jc w:val="right"/>
+            </w:pPr>
+            <w:r>
+              <w:t xml:space="preserve">-0.21</w:t>
+            </w:r>
+          </w:p>
+        </w:tc>
+        <w:tc>
+          <w:tcPr>
+            <w:tcW w:w="1337" w:type="dxa"/>
+          </w:tcPr>
+          <w:p>
+            <w:pPr>
+              <w:spacing w:after="0"/>
+              <w:jc w:val="right"/>
+            </w:pPr>
+            <w:r>
+              <w:t xml:space="preserve">0.83</w:t>
             </w:r>
           </w:p>
         </w:tc>
@@ -2224,7 +2242,7 @@
               <w:jc w:val="right"/>
             </w:pPr>
             <w:r>
-              <w:t xml:space="preserve">0.16</w:t>
+              <w:t xml:space="preserve">0.27</w:t>
             </w:r>
           </w:p>
         </w:tc>
@@ -2234,6 +2252,960 @@
           <w:tcPr>
             <w:tcW w:w="1337" w:type="dxa"/>
             <w:tcBorders>
+              <w:right w:val="single" w:color="000000"/>
+            </w:tcBorders>
+          </w:tcPr>
+          <w:p>
+            <w:pPr>
+              <w:spacing w:after="0"/>
+              <w:jc w:val="right"/>
+            </w:pPr>
+            <w:r>
+              <w:t xml:space="preserve"/>
+            </w:r>
+          </w:p>
+        </w:tc>
+        <w:tc>
+          <w:tcPr>
+            <w:tcW w:w="1337" w:type="dxa"/>
+            <w:tcBorders>
+              <w:left w:val="single" w:color="000000"/>
+            </w:tcBorders>
+          </w:tcPr>
+          <w:p>
+            <w:pPr>
+              <w:spacing w:after="0"/>
+              <w:jc w:val="right"/>
+            </w:pPr>
+            <w:r>
+              <w:t xml:space="preserve"/>
+            </w:r>
+          </w:p>
+        </w:tc>
+        <w:tc>
+          <w:tcPr>
+            <w:tcW w:w="1337" w:type="dxa"/>
+          </w:tcPr>
+          <w:p>
+            <w:pPr>
+              <w:spacing w:after="0"/>
+              <w:jc w:val="right"/>
+            </w:pPr>
+            <w:r>
+              <w:t xml:space="preserve"/>
+            </w:r>
+          </w:p>
+        </w:tc>
+        <w:tc>
+          <w:tcPr>
+            <w:tcW w:w="1337" w:type="dxa"/>
+          </w:tcPr>
+          <w:p>
+            <w:pPr>
+              <w:spacing w:after="0"/>
+              <w:jc w:val="right"/>
+            </w:pPr>
+            <w:r>
+              <w:t xml:space="preserve"/>
+            </w:r>
+          </w:p>
+        </w:tc>
+        <w:tc>
+          <w:tcPr>
+            <w:tcW w:w="1337" w:type="dxa"/>
+          </w:tcPr>
+          <w:p>
+            <w:pPr>
+              <w:spacing w:after="0"/>
+              <w:jc w:val="right"/>
+            </w:pPr>
+            <w:r>
+              <w:t xml:space="preserve"/>
+            </w:r>
+          </w:p>
+        </w:tc>
+        <w:tc>
+          <w:tcPr>
+            <w:tcW w:w="1337" w:type="dxa"/>
+          </w:tcPr>
+          <w:p>
+            <w:pPr>
+              <w:spacing w:after="0"/>
+              <w:jc w:val="right"/>
+            </w:pPr>
+            <w:r>
+              <w:t xml:space="preserve"/>
+            </w:r>
+          </w:p>
+        </w:tc>
+        <w:tc>
+          <w:tcPr>
+            <w:tcW w:w="1337" w:type="dxa"/>
+          </w:tcPr>
+          <w:p>
+            <w:pPr>
+              <w:spacing w:after="0"/>
+              <w:jc w:val="right"/>
+            </w:pPr>
+            <w:r>
+              <w:t xml:space="preserve"/>
+            </w:r>
+          </w:p>
+        </w:tc>
+      </w:tr>
+      <w:tr>
+        <w:tc>
+          <w:tcPr>
+            <w:tcW w:w="1337" w:type="dxa"/>
+            <w:tcBorders>
+              <w:right w:val="single" w:color="000000"/>
+            </w:tcBorders>
+          </w:tcPr>
+          <w:p>
+            <w:pPr>
+              <w:spacing w:after="0"/>
+              <w:jc w:val="right"/>
+            </w:pPr>
+            <w:r>
+              <w:t xml:space="preserve">bookingvisit</w:t>
+            </w:r>
+          </w:p>
+        </w:tc>
+        <w:tc>
+          <w:tcPr>
+            <w:tcW w:w="1337" w:type="dxa"/>
+            <w:tcBorders>
+              <w:left w:val="single" w:color="000000"/>
+            </w:tcBorders>
+          </w:tcPr>
+          <w:p>
+            <w:pPr>
+              <w:spacing w:after="0"/>
+              <w:jc w:val="right"/>
+            </w:pPr>
+            <w:r>
+              <w:t xml:space="preserve"/>
+            </w:r>
+          </w:p>
+        </w:tc>
+        <w:tc>
+          <w:tcPr>
+            <w:tcW w:w="1337" w:type="dxa"/>
+          </w:tcPr>
+          <w:p>
+            <w:pPr>
+              <w:spacing w:after="0"/>
+              <w:jc w:val="right"/>
+            </w:pPr>
+            <w:r>
+              <w:t xml:space="preserve"/>
+            </w:r>
+          </w:p>
+        </w:tc>
+        <w:tc>
+          <w:tcPr>
+            <w:tcW w:w="1337" w:type="dxa"/>
+          </w:tcPr>
+          <w:p>
+            <w:pPr>
+              <w:spacing w:after="0"/>
+              <w:jc w:val="right"/>
+            </w:pPr>
+            <w:r>
+              <w:t xml:space="preserve"/>
+            </w:r>
+          </w:p>
+        </w:tc>
+        <w:tc>
+          <w:tcPr>
+            <w:tcW w:w="1337" w:type="dxa"/>
+          </w:tcPr>
+          <w:p>
+            <w:pPr>
+              <w:spacing w:after="0"/>
+              <w:jc w:val="right"/>
+            </w:pPr>
+            <w:r>
+              <w:t xml:space="preserve"/>
+            </w:r>
+          </w:p>
+        </w:tc>
+        <w:tc>
+          <w:tcPr>
+            <w:tcW w:w="1337" w:type="dxa"/>
+          </w:tcPr>
+          <w:p>
+            <w:pPr>
+              <w:spacing w:after="0"/>
+              <w:jc w:val="right"/>
+            </w:pPr>
+            <w:r>
+              <w:t xml:space="preserve"/>
+            </w:r>
+          </w:p>
+        </w:tc>
+        <w:tc>
+          <w:tcPr>
+            <w:tcW w:w="1337" w:type="dxa"/>
+          </w:tcPr>
+          <w:p>
+            <w:pPr>
+              <w:spacing w:after="0"/>
+              <w:jc w:val="right"/>
+            </w:pPr>
+            <w:r>
+              <w:t xml:space="preserve"/>
+            </w:r>
+          </w:p>
+        </w:tc>
+      </w:tr>
+      <w:tr>
+        <w:tc>
+          <w:tcPr>
+            <w:tcW w:w="1337" w:type="dxa"/>
+            <w:tcBorders>
+              <w:right w:val="single" w:color="000000"/>
+            </w:tcBorders>
+          </w:tcPr>
+          <w:p>
+            <w:pPr>
+              <w:spacing w:after="0"/>
+              <w:jc w:val="right"/>
+            </w:pPr>
+            <w:r>
+              <w:t xml:space="preserve">Booking visit</w:t>
+            </w:r>
+          </w:p>
+        </w:tc>
+        <w:tc>
+          <w:tcPr>
+            <w:tcW w:w="1337" w:type="dxa"/>
+            <w:tcBorders>
+              <w:left w:val="single" w:color="000000"/>
+            </w:tcBorders>
+          </w:tcPr>
+          <w:p>
+            <w:pPr>
+              <w:spacing w:after="0"/>
+              <w:jc w:val="right"/>
+            </w:pPr>
+            <w:r>
+              <w:t xml:space="preserve">0.78</w:t>
+            </w:r>
+          </w:p>
+        </w:tc>
+        <w:tc>
+          <w:tcPr>
+            <w:tcW w:w="1337" w:type="dxa"/>
+          </w:tcPr>
+          <w:p>
+            <w:pPr>
+              <w:spacing w:after="0"/>
+              <w:jc w:val="right"/>
+            </w:pPr>
+            <w:r>
+              <w:t xml:space="preserve">0.09</w:t>
+            </w:r>
+          </w:p>
+        </w:tc>
+        <w:tc>
+          <w:tcPr>
+            <w:tcW w:w="1337" w:type="dxa"/>
+          </w:tcPr>
+          <w:p>
+            <w:pPr>
+              <w:spacing w:after="0"/>
+              <w:jc w:val="right"/>
+            </w:pPr>
+            <w:r>
+              <w:t xml:space="preserve">8.80</w:t>
+            </w:r>
+          </w:p>
+        </w:tc>
+        <w:tc>
+          <w:tcPr>
+            <w:tcW w:w="1337" w:type="dxa"/>
+          </w:tcPr>
+          <w:p>
+            <w:pPr>
+              <w:spacing w:after="0"/>
+              <w:jc w:val="right"/>
+            </w:pPr>
+            <w:r>
+              <w:t xml:space="preserve">0.00</w:t>
+            </w:r>
+          </w:p>
+        </w:tc>
+        <w:tc>
+          <w:tcPr>
+            <w:tcW w:w="1337" w:type="dxa"/>
+          </w:tcPr>
+          <w:p>
+            <w:pPr>
+              <w:spacing w:after="0"/>
+              <w:jc w:val="right"/>
+            </w:pPr>
+            <w:r>
+              <w:t xml:space="preserve">0.60</w:t>
+            </w:r>
+          </w:p>
+        </w:tc>
+        <w:tc>
+          <w:tcPr>
+            <w:tcW w:w="1337" w:type="dxa"/>
+          </w:tcPr>
+          <w:p>
+            <w:pPr>
+              <w:spacing w:after="0"/>
+              <w:jc w:val="right"/>
+            </w:pPr>
+            <w:r>
+              <w:t xml:space="preserve">0.95</w:t>
+            </w:r>
+          </w:p>
+        </w:tc>
+      </w:tr>
+      <w:tr>
+        <w:tc>
+          <w:tcPr>
+            <w:tcW w:w="1337" w:type="dxa"/>
+            <w:tcBorders>
+              <w:right w:val="single" w:color="000000"/>
+            </w:tcBorders>
+          </w:tcPr>
+          <w:p>
+            <w:pPr>
+              <w:spacing w:after="0"/>
+              <w:jc w:val="right"/>
+            </w:pPr>
+            <w:r>
+              <w:t xml:space="preserve"/>
+            </w:r>
+          </w:p>
+        </w:tc>
+        <w:tc>
+          <w:tcPr>
+            <w:tcW w:w="1337" w:type="dxa"/>
+            <w:tcBorders>
+              <w:left w:val="single" w:color="000000"/>
+            </w:tcBorders>
+          </w:tcPr>
+          <w:p>
+            <w:pPr>
+              <w:spacing w:after="0"/>
+              <w:jc w:val="right"/>
+            </w:pPr>
+            <w:r>
+              <w:t xml:space="preserve"/>
+            </w:r>
+          </w:p>
+        </w:tc>
+        <w:tc>
+          <w:tcPr>
+            <w:tcW w:w="1337" w:type="dxa"/>
+          </w:tcPr>
+          <w:p>
+            <w:pPr>
+              <w:spacing w:after="0"/>
+              <w:jc w:val="right"/>
+            </w:pPr>
+            <w:r>
+              <w:t xml:space="preserve"/>
+            </w:r>
+          </w:p>
+        </w:tc>
+        <w:tc>
+          <w:tcPr>
+            <w:tcW w:w="1337" w:type="dxa"/>
+          </w:tcPr>
+          <w:p>
+            <w:pPr>
+              <w:spacing w:after="0"/>
+              <w:jc w:val="right"/>
+            </w:pPr>
+            <w:r>
+              <w:t xml:space="preserve"/>
+            </w:r>
+          </w:p>
+        </w:tc>
+        <w:tc>
+          <w:tcPr>
+            <w:tcW w:w="1337" w:type="dxa"/>
+          </w:tcPr>
+          <w:p>
+            <w:pPr>
+              <w:spacing w:after="0"/>
+              <w:jc w:val="right"/>
+            </w:pPr>
+            <w:r>
+              <w:t xml:space="preserve"/>
+            </w:r>
+          </w:p>
+        </w:tc>
+        <w:tc>
+          <w:tcPr>
+            <w:tcW w:w="1337" w:type="dxa"/>
+          </w:tcPr>
+          <w:p>
+            <w:pPr>
+              <w:spacing w:after="0"/>
+              <w:jc w:val="right"/>
+            </w:pPr>
+            <w:r>
+              <w:t xml:space="preserve"/>
+            </w:r>
+          </w:p>
+        </w:tc>
+        <w:tc>
+          <w:tcPr>
+            <w:tcW w:w="1337" w:type="dxa"/>
+          </w:tcPr>
+          <w:p>
+            <w:pPr>
+              <w:spacing w:after="0"/>
+              <w:jc w:val="right"/>
+            </w:pPr>
+            <w:r>
+              <w:t xml:space="preserve"/>
+            </w:r>
+          </w:p>
+        </w:tc>
+      </w:tr>
+      <w:tr>
+        <w:tc>
+          <w:tcPr>
+            <w:tcW w:w="1337" w:type="dxa"/>
+            <w:tcBorders>
+              <w:right w:val="single" w:color="000000"/>
+            </w:tcBorders>
+          </w:tcPr>
+          <w:p>
+            <w:pPr>
+              <w:spacing w:after="0"/>
+              <w:jc w:val="right"/>
+            </w:pPr>
+            <w:r>
+              <w:t xml:space="preserve">observer</w:t>
+            </w:r>
+          </w:p>
+        </w:tc>
+        <w:tc>
+          <w:tcPr>
+            <w:tcW w:w="1337" w:type="dxa"/>
+            <w:tcBorders>
+              <w:left w:val="single" w:color="000000"/>
+            </w:tcBorders>
+          </w:tcPr>
+          <w:p>
+            <w:pPr>
+              <w:spacing w:after="0"/>
+              <w:jc w:val="right"/>
+            </w:pPr>
+            <w:r>
+              <w:t xml:space="preserve"/>
+            </w:r>
+          </w:p>
+        </w:tc>
+        <w:tc>
+          <w:tcPr>
+            <w:tcW w:w="1337" w:type="dxa"/>
+          </w:tcPr>
+          <w:p>
+            <w:pPr>
+              <w:spacing w:after="0"/>
+              <w:jc w:val="right"/>
+            </w:pPr>
+            <w:r>
+              <w:t xml:space="preserve"/>
+            </w:r>
+          </w:p>
+        </w:tc>
+        <w:tc>
+          <w:tcPr>
+            <w:tcW w:w="1337" w:type="dxa"/>
+          </w:tcPr>
+          <w:p>
+            <w:pPr>
+              <w:spacing w:after="0"/>
+              <w:jc w:val="right"/>
+            </w:pPr>
+            <w:r>
+              <w:t xml:space="preserve"/>
+            </w:r>
+          </w:p>
+        </w:tc>
+        <w:tc>
+          <w:tcPr>
+            <w:tcW w:w="1337" w:type="dxa"/>
+          </w:tcPr>
+          <w:p>
+            <w:pPr>
+              <w:spacing w:after="0"/>
+              <w:jc w:val="right"/>
+            </w:pPr>
+            <w:r>
+              <w:t xml:space="preserve"/>
+            </w:r>
+          </w:p>
+        </w:tc>
+        <w:tc>
+          <w:tcPr>
+            <w:tcW w:w="1337" w:type="dxa"/>
+          </w:tcPr>
+          <w:p>
+            <w:pPr>
+              <w:spacing w:after="0"/>
+              <w:jc w:val="right"/>
+            </w:pPr>
+            <w:r>
+              <w:t xml:space="preserve"/>
+            </w:r>
+          </w:p>
+        </w:tc>
+        <w:tc>
+          <w:tcPr>
+            <w:tcW w:w="1337" w:type="dxa"/>
+          </w:tcPr>
+          <w:p>
+            <w:pPr>
+              <w:spacing w:after="0"/>
+              <w:jc w:val="right"/>
+            </w:pPr>
+            <w:r>
+              <w:t xml:space="preserve"/>
+            </w:r>
+          </w:p>
+        </w:tc>
+      </w:tr>
+      <w:tr>
+        <w:tc>
+          <w:tcPr>
+            <w:tcW w:w="1337" w:type="dxa"/>
+            <w:tcBorders>
+              <w:right w:val="single" w:color="000000"/>
+            </w:tcBorders>
+          </w:tcPr>
+          <w:p>
+            <w:pPr>
+              <w:spacing w:after="0"/>
+              <w:jc w:val="right"/>
+            </w:pPr>
+            <w:r>
+              <w:t xml:space="preserve">2</w:t>
+            </w:r>
+          </w:p>
+        </w:tc>
+        <w:tc>
+          <w:tcPr>
+            <w:tcW w:w="1337" w:type="dxa"/>
+            <w:tcBorders>
+              <w:left w:val="single" w:color="000000"/>
+            </w:tcBorders>
+          </w:tcPr>
+          <w:p>
+            <w:pPr>
+              <w:spacing w:after="0"/>
+              <w:jc w:val="right"/>
+            </w:pPr>
+            <w:r>
+              <w:t xml:space="preserve">0.12</w:t>
+            </w:r>
+          </w:p>
+        </w:tc>
+        <w:tc>
+          <w:tcPr>
+            <w:tcW w:w="1337" w:type="dxa"/>
+          </w:tcPr>
+          <w:p>
+            <w:pPr>
+              <w:spacing w:after="0"/>
+              <w:jc w:val="right"/>
+            </w:pPr>
+            <w:r>
+              <w:t xml:space="preserve">0.23</w:t>
+            </w:r>
+          </w:p>
+        </w:tc>
+        <w:tc>
+          <w:tcPr>
+            <w:tcW w:w="1337" w:type="dxa"/>
+          </w:tcPr>
+          <w:p>
+            <w:pPr>
+              <w:spacing w:after="0"/>
+              <w:jc w:val="right"/>
+            </w:pPr>
+            <w:r>
+              <w:t xml:space="preserve">0.50</w:t>
+            </w:r>
+          </w:p>
+        </w:tc>
+        <w:tc>
+          <w:tcPr>
+            <w:tcW w:w="1337" w:type="dxa"/>
+          </w:tcPr>
+          <w:p>
+            <w:pPr>
+              <w:spacing w:after="0"/>
+              <w:jc w:val="right"/>
+            </w:pPr>
+            <w:r>
+              <w:t xml:space="preserve">0.62</w:t>
+            </w:r>
+          </w:p>
+        </w:tc>
+        <w:tc>
+          <w:tcPr>
+            <w:tcW w:w="1337" w:type="dxa"/>
+          </w:tcPr>
+          <w:p>
+            <w:pPr>
+              <w:spacing w:after="0"/>
+              <w:jc w:val="right"/>
+            </w:pPr>
+            <w:r>
+              <w:t xml:space="preserve">-0.34</w:t>
+            </w:r>
+          </w:p>
+        </w:tc>
+        <w:tc>
+          <w:tcPr>
+            <w:tcW w:w="1337" w:type="dxa"/>
+          </w:tcPr>
+          <w:p>
+            <w:pPr>
+              <w:spacing w:after="0"/>
+              <w:jc w:val="right"/>
+            </w:pPr>
+            <w:r>
+              <w:t xml:space="preserve">0.57</w:t>
+            </w:r>
+          </w:p>
+        </w:tc>
+      </w:tr>
+      <w:tr>
+        <w:tc>
+          <w:tcPr>
+            <w:tcW w:w="1337" w:type="dxa"/>
+            <w:tcBorders>
+              <w:right w:val="single" w:color="000000"/>
+            </w:tcBorders>
+          </w:tcPr>
+          <w:p>
+            <w:pPr>
+              <w:spacing w:after="0"/>
+              <w:jc w:val="right"/>
+            </w:pPr>
+            <w:r>
+              <w:t xml:space="preserve">3</w:t>
+            </w:r>
+          </w:p>
+        </w:tc>
+        <w:tc>
+          <w:tcPr>
+            <w:tcW w:w="1337" w:type="dxa"/>
+            <w:tcBorders>
+              <w:left w:val="single" w:color="000000"/>
+            </w:tcBorders>
+          </w:tcPr>
+          <w:p>
+            <w:pPr>
+              <w:spacing w:after="0"/>
+              <w:jc w:val="right"/>
+            </w:pPr>
+            <w:r>
+              <w:t xml:space="preserve">-0.14</w:t>
+            </w:r>
+          </w:p>
+        </w:tc>
+        <w:tc>
+          <w:tcPr>
+            <w:tcW w:w="1337" w:type="dxa"/>
+          </w:tcPr>
+          <w:p>
+            <w:pPr>
+              <w:spacing w:after="0"/>
+              <w:jc w:val="right"/>
+            </w:pPr>
+            <w:r>
+              <w:t xml:space="preserve">0.24</w:t>
+            </w:r>
+          </w:p>
+        </w:tc>
+        <w:tc>
+          <w:tcPr>
+            <w:tcW w:w="1337" w:type="dxa"/>
+          </w:tcPr>
+          <w:p>
+            <w:pPr>
+              <w:spacing w:after="0"/>
+              <w:jc w:val="right"/>
+            </w:pPr>
+            <w:r>
+              <w:t xml:space="preserve">-0.56</w:t>
+            </w:r>
+          </w:p>
+        </w:tc>
+        <w:tc>
+          <w:tcPr>
+            <w:tcW w:w="1337" w:type="dxa"/>
+          </w:tcPr>
+          <w:p>
+            <w:pPr>
+              <w:spacing w:after="0"/>
+              <w:jc w:val="right"/>
+            </w:pPr>
+            <w:r>
+              <w:t xml:space="preserve">0.58</w:t>
+            </w:r>
+          </w:p>
+        </w:tc>
+        <w:tc>
+          <w:tcPr>
+            <w:tcW w:w="1337" w:type="dxa"/>
+          </w:tcPr>
+          <w:p>
+            <w:pPr>
+              <w:spacing w:after="0"/>
+              <w:jc w:val="right"/>
+            </w:pPr>
+            <w:r>
+              <w:t xml:space="preserve">-0.61</w:t>
+            </w:r>
+          </w:p>
+        </w:tc>
+        <w:tc>
+          <w:tcPr>
+            <w:tcW w:w="1337" w:type="dxa"/>
+          </w:tcPr>
+          <w:p>
+            <w:pPr>
+              <w:spacing w:after="0"/>
+              <w:jc w:val="right"/>
+            </w:pPr>
+            <w:r>
+              <w:t xml:space="preserve">0.34</w:t>
+            </w:r>
+          </w:p>
+        </w:tc>
+      </w:tr>
+      <w:tr>
+        <w:tc>
+          <w:tcPr>
+            <w:tcW w:w="1337" w:type="dxa"/>
+            <w:tcBorders>
+              <w:right w:val="single" w:color="000000"/>
+            </w:tcBorders>
+          </w:tcPr>
+          <w:p>
+            <w:pPr>
+              <w:spacing w:after="0"/>
+              <w:jc w:val="right"/>
+            </w:pPr>
+            <w:r>
+              <w:t xml:space="preserve">4</w:t>
+            </w:r>
+          </w:p>
+        </w:tc>
+        <w:tc>
+          <w:tcPr>
+            <w:tcW w:w="1337" w:type="dxa"/>
+            <w:tcBorders>
+              <w:left w:val="single" w:color="000000"/>
+            </w:tcBorders>
+          </w:tcPr>
+          <w:p>
+            <w:pPr>
+              <w:spacing w:after="0"/>
+              <w:jc w:val="right"/>
+            </w:pPr>
+            <w:r>
+              <w:t xml:space="preserve">-0.01</w:t>
+            </w:r>
+          </w:p>
+        </w:tc>
+        <w:tc>
+          <w:tcPr>
+            <w:tcW w:w="1337" w:type="dxa"/>
+          </w:tcPr>
+          <w:p>
+            <w:pPr>
+              <w:spacing w:after="0"/>
+              <w:jc w:val="right"/>
+            </w:pPr>
+            <w:r>
+              <w:t xml:space="preserve">0.22</w:t>
+            </w:r>
+          </w:p>
+        </w:tc>
+        <w:tc>
+          <w:tcPr>
+            <w:tcW w:w="1337" w:type="dxa"/>
+          </w:tcPr>
+          <w:p>
+            <w:pPr>
+              <w:spacing w:after="0"/>
+              <w:jc w:val="right"/>
+            </w:pPr>
+            <w:r>
+              <w:t xml:space="preserve">-0.05</w:t>
+            </w:r>
+          </w:p>
+        </w:tc>
+        <w:tc>
+          <w:tcPr>
+            <w:tcW w:w="1337" w:type="dxa"/>
+          </w:tcPr>
+          <w:p>
+            <w:pPr>
+              <w:spacing w:after="0"/>
+              <w:jc w:val="right"/>
+            </w:pPr>
+            <w:r>
+              <w:t xml:space="preserve">0.96</w:t>
+            </w:r>
+          </w:p>
+        </w:tc>
+        <w:tc>
+          <w:tcPr>
+            <w:tcW w:w="1337" w:type="dxa"/>
+          </w:tcPr>
+          <w:p>
+            <w:pPr>
+              <w:spacing w:after="0"/>
+              <w:jc w:val="right"/>
+            </w:pPr>
+            <w:r>
+              <w:t xml:space="preserve">-0.43</w:t>
+            </w:r>
+          </w:p>
+        </w:tc>
+        <w:tc>
+          <w:tcPr>
+            <w:tcW w:w="1337" w:type="dxa"/>
+          </w:tcPr>
+          <w:p>
+            <w:pPr>
+              <w:spacing w:after="0"/>
+              <w:jc w:val="right"/>
+            </w:pPr>
+            <w:r>
+              <w:t xml:space="preserve">0.41</w:t>
+            </w:r>
+          </w:p>
+        </w:tc>
+      </w:tr>
+      <w:tr>
+        <w:tc>
+          <w:tcPr>
+            <w:tcW w:w="1337" w:type="dxa"/>
+            <w:tcBorders>
+              <w:right w:val="single" w:color="000000"/>
+            </w:tcBorders>
+          </w:tcPr>
+          <w:p>
+            <w:pPr>
+              <w:spacing w:after="0"/>
+              <w:jc w:val="right"/>
+            </w:pPr>
+            <w:r>
+              <w:t xml:space="preserve"/>
+            </w:r>
+          </w:p>
+        </w:tc>
+        <w:tc>
+          <w:tcPr>
+            <w:tcW w:w="1337" w:type="dxa"/>
+            <w:tcBorders>
+              <w:left w:val="single" w:color="000000"/>
+            </w:tcBorders>
+          </w:tcPr>
+          <w:p>
+            <w:pPr>
+              <w:spacing w:after="0"/>
+              <w:jc w:val="right"/>
+            </w:pPr>
+            <w:r>
+              <w:t xml:space="preserve"/>
+            </w:r>
+          </w:p>
+        </w:tc>
+        <w:tc>
+          <w:tcPr>
+            <w:tcW w:w="1337" w:type="dxa"/>
+          </w:tcPr>
+          <w:p>
+            <w:pPr>
+              <w:spacing w:after="0"/>
+              <w:jc w:val="right"/>
+            </w:pPr>
+            <w:r>
+              <w:t xml:space="preserve"/>
+            </w:r>
+          </w:p>
+        </w:tc>
+        <w:tc>
+          <w:tcPr>
+            <w:tcW w:w="1337" w:type="dxa"/>
+          </w:tcPr>
+          <w:p>
+            <w:pPr>
+              <w:spacing w:after="0"/>
+              <w:jc w:val="right"/>
+            </w:pPr>
+            <w:r>
+              <w:t xml:space="preserve"/>
+            </w:r>
+          </w:p>
+        </w:tc>
+        <w:tc>
+          <w:tcPr>
+            <w:tcW w:w="1337" w:type="dxa"/>
+          </w:tcPr>
+          <w:p>
+            <w:pPr>
+              <w:spacing w:after="0"/>
+              <w:jc w:val="right"/>
+            </w:pPr>
+            <w:r>
+              <w:t xml:space="preserve"/>
+            </w:r>
+          </w:p>
+        </w:tc>
+        <w:tc>
+          <w:tcPr>
+            <w:tcW w:w="1337" w:type="dxa"/>
+          </w:tcPr>
+          <w:p>
+            <w:pPr>
+              <w:spacing w:after="0"/>
+              <w:jc w:val="right"/>
+            </w:pPr>
+            <w:r>
+              <w:t xml:space="preserve"/>
+            </w:r>
+          </w:p>
+        </w:tc>
+        <w:tc>
+          <w:tcPr>
+            <w:tcW w:w="1337" w:type="dxa"/>
+          </w:tcPr>
+          <w:p>
+            <w:pPr>
+              <w:spacing w:after="0"/>
+              <w:jc w:val="right"/>
+            </w:pPr>
+            <w:r>
+              <w:t xml:space="preserve"/>
+            </w:r>
+          </w:p>
+        </w:tc>
+      </w:tr>
+      <w:tr>
+        <w:tc>
+          <w:tcPr>
+            <w:tcW w:w="1337" w:type="dxa"/>
+            <w:tcBorders>
               <w:bottom w:val="single" w:color="000000"/>
               <w:right w:val="single" w:color="000000"/>
             </w:tcBorders>
@@ -2262,7 +3234,7 @@
               <w:jc w:val="right"/>
             </w:pPr>
             <w:r>
-              <w:t xml:space="preserve">2.23</w:t>
+              <w:t xml:space="preserve">2.93</w:t>
             </w:r>
           </w:p>
         </w:tc>
@@ -2279,7 +3251,7 @@
               <w:jc w:val="right"/>
             </w:pPr>
             <w:r>
-              <w:t xml:space="preserve">0.28</w:t>
+              <w:t xml:space="preserve">0.37</w:t>
             </w:r>
           </w:p>
         </w:tc>
@@ -2330,7 +3302,7 @@
               <w:jc w:val="right"/>
             </w:pPr>
             <w:r>
-              <w:t xml:space="preserve">1.68</w:t>
+              <w:t xml:space="preserve">2.21</w:t>
             </w:r>
           </w:p>
         </w:tc>
@@ -2347,7 +3319,7 @@
               <w:jc w:val="right"/>
             </w:pPr>
             <w:r>
-              <w:t xml:space="preserve">2.77</w:t>
+              <w:t xml:space="preserve">3.65</w:t>
             </w:r>
           </w:p>
         </w:tc>

</xml_diff>

<commit_message>
Analyzing client care time within consultation
</commit_message>
<xml_diff>
--- a/products/time_report.docx
+++ b/products/time_report.docx
@@ -47,7 +47,7 @@
         <w:t xml:space="preserve">Generated using git revision: </w:t>
       </w:r>
       <w:r>
-        <w:t xml:space="preserve">a6edd66</w:t>
+        <w:t xml:space="preserve">e28504f</w:t>
       </w:r>
     </w:p>
     <w:p>
@@ -991,6 +991,406 @@
         <w:t/>
       </w:r>
     </w:p>
+    <w:tbl>
+      <w:tblPr>
+        <w:tblStyle w:val="TableGrid"/>
+        <w:tblBorders>
+          <w:top w:val="nil" w:color="000000" w:shadow="false"/>
+          <w:left w:val="nil" w:color="000000" w:shadow="false"/>
+          <w:bottom w:val="nil" w:color="000000" w:shadow="false"/>
+          <w:right w:val="nil" w:color="000000" w:shadow="false"/>
+          <w:insideH w:val="nil" w:color="000000" w:shadow="false"/>
+          <w:insideV w:val="nil" w:color="000000" w:shadow="false"/>
+        </w:tblBorders>
+      </w:tblPr>
+      <w:tblGrid>
+        <w:gridCol w:w="1337"/>
+        <w:gridCol w:w="1337"/>
+        <w:gridCol w:w="1337"/>
+        <w:gridCol w:w="1337"/>
+        <w:gridCol w:w="1337"/>
+        <w:gridCol w:w="1337"/>
+        <w:gridCol w:w="1337"/>
+      </w:tblGrid>
+      <w:tr>
+        <w:tc>
+          <w:tcPr>
+            <w:gridSpan w:val="7"/>
+            <w:tcBorders>
+              <w:top w:val="nil" w:color="000000"/>
+              <w:left w:val="nil" w:color="000000"/>
+              <w:bottom w:val="single" w:color="000000"/>
+              <w:right w:val="nil" w:color="000000"/>
+            </w:tcBorders>
+          </w:tcPr>
+          <w:p>
+            <w:pPr>
+              <w:spacing w:after="0"/>
+            </w:pPr>
+            <w:r>
+              <w:t xml:space="preserve">Table 3. Client care time within consultation (mins)</w:t>
+            </w:r>
+          </w:p>
+        </w:tc>
+      </w:tr>
+      <w:tr>
+        <w:tc>
+          <w:tcPr>
+            <w:tcW w:w="1337" w:type="dxa"/>
+            <w:tcBorders>
+              <w:top w:val="single" w:color="000000"/>
+              <w:bottom w:val="single" w:color="000000"/>
+              <w:right w:val="single" w:color="000000"/>
+            </w:tcBorders>
+          </w:tcPr>
+          <w:p>
+            <w:pPr>
+              <w:spacing w:after="0"/>
+            </w:pPr>
+          </w:p>
+        </w:tc>
+        <w:tc>
+          <w:tcPr>
+            <w:tcW w:w="1337" w:type="dxa"/>
+            <w:tcBorders>
+              <w:top w:val="single" w:color="000000"/>
+              <w:left w:val="single" w:color="000000"/>
+              <w:bottom w:val="single" w:color="000000"/>
+            </w:tcBorders>
+          </w:tcPr>
+          <w:p>
+            <w:pPr>
+              <w:spacing w:after="0"/>
+              <w:jc w:val="right"/>
+            </w:pPr>
+            <w:r>
+              <w:t xml:space="preserve">Rel. Time</w:t>
+            </w:r>
+          </w:p>
+        </w:tc>
+        <w:tc>
+          <w:tcPr>
+            <w:tcW w:w="1337" w:type="dxa"/>
+            <w:tcBorders>
+              <w:top w:val="single" w:color="000000"/>
+              <w:bottom w:val="single" w:color="000000"/>
+            </w:tcBorders>
+          </w:tcPr>
+          <w:p>
+            <w:pPr>
+              <w:spacing w:after="0"/>
+              <w:jc w:val="right"/>
+            </w:pPr>
+            <w:r>
+              <w:t xml:space="preserve">Std. Err.*</w:t>
+            </w:r>
+          </w:p>
+        </w:tc>
+        <w:tc>
+          <w:tcPr>
+            <w:tcW w:w="1337" w:type="dxa"/>
+            <w:tcBorders>
+              <w:top w:val="single" w:color="000000"/>
+              <w:bottom w:val="single" w:color="000000"/>
+            </w:tcBorders>
+          </w:tcPr>
+          <w:p>
+            <w:pPr>
+              <w:spacing w:after="0"/>
+              <w:jc w:val="right"/>
+            </w:pPr>
+            <w:r>
+              <w:t xml:space="preserve">z*</w:t>
+            </w:r>
+          </w:p>
+        </w:tc>
+        <w:tc>
+          <w:tcPr>
+            <w:tcW w:w="1337" w:type="dxa"/>
+            <w:tcBorders>
+              <w:top w:val="single" w:color="000000"/>
+              <w:bottom w:val="single" w:color="000000"/>
+            </w:tcBorders>
+          </w:tcPr>
+          <w:p>
+            <w:pPr>
+              <w:spacing w:after="0"/>
+              <w:jc w:val="right"/>
+            </w:pPr>
+            <w:r>
+              <w:t xml:space="preserve">P&gt;|z|*</w:t>
+            </w:r>
+          </w:p>
+        </w:tc>
+        <w:tc>
+          <w:tcPr>
+            <w:tcW w:w="2674" w:type="dxa"/>
+            <w:gridSpan w:val="2"/>
+            <w:tcBorders>
+              <w:top w:val="single" w:color="000000"/>
+              <w:bottom w:val="single" w:color="000000"/>
+            </w:tcBorders>
+          </w:tcPr>
+          <w:p>
+            <w:pPr>
+              <w:spacing w:after="0"/>
+              <w:jc w:val="right"/>
+            </w:pPr>
+            <w:r>
+              <w:t xml:space="preserve">[95% Conf. Interval]</w:t>
+            </w:r>
+          </w:p>
+        </w:tc>
+      </w:tr>
+      <w:tr>
+        <w:tc>
+          <w:tcPr>
+            <w:tcW w:w="1337" w:type="dxa"/>
+            <w:tcBorders>
+              <w:top w:val="single" w:color="000000"/>
+              <w:right w:val="single" w:color="000000"/>
+            </w:tcBorders>
+          </w:tcPr>
+          <w:p>
+            <w:pPr>
+              <w:spacing w:after="0"/>
+              <w:jc w:val="right"/>
+            </w:pPr>
+            <w:r>
+              <w:t xml:space="preserve">arm</w:t>
+            </w:r>
+          </w:p>
+        </w:tc>
+        <w:tc>
+          <w:tcPr>
+            <w:tcW w:w="1337" w:type="dxa"/>
+            <w:tcBorders>
+              <w:top w:val="single" w:color="000000"/>
+              <w:left w:val="single" w:color="000000"/>
+            </w:tcBorders>
+          </w:tcPr>
+          <w:p>
+            <w:pPr>
+              <w:spacing w:after="0"/>
+            </w:pPr>
+          </w:p>
+        </w:tc>
+        <w:tc>
+          <w:tcPr>
+            <w:tcW w:w="1337" w:type="dxa"/>
+            <w:tcBorders>
+              <w:top w:val="single" w:color="000000"/>
+            </w:tcBorders>
+          </w:tcPr>
+          <w:p>
+            <w:pPr>
+              <w:spacing w:after="0"/>
+            </w:pPr>
+          </w:p>
+        </w:tc>
+        <w:tc>
+          <w:tcPr>
+            <w:tcW w:w="1337" w:type="dxa"/>
+            <w:tcBorders>
+              <w:top w:val="single" w:color="000000"/>
+            </w:tcBorders>
+          </w:tcPr>
+          <w:p>
+            <w:pPr>
+              <w:spacing w:after="0"/>
+            </w:pPr>
+          </w:p>
+        </w:tc>
+        <w:tc>
+          <w:tcPr>
+            <w:tcW w:w="1337" w:type="dxa"/>
+            <w:tcBorders>
+              <w:top w:val="single" w:color="000000"/>
+            </w:tcBorders>
+          </w:tcPr>
+          <w:p>
+            <w:pPr>
+              <w:spacing w:after="0"/>
+            </w:pPr>
+          </w:p>
+        </w:tc>
+        <w:tc>
+          <w:tcPr>
+            <w:tcW w:w="1337" w:type="dxa"/>
+            <w:tcBorders>
+              <w:top w:val="single" w:color="000000"/>
+            </w:tcBorders>
+          </w:tcPr>
+          <w:p>
+            <w:pPr>
+              <w:spacing w:after="0"/>
+            </w:pPr>
+          </w:p>
+        </w:tc>
+        <w:tc>
+          <w:tcPr>
+            <w:tcW w:w="1337" w:type="dxa"/>
+            <w:tcBorders>
+              <w:top w:val="single" w:color="000000"/>
+            </w:tcBorders>
+          </w:tcPr>
+          <w:p>
+            <w:pPr>
+              <w:spacing w:after="0"/>
+            </w:pPr>
+          </w:p>
+        </w:tc>
+      </w:tr>
+      <w:tr>
+        <w:tc>
+          <w:tcPr>
+            <w:tcW w:w="1337" w:type="dxa"/>
+            <w:tcBorders>
+              <w:bottom w:val="single" w:color="000000"/>
+              <w:right w:val="single" w:color="000000"/>
+            </w:tcBorders>
+          </w:tcPr>
+          <w:p>
+            <w:pPr>
+              <w:spacing w:after="0"/>
+              <w:jc w:val="right"/>
+            </w:pPr>
+            <w:r>
+              <w:t xml:space="preserve">B</w:t>
+            </w:r>
+          </w:p>
+        </w:tc>
+        <w:tc>
+          <w:tcPr>
+            <w:tcW w:w="1337" w:type="dxa"/>
+            <w:tcBorders>
+              <w:left w:val="single" w:color="000000"/>
+              <w:bottom w:val="single" w:color="000000"/>
+            </w:tcBorders>
+          </w:tcPr>
+          <w:p>
+            <w:pPr>
+              <w:spacing w:after="0"/>
+              <w:jc w:val="right"/>
+            </w:pPr>
+            <w:r>
+              <w:t xml:space="preserve">0.84</w:t>
+            </w:r>
+          </w:p>
+        </w:tc>
+        <w:tc>
+          <w:tcPr>
+            <w:tcW w:w="1337" w:type="dxa"/>
+            <w:tcBorders>
+              <w:bottom w:val="single" w:color="000000"/>
+            </w:tcBorders>
+          </w:tcPr>
+          <w:p>
+            <w:pPr>
+              <w:spacing w:after="0"/>
+              <w:jc w:val="right"/>
+            </w:pPr>
+            <w:r>
+              <w:t xml:space="preserve">0.14</w:t>
+            </w:r>
+          </w:p>
+        </w:tc>
+        <w:tc>
+          <w:tcPr>
+            <w:tcW w:w="1337" w:type="dxa"/>
+            <w:tcBorders>
+              <w:bottom w:val="single" w:color="000000"/>
+            </w:tcBorders>
+          </w:tcPr>
+          <w:p>
+            <w:pPr>
+              <w:spacing w:after="0"/>
+              <w:jc w:val="right"/>
+            </w:pPr>
+            <w:r>
+              <w:t xml:space="preserve">-1.29</w:t>
+            </w:r>
+          </w:p>
+        </w:tc>
+        <w:tc>
+          <w:tcPr>
+            <w:tcW w:w="1337" w:type="dxa"/>
+            <w:tcBorders>
+              <w:bottom w:val="single" w:color="000000"/>
+            </w:tcBorders>
+          </w:tcPr>
+          <w:p>
+            <w:pPr>
+              <w:spacing w:after="0"/>
+              <w:jc w:val="right"/>
+            </w:pPr>
+            <w:r>
+              <w:t xml:space="preserve">0.20</w:t>
+            </w:r>
+          </w:p>
+        </w:tc>
+        <w:tc>
+          <w:tcPr>
+            <w:tcW w:w="1337" w:type="dxa"/>
+            <w:tcBorders>
+              <w:bottom w:val="single" w:color="000000"/>
+            </w:tcBorders>
+          </w:tcPr>
+          <w:p>
+            <w:pPr>
+              <w:spacing w:after="0"/>
+              <w:jc w:val="right"/>
+            </w:pPr>
+            <w:r>
+              <w:t xml:space="preserve">0.64</w:t>
+            </w:r>
+          </w:p>
+        </w:tc>
+        <w:tc>
+          <w:tcPr>
+            <w:tcW w:w="1337" w:type="dxa"/>
+            <w:tcBorders>
+              <w:bottom w:val="single" w:color="000000"/>
+            </w:tcBorders>
+          </w:tcPr>
+          <w:p>
+            <w:pPr>
+              <w:spacing w:after="0"/>
+              <w:jc w:val="right"/>
+            </w:pPr>
+            <w:r>
+              <w:t xml:space="preserve">1.10</w:t>
+            </w:r>
+          </w:p>
+        </w:tc>
+      </w:tr>
+      <w:tr>
+        <w:tc>
+          <w:tcPr>
+            <w:gridSpan w:val="7"/>
+            <w:tcBorders>
+              <w:top w:val="single" w:color="000000"/>
+              <w:left w:val="nil" w:color="000000"/>
+              <w:bottom w:val="nil" w:color="000000"/>
+              <w:right w:val="nil" w:color="000000"/>
+            </w:tcBorders>
+          </w:tcPr>
+          <w:p>
+            <w:pPr>
+              <w:spacing w:after="0"/>
+            </w:pPr>
+            <w:r>
+              <w:t xml:space="preserve">* The standard error, z-score, and P-value are from the analysis performed on the log scale.</w:t>
+            </w:r>
+          </w:p>
+        </w:tc>
+      </w:tr>
+    </w:tbl>
+    <w:p>
+      <w:r>
+        <w:t/>
+      </w:r>
+    </w:p>
     <w:p>
       <w:pPr>
         <w:pStyle w:val="Heading1"/>
@@ -1137,7 +1537,7 @@
               <w:spacing w:after="0"/>
             </w:pPr>
             <w:r>
-              <w:t xml:space="preserve">Table 3. HIM time per consultation (mins)</w:t>
+              <w:t xml:space="preserve">Table 4. HIM time per consultation (mins)</w:t>
             </w:r>
           </w:p>
         </w:tc>
@@ -3786,7 +4186,7 @@
               <w:spacing w:after="0"/>
             </w:pPr>
             <w:r>
-              <w:t xml:space="preserve">Table 4. Consultation time (mins)</w:t>
+              <w:t xml:space="preserve">Table 5. Consultation time (mins)</w:t>
             </w:r>
           </w:p>
         </w:tc>
@@ -6369,6 +6769,2655 @@
             </w:pPr>
             <w:r>
               <w:t xml:space="preserve">2.56</w:t>
+            </w:r>
+          </w:p>
+        </w:tc>
+      </w:tr>
+      <w:tr>
+        <w:tc>
+          <w:tcPr>
+            <w:gridSpan w:val="7"/>
+            <w:tcBorders>
+              <w:left w:val="nil" w:color="000000"/>
+              <w:bottom w:val="nil" w:color="000000"/>
+              <w:right w:val="nil" w:color="000000"/>
+            </w:tcBorders>
+          </w:tcPr>
+          <w:p>
+            <w:pPr>
+              <w:spacing w:after="0"/>
+            </w:pPr>
+            <w:r>
+              <w:t xml:space="preserve">Data were analyzed on the log scale. Estimates have not been exponentiated.</w:t>
+            </w:r>
+          </w:p>
+        </w:tc>
+      </w:tr>
+    </w:tbl>
+    <w:p>
+      <w:r>
+        <w:t/>
+      </w:r>
+    </w:p>
+    <w:tbl>
+      <w:tblPr>
+        <w:tblStyle w:val="TableGrid"/>
+        <w:tblBorders>
+          <w:top w:val="nil" w:color="000000" w:shadow="false"/>
+          <w:left w:val="nil" w:color="000000" w:shadow="false"/>
+          <w:bottom w:val="nil" w:color="000000" w:shadow="false"/>
+          <w:right w:val="nil" w:color="000000" w:shadow="false"/>
+          <w:insideH w:val="nil" w:color="000000" w:shadow="false"/>
+          <w:insideV w:val="nil" w:color="000000" w:shadow="false"/>
+        </w:tblBorders>
+      </w:tblPr>
+      <w:tblGrid>
+        <w:gridCol w:w="1337"/>
+        <w:gridCol w:w="1337"/>
+        <w:gridCol w:w="1337"/>
+        <w:gridCol w:w="1337"/>
+        <w:gridCol w:w="1337"/>
+        <w:gridCol w:w="1337"/>
+        <w:gridCol w:w="1337"/>
+      </w:tblGrid>
+      <w:tr>
+        <w:tc>
+          <w:tcPr>
+            <w:gridSpan w:val="7"/>
+            <w:tcBorders>
+              <w:top w:val="nil" w:color="000000"/>
+              <w:left w:val="nil" w:color="000000"/>
+              <w:right w:val="nil" w:color="000000"/>
+            </w:tcBorders>
+          </w:tcPr>
+          <w:p>
+            <w:pPr>
+              <w:spacing w:after="0"/>
+            </w:pPr>
+            <w:r>
+              <w:t xml:space="preserve">Table 6. Client care time within consultation (mins)</w:t>
+            </w:r>
+          </w:p>
+        </w:tc>
+      </w:tr>
+      <w:tr>
+        <w:tc>
+          <w:tcPr>
+            <w:tcW w:w="1337" w:type="dxa"/>
+            <w:tcBorders>
+              <w:top w:val="single" w:color="000000"/>
+              <w:bottom w:val="single" w:color="000000"/>
+              <w:right w:val="single" w:color="000000"/>
+            </w:tcBorders>
+          </w:tcPr>
+          <w:p>
+            <w:pPr>
+              <w:spacing w:after="0"/>
+              <w:jc w:val="right"/>
+            </w:pPr>
+            <w:r>
+              <w:t xml:space="preserve">care_time</w:t>
+            </w:r>
+          </w:p>
+        </w:tc>
+        <w:tc>
+          <w:tcPr>
+            <w:tcW w:w="1337" w:type="dxa"/>
+            <w:tcBorders>
+              <w:top w:val="single" w:color="000000"/>
+              <w:left w:val="single" w:color="000000"/>
+              <w:bottom w:val="single" w:color="000000"/>
+            </w:tcBorders>
+          </w:tcPr>
+          <w:p>
+            <w:pPr>
+              <w:spacing w:after="0"/>
+              <w:jc w:val="right"/>
+            </w:pPr>
+            <w:r>
+              <w:t xml:space="preserve">Coef.</w:t>
+            </w:r>
+          </w:p>
+        </w:tc>
+        <w:tc>
+          <w:tcPr>
+            <w:tcW w:w="1337" w:type="dxa"/>
+            <w:tcBorders>
+              <w:top w:val="single" w:color="000000"/>
+              <w:bottom w:val="single" w:color="000000"/>
+            </w:tcBorders>
+          </w:tcPr>
+          <w:p>
+            <w:pPr>
+              <w:spacing w:after="0"/>
+              <w:jc w:val="right"/>
+            </w:pPr>
+            <w:r>
+              <w:t xml:space="preserve">Std. Err.</w:t>
+            </w:r>
+          </w:p>
+        </w:tc>
+        <w:tc>
+          <w:tcPr>
+            <w:tcW w:w="1337" w:type="dxa"/>
+            <w:tcBorders>
+              <w:top w:val="single" w:color="000000"/>
+              <w:bottom w:val="single" w:color="000000"/>
+            </w:tcBorders>
+          </w:tcPr>
+          <w:p>
+            <w:pPr>
+              <w:spacing w:after="0"/>
+              <w:jc w:val="right"/>
+            </w:pPr>
+            <w:r>
+              <w:t xml:space="preserve">z</w:t>
+            </w:r>
+          </w:p>
+        </w:tc>
+        <w:tc>
+          <w:tcPr>
+            <w:tcW w:w="1337" w:type="dxa"/>
+            <w:tcBorders>
+              <w:top w:val="single" w:color="000000"/>
+              <w:bottom w:val="single" w:color="000000"/>
+            </w:tcBorders>
+          </w:tcPr>
+          <w:p>
+            <w:pPr>
+              <w:spacing w:after="0"/>
+              <w:jc w:val="right"/>
+            </w:pPr>
+            <w:r>
+              <w:t xml:space="preserve">P&gt;|z|</w:t>
+            </w:r>
+          </w:p>
+        </w:tc>
+        <w:tc>
+          <w:tcPr>
+            <w:tcW w:w="2674" w:type="dxa"/>
+            <w:gridSpan w:val="2"/>
+            <w:tcBorders>
+              <w:top w:val="single" w:color="000000"/>
+              <w:bottom w:val="single" w:color="000000"/>
+            </w:tcBorders>
+          </w:tcPr>
+          <w:p>
+            <w:pPr>
+              <w:spacing w:after="0"/>
+              <w:jc w:val="right"/>
+            </w:pPr>
+            <w:r>
+              <w:t xml:space="preserve">[95% Conf. Interval]</w:t>
+            </w:r>
+          </w:p>
+        </w:tc>
+      </w:tr>
+      <w:tr>
+        <w:tc>
+          <w:tcPr>
+            <w:tcW w:w="1337" w:type="dxa"/>
+            <w:tcBorders>
+              <w:top w:val="single" w:color="000000"/>
+              <w:right w:val="single" w:color="000000"/>
+            </w:tcBorders>
+          </w:tcPr>
+          <w:p>
+            <w:pPr>
+              <w:spacing w:after="0"/>
+              <w:jc w:val="right"/>
+            </w:pPr>
+            <w:r>
+              <w:t xml:space="preserve">arm</w:t>
+            </w:r>
+          </w:p>
+        </w:tc>
+        <w:tc>
+          <w:tcPr>
+            <w:tcW w:w="1337" w:type="dxa"/>
+            <w:tcBorders>
+              <w:top w:val="single" w:color="000000"/>
+              <w:left w:val="single" w:color="000000"/>
+            </w:tcBorders>
+          </w:tcPr>
+          <w:p>
+            <w:pPr>
+              <w:spacing w:after="0"/>
+              <w:jc w:val="right"/>
+            </w:pPr>
+            <w:r>
+              <w:t xml:space="preserve"/>
+            </w:r>
+          </w:p>
+        </w:tc>
+        <w:tc>
+          <w:tcPr>
+            <w:tcW w:w="1337" w:type="dxa"/>
+            <w:tcBorders>
+              <w:top w:val="single" w:color="000000"/>
+            </w:tcBorders>
+          </w:tcPr>
+          <w:p>
+            <w:pPr>
+              <w:spacing w:after="0"/>
+              <w:jc w:val="right"/>
+            </w:pPr>
+            <w:r>
+              <w:t xml:space="preserve"/>
+            </w:r>
+          </w:p>
+        </w:tc>
+        <w:tc>
+          <w:tcPr>
+            <w:tcW w:w="1337" w:type="dxa"/>
+            <w:tcBorders>
+              <w:top w:val="single" w:color="000000"/>
+            </w:tcBorders>
+          </w:tcPr>
+          <w:p>
+            <w:pPr>
+              <w:spacing w:after="0"/>
+              <w:jc w:val="right"/>
+            </w:pPr>
+            <w:r>
+              <w:t xml:space="preserve"/>
+            </w:r>
+          </w:p>
+        </w:tc>
+        <w:tc>
+          <w:tcPr>
+            <w:tcW w:w="1337" w:type="dxa"/>
+            <w:tcBorders>
+              <w:top w:val="single" w:color="000000"/>
+            </w:tcBorders>
+          </w:tcPr>
+          <w:p>
+            <w:pPr>
+              <w:spacing w:after="0"/>
+              <w:jc w:val="right"/>
+            </w:pPr>
+            <w:r>
+              <w:t xml:space="preserve"/>
+            </w:r>
+          </w:p>
+        </w:tc>
+        <w:tc>
+          <w:tcPr>
+            <w:tcW w:w="1337" w:type="dxa"/>
+            <w:tcBorders>
+              <w:top w:val="single" w:color="000000"/>
+            </w:tcBorders>
+          </w:tcPr>
+          <w:p>
+            <w:pPr>
+              <w:spacing w:after="0"/>
+              <w:jc w:val="right"/>
+            </w:pPr>
+            <w:r>
+              <w:t xml:space="preserve"/>
+            </w:r>
+          </w:p>
+        </w:tc>
+        <w:tc>
+          <w:tcPr>
+            <w:tcW w:w="1337" w:type="dxa"/>
+          </w:tcPr>
+          <w:p>
+            <w:pPr>
+              <w:spacing w:after="0"/>
+              <w:jc w:val="right"/>
+            </w:pPr>
+            <w:r>
+              <w:t xml:space="preserve"/>
+            </w:r>
+          </w:p>
+        </w:tc>
+      </w:tr>
+      <w:tr>
+        <w:tc>
+          <w:tcPr>
+            <w:tcW w:w="1337" w:type="dxa"/>
+            <w:tcBorders>
+              <w:right w:val="single" w:color="000000"/>
+            </w:tcBorders>
+          </w:tcPr>
+          <w:p>
+            <w:pPr>
+              <w:spacing w:after="0"/>
+              <w:jc w:val="right"/>
+            </w:pPr>
+            <w:r>
+              <w:t xml:space="preserve">B</w:t>
+            </w:r>
+          </w:p>
+        </w:tc>
+        <w:tc>
+          <w:tcPr>
+            <w:tcW w:w="1337" w:type="dxa"/>
+            <w:tcBorders>
+              <w:left w:val="single" w:color="000000"/>
+            </w:tcBorders>
+          </w:tcPr>
+          <w:p>
+            <w:pPr>
+              <w:spacing w:after="0"/>
+              <w:jc w:val="right"/>
+            </w:pPr>
+            <w:r>
+              <w:t xml:space="preserve">-0.18</w:t>
+            </w:r>
+          </w:p>
+        </w:tc>
+        <w:tc>
+          <w:tcPr>
+            <w:tcW w:w="1337" w:type="dxa"/>
+          </w:tcPr>
+          <w:p>
+            <w:pPr>
+              <w:spacing w:after="0"/>
+              <w:jc w:val="right"/>
+            </w:pPr>
+            <w:r>
+              <w:t xml:space="preserve">0.14</w:t>
+            </w:r>
+          </w:p>
+        </w:tc>
+        <w:tc>
+          <w:tcPr>
+            <w:tcW w:w="1337" w:type="dxa"/>
+          </w:tcPr>
+          <w:p>
+            <w:pPr>
+              <w:spacing w:after="0"/>
+              <w:jc w:val="right"/>
+            </w:pPr>
+            <w:r>
+              <w:t xml:space="preserve">-1.29</w:t>
+            </w:r>
+          </w:p>
+        </w:tc>
+        <w:tc>
+          <w:tcPr>
+            <w:tcW w:w="1337" w:type="dxa"/>
+          </w:tcPr>
+          <w:p>
+            <w:pPr>
+              <w:spacing w:after="0"/>
+              <w:jc w:val="right"/>
+            </w:pPr>
+            <w:r>
+              <w:t xml:space="preserve">0.20</w:t>
+            </w:r>
+          </w:p>
+        </w:tc>
+        <w:tc>
+          <w:tcPr>
+            <w:tcW w:w="1337" w:type="dxa"/>
+          </w:tcPr>
+          <w:p>
+            <w:pPr>
+              <w:spacing w:after="0"/>
+              <w:jc w:val="right"/>
+            </w:pPr>
+            <w:r>
+              <w:t xml:space="preserve">-0.45</w:t>
+            </w:r>
+          </w:p>
+        </w:tc>
+        <w:tc>
+          <w:tcPr>
+            <w:tcW w:w="1337" w:type="dxa"/>
+          </w:tcPr>
+          <w:p>
+            <w:pPr>
+              <w:spacing w:after="0"/>
+              <w:jc w:val="right"/>
+            </w:pPr>
+            <w:r>
+              <w:t xml:space="preserve">0.09</w:t>
+            </w:r>
+          </w:p>
+        </w:tc>
+      </w:tr>
+      <w:tr>
+        <w:tc>
+          <w:tcPr>
+            <w:tcW w:w="1337" w:type="dxa"/>
+            <w:tcBorders>
+              <w:right w:val="single" w:color="000000"/>
+            </w:tcBorders>
+          </w:tcPr>
+          <w:p>
+            <w:pPr>
+              <w:spacing w:after="0"/>
+              <w:jc w:val="right"/>
+            </w:pPr>
+            <w:r>
+              <w:t xml:space="preserve"/>
+            </w:r>
+          </w:p>
+        </w:tc>
+        <w:tc>
+          <w:tcPr>
+            <w:tcW w:w="1337" w:type="dxa"/>
+            <w:tcBorders>
+              <w:left w:val="single" w:color="000000"/>
+            </w:tcBorders>
+          </w:tcPr>
+          <w:p>
+            <w:pPr>
+              <w:spacing w:after="0"/>
+              <w:jc w:val="right"/>
+            </w:pPr>
+            <w:r>
+              <w:t xml:space="preserve"/>
+            </w:r>
+          </w:p>
+        </w:tc>
+        <w:tc>
+          <w:tcPr>
+            <w:tcW w:w="1337" w:type="dxa"/>
+          </w:tcPr>
+          <w:p>
+            <w:pPr>
+              <w:spacing w:after="0"/>
+              <w:jc w:val="right"/>
+            </w:pPr>
+            <w:r>
+              <w:t xml:space="preserve"/>
+            </w:r>
+          </w:p>
+        </w:tc>
+        <w:tc>
+          <w:tcPr>
+            <w:tcW w:w="1337" w:type="dxa"/>
+          </w:tcPr>
+          <w:p>
+            <w:pPr>
+              <w:spacing w:after="0"/>
+              <w:jc w:val="right"/>
+            </w:pPr>
+            <w:r>
+              <w:t xml:space="preserve"/>
+            </w:r>
+          </w:p>
+        </w:tc>
+        <w:tc>
+          <w:tcPr>
+            <w:tcW w:w="1337" w:type="dxa"/>
+          </w:tcPr>
+          <w:p>
+            <w:pPr>
+              <w:spacing w:after="0"/>
+              <w:jc w:val="right"/>
+            </w:pPr>
+            <w:r>
+              <w:t xml:space="preserve"/>
+            </w:r>
+          </w:p>
+        </w:tc>
+        <w:tc>
+          <w:tcPr>
+            <w:tcW w:w="1337" w:type="dxa"/>
+          </w:tcPr>
+          <w:p>
+            <w:pPr>
+              <w:spacing w:after="0"/>
+              <w:jc w:val="right"/>
+            </w:pPr>
+            <w:r>
+              <w:t xml:space="preserve"/>
+            </w:r>
+          </w:p>
+        </w:tc>
+        <w:tc>
+          <w:tcPr>
+            <w:tcW w:w="1337" w:type="dxa"/>
+          </w:tcPr>
+          <w:p>
+            <w:pPr>
+              <w:spacing w:after="0"/>
+              <w:jc w:val="right"/>
+            </w:pPr>
+            <w:r>
+              <w:t xml:space="preserve"/>
+            </w:r>
+          </w:p>
+        </w:tc>
+      </w:tr>
+      <w:tr>
+        <w:tc>
+          <w:tcPr>
+            <w:tcW w:w="1337" w:type="dxa"/>
+            <w:tcBorders>
+              <w:right w:val="single" w:color="000000"/>
+            </w:tcBorders>
+          </w:tcPr>
+          <w:p>
+            <w:pPr>
+              <w:spacing w:after="0"/>
+              <w:jc w:val="right"/>
+            </w:pPr>
+            <w:r>
+              <w:t xml:space="preserve">strat_var</w:t>
+            </w:r>
+          </w:p>
+        </w:tc>
+        <w:tc>
+          <w:tcPr>
+            <w:tcW w:w="1337" w:type="dxa"/>
+            <w:tcBorders>
+              <w:left w:val="single" w:color="000000"/>
+            </w:tcBorders>
+          </w:tcPr>
+          <w:p>
+            <w:pPr>
+              <w:spacing w:after="0"/>
+              <w:jc w:val="right"/>
+            </w:pPr>
+            <w:r>
+              <w:t xml:space="preserve"/>
+            </w:r>
+          </w:p>
+        </w:tc>
+        <w:tc>
+          <w:tcPr>
+            <w:tcW w:w="1337" w:type="dxa"/>
+          </w:tcPr>
+          <w:p>
+            <w:pPr>
+              <w:spacing w:after="0"/>
+              <w:jc w:val="right"/>
+            </w:pPr>
+            <w:r>
+              <w:t xml:space="preserve"/>
+            </w:r>
+          </w:p>
+        </w:tc>
+        <w:tc>
+          <w:tcPr>
+            <w:tcW w:w="1337" w:type="dxa"/>
+          </w:tcPr>
+          <w:p>
+            <w:pPr>
+              <w:spacing w:after="0"/>
+              <w:jc w:val="right"/>
+            </w:pPr>
+            <w:r>
+              <w:t xml:space="preserve"/>
+            </w:r>
+          </w:p>
+        </w:tc>
+        <w:tc>
+          <w:tcPr>
+            <w:tcW w:w="1337" w:type="dxa"/>
+          </w:tcPr>
+          <w:p>
+            <w:pPr>
+              <w:spacing w:after="0"/>
+              <w:jc w:val="right"/>
+            </w:pPr>
+            <w:r>
+              <w:t xml:space="preserve"/>
+            </w:r>
+          </w:p>
+        </w:tc>
+        <w:tc>
+          <w:tcPr>
+            <w:tcW w:w="1337" w:type="dxa"/>
+          </w:tcPr>
+          <w:p>
+            <w:pPr>
+              <w:spacing w:after="0"/>
+              <w:jc w:val="right"/>
+            </w:pPr>
+            <w:r>
+              <w:t xml:space="preserve"/>
+            </w:r>
+          </w:p>
+        </w:tc>
+        <w:tc>
+          <w:tcPr>
+            <w:tcW w:w="1337" w:type="dxa"/>
+          </w:tcPr>
+          <w:p>
+            <w:pPr>
+              <w:spacing w:after="0"/>
+              <w:jc w:val="right"/>
+            </w:pPr>
+            <w:r>
+              <w:t xml:space="preserve"/>
+            </w:r>
+          </w:p>
+        </w:tc>
+      </w:tr>
+      <w:tr>
+        <w:tc>
+          <w:tcPr>
+            <w:tcW w:w="1337" w:type="dxa"/>
+            <w:tcBorders>
+              <w:right w:val="single" w:color="000000"/>
+            </w:tcBorders>
+          </w:tcPr>
+          <w:p>
+            <w:pPr>
+              <w:spacing w:after="0"/>
+              <w:jc w:val="right"/>
+            </w:pPr>
+            <w:r>
+              <w:t xml:space="preserve">Ramallah</w:t>
+            </w:r>
+          </w:p>
+        </w:tc>
+        <w:tc>
+          <w:tcPr>
+            <w:tcW w:w="1337" w:type="dxa"/>
+            <w:tcBorders>
+              <w:left w:val="single" w:color="000000"/>
+            </w:tcBorders>
+          </w:tcPr>
+          <w:p>
+            <w:pPr>
+              <w:spacing w:after="0"/>
+              <w:jc w:val="right"/>
+            </w:pPr>
+            <w:r>
+              <w:t xml:space="preserve">1.35</w:t>
+            </w:r>
+          </w:p>
+        </w:tc>
+        <w:tc>
+          <w:tcPr>
+            <w:tcW w:w="1337" w:type="dxa"/>
+          </w:tcPr>
+          <w:p>
+            <w:pPr>
+              <w:spacing w:after="0"/>
+              <w:jc w:val="right"/>
+            </w:pPr>
+            <w:r>
+              <w:t xml:space="preserve">0.34</w:t>
+            </w:r>
+          </w:p>
+        </w:tc>
+        <w:tc>
+          <w:tcPr>
+            <w:tcW w:w="1337" w:type="dxa"/>
+          </w:tcPr>
+          <w:p>
+            <w:pPr>
+              <w:spacing w:after="0"/>
+              <w:jc w:val="right"/>
+            </w:pPr>
+            <w:r>
+              <w:t xml:space="preserve">3.95</w:t>
+            </w:r>
+          </w:p>
+        </w:tc>
+        <w:tc>
+          <w:tcPr>
+            <w:tcW w:w="1337" w:type="dxa"/>
+          </w:tcPr>
+          <w:p>
+            <w:pPr>
+              <w:spacing w:after="0"/>
+              <w:jc w:val="right"/>
+            </w:pPr>
+            <w:r>
+              <w:t xml:space="preserve">0.00</w:t>
+            </w:r>
+          </w:p>
+        </w:tc>
+        <w:tc>
+          <w:tcPr>
+            <w:tcW w:w="1337" w:type="dxa"/>
+          </w:tcPr>
+          <w:p>
+            <w:pPr>
+              <w:spacing w:after="0"/>
+              <w:jc w:val="right"/>
+            </w:pPr>
+            <w:r>
+              <w:t xml:space="preserve">0.68</w:t>
+            </w:r>
+          </w:p>
+        </w:tc>
+        <w:tc>
+          <w:tcPr>
+            <w:tcW w:w="1337" w:type="dxa"/>
+          </w:tcPr>
+          <w:p>
+            <w:pPr>
+              <w:spacing w:after="0"/>
+              <w:jc w:val="right"/>
+            </w:pPr>
+            <w:r>
+              <w:t xml:space="preserve">2.02</w:t>
+            </w:r>
+          </w:p>
+        </w:tc>
+      </w:tr>
+      <w:tr>
+        <w:tc>
+          <w:tcPr>
+            <w:tcW w:w="1337" w:type="dxa"/>
+            <w:tcBorders>
+              <w:right w:val="single" w:color="000000"/>
+            </w:tcBorders>
+          </w:tcPr>
+          <w:p>
+            <w:pPr>
+              <w:spacing w:after="0"/>
+              <w:jc w:val="right"/>
+            </w:pPr>
+            <w:r>
+              <w:t xml:space="preserve">Nablus</w:t>
+            </w:r>
+          </w:p>
+        </w:tc>
+        <w:tc>
+          <w:tcPr>
+            <w:tcW w:w="1337" w:type="dxa"/>
+            <w:tcBorders>
+              <w:left w:val="single" w:color="000000"/>
+            </w:tcBorders>
+          </w:tcPr>
+          <w:p>
+            <w:pPr>
+              <w:spacing w:after="0"/>
+              <w:jc w:val="right"/>
+            </w:pPr>
+            <w:r>
+              <w:t xml:space="preserve">1.20</w:t>
+            </w:r>
+          </w:p>
+        </w:tc>
+        <w:tc>
+          <w:tcPr>
+            <w:tcW w:w="1337" w:type="dxa"/>
+          </w:tcPr>
+          <w:p>
+            <w:pPr>
+              <w:spacing w:after="0"/>
+              <w:jc w:val="right"/>
+            </w:pPr>
+            <w:r>
+              <w:t xml:space="preserve">0.34</w:t>
+            </w:r>
+          </w:p>
+        </w:tc>
+        <w:tc>
+          <w:tcPr>
+            <w:tcW w:w="1337" w:type="dxa"/>
+          </w:tcPr>
+          <w:p>
+            <w:pPr>
+              <w:spacing w:after="0"/>
+              <w:jc w:val="right"/>
+            </w:pPr>
+            <w:r>
+              <w:t xml:space="preserve">3.56</w:t>
+            </w:r>
+          </w:p>
+        </w:tc>
+        <w:tc>
+          <w:tcPr>
+            <w:tcW w:w="1337" w:type="dxa"/>
+          </w:tcPr>
+          <w:p>
+            <w:pPr>
+              <w:spacing w:after="0"/>
+              <w:jc w:val="right"/>
+            </w:pPr>
+            <w:r>
+              <w:t xml:space="preserve">0.00</w:t>
+            </w:r>
+          </w:p>
+        </w:tc>
+        <w:tc>
+          <w:tcPr>
+            <w:tcW w:w="1337" w:type="dxa"/>
+          </w:tcPr>
+          <w:p>
+            <w:pPr>
+              <w:spacing w:after="0"/>
+              <w:jc w:val="right"/>
+            </w:pPr>
+            <w:r>
+              <w:t xml:space="preserve">0.54</w:t>
+            </w:r>
+          </w:p>
+        </w:tc>
+        <w:tc>
+          <w:tcPr>
+            <w:tcW w:w="1337" w:type="dxa"/>
+          </w:tcPr>
+          <w:p>
+            <w:pPr>
+              <w:spacing w:after="0"/>
+              <w:jc w:val="right"/>
+            </w:pPr>
+            <w:r>
+              <w:t xml:space="preserve">1.86</w:t>
+            </w:r>
+          </w:p>
+        </w:tc>
+      </w:tr>
+      <w:tr>
+        <w:tc>
+          <w:tcPr>
+            <w:tcW w:w="1337" w:type="dxa"/>
+            <w:tcBorders>
+              <w:right w:val="single" w:color="000000"/>
+            </w:tcBorders>
+          </w:tcPr>
+          <w:p>
+            <w:pPr>
+              <w:spacing w:after="0"/>
+              <w:jc w:val="right"/>
+            </w:pPr>
+            <w:r>
+              <w:t xml:space="preserve">Salfit</w:t>
+            </w:r>
+          </w:p>
+        </w:tc>
+        <w:tc>
+          <w:tcPr>
+            <w:tcW w:w="1337" w:type="dxa"/>
+            <w:tcBorders>
+              <w:left w:val="single" w:color="000000"/>
+            </w:tcBorders>
+          </w:tcPr>
+          <w:p>
+            <w:pPr>
+              <w:spacing w:after="0"/>
+              <w:jc w:val="right"/>
+            </w:pPr>
+            <w:r>
+              <w:t xml:space="preserve">1.01</w:t>
+            </w:r>
+          </w:p>
+        </w:tc>
+        <w:tc>
+          <w:tcPr>
+            <w:tcW w:w="1337" w:type="dxa"/>
+          </w:tcPr>
+          <w:p>
+            <w:pPr>
+              <w:spacing w:after="0"/>
+              <w:jc w:val="right"/>
+            </w:pPr>
+            <w:r>
+              <w:t xml:space="preserve">0.32</w:t>
+            </w:r>
+          </w:p>
+        </w:tc>
+        <w:tc>
+          <w:tcPr>
+            <w:tcW w:w="1337" w:type="dxa"/>
+          </w:tcPr>
+          <w:p>
+            <w:pPr>
+              <w:spacing w:after="0"/>
+              <w:jc w:val="right"/>
+            </w:pPr>
+            <w:r>
+              <w:t xml:space="preserve">3.18</w:t>
+            </w:r>
+          </w:p>
+        </w:tc>
+        <w:tc>
+          <w:tcPr>
+            <w:tcW w:w="1337" w:type="dxa"/>
+          </w:tcPr>
+          <w:p>
+            <w:pPr>
+              <w:spacing w:after="0"/>
+              <w:jc w:val="right"/>
+            </w:pPr>
+            <w:r>
+              <w:t xml:space="preserve">0.00</w:t>
+            </w:r>
+          </w:p>
+        </w:tc>
+        <w:tc>
+          <w:tcPr>
+            <w:tcW w:w="1337" w:type="dxa"/>
+          </w:tcPr>
+          <w:p>
+            <w:pPr>
+              <w:spacing w:after="0"/>
+              <w:jc w:val="right"/>
+            </w:pPr>
+            <w:r>
+              <w:t xml:space="preserve">0.39</w:t>
+            </w:r>
+          </w:p>
+        </w:tc>
+        <w:tc>
+          <w:tcPr>
+            <w:tcW w:w="1337" w:type="dxa"/>
+          </w:tcPr>
+          <w:p>
+            <w:pPr>
+              <w:spacing w:after="0"/>
+              <w:jc w:val="right"/>
+            </w:pPr>
+            <w:r>
+              <w:t xml:space="preserve">1.63</w:t>
+            </w:r>
+          </w:p>
+        </w:tc>
+      </w:tr>
+      <w:tr>
+        <w:tc>
+          <w:tcPr>
+            <w:tcW w:w="1337" w:type="dxa"/>
+            <w:tcBorders>
+              <w:right w:val="single" w:color="000000"/>
+            </w:tcBorders>
+          </w:tcPr>
+          <w:p>
+            <w:pPr>
+              <w:spacing w:after="0"/>
+              <w:jc w:val="right"/>
+            </w:pPr>
+            <w:r>
+              <w:t xml:space="preserve">Jenin</w:t>
+            </w:r>
+          </w:p>
+        </w:tc>
+        <w:tc>
+          <w:tcPr>
+            <w:tcW w:w="1337" w:type="dxa"/>
+            <w:tcBorders>
+              <w:left w:val="single" w:color="000000"/>
+            </w:tcBorders>
+          </w:tcPr>
+          <w:p>
+            <w:pPr>
+              <w:spacing w:after="0"/>
+              <w:jc w:val="right"/>
+            </w:pPr>
+            <w:r>
+              <w:t xml:space="preserve">1.38</w:t>
+            </w:r>
+          </w:p>
+        </w:tc>
+        <w:tc>
+          <w:tcPr>
+            <w:tcW w:w="1337" w:type="dxa"/>
+          </w:tcPr>
+          <w:p>
+            <w:pPr>
+              <w:spacing w:after="0"/>
+              <w:jc w:val="right"/>
+            </w:pPr>
+            <w:r>
+              <w:t xml:space="preserve">0.30</w:t>
+            </w:r>
+          </w:p>
+        </w:tc>
+        <w:tc>
+          <w:tcPr>
+            <w:tcW w:w="1337" w:type="dxa"/>
+          </w:tcPr>
+          <w:p>
+            <w:pPr>
+              <w:spacing w:after="0"/>
+              <w:jc w:val="right"/>
+            </w:pPr>
+            <w:r>
+              <w:t xml:space="preserve">4.53</w:t>
+            </w:r>
+          </w:p>
+        </w:tc>
+        <w:tc>
+          <w:tcPr>
+            <w:tcW w:w="1337" w:type="dxa"/>
+          </w:tcPr>
+          <w:p>
+            <w:pPr>
+              <w:spacing w:after="0"/>
+              <w:jc w:val="right"/>
+            </w:pPr>
+            <w:r>
+              <w:t xml:space="preserve">0.00</w:t>
+            </w:r>
+          </w:p>
+        </w:tc>
+        <w:tc>
+          <w:tcPr>
+            <w:tcW w:w="1337" w:type="dxa"/>
+          </w:tcPr>
+          <w:p>
+            <w:pPr>
+              <w:spacing w:after="0"/>
+              <w:jc w:val="right"/>
+            </w:pPr>
+            <w:r>
+              <w:t xml:space="preserve">0.78</w:t>
+            </w:r>
+          </w:p>
+        </w:tc>
+        <w:tc>
+          <w:tcPr>
+            <w:tcW w:w="1337" w:type="dxa"/>
+          </w:tcPr>
+          <w:p>
+            <w:pPr>
+              <w:spacing w:after="0"/>
+              <w:jc w:val="right"/>
+            </w:pPr>
+            <w:r>
+              <w:t xml:space="preserve">1.98</w:t>
+            </w:r>
+          </w:p>
+        </w:tc>
+      </w:tr>
+      <w:tr>
+        <w:tc>
+          <w:tcPr>
+            <w:tcW w:w="1337" w:type="dxa"/>
+            <w:tcBorders>
+              <w:right w:val="single" w:color="000000"/>
+            </w:tcBorders>
+          </w:tcPr>
+          <w:p>
+            <w:pPr>
+              <w:spacing w:after="0"/>
+              <w:jc w:val="right"/>
+            </w:pPr>
+            <w:r>
+              <w:t xml:space="preserve"/>
+            </w:r>
+          </w:p>
+        </w:tc>
+        <w:tc>
+          <w:tcPr>
+            <w:tcW w:w="1337" w:type="dxa"/>
+            <w:tcBorders>
+              <w:left w:val="single" w:color="000000"/>
+            </w:tcBorders>
+          </w:tcPr>
+          <w:p>
+            <w:pPr>
+              <w:spacing w:after="0"/>
+              <w:jc w:val="right"/>
+            </w:pPr>
+            <w:r>
+              <w:t xml:space="preserve"/>
+            </w:r>
+          </w:p>
+        </w:tc>
+        <w:tc>
+          <w:tcPr>
+            <w:tcW w:w="1337" w:type="dxa"/>
+          </w:tcPr>
+          <w:p>
+            <w:pPr>
+              <w:spacing w:after="0"/>
+              <w:jc w:val="right"/>
+            </w:pPr>
+            <w:r>
+              <w:t xml:space="preserve"/>
+            </w:r>
+          </w:p>
+        </w:tc>
+        <w:tc>
+          <w:tcPr>
+            <w:tcW w:w="1337" w:type="dxa"/>
+          </w:tcPr>
+          <w:p>
+            <w:pPr>
+              <w:spacing w:after="0"/>
+              <w:jc w:val="right"/>
+            </w:pPr>
+            <w:r>
+              <w:t xml:space="preserve"/>
+            </w:r>
+          </w:p>
+        </w:tc>
+        <w:tc>
+          <w:tcPr>
+            <w:tcW w:w="1337" w:type="dxa"/>
+          </w:tcPr>
+          <w:p>
+            <w:pPr>
+              <w:spacing w:after="0"/>
+              <w:jc w:val="right"/>
+            </w:pPr>
+            <w:r>
+              <w:t xml:space="preserve"/>
+            </w:r>
+          </w:p>
+        </w:tc>
+        <w:tc>
+          <w:tcPr>
+            <w:tcW w:w="1337" w:type="dxa"/>
+          </w:tcPr>
+          <w:p>
+            <w:pPr>
+              <w:spacing w:after="0"/>
+              <w:jc w:val="right"/>
+            </w:pPr>
+            <w:r>
+              <w:t xml:space="preserve"/>
+            </w:r>
+          </w:p>
+        </w:tc>
+        <w:tc>
+          <w:tcPr>
+            <w:tcW w:w="1337" w:type="dxa"/>
+          </w:tcPr>
+          <w:p>
+            <w:pPr>
+              <w:spacing w:after="0"/>
+              <w:jc w:val="right"/>
+            </w:pPr>
+            <w:r>
+              <w:t xml:space="preserve"/>
+            </w:r>
+          </w:p>
+        </w:tc>
+      </w:tr>
+      <w:tr>
+        <w:tc>
+          <w:tcPr>
+            <w:tcW w:w="1337" w:type="dxa"/>
+            <w:tcBorders>
+              <w:right w:val="single" w:color="000000"/>
+            </w:tcBorders>
+          </w:tcPr>
+          <w:p>
+            <w:pPr>
+              <w:spacing w:after="0"/>
+              <w:jc w:val="right"/>
+            </w:pPr>
+            <w:r>
+              <w:t xml:space="preserve">cluster_size</w:t>
+            </w:r>
+          </w:p>
+        </w:tc>
+        <w:tc>
+          <w:tcPr>
+            <w:tcW w:w="1337" w:type="dxa"/>
+            <w:tcBorders>
+              <w:left w:val="single" w:color="000000"/>
+            </w:tcBorders>
+          </w:tcPr>
+          <w:p>
+            <w:pPr>
+              <w:spacing w:after="0"/>
+              <w:jc w:val="right"/>
+            </w:pPr>
+            <w:r>
+              <w:t xml:space="preserve">-2.57</w:t>
+            </w:r>
+          </w:p>
+        </w:tc>
+        <w:tc>
+          <w:tcPr>
+            <w:tcW w:w="1337" w:type="dxa"/>
+          </w:tcPr>
+          <w:p>
+            <w:pPr>
+              <w:spacing w:after="0"/>
+              <w:jc w:val="right"/>
+            </w:pPr>
+            <w:r>
+              <w:t xml:space="preserve">2.09</w:t>
+            </w:r>
+          </w:p>
+        </w:tc>
+        <w:tc>
+          <w:tcPr>
+            <w:tcW w:w="1337" w:type="dxa"/>
+          </w:tcPr>
+          <w:p>
+            <w:pPr>
+              <w:spacing w:after="0"/>
+              <w:jc w:val="right"/>
+            </w:pPr>
+            <w:r>
+              <w:t xml:space="preserve">-1.23</w:t>
+            </w:r>
+          </w:p>
+        </w:tc>
+        <w:tc>
+          <w:tcPr>
+            <w:tcW w:w="1337" w:type="dxa"/>
+          </w:tcPr>
+          <w:p>
+            <w:pPr>
+              <w:spacing w:after="0"/>
+              <w:jc w:val="right"/>
+            </w:pPr>
+            <w:r>
+              <w:t xml:space="preserve">0.22</w:t>
+            </w:r>
+          </w:p>
+        </w:tc>
+        <w:tc>
+          <w:tcPr>
+            <w:tcW w:w="1337" w:type="dxa"/>
+          </w:tcPr>
+          <w:p>
+            <w:pPr>
+              <w:spacing w:after="0"/>
+              <w:jc w:val="right"/>
+            </w:pPr>
+            <w:r>
+              <w:t xml:space="preserve">-6.67</w:t>
+            </w:r>
+          </w:p>
+        </w:tc>
+        <w:tc>
+          <w:tcPr>
+            <w:tcW w:w="1337" w:type="dxa"/>
+          </w:tcPr>
+          <w:p>
+            <w:pPr>
+              <w:spacing w:after="0"/>
+              <w:jc w:val="right"/>
+            </w:pPr>
+            <w:r>
+              <w:t xml:space="preserve">1.52</w:t>
+            </w:r>
+          </w:p>
+        </w:tc>
+      </w:tr>
+      <w:tr>
+        <w:tc>
+          <w:tcPr>
+            <w:tcW w:w="1337" w:type="dxa"/>
+            <w:tcBorders>
+              <w:right w:val="single" w:color="000000"/>
+            </w:tcBorders>
+          </w:tcPr>
+          <w:p>
+            <w:pPr>
+              <w:spacing w:after="0"/>
+              <w:jc w:val="right"/>
+            </w:pPr>
+            <w:r>
+              <w:t xml:space="preserve"/>
+            </w:r>
+          </w:p>
+        </w:tc>
+        <w:tc>
+          <w:tcPr>
+            <w:tcW w:w="1337" w:type="dxa"/>
+            <w:tcBorders>
+              <w:left w:val="single" w:color="000000"/>
+            </w:tcBorders>
+          </w:tcPr>
+          <w:p>
+            <w:pPr>
+              <w:spacing w:after="0"/>
+              <w:jc w:val="right"/>
+            </w:pPr>
+            <w:r>
+              <w:t xml:space="preserve"/>
+            </w:r>
+          </w:p>
+        </w:tc>
+        <w:tc>
+          <w:tcPr>
+            <w:tcW w:w="1337" w:type="dxa"/>
+          </w:tcPr>
+          <w:p>
+            <w:pPr>
+              <w:spacing w:after="0"/>
+              <w:jc w:val="right"/>
+            </w:pPr>
+            <w:r>
+              <w:t xml:space="preserve"/>
+            </w:r>
+          </w:p>
+        </w:tc>
+        <w:tc>
+          <w:tcPr>
+            <w:tcW w:w="1337" w:type="dxa"/>
+          </w:tcPr>
+          <w:p>
+            <w:pPr>
+              <w:spacing w:after="0"/>
+              <w:jc w:val="right"/>
+            </w:pPr>
+            <w:r>
+              <w:t xml:space="preserve"/>
+            </w:r>
+          </w:p>
+        </w:tc>
+        <w:tc>
+          <w:tcPr>
+            <w:tcW w:w="1337" w:type="dxa"/>
+          </w:tcPr>
+          <w:p>
+            <w:pPr>
+              <w:spacing w:after="0"/>
+              <w:jc w:val="right"/>
+            </w:pPr>
+            <w:r>
+              <w:t xml:space="preserve"/>
+            </w:r>
+          </w:p>
+        </w:tc>
+        <w:tc>
+          <w:tcPr>
+            <w:tcW w:w="1337" w:type="dxa"/>
+          </w:tcPr>
+          <w:p>
+            <w:pPr>
+              <w:spacing w:after="0"/>
+              <w:jc w:val="right"/>
+            </w:pPr>
+            <w:r>
+              <w:t xml:space="preserve"/>
+            </w:r>
+          </w:p>
+        </w:tc>
+        <w:tc>
+          <w:tcPr>
+            <w:tcW w:w="1337" w:type="dxa"/>
+          </w:tcPr>
+          <w:p>
+            <w:pPr>
+              <w:spacing w:after="0"/>
+              <w:jc w:val="right"/>
+            </w:pPr>
+            <w:r>
+              <w:t xml:space="preserve"/>
+            </w:r>
+          </w:p>
+        </w:tc>
+      </w:tr>
+      <w:tr>
+        <w:tc>
+          <w:tcPr>
+            <w:tcW w:w="1337" w:type="dxa"/>
+            <w:tcBorders>
+              <w:right w:val="single" w:color="000000"/>
+            </w:tcBorders>
+          </w:tcPr>
+          <w:p>
+            <w:pPr>
+              <w:spacing w:after="0"/>
+              <w:jc w:val="right"/>
+            </w:pPr>
+            <w:r>
+              <w:t xml:space="preserve">lab_available</w:t>
+            </w:r>
+          </w:p>
+        </w:tc>
+        <w:tc>
+          <w:tcPr>
+            <w:tcW w:w="1337" w:type="dxa"/>
+            <w:tcBorders>
+              <w:left w:val="single" w:color="000000"/>
+            </w:tcBorders>
+          </w:tcPr>
+          <w:p>
+            <w:pPr>
+              <w:spacing w:after="0"/>
+              <w:jc w:val="right"/>
+            </w:pPr>
+            <w:r>
+              <w:t xml:space="preserve"/>
+            </w:r>
+          </w:p>
+        </w:tc>
+        <w:tc>
+          <w:tcPr>
+            <w:tcW w:w="1337" w:type="dxa"/>
+          </w:tcPr>
+          <w:p>
+            <w:pPr>
+              <w:spacing w:after="0"/>
+              <w:jc w:val="right"/>
+            </w:pPr>
+            <w:r>
+              <w:t xml:space="preserve"/>
+            </w:r>
+          </w:p>
+        </w:tc>
+        <w:tc>
+          <w:tcPr>
+            <w:tcW w:w="1337" w:type="dxa"/>
+          </w:tcPr>
+          <w:p>
+            <w:pPr>
+              <w:spacing w:after="0"/>
+              <w:jc w:val="right"/>
+            </w:pPr>
+            <w:r>
+              <w:t xml:space="preserve"/>
+            </w:r>
+          </w:p>
+        </w:tc>
+        <w:tc>
+          <w:tcPr>
+            <w:tcW w:w="1337" w:type="dxa"/>
+          </w:tcPr>
+          <w:p>
+            <w:pPr>
+              <w:spacing w:after="0"/>
+              <w:jc w:val="right"/>
+            </w:pPr>
+            <w:r>
+              <w:t xml:space="preserve"/>
+            </w:r>
+          </w:p>
+        </w:tc>
+        <w:tc>
+          <w:tcPr>
+            <w:tcW w:w="1337" w:type="dxa"/>
+          </w:tcPr>
+          <w:p>
+            <w:pPr>
+              <w:spacing w:after="0"/>
+              <w:jc w:val="right"/>
+            </w:pPr>
+            <w:r>
+              <w:t xml:space="preserve"/>
+            </w:r>
+          </w:p>
+        </w:tc>
+        <w:tc>
+          <w:tcPr>
+            <w:tcW w:w="1337" w:type="dxa"/>
+          </w:tcPr>
+          <w:p>
+            <w:pPr>
+              <w:spacing w:after="0"/>
+              <w:jc w:val="right"/>
+            </w:pPr>
+            <w:r>
+              <w:t xml:space="preserve"/>
+            </w:r>
+          </w:p>
+        </w:tc>
+      </w:tr>
+      <w:tr>
+        <w:tc>
+          <w:tcPr>
+            <w:tcW w:w="1337" w:type="dxa"/>
+            <w:tcBorders>
+              <w:right w:val="single" w:color="000000"/>
+            </w:tcBorders>
+          </w:tcPr>
+          <w:p>
+            <w:pPr>
+              <w:spacing w:after="0"/>
+              <w:jc w:val="right"/>
+            </w:pPr>
+            <w:r>
+              <w:t xml:space="preserve">Lab</w:t>
+            </w:r>
+          </w:p>
+        </w:tc>
+        <w:tc>
+          <w:tcPr>
+            <w:tcW w:w="1337" w:type="dxa"/>
+            <w:tcBorders>
+              <w:left w:val="single" w:color="000000"/>
+            </w:tcBorders>
+          </w:tcPr>
+          <w:p>
+            <w:pPr>
+              <w:spacing w:after="0"/>
+              <w:jc w:val="right"/>
+            </w:pPr>
+            <w:r>
+              <w:t xml:space="preserve">0.14</w:t>
+            </w:r>
+          </w:p>
+        </w:tc>
+        <w:tc>
+          <w:tcPr>
+            <w:tcW w:w="1337" w:type="dxa"/>
+          </w:tcPr>
+          <w:p>
+            <w:pPr>
+              <w:spacing w:after="0"/>
+              <w:jc w:val="right"/>
+            </w:pPr>
+            <w:r>
+              <w:t xml:space="preserve">0.14</w:t>
+            </w:r>
+          </w:p>
+        </w:tc>
+        <w:tc>
+          <w:tcPr>
+            <w:tcW w:w="1337" w:type="dxa"/>
+          </w:tcPr>
+          <w:p>
+            <w:pPr>
+              <w:spacing w:after="0"/>
+              <w:jc w:val="right"/>
+            </w:pPr>
+            <w:r>
+              <w:t xml:space="preserve">1.02</w:t>
+            </w:r>
+          </w:p>
+        </w:tc>
+        <w:tc>
+          <w:tcPr>
+            <w:tcW w:w="1337" w:type="dxa"/>
+          </w:tcPr>
+          <w:p>
+            <w:pPr>
+              <w:spacing w:after="0"/>
+              <w:jc w:val="right"/>
+            </w:pPr>
+            <w:r>
+              <w:t xml:space="preserve">0.31</w:t>
+            </w:r>
+          </w:p>
+        </w:tc>
+        <w:tc>
+          <w:tcPr>
+            <w:tcW w:w="1337" w:type="dxa"/>
+          </w:tcPr>
+          <w:p>
+            <w:pPr>
+              <w:spacing w:after="0"/>
+              <w:jc w:val="right"/>
+            </w:pPr>
+            <w:r>
+              <w:t xml:space="preserve">-0.13</w:t>
+            </w:r>
+          </w:p>
+        </w:tc>
+        <w:tc>
+          <w:tcPr>
+            <w:tcW w:w="1337" w:type="dxa"/>
+          </w:tcPr>
+          <w:p>
+            <w:pPr>
+              <w:spacing w:after="0"/>
+              <w:jc w:val="right"/>
+            </w:pPr>
+            <w:r>
+              <w:t xml:space="preserve">0.41</w:t>
+            </w:r>
+          </w:p>
+        </w:tc>
+      </w:tr>
+      <w:tr>
+        <w:tc>
+          <w:tcPr>
+            <w:tcW w:w="1337" w:type="dxa"/>
+            <w:tcBorders>
+              <w:right w:val="single" w:color="000000"/>
+            </w:tcBorders>
+          </w:tcPr>
+          <w:p>
+            <w:pPr>
+              <w:spacing w:after="0"/>
+              <w:jc w:val="right"/>
+            </w:pPr>
+            <w:r>
+              <w:t xml:space="preserve"/>
+            </w:r>
+          </w:p>
+        </w:tc>
+        <w:tc>
+          <w:tcPr>
+            <w:tcW w:w="1337" w:type="dxa"/>
+            <w:tcBorders>
+              <w:left w:val="single" w:color="000000"/>
+            </w:tcBorders>
+          </w:tcPr>
+          <w:p>
+            <w:pPr>
+              <w:spacing w:after="0"/>
+              <w:jc w:val="right"/>
+            </w:pPr>
+            <w:r>
+              <w:t xml:space="preserve"/>
+            </w:r>
+          </w:p>
+        </w:tc>
+        <w:tc>
+          <w:tcPr>
+            <w:tcW w:w="1337" w:type="dxa"/>
+          </w:tcPr>
+          <w:p>
+            <w:pPr>
+              <w:spacing w:after="0"/>
+              <w:jc w:val="right"/>
+            </w:pPr>
+            <w:r>
+              <w:t xml:space="preserve"/>
+            </w:r>
+          </w:p>
+        </w:tc>
+        <w:tc>
+          <w:tcPr>
+            <w:tcW w:w="1337" w:type="dxa"/>
+          </w:tcPr>
+          <w:p>
+            <w:pPr>
+              <w:spacing w:after="0"/>
+              <w:jc w:val="right"/>
+            </w:pPr>
+            <w:r>
+              <w:t xml:space="preserve"/>
+            </w:r>
+          </w:p>
+        </w:tc>
+        <w:tc>
+          <w:tcPr>
+            <w:tcW w:w="1337" w:type="dxa"/>
+          </w:tcPr>
+          <w:p>
+            <w:pPr>
+              <w:spacing w:after="0"/>
+              <w:jc w:val="right"/>
+            </w:pPr>
+            <w:r>
+              <w:t xml:space="preserve"/>
+            </w:r>
+          </w:p>
+        </w:tc>
+        <w:tc>
+          <w:tcPr>
+            <w:tcW w:w="1337" w:type="dxa"/>
+          </w:tcPr>
+          <w:p>
+            <w:pPr>
+              <w:spacing w:after="0"/>
+              <w:jc w:val="right"/>
+            </w:pPr>
+            <w:r>
+              <w:t xml:space="preserve"/>
+            </w:r>
+          </w:p>
+        </w:tc>
+        <w:tc>
+          <w:tcPr>
+            <w:tcW w:w="1337" w:type="dxa"/>
+          </w:tcPr>
+          <w:p>
+            <w:pPr>
+              <w:spacing w:after="0"/>
+              <w:jc w:val="right"/>
+            </w:pPr>
+            <w:r>
+              <w:t xml:space="preserve"/>
+            </w:r>
+          </w:p>
+        </w:tc>
+      </w:tr>
+      <w:tr>
+        <w:tc>
+          <w:tcPr>
+            <w:tcW w:w="1337" w:type="dxa"/>
+            <w:tcBorders>
+              <w:right w:val="single" w:color="000000"/>
+            </w:tcBorders>
+          </w:tcPr>
+          <w:p>
+            <w:pPr>
+              <w:spacing w:after="0"/>
+              <w:jc w:val="right"/>
+            </w:pPr>
+            <w:r>
+              <w:t xml:space="preserve">bookingvisit</w:t>
+            </w:r>
+          </w:p>
+        </w:tc>
+        <w:tc>
+          <w:tcPr>
+            <w:tcW w:w="1337" w:type="dxa"/>
+            <w:tcBorders>
+              <w:left w:val="single" w:color="000000"/>
+            </w:tcBorders>
+          </w:tcPr>
+          <w:p>
+            <w:pPr>
+              <w:spacing w:after="0"/>
+              <w:jc w:val="right"/>
+            </w:pPr>
+            <w:r>
+              <w:t xml:space="preserve"/>
+            </w:r>
+          </w:p>
+        </w:tc>
+        <w:tc>
+          <w:tcPr>
+            <w:tcW w:w="1337" w:type="dxa"/>
+          </w:tcPr>
+          <w:p>
+            <w:pPr>
+              <w:spacing w:after="0"/>
+              <w:jc w:val="right"/>
+            </w:pPr>
+            <w:r>
+              <w:t xml:space="preserve"/>
+            </w:r>
+          </w:p>
+        </w:tc>
+        <w:tc>
+          <w:tcPr>
+            <w:tcW w:w="1337" w:type="dxa"/>
+          </w:tcPr>
+          <w:p>
+            <w:pPr>
+              <w:spacing w:after="0"/>
+              <w:jc w:val="right"/>
+            </w:pPr>
+            <w:r>
+              <w:t xml:space="preserve"/>
+            </w:r>
+          </w:p>
+        </w:tc>
+        <w:tc>
+          <w:tcPr>
+            <w:tcW w:w="1337" w:type="dxa"/>
+          </w:tcPr>
+          <w:p>
+            <w:pPr>
+              <w:spacing w:after="0"/>
+              <w:jc w:val="right"/>
+            </w:pPr>
+            <w:r>
+              <w:t xml:space="preserve"/>
+            </w:r>
+          </w:p>
+        </w:tc>
+        <w:tc>
+          <w:tcPr>
+            <w:tcW w:w="1337" w:type="dxa"/>
+          </w:tcPr>
+          <w:p>
+            <w:pPr>
+              <w:spacing w:after="0"/>
+              <w:jc w:val="right"/>
+            </w:pPr>
+            <w:r>
+              <w:t xml:space="preserve"/>
+            </w:r>
+          </w:p>
+        </w:tc>
+        <w:tc>
+          <w:tcPr>
+            <w:tcW w:w="1337" w:type="dxa"/>
+          </w:tcPr>
+          <w:p>
+            <w:pPr>
+              <w:spacing w:after="0"/>
+              <w:jc w:val="right"/>
+            </w:pPr>
+            <w:r>
+              <w:t xml:space="preserve"/>
+            </w:r>
+          </w:p>
+        </w:tc>
+      </w:tr>
+      <w:tr>
+        <w:tc>
+          <w:tcPr>
+            <w:tcW w:w="1337" w:type="dxa"/>
+            <w:tcBorders>
+              <w:right w:val="single" w:color="000000"/>
+            </w:tcBorders>
+          </w:tcPr>
+          <w:p>
+            <w:pPr>
+              <w:spacing w:after="0"/>
+              <w:jc w:val="right"/>
+            </w:pPr>
+            <w:r>
+              <w:t xml:space="preserve">Booking visit</w:t>
+            </w:r>
+          </w:p>
+        </w:tc>
+        <w:tc>
+          <w:tcPr>
+            <w:tcW w:w="1337" w:type="dxa"/>
+            <w:tcBorders>
+              <w:left w:val="single" w:color="000000"/>
+            </w:tcBorders>
+          </w:tcPr>
+          <w:p>
+            <w:pPr>
+              <w:spacing w:after="0"/>
+              <w:jc w:val="right"/>
+            </w:pPr>
+            <w:r>
+              <w:t xml:space="preserve">0.50</w:t>
+            </w:r>
+          </w:p>
+        </w:tc>
+        <w:tc>
+          <w:tcPr>
+            <w:tcW w:w="1337" w:type="dxa"/>
+          </w:tcPr>
+          <w:p>
+            <w:pPr>
+              <w:spacing w:after="0"/>
+              <w:jc w:val="right"/>
+            </w:pPr>
+            <w:r>
+              <w:t xml:space="preserve">0.15</w:t>
+            </w:r>
+          </w:p>
+        </w:tc>
+        <w:tc>
+          <w:tcPr>
+            <w:tcW w:w="1337" w:type="dxa"/>
+          </w:tcPr>
+          <w:p>
+            <w:pPr>
+              <w:spacing w:after="0"/>
+              <w:jc w:val="right"/>
+            </w:pPr>
+            <w:r>
+              <w:t xml:space="preserve">3.45</w:t>
+            </w:r>
+          </w:p>
+        </w:tc>
+        <w:tc>
+          <w:tcPr>
+            <w:tcW w:w="1337" w:type="dxa"/>
+          </w:tcPr>
+          <w:p>
+            <w:pPr>
+              <w:spacing w:after="0"/>
+              <w:jc w:val="right"/>
+            </w:pPr>
+            <w:r>
+              <w:t xml:space="preserve">0.00</w:t>
+            </w:r>
+          </w:p>
+        </w:tc>
+        <w:tc>
+          <w:tcPr>
+            <w:tcW w:w="1337" w:type="dxa"/>
+          </w:tcPr>
+          <w:p>
+            <w:pPr>
+              <w:spacing w:after="0"/>
+              <w:jc w:val="right"/>
+            </w:pPr>
+            <w:r>
+              <w:t xml:space="preserve">0.22</w:t>
+            </w:r>
+          </w:p>
+        </w:tc>
+        <w:tc>
+          <w:tcPr>
+            <w:tcW w:w="1337" w:type="dxa"/>
+          </w:tcPr>
+          <w:p>
+            <w:pPr>
+              <w:spacing w:after="0"/>
+              <w:jc w:val="right"/>
+            </w:pPr>
+            <w:r>
+              <w:t xml:space="preserve">0.79</w:t>
+            </w:r>
+          </w:p>
+        </w:tc>
+      </w:tr>
+      <w:tr>
+        <w:tc>
+          <w:tcPr>
+            <w:tcW w:w="1337" w:type="dxa"/>
+            <w:tcBorders>
+              <w:right w:val="single" w:color="000000"/>
+            </w:tcBorders>
+          </w:tcPr>
+          <w:p>
+            <w:pPr>
+              <w:spacing w:after="0"/>
+              <w:jc w:val="right"/>
+            </w:pPr>
+            <w:r>
+              <w:t xml:space="preserve"/>
+            </w:r>
+          </w:p>
+        </w:tc>
+        <w:tc>
+          <w:tcPr>
+            <w:tcW w:w="1337" w:type="dxa"/>
+            <w:tcBorders>
+              <w:left w:val="single" w:color="000000"/>
+            </w:tcBorders>
+          </w:tcPr>
+          <w:p>
+            <w:pPr>
+              <w:spacing w:after="0"/>
+              <w:jc w:val="right"/>
+            </w:pPr>
+            <w:r>
+              <w:t xml:space="preserve"/>
+            </w:r>
+          </w:p>
+        </w:tc>
+        <w:tc>
+          <w:tcPr>
+            <w:tcW w:w="1337" w:type="dxa"/>
+          </w:tcPr>
+          <w:p>
+            <w:pPr>
+              <w:spacing w:after="0"/>
+              <w:jc w:val="right"/>
+            </w:pPr>
+            <w:r>
+              <w:t xml:space="preserve"/>
+            </w:r>
+          </w:p>
+        </w:tc>
+        <w:tc>
+          <w:tcPr>
+            <w:tcW w:w="1337" w:type="dxa"/>
+          </w:tcPr>
+          <w:p>
+            <w:pPr>
+              <w:spacing w:after="0"/>
+              <w:jc w:val="right"/>
+            </w:pPr>
+            <w:r>
+              <w:t xml:space="preserve"/>
+            </w:r>
+          </w:p>
+        </w:tc>
+        <w:tc>
+          <w:tcPr>
+            <w:tcW w:w="1337" w:type="dxa"/>
+          </w:tcPr>
+          <w:p>
+            <w:pPr>
+              <w:spacing w:after="0"/>
+              <w:jc w:val="right"/>
+            </w:pPr>
+            <w:r>
+              <w:t xml:space="preserve"/>
+            </w:r>
+          </w:p>
+        </w:tc>
+        <w:tc>
+          <w:tcPr>
+            <w:tcW w:w="1337" w:type="dxa"/>
+          </w:tcPr>
+          <w:p>
+            <w:pPr>
+              <w:spacing w:after="0"/>
+              <w:jc w:val="right"/>
+            </w:pPr>
+            <w:r>
+              <w:t xml:space="preserve"/>
+            </w:r>
+          </w:p>
+        </w:tc>
+        <w:tc>
+          <w:tcPr>
+            <w:tcW w:w="1337" w:type="dxa"/>
+          </w:tcPr>
+          <w:p>
+            <w:pPr>
+              <w:spacing w:after="0"/>
+              <w:jc w:val="right"/>
+            </w:pPr>
+            <w:r>
+              <w:t xml:space="preserve"/>
+            </w:r>
+          </w:p>
+        </w:tc>
+      </w:tr>
+      <w:tr>
+        <w:tc>
+          <w:tcPr>
+            <w:tcW w:w="1337" w:type="dxa"/>
+            <w:tcBorders>
+              <w:right w:val="single" w:color="000000"/>
+            </w:tcBorders>
+          </w:tcPr>
+          <w:p>
+            <w:pPr>
+              <w:spacing w:after="0"/>
+              <w:jc w:val="right"/>
+            </w:pPr>
+            <w:r>
+              <w:t xml:space="preserve">observer</w:t>
+            </w:r>
+          </w:p>
+        </w:tc>
+        <w:tc>
+          <w:tcPr>
+            <w:tcW w:w="1337" w:type="dxa"/>
+            <w:tcBorders>
+              <w:left w:val="single" w:color="000000"/>
+            </w:tcBorders>
+          </w:tcPr>
+          <w:p>
+            <w:pPr>
+              <w:spacing w:after="0"/>
+              <w:jc w:val="right"/>
+            </w:pPr>
+            <w:r>
+              <w:t xml:space="preserve"/>
+            </w:r>
+          </w:p>
+        </w:tc>
+        <w:tc>
+          <w:tcPr>
+            <w:tcW w:w="1337" w:type="dxa"/>
+          </w:tcPr>
+          <w:p>
+            <w:pPr>
+              <w:spacing w:after="0"/>
+              <w:jc w:val="right"/>
+            </w:pPr>
+            <w:r>
+              <w:t xml:space="preserve"/>
+            </w:r>
+          </w:p>
+        </w:tc>
+        <w:tc>
+          <w:tcPr>
+            <w:tcW w:w="1337" w:type="dxa"/>
+          </w:tcPr>
+          <w:p>
+            <w:pPr>
+              <w:spacing w:after="0"/>
+              <w:jc w:val="right"/>
+            </w:pPr>
+            <w:r>
+              <w:t xml:space="preserve"/>
+            </w:r>
+          </w:p>
+        </w:tc>
+        <w:tc>
+          <w:tcPr>
+            <w:tcW w:w="1337" w:type="dxa"/>
+          </w:tcPr>
+          <w:p>
+            <w:pPr>
+              <w:spacing w:after="0"/>
+              <w:jc w:val="right"/>
+            </w:pPr>
+            <w:r>
+              <w:t xml:space="preserve"/>
+            </w:r>
+          </w:p>
+        </w:tc>
+        <w:tc>
+          <w:tcPr>
+            <w:tcW w:w="1337" w:type="dxa"/>
+          </w:tcPr>
+          <w:p>
+            <w:pPr>
+              <w:spacing w:after="0"/>
+              <w:jc w:val="right"/>
+            </w:pPr>
+            <w:r>
+              <w:t xml:space="preserve"/>
+            </w:r>
+          </w:p>
+        </w:tc>
+        <w:tc>
+          <w:tcPr>
+            <w:tcW w:w="1337" w:type="dxa"/>
+          </w:tcPr>
+          <w:p>
+            <w:pPr>
+              <w:spacing w:after="0"/>
+              <w:jc w:val="right"/>
+            </w:pPr>
+            <w:r>
+              <w:t xml:space="preserve"/>
+            </w:r>
+          </w:p>
+        </w:tc>
+      </w:tr>
+      <w:tr>
+        <w:tc>
+          <w:tcPr>
+            <w:tcW w:w="1337" w:type="dxa"/>
+            <w:tcBorders>
+              <w:right w:val="single" w:color="000000"/>
+            </w:tcBorders>
+          </w:tcPr>
+          <w:p>
+            <w:pPr>
+              <w:spacing w:after="0"/>
+              <w:jc w:val="right"/>
+            </w:pPr>
+            <w:r>
+              <w:t xml:space="preserve">2</w:t>
+            </w:r>
+          </w:p>
+        </w:tc>
+        <w:tc>
+          <w:tcPr>
+            <w:tcW w:w="1337" w:type="dxa"/>
+            <w:tcBorders>
+              <w:left w:val="single" w:color="000000"/>
+            </w:tcBorders>
+          </w:tcPr>
+          <w:p>
+            <w:pPr>
+              <w:spacing w:after="0"/>
+              <w:jc w:val="right"/>
+            </w:pPr>
+            <w:r>
+              <w:t xml:space="preserve">0.41</w:t>
+            </w:r>
+          </w:p>
+        </w:tc>
+        <w:tc>
+          <w:tcPr>
+            <w:tcW w:w="1337" w:type="dxa"/>
+          </w:tcPr>
+          <w:p>
+            <w:pPr>
+              <w:spacing w:after="0"/>
+              <w:jc w:val="right"/>
+            </w:pPr>
+            <w:r>
+              <w:t xml:space="preserve">0.20</w:t>
+            </w:r>
+          </w:p>
+        </w:tc>
+        <w:tc>
+          <w:tcPr>
+            <w:tcW w:w="1337" w:type="dxa"/>
+          </w:tcPr>
+          <w:p>
+            <w:pPr>
+              <w:spacing w:after="0"/>
+              <w:jc w:val="right"/>
+            </w:pPr>
+            <w:r>
+              <w:t xml:space="preserve">2.06</w:t>
+            </w:r>
+          </w:p>
+        </w:tc>
+        <w:tc>
+          <w:tcPr>
+            <w:tcW w:w="1337" w:type="dxa"/>
+          </w:tcPr>
+          <w:p>
+            <w:pPr>
+              <w:spacing w:after="0"/>
+              <w:jc w:val="right"/>
+            </w:pPr>
+            <w:r>
+              <w:t xml:space="preserve">0.04</w:t>
+            </w:r>
+          </w:p>
+        </w:tc>
+        <w:tc>
+          <w:tcPr>
+            <w:tcW w:w="1337" w:type="dxa"/>
+          </w:tcPr>
+          <w:p>
+            <w:pPr>
+              <w:spacing w:after="0"/>
+              <w:jc w:val="right"/>
+            </w:pPr>
+            <w:r>
+              <w:t xml:space="preserve">0.02</w:t>
+            </w:r>
+          </w:p>
+        </w:tc>
+        <w:tc>
+          <w:tcPr>
+            <w:tcW w:w="1337" w:type="dxa"/>
+          </w:tcPr>
+          <w:p>
+            <w:pPr>
+              <w:spacing w:after="0"/>
+              <w:jc w:val="right"/>
+            </w:pPr>
+            <w:r>
+              <w:t xml:space="preserve">0.79</w:t>
+            </w:r>
+          </w:p>
+        </w:tc>
+      </w:tr>
+      <w:tr>
+        <w:tc>
+          <w:tcPr>
+            <w:tcW w:w="1337" w:type="dxa"/>
+            <w:tcBorders>
+              <w:right w:val="single" w:color="000000"/>
+            </w:tcBorders>
+          </w:tcPr>
+          <w:p>
+            <w:pPr>
+              <w:spacing w:after="0"/>
+              <w:jc w:val="right"/>
+            </w:pPr>
+            <w:r>
+              <w:t xml:space="preserve">3</w:t>
+            </w:r>
+          </w:p>
+        </w:tc>
+        <w:tc>
+          <w:tcPr>
+            <w:tcW w:w="1337" w:type="dxa"/>
+            <w:tcBorders>
+              <w:left w:val="single" w:color="000000"/>
+            </w:tcBorders>
+          </w:tcPr>
+          <w:p>
+            <w:pPr>
+              <w:spacing w:after="0"/>
+              <w:jc w:val="right"/>
+            </w:pPr>
+            <w:r>
+              <w:t xml:space="preserve">0.93</w:t>
+            </w:r>
+          </w:p>
+        </w:tc>
+        <w:tc>
+          <w:tcPr>
+            <w:tcW w:w="1337" w:type="dxa"/>
+          </w:tcPr>
+          <w:p>
+            <w:pPr>
+              <w:spacing w:after="0"/>
+              <w:jc w:val="right"/>
+            </w:pPr>
+            <w:r>
+              <w:t xml:space="preserve">0.23</w:t>
+            </w:r>
+          </w:p>
+        </w:tc>
+        <w:tc>
+          <w:tcPr>
+            <w:tcW w:w="1337" w:type="dxa"/>
+          </w:tcPr>
+          <w:p>
+            <w:pPr>
+              <w:spacing w:after="0"/>
+              <w:jc w:val="right"/>
+            </w:pPr>
+            <w:r>
+              <w:t xml:space="preserve">4.13</w:t>
+            </w:r>
+          </w:p>
+        </w:tc>
+        <w:tc>
+          <w:tcPr>
+            <w:tcW w:w="1337" w:type="dxa"/>
+          </w:tcPr>
+          <w:p>
+            <w:pPr>
+              <w:spacing w:after="0"/>
+              <w:jc w:val="right"/>
+            </w:pPr>
+            <w:r>
+              <w:t xml:space="preserve">0.00</w:t>
+            </w:r>
+          </w:p>
+        </w:tc>
+        <w:tc>
+          <w:tcPr>
+            <w:tcW w:w="1337" w:type="dxa"/>
+          </w:tcPr>
+          <w:p>
+            <w:pPr>
+              <w:spacing w:after="0"/>
+              <w:jc w:val="right"/>
+            </w:pPr>
+            <w:r>
+              <w:t xml:space="preserve">0.49</w:t>
+            </w:r>
+          </w:p>
+        </w:tc>
+        <w:tc>
+          <w:tcPr>
+            <w:tcW w:w="1337" w:type="dxa"/>
+          </w:tcPr>
+          <w:p>
+            <w:pPr>
+              <w:spacing w:after="0"/>
+              <w:jc w:val="right"/>
+            </w:pPr>
+            <w:r>
+              <w:t xml:space="preserve">1.37</w:t>
+            </w:r>
+          </w:p>
+        </w:tc>
+      </w:tr>
+      <w:tr>
+        <w:tc>
+          <w:tcPr>
+            <w:tcW w:w="1337" w:type="dxa"/>
+            <w:tcBorders>
+              <w:right w:val="single" w:color="000000"/>
+            </w:tcBorders>
+          </w:tcPr>
+          <w:p>
+            <w:pPr>
+              <w:spacing w:after="0"/>
+              <w:jc w:val="right"/>
+            </w:pPr>
+            <w:r>
+              <w:t xml:space="preserve">4</w:t>
+            </w:r>
+          </w:p>
+        </w:tc>
+        <w:tc>
+          <w:tcPr>
+            <w:tcW w:w="1337" w:type="dxa"/>
+            <w:tcBorders>
+              <w:left w:val="single" w:color="000000"/>
+            </w:tcBorders>
+          </w:tcPr>
+          <w:p>
+            <w:pPr>
+              <w:spacing w:after="0"/>
+              <w:jc w:val="right"/>
+            </w:pPr>
+            <w:r>
+              <w:t xml:space="preserve">0.09</w:t>
+            </w:r>
+          </w:p>
+        </w:tc>
+        <w:tc>
+          <w:tcPr>
+            <w:tcW w:w="1337" w:type="dxa"/>
+          </w:tcPr>
+          <w:p>
+            <w:pPr>
+              <w:spacing w:after="0"/>
+              <w:jc w:val="right"/>
+            </w:pPr>
+            <w:r>
+              <w:t xml:space="preserve">0.18</w:t>
+            </w:r>
+          </w:p>
+        </w:tc>
+        <w:tc>
+          <w:tcPr>
+            <w:tcW w:w="1337" w:type="dxa"/>
+          </w:tcPr>
+          <w:p>
+            <w:pPr>
+              <w:spacing w:after="0"/>
+              <w:jc w:val="right"/>
+            </w:pPr>
+            <w:r>
+              <w:t xml:space="preserve">0.47</w:t>
+            </w:r>
+          </w:p>
+        </w:tc>
+        <w:tc>
+          <w:tcPr>
+            <w:tcW w:w="1337" w:type="dxa"/>
+          </w:tcPr>
+          <w:p>
+            <w:pPr>
+              <w:spacing w:after="0"/>
+              <w:jc w:val="right"/>
+            </w:pPr>
+            <w:r>
+              <w:t xml:space="preserve">0.64</w:t>
+            </w:r>
+          </w:p>
+        </w:tc>
+        <w:tc>
+          <w:tcPr>
+            <w:tcW w:w="1337" w:type="dxa"/>
+          </w:tcPr>
+          <w:p>
+            <w:pPr>
+              <w:spacing w:after="0"/>
+              <w:jc w:val="right"/>
+            </w:pPr>
+            <w:r>
+              <w:t xml:space="preserve">-0.27</w:t>
+            </w:r>
+          </w:p>
+        </w:tc>
+        <w:tc>
+          <w:tcPr>
+            <w:tcW w:w="1337" w:type="dxa"/>
+          </w:tcPr>
+          <w:p>
+            <w:pPr>
+              <w:spacing w:after="0"/>
+              <w:jc w:val="right"/>
+            </w:pPr>
+            <w:r>
+              <w:t xml:space="preserve">0.45</w:t>
+            </w:r>
+          </w:p>
+        </w:tc>
+      </w:tr>
+      <w:tr>
+        <w:tc>
+          <w:tcPr>
+            <w:tcW w:w="1337" w:type="dxa"/>
+            <w:tcBorders>
+              <w:right w:val="single" w:color="000000"/>
+            </w:tcBorders>
+          </w:tcPr>
+          <w:p>
+            <w:pPr>
+              <w:spacing w:after="0"/>
+              <w:jc w:val="right"/>
+            </w:pPr>
+            <w:r>
+              <w:t xml:space="preserve"/>
+            </w:r>
+          </w:p>
+        </w:tc>
+        <w:tc>
+          <w:tcPr>
+            <w:tcW w:w="1337" w:type="dxa"/>
+            <w:tcBorders>
+              <w:left w:val="single" w:color="000000"/>
+            </w:tcBorders>
+          </w:tcPr>
+          <w:p>
+            <w:pPr>
+              <w:spacing w:after="0"/>
+              <w:jc w:val="right"/>
+            </w:pPr>
+            <w:r>
+              <w:t xml:space="preserve"/>
+            </w:r>
+          </w:p>
+        </w:tc>
+        <w:tc>
+          <w:tcPr>
+            <w:tcW w:w="1337" w:type="dxa"/>
+          </w:tcPr>
+          <w:p>
+            <w:pPr>
+              <w:spacing w:after="0"/>
+              <w:jc w:val="right"/>
+            </w:pPr>
+            <w:r>
+              <w:t xml:space="preserve"/>
+            </w:r>
+          </w:p>
+        </w:tc>
+        <w:tc>
+          <w:tcPr>
+            <w:tcW w:w="1337" w:type="dxa"/>
+          </w:tcPr>
+          <w:p>
+            <w:pPr>
+              <w:spacing w:after="0"/>
+              <w:jc w:val="right"/>
+            </w:pPr>
+            <w:r>
+              <w:t xml:space="preserve"/>
+            </w:r>
+          </w:p>
+        </w:tc>
+        <w:tc>
+          <w:tcPr>
+            <w:tcW w:w="1337" w:type="dxa"/>
+          </w:tcPr>
+          <w:p>
+            <w:pPr>
+              <w:spacing w:after="0"/>
+              <w:jc w:val="right"/>
+            </w:pPr>
+            <w:r>
+              <w:t xml:space="preserve"/>
+            </w:r>
+          </w:p>
+        </w:tc>
+        <w:tc>
+          <w:tcPr>
+            <w:tcW w:w="1337" w:type="dxa"/>
+          </w:tcPr>
+          <w:p>
+            <w:pPr>
+              <w:spacing w:after="0"/>
+              <w:jc w:val="right"/>
+            </w:pPr>
+            <w:r>
+              <w:t xml:space="preserve"/>
+            </w:r>
+          </w:p>
+        </w:tc>
+        <w:tc>
+          <w:tcPr>
+            <w:tcW w:w="1337" w:type="dxa"/>
+          </w:tcPr>
+          <w:p>
+            <w:pPr>
+              <w:spacing w:after="0"/>
+              <w:jc w:val="right"/>
+            </w:pPr>
+            <w:r>
+              <w:t xml:space="preserve"/>
+            </w:r>
+          </w:p>
+        </w:tc>
+      </w:tr>
+      <w:tr>
+        <w:tc>
+          <w:tcPr>
+            <w:tcW w:w="1337" w:type="dxa"/>
+            <w:tcBorders>
+              <w:bottom w:val="single" w:color="000000"/>
+              <w:right w:val="single" w:color="000000"/>
+            </w:tcBorders>
+          </w:tcPr>
+          <w:p>
+            <w:pPr>
+              <w:spacing w:after="0"/>
+              <w:jc w:val="right"/>
+            </w:pPr>
+            <w:r>
+              <w:t xml:space="preserve">_cons</w:t>
+            </w:r>
+          </w:p>
+        </w:tc>
+        <w:tc>
+          <w:tcPr>
+            <w:tcW w:w="1337" w:type="dxa"/>
+            <w:tcBorders>
+              <w:left w:val="single" w:color="000000"/>
+              <w:bottom w:val="single" w:color="000000"/>
+            </w:tcBorders>
+          </w:tcPr>
+          <w:p>
+            <w:pPr>
+              <w:spacing w:after="0"/>
+              <w:jc w:val="right"/>
+            </w:pPr>
+            <w:r>
+              <w:t xml:space="preserve">0.10</w:t>
+            </w:r>
+          </w:p>
+        </w:tc>
+        <w:tc>
+          <w:tcPr>
+            <w:tcW w:w="1337" w:type="dxa"/>
+            <w:tcBorders>
+              <w:bottom w:val="single" w:color="000000"/>
+            </w:tcBorders>
+          </w:tcPr>
+          <w:p>
+            <w:pPr>
+              <w:spacing w:after="0"/>
+              <w:jc w:val="right"/>
+            </w:pPr>
+            <w:r>
+              <w:t xml:space="preserve">0.35</w:t>
+            </w:r>
+          </w:p>
+        </w:tc>
+        <w:tc>
+          <w:tcPr>
+            <w:tcW w:w="1337" w:type="dxa"/>
+            <w:tcBorders>
+              <w:bottom w:val="single" w:color="000000"/>
+            </w:tcBorders>
+          </w:tcPr>
+          <w:p>
+            <w:pPr>
+              <w:spacing w:after="0"/>
+              <w:jc w:val="right"/>
+            </w:pPr>
+            <w:r>
+              <w:t xml:space="preserve">0.29</w:t>
+            </w:r>
+          </w:p>
+        </w:tc>
+        <w:tc>
+          <w:tcPr>
+            <w:tcW w:w="1337" w:type="dxa"/>
+            <w:tcBorders>
+              <w:bottom w:val="single" w:color="000000"/>
+            </w:tcBorders>
+          </w:tcPr>
+          <w:p>
+            <w:pPr>
+              <w:spacing w:after="0"/>
+              <w:jc w:val="right"/>
+            </w:pPr>
+            <w:r>
+              <w:t xml:space="preserve">0.78</w:t>
+            </w:r>
+          </w:p>
+        </w:tc>
+        <w:tc>
+          <w:tcPr>
+            <w:tcW w:w="1337" w:type="dxa"/>
+            <w:tcBorders>
+              <w:bottom w:val="single" w:color="000000"/>
+            </w:tcBorders>
+          </w:tcPr>
+          <w:p>
+            <w:pPr>
+              <w:spacing w:after="0"/>
+              <w:jc w:val="right"/>
+            </w:pPr>
+            <w:r>
+              <w:t xml:space="preserve">-0.58</w:t>
+            </w:r>
+          </w:p>
+        </w:tc>
+        <w:tc>
+          <w:tcPr>
+            <w:tcW w:w="1337" w:type="dxa"/>
+            <w:tcBorders>
+              <w:bottom w:val="single" w:color="000000"/>
+            </w:tcBorders>
+          </w:tcPr>
+          <w:p>
+            <w:pPr>
+              <w:spacing w:after="0"/>
+              <w:jc w:val="right"/>
+            </w:pPr>
+            <w:r>
+              <w:t xml:space="preserve">0.78</w:t>
             </w:r>
           </w:p>
         </w:tc>

</xml_diff>

<commit_message>
Analyzing time spent finding files and records
</commit_message>
<xml_diff>
--- a/products/time_report.docx
+++ b/products/time_report.docx
@@ -47,7 +47,7 @@
         <w:t xml:space="preserve">Generated using git revision: </w:t>
       </w:r>
       <w:r>
-        <w:t xml:space="preserve">e28504f</w:t>
+        <w:t xml:space="preserve">312592d</w:t>
       </w:r>
     </w:p>
     <w:p>
@@ -1391,6 +1391,406 @@
         <w:t/>
       </w:r>
     </w:p>
+    <w:tbl>
+      <w:tblPr>
+        <w:tblStyle w:val="TableGrid"/>
+        <w:tblBorders>
+          <w:top w:val="nil" w:color="000000" w:shadow="false"/>
+          <w:left w:val="nil" w:color="000000" w:shadow="false"/>
+          <w:bottom w:val="nil" w:color="000000" w:shadow="false"/>
+          <w:right w:val="nil" w:color="000000" w:shadow="false"/>
+          <w:insideH w:val="nil" w:color="000000" w:shadow="false"/>
+          <w:insideV w:val="nil" w:color="000000" w:shadow="false"/>
+        </w:tblBorders>
+      </w:tblPr>
+      <w:tblGrid>
+        <w:gridCol w:w="1337"/>
+        <w:gridCol w:w="1337"/>
+        <w:gridCol w:w="1337"/>
+        <w:gridCol w:w="1337"/>
+        <w:gridCol w:w="1337"/>
+        <w:gridCol w:w="1337"/>
+        <w:gridCol w:w="1337"/>
+      </w:tblGrid>
+      <w:tr>
+        <w:tc>
+          <w:tcPr>
+            <w:gridSpan w:val="7"/>
+            <w:tcBorders>
+              <w:top w:val="nil" w:color="000000"/>
+              <w:left w:val="nil" w:color="000000"/>
+              <w:bottom w:val="single" w:color="000000"/>
+              <w:right w:val="nil" w:color="000000"/>
+            </w:tcBorders>
+          </w:tcPr>
+          <w:p>
+            <w:pPr>
+              <w:spacing w:after="0"/>
+            </w:pPr>
+            <w:r>
+              <w:t xml:space="preserve">Table 4. Time spent finding files and records (mins)</w:t>
+            </w:r>
+          </w:p>
+        </w:tc>
+      </w:tr>
+      <w:tr>
+        <w:tc>
+          <w:tcPr>
+            <w:tcW w:w="1337" w:type="dxa"/>
+            <w:tcBorders>
+              <w:top w:val="single" w:color="000000"/>
+              <w:bottom w:val="single" w:color="000000"/>
+              <w:right w:val="single" w:color="000000"/>
+            </w:tcBorders>
+          </w:tcPr>
+          <w:p>
+            <w:pPr>
+              <w:spacing w:after="0"/>
+            </w:pPr>
+          </w:p>
+        </w:tc>
+        <w:tc>
+          <w:tcPr>
+            <w:tcW w:w="1337" w:type="dxa"/>
+            <w:tcBorders>
+              <w:top w:val="single" w:color="000000"/>
+              <w:left w:val="single" w:color="000000"/>
+              <w:bottom w:val="single" w:color="000000"/>
+            </w:tcBorders>
+          </w:tcPr>
+          <w:p>
+            <w:pPr>
+              <w:spacing w:after="0"/>
+              <w:jc w:val="right"/>
+            </w:pPr>
+            <w:r>
+              <w:t xml:space="preserve">Rel. Time</w:t>
+            </w:r>
+          </w:p>
+        </w:tc>
+        <w:tc>
+          <w:tcPr>
+            <w:tcW w:w="1337" w:type="dxa"/>
+            <w:tcBorders>
+              <w:top w:val="single" w:color="000000"/>
+              <w:bottom w:val="single" w:color="000000"/>
+            </w:tcBorders>
+          </w:tcPr>
+          <w:p>
+            <w:pPr>
+              <w:spacing w:after="0"/>
+              <w:jc w:val="right"/>
+            </w:pPr>
+            <w:r>
+              <w:t xml:space="preserve">Std. Err.*</w:t>
+            </w:r>
+          </w:p>
+        </w:tc>
+        <w:tc>
+          <w:tcPr>
+            <w:tcW w:w="1337" w:type="dxa"/>
+            <w:tcBorders>
+              <w:top w:val="single" w:color="000000"/>
+              <w:bottom w:val="single" w:color="000000"/>
+            </w:tcBorders>
+          </w:tcPr>
+          <w:p>
+            <w:pPr>
+              <w:spacing w:after="0"/>
+              <w:jc w:val="right"/>
+            </w:pPr>
+            <w:r>
+              <w:t xml:space="preserve">z*</w:t>
+            </w:r>
+          </w:p>
+        </w:tc>
+        <w:tc>
+          <w:tcPr>
+            <w:tcW w:w="1337" w:type="dxa"/>
+            <w:tcBorders>
+              <w:top w:val="single" w:color="000000"/>
+              <w:bottom w:val="single" w:color="000000"/>
+            </w:tcBorders>
+          </w:tcPr>
+          <w:p>
+            <w:pPr>
+              <w:spacing w:after="0"/>
+              <w:jc w:val="right"/>
+            </w:pPr>
+            <w:r>
+              <w:t xml:space="preserve">P&gt;|z|*</w:t>
+            </w:r>
+          </w:p>
+        </w:tc>
+        <w:tc>
+          <w:tcPr>
+            <w:tcW w:w="2674" w:type="dxa"/>
+            <w:gridSpan w:val="2"/>
+            <w:tcBorders>
+              <w:top w:val="single" w:color="000000"/>
+              <w:bottom w:val="single" w:color="000000"/>
+            </w:tcBorders>
+          </w:tcPr>
+          <w:p>
+            <w:pPr>
+              <w:spacing w:after="0"/>
+              <w:jc w:val="right"/>
+            </w:pPr>
+            <w:r>
+              <w:t xml:space="preserve">[95% Conf. Interval]</w:t>
+            </w:r>
+          </w:p>
+        </w:tc>
+      </w:tr>
+      <w:tr>
+        <w:tc>
+          <w:tcPr>
+            <w:tcW w:w="1337" w:type="dxa"/>
+            <w:tcBorders>
+              <w:top w:val="single" w:color="000000"/>
+              <w:right w:val="single" w:color="000000"/>
+            </w:tcBorders>
+          </w:tcPr>
+          <w:p>
+            <w:pPr>
+              <w:spacing w:after="0"/>
+              <w:jc w:val="right"/>
+            </w:pPr>
+            <w:r>
+              <w:t xml:space="preserve">arm</w:t>
+            </w:r>
+          </w:p>
+        </w:tc>
+        <w:tc>
+          <w:tcPr>
+            <w:tcW w:w="1337" w:type="dxa"/>
+            <w:tcBorders>
+              <w:top w:val="single" w:color="000000"/>
+              <w:left w:val="single" w:color="000000"/>
+            </w:tcBorders>
+          </w:tcPr>
+          <w:p>
+            <w:pPr>
+              <w:spacing w:after="0"/>
+            </w:pPr>
+          </w:p>
+        </w:tc>
+        <w:tc>
+          <w:tcPr>
+            <w:tcW w:w="1337" w:type="dxa"/>
+            <w:tcBorders>
+              <w:top w:val="single" w:color="000000"/>
+            </w:tcBorders>
+          </w:tcPr>
+          <w:p>
+            <w:pPr>
+              <w:spacing w:after="0"/>
+            </w:pPr>
+          </w:p>
+        </w:tc>
+        <w:tc>
+          <w:tcPr>
+            <w:tcW w:w="1337" w:type="dxa"/>
+            <w:tcBorders>
+              <w:top w:val="single" w:color="000000"/>
+            </w:tcBorders>
+          </w:tcPr>
+          <w:p>
+            <w:pPr>
+              <w:spacing w:after="0"/>
+            </w:pPr>
+          </w:p>
+        </w:tc>
+        <w:tc>
+          <w:tcPr>
+            <w:tcW w:w="1337" w:type="dxa"/>
+            <w:tcBorders>
+              <w:top w:val="single" w:color="000000"/>
+            </w:tcBorders>
+          </w:tcPr>
+          <w:p>
+            <w:pPr>
+              <w:spacing w:after="0"/>
+            </w:pPr>
+          </w:p>
+        </w:tc>
+        <w:tc>
+          <w:tcPr>
+            <w:tcW w:w="1337" w:type="dxa"/>
+            <w:tcBorders>
+              <w:top w:val="single" w:color="000000"/>
+            </w:tcBorders>
+          </w:tcPr>
+          <w:p>
+            <w:pPr>
+              <w:spacing w:after="0"/>
+            </w:pPr>
+          </w:p>
+        </w:tc>
+        <w:tc>
+          <w:tcPr>
+            <w:tcW w:w="1337" w:type="dxa"/>
+            <w:tcBorders>
+              <w:top w:val="single" w:color="000000"/>
+            </w:tcBorders>
+          </w:tcPr>
+          <w:p>
+            <w:pPr>
+              <w:spacing w:after="0"/>
+            </w:pPr>
+          </w:p>
+        </w:tc>
+      </w:tr>
+      <w:tr>
+        <w:tc>
+          <w:tcPr>
+            <w:tcW w:w="1337" w:type="dxa"/>
+            <w:tcBorders>
+              <w:bottom w:val="single" w:color="000000"/>
+              <w:right w:val="single" w:color="000000"/>
+            </w:tcBorders>
+          </w:tcPr>
+          <w:p>
+            <w:pPr>
+              <w:spacing w:after="0"/>
+              <w:jc w:val="right"/>
+            </w:pPr>
+            <w:r>
+              <w:t xml:space="preserve">B</w:t>
+            </w:r>
+          </w:p>
+        </w:tc>
+        <w:tc>
+          <w:tcPr>
+            <w:tcW w:w="1337" w:type="dxa"/>
+            <w:tcBorders>
+              <w:left w:val="single" w:color="000000"/>
+              <w:bottom w:val="single" w:color="000000"/>
+            </w:tcBorders>
+          </w:tcPr>
+          <w:p>
+            <w:pPr>
+              <w:spacing w:after="0"/>
+              <w:jc w:val="right"/>
+            </w:pPr>
+            <w:r>
+              <w:t xml:space="preserve">1.63</w:t>
+            </w:r>
+          </w:p>
+        </w:tc>
+        <w:tc>
+          <w:tcPr>
+            <w:tcW w:w="1337" w:type="dxa"/>
+            <w:tcBorders>
+              <w:bottom w:val="single" w:color="000000"/>
+            </w:tcBorders>
+          </w:tcPr>
+          <w:p>
+            <w:pPr>
+              <w:spacing w:after="0"/>
+              <w:jc w:val="right"/>
+            </w:pPr>
+            <w:r>
+              <w:t xml:space="preserve">0.78</w:t>
+            </w:r>
+          </w:p>
+        </w:tc>
+        <w:tc>
+          <w:tcPr>
+            <w:tcW w:w="1337" w:type="dxa"/>
+            <w:tcBorders>
+              <w:bottom w:val="single" w:color="000000"/>
+            </w:tcBorders>
+          </w:tcPr>
+          <w:p>
+            <w:pPr>
+              <w:spacing w:after="0"/>
+              <w:jc w:val="right"/>
+            </w:pPr>
+            <w:r>
+              <w:t xml:space="preserve">0.63</w:t>
+            </w:r>
+          </w:p>
+        </w:tc>
+        <w:tc>
+          <w:tcPr>
+            <w:tcW w:w="1337" w:type="dxa"/>
+            <w:tcBorders>
+              <w:bottom w:val="single" w:color="000000"/>
+            </w:tcBorders>
+          </w:tcPr>
+          <w:p>
+            <w:pPr>
+              <w:spacing w:after="0"/>
+              <w:jc w:val="right"/>
+            </w:pPr>
+            <w:r>
+              <w:t xml:space="preserve">0.53</w:t>
+            </w:r>
+          </w:p>
+        </w:tc>
+        <w:tc>
+          <w:tcPr>
+            <w:tcW w:w="1337" w:type="dxa"/>
+            <w:tcBorders>
+              <w:bottom w:val="single" w:color="000000"/>
+            </w:tcBorders>
+          </w:tcPr>
+          <w:p>
+            <w:pPr>
+              <w:spacing w:after="0"/>
+              <w:jc w:val="right"/>
+            </w:pPr>
+            <w:r>
+              <w:t xml:space="preserve">0.36</w:t>
+            </w:r>
+          </w:p>
+        </w:tc>
+        <w:tc>
+          <w:tcPr>
+            <w:tcW w:w="1337" w:type="dxa"/>
+            <w:tcBorders>
+              <w:bottom w:val="single" w:color="000000"/>
+            </w:tcBorders>
+          </w:tcPr>
+          <w:p>
+            <w:pPr>
+              <w:spacing w:after="0"/>
+              <w:jc w:val="right"/>
+            </w:pPr>
+            <w:r>
+              <w:t xml:space="preserve">7.49</w:t>
+            </w:r>
+          </w:p>
+        </w:tc>
+      </w:tr>
+      <w:tr>
+        <w:tc>
+          <w:tcPr>
+            <w:gridSpan w:val="7"/>
+            <w:tcBorders>
+              <w:top w:val="single" w:color="000000"/>
+              <w:left w:val="nil" w:color="000000"/>
+              <w:bottom w:val="nil" w:color="000000"/>
+              <w:right w:val="nil" w:color="000000"/>
+            </w:tcBorders>
+          </w:tcPr>
+          <w:p>
+            <w:pPr>
+              <w:spacing w:after="0"/>
+            </w:pPr>
+            <w:r>
+              <w:t xml:space="preserve">* The standard error, z-score, and P-value are from the analysis performed on the log scale.</w:t>
+            </w:r>
+          </w:p>
+        </w:tc>
+      </w:tr>
+    </w:tbl>
+    <w:p>
+      <w:r>
+        <w:t/>
+      </w:r>
+    </w:p>
     <w:p>
       <w:pPr>
         <w:pStyle w:val="Heading1"/>
@@ -1537,7 +1937,7 @@
               <w:spacing w:after="0"/>
             </w:pPr>
             <w:r>
-              <w:t xml:space="preserve">Table 4. HIM time per consultation (mins)</w:t>
+              <w:t xml:space="preserve">Table 5. HIM time per consultation (mins)</w:t>
             </w:r>
           </w:p>
         </w:tc>
@@ -4186,7 +4586,7 @@
               <w:spacing w:after="0"/>
             </w:pPr>
             <w:r>
-              <w:t xml:space="preserve">Table 5. Consultation time (mins)</w:t>
+              <w:t xml:space="preserve">Table 6. Consultation time (mins)</w:t>
             </w:r>
           </w:p>
         </w:tc>
@@ -6835,7 +7235,7 @@
               <w:spacing w:after="0"/>
             </w:pPr>
             <w:r>
-              <w:t xml:space="preserve">Table 6. Client care time within consultation (mins)</w:t>
+              <w:t xml:space="preserve">Table 7. Client care time within consultation (mins)</w:t>
             </w:r>
           </w:p>
         </w:tc>
@@ -9418,6 +9818,2655 @@
             </w:pPr>
             <w:r>
               <w:t xml:space="preserve">0.78</w:t>
+            </w:r>
+          </w:p>
+        </w:tc>
+      </w:tr>
+      <w:tr>
+        <w:tc>
+          <w:tcPr>
+            <w:gridSpan w:val="7"/>
+            <w:tcBorders>
+              <w:left w:val="nil" w:color="000000"/>
+              <w:bottom w:val="nil" w:color="000000"/>
+              <w:right w:val="nil" w:color="000000"/>
+            </w:tcBorders>
+          </w:tcPr>
+          <w:p>
+            <w:pPr>
+              <w:spacing w:after="0"/>
+            </w:pPr>
+            <w:r>
+              <w:t xml:space="preserve">Data were analyzed on the log scale. Estimates have not been exponentiated.</w:t>
+            </w:r>
+          </w:p>
+        </w:tc>
+      </w:tr>
+    </w:tbl>
+    <w:p>
+      <w:r>
+        <w:t/>
+      </w:r>
+    </w:p>
+    <w:tbl>
+      <w:tblPr>
+        <w:tblStyle w:val="TableGrid"/>
+        <w:tblBorders>
+          <w:top w:val="nil" w:color="000000" w:shadow="false"/>
+          <w:left w:val="nil" w:color="000000" w:shadow="false"/>
+          <w:bottom w:val="nil" w:color="000000" w:shadow="false"/>
+          <w:right w:val="nil" w:color="000000" w:shadow="false"/>
+          <w:insideH w:val="nil" w:color="000000" w:shadow="false"/>
+          <w:insideV w:val="nil" w:color="000000" w:shadow="false"/>
+        </w:tblBorders>
+      </w:tblPr>
+      <w:tblGrid>
+        <w:gridCol w:w="1337"/>
+        <w:gridCol w:w="1337"/>
+        <w:gridCol w:w="1337"/>
+        <w:gridCol w:w="1337"/>
+        <w:gridCol w:w="1337"/>
+        <w:gridCol w:w="1337"/>
+        <w:gridCol w:w="1337"/>
+      </w:tblGrid>
+      <w:tr>
+        <w:tc>
+          <w:tcPr>
+            <w:gridSpan w:val="7"/>
+            <w:tcBorders>
+              <w:top w:val="nil" w:color="000000"/>
+              <w:left w:val="nil" w:color="000000"/>
+              <w:right w:val="nil" w:color="000000"/>
+            </w:tcBorders>
+          </w:tcPr>
+          <w:p>
+            <w:pPr>
+              <w:spacing w:after="0"/>
+            </w:pPr>
+            <w:r>
+              <w:t xml:space="preserve">Table 8. Time spent finding files and records (mins)</w:t>
+            </w:r>
+          </w:p>
+        </w:tc>
+      </w:tr>
+      <w:tr>
+        <w:tc>
+          <w:tcPr>
+            <w:tcW w:w="1337" w:type="dxa"/>
+            <w:tcBorders>
+              <w:top w:val="single" w:color="000000"/>
+              <w:bottom w:val="single" w:color="000000"/>
+              <w:right w:val="single" w:color="000000"/>
+            </w:tcBorders>
+          </w:tcPr>
+          <w:p>
+            <w:pPr>
+              <w:spacing w:after="0"/>
+              <w:jc w:val="right"/>
+            </w:pPr>
+            <w:r>
+              <w:t xml:space="preserve">paper_f_him_time</w:t>
+            </w:r>
+          </w:p>
+        </w:tc>
+        <w:tc>
+          <w:tcPr>
+            <w:tcW w:w="1337" w:type="dxa"/>
+            <w:tcBorders>
+              <w:top w:val="single" w:color="000000"/>
+              <w:left w:val="single" w:color="000000"/>
+              <w:bottom w:val="single" w:color="000000"/>
+            </w:tcBorders>
+          </w:tcPr>
+          <w:p>
+            <w:pPr>
+              <w:spacing w:after="0"/>
+              <w:jc w:val="right"/>
+            </w:pPr>
+            <w:r>
+              <w:t xml:space="preserve">Coef.</w:t>
+            </w:r>
+          </w:p>
+        </w:tc>
+        <w:tc>
+          <w:tcPr>
+            <w:tcW w:w="1337" w:type="dxa"/>
+            <w:tcBorders>
+              <w:top w:val="single" w:color="000000"/>
+              <w:bottom w:val="single" w:color="000000"/>
+            </w:tcBorders>
+          </w:tcPr>
+          <w:p>
+            <w:pPr>
+              <w:spacing w:after="0"/>
+              <w:jc w:val="right"/>
+            </w:pPr>
+            <w:r>
+              <w:t xml:space="preserve">Std. Err.</w:t>
+            </w:r>
+          </w:p>
+        </w:tc>
+        <w:tc>
+          <w:tcPr>
+            <w:tcW w:w="1337" w:type="dxa"/>
+            <w:tcBorders>
+              <w:top w:val="single" w:color="000000"/>
+              <w:bottom w:val="single" w:color="000000"/>
+            </w:tcBorders>
+          </w:tcPr>
+          <w:p>
+            <w:pPr>
+              <w:spacing w:after="0"/>
+              <w:jc w:val="right"/>
+            </w:pPr>
+            <w:r>
+              <w:t xml:space="preserve">z</w:t>
+            </w:r>
+          </w:p>
+        </w:tc>
+        <w:tc>
+          <w:tcPr>
+            <w:tcW w:w="1337" w:type="dxa"/>
+            <w:tcBorders>
+              <w:top w:val="single" w:color="000000"/>
+              <w:bottom w:val="single" w:color="000000"/>
+            </w:tcBorders>
+          </w:tcPr>
+          <w:p>
+            <w:pPr>
+              <w:spacing w:after="0"/>
+              <w:jc w:val="right"/>
+            </w:pPr>
+            <w:r>
+              <w:t xml:space="preserve">P&gt;|z|</w:t>
+            </w:r>
+          </w:p>
+        </w:tc>
+        <w:tc>
+          <w:tcPr>
+            <w:tcW w:w="2674" w:type="dxa"/>
+            <w:gridSpan w:val="2"/>
+            <w:tcBorders>
+              <w:top w:val="single" w:color="000000"/>
+              <w:bottom w:val="single" w:color="000000"/>
+            </w:tcBorders>
+          </w:tcPr>
+          <w:p>
+            <w:pPr>
+              <w:spacing w:after="0"/>
+              <w:jc w:val="right"/>
+            </w:pPr>
+            <w:r>
+              <w:t xml:space="preserve">[95% Conf. Interval]</w:t>
+            </w:r>
+          </w:p>
+        </w:tc>
+      </w:tr>
+      <w:tr>
+        <w:tc>
+          <w:tcPr>
+            <w:tcW w:w="1337" w:type="dxa"/>
+            <w:tcBorders>
+              <w:top w:val="single" w:color="000000"/>
+              <w:right w:val="single" w:color="000000"/>
+            </w:tcBorders>
+          </w:tcPr>
+          <w:p>
+            <w:pPr>
+              <w:spacing w:after="0"/>
+              <w:jc w:val="right"/>
+            </w:pPr>
+            <w:r>
+              <w:t xml:space="preserve">arm</w:t>
+            </w:r>
+          </w:p>
+        </w:tc>
+        <w:tc>
+          <w:tcPr>
+            <w:tcW w:w="1337" w:type="dxa"/>
+            <w:tcBorders>
+              <w:top w:val="single" w:color="000000"/>
+              <w:left w:val="single" w:color="000000"/>
+            </w:tcBorders>
+          </w:tcPr>
+          <w:p>
+            <w:pPr>
+              <w:spacing w:after="0"/>
+              <w:jc w:val="right"/>
+            </w:pPr>
+            <w:r>
+              <w:t xml:space="preserve"/>
+            </w:r>
+          </w:p>
+        </w:tc>
+        <w:tc>
+          <w:tcPr>
+            <w:tcW w:w="1337" w:type="dxa"/>
+            <w:tcBorders>
+              <w:top w:val="single" w:color="000000"/>
+            </w:tcBorders>
+          </w:tcPr>
+          <w:p>
+            <w:pPr>
+              <w:spacing w:after="0"/>
+              <w:jc w:val="right"/>
+            </w:pPr>
+            <w:r>
+              <w:t xml:space="preserve"/>
+            </w:r>
+          </w:p>
+        </w:tc>
+        <w:tc>
+          <w:tcPr>
+            <w:tcW w:w="1337" w:type="dxa"/>
+            <w:tcBorders>
+              <w:top w:val="single" w:color="000000"/>
+            </w:tcBorders>
+          </w:tcPr>
+          <w:p>
+            <w:pPr>
+              <w:spacing w:after="0"/>
+              <w:jc w:val="right"/>
+            </w:pPr>
+            <w:r>
+              <w:t xml:space="preserve"/>
+            </w:r>
+          </w:p>
+        </w:tc>
+        <w:tc>
+          <w:tcPr>
+            <w:tcW w:w="1337" w:type="dxa"/>
+            <w:tcBorders>
+              <w:top w:val="single" w:color="000000"/>
+            </w:tcBorders>
+          </w:tcPr>
+          <w:p>
+            <w:pPr>
+              <w:spacing w:after="0"/>
+              <w:jc w:val="right"/>
+            </w:pPr>
+            <w:r>
+              <w:t xml:space="preserve"/>
+            </w:r>
+          </w:p>
+        </w:tc>
+        <w:tc>
+          <w:tcPr>
+            <w:tcW w:w="1337" w:type="dxa"/>
+            <w:tcBorders>
+              <w:top w:val="single" w:color="000000"/>
+            </w:tcBorders>
+          </w:tcPr>
+          <w:p>
+            <w:pPr>
+              <w:spacing w:after="0"/>
+              <w:jc w:val="right"/>
+            </w:pPr>
+            <w:r>
+              <w:t xml:space="preserve"/>
+            </w:r>
+          </w:p>
+        </w:tc>
+        <w:tc>
+          <w:tcPr>
+            <w:tcW w:w="1337" w:type="dxa"/>
+          </w:tcPr>
+          <w:p>
+            <w:pPr>
+              <w:spacing w:after="0"/>
+              <w:jc w:val="right"/>
+            </w:pPr>
+            <w:r>
+              <w:t xml:space="preserve"/>
+            </w:r>
+          </w:p>
+        </w:tc>
+      </w:tr>
+      <w:tr>
+        <w:tc>
+          <w:tcPr>
+            <w:tcW w:w="1337" w:type="dxa"/>
+            <w:tcBorders>
+              <w:right w:val="single" w:color="000000"/>
+            </w:tcBorders>
+          </w:tcPr>
+          <w:p>
+            <w:pPr>
+              <w:spacing w:after="0"/>
+              <w:jc w:val="right"/>
+            </w:pPr>
+            <w:r>
+              <w:t xml:space="preserve">B</w:t>
+            </w:r>
+          </w:p>
+        </w:tc>
+        <w:tc>
+          <w:tcPr>
+            <w:tcW w:w="1337" w:type="dxa"/>
+            <w:tcBorders>
+              <w:left w:val="single" w:color="000000"/>
+            </w:tcBorders>
+          </w:tcPr>
+          <w:p>
+            <w:pPr>
+              <w:spacing w:after="0"/>
+              <w:jc w:val="right"/>
+            </w:pPr>
+            <w:r>
+              <w:t xml:space="preserve">0.49</w:t>
+            </w:r>
+          </w:p>
+        </w:tc>
+        <w:tc>
+          <w:tcPr>
+            <w:tcW w:w="1337" w:type="dxa"/>
+          </w:tcPr>
+          <w:p>
+            <w:pPr>
+              <w:spacing w:after="0"/>
+              <w:jc w:val="right"/>
+            </w:pPr>
+            <w:r>
+              <w:t xml:space="preserve">0.78</w:t>
+            </w:r>
+          </w:p>
+        </w:tc>
+        <w:tc>
+          <w:tcPr>
+            <w:tcW w:w="1337" w:type="dxa"/>
+          </w:tcPr>
+          <w:p>
+            <w:pPr>
+              <w:spacing w:after="0"/>
+              <w:jc w:val="right"/>
+            </w:pPr>
+            <w:r>
+              <w:t xml:space="preserve">0.63</w:t>
+            </w:r>
+          </w:p>
+        </w:tc>
+        <w:tc>
+          <w:tcPr>
+            <w:tcW w:w="1337" w:type="dxa"/>
+          </w:tcPr>
+          <w:p>
+            <w:pPr>
+              <w:spacing w:after="0"/>
+              <w:jc w:val="right"/>
+            </w:pPr>
+            <w:r>
+              <w:t xml:space="preserve">0.53</w:t>
+            </w:r>
+          </w:p>
+        </w:tc>
+        <w:tc>
+          <w:tcPr>
+            <w:tcW w:w="1337" w:type="dxa"/>
+          </w:tcPr>
+          <w:p>
+            <w:pPr>
+              <w:spacing w:after="0"/>
+              <w:jc w:val="right"/>
+            </w:pPr>
+            <w:r>
+              <w:t xml:space="preserve">-1.03</w:t>
+            </w:r>
+          </w:p>
+        </w:tc>
+        <w:tc>
+          <w:tcPr>
+            <w:tcW w:w="1337" w:type="dxa"/>
+          </w:tcPr>
+          <w:p>
+            <w:pPr>
+              <w:spacing w:after="0"/>
+              <w:jc w:val="right"/>
+            </w:pPr>
+            <w:r>
+              <w:t xml:space="preserve">2.01</w:t>
+            </w:r>
+          </w:p>
+        </w:tc>
+      </w:tr>
+      <w:tr>
+        <w:tc>
+          <w:tcPr>
+            <w:tcW w:w="1337" w:type="dxa"/>
+            <w:tcBorders>
+              <w:right w:val="single" w:color="000000"/>
+            </w:tcBorders>
+          </w:tcPr>
+          <w:p>
+            <w:pPr>
+              <w:spacing w:after="0"/>
+              <w:jc w:val="right"/>
+            </w:pPr>
+            <w:r>
+              <w:t xml:space="preserve"/>
+            </w:r>
+          </w:p>
+        </w:tc>
+        <w:tc>
+          <w:tcPr>
+            <w:tcW w:w="1337" w:type="dxa"/>
+            <w:tcBorders>
+              <w:left w:val="single" w:color="000000"/>
+            </w:tcBorders>
+          </w:tcPr>
+          <w:p>
+            <w:pPr>
+              <w:spacing w:after="0"/>
+              <w:jc w:val="right"/>
+            </w:pPr>
+            <w:r>
+              <w:t xml:space="preserve"/>
+            </w:r>
+          </w:p>
+        </w:tc>
+        <w:tc>
+          <w:tcPr>
+            <w:tcW w:w="1337" w:type="dxa"/>
+          </w:tcPr>
+          <w:p>
+            <w:pPr>
+              <w:spacing w:after="0"/>
+              <w:jc w:val="right"/>
+            </w:pPr>
+            <w:r>
+              <w:t xml:space="preserve"/>
+            </w:r>
+          </w:p>
+        </w:tc>
+        <w:tc>
+          <w:tcPr>
+            <w:tcW w:w="1337" w:type="dxa"/>
+          </w:tcPr>
+          <w:p>
+            <w:pPr>
+              <w:spacing w:after="0"/>
+              <w:jc w:val="right"/>
+            </w:pPr>
+            <w:r>
+              <w:t xml:space="preserve"/>
+            </w:r>
+          </w:p>
+        </w:tc>
+        <w:tc>
+          <w:tcPr>
+            <w:tcW w:w="1337" w:type="dxa"/>
+          </w:tcPr>
+          <w:p>
+            <w:pPr>
+              <w:spacing w:after="0"/>
+              <w:jc w:val="right"/>
+            </w:pPr>
+            <w:r>
+              <w:t xml:space="preserve"/>
+            </w:r>
+          </w:p>
+        </w:tc>
+        <w:tc>
+          <w:tcPr>
+            <w:tcW w:w="1337" w:type="dxa"/>
+          </w:tcPr>
+          <w:p>
+            <w:pPr>
+              <w:spacing w:after="0"/>
+              <w:jc w:val="right"/>
+            </w:pPr>
+            <w:r>
+              <w:t xml:space="preserve"/>
+            </w:r>
+          </w:p>
+        </w:tc>
+        <w:tc>
+          <w:tcPr>
+            <w:tcW w:w="1337" w:type="dxa"/>
+          </w:tcPr>
+          <w:p>
+            <w:pPr>
+              <w:spacing w:after="0"/>
+              <w:jc w:val="right"/>
+            </w:pPr>
+            <w:r>
+              <w:t xml:space="preserve"/>
+            </w:r>
+          </w:p>
+        </w:tc>
+      </w:tr>
+      <w:tr>
+        <w:tc>
+          <w:tcPr>
+            <w:tcW w:w="1337" w:type="dxa"/>
+            <w:tcBorders>
+              <w:right w:val="single" w:color="000000"/>
+            </w:tcBorders>
+          </w:tcPr>
+          <w:p>
+            <w:pPr>
+              <w:spacing w:after="0"/>
+              <w:jc w:val="right"/>
+            </w:pPr>
+            <w:r>
+              <w:t xml:space="preserve">strat_var</w:t>
+            </w:r>
+          </w:p>
+        </w:tc>
+        <w:tc>
+          <w:tcPr>
+            <w:tcW w:w="1337" w:type="dxa"/>
+            <w:tcBorders>
+              <w:left w:val="single" w:color="000000"/>
+            </w:tcBorders>
+          </w:tcPr>
+          <w:p>
+            <w:pPr>
+              <w:spacing w:after="0"/>
+              <w:jc w:val="right"/>
+            </w:pPr>
+            <w:r>
+              <w:t xml:space="preserve"/>
+            </w:r>
+          </w:p>
+        </w:tc>
+        <w:tc>
+          <w:tcPr>
+            <w:tcW w:w="1337" w:type="dxa"/>
+          </w:tcPr>
+          <w:p>
+            <w:pPr>
+              <w:spacing w:after="0"/>
+              <w:jc w:val="right"/>
+            </w:pPr>
+            <w:r>
+              <w:t xml:space="preserve"/>
+            </w:r>
+          </w:p>
+        </w:tc>
+        <w:tc>
+          <w:tcPr>
+            <w:tcW w:w="1337" w:type="dxa"/>
+          </w:tcPr>
+          <w:p>
+            <w:pPr>
+              <w:spacing w:after="0"/>
+              <w:jc w:val="right"/>
+            </w:pPr>
+            <w:r>
+              <w:t xml:space="preserve"/>
+            </w:r>
+          </w:p>
+        </w:tc>
+        <w:tc>
+          <w:tcPr>
+            <w:tcW w:w="1337" w:type="dxa"/>
+          </w:tcPr>
+          <w:p>
+            <w:pPr>
+              <w:spacing w:after="0"/>
+              <w:jc w:val="right"/>
+            </w:pPr>
+            <w:r>
+              <w:t xml:space="preserve"/>
+            </w:r>
+          </w:p>
+        </w:tc>
+        <w:tc>
+          <w:tcPr>
+            <w:tcW w:w="1337" w:type="dxa"/>
+          </w:tcPr>
+          <w:p>
+            <w:pPr>
+              <w:spacing w:after="0"/>
+              <w:jc w:val="right"/>
+            </w:pPr>
+            <w:r>
+              <w:t xml:space="preserve"/>
+            </w:r>
+          </w:p>
+        </w:tc>
+        <w:tc>
+          <w:tcPr>
+            <w:tcW w:w="1337" w:type="dxa"/>
+          </w:tcPr>
+          <w:p>
+            <w:pPr>
+              <w:spacing w:after="0"/>
+              <w:jc w:val="right"/>
+            </w:pPr>
+            <w:r>
+              <w:t xml:space="preserve"/>
+            </w:r>
+          </w:p>
+        </w:tc>
+      </w:tr>
+      <w:tr>
+        <w:tc>
+          <w:tcPr>
+            <w:tcW w:w="1337" w:type="dxa"/>
+            <w:tcBorders>
+              <w:right w:val="single" w:color="000000"/>
+            </w:tcBorders>
+          </w:tcPr>
+          <w:p>
+            <w:pPr>
+              <w:spacing w:after="0"/>
+              <w:jc w:val="right"/>
+            </w:pPr>
+            <w:r>
+              <w:t xml:space="preserve">Ramallah</w:t>
+            </w:r>
+          </w:p>
+        </w:tc>
+        <w:tc>
+          <w:tcPr>
+            <w:tcW w:w="1337" w:type="dxa"/>
+            <w:tcBorders>
+              <w:left w:val="single" w:color="000000"/>
+            </w:tcBorders>
+          </w:tcPr>
+          <w:p>
+            <w:pPr>
+              <w:spacing w:after="0"/>
+              <w:jc w:val="right"/>
+            </w:pPr>
+            <w:r>
+              <w:t xml:space="preserve">0.72</w:t>
+            </w:r>
+          </w:p>
+        </w:tc>
+        <w:tc>
+          <w:tcPr>
+            <w:tcW w:w="1337" w:type="dxa"/>
+          </w:tcPr>
+          <w:p>
+            <w:pPr>
+              <w:spacing w:after="0"/>
+              <w:jc w:val="right"/>
+            </w:pPr>
+            <w:r>
+              <w:t xml:space="preserve">0.53</w:t>
+            </w:r>
+          </w:p>
+        </w:tc>
+        <w:tc>
+          <w:tcPr>
+            <w:tcW w:w="1337" w:type="dxa"/>
+          </w:tcPr>
+          <w:p>
+            <w:pPr>
+              <w:spacing w:after="0"/>
+              <w:jc w:val="right"/>
+            </w:pPr>
+            <w:r>
+              <w:t xml:space="preserve">1.35</w:t>
+            </w:r>
+          </w:p>
+        </w:tc>
+        <w:tc>
+          <w:tcPr>
+            <w:tcW w:w="1337" w:type="dxa"/>
+          </w:tcPr>
+          <w:p>
+            <w:pPr>
+              <w:spacing w:after="0"/>
+              <w:jc w:val="right"/>
+            </w:pPr>
+            <w:r>
+              <w:t xml:space="preserve">0.18</w:t>
+            </w:r>
+          </w:p>
+        </w:tc>
+        <w:tc>
+          <w:tcPr>
+            <w:tcW w:w="1337" w:type="dxa"/>
+          </w:tcPr>
+          <w:p>
+            <w:pPr>
+              <w:spacing w:after="0"/>
+              <w:jc w:val="right"/>
+            </w:pPr>
+            <w:r>
+              <w:t xml:space="preserve">-0.33</w:t>
+            </w:r>
+          </w:p>
+        </w:tc>
+        <w:tc>
+          <w:tcPr>
+            <w:tcW w:w="1337" w:type="dxa"/>
+          </w:tcPr>
+          <w:p>
+            <w:pPr>
+              <w:spacing w:after="0"/>
+              <w:jc w:val="right"/>
+            </w:pPr>
+            <w:r>
+              <w:t xml:space="preserve">1.76</w:t>
+            </w:r>
+          </w:p>
+        </w:tc>
+      </w:tr>
+      <w:tr>
+        <w:tc>
+          <w:tcPr>
+            <w:tcW w:w="1337" w:type="dxa"/>
+            <w:tcBorders>
+              <w:right w:val="single" w:color="000000"/>
+            </w:tcBorders>
+          </w:tcPr>
+          <w:p>
+            <w:pPr>
+              <w:spacing w:after="0"/>
+              <w:jc w:val="right"/>
+            </w:pPr>
+            <w:r>
+              <w:t xml:space="preserve">Nablus</w:t>
+            </w:r>
+          </w:p>
+        </w:tc>
+        <w:tc>
+          <w:tcPr>
+            <w:tcW w:w="1337" w:type="dxa"/>
+            <w:tcBorders>
+              <w:left w:val="single" w:color="000000"/>
+            </w:tcBorders>
+          </w:tcPr>
+          <w:p>
+            <w:pPr>
+              <w:spacing w:after="0"/>
+              <w:jc w:val="right"/>
+            </w:pPr>
+            <w:r>
+              <w:t xml:space="preserve">1.71</w:t>
+            </w:r>
+          </w:p>
+        </w:tc>
+        <w:tc>
+          <w:tcPr>
+            <w:tcW w:w="1337" w:type="dxa"/>
+          </w:tcPr>
+          <w:p>
+            <w:pPr>
+              <w:spacing w:after="0"/>
+              <w:jc w:val="right"/>
+            </w:pPr>
+            <w:r>
+              <w:t xml:space="preserve">0.86</w:t>
+            </w:r>
+          </w:p>
+        </w:tc>
+        <w:tc>
+          <w:tcPr>
+            <w:tcW w:w="1337" w:type="dxa"/>
+          </w:tcPr>
+          <w:p>
+            <w:pPr>
+              <w:spacing w:after="0"/>
+              <w:jc w:val="right"/>
+            </w:pPr>
+            <w:r>
+              <w:t xml:space="preserve">1.98</w:t>
+            </w:r>
+          </w:p>
+        </w:tc>
+        <w:tc>
+          <w:tcPr>
+            <w:tcW w:w="1337" w:type="dxa"/>
+          </w:tcPr>
+          <w:p>
+            <w:pPr>
+              <w:spacing w:after="0"/>
+              <w:jc w:val="right"/>
+            </w:pPr>
+            <w:r>
+              <w:t xml:space="preserve">0.05</w:t>
+            </w:r>
+          </w:p>
+        </w:tc>
+        <w:tc>
+          <w:tcPr>
+            <w:tcW w:w="1337" w:type="dxa"/>
+          </w:tcPr>
+          <w:p>
+            <w:pPr>
+              <w:spacing w:after="0"/>
+              <w:jc w:val="right"/>
+            </w:pPr>
+            <w:r>
+              <w:t xml:space="preserve">0.02</w:t>
+            </w:r>
+          </w:p>
+        </w:tc>
+        <w:tc>
+          <w:tcPr>
+            <w:tcW w:w="1337" w:type="dxa"/>
+          </w:tcPr>
+          <w:p>
+            <w:pPr>
+              <w:spacing w:after="0"/>
+              <w:jc w:val="right"/>
+            </w:pPr>
+            <w:r>
+              <w:t xml:space="preserve">3.40</w:t>
+            </w:r>
+          </w:p>
+        </w:tc>
+      </w:tr>
+      <w:tr>
+        <w:tc>
+          <w:tcPr>
+            <w:tcW w:w="1337" w:type="dxa"/>
+            <w:tcBorders>
+              <w:right w:val="single" w:color="000000"/>
+            </w:tcBorders>
+          </w:tcPr>
+          <w:p>
+            <w:pPr>
+              <w:spacing w:after="0"/>
+              <w:jc w:val="right"/>
+            </w:pPr>
+            <w:r>
+              <w:t xml:space="preserve">Salfit</w:t>
+            </w:r>
+          </w:p>
+        </w:tc>
+        <w:tc>
+          <w:tcPr>
+            <w:tcW w:w="1337" w:type="dxa"/>
+            <w:tcBorders>
+              <w:left w:val="single" w:color="000000"/>
+            </w:tcBorders>
+          </w:tcPr>
+          <w:p>
+            <w:pPr>
+              <w:spacing w:after="0"/>
+              <w:jc w:val="right"/>
+            </w:pPr>
+            <w:r>
+              <w:t xml:space="preserve">0.68</w:t>
+            </w:r>
+          </w:p>
+        </w:tc>
+        <w:tc>
+          <w:tcPr>
+            <w:tcW w:w="1337" w:type="dxa"/>
+          </w:tcPr>
+          <w:p>
+            <w:pPr>
+              <w:spacing w:after="0"/>
+              <w:jc w:val="right"/>
+            </w:pPr>
+            <w:r>
+              <w:t xml:space="preserve">0.70</w:t>
+            </w:r>
+          </w:p>
+        </w:tc>
+        <w:tc>
+          <w:tcPr>
+            <w:tcW w:w="1337" w:type="dxa"/>
+          </w:tcPr>
+          <w:p>
+            <w:pPr>
+              <w:spacing w:after="0"/>
+              <w:jc w:val="right"/>
+            </w:pPr>
+            <w:r>
+              <w:t xml:space="preserve">0.97</w:t>
+            </w:r>
+          </w:p>
+        </w:tc>
+        <w:tc>
+          <w:tcPr>
+            <w:tcW w:w="1337" w:type="dxa"/>
+          </w:tcPr>
+          <w:p>
+            <w:pPr>
+              <w:spacing w:after="0"/>
+              <w:jc w:val="right"/>
+            </w:pPr>
+            <w:r>
+              <w:t xml:space="preserve">0.33</w:t>
+            </w:r>
+          </w:p>
+        </w:tc>
+        <w:tc>
+          <w:tcPr>
+            <w:tcW w:w="1337" w:type="dxa"/>
+          </w:tcPr>
+          <w:p>
+            <w:pPr>
+              <w:spacing w:after="0"/>
+              <w:jc w:val="right"/>
+            </w:pPr>
+            <w:r>
+              <w:t xml:space="preserve">-0.69</w:t>
+            </w:r>
+          </w:p>
+        </w:tc>
+        <w:tc>
+          <w:tcPr>
+            <w:tcW w:w="1337" w:type="dxa"/>
+          </w:tcPr>
+          <w:p>
+            <w:pPr>
+              <w:spacing w:after="0"/>
+              <w:jc w:val="right"/>
+            </w:pPr>
+            <w:r>
+              <w:t xml:space="preserve">2.05</w:t>
+            </w:r>
+          </w:p>
+        </w:tc>
+      </w:tr>
+      <w:tr>
+        <w:tc>
+          <w:tcPr>
+            <w:tcW w:w="1337" w:type="dxa"/>
+            <w:tcBorders>
+              <w:right w:val="single" w:color="000000"/>
+            </w:tcBorders>
+          </w:tcPr>
+          <w:p>
+            <w:pPr>
+              <w:spacing w:after="0"/>
+              <w:jc w:val="right"/>
+            </w:pPr>
+            <w:r>
+              <w:t xml:space="preserve">Jenin</w:t>
+            </w:r>
+          </w:p>
+        </w:tc>
+        <w:tc>
+          <w:tcPr>
+            <w:tcW w:w="1337" w:type="dxa"/>
+            <w:tcBorders>
+              <w:left w:val="single" w:color="000000"/>
+            </w:tcBorders>
+          </w:tcPr>
+          <w:p>
+            <w:pPr>
+              <w:spacing w:after="0"/>
+              <w:jc w:val="right"/>
+            </w:pPr>
+            <w:r>
+              <w:t xml:space="preserve">1.25</w:t>
+            </w:r>
+          </w:p>
+        </w:tc>
+        <w:tc>
+          <w:tcPr>
+            <w:tcW w:w="1337" w:type="dxa"/>
+          </w:tcPr>
+          <w:p>
+            <w:pPr>
+              <w:spacing w:after="0"/>
+              <w:jc w:val="right"/>
+            </w:pPr>
+            <w:r>
+              <w:t xml:space="preserve">0.64</w:t>
+            </w:r>
+          </w:p>
+        </w:tc>
+        <w:tc>
+          <w:tcPr>
+            <w:tcW w:w="1337" w:type="dxa"/>
+          </w:tcPr>
+          <w:p>
+            <w:pPr>
+              <w:spacing w:after="0"/>
+              <w:jc w:val="right"/>
+            </w:pPr>
+            <w:r>
+              <w:t xml:space="preserve">1.95</w:t>
+            </w:r>
+          </w:p>
+        </w:tc>
+        <w:tc>
+          <w:tcPr>
+            <w:tcW w:w="1337" w:type="dxa"/>
+          </w:tcPr>
+          <w:p>
+            <w:pPr>
+              <w:spacing w:after="0"/>
+              <w:jc w:val="right"/>
+            </w:pPr>
+            <w:r>
+              <w:t xml:space="preserve">0.05</w:t>
+            </w:r>
+          </w:p>
+        </w:tc>
+        <w:tc>
+          <w:tcPr>
+            <w:tcW w:w="1337" w:type="dxa"/>
+          </w:tcPr>
+          <w:p>
+            <w:pPr>
+              <w:spacing w:after="0"/>
+              <w:jc w:val="right"/>
+            </w:pPr>
+            <w:r>
+              <w:t xml:space="preserve">-0.01</w:t>
+            </w:r>
+          </w:p>
+        </w:tc>
+        <w:tc>
+          <w:tcPr>
+            <w:tcW w:w="1337" w:type="dxa"/>
+          </w:tcPr>
+          <w:p>
+            <w:pPr>
+              <w:spacing w:after="0"/>
+              <w:jc w:val="right"/>
+            </w:pPr>
+            <w:r>
+              <w:t xml:space="preserve">2.52</w:t>
+            </w:r>
+          </w:p>
+        </w:tc>
+      </w:tr>
+      <w:tr>
+        <w:tc>
+          <w:tcPr>
+            <w:tcW w:w="1337" w:type="dxa"/>
+            <w:tcBorders>
+              <w:right w:val="single" w:color="000000"/>
+            </w:tcBorders>
+          </w:tcPr>
+          <w:p>
+            <w:pPr>
+              <w:spacing w:after="0"/>
+              <w:jc w:val="right"/>
+            </w:pPr>
+            <w:r>
+              <w:t xml:space="preserve"/>
+            </w:r>
+          </w:p>
+        </w:tc>
+        <w:tc>
+          <w:tcPr>
+            <w:tcW w:w="1337" w:type="dxa"/>
+            <w:tcBorders>
+              <w:left w:val="single" w:color="000000"/>
+            </w:tcBorders>
+          </w:tcPr>
+          <w:p>
+            <w:pPr>
+              <w:spacing w:after="0"/>
+              <w:jc w:val="right"/>
+            </w:pPr>
+            <w:r>
+              <w:t xml:space="preserve"/>
+            </w:r>
+          </w:p>
+        </w:tc>
+        <w:tc>
+          <w:tcPr>
+            <w:tcW w:w="1337" w:type="dxa"/>
+          </w:tcPr>
+          <w:p>
+            <w:pPr>
+              <w:spacing w:after="0"/>
+              <w:jc w:val="right"/>
+            </w:pPr>
+            <w:r>
+              <w:t xml:space="preserve"/>
+            </w:r>
+          </w:p>
+        </w:tc>
+        <w:tc>
+          <w:tcPr>
+            <w:tcW w:w="1337" w:type="dxa"/>
+          </w:tcPr>
+          <w:p>
+            <w:pPr>
+              <w:spacing w:after="0"/>
+              <w:jc w:val="right"/>
+            </w:pPr>
+            <w:r>
+              <w:t xml:space="preserve"/>
+            </w:r>
+          </w:p>
+        </w:tc>
+        <w:tc>
+          <w:tcPr>
+            <w:tcW w:w="1337" w:type="dxa"/>
+          </w:tcPr>
+          <w:p>
+            <w:pPr>
+              <w:spacing w:after="0"/>
+              <w:jc w:val="right"/>
+            </w:pPr>
+            <w:r>
+              <w:t xml:space="preserve"/>
+            </w:r>
+          </w:p>
+        </w:tc>
+        <w:tc>
+          <w:tcPr>
+            <w:tcW w:w="1337" w:type="dxa"/>
+          </w:tcPr>
+          <w:p>
+            <w:pPr>
+              <w:spacing w:after="0"/>
+              <w:jc w:val="right"/>
+            </w:pPr>
+            <w:r>
+              <w:t xml:space="preserve"/>
+            </w:r>
+          </w:p>
+        </w:tc>
+        <w:tc>
+          <w:tcPr>
+            <w:tcW w:w="1337" w:type="dxa"/>
+          </w:tcPr>
+          <w:p>
+            <w:pPr>
+              <w:spacing w:after="0"/>
+              <w:jc w:val="right"/>
+            </w:pPr>
+            <w:r>
+              <w:t xml:space="preserve"/>
+            </w:r>
+          </w:p>
+        </w:tc>
+      </w:tr>
+      <w:tr>
+        <w:tc>
+          <w:tcPr>
+            <w:tcW w:w="1337" w:type="dxa"/>
+            <w:tcBorders>
+              <w:right w:val="single" w:color="000000"/>
+            </w:tcBorders>
+          </w:tcPr>
+          <w:p>
+            <w:pPr>
+              <w:spacing w:after="0"/>
+              <w:jc w:val="right"/>
+            </w:pPr>
+            <w:r>
+              <w:t xml:space="preserve">cluster_size</w:t>
+            </w:r>
+          </w:p>
+        </w:tc>
+        <w:tc>
+          <w:tcPr>
+            <w:tcW w:w="1337" w:type="dxa"/>
+            <w:tcBorders>
+              <w:left w:val="single" w:color="000000"/>
+            </w:tcBorders>
+          </w:tcPr>
+          <w:p>
+            <w:pPr>
+              <w:spacing w:after="0"/>
+              <w:jc w:val="right"/>
+            </w:pPr>
+            <w:r>
+              <w:t xml:space="preserve">-8.58</w:t>
+            </w:r>
+          </w:p>
+        </w:tc>
+        <w:tc>
+          <w:tcPr>
+            <w:tcW w:w="1337" w:type="dxa"/>
+          </w:tcPr>
+          <w:p>
+            <w:pPr>
+              <w:spacing w:after="0"/>
+              <w:jc w:val="right"/>
+            </w:pPr>
+            <w:r>
+              <w:t xml:space="preserve">4.62</w:t>
+            </w:r>
+          </w:p>
+        </w:tc>
+        <w:tc>
+          <w:tcPr>
+            <w:tcW w:w="1337" w:type="dxa"/>
+          </w:tcPr>
+          <w:p>
+            <w:pPr>
+              <w:spacing w:after="0"/>
+              <w:jc w:val="right"/>
+            </w:pPr>
+            <w:r>
+              <w:t xml:space="preserve">-1.86</w:t>
+            </w:r>
+          </w:p>
+        </w:tc>
+        <w:tc>
+          <w:tcPr>
+            <w:tcW w:w="1337" w:type="dxa"/>
+          </w:tcPr>
+          <w:p>
+            <w:pPr>
+              <w:spacing w:after="0"/>
+              <w:jc w:val="right"/>
+            </w:pPr>
+            <w:r>
+              <w:t xml:space="preserve">0.06</w:t>
+            </w:r>
+          </w:p>
+        </w:tc>
+        <w:tc>
+          <w:tcPr>
+            <w:tcW w:w="1337" w:type="dxa"/>
+          </w:tcPr>
+          <w:p>
+            <w:pPr>
+              <w:spacing w:after="0"/>
+              <w:jc w:val="right"/>
+            </w:pPr>
+            <w:r>
+              <w:t xml:space="preserve">-17.65</w:t>
+            </w:r>
+          </w:p>
+        </w:tc>
+        <w:tc>
+          <w:tcPr>
+            <w:tcW w:w="1337" w:type="dxa"/>
+          </w:tcPr>
+          <w:p>
+            <w:pPr>
+              <w:spacing w:after="0"/>
+              <w:jc w:val="right"/>
+            </w:pPr>
+            <w:r>
+              <w:t xml:space="preserve">0.48</w:t>
+            </w:r>
+          </w:p>
+        </w:tc>
+      </w:tr>
+      <w:tr>
+        <w:tc>
+          <w:tcPr>
+            <w:tcW w:w="1337" w:type="dxa"/>
+            <w:tcBorders>
+              <w:right w:val="single" w:color="000000"/>
+            </w:tcBorders>
+          </w:tcPr>
+          <w:p>
+            <w:pPr>
+              <w:spacing w:after="0"/>
+              <w:jc w:val="right"/>
+            </w:pPr>
+            <w:r>
+              <w:t xml:space="preserve"/>
+            </w:r>
+          </w:p>
+        </w:tc>
+        <w:tc>
+          <w:tcPr>
+            <w:tcW w:w="1337" w:type="dxa"/>
+            <w:tcBorders>
+              <w:left w:val="single" w:color="000000"/>
+            </w:tcBorders>
+          </w:tcPr>
+          <w:p>
+            <w:pPr>
+              <w:spacing w:after="0"/>
+              <w:jc w:val="right"/>
+            </w:pPr>
+            <w:r>
+              <w:t xml:space="preserve"/>
+            </w:r>
+          </w:p>
+        </w:tc>
+        <w:tc>
+          <w:tcPr>
+            <w:tcW w:w="1337" w:type="dxa"/>
+          </w:tcPr>
+          <w:p>
+            <w:pPr>
+              <w:spacing w:after="0"/>
+              <w:jc w:val="right"/>
+            </w:pPr>
+            <w:r>
+              <w:t xml:space="preserve"/>
+            </w:r>
+          </w:p>
+        </w:tc>
+        <w:tc>
+          <w:tcPr>
+            <w:tcW w:w="1337" w:type="dxa"/>
+          </w:tcPr>
+          <w:p>
+            <w:pPr>
+              <w:spacing w:after="0"/>
+              <w:jc w:val="right"/>
+            </w:pPr>
+            <w:r>
+              <w:t xml:space="preserve"/>
+            </w:r>
+          </w:p>
+        </w:tc>
+        <w:tc>
+          <w:tcPr>
+            <w:tcW w:w="1337" w:type="dxa"/>
+          </w:tcPr>
+          <w:p>
+            <w:pPr>
+              <w:spacing w:after="0"/>
+              <w:jc w:val="right"/>
+            </w:pPr>
+            <w:r>
+              <w:t xml:space="preserve"/>
+            </w:r>
+          </w:p>
+        </w:tc>
+        <w:tc>
+          <w:tcPr>
+            <w:tcW w:w="1337" w:type="dxa"/>
+          </w:tcPr>
+          <w:p>
+            <w:pPr>
+              <w:spacing w:after="0"/>
+              <w:jc w:val="right"/>
+            </w:pPr>
+            <w:r>
+              <w:t xml:space="preserve"/>
+            </w:r>
+          </w:p>
+        </w:tc>
+        <w:tc>
+          <w:tcPr>
+            <w:tcW w:w="1337" w:type="dxa"/>
+          </w:tcPr>
+          <w:p>
+            <w:pPr>
+              <w:spacing w:after="0"/>
+              <w:jc w:val="right"/>
+            </w:pPr>
+            <w:r>
+              <w:t xml:space="preserve"/>
+            </w:r>
+          </w:p>
+        </w:tc>
+      </w:tr>
+      <w:tr>
+        <w:tc>
+          <w:tcPr>
+            <w:tcW w:w="1337" w:type="dxa"/>
+            <w:tcBorders>
+              <w:right w:val="single" w:color="000000"/>
+            </w:tcBorders>
+          </w:tcPr>
+          <w:p>
+            <w:pPr>
+              <w:spacing w:after="0"/>
+              <w:jc w:val="right"/>
+            </w:pPr>
+            <w:r>
+              <w:t xml:space="preserve">lab_available</w:t>
+            </w:r>
+          </w:p>
+        </w:tc>
+        <w:tc>
+          <w:tcPr>
+            <w:tcW w:w="1337" w:type="dxa"/>
+            <w:tcBorders>
+              <w:left w:val="single" w:color="000000"/>
+            </w:tcBorders>
+          </w:tcPr>
+          <w:p>
+            <w:pPr>
+              <w:spacing w:after="0"/>
+              <w:jc w:val="right"/>
+            </w:pPr>
+            <w:r>
+              <w:t xml:space="preserve"/>
+            </w:r>
+          </w:p>
+        </w:tc>
+        <w:tc>
+          <w:tcPr>
+            <w:tcW w:w="1337" w:type="dxa"/>
+          </w:tcPr>
+          <w:p>
+            <w:pPr>
+              <w:spacing w:after="0"/>
+              <w:jc w:val="right"/>
+            </w:pPr>
+            <w:r>
+              <w:t xml:space="preserve"/>
+            </w:r>
+          </w:p>
+        </w:tc>
+        <w:tc>
+          <w:tcPr>
+            <w:tcW w:w="1337" w:type="dxa"/>
+          </w:tcPr>
+          <w:p>
+            <w:pPr>
+              <w:spacing w:after="0"/>
+              <w:jc w:val="right"/>
+            </w:pPr>
+            <w:r>
+              <w:t xml:space="preserve"/>
+            </w:r>
+          </w:p>
+        </w:tc>
+        <w:tc>
+          <w:tcPr>
+            <w:tcW w:w="1337" w:type="dxa"/>
+          </w:tcPr>
+          <w:p>
+            <w:pPr>
+              <w:spacing w:after="0"/>
+              <w:jc w:val="right"/>
+            </w:pPr>
+            <w:r>
+              <w:t xml:space="preserve"/>
+            </w:r>
+          </w:p>
+        </w:tc>
+        <w:tc>
+          <w:tcPr>
+            <w:tcW w:w="1337" w:type="dxa"/>
+          </w:tcPr>
+          <w:p>
+            <w:pPr>
+              <w:spacing w:after="0"/>
+              <w:jc w:val="right"/>
+            </w:pPr>
+            <w:r>
+              <w:t xml:space="preserve"/>
+            </w:r>
+          </w:p>
+        </w:tc>
+        <w:tc>
+          <w:tcPr>
+            <w:tcW w:w="1337" w:type="dxa"/>
+          </w:tcPr>
+          <w:p>
+            <w:pPr>
+              <w:spacing w:after="0"/>
+              <w:jc w:val="right"/>
+            </w:pPr>
+            <w:r>
+              <w:t xml:space="preserve"/>
+            </w:r>
+          </w:p>
+        </w:tc>
+      </w:tr>
+      <w:tr>
+        <w:tc>
+          <w:tcPr>
+            <w:tcW w:w="1337" w:type="dxa"/>
+            <w:tcBorders>
+              <w:right w:val="single" w:color="000000"/>
+            </w:tcBorders>
+          </w:tcPr>
+          <w:p>
+            <w:pPr>
+              <w:spacing w:after="0"/>
+              <w:jc w:val="right"/>
+            </w:pPr>
+            <w:r>
+              <w:t xml:space="preserve">Lab</w:t>
+            </w:r>
+          </w:p>
+        </w:tc>
+        <w:tc>
+          <w:tcPr>
+            <w:tcW w:w="1337" w:type="dxa"/>
+            <w:tcBorders>
+              <w:left w:val="single" w:color="000000"/>
+            </w:tcBorders>
+          </w:tcPr>
+          <w:p>
+            <w:pPr>
+              <w:spacing w:after="0"/>
+              <w:jc w:val="right"/>
+            </w:pPr>
+            <w:r>
+              <w:t xml:space="preserve">0.32</w:t>
+            </w:r>
+          </w:p>
+        </w:tc>
+        <w:tc>
+          <w:tcPr>
+            <w:tcW w:w="1337" w:type="dxa"/>
+          </w:tcPr>
+          <w:p>
+            <w:pPr>
+              <w:spacing w:after="0"/>
+              <w:jc w:val="right"/>
+            </w:pPr>
+            <w:r>
+              <w:t xml:space="preserve">0.39</w:t>
+            </w:r>
+          </w:p>
+        </w:tc>
+        <w:tc>
+          <w:tcPr>
+            <w:tcW w:w="1337" w:type="dxa"/>
+          </w:tcPr>
+          <w:p>
+            <w:pPr>
+              <w:spacing w:after="0"/>
+              <w:jc w:val="right"/>
+            </w:pPr>
+            <w:r>
+              <w:t xml:space="preserve">0.84</w:t>
+            </w:r>
+          </w:p>
+        </w:tc>
+        <w:tc>
+          <w:tcPr>
+            <w:tcW w:w="1337" w:type="dxa"/>
+          </w:tcPr>
+          <w:p>
+            <w:pPr>
+              <w:spacing w:after="0"/>
+              <w:jc w:val="right"/>
+            </w:pPr>
+            <w:r>
+              <w:t xml:space="preserve">0.40</w:t>
+            </w:r>
+          </w:p>
+        </w:tc>
+        <w:tc>
+          <w:tcPr>
+            <w:tcW w:w="1337" w:type="dxa"/>
+          </w:tcPr>
+          <w:p>
+            <w:pPr>
+              <w:spacing w:after="0"/>
+              <w:jc w:val="right"/>
+            </w:pPr>
+            <w:r>
+              <w:t xml:space="preserve">-0.43</w:t>
+            </w:r>
+          </w:p>
+        </w:tc>
+        <w:tc>
+          <w:tcPr>
+            <w:tcW w:w="1337" w:type="dxa"/>
+          </w:tcPr>
+          <w:p>
+            <w:pPr>
+              <w:spacing w:after="0"/>
+              <w:jc w:val="right"/>
+            </w:pPr>
+            <w:r>
+              <w:t xml:space="preserve">1.08</w:t>
+            </w:r>
+          </w:p>
+        </w:tc>
+      </w:tr>
+      <w:tr>
+        <w:tc>
+          <w:tcPr>
+            <w:tcW w:w="1337" w:type="dxa"/>
+            <w:tcBorders>
+              <w:right w:val="single" w:color="000000"/>
+            </w:tcBorders>
+          </w:tcPr>
+          <w:p>
+            <w:pPr>
+              <w:spacing w:after="0"/>
+              <w:jc w:val="right"/>
+            </w:pPr>
+            <w:r>
+              <w:t xml:space="preserve"/>
+            </w:r>
+          </w:p>
+        </w:tc>
+        <w:tc>
+          <w:tcPr>
+            <w:tcW w:w="1337" w:type="dxa"/>
+            <w:tcBorders>
+              <w:left w:val="single" w:color="000000"/>
+            </w:tcBorders>
+          </w:tcPr>
+          <w:p>
+            <w:pPr>
+              <w:spacing w:after="0"/>
+              <w:jc w:val="right"/>
+            </w:pPr>
+            <w:r>
+              <w:t xml:space="preserve"/>
+            </w:r>
+          </w:p>
+        </w:tc>
+        <w:tc>
+          <w:tcPr>
+            <w:tcW w:w="1337" w:type="dxa"/>
+          </w:tcPr>
+          <w:p>
+            <w:pPr>
+              <w:spacing w:after="0"/>
+              <w:jc w:val="right"/>
+            </w:pPr>
+            <w:r>
+              <w:t xml:space="preserve"/>
+            </w:r>
+          </w:p>
+        </w:tc>
+        <w:tc>
+          <w:tcPr>
+            <w:tcW w:w="1337" w:type="dxa"/>
+          </w:tcPr>
+          <w:p>
+            <w:pPr>
+              <w:spacing w:after="0"/>
+              <w:jc w:val="right"/>
+            </w:pPr>
+            <w:r>
+              <w:t xml:space="preserve"/>
+            </w:r>
+          </w:p>
+        </w:tc>
+        <w:tc>
+          <w:tcPr>
+            <w:tcW w:w="1337" w:type="dxa"/>
+          </w:tcPr>
+          <w:p>
+            <w:pPr>
+              <w:spacing w:after="0"/>
+              <w:jc w:val="right"/>
+            </w:pPr>
+            <w:r>
+              <w:t xml:space="preserve"/>
+            </w:r>
+          </w:p>
+        </w:tc>
+        <w:tc>
+          <w:tcPr>
+            <w:tcW w:w="1337" w:type="dxa"/>
+          </w:tcPr>
+          <w:p>
+            <w:pPr>
+              <w:spacing w:after="0"/>
+              <w:jc w:val="right"/>
+            </w:pPr>
+            <w:r>
+              <w:t xml:space="preserve"/>
+            </w:r>
+          </w:p>
+        </w:tc>
+        <w:tc>
+          <w:tcPr>
+            <w:tcW w:w="1337" w:type="dxa"/>
+          </w:tcPr>
+          <w:p>
+            <w:pPr>
+              <w:spacing w:after="0"/>
+              <w:jc w:val="right"/>
+            </w:pPr>
+            <w:r>
+              <w:t xml:space="preserve"/>
+            </w:r>
+          </w:p>
+        </w:tc>
+      </w:tr>
+      <w:tr>
+        <w:tc>
+          <w:tcPr>
+            <w:tcW w:w="1337" w:type="dxa"/>
+            <w:tcBorders>
+              <w:right w:val="single" w:color="000000"/>
+            </w:tcBorders>
+          </w:tcPr>
+          <w:p>
+            <w:pPr>
+              <w:spacing w:after="0"/>
+              <w:jc w:val="right"/>
+            </w:pPr>
+            <w:r>
+              <w:t xml:space="preserve">bookingvisit</w:t>
+            </w:r>
+          </w:p>
+        </w:tc>
+        <w:tc>
+          <w:tcPr>
+            <w:tcW w:w="1337" w:type="dxa"/>
+            <w:tcBorders>
+              <w:left w:val="single" w:color="000000"/>
+            </w:tcBorders>
+          </w:tcPr>
+          <w:p>
+            <w:pPr>
+              <w:spacing w:after="0"/>
+              <w:jc w:val="right"/>
+            </w:pPr>
+            <w:r>
+              <w:t xml:space="preserve"/>
+            </w:r>
+          </w:p>
+        </w:tc>
+        <w:tc>
+          <w:tcPr>
+            <w:tcW w:w="1337" w:type="dxa"/>
+          </w:tcPr>
+          <w:p>
+            <w:pPr>
+              <w:spacing w:after="0"/>
+              <w:jc w:val="right"/>
+            </w:pPr>
+            <w:r>
+              <w:t xml:space="preserve"/>
+            </w:r>
+          </w:p>
+        </w:tc>
+        <w:tc>
+          <w:tcPr>
+            <w:tcW w:w="1337" w:type="dxa"/>
+          </w:tcPr>
+          <w:p>
+            <w:pPr>
+              <w:spacing w:after="0"/>
+              <w:jc w:val="right"/>
+            </w:pPr>
+            <w:r>
+              <w:t xml:space="preserve"/>
+            </w:r>
+          </w:p>
+        </w:tc>
+        <w:tc>
+          <w:tcPr>
+            <w:tcW w:w="1337" w:type="dxa"/>
+          </w:tcPr>
+          <w:p>
+            <w:pPr>
+              <w:spacing w:after="0"/>
+              <w:jc w:val="right"/>
+            </w:pPr>
+            <w:r>
+              <w:t xml:space="preserve"/>
+            </w:r>
+          </w:p>
+        </w:tc>
+        <w:tc>
+          <w:tcPr>
+            <w:tcW w:w="1337" w:type="dxa"/>
+          </w:tcPr>
+          <w:p>
+            <w:pPr>
+              <w:spacing w:after="0"/>
+              <w:jc w:val="right"/>
+            </w:pPr>
+            <w:r>
+              <w:t xml:space="preserve"/>
+            </w:r>
+          </w:p>
+        </w:tc>
+        <w:tc>
+          <w:tcPr>
+            <w:tcW w:w="1337" w:type="dxa"/>
+          </w:tcPr>
+          <w:p>
+            <w:pPr>
+              <w:spacing w:after="0"/>
+              <w:jc w:val="right"/>
+            </w:pPr>
+            <w:r>
+              <w:t xml:space="preserve"/>
+            </w:r>
+          </w:p>
+        </w:tc>
+      </w:tr>
+      <w:tr>
+        <w:tc>
+          <w:tcPr>
+            <w:tcW w:w="1337" w:type="dxa"/>
+            <w:tcBorders>
+              <w:right w:val="single" w:color="000000"/>
+            </w:tcBorders>
+          </w:tcPr>
+          <w:p>
+            <w:pPr>
+              <w:spacing w:after="0"/>
+              <w:jc w:val="right"/>
+            </w:pPr>
+            <w:r>
+              <w:t xml:space="preserve">Booking visit</w:t>
+            </w:r>
+          </w:p>
+        </w:tc>
+        <w:tc>
+          <w:tcPr>
+            <w:tcW w:w="1337" w:type="dxa"/>
+            <w:tcBorders>
+              <w:left w:val="single" w:color="000000"/>
+            </w:tcBorders>
+          </w:tcPr>
+          <w:p>
+            <w:pPr>
+              <w:spacing w:after="0"/>
+              <w:jc w:val="right"/>
+            </w:pPr>
+            <w:r>
+              <w:t xml:space="preserve">-0.01</w:t>
+            </w:r>
+          </w:p>
+        </w:tc>
+        <w:tc>
+          <w:tcPr>
+            <w:tcW w:w="1337" w:type="dxa"/>
+          </w:tcPr>
+          <w:p>
+            <w:pPr>
+              <w:spacing w:after="0"/>
+              <w:jc w:val="right"/>
+            </w:pPr>
+            <w:r>
+              <w:t xml:space="preserve">0.24</w:t>
+            </w:r>
+          </w:p>
+        </w:tc>
+        <w:tc>
+          <w:tcPr>
+            <w:tcW w:w="1337" w:type="dxa"/>
+          </w:tcPr>
+          <w:p>
+            <w:pPr>
+              <w:spacing w:after="0"/>
+              <w:jc w:val="right"/>
+            </w:pPr>
+            <w:r>
+              <w:t xml:space="preserve">-0.04</w:t>
+            </w:r>
+          </w:p>
+        </w:tc>
+        <w:tc>
+          <w:tcPr>
+            <w:tcW w:w="1337" w:type="dxa"/>
+          </w:tcPr>
+          <w:p>
+            <w:pPr>
+              <w:spacing w:after="0"/>
+              <w:jc w:val="right"/>
+            </w:pPr>
+            <w:r>
+              <w:t xml:space="preserve">0.97</w:t>
+            </w:r>
+          </w:p>
+        </w:tc>
+        <w:tc>
+          <w:tcPr>
+            <w:tcW w:w="1337" w:type="dxa"/>
+          </w:tcPr>
+          <w:p>
+            <w:pPr>
+              <w:spacing w:after="0"/>
+              <w:jc w:val="right"/>
+            </w:pPr>
+            <w:r>
+              <w:t xml:space="preserve">-0.47</w:t>
+            </w:r>
+          </w:p>
+        </w:tc>
+        <w:tc>
+          <w:tcPr>
+            <w:tcW w:w="1337" w:type="dxa"/>
+          </w:tcPr>
+          <w:p>
+            <w:pPr>
+              <w:spacing w:after="0"/>
+              <w:jc w:val="right"/>
+            </w:pPr>
+            <w:r>
+              <w:t xml:space="preserve">0.45</w:t>
+            </w:r>
+          </w:p>
+        </w:tc>
+      </w:tr>
+      <w:tr>
+        <w:tc>
+          <w:tcPr>
+            <w:tcW w:w="1337" w:type="dxa"/>
+            <w:tcBorders>
+              <w:right w:val="single" w:color="000000"/>
+            </w:tcBorders>
+          </w:tcPr>
+          <w:p>
+            <w:pPr>
+              <w:spacing w:after="0"/>
+              <w:jc w:val="right"/>
+            </w:pPr>
+            <w:r>
+              <w:t xml:space="preserve"/>
+            </w:r>
+          </w:p>
+        </w:tc>
+        <w:tc>
+          <w:tcPr>
+            <w:tcW w:w="1337" w:type="dxa"/>
+            <w:tcBorders>
+              <w:left w:val="single" w:color="000000"/>
+            </w:tcBorders>
+          </w:tcPr>
+          <w:p>
+            <w:pPr>
+              <w:spacing w:after="0"/>
+              <w:jc w:val="right"/>
+            </w:pPr>
+            <w:r>
+              <w:t xml:space="preserve"/>
+            </w:r>
+          </w:p>
+        </w:tc>
+        <w:tc>
+          <w:tcPr>
+            <w:tcW w:w="1337" w:type="dxa"/>
+          </w:tcPr>
+          <w:p>
+            <w:pPr>
+              <w:spacing w:after="0"/>
+              <w:jc w:val="right"/>
+            </w:pPr>
+            <w:r>
+              <w:t xml:space="preserve"/>
+            </w:r>
+          </w:p>
+        </w:tc>
+        <w:tc>
+          <w:tcPr>
+            <w:tcW w:w="1337" w:type="dxa"/>
+          </w:tcPr>
+          <w:p>
+            <w:pPr>
+              <w:spacing w:after="0"/>
+              <w:jc w:val="right"/>
+            </w:pPr>
+            <w:r>
+              <w:t xml:space="preserve"/>
+            </w:r>
+          </w:p>
+        </w:tc>
+        <w:tc>
+          <w:tcPr>
+            <w:tcW w:w="1337" w:type="dxa"/>
+          </w:tcPr>
+          <w:p>
+            <w:pPr>
+              <w:spacing w:after="0"/>
+              <w:jc w:val="right"/>
+            </w:pPr>
+            <w:r>
+              <w:t xml:space="preserve"/>
+            </w:r>
+          </w:p>
+        </w:tc>
+        <w:tc>
+          <w:tcPr>
+            <w:tcW w:w="1337" w:type="dxa"/>
+          </w:tcPr>
+          <w:p>
+            <w:pPr>
+              <w:spacing w:after="0"/>
+              <w:jc w:val="right"/>
+            </w:pPr>
+            <w:r>
+              <w:t xml:space="preserve"/>
+            </w:r>
+          </w:p>
+        </w:tc>
+        <w:tc>
+          <w:tcPr>
+            <w:tcW w:w="1337" w:type="dxa"/>
+          </w:tcPr>
+          <w:p>
+            <w:pPr>
+              <w:spacing w:after="0"/>
+              <w:jc w:val="right"/>
+            </w:pPr>
+            <w:r>
+              <w:t xml:space="preserve"/>
+            </w:r>
+          </w:p>
+        </w:tc>
+      </w:tr>
+      <w:tr>
+        <w:tc>
+          <w:tcPr>
+            <w:tcW w:w="1337" w:type="dxa"/>
+            <w:tcBorders>
+              <w:right w:val="single" w:color="000000"/>
+            </w:tcBorders>
+          </w:tcPr>
+          <w:p>
+            <w:pPr>
+              <w:spacing w:after="0"/>
+              <w:jc w:val="right"/>
+            </w:pPr>
+            <w:r>
+              <w:t xml:space="preserve">observer</w:t>
+            </w:r>
+          </w:p>
+        </w:tc>
+        <w:tc>
+          <w:tcPr>
+            <w:tcW w:w="1337" w:type="dxa"/>
+            <w:tcBorders>
+              <w:left w:val="single" w:color="000000"/>
+            </w:tcBorders>
+          </w:tcPr>
+          <w:p>
+            <w:pPr>
+              <w:spacing w:after="0"/>
+              <w:jc w:val="right"/>
+            </w:pPr>
+            <w:r>
+              <w:t xml:space="preserve"/>
+            </w:r>
+          </w:p>
+        </w:tc>
+        <w:tc>
+          <w:tcPr>
+            <w:tcW w:w="1337" w:type="dxa"/>
+          </w:tcPr>
+          <w:p>
+            <w:pPr>
+              <w:spacing w:after="0"/>
+              <w:jc w:val="right"/>
+            </w:pPr>
+            <w:r>
+              <w:t xml:space="preserve"/>
+            </w:r>
+          </w:p>
+        </w:tc>
+        <w:tc>
+          <w:tcPr>
+            <w:tcW w:w="1337" w:type="dxa"/>
+          </w:tcPr>
+          <w:p>
+            <w:pPr>
+              <w:spacing w:after="0"/>
+              <w:jc w:val="right"/>
+            </w:pPr>
+            <w:r>
+              <w:t xml:space="preserve"/>
+            </w:r>
+          </w:p>
+        </w:tc>
+        <w:tc>
+          <w:tcPr>
+            <w:tcW w:w="1337" w:type="dxa"/>
+          </w:tcPr>
+          <w:p>
+            <w:pPr>
+              <w:spacing w:after="0"/>
+              <w:jc w:val="right"/>
+            </w:pPr>
+            <w:r>
+              <w:t xml:space="preserve"/>
+            </w:r>
+          </w:p>
+        </w:tc>
+        <w:tc>
+          <w:tcPr>
+            <w:tcW w:w="1337" w:type="dxa"/>
+          </w:tcPr>
+          <w:p>
+            <w:pPr>
+              <w:spacing w:after="0"/>
+              <w:jc w:val="right"/>
+            </w:pPr>
+            <w:r>
+              <w:t xml:space="preserve"/>
+            </w:r>
+          </w:p>
+        </w:tc>
+        <w:tc>
+          <w:tcPr>
+            <w:tcW w:w="1337" w:type="dxa"/>
+          </w:tcPr>
+          <w:p>
+            <w:pPr>
+              <w:spacing w:after="0"/>
+              <w:jc w:val="right"/>
+            </w:pPr>
+            <w:r>
+              <w:t xml:space="preserve"/>
+            </w:r>
+          </w:p>
+        </w:tc>
+      </w:tr>
+      <w:tr>
+        <w:tc>
+          <w:tcPr>
+            <w:tcW w:w="1337" w:type="dxa"/>
+            <w:tcBorders>
+              <w:right w:val="single" w:color="000000"/>
+            </w:tcBorders>
+          </w:tcPr>
+          <w:p>
+            <w:pPr>
+              <w:spacing w:after="0"/>
+              <w:jc w:val="right"/>
+            </w:pPr>
+            <w:r>
+              <w:t xml:space="preserve">2</w:t>
+            </w:r>
+          </w:p>
+        </w:tc>
+        <w:tc>
+          <w:tcPr>
+            <w:tcW w:w="1337" w:type="dxa"/>
+            <w:tcBorders>
+              <w:left w:val="single" w:color="000000"/>
+            </w:tcBorders>
+          </w:tcPr>
+          <w:p>
+            <w:pPr>
+              <w:spacing w:after="0"/>
+              <w:jc w:val="right"/>
+            </w:pPr>
+            <w:r>
+              <w:t xml:space="preserve">-0.06</w:t>
+            </w:r>
+          </w:p>
+        </w:tc>
+        <w:tc>
+          <w:tcPr>
+            <w:tcW w:w="1337" w:type="dxa"/>
+          </w:tcPr>
+          <w:p>
+            <w:pPr>
+              <w:spacing w:after="0"/>
+              <w:jc w:val="right"/>
+            </w:pPr>
+            <w:r>
+              <w:t xml:space="preserve">0.57</w:t>
+            </w:r>
+          </w:p>
+        </w:tc>
+        <w:tc>
+          <w:tcPr>
+            <w:tcW w:w="1337" w:type="dxa"/>
+          </w:tcPr>
+          <w:p>
+            <w:pPr>
+              <w:spacing w:after="0"/>
+              <w:jc w:val="right"/>
+            </w:pPr>
+            <w:r>
+              <w:t xml:space="preserve">-0.11</w:t>
+            </w:r>
+          </w:p>
+        </w:tc>
+        <w:tc>
+          <w:tcPr>
+            <w:tcW w:w="1337" w:type="dxa"/>
+          </w:tcPr>
+          <w:p>
+            <w:pPr>
+              <w:spacing w:after="0"/>
+              <w:jc w:val="right"/>
+            </w:pPr>
+            <w:r>
+              <w:t xml:space="preserve">0.91</w:t>
+            </w:r>
+          </w:p>
+        </w:tc>
+        <w:tc>
+          <w:tcPr>
+            <w:tcW w:w="1337" w:type="dxa"/>
+          </w:tcPr>
+          <w:p>
+            <w:pPr>
+              <w:spacing w:after="0"/>
+              <w:jc w:val="right"/>
+            </w:pPr>
+            <w:r>
+              <w:t xml:space="preserve">-1.17</w:t>
+            </w:r>
+          </w:p>
+        </w:tc>
+        <w:tc>
+          <w:tcPr>
+            <w:tcW w:w="1337" w:type="dxa"/>
+          </w:tcPr>
+          <w:p>
+            <w:pPr>
+              <w:spacing w:after="0"/>
+              <w:jc w:val="right"/>
+            </w:pPr>
+            <w:r>
+              <w:t xml:space="preserve">1.05</w:t>
+            </w:r>
+          </w:p>
+        </w:tc>
+      </w:tr>
+      <w:tr>
+        <w:tc>
+          <w:tcPr>
+            <w:tcW w:w="1337" w:type="dxa"/>
+            <w:tcBorders>
+              <w:right w:val="single" w:color="000000"/>
+            </w:tcBorders>
+          </w:tcPr>
+          <w:p>
+            <w:pPr>
+              <w:spacing w:after="0"/>
+              <w:jc w:val="right"/>
+            </w:pPr>
+            <w:r>
+              <w:t xml:space="preserve">3</w:t>
+            </w:r>
+          </w:p>
+        </w:tc>
+        <w:tc>
+          <w:tcPr>
+            <w:tcW w:w="1337" w:type="dxa"/>
+            <w:tcBorders>
+              <w:left w:val="single" w:color="000000"/>
+            </w:tcBorders>
+          </w:tcPr>
+          <w:p>
+            <w:pPr>
+              <w:spacing w:after="0"/>
+              <w:jc w:val="right"/>
+            </w:pPr>
+            <w:r>
+              <w:t xml:space="preserve">1.63</w:t>
+            </w:r>
+          </w:p>
+        </w:tc>
+        <w:tc>
+          <w:tcPr>
+            <w:tcW w:w="1337" w:type="dxa"/>
+          </w:tcPr>
+          <w:p>
+            <w:pPr>
+              <w:spacing w:after="0"/>
+              <w:jc w:val="right"/>
+            </w:pPr>
+            <w:r>
+              <w:t xml:space="preserve">0.59</w:t>
+            </w:r>
+          </w:p>
+        </w:tc>
+        <w:tc>
+          <w:tcPr>
+            <w:tcW w:w="1337" w:type="dxa"/>
+          </w:tcPr>
+          <w:p>
+            <w:pPr>
+              <w:spacing w:after="0"/>
+              <w:jc w:val="right"/>
+            </w:pPr>
+            <w:r>
+              <w:t xml:space="preserve">2.75</w:t>
+            </w:r>
+          </w:p>
+        </w:tc>
+        <w:tc>
+          <w:tcPr>
+            <w:tcW w:w="1337" w:type="dxa"/>
+          </w:tcPr>
+          <w:p>
+            <w:pPr>
+              <w:spacing w:after="0"/>
+              <w:jc w:val="right"/>
+            </w:pPr>
+            <w:r>
+              <w:t xml:space="preserve">0.01</w:t>
+            </w:r>
+          </w:p>
+        </w:tc>
+        <w:tc>
+          <w:tcPr>
+            <w:tcW w:w="1337" w:type="dxa"/>
+          </w:tcPr>
+          <w:p>
+            <w:pPr>
+              <w:spacing w:after="0"/>
+              <w:jc w:val="right"/>
+            </w:pPr>
+            <w:r>
+              <w:t xml:space="preserve">0.47</w:t>
+            </w:r>
+          </w:p>
+        </w:tc>
+        <w:tc>
+          <w:tcPr>
+            <w:tcW w:w="1337" w:type="dxa"/>
+          </w:tcPr>
+          <w:p>
+            <w:pPr>
+              <w:spacing w:after="0"/>
+              <w:jc w:val="right"/>
+            </w:pPr>
+            <w:r>
+              <w:t xml:space="preserve">2.80</w:t>
+            </w:r>
+          </w:p>
+        </w:tc>
+      </w:tr>
+      <w:tr>
+        <w:tc>
+          <w:tcPr>
+            <w:tcW w:w="1337" w:type="dxa"/>
+            <w:tcBorders>
+              <w:right w:val="single" w:color="000000"/>
+            </w:tcBorders>
+          </w:tcPr>
+          <w:p>
+            <w:pPr>
+              <w:spacing w:after="0"/>
+              <w:jc w:val="right"/>
+            </w:pPr>
+            <w:r>
+              <w:t xml:space="preserve">4</w:t>
+            </w:r>
+          </w:p>
+        </w:tc>
+        <w:tc>
+          <w:tcPr>
+            <w:tcW w:w="1337" w:type="dxa"/>
+            <w:tcBorders>
+              <w:left w:val="single" w:color="000000"/>
+            </w:tcBorders>
+          </w:tcPr>
+          <w:p>
+            <w:pPr>
+              <w:spacing w:after="0"/>
+              <w:jc w:val="right"/>
+            </w:pPr>
+            <w:r>
+              <w:t xml:space="preserve">-0.20</w:t>
+            </w:r>
+          </w:p>
+        </w:tc>
+        <w:tc>
+          <w:tcPr>
+            <w:tcW w:w="1337" w:type="dxa"/>
+          </w:tcPr>
+          <w:p>
+            <w:pPr>
+              <w:spacing w:after="0"/>
+              <w:jc w:val="right"/>
+            </w:pPr>
+            <w:r>
+              <w:t xml:space="preserve">0.36</w:t>
+            </w:r>
+          </w:p>
+        </w:tc>
+        <w:tc>
+          <w:tcPr>
+            <w:tcW w:w="1337" w:type="dxa"/>
+          </w:tcPr>
+          <w:p>
+            <w:pPr>
+              <w:spacing w:after="0"/>
+              <w:jc w:val="right"/>
+            </w:pPr>
+            <w:r>
+              <w:t xml:space="preserve">-0.54</w:t>
+            </w:r>
+          </w:p>
+        </w:tc>
+        <w:tc>
+          <w:tcPr>
+            <w:tcW w:w="1337" w:type="dxa"/>
+          </w:tcPr>
+          <w:p>
+            <w:pPr>
+              <w:spacing w:after="0"/>
+              <w:jc w:val="right"/>
+            </w:pPr>
+            <w:r>
+              <w:t xml:space="preserve">0.59</w:t>
+            </w:r>
+          </w:p>
+        </w:tc>
+        <w:tc>
+          <w:tcPr>
+            <w:tcW w:w="1337" w:type="dxa"/>
+          </w:tcPr>
+          <w:p>
+            <w:pPr>
+              <w:spacing w:after="0"/>
+              <w:jc w:val="right"/>
+            </w:pPr>
+            <w:r>
+              <w:t xml:space="preserve">-0.91</w:t>
+            </w:r>
+          </w:p>
+        </w:tc>
+        <w:tc>
+          <w:tcPr>
+            <w:tcW w:w="1337" w:type="dxa"/>
+          </w:tcPr>
+          <w:p>
+            <w:pPr>
+              <w:spacing w:after="0"/>
+              <w:jc w:val="right"/>
+            </w:pPr>
+            <w:r>
+              <w:t xml:space="preserve">0.52</w:t>
+            </w:r>
+          </w:p>
+        </w:tc>
+      </w:tr>
+      <w:tr>
+        <w:tc>
+          <w:tcPr>
+            <w:tcW w:w="1337" w:type="dxa"/>
+            <w:tcBorders>
+              <w:right w:val="single" w:color="000000"/>
+            </w:tcBorders>
+          </w:tcPr>
+          <w:p>
+            <w:pPr>
+              <w:spacing w:after="0"/>
+              <w:jc w:val="right"/>
+            </w:pPr>
+            <w:r>
+              <w:t xml:space="preserve"/>
+            </w:r>
+          </w:p>
+        </w:tc>
+        <w:tc>
+          <w:tcPr>
+            <w:tcW w:w="1337" w:type="dxa"/>
+            <w:tcBorders>
+              <w:left w:val="single" w:color="000000"/>
+            </w:tcBorders>
+          </w:tcPr>
+          <w:p>
+            <w:pPr>
+              <w:spacing w:after="0"/>
+              <w:jc w:val="right"/>
+            </w:pPr>
+            <w:r>
+              <w:t xml:space="preserve"/>
+            </w:r>
+          </w:p>
+        </w:tc>
+        <w:tc>
+          <w:tcPr>
+            <w:tcW w:w="1337" w:type="dxa"/>
+          </w:tcPr>
+          <w:p>
+            <w:pPr>
+              <w:spacing w:after="0"/>
+              <w:jc w:val="right"/>
+            </w:pPr>
+            <w:r>
+              <w:t xml:space="preserve"/>
+            </w:r>
+          </w:p>
+        </w:tc>
+        <w:tc>
+          <w:tcPr>
+            <w:tcW w:w="1337" w:type="dxa"/>
+          </w:tcPr>
+          <w:p>
+            <w:pPr>
+              <w:spacing w:after="0"/>
+              <w:jc w:val="right"/>
+            </w:pPr>
+            <w:r>
+              <w:t xml:space="preserve"/>
+            </w:r>
+          </w:p>
+        </w:tc>
+        <w:tc>
+          <w:tcPr>
+            <w:tcW w:w="1337" w:type="dxa"/>
+          </w:tcPr>
+          <w:p>
+            <w:pPr>
+              <w:spacing w:after="0"/>
+              <w:jc w:val="right"/>
+            </w:pPr>
+            <w:r>
+              <w:t xml:space="preserve"/>
+            </w:r>
+          </w:p>
+        </w:tc>
+        <w:tc>
+          <w:tcPr>
+            <w:tcW w:w="1337" w:type="dxa"/>
+          </w:tcPr>
+          <w:p>
+            <w:pPr>
+              <w:spacing w:after="0"/>
+              <w:jc w:val="right"/>
+            </w:pPr>
+            <w:r>
+              <w:t xml:space="preserve"/>
+            </w:r>
+          </w:p>
+        </w:tc>
+        <w:tc>
+          <w:tcPr>
+            <w:tcW w:w="1337" w:type="dxa"/>
+          </w:tcPr>
+          <w:p>
+            <w:pPr>
+              <w:spacing w:after="0"/>
+              <w:jc w:val="right"/>
+            </w:pPr>
+            <w:r>
+              <w:t xml:space="preserve"/>
+            </w:r>
+          </w:p>
+        </w:tc>
+      </w:tr>
+      <w:tr>
+        <w:tc>
+          <w:tcPr>
+            <w:tcW w:w="1337" w:type="dxa"/>
+            <w:tcBorders>
+              <w:bottom w:val="single" w:color="000000"/>
+              <w:right w:val="single" w:color="000000"/>
+            </w:tcBorders>
+          </w:tcPr>
+          <w:p>
+            <w:pPr>
+              <w:spacing w:after="0"/>
+              <w:jc w:val="right"/>
+            </w:pPr>
+            <w:r>
+              <w:t xml:space="preserve">_cons</w:t>
+            </w:r>
+          </w:p>
+        </w:tc>
+        <w:tc>
+          <w:tcPr>
+            <w:tcW w:w="1337" w:type="dxa"/>
+            <w:tcBorders>
+              <w:left w:val="single" w:color="000000"/>
+              <w:bottom w:val="single" w:color="000000"/>
+            </w:tcBorders>
+          </w:tcPr>
+          <w:p>
+            <w:pPr>
+              <w:spacing w:after="0"/>
+              <w:jc w:val="right"/>
+            </w:pPr>
+            <w:r>
+              <w:t xml:space="preserve">-1.09</w:t>
+            </w:r>
+          </w:p>
+        </w:tc>
+        <w:tc>
+          <w:tcPr>
+            <w:tcW w:w="1337" w:type="dxa"/>
+            <w:tcBorders>
+              <w:bottom w:val="single" w:color="000000"/>
+            </w:tcBorders>
+          </w:tcPr>
+          <w:p>
+            <w:pPr>
+              <w:spacing w:after="0"/>
+              <w:jc w:val="right"/>
+            </w:pPr>
+            <w:r>
+              <w:t xml:space="preserve">0.75</w:t>
+            </w:r>
+          </w:p>
+        </w:tc>
+        <w:tc>
+          <w:tcPr>
+            <w:tcW w:w="1337" w:type="dxa"/>
+            <w:tcBorders>
+              <w:bottom w:val="single" w:color="000000"/>
+            </w:tcBorders>
+          </w:tcPr>
+          <w:p>
+            <w:pPr>
+              <w:spacing w:after="0"/>
+              <w:jc w:val="right"/>
+            </w:pPr>
+            <w:r>
+              <w:t xml:space="preserve">-1.46</w:t>
+            </w:r>
+          </w:p>
+        </w:tc>
+        <w:tc>
+          <w:tcPr>
+            <w:tcW w:w="1337" w:type="dxa"/>
+            <w:tcBorders>
+              <w:bottom w:val="single" w:color="000000"/>
+            </w:tcBorders>
+          </w:tcPr>
+          <w:p>
+            <w:pPr>
+              <w:spacing w:after="0"/>
+              <w:jc w:val="right"/>
+            </w:pPr>
+            <w:r>
+              <w:t xml:space="preserve">0.14</w:t>
+            </w:r>
+          </w:p>
+        </w:tc>
+        <w:tc>
+          <w:tcPr>
+            <w:tcW w:w="1337" w:type="dxa"/>
+            <w:tcBorders>
+              <w:bottom w:val="single" w:color="000000"/>
+            </w:tcBorders>
+          </w:tcPr>
+          <w:p>
+            <w:pPr>
+              <w:spacing w:after="0"/>
+              <w:jc w:val="right"/>
+            </w:pPr>
+            <w:r>
+              <w:t xml:space="preserve">-2.55</w:t>
+            </w:r>
+          </w:p>
+        </w:tc>
+        <w:tc>
+          <w:tcPr>
+            <w:tcW w:w="1337" w:type="dxa"/>
+            <w:tcBorders>
+              <w:bottom w:val="single" w:color="000000"/>
+            </w:tcBorders>
+          </w:tcPr>
+          <w:p>
+            <w:pPr>
+              <w:spacing w:after="0"/>
+              <w:jc w:val="right"/>
+            </w:pPr>
+            <w:r>
+              <w:t xml:space="preserve">0.37</w:t>
             </w:r>
           </w:p>
         </w:tc>

</xml_diff>

<commit_message>
Analyzing time spent reading files and records
</commit_message>
<xml_diff>
--- a/products/time_report.docx
+++ b/products/time_report.docx
@@ -47,7 +47,7 @@
         <w:t xml:space="preserve">Generated using git revision: </w:t>
       </w:r>
       <w:r>
-        <w:t xml:space="preserve">312592d</w:t>
+        <w:t xml:space="preserve">56d06cd</w:t>
       </w:r>
     </w:p>
     <w:p>
@@ -1791,6 +1791,406 @@
         <w:t/>
       </w:r>
     </w:p>
+    <w:tbl>
+      <w:tblPr>
+        <w:tblStyle w:val="TableGrid"/>
+        <w:tblBorders>
+          <w:top w:val="nil" w:color="000000" w:shadow="false"/>
+          <w:left w:val="nil" w:color="000000" w:shadow="false"/>
+          <w:bottom w:val="nil" w:color="000000" w:shadow="false"/>
+          <w:right w:val="nil" w:color="000000" w:shadow="false"/>
+          <w:insideH w:val="nil" w:color="000000" w:shadow="false"/>
+          <w:insideV w:val="nil" w:color="000000" w:shadow="false"/>
+        </w:tblBorders>
+      </w:tblPr>
+      <w:tblGrid>
+        <w:gridCol w:w="1337"/>
+        <w:gridCol w:w="1337"/>
+        <w:gridCol w:w="1337"/>
+        <w:gridCol w:w="1337"/>
+        <w:gridCol w:w="1337"/>
+        <w:gridCol w:w="1337"/>
+        <w:gridCol w:w="1337"/>
+      </w:tblGrid>
+      <w:tr>
+        <w:tc>
+          <w:tcPr>
+            <w:gridSpan w:val="7"/>
+            <w:tcBorders>
+              <w:top w:val="nil" w:color="000000"/>
+              <w:left w:val="nil" w:color="000000"/>
+              <w:bottom w:val="single" w:color="000000"/>
+              <w:right w:val="nil" w:color="000000"/>
+            </w:tcBorders>
+          </w:tcPr>
+          <w:p>
+            <w:pPr>
+              <w:spacing w:after="0"/>
+            </w:pPr>
+            <w:r>
+              <w:t xml:space="preserve">Table 5. Time spent reading files and records (mins)</w:t>
+            </w:r>
+          </w:p>
+        </w:tc>
+      </w:tr>
+      <w:tr>
+        <w:tc>
+          <w:tcPr>
+            <w:tcW w:w="1337" w:type="dxa"/>
+            <w:tcBorders>
+              <w:top w:val="single" w:color="000000"/>
+              <w:bottom w:val="single" w:color="000000"/>
+              <w:right w:val="single" w:color="000000"/>
+            </w:tcBorders>
+          </w:tcPr>
+          <w:p>
+            <w:pPr>
+              <w:spacing w:after="0"/>
+            </w:pPr>
+          </w:p>
+        </w:tc>
+        <w:tc>
+          <w:tcPr>
+            <w:tcW w:w="1337" w:type="dxa"/>
+            <w:tcBorders>
+              <w:top w:val="single" w:color="000000"/>
+              <w:left w:val="single" w:color="000000"/>
+              <w:bottom w:val="single" w:color="000000"/>
+            </w:tcBorders>
+          </w:tcPr>
+          <w:p>
+            <w:pPr>
+              <w:spacing w:after="0"/>
+              <w:jc w:val="right"/>
+            </w:pPr>
+            <w:r>
+              <w:t xml:space="preserve">Rel. Time</w:t>
+            </w:r>
+          </w:p>
+        </w:tc>
+        <w:tc>
+          <w:tcPr>
+            <w:tcW w:w="1337" w:type="dxa"/>
+            <w:tcBorders>
+              <w:top w:val="single" w:color="000000"/>
+              <w:bottom w:val="single" w:color="000000"/>
+            </w:tcBorders>
+          </w:tcPr>
+          <w:p>
+            <w:pPr>
+              <w:spacing w:after="0"/>
+              <w:jc w:val="right"/>
+            </w:pPr>
+            <w:r>
+              <w:t xml:space="preserve">Std. Err.*</w:t>
+            </w:r>
+          </w:p>
+        </w:tc>
+        <w:tc>
+          <w:tcPr>
+            <w:tcW w:w="1337" w:type="dxa"/>
+            <w:tcBorders>
+              <w:top w:val="single" w:color="000000"/>
+              <w:bottom w:val="single" w:color="000000"/>
+            </w:tcBorders>
+          </w:tcPr>
+          <w:p>
+            <w:pPr>
+              <w:spacing w:after="0"/>
+              <w:jc w:val="right"/>
+            </w:pPr>
+            <w:r>
+              <w:t xml:space="preserve">z*</w:t>
+            </w:r>
+          </w:p>
+        </w:tc>
+        <w:tc>
+          <w:tcPr>
+            <w:tcW w:w="1337" w:type="dxa"/>
+            <w:tcBorders>
+              <w:top w:val="single" w:color="000000"/>
+              <w:bottom w:val="single" w:color="000000"/>
+            </w:tcBorders>
+          </w:tcPr>
+          <w:p>
+            <w:pPr>
+              <w:spacing w:after="0"/>
+              <w:jc w:val="right"/>
+            </w:pPr>
+            <w:r>
+              <w:t xml:space="preserve">P&gt;|z|*</w:t>
+            </w:r>
+          </w:p>
+        </w:tc>
+        <w:tc>
+          <w:tcPr>
+            <w:tcW w:w="2674" w:type="dxa"/>
+            <w:gridSpan w:val="2"/>
+            <w:tcBorders>
+              <w:top w:val="single" w:color="000000"/>
+              <w:bottom w:val="single" w:color="000000"/>
+            </w:tcBorders>
+          </w:tcPr>
+          <w:p>
+            <w:pPr>
+              <w:spacing w:after="0"/>
+              <w:jc w:val="right"/>
+            </w:pPr>
+            <w:r>
+              <w:t xml:space="preserve">[95% Conf. Interval]</w:t>
+            </w:r>
+          </w:p>
+        </w:tc>
+      </w:tr>
+      <w:tr>
+        <w:tc>
+          <w:tcPr>
+            <w:tcW w:w="1337" w:type="dxa"/>
+            <w:tcBorders>
+              <w:top w:val="single" w:color="000000"/>
+              <w:right w:val="single" w:color="000000"/>
+            </w:tcBorders>
+          </w:tcPr>
+          <w:p>
+            <w:pPr>
+              <w:spacing w:after="0"/>
+              <w:jc w:val="right"/>
+            </w:pPr>
+            <w:r>
+              <w:t xml:space="preserve">arm</w:t>
+            </w:r>
+          </w:p>
+        </w:tc>
+        <w:tc>
+          <w:tcPr>
+            <w:tcW w:w="1337" w:type="dxa"/>
+            <w:tcBorders>
+              <w:top w:val="single" w:color="000000"/>
+              <w:left w:val="single" w:color="000000"/>
+            </w:tcBorders>
+          </w:tcPr>
+          <w:p>
+            <w:pPr>
+              <w:spacing w:after="0"/>
+            </w:pPr>
+          </w:p>
+        </w:tc>
+        <w:tc>
+          <w:tcPr>
+            <w:tcW w:w="1337" w:type="dxa"/>
+            <w:tcBorders>
+              <w:top w:val="single" w:color="000000"/>
+            </w:tcBorders>
+          </w:tcPr>
+          <w:p>
+            <w:pPr>
+              <w:spacing w:after="0"/>
+            </w:pPr>
+          </w:p>
+        </w:tc>
+        <w:tc>
+          <w:tcPr>
+            <w:tcW w:w="1337" w:type="dxa"/>
+            <w:tcBorders>
+              <w:top w:val="single" w:color="000000"/>
+            </w:tcBorders>
+          </w:tcPr>
+          <w:p>
+            <w:pPr>
+              <w:spacing w:after="0"/>
+            </w:pPr>
+          </w:p>
+        </w:tc>
+        <w:tc>
+          <w:tcPr>
+            <w:tcW w:w="1337" w:type="dxa"/>
+            <w:tcBorders>
+              <w:top w:val="single" w:color="000000"/>
+            </w:tcBorders>
+          </w:tcPr>
+          <w:p>
+            <w:pPr>
+              <w:spacing w:after="0"/>
+            </w:pPr>
+          </w:p>
+        </w:tc>
+        <w:tc>
+          <w:tcPr>
+            <w:tcW w:w="1337" w:type="dxa"/>
+            <w:tcBorders>
+              <w:top w:val="single" w:color="000000"/>
+            </w:tcBorders>
+          </w:tcPr>
+          <w:p>
+            <w:pPr>
+              <w:spacing w:after="0"/>
+            </w:pPr>
+          </w:p>
+        </w:tc>
+        <w:tc>
+          <w:tcPr>
+            <w:tcW w:w="1337" w:type="dxa"/>
+            <w:tcBorders>
+              <w:top w:val="single" w:color="000000"/>
+            </w:tcBorders>
+          </w:tcPr>
+          <w:p>
+            <w:pPr>
+              <w:spacing w:after="0"/>
+            </w:pPr>
+          </w:p>
+        </w:tc>
+      </w:tr>
+      <w:tr>
+        <w:tc>
+          <w:tcPr>
+            <w:tcW w:w="1337" w:type="dxa"/>
+            <w:tcBorders>
+              <w:bottom w:val="single" w:color="000000"/>
+              <w:right w:val="single" w:color="000000"/>
+            </w:tcBorders>
+          </w:tcPr>
+          <w:p>
+            <w:pPr>
+              <w:spacing w:after="0"/>
+              <w:jc w:val="right"/>
+            </w:pPr>
+            <w:r>
+              <w:t xml:space="preserve">B</w:t>
+            </w:r>
+          </w:p>
+        </w:tc>
+        <w:tc>
+          <w:tcPr>
+            <w:tcW w:w="1337" w:type="dxa"/>
+            <w:tcBorders>
+              <w:left w:val="single" w:color="000000"/>
+              <w:bottom w:val="single" w:color="000000"/>
+            </w:tcBorders>
+          </w:tcPr>
+          <w:p>
+            <w:pPr>
+              <w:spacing w:after="0"/>
+              <w:jc w:val="right"/>
+            </w:pPr>
+            <w:r>
+              <w:t xml:space="preserve">0.77</w:t>
+            </w:r>
+          </w:p>
+        </w:tc>
+        <w:tc>
+          <w:tcPr>
+            <w:tcW w:w="1337" w:type="dxa"/>
+            <w:tcBorders>
+              <w:bottom w:val="single" w:color="000000"/>
+            </w:tcBorders>
+          </w:tcPr>
+          <w:p>
+            <w:pPr>
+              <w:spacing w:after="0"/>
+              <w:jc w:val="right"/>
+            </w:pPr>
+            <w:r>
+              <w:t xml:space="preserve">0.27</w:t>
+            </w:r>
+          </w:p>
+        </w:tc>
+        <w:tc>
+          <w:tcPr>
+            <w:tcW w:w="1337" w:type="dxa"/>
+            <w:tcBorders>
+              <w:bottom w:val="single" w:color="000000"/>
+            </w:tcBorders>
+          </w:tcPr>
+          <w:p>
+            <w:pPr>
+              <w:spacing w:after="0"/>
+              <w:jc w:val="right"/>
+            </w:pPr>
+            <w:r>
+              <w:t xml:space="preserve">-0.95</w:t>
+            </w:r>
+          </w:p>
+        </w:tc>
+        <w:tc>
+          <w:tcPr>
+            <w:tcW w:w="1337" w:type="dxa"/>
+            <w:tcBorders>
+              <w:bottom w:val="single" w:color="000000"/>
+            </w:tcBorders>
+          </w:tcPr>
+          <w:p>
+            <w:pPr>
+              <w:spacing w:after="0"/>
+              <w:jc w:val="right"/>
+            </w:pPr>
+            <w:r>
+              <w:t xml:space="preserve">0.34</w:t>
+            </w:r>
+          </w:p>
+        </w:tc>
+        <w:tc>
+          <w:tcPr>
+            <w:tcW w:w="1337" w:type="dxa"/>
+            <w:tcBorders>
+              <w:bottom w:val="single" w:color="000000"/>
+            </w:tcBorders>
+          </w:tcPr>
+          <w:p>
+            <w:pPr>
+              <w:spacing w:after="0"/>
+              <w:jc w:val="right"/>
+            </w:pPr>
+            <w:r>
+              <w:t xml:space="preserve">0.46</w:t>
+            </w:r>
+          </w:p>
+        </w:tc>
+        <w:tc>
+          <w:tcPr>
+            <w:tcW w:w="1337" w:type="dxa"/>
+            <w:tcBorders>
+              <w:bottom w:val="single" w:color="000000"/>
+            </w:tcBorders>
+          </w:tcPr>
+          <w:p>
+            <w:pPr>
+              <w:spacing w:after="0"/>
+              <w:jc w:val="right"/>
+            </w:pPr>
+            <w:r>
+              <w:t xml:space="preserve">1.31</w:t>
+            </w:r>
+          </w:p>
+        </w:tc>
+      </w:tr>
+      <w:tr>
+        <w:tc>
+          <w:tcPr>
+            <w:gridSpan w:val="7"/>
+            <w:tcBorders>
+              <w:top w:val="single" w:color="000000"/>
+              <w:left w:val="nil" w:color="000000"/>
+              <w:bottom w:val="nil" w:color="000000"/>
+              <w:right w:val="nil" w:color="000000"/>
+            </w:tcBorders>
+          </w:tcPr>
+          <w:p>
+            <w:pPr>
+              <w:spacing w:after="0"/>
+            </w:pPr>
+            <w:r>
+              <w:t xml:space="preserve">* The standard error, z-score, and P-value are from the analysis performed on the log scale.</w:t>
+            </w:r>
+          </w:p>
+        </w:tc>
+      </w:tr>
+    </w:tbl>
+    <w:p>
+      <w:r>
+        <w:t/>
+      </w:r>
+    </w:p>
     <w:p>
       <w:pPr>
         <w:pStyle w:val="Heading1"/>
@@ -1937,7 +2337,7 @@
               <w:spacing w:after="0"/>
             </w:pPr>
             <w:r>
-              <w:t xml:space="preserve">Table 5. HIM time per consultation (mins)</w:t>
+              <w:t xml:space="preserve">Table 6. HIM time per consultation (mins)</w:t>
             </w:r>
           </w:p>
         </w:tc>
@@ -4586,7 +4986,7 @@
               <w:spacing w:after="0"/>
             </w:pPr>
             <w:r>
-              <w:t xml:space="preserve">Table 6. Consultation time (mins)</w:t>
+              <w:t xml:space="preserve">Table 7. Consultation time (mins)</w:t>
             </w:r>
           </w:p>
         </w:tc>
@@ -7235,7 +7635,7 @@
               <w:spacing w:after="0"/>
             </w:pPr>
             <w:r>
-              <w:t xml:space="preserve">Table 7. Client care time within consultation (mins)</w:t>
+              <w:t xml:space="preserve">Table 8. Client care time within consultation (mins)</w:t>
             </w:r>
           </w:p>
         </w:tc>
@@ -9884,7 +10284,7 @@
               <w:spacing w:after="0"/>
             </w:pPr>
             <w:r>
-              <w:t xml:space="preserve">Table 8. Time spent finding files and records (mins)</w:t>
+              <w:t xml:space="preserve">Table 9. Time spent finding files and records (mins)</w:t>
             </w:r>
           </w:p>
         </w:tc>
@@ -12467,6 +12867,2655 @@
             </w:pPr>
             <w:r>
               <w:t xml:space="preserve">0.37</w:t>
+            </w:r>
+          </w:p>
+        </w:tc>
+      </w:tr>
+      <w:tr>
+        <w:tc>
+          <w:tcPr>
+            <w:gridSpan w:val="7"/>
+            <w:tcBorders>
+              <w:left w:val="nil" w:color="000000"/>
+              <w:bottom w:val="nil" w:color="000000"/>
+              <w:right w:val="nil" w:color="000000"/>
+            </w:tcBorders>
+          </w:tcPr>
+          <w:p>
+            <w:pPr>
+              <w:spacing w:after="0"/>
+            </w:pPr>
+            <w:r>
+              <w:t xml:space="preserve">Data were analyzed on the log scale. Estimates have not been exponentiated.</w:t>
+            </w:r>
+          </w:p>
+        </w:tc>
+      </w:tr>
+    </w:tbl>
+    <w:p>
+      <w:r>
+        <w:t/>
+      </w:r>
+    </w:p>
+    <w:tbl>
+      <w:tblPr>
+        <w:tblStyle w:val="TableGrid"/>
+        <w:tblBorders>
+          <w:top w:val="nil" w:color="000000" w:shadow="false"/>
+          <w:left w:val="nil" w:color="000000" w:shadow="false"/>
+          <w:bottom w:val="nil" w:color="000000" w:shadow="false"/>
+          <w:right w:val="nil" w:color="000000" w:shadow="false"/>
+          <w:insideH w:val="nil" w:color="000000" w:shadow="false"/>
+          <w:insideV w:val="nil" w:color="000000" w:shadow="false"/>
+        </w:tblBorders>
+      </w:tblPr>
+      <w:tblGrid>
+        <w:gridCol w:w="1337"/>
+        <w:gridCol w:w="1337"/>
+        <w:gridCol w:w="1337"/>
+        <w:gridCol w:w="1337"/>
+        <w:gridCol w:w="1337"/>
+        <w:gridCol w:w="1337"/>
+        <w:gridCol w:w="1337"/>
+      </w:tblGrid>
+      <w:tr>
+        <w:tc>
+          <w:tcPr>
+            <w:gridSpan w:val="7"/>
+            <w:tcBorders>
+              <w:top w:val="nil" w:color="000000"/>
+              <w:left w:val="nil" w:color="000000"/>
+              <w:right w:val="nil" w:color="000000"/>
+            </w:tcBorders>
+          </w:tcPr>
+          <w:p>
+            <w:pPr>
+              <w:spacing w:after="0"/>
+            </w:pPr>
+            <w:r>
+              <w:t xml:space="preserve">Table 10. Time spent reading files and records (mins)</w:t>
+            </w:r>
+          </w:p>
+        </w:tc>
+      </w:tr>
+      <w:tr>
+        <w:tc>
+          <w:tcPr>
+            <w:tcW w:w="1337" w:type="dxa"/>
+            <w:tcBorders>
+              <w:top w:val="single" w:color="000000"/>
+              <w:bottom w:val="single" w:color="000000"/>
+              <w:right w:val="single" w:color="000000"/>
+            </w:tcBorders>
+          </w:tcPr>
+          <w:p>
+            <w:pPr>
+              <w:spacing w:after="0"/>
+              <w:jc w:val="right"/>
+            </w:pPr>
+            <w:r>
+              <w:t xml:space="preserve">paper_r_him_time</w:t>
+            </w:r>
+          </w:p>
+        </w:tc>
+        <w:tc>
+          <w:tcPr>
+            <w:tcW w:w="1337" w:type="dxa"/>
+            <w:tcBorders>
+              <w:top w:val="single" w:color="000000"/>
+              <w:left w:val="single" w:color="000000"/>
+              <w:bottom w:val="single" w:color="000000"/>
+            </w:tcBorders>
+          </w:tcPr>
+          <w:p>
+            <w:pPr>
+              <w:spacing w:after="0"/>
+              <w:jc w:val="right"/>
+            </w:pPr>
+            <w:r>
+              <w:t xml:space="preserve">Coef.</w:t>
+            </w:r>
+          </w:p>
+        </w:tc>
+        <w:tc>
+          <w:tcPr>
+            <w:tcW w:w="1337" w:type="dxa"/>
+            <w:tcBorders>
+              <w:top w:val="single" w:color="000000"/>
+              <w:bottom w:val="single" w:color="000000"/>
+            </w:tcBorders>
+          </w:tcPr>
+          <w:p>
+            <w:pPr>
+              <w:spacing w:after="0"/>
+              <w:jc w:val="right"/>
+            </w:pPr>
+            <w:r>
+              <w:t xml:space="preserve">Std. Err.</w:t>
+            </w:r>
+          </w:p>
+        </w:tc>
+        <w:tc>
+          <w:tcPr>
+            <w:tcW w:w="1337" w:type="dxa"/>
+            <w:tcBorders>
+              <w:top w:val="single" w:color="000000"/>
+              <w:bottom w:val="single" w:color="000000"/>
+            </w:tcBorders>
+          </w:tcPr>
+          <w:p>
+            <w:pPr>
+              <w:spacing w:after="0"/>
+              <w:jc w:val="right"/>
+            </w:pPr>
+            <w:r>
+              <w:t xml:space="preserve">z</w:t>
+            </w:r>
+          </w:p>
+        </w:tc>
+        <w:tc>
+          <w:tcPr>
+            <w:tcW w:w="1337" w:type="dxa"/>
+            <w:tcBorders>
+              <w:top w:val="single" w:color="000000"/>
+              <w:bottom w:val="single" w:color="000000"/>
+            </w:tcBorders>
+          </w:tcPr>
+          <w:p>
+            <w:pPr>
+              <w:spacing w:after="0"/>
+              <w:jc w:val="right"/>
+            </w:pPr>
+            <w:r>
+              <w:t xml:space="preserve">P&gt;|z|</w:t>
+            </w:r>
+          </w:p>
+        </w:tc>
+        <w:tc>
+          <w:tcPr>
+            <w:tcW w:w="2674" w:type="dxa"/>
+            <w:gridSpan w:val="2"/>
+            <w:tcBorders>
+              <w:top w:val="single" w:color="000000"/>
+              <w:bottom w:val="single" w:color="000000"/>
+            </w:tcBorders>
+          </w:tcPr>
+          <w:p>
+            <w:pPr>
+              <w:spacing w:after="0"/>
+              <w:jc w:val="right"/>
+            </w:pPr>
+            <w:r>
+              <w:t xml:space="preserve">[95% Conf. Interval]</w:t>
+            </w:r>
+          </w:p>
+        </w:tc>
+      </w:tr>
+      <w:tr>
+        <w:tc>
+          <w:tcPr>
+            <w:tcW w:w="1337" w:type="dxa"/>
+            <w:tcBorders>
+              <w:top w:val="single" w:color="000000"/>
+              <w:right w:val="single" w:color="000000"/>
+            </w:tcBorders>
+          </w:tcPr>
+          <w:p>
+            <w:pPr>
+              <w:spacing w:after="0"/>
+              <w:jc w:val="right"/>
+            </w:pPr>
+            <w:r>
+              <w:t xml:space="preserve">arm</w:t>
+            </w:r>
+          </w:p>
+        </w:tc>
+        <w:tc>
+          <w:tcPr>
+            <w:tcW w:w="1337" w:type="dxa"/>
+            <w:tcBorders>
+              <w:top w:val="single" w:color="000000"/>
+              <w:left w:val="single" w:color="000000"/>
+            </w:tcBorders>
+          </w:tcPr>
+          <w:p>
+            <w:pPr>
+              <w:spacing w:after="0"/>
+              <w:jc w:val="right"/>
+            </w:pPr>
+            <w:r>
+              <w:t xml:space="preserve"/>
+            </w:r>
+          </w:p>
+        </w:tc>
+        <w:tc>
+          <w:tcPr>
+            <w:tcW w:w="1337" w:type="dxa"/>
+            <w:tcBorders>
+              <w:top w:val="single" w:color="000000"/>
+            </w:tcBorders>
+          </w:tcPr>
+          <w:p>
+            <w:pPr>
+              <w:spacing w:after="0"/>
+              <w:jc w:val="right"/>
+            </w:pPr>
+            <w:r>
+              <w:t xml:space="preserve"/>
+            </w:r>
+          </w:p>
+        </w:tc>
+        <w:tc>
+          <w:tcPr>
+            <w:tcW w:w="1337" w:type="dxa"/>
+            <w:tcBorders>
+              <w:top w:val="single" w:color="000000"/>
+            </w:tcBorders>
+          </w:tcPr>
+          <w:p>
+            <w:pPr>
+              <w:spacing w:after="0"/>
+              <w:jc w:val="right"/>
+            </w:pPr>
+            <w:r>
+              <w:t xml:space="preserve"/>
+            </w:r>
+          </w:p>
+        </w:tc>
+        <w:tc>
+          <w:tcPr>
+            <w:tcW w:w="1337" w:type="dxa"/>
+            <w:tcBorders>
+              <w:top w:val="single" w:color="000000"/>
+            </w:tcBorders>
+          </w:tcPr>
+          <w:p>
+            <w:pPr>
+              <w:spacing w:after="0"/>
+              <w:jc w:val="right"/>
+            </w:pPr>
+            <w:r>
+              <w:t xml:space="preserve"/>
+            </w:r>
+          </w:p>
+        </w:tc>
+        <w:tc>
+          <w:tcPr>
+            <w:tcW w:w="1337" w:type="dxa"/>
+            <w:tcBorders>
+              <w:top w:val="single" w:color="000000"/>
+            </w:tcBorders>
+          </w:tcPr>
+          <w:p>
+            <w:pPr>
+              <w:spacing w:after="0"/>
+              <w:jc w:val="right"/>
+            </w:pPr>
+            <w:r>
+              <w:t xml:space="preserve"/>
+            </w:r>
+          </w:p>
+        </w:tc>
+        <w:tc>
+          <w:tcPr>
+            <w:tcW w:w="1337" w:type="dxa"/>
+          </w:tcPr>
+          <w:p>
+            <w:pPr>
+              <w:spacing w:after="0"/>
+              <w:jc w:val="right"/>
+            </w:pPr>
+            <w:r>
+              <w:t xml:space="preserve"/>
+            </w:r>
+          </w:p>
+        </w:tc>
+      </w:tr>
+      <w:tr>
+        <w:tc>
+          <w:tcPr>
+            <w:tcW w:w="1337" w:type="dxa"/>
+            <w:tcBorders>
+              <w:right w:val="single" w:color="000000"/>
+            </w:tcBorders>
+          </w:tcPr>
+          <w:p>
+            <w:pPr>
+              <w:spacing w:after="0"/>
+              <w:jc w:val="right"/>
+            </w:pPr>
+            <w:r>
+              <w:t xml:space="preserve">B</w:t>
+            </w:r>
+          </w:p>
+        </w:tc>
+        <w:tc>
+          <w:tcPr>
+            <w:tcW w:w="1337" w:type="dxa"/>
+            <w:tcBorders>
+              <w:left w:val="single" w:color="000000"/>
+            </w:tcBorders>
+          </w:tcPr>
+          <w:p>
+            <w:pPr>
+              <w:spacing w:after="0"/>
+              <w:jc w:val="right"/>
+            </w:pPr>
+            <w:r>
+              <w:t xml:space="preserve">-0.26</w:t>
+            </w:r>
+          </w:p>
+        </w:tc>
+        <w:tc>
+          <w:tcPr>
+            <w:tcW w:w="1337" w:type="dxa"/>
+          </w:tcPr>
+          <w:p>
+            <w:pPr>
+              <w:spacing w:after="0"/>
+              <w:jc w:val="right"/>
+            </w:pPr>
+            <w:r>
+              <w:t xml:space="preserve">0.27</w:t>
+            </w:r>
+          </w:p>
+        </w:tc>
+        <w:tc>
+          <w:tcPr>
+            <w:tcW w:w="1337" w:type="dxa"/>
+          </w:tcPr>
+          <w:p>
+            <w:pPr>
+              <w:spacing w:after="0"/>
+              <w:jc w:val="right"/>
+            </w:pPr>
+            <w:r>
+              <w:t xml:space="preserve">-0.95</w:t>
+            </w:r>
+          </w:p>
+        </w:tc>
+        <w:tc>
+          <w:tcPr>
+            <w:tcW w:w="1337" w:type="dxa"/>
+          </w:tcPr>
+          <w:p>
+            <w:pPr>
+              <w:spacing w:after="0"/>
+              <w:jc w:val="right"/>
+            </w:pPr>
+            <w:r>
+              <w:t xml:space="preserve">0.34</w:t>
+            </w:r>
+          </w:p>
+        </w:tc>
+        <w:tc>
+          <w:tcPr>
+            <w:tcW w:w="1337" w:type="dxa"/>
+          </w:tcPr>
+          <w:p>
+            <w:pPr>
+              <w:spacing w:after="0"/>
+              <w:jc w:val="right"/>
+            </w:pPr>
+            <w:r>
+              <w:t xml:space="preserve">-0.78</w:t>
+            </w:r>
+          </w:p>
+        </w:tc>
+        <w:tc>
+          <w:tcPr>
+            <w:tcW w:w="1337" w:type="dxa"/>
+          </w:tcPr>
+          <w:p>
+            <w:pPr>
+              <w:spacing w:after="0"/>
+              <w:jc w:val="right"/>
+            </w:pPr>
+            <w:r>
+              <w:t xml:space="preserve">0.27</w:t>
+            </w:r>
+          </w:p>
+        </w:tc>
+      </w:tr>
+      <w:tr>
+        <w:tc>
+          <w:tcPr>
+            <w:tcW w:w="1337" w:type="dxa"/>
+            <w:tcBorders>
+              <w:right w:val="single" w:color="000000"/>
+            </w:tcBorders>
+          </w:tcPr>
+          <w:p>
+            <w:pPr>
+              <w:spacing w:after="0"/>
+              <w:jc w:val="right"/>
+            </w:pPr>
+            <w:r>
+              <w:t xml:space="preserve"/>
+            </w:r>
+          </w:p>
+        </w:tc>
+        <w:tc>
+          <w:tcPr>
+            <w:tcW w:w="1337" w:type="dxa"/>
+            <w:tcBorders>
+              <w:left w:val="single" w:color="000000"/>
+            </w:tcBorders>
+          </w:tcPr>
+          <w:p>
+            <w:pPr>
+              <w:spacing w:after="0"/>
+              <w:jc w:val="right"/>
+            </w:pPr>
+            <w:r>
+              <w:t xml:space="preserve"/>
+            </w:r>
+          </w:p>
+        </w:tc>
+        <w:tc>
+          <w:tcPr>
+            <w:tcW w:w="1337" w:type="dxa"/>
+          </w:tcPr>
+          <w:p>
+            <w:pPr>
+              <w:spacing w:after="0"/>
+              <w:jc w:val="right"/>
+            </w:pPr>
+            <w:r>
+              <w:t xml:space="preserve"/>
+            </w:r>
+          </w:p>
+        </w:tc>
+        <w:tc>
+          <w:tcPr>
+            <w:tcW w:w="1337" w:type="dxa"/>
+          </w:tcPr>
+          <w:p>
+            <w:pPr>
+              <w:spacing w:after="0"/>
+              <w:jc w:val="right"/>
+            </w:pPr>
+            <w:r>
+              <w:t xml:space="preserve"/>
+            </w:r>
+          </w:p>
+        </w:tc>
+        <w:tc>
+          <w:tcPr>
+            <w:tcW w:w="1337" w:type="dxa"/>
+          </w:tcPr>
+          <w:p>
+            <w:pPr>
+              <w:spacing w:after="0"/>
+              <w:jc w:val="right"/>
+            </w:pPr>
+            <w:r>
+              <w:t xml:space="preserve"/>
+            </w:r>
+          </w:p>
+        </w:tc>
+        <w:tc>
+          <w:tcPr>
+            <w:tcW w:w="1337" w:type="dxa"/>
+          </w:tcPr>
+          <w:p>
+            <w:pPr>
+              <w:spacing w:after="0"/>
+              <w:jc w:val="right"/>
+            </w:pPr>
+            <w:r>
+              <w:t xml:space="preserve"/>
+            </w:r>
+          </w:p>
+        </w:tc>
+        <w:tc>
+          <w:tcPr>
+            <w:tcW w:w="1337" w:type="dxa"/>
+          </w:tcPr>
+          <w:p>
+            <w:pPr>
+              <w:spacing w:after="0"/>
+              <w:jc w:val="right"/>
+            </w:pPr>
+            <w:r>
+              <w:t xml:space="preserve"/>
+            </w:r>
+          </w:p>
+        </w:tc>
+      </w:tr>
+      <w:tr>
+        <w:tc>
+          <w:tcPr>
+            <w:tcW w:w="1337" w:type="dxa"/>
+            <w:tcBorders>
+              <w:right w:val="single" w:color="000000"/>
+            </w:tcBorders>
+          </w:tcPr>
+          <w:p>
+            <w:pPr>
+              <w:spacing w:after="0"/>
+              <w:jc w:val="right"/>
+            </w:pPr>
+            <w:r>
+              <w:t xml:space="preserve">strat_var</w:t>
+            </w:r>
+          </w:p>
+        </w:tc>
+        <w:tc>
+          <w:tcPr>
+            <w:tcW w:w="1337" w:type="dxa"/>
+            <w:tcBorders>
+              <w:left w:val="single" w:color="000000"/>
+            </w:tcBorders>
+          </w:tcPr>
+          <w:p>
+            <w:pPr>
+              <w:spacing w:after="0"/>
+              <w:jc w:val="right"/>
+            </w:pPr>
+            <w:r>
+              <w:t xml:space="preserve"/>
+            </w:r>
+          </w:p>
+        </w:tc>
+        <w:tc>
+          <w:tcPr>
+            <w:tcW w:w="1337" w:type="dxa"/>
+          </w:tcPr>
+          <w:p>
+            <w:pPr>
+              <w:spacing w:after="0"/>
+              <w:jc w:val="right"/>
+            </w:pPr>
+            <w:r>
+              <w:t xml:space="preserve"/>
+            </w:r>
+          </w:p>
+        </w:tc>
+        <w:tc>
+          <w:tcPr>
+            <w:tcW w:w="1337" w:type="dxa"/>
+          </w:tcPr>
+          <w:p>
+            <w:pPr>
+              <w:spacing w:after="0"/>
+              <w:jc w:val="right"/>
+            </w:pPr>
+            <w:r>
+              <w:t xml:space="preserve"/>
+            </w:r>
+          </w:p>
+        </w:tc>
+        <w:tc>
+          <w:tcPr>
+            <w:tcW w:w="1337" w:type="dxa"/>
+          </w:tcPr>
+          <w:p>
+            <w:pPr>
+              <w:spacing w:after="0"/>
+              <w:jc w:val="right"/>
+            </w:pPr>
+            <w:r>
+              <w:t xml:space="preserve"/>
+            </w:r>
+          </w:p>
+        </w:tc>
+        <w:tc>
+          <w:tcPr>
+            <w:tcW w:w="1337" w:type="dxa"/>
+          </w:tcPr>
+          <w:p>
+            <w:pPr>
+              <w:spacing w:after="0"/>
+              <w:jc w:val="right"/>
+            </w:pPr>
+            <w:r>
+              <w:t xml:space="preserve"/>
+            </w:r>
+          </w:p>
+        </w:tc>
+        <w:tc>
+          <w:tcPr>
+            <w:tcW w:w="1337" w:type="dxa"/>
+          </w:tcPr>
+          <w:p>
+            <w:pPr>
+              <w:spacing w:after="0"/>
+              <w:jc w:val="right"/>
+            </w:pPr>
+            <w:r>
+              <w:t xml:space="preserve"/>
+            </w:r>
+          </w:p>
+        </w:tc>
+      </w:tr>
+      <w:tr>
+        <w:tc>
+          <w:tcPr>
+            <w:tcW w:w="1337" w:type="dxa"/>
+            <w:tcBorders>
+              <w:right w:val="single" w:color="000000"/>
+            </w:tcBorders>
+          </w:tcPr>
+          <w:p>
+            <w:pPr>
+              <w:spacing w:after="0"/>
+              <w:jc w:val="right"/>
+            </w:pPr>
+            <w:r>
+              <w:t xml:space="preserve">Ramallah</w:t>
+            </w:r>
+          </w:p>
+        </w:tc>
+        <w:tc>
+          <w:tcPr>
+            <w:tcW w:w="1337" w:type="dxa"/>
+            <w:tcBorders>
+              <w:left w:val="single" w:color="000000"/>
+            </w:tcBorders>
+          </w:tcPr>
+          <w:p>
+            <w:pPr>
+              <w:spacing w:after="0"/>
+              <w:jc w:val="right"/>
+            </w:pPr>
+            <w:r>
+              <w:t xml:space="preserve">0.73</w:t>
+            </w:r>
+          </w:p>
+        </w:tc>
+        <w:tc>
+          <w:tcPr>
+            <w:tcW w:w="1337" w:type="dxa"/>
+          </w:tcPr>
+          <w:p>
+            <w:pPr>
+              <w:spacing w:after="0"/>
+              <w:jc w:val="right"/>
+            </w:pPr>
+            <w:r>
+              <w:t xml:space="preserve">0.49</w:t>
+            </w:r>
+          </w:p>
+        </w:tc>
+        <w:tc>
+          <w:tcPr>
+            <w:tcW w:w="1337" w:type="dxa"/>
+          </w:tcPr>
+          <w:p>
+            <w:pPr>
+              <w:spacing w:after="0"/>
+              <w:jc w:val="right"/>
+            </w:pPr>
+            <w:r>
+              <w:t xml:space="preserve">1.51</w:t>
+            </w:r>
+          </w:p>
+        </w:tc>
+        <w:tc>
+          <w:tcPr>
+            <w:tcW w:w="1337" w:type="dxa"/>
+          </w:tcPr>
+          <w:p>
+            <w:pPr>
+              <w:spacing w:after="0"/>
+              <w:jc w:val="right"/>
+            </w:pPr>
+            <w:r>
+              <w:t xml:space="preserve">0.13</w:t>
+            </w:r>
+          </w:p>
+        </w:tc>
+        <w:tc>
+          <w:tcPr>
+            <w:tcW w:w="1337" w:type="dxa"/>
+          </w:tcPr>
+          <w:p>
+            <w:pPr>
+              <w:spacing w:after="0"/>
+              <w:jc w:val="right"/>
+            </w:pPr>
+            <w:r>
+              <w:t xml:space="preserve">-0.22</w:t>
+            </w:r>
+          </w:p>
+        </w:tc>
+        <w:tc>
+          <w:tcPr>
+            <w:tcW w:w="1337" w:type="dxa"/>
+          </w:tcPr>
+          <w:p>
+            <w:pPr>
+              <w:spacing w:after="0"/>
+              <w:jc w:val="right"/>
+            </w:pPr>
+            <w:r>
+              <w:t xml:space="preserve">1.69</w:t>
+            </w:r>
+          </w:p>
+        </w:tc>
+      </w:tr>
+      <w:tr>
+        <w:tc>
+          <w:tcPr>
+            <w:tcW w:w="1337" w:type="dxa"/>
+            <w:tcBorders>
+              <w:right w:val="single" w:color="000000"/>
+            </w:tcBorders>
+          </w:tcPr>
+          <w:p>
+            <w:pPr>
+              <w:spacing w:after="0"/>
+              <w:jc w:val="right"/>
+            </w:pPr>
+            <w:r>
+              <w:t xml:space="preserve">Nablus</w:t>
+            </w:r>
+          </w:p>
+        </w:tc>
+        <w:tc>
+          <w:tcPr>
+            <w:tcW w:w="1337" w:type="dxa"/>
+            <w:tcBorders>
+              <w:left w:val="single" w:color="000000"/>
+            </w:tcBorders>
+          </w:tcPr>
+          <w:p>
+            <w:pPr>
+              <w:spacing w:after="0"/>
+              <w:jc w:val="right"/>
+            </w:pPr>
+            <w:r>
+              <w:t xml:space="preserve">1.35</w:t>
+            </w:r>
+          </w:p>
+        </w:tc>
+        <w:tc>
+          <w:tcPr>
+            <w:tcW w:w="1337" w:type="dxa"/>
+          </w:tcPr>
+          <w:p>
+            <w:pPr>
+              <w:spacing w:after="0"/>
+              <w:jc w:val="right"/>
+            </w:pPr>
+            <w:r>
+              <w:t xml:space="preserve">0.85</w:t>
+            </w:r>
+          </w:p>
+        </w:tc>
+        <w:tc>
+          <w:tcPr>
+            <w:tcW w:w="1337" w:type="dxa"/>
+          </w:tcPr>
+          <w:p>
+            <w:pPr>
+              <w:spacing w:after="0"/>
+              <w:jc w:val="right"/>
+            </w:pPr>
+            <w:r>
+              <w:t xml:space="preserve">1.59</w:t>
+            </w:r>
+          </w:p>
+        </w:tc>
+        <w:tc>
+          <w:tcPr>
+            <w:tcW w:w="1337" w:type="dxa"/>
+          </w:tcPr>
+          <w:p>
+            <w:pPr>
+              <w:spacing w:after="0"/>
+              <w:jc w:val="right"/>
+            </w:pPr>
+            <w:r>
+              <w:t xml:space="preserve">0.11</w:t>
+            </w:r>
+          </w:p>
+        </w:tc>
+        <w:tc>
+          <w:tcPr>
+            <w:tcW w:w="1337" w:type="dxa"/>
+          </w:tcPr>
+          <w:p>
+            <w:pPr>
+              <w:spacing w:after="0"/>
+              <w:jc w:val="right"/>
+            </w:pPr>
+            <w:r>
+              <w:t xml:space="preserve">-0.31</w:t>
+            </w:r>
+          </w:p>
+        </w:tc>
+        <w:tc>
+          <w:tcPr>
+            <w:tcW w:w="1337" w:type="dxa"/>
+          </w:tcPr>
+          <w:p>
+            <w:pPr>
+              <w:spacing w:after="0"/>
+              <w:jc w:val="right"/>
+            </w:pPr>
+            <w:r>
+              <w:t xml:space="preserve">3.02</w:t>
+            </w:r>
+          </w:p>
+        </w:tc>
+      </w:tr>
+      <w:tr>
+        <w:tc>
+          <w:tcPr>
+            <w:tcW w:w="1337" w:type="dxa"/>
+            <w:tcBorders>
+              <w:right w:val="single" w:color="000000"/>
+            </w:tcBorders>
+          </w:tcPr>
+          <w:p>
+            <w:pPr>
+              <w:spacing w:after="0"/>
+              <w:jc w:val="right"/>
+            </w:pPr>
+            <w:r>
+              <w:t xml:space="preserve">Salfit</w:t>
+            </w:r>
+          </w:p>
+        </w:tc>
+        <w:tc>
+          <w:tcPr>
+            <w:tcW w:w="1337" w:type="dxa"/>
+            <w:tcBorders>
+              <w:left w:val="single" w:color="000000"/>
+            </w:tcBorders>
+          </w:tcPr>
+          <w:p>
+            <w:pPr>
+              <w:spacing w:after="0"/>
+              <w:jc w:val="right"/>
+            </w:pPr>
+            <w:r>
+              <w:t xml:space="preserve">0.89</w:t>
+            </w:r>
+          </w:p>
+        </w:tc>
+        <w:tc>
+          <w:tcPr>
+            <w:tcW w:w="1337" w:type="dxa"/>
+          </w:tcPr>
+          <w:p>
+            <w:pPr>
+              <w:spacing w:after="0"/>
+              <w:jc w:val="right"/>
+            </w:pPr>
+            <w:r>
+              <w:t xml:space="preserve">0.64</w:t>
+            </w:r>
+          </w:p>
+        </w:tc>
+        <w:tc>
+          <w:tcPr>
+            <w:tcW w:w="1337" w:type="dxa"/>
+          </w:tcPr>
+          <w:p>
+            <w:pPr>
+              <w:spacing w:after="0"/>
+              <w:jc w:val="right"/>
+            </w:pPr>
+            <w:r>
+              <w:t xml:space="preserve">1.37</w:t>
+            </w:r>
+          </w:p>
+        </w:tc>
+        <w:tc>
+          <w:tcPr>
+            <w:tcW w:w="1337" w:type="dxa"/>
+          </w:tcPr>
+          <w:p>
+            <w:pPr>
+              <w:spacing w:after="0"/>
+              <w:jc w:val="right"/>
+            </w:pPr>
+            <w:r>
+              <w:t xml:space="preserve">0.17</w:t>
+            </w:r>
+          </w:p>
+        </w:tc>
+        <w:tc>
+          <w:tcPr>
+            <w:tcW w:w="1337" w:type="dxa"/>
+          </w:tcPr>
+          <w:p>
+            <w:pPr>
+              <w:spacing w:after="0"/>
+              <w:jc w:val="right"/>
+            </w:pPr>
+            <w:r>
+              <w:t xml:space="preserve">-0.38</w:t>
+            </w:r>
+          </w:p>
+        </w:tc>
+        <w:tc>
+          <w:tcPr>
+            <w:tcW w:w="1337" w:type="dxa"/>
+          </w:tcPr>
+          <w:p>
+            <w:pPr>
+              <w:spacing w:after="0"/>
+              <w:jc w:val="right"/>
+            </w:pPr>
+            <w:r>
+              <w:t xml:space="preserve">2.15</w:t>
+            </w:r>
+          </w:p>
+        </w:tc>
+      </w:tr>
+      <w:tr>
+        <w:tc>
+          <w:tcPr>
+            <w:tcW w:w="1337" w:type="dxa"/>
+            <w:tcBorders>
+              <w:right w:val="single" w:color="000000"/>
+            </w:tcBorders>
+          </w:tcPr>
+          <w:p>
+            <w:pPr>
+              <w:spacing w:after="0"/>
+              <w:jc w:val="right"/>
+            </w:pPr>
+            <w:r>
+              <w:t xml:space="preserve">Jenin</w:t>
+            </w:r>
+          </w:p>
+        </w:tc>
+        <w:tc>
+          <w:tcPr>
+            <w:tcW w:w="1337" w:type="dxa"/>
+            <w:tcBorders>
+              <w:left w:val="single" w:color="000000"/>
+            </w:tcBorders>
+          </w:tcPr>
+          <w:p>
+            <w:pPr>
+              <w:spacing w:after="0"/>
+              <w:jc w:val="right"/>
+            </w:pPr>
+            <w:r>
+              <w:t xml:space="preserve">1.00</w:t>
+            </w:r>
+          </w:p>
+        </w:tc>
+        <w:tc>
+          <w:tcPr>
+            <w:tcW w:w="1337" w:type="dxa"/>
+          </w:tcPr>
+          <w:p>
+            <w:pPr>
+              <w:spacing w:after="0"/>
+              <w:jc w:val="right"/>
+            </w:pPr>
+            <w:r>
+              <w:t xml:space="preserve">0.64</w:t>
+            </w:r>
+          </w:p>
+        </w:tc>
+        <w:tc>
+          <w:tcPr>
+            <w:tcW w:w="1337" w:type="dxa"/>
+          </w:tcPr>
+          <w:p>
+            <w:pPr>
+              <w:spacing w:after="0"/>
+              <w:jc w:val="right"/>
+            </w:pPr>
+            <w:r>
+              <w:t xml:space="preserve">1.56</w:t>
+            </w:r>
+          </w:p>
+        </w:tc>
+        <w:tc>
+          <w:tcPr>
+            <w:tcW w:w="1337" w:type="dxa"/>
+          </w:tcPr>
+          <w:p>
+            <w:pPr>
+              <w:spacing w:after="0"/>
+              <w:jc w:val="right"/>
+            </w:pPr>
+            <w:r>
+              <w:t xml:space="preserve">0.12</w:t>
+            </w:r>
+          </w:p>
+        </w:tc>
+        <w:tc>
+          <w:tcPr>
+            <w:tcW w:w="1337" w:type="dxa"/>
+          </w:tcPr>
+          <w:p>
+            <w:pPr>
+              <w:spacing w:after="0"/>
+              <w:jc w:val="right"/>
+            </w:pPr>
+            <w:r>
+              <w:t xml:space="preserve">-0.26</w:t>
+            </w:r>
+          </w:p>
+        </w:tc>
+        <w:tc>
+          <w:tcPr>
+            <w:tcW w:w="1337" w:type="dxa"/>
+          </w:tcPr>
+          <w:p>
+            <w:pPr>
+              <w:spacing w:after="0"/>
+              <w:jc w:val="right"/>
+            </w:pPr>
+            <w:r>
+              <w:t xml:space="preserve">2.25</w:t>
+            </w:r>
+          </w:p>
+        </w:tc>
+      </w:tr>
+      <w:tr>
+        <w:tc>
+          <w:tcPr>
+            <w:tcW w:w="1337" w:type="dxa"/>
+            <w:tcBorders>
+              <w:right w:val="single" w:color="000000"/>
+            </w:tcBorders>
+          </w:tcPr>
+          <w:p>
+            <w:pPr>
+              <w:spacing w:after="0"/>
+              <w:jc w:val="right"/>
+            </w:pPr>
+            <w:r>
+              <w:t xml:space="preserve"/>
+            </w:r>
+          </w:p>
+        </w:tc>
+        <w:tc>
+          <w:tcPr>
+            <w:tcW w:w="1337" w:type="dxa"/>
+            <w:tcBorders>
+              <w:left w:val="single" w:color="000000"/>
+            </w:tcBorders>
+          </w:tcPr>
+          <w:p>
+            <w:pPr>
+              <w:spacing w:after="0"/>
+              <w:jc w:val="right"/>
+            </w:pPr>
+            <w:r>
+              <w:t xml:space="preserve"/>
+            </w:r>
+          </w:p>
+        </w:tc>
+        <w:tc>
+          <w:tcPr>
+            <w:tcW w:w="1337" w:type="dxa"/>
+          </w:tcPr>
+          <w:p>
+            <w:pPr>
+              <w:spacing w:after="0"/>
+              <w:jc w:val="right"/>
+            </w:pPr>
+            <w:r>
+              <w:t xml:space="preserve"/>
+            </w:r>
+          </w:p>
+        </w:tc>
+        <w:tc>
+          <w:tcPr>
+            <w:tcW w:w="1337" w:type="dxa"/>
+          </w:tcPr>
+          <w:p>
+            <w:pPr>
+              <w:spacing w:after="0"/>
+              <w:jc w:val="right"/>
+            </w:pPr>
+            <w:r>
+              <w:t xml:space="preserve"/>
+            </w:r>
+          </w:p>
+        </w:tc>
+        <w:tc>
+          <w:tcPr>
+            <w:tcW w:w="1337" w:type="dxa"/>
+          </w:tcPr>
+          <w:p>
+            <w:pPr>
+              <w:spacing w:after="0"/>
+              <w:jc w:val="right"/>
+            </w:pPr>
+            <w:r>
+              <w:t xml:space="preserve"/>
+            </w:r>
+          </w:p>
+        </w:tc>
+        <w:tc>
+          <w:tcPr>
+            <w:tcW w:w="1337" w:type="dxa"/>
+          </w:tcPr>
+          <w:p>
+            <w:pPr>
+              <w:spacing w:after="0"/>
+              <w:jc w:val="right"/>
+            </w:pPr>
+            <w:r>
+              <w:t xml:space="preserve"/>
+            </w:r>
+          </w:p>
+        </w:tc>
+        <w:tc>
+          <w:tcPr>
+            <w:tcW w:w="1337" w:type="dxa"/>
+          </w:tcPr>
+          <w:p>
+            <w:pPr>
+              <w:spacing w:after="0"/>
+              <w:jc w:val="right"/>
+            </w:pPr>
+            <w:r>
+              <w:t xml:space="preserve"/>
+            </w:r>
+          </w:p>
+        </w:tc>
+      </w:tr>
+      <w:tr>
+        <w:tc>
+          <w:tcPr>
+            <w:tcW w:w="1337" w:type="dxa"/>
+            <w:tcBorders>
+              <w:right w:val="single" w:color="000000"/>
+            </w:tcBorders>
+          </w:tcPr>
+          <w:p>
+            <w:pPr>
+              <w:spacing w:after="0"/>
+              <w:jc w:val="right"/>
+            </w:pPr>
+            <w:r>
+              <w:t xml:space="preserve">cluster_size</w:t>
+            </w:r>
+          </w:p>
+        </w:tc>
+        <w:tc>
+          <w:tcPr>
+            <w:tcW w:w="1337" w:type="dxa"/>
+            <w:tcBorders>
+              <w:left w:val="single" w:color="000000"/>
+            </w:tcBorders>
+          </w:tcPr>
+          <w:p>
+            <w:pPr>
+              <w:spacing w:after="0"/>
+              <w:jc w:val="right"/>
+            </w:pPr>
+            <w:r>
+              <w:t xml:space="preserve">-5.69</w:t>
+            </w:r>
+          </w:p>
+        </w:tc>
+        <w:tc>
+          <w:tcPr>
+            <w:tcW w:w="1337" w:type="dxa"/>
+          </w:tcPr>
+          <w:p>
+            <w:pPr>
+              <w:spacing w:after="0"/>
+              <w:jc w:val="right"/>
+            </w:pPr>
+            <w:r>
+              <w:t xml:space="preserve">3.49</w:t>
+            </w:r>
+          </w:p>
+        </w:tc>
+        <w:tc>
+          <w:tcPr>
+            <w:tcW w:w="1337" w:type="dxa"/>
+          </w:tcPr>
+          <w:p>
+            <w:pPr>
+              <w:spacing w:after="0"/>
+              <w:jc w:val="right"/>
+            </w:pPr>
+            <w:r>
+              <w:t xml:space="preserve">-1.63</w:t>
+            </w:r>
+          </w:p>
+        </w:tc>
+        <w:tc>
+          <w:tcPr>
+            <w:tcW w:w="1337" w:type="dxa"/>
+          </w:tcPr>
+          <w:p>
+            <w:pPr>
+              <w:spacing w:after="0"/>
+              <w:jc w:val="right"/>
+            </w:pPr>
+            <w:r>
+              <w:t xml:space="preserve">0.10</w:t>
+            </w:r>
+          </w:p>
+        </w:tc>
+        <w:tc>
+          <w:tcPr>
+            <w:tcW w:w="1337" w:type="dxa"/>
+          </w:tcPr>
+          <w:p>
+            <w:pPr>
+              <w:spacing w:after="0"/>
+              <w:jc w:val="right"/>
+            </w:pPr>
+            <w:r>
+              <w:t xml:space="preserve">-12.52</w:t>
+            </w:r>
+          </w:p>
+        </w:tc>
+        <w:tc>
+          <w:tcPr>
+            <w:tcW w:w="1337" w:type="dxa"/>
+          </w:tcPr>
+          <w:p>
+            <w:pPr>
+              <w:spacing w:after="0"/>
+              <w:jc w:val="right"/>
+            </w:pPr>
+            <w:r>
+              <w:t xml:space="preserve">1.15</w:t>
+            </w:r>
+          </w:p>
+        </w:tc>
+      </w:tr>
+      <w:tr>
+        <w:tc>
+          <w:tcPr>
+            <w:tcW w:w="1337" w:type="dxa"/>
+            <w:tcBorders>
+              <w:right w:val="single" w:color="000000"/>
+            </w:tcBorders>
+          </w:tcPr>
+          <w:p>
+            <w:pPr>
+              <w:spacing w:after="0"/>
+              <w:jc w:val="right"/>
+            </w:pPr>
+            <w:r>
+              <w:t xml:space="preserve"/>
+            </w:r>
+          </w:p>
+        </w:tc>
+        <w:tc>
+          <w:tcPr>
+            <w:tcW w:w="1337" w:type="dxa"/>
+            <w:tcBorders>
+              <w:left w:val="single" w:color="000000"/>
+            </w:tcBorders>
+          </w:tcPr>
+          <w:p>
+            <w:pPr>
+              <w:spacing w:after="0"/>
+              <w:jc w:val="right"/>
+            </w:pPr>
+            <w:r>
+              <w:t xml:space="preserve"/>
+            </w:r>
+          </w:p>
+        </w:tc>
+        <w:tc>
+          <w:tcPr>
+            <w:tcW w:w="1337" w:type="dxa"/>
+          </w:tcPr>
+          <w:p>
+            <w:pPr>
+              <w:spacing w:after="0"/>
+              <w:jc w:val="right"/>
+            </w:pPr>
+            <w:r>
+              <w:t xml:space="preserve"/>
+            </w:r>
+          </w:p>
+        </w:tc>
+        <w:tc>
+          <w:tcPr>
+            <w:tcW w:w="1337" w:type="dxa"/>
+          </w:tcPr>
+          <w:p>
+            <w:pPr>
+              <w:spacing w:after="0"/>
+              <w:jc w:val="right"/>
+            </w:pPr>
+            <w:r>
+              <w:t xml:space="preserve"/>
+            </w:r>
+          </w:p>
+        </w:tc>
+        <w:tc>
+          <w:tcPr>
+            <w:tcW w:w="1337" w:type="dxa"/>
+          </w:tcPr>
+          <w:p>
+            <w:pPr>
+              <w:spacing w:after="0"/>
+              <w:jc w:val="right"/>
+            </w:pPr>
+            <w:r>
+              <w:t xml:space="preserve"/>
+            </w:r>
+          </w:p>
+        </w:tc>
+        <w:tc>
+          <w:tcPr>
+            <w:tcW w:w="1337" w:type="dxa"/>
+          </w:tcPr>
+          <w:p>
+            <w:pPr>
+              <w:spacing w:after="0"/>
+              <w:jc w:val="right"/>
+            </w:pPr>
+            <w:r>
+              <w:t xml:space="preserve"/>
+            </w:r>
+          </w:p>
+        </w:tc>
+        <w:tc>
+          <w:tcPr>
+            <w:tcW w:w="1337" w:type="dxa"/>
+          </w:tcPr>
+          <w:p>
+            <w:pPr>
+              <w:spacing w:after="0"/>
+              <w:jc w:val="right"/>
+            </w:pPr>
+            <w:r>
+              <w:t xml:space="preserve"/>
+            </w:r>
+          </w:p>
+        </w:tc>
+      </w:tr>
+      <w:tr>
+        <w:tc>
+          <w:tcPr>
+            <w:tcW w:w="1337" w:type="dxa"/>
+            <w:tcBorders>
+              <w:right w:val="single" w:color="000000"/>
+            </w:tcBorders>
+          </w:tcPr>
+          <w:p>
+            <w:pPr>
+              <w:spacing w:after="0"/>
+              <w:jc w:val="right"/>
+            </w:pPr>
+            <w:r>
+              <w:t xml:space="preserve">lab_available</w:t>
+            </w:r>
+          </w:p>
+        </w:tc>
+        <w:tc>
+          <w:tcPr>
+            <w:tcW w:w="1337" w:type="dxa"/>
+            <w:tcBorders>
+              <w:left w:val="single" w:color="000000"/>
+            </w:tcBorders>
+          </w:tcPr>
+          <w:p>
+            <w:pPr>
+              <w:spacing w:after="0"/>
+              <w:jc w:val="right"/>
+            </w:pPr>
+            <w:r>
+              <w:t xml:space="preserve"/>
+            </w:r>
+          </w:p>
+        </w:tc>
+        <w:tc>
+          <w:tcPr>
+            <w:tcW w:w="1337" w:type="dxa"/>
+          </w:tcPr>
+          <w:p>
+            <w:pPr>
+              <w:spacing w:after="0"/>
+              <w:jc w:val="right"/>
+            </w:pPr>
+            <w:r>
+              <w:t xml:space="preserve"/>
+            </w:r>
+          </w:p>
+        </w:tc>
+        <w:tc>
+          <w:tcPr>
+            <w:tcW w:w="1337" w:type="dxa"/>
+          </w:tcPr>
+          <w:p>
+            <w:pPr>
+              <w:spacing w:after="0"/>
+              <w:jc w:val="right"/>
+            </w:pPr>
+            <w:r>
+              <w:t xml:space="preserve"/>
+            </w:r>
+          </w:p>
+        </w:tc>
+        <w:tc>
+          <w:tcPr>
+            <w:tcW w:w="1337" w:type="dxa"/>
+          </w:tcPr>
+          <w:p>
+            <w:pPr>
+              <w:spacing w:after="0"/>
+              <w:jc w:val="right"/>
+            </w:pPr>
+            <w:r>
+              <w:t xml:space="preserve"/>
+            </w:r>
+          </w:p>
+        </w:tc>
+        <w:tc>
+          <w:tcPr>
+            <w:tcW w:w="1337" w:type="dxa"/>
+          </w:tcPr>
+          <w:p>
+            <w:pPr>
+              <w:spacing w:after="0"/>
+              <w:jc w:val="right"/>
+            </w:pPr>
+            <w:r>
+              <w:t xml:space="preserve"/>
+            </w:r>
+          </w:p>
+        </w:tc>
+        <w:tc>
+          <w:tcPr>
+            <w:tcW w:w="1337" w:type="dxa"/>
+          </w:tcPr>
+          <w:p>
+            <w:pPr>
+              <w:spacing w:after="0"/>
+              <w:jc w:val="right"/>
+            </w:pPr>
+            <w:r>
+              <w:t xml:space="preserve"/>
+            </w:r>
+          </w:p>
+        </w:tc>
+      </w:tr>
+      <w:tr>
+        <w:tc>
+          <w:tcPr>
+            <w:tcW w:w="1337" w:type="dxa"/>
+            <w:tcBorders>
+              <w:right w:val="single" w:color="000000"/>
+            </w:tcBorders>
+          </w:tcPr>
+          <w:p>
+            <w:pPr>
+              <w:spacing w:after="0"/>
+              <w:jc w:val="right"/>
+            </w:pPr>
+            <w:r>
+              <w:t xml:space="preserve">Lab</w:t>
+            </w:r>
+          </w:p>
+        </w:tc>
+        <w:tc>
+          <w:tcPr>
+            <w:tcW w:w="1337" w:type="dxa"/>
+            <w:tcBorders>
+              <w:left w:val="single" w:color="000000"/>
+            </w:tcBorders>
+          </w:tcPr>
+          <w:p>
+            <w:pPr>
+              <w:spacing w:after="0"/>
+              <w:jc w:val="right"/>
+            </w:pPr>
+            <w:r>
+              <w:t xml:space="preserve">0.07</w:t>
+            </w:r>
+          </w:p>
+        </w:tc>
+        <w:tc>
+          <w:tcPr>
+            <w:tcW w:w="1337" w:type="dxa"/>
+          </w:tcPr>
+          <w:p>
+            <w:pPr>
+              <w:spacing w:after="0"/>
+              <w:jc w:val="right"/>
+            </w:pPr>
+            <w:r>
+              <w:t xml:space="preserve">0.33</w:t>
+            </w:r>
+          </w:p>
+        </w:tc>
+        <w:tc>
+          <w:tcPr>
+            <w:tcW w:w="1337" w:type="dxa"/>
+          </w:tcPr>
+          <w:p>
+            <w:pPr>
+              <w:spacing w:after="0"/>
+              <w:jc w:val="right"/>
+            </w:pPr>
+            <w:r>
+              <w:t xml:space="preserve">0.20</w:t>
+            </w:r>
+          </w:p>
+        </w:tc>
+        <w:tc>
+          <w:tcPr>
+            <w:tcW w:w="1337" w:type="dxa"/>
+          </w:tcPr>
+          <w:p>
+            <w:pPr>
+              <w:spacing w:after="0"/>
+              <w:jc w:val="right"/>
+            </w:pPr>
+            <w:r>
+              <w:t xml:space="preserve">0.84</w:t>
+            </w:r>
+          </w:p>
+        </w:tc>
+        <w:tc>
+          <w:tcPr>
+            <w:tcW w:w="1337" w:type="dxa"/>
+          </w:tcPr>
+          <w:p>
+            <w:pPr>
+              <w:spacing w:after="0"/>
+              <w:jc w:val="right"/>
+            </w:pPr>
+            <w:r>
+              <w:t xml:space="preserve">-0.58</w:t>
+            </w:r>
+          </w:p>
+        </w:tc>
+        <w:tc>
+          <w:tcPr>
+            <w:tcW w:w="1337" w:type="dxa"/>
+          </w:tcPr>
+          <w:p>
+            <w:pPr>
+              <w:spacing w:after="0"/>
+              <w:jc w:val="right"/>
+            </w:pPr>
+            <w:r>
+              <w:t xml:space="preserve">0.71</w:t>
+            </w:r>
+          </w:p>
+        </w:tc>
+      </w:tr>
+      <w:tr>
+        <w:tc>
+          <w:tcPr>
+            <w:tcW w:w="1337" w:type="dxa"/>
+            <w:tcBorders>
+              <w:right w:val="single" w:color="000000"/>
+            </w:tcBorders>
+          </w:tcPr>
+          <w:p>
+            <w:pPr>
+              <w:spacing w:after="0"/>
+              <w:jc w:val="right"/>
+            </w:pPr>
+            <w:r>
+              <w:t xml:space="preserve"/>
+            </w:r>
+          </w:p>
+        </w:tc>
+        <w:tc>
+          <w:tcPr>
+            <w:tcW w:w="1337" w:type="dxa"/>
+            <w:tcBorders>
+              <w:left w:val="single" w:color="000000"/>
+            </w:tcBorders>
+          </w:tcPr>
+          <w:p>
+            <w:pPr>
+              <w:spacing w:after="0"/>
+              <w:jc w:val="right"/>
+            </w:pPr>
+            <w:r>
+              <w:t xml:space="preserve"/>
+            </w:r>
+          </w:p>
+        </w:tc>
+        <w:tc>
+          <w:tcPr>
+            <w:tcW w:w="1337" w:type="dxa"/>
+          </w:tcPr>
+          <w:p>
+            <w:pPr>
+              <w:spacing w:after="0"/>
+              <w:jc w:val="right"/>
+            </w:pPr>
+            <w:r>
+              <w:t xml:space="preserve"/>
+            </w:r>
+          </w:p>
+        </w:tc>
+        <w:tc>
+          <w:tcPr>
+            <w:tcW w:w="1337" w:type="dxa"/>
+          </w:tcPr>
+          <w:p>
+            <w:pPr>
+              <w:spacing w:after="0"/>
+              <w:jc w:val="right"/>
+            </w:pPr>
+            <w:r>
+              <w:t xml:space="preserve"/>
+            </w:r>
+          </w:p>
+        </w:tc>
+        <w:tc>
+          <w:tcPr>
+            <w:tcW w:w="1337" w:type="dxa"/>
+          </w:tcPr>
+          <w:p>
+            <w:pPr>
+              <w:spacing w:after="0"/>
+              <w:jc w:val="right"/>
+            </w:pPr>
+            <w:r>
+              <w:t xml:space="preserve"/>
+            </w:r>
+          </w:p>
+        </w:tc>
+        <w:tc>
+          <w:tcPr>
+            <w:tcW w:w="1337" w:type="dxa"/>
+          </w:tcPr>
+          <w:p>
+            <w:pPr>
+              <w:spacing w:after="0"/>
+              <w:jc w:val="right"/>
+            </w:pPr>
+            <w:r>
+              <w:t xml:space="preserve"/>
+            </w:r>
+          </w:p>
+        </w:tc>
+        <w:tc>
+          <w:tcPr>
+            <w:tcW w:w="1337" w:type="dxa"/>
+          </w:tcPr>
+          <w:p>
+            <w:pPr>
+              <w:spacing w:after="0"/>
+              <w:jc w:val="right"/>
+            </w:pPr>
+            <w:r>
+              <w:t xml:space="preserve"/>
+            </w:r>
+          </w:p>
+        </w:tc>
+      </w:tr>
+      <w:tr>
+        <w:tc>
+          <w:tcPr>
+            <w:tcW w:w="1337" w:type="dxa"/>
+            <w:tcBorders>
+              <w:right w:val="single" w:color="000000"/>
+            </w:tcBorders>
+          </w:tcPr>
+          <w:p>
+            <w:pPr>
+              <w:spacing w:after="0"/>
+              <w:jc w:val="right"/>
+            </w:pPr>
+            <w:r>
+              <w:t xml:space="preserve">bookingvisit</w:t>
+            </w:r>
+          </w:p>
+        </w:tc>
+        <w:tc>
+          <w:tcPr>
+            <w:tcW w:w="1337" w:type="dxa"/>
+            <w:tcBorders>
+              <w:left w:val="single" w:color="000000"/>
+            </w:tcBorders>
+          </w:tcPr>
+          <w:p>
+            <w:pPr>
+              <w:spacing w:after="0"/>
+              <w:jc w:val="right"/>
+            </w:pPr>
+            <w:r>
+              <w:t xml:space="preserve"/>
+            </w:r>
+          </w:p>
+        </w:tc>
+        <w:tc>
+          <w:tcPr>
+            <w:tcW w:w="1337" w:type="dxa"/>
+          </w:tcPr>
+          <w:p>
+            <w:pPr>
+              <w:spacing w:after="0"/>
+              <w:jc w:val="right"/>
+            </w:pPr>
+            <w:r>
+              <w:t xml:space="preserve"/>
+            </w:r>
+          </w:p>
+        </w:tc>
+        <w:tc>
+          <w:tcPr>
+            <w:tcW w:w="1337" w:type="dxa"/>
+          </w:tcPr>
+          <w:p>
+            <w:pPr>
+              <w:spacing w:after="0"/>
+              <w:jc w:val="right"/>
+            </w:pPr>
+            <w:r>
+              <w:t xml:space="preserve"/>
+            </w:r>
+          </w:p>
+        </w:tc>
+        <w:tc>
+          <w:tcPr>
+            <w:tcW w:w="1337" w:type="dxa"/>
+          </w:tcPr>
+          <w:p>
+            <w:pPr>
+              <w:spacing w:after="0"/>
+              <w:jc w:val="right"/>
+            </w:pPr>
+            <w:r>
+              <w:t xml:space="preserve"/>
+            </w:r>
+          </w:p>
+        </w:tc>
+        <w:tc>
+          <w:tcPr>
+            <w:tcW w:w="1337" w:type="dxa"/>
+          </w:tcPr>
+          <w:p>
+            <w:pPr>
+              <w:spacing w:after="0"/>
+              <w:jc w:val="right"/>
+            </w:pPr>
+            <w:r>
+              <w:t xml:space="preserve"/>
+            </w:r>
+          </w:p>
+        </w:tc>
+        <w:tc>
+          <w:tcPr>
+            <w:tcW w:w="1337" w:type="dxa"/>
+          </w:tcPr>
+          <w:p>
+            <w:pPr>
+              <w:spacing w:after="0"/>
+              <w:jc w:val="right"/>
+            </w:pPr>
+            <w:r>
+              <w:t xml:space="preserve"/>
+            </w:r>
+          </w:p>
+        </w:tc>
+      </w:tr>
+      <w:tr>
+        <w:tc>
+          <w:tcPr>
+            <w:tcW w:w="1337" w:type="dxa"/>
+            <w:tcBorders>
+              <w:right w:val="single" w:color="000000"/>
+            </w:tcBorders>
+          </w:tcPr>
+          <w:p>
+            <w:pPr>
+              <w:spacing w:after="0"/>
+              <w:jc w:val="right"/>
+            </w:pPr>
+            <w:r>
+              <w:t xml:space="preserve">Booking visit</w:t>
+            </w:r>
+          </w:p>
+        </w:tc>
+        <w:tc>
+          <w:tcPr>
+            <w:tcW w:w="1337" w:type="dxa"/>
+            <w:tcBorders>
+              <w:left w:val="single" w:color="000000"/>
+            </w:tcBorders>
+          </w:tcPr>
+          <w:p>
+            <w:pPr>
+              <w:spacing w:after="0"/>
+              <w:jc w:val="right"/>
+            </w:pPr>
+            <w:r>
+              <w:t xml:space="preserve">0.16</w:t>
+            </w:r>
+          </w:p>
+        </w:tc>
+        <w:tc>
+          <w:tcPr>
+            <w:tcW w:w="1337" w:type="dxa"/>
+          </w:tcPr>
+          <w:p>
+            <w:pPr>
+              <w:spacing w:after="0"/>
+              <w:jc w:val="right"/>
+            </w:pPr>
+            <w:r>
+              <w:t xml:space="preserve">0.23</w:t>
+            </w:r>
+          </w:p>
+        </w:tc>
+        <w:tc>
+          <w:tcPr>
+            <w:tcW w:w="1337" w:type="dxa"/>
+          </w:tcPr>
+          <w:p>
+            <w:pPr>
+              <w:spacing w:after="0"/>
+              <w:jc w:val="right"/>
+            </w:pPr>
+            <w:r>
+              <w:t xml:space="preserve">0.72</w:t>
+            </w:r>
+          </w:p>
+        </w:tc>
+        <w:tc>
+          <w:tcPr>
+            <w:tcW w:w="1337" w:type="dxa"/>
+          </w:tcPr>
+          <w:p>
+            <w:pPr>
+              <w:spacing w:after="0"/>
+              <w:jc w:val="right"/>
+            </w:pPr>
+            <w:r>
+              <w:t xml:space="preserve">0.47</w:t>
+            </w:r>
+          </w:p>
+        </w:tc>
+        <w:tc>
+          <w:tcPr>
+            <w:tcW w:w="1337" w:type="dxa"/>
+          </w:tcPr>
+          <w:p>
+            <w:pPr>
+              <w:spacing w:after="0"/>
+              <w:jc w:val="right"/>
+            </w:pPr>
+            <w:r>
+              <w:t xml:space="preserve">-0.28</w:t>
+            </w:r>
+          </w:p>
+        </w:tc>
+        <w:tc>
+          <w:tcPr>
+            <w:tcW w:w="1337" w:type="dxa"/>
+          </w:tcPr>
+          <w:p>
+            <w:pPr>
+              <w:spacing w:after="0"/>
+              <w:jc w:val="right"/>
+            </w:pPr>
+            <w:r>
+              <w:t xml:space="preserve">0.61</w:t>
+            </w:r>
+          </w:p>
+        </w:tc>
+      </w:tr>
+      <w:tr>
+        <w:tc>
+          <w:tcPr>
+            <w:tcW w:w="1337" w:type="dxa"/>
+            <w:tcBorders>
+              <w:right w:val="single" w:color="000000"/>
+            </w:tcBorders>
+          </w:tcPr>
+          <w:p>
+            <w:pPr>
+              <w:spacing w:after="0"/>
+              <w:jc w:val="right"/>
+            </w:pPr>
+            <w:r>
+              <w:t xml:space="preserve"/>
+            </w:r>
+          </w:p>
+        </w:tc>
+        <w:tc>
+          <w:tcPr>
+            <w:tcW w:w="1337" w:type="dxa"/>
+            <w:tcBorders>
+              <w:left w:val="single" w:color="000000"/>
+            </w:tcBorders>
+          </w:tcPr>
+          <w:p>
+            <w:pPr>
+              <w:spacing w:after="0"/>
+              <w:jc w:val="right"/>
+            </w:pPr>
+            <w:r>
+              <w:t xml:space="preserve"/>
+            </w:r>
+          </w:p>
+        </w:tc>
+        <w:tc>
+          <w:tcPr>
+            <w:tcW w:w="1337" w:type="dxa"/>
+          </w:tcPr>
+          <w:p>
+            <w:pPr>
+              <w:spacing w:after="0"/>
+              <w:jc w:val="right"/>
+            </w:pPr>
+            <w:r>
+              <w:t xml:space="preserve"/>
+            </w:r>
+          </w:p>
+        </w:tc>
+        <w:tc>
+          <w:tcPr>
+            <w:tcW w:w="1337" w:type="dxa"/>
+          </w:tcPr>
+          <w:p>
+            <w:pPr>
+              <w:spacing w:after="0"/>
+              <w:jc w:val="right"/>
+            </w:pPr>
+            <w:r>
+              <w:t xml:space="preserve"/>
+            </w:r>
+          </w:p>
+        </w:tc>
+        <w:tc>
+          <w:tcPr>
+            <w:tcW w:w="1337" w:type="dxa"/>
+          </w:tcPr>
+          <w:p>
+            <w:pPr>
+              <w:spacing w:after="0"/>
+              <w:jc w:val="right"/>
+            </w:pPr>
+            <w:r>
+              <w:t xml:space="preserve"/>
+            </w:r>
+          </w:p>
+        </w:tc>
+        <w:tc>
+          <w:tcPr>
+            <w:tcW w:w="1337" w:type="dxa"/>
+          </w:tcPr>
+          <w:p>
+            <w:pPr>
+              <w:spacing w:after="0"/>
+              <w:jc w:val="right"/>
+            </w:pPr>
+            <w:r>
+              <w:t xml:space="preserve"/>
+            </w:r>
+          </w:p>
+        </w:tc>
+        <w:tc>
+          <w:tcPr>
+            <w:tcW w:w="1337" w:type="dxa"/>
+          </w:tcPr>
+          <w:p>
+            <w:pPr>
+              <w:spacing w:after="0"/>
+              <w:jc w:val="right"/>
+            </w:pPr>
+            <w:r>
+              <w:t xml:space="preserve"/>
+            </w:r>
+          </w:p>
+        </w:tc>
+      </w:tr>
+      <w:tr>
+        <w:tc>
+          <w:tcPr>
+            <w:tcW w:w="1337" w:type="dxa"/>
+            <w:tcBorders>
+              <w:right w:val="single" w:color="000000"/>
+            </w:tcBorders>
+          </w:tcPr>
+          <w:p>
+            <w:pPr>
+              <w:spacing w:after="0"/>
+              <w:jc w:val="right"/>
+            </w:pPr>
+            <w:r>
+              <w:t xml:space="preserve">observer</w:t>
+            </w:r>
+          </w:p>
+        </w:tc>
+        <w:tc>
+          <w:tcPr>
+            <w:tcW w:w="1337" w:type="dxa"/>
+            <w:tcBorders>
+              <w:left w:val="single" w:color="000000"/>
+            </w:tcBorders>
+          </w:tcPr>
+          <w:p>
+            <w:pPr>
+              <w:spacing w:after="0"/>
+              <w:jc w:val="right"/>
+            </w:pPr>
+            <w:r>
+              <w:t xml:space="preserve"/>
+            </w:r>
+          </w:p>
+        </w:tc>
+        <w:tc>
+          <w:tcPr>
+            <w:tcW w:w="1337" w:type="dxa"/>
+          </w:tcPr>
+          <w:p>
+            <w:pPr>
+              <w:spacing w:after="0"/>
+              <w:jc w:val="right"/>
+            </w:pPr>
+            <w:r>
+              <w:t xml:space="preserve"/>
+            </w:r>
+          </w:p>
+        </w:tc>
+        <w:tc>
+          <w:tcPr>
+            <w:tcW w:w="1337" w:type="dxa"/>
+          </w:tcPr>
+          <w:p>
+            <w:pPr>
+              <w:spacing w:after="0"/>
+              <w:jc w:val="right"/>
+            </w:pPr>
+            <w:r>
+              <w:t xml:space="preserve"/>
+            </w:r>
+          </w:p>
+        </w:tc>
+        <w:tc>
+          <w:tcPr>
+            <w:tcW w:w="1337" w:type="dxa"/>
+          </w:tcPr>
+          <w:p>
+            <w:pPr>
+              <w:spacing w:after="0"/>
+              <w:jc w:val="right"/>
+            </w:pPr>
+            <w:r>
+              <w:t xml:space="preserve"/>
+            </w:r>
+          </w:p>
+        </w:tc>
+        <w:tc>
+          <w:tcPr>
+            <w:tcW w:w="1337" w:type="dxa"/>
+          </w:tcPr>
+          <w:p>
+            <w:pPr>
+              <w:spacing w:after="0"/>
+              <w:jc w:val="right"/>
+            </w:pPr>
+            <w:r>
+              <w:t xml:space="preserve"/>
+            </w:r>
+          </w:p>
+        </w:tc>
+        <w:tc>
+          <w:tcPr>
+            <w:tcW w:w="1337" w:type="dxa"/>
+          </w:tcPr>
+          <w:p>
+            <w:pPr>
+              <w:spacing w:after="0"/>
+              <w:jc w:val="right"/>
+            </w:pPr>
+            <w:r>
+              <w:t xml:space="preserve"/>
+            </w:r>
+          </w:p>
+        </w:tc>
+      </w:tr>
+      <w:tr>
+        <w:tc>
+          <w:tcPr>
+            <w:tcW w:w="1337" w:type="dxa"/>
+            <w:tcBorders>
+              <w:right w:val="single" w:color="000000"/>
+            </w:tcBorders>
+          </w:tcPr>
+          <w:p>
+            <w:pPr>
+              <w:spacing w:after="0"/>
+              <w:jc w:val="right"/>
+            </w:pPr>
+            <w:r>
+              <w:t xml:space="preserve">2</w:t>
+            </w:r>
+          </w:p>
+        </w:tc>
+        <w:tc>
+          <w:tcPr>
+            <w:tcW w:w="1337" w:type="dxa"/>
+            <w:tcBorders>
+              <w:left w:val="single" w:color="000000"/>
+            </w:tcBorders>
+          </w:tcPr>
+          <w:p>
+            <w:pPr>
+              <w:spacing w:after="0"/>
+              <w:jc w:val="right"/>
+            </w:pPr>
+            <w:r>
+              <w:t xml:space="preserve">-0.14</w:t>
+            </w:r>
+          </w:p>
+        </w:tc>
+        <w:tc>
+          <w:tcPr>
+            <w:tcW w:w="1337" w:type="dxa"/>
+          </w:tcPr>
+          <w:p>
+            <w:pPr>
+              <w:spacing w:after="0"/>
+              <w:jc w:val="right"/>
+            </w:pPr>
+            <w:r>
+              <w:t xml:space="preserve">0.41</w:t>
+            </w:r>
+          </w:p>
+        </w:tc>
+        <w:tc>
+          <w:tcPr>
+            <w:tcW w:w="1337" w:type="dxa"/>
+          </w:tcPr>
+          <w:p>
+            <w:pPr>
+              <w:spacing w:after="0"/>
+              <w:jc w:val="right"/>
+            </w:pPr>
+            <w:r>
+              <w:t xml:space="preserve">-0.35</w:t>
+            </w:r>
+          </w:p>
+        </w:tc>
+        <w:tc>
+          <w:tcPr>
+            <w:tcW w:w="1337" w:type="dxa"/>
+          </w:tcPr>
+          <w:p>
+            <w:pPr>
+              <w:spacing w:after="0"/>
+              <w:jc w:val="right"/>
+            </w:pPr>
+            <w:r>
+              <w:t xml:space="preserve">0.73</w:t>
+            </w:r>
+          </w:p>
+        </w:tc>
+        <w:tc>
+          <w:tcPr>
+            <w:tcW w:w="1337" w:type="dxa"/>
+          </w:tcPr>
+          <w:p>
+            <w:pPr>
+              <w:spacing w:after="0"/>
+              <w:jc w:val="right"/>
+            </w:pPr>
+            <w:r>
+              <w:t xml:space="preserve">-0.95</w:t>
+            </w:r>
+          </w:p>
+        </w:tc>
+        <w:tc>
+          <w:tcPr>
+            <w:tcW w:w="1337" w:type="dxa"/>
+          </w:tcPr>
+          <w:p>
+            <w:pPr>
+              <w:spacing w:after="0"/>
+              <w:jc w:val="right"/>
+            </w:pPr>
+            <w:r>
+              <w:t xml:space="preserve">0.66</w:t>
+            </w:r>
+          </w:p>
+        </w:tc>
+      </w:tr>
+      <w:tr>
+        <w:tc>
+          <w:tcPr>
+            <w:tcW w:w="1337" w:type="dxa"/>
+            <w:tcBorders>
+              <w:right w:val="single" w:color="000000"/>
+            </w:tcBorders>
+          </w:tcPr>
+          <w:p>
+            <w:pPr>
+              <w:spacing w:after="0"/>
+              <w:jc w:val="right"/>
+            </w:pPr>
+            <w:r>
+              <w:t xml:space="preserve">3</w:t>
+            </w:r>
+          </w:p>
+        </w:tc>
+        <w:tc>
+          <w:tcPr>
+            <w:tcW w:w="1337" w:type="dxa"/>
+            <w:tcBorders>
+              <w:left w:val="single" w:color="000000"/>
+            </w:tcBorders>
+          </w:tcPr>
+          <w:p>
+            <w:pPr>
+              <w:spacing w:after="0"/>
+              <w:jc w:val="right"/>
+            </w:pPr>
+            <w:r>
+              <w:t xml:space="preserve">1.83</w:t>
+            </w:r>
+          </w:p>
+        </w:tc>
+        <w:tc>
+          <w:tcPr>
+            <w:tcW w:w="1337" w:type="dxa"/>
+          </w:tcPr>
+          <w:p>
+            <w:pPr>
+              <w:spacing w:after="0"/>
+              <w:jc w:val="right"/>
+            </w:pPr>
+            <w:r>
+              <w:t xml:space="preserve">0.58</w:t>
+            </w:r>
+          </w:p>
+        </w:tc>
+        <w:tc>
+          <w:tcPr>
+            <w:tcW w:w="1337" w:type="dxa"/>
+          </w:tcPr>
+          <w:p>
+            <w:pPr>
+              <w:spacing w:after="0"/>
+              <w:jc w:val="right"/>
+            </w:pPr>
+            <w:r>
+              <w:t xml:space="preserve">3.15</w:t>
+            </w:r>
+          </w:p>
+        </w:tc>
+        <w:tc>
+          <w:tcPr>
+            <w:tcW w:w="1337" w:type="dxa"/>
+          </w:tcPr>
+          <w:p>
+            <w:pPr>
+              <w:spacing w:after="0"/>
+              <w:jc w:val="right"/>
+            </w:pPr>
+            <w:r>
+              <w:t xml:space="preserve">0.00</w:t>
+            </w:r>
+          </w:p>
+        </w:tc>
+        <w:tc>
+          <w:tcPr>
+            <w:tcW w:w="1337" w:type="dxa"/>
+          </w:tcPr>
+          <w:p>
+            <w:pPr>
+              <w:spacing w:after="0"/>
+              <w:jc w:val="right"/>
+            </w:pPr>
+            <w:r>
+              <w:t xml:space="preserve">0.69</w:t>
+            </w:r>
+          </w:p>
+        </w:tc>
+        <w:tc>
+          <w:tcPr>
+            <w:tcW w:w="1337" w:type="dxa"/>
+          </w:tcPr>
+          <w:p>
+            <w:pPr>
+              <w:spacing w:after="0"/>
+              <w:jc w:val="right"/>
+            </w:pPr>
+            <w:r>
+              <w:t xml:space="preserve">2.97</w:t>
+            </w:r>
+          </w:p>
+        </w:tc>
+      </w:tr>
+      <w:tr>
+        <w:tc>
+          <w:tcPr>
+            <w:tcW w:w="1337" w:type="dxa"/>
+            <w:tcBorders>
+              <w:right w:val="single" w:color="000000"/>
+            </w:tcBorders>
+          </w:tcPr>
+          <w:p>
+            <w:pPr>
+              <w:spacing w:after="0"/>
+              <w:jc w:val="right"/>
+            </w:pPr>
+            <w:r>
+              <w:t xml:space="preserve">4</w:t>
+            </w:r>
+          </w:p>
+        </w:tc>
+        <w:tc>
+          <w:tcPr>
+            <w:tcW w:w="1337" w:type="dxa"/>
+            <w:tcBorders>
+              <w:left w:val="single" w:color="000000"/>
+            </w:tcBorders>
+          </w:tcPr>
+          <w:p>
+            <w:pPr>
+              <w:spacing w:after="0"/>
+              <w:jc w:val="right"/>
+            </w:pPr>
+            <w:r>
+              <w:t xml:space="preserve">-0.02</w:t>
+            </w:r>
+          </w:p>
+        </w:tc>
+        <w:tc>
+          <w:tcPr>
+            <w:tcW w:w="1337" w:type="dxa"/>
+          </w:tcPr>
+          <w:p>
+            <w:pPr>
+              <w:spacing w:after="0"/>
+              <w:jc w:val="right"/>
+            </w:pPr>
+            <w:r>
+              <w:t xml:space="preserve">0.37</w:t>
+            </w:r>
+          </w:p>
+        </w:tc>
+        <w:tc>
+          <w:tcPr>
+            <w:tcW w:w="1337" w:type="dxa"/>
+          </w:tcPr>
+          <w:p>
+            <w:pPr>
+              <w:spacing w:after="0"/>
+              <w:jc w:val="right"/>
+            </w:pPr>
+            <w:r>
+              <w:t xml:space="preserve">-0.05</w:t>
+            </w:r>
+          </w:p>
+        </w:tc>
+        <w:tc>
+          <w:tcPr>
+            <w:tcW w:w="1337" w:type="dxa"/>
+          </w:tcPr>
+          <w:p>
+            <w:pPr>
+              <w:spacing w:after="0"/>
+              <w:jc w:val="right"/>
+            </w:pPr>
+            <w:r>
+              <w:t xml:space="preserve">0.96</w:t>
+            </w:r>
+          </w:p>
+        </w:tc>
+        <w:tc>
+          <w:tcPr>
+            <w:tcW w:w="1337" w:type="dxa"/>
+          </w:tcPr>
+          <w:p>
+            <w:pPr>
+              <w:spacing w:after="0"/>
+              <w:jc w:val="right"/>
+            </w:pPr>
+            <w:r>
+              <w:t xml:space="preserve">-0.75</w:t>
+            </w:r>
+          </w:p>
+        </w:tc>
+        <w:tc>
+          <w:tcPr>
+            <w:tcW w:w="1337" w:type="dxa"/>
+          </w:tcPr>
+          <w:p>
+            <w:pPr>
+              <w:spacing w:after="0"/>
+              <w:jc w:val="right"/>
+            </w:pPr>
+            <w:r>
+              <w:t xml:space="preserve">0.71</w:t>
+            </w:r>
+          </w:p>
+        </w:tc>
+      </w:tr>
+      <w:tr>
+        <w:tc>
+          <w:tcPr>
+            <w:tcW w:w="1337" w:type="dxa"/>
+            <w:tcBorders>
+              <w:right w:val="single" w:color="000000"/>
+            </w:tcBorders>
+          </w:tcPr>
+          <w:p>
+            <w:pPr>
+              <w:spacing w:after="0"/>
+              <w:jc w:val="right"/>
+            </w:pPr>
+            <w:r>
+              <w:t xml:space="preserve"/>
+            </w:r>
+          </w:p>
+        </w:tc>
+        <w:tc>
+          <w:tcPr>
+            <w:tcW w:w="1337" w:type="dxa"/>
+            <w:tcBorders>
+              <w:left w:val="single" w:color="000000"/>
+            </w:tcBorders>
+          </w:tcPr>
+          <w:p>
+            <w:pPr>
+              <w:spacing w:after="0"/>
+              <w:jc w:val="right"/>
+            </w:pPr>
+            <w:r>
+              <w:t xml:space="preserve"/>
+            </w:r>
+          </w:p>
+        </w:tc>
+        <w:tc>
+          <w:tcPr>
+            <w:tcW w:w="1337" w:type="dxa"/>
+          </w:tcPr>
+          <w:p>
+            <w:pPr>
+              <w:spacing w:after="0"/>
+              <w:jc w:val="right"/>
+            </w:pPr>
+            <w:r>
+              <w:t xml:space="preserve"/>
+            </w:r>
+          </w:p>
+        </w:tc>
+        <w:tc>
+          <w:tcPr>
+            <w:tcW w:w="1337" w:type="dxa"/>
+          </w:tcPr>
+          <w:p>
+            <w:pPr>
+              <w:spacing w:after="0"/>
+              <w:jc w:val="right"/>
+            </w:pPr>
+            <w:r>
+              <w:t xml:space="preserve"/>
+            </w:r>
+          </w:p>
+        </w:tc>
+        <w:tc>
+          <w:tcPr>
+            <w:tcW w:w="1337" w:type="dxa"/>
+          </w:tcPr>
+          <w:p>
+            <w:pPr>
+              <w:spacing w:after="0"/>
+              <w:jc w:val="right"/>
+            </w:pPr>
+            <w:r>
+              <w:t xml:space="preserve"/>
+            </w:r>
+          </w:p>
+        </w:tc>
+        <w:tc>
+          <w:tcPr>
+            <w:tcW w:w="1337" w:type="dxa"/>
+          </w:tcPr>
+          <w:p>
+            <w:pPr>
+              <w:spacing w:after="0"/>
+              <w:jc w:val="right"/>
+            </w:pPr>
+            <w:r>
+              <w:t xml:space="preserve"/>
+            </w:r>
+          </w:p>
+        </w:tc>
+        <w:tc>
+          <w:tcPr>
+            <w:tcW w:w="1337" w:type="dxa"/>
+          </w:tcPr>
+          <w:p>
+            <w:pPr>
+              <w:spacing w:after="0"/>
+              <w:jc w:val="right"/>
+            </w:pPr>
+            <w:r>
+              <w:t xml:space="preserve"/>
+            </w:r>
+          </w:p>
+        </w:tc>
+      </w:tr>
+      <w:tr>
+        <w:tc>
+          <w:tcPr>
+            <w:tcW w:w="1337" w:type="dxa"/>
+            <w:tcBorders>
+              <w:bottom w:val="single" w:color="000000"/>
+              <w:right w:val="single" w:color="000000"/>
+            </w:tcBorders>
+          </w:tcPr>
+          <w:p>
+            <w:pPr>
+              <w:spacing w:after="0"/>
+              <w:jc w:val="right"/>
+            </w:pPr>
+            <w:r>
+              <w:t xml:space="preserve">_cons</w:t>
+            </w:r>
+          </w:p>
+        </w:tc>
+        <w:tc>
+          <w:tcPr>
+            <w:tcW w:w="1337" w:type="dxa"/>
+            <w:tcBorders>
+              <w:left w:val="single" w:color="000000"/>
+              <w:bottom w:val="single" w:color="000000"/>
+            </w:tcBorders>
+          </w:tcPr>
+          <w:p>
+            <w:pPr>
+              <w:spacing w:after="0"/>
+              <w:jc w:val="right"/>
+            </w:pPr>
+            <w:r>
+              <w:t xml:space="preserve">-0.91</w:t>
+            </w:r>
+          </w:p>
+        </w:tc>
+        <w:tc>
+          <w:tcPr>
+            <w:tcW w:w="1337" w:type="dxa"/>
+            <w:tcBorders>
+              <w:bottom w:val="single" w:color="000000"/>
+            </w:tcBorders>
+          </w:tcPr>
+          <w:p>
+            <w:pPr>
+              <w:spacing w:after="0"/>
+              <w:jc w:val="right"/>
+            </w:pPr>
+            <w:r>
+              <w:t xml:space="preserve">0.65</w:t>
+            </w:r>
+          </w:p>
+        </w:tc>
+        <w:tc>
+          <w:tcPr>
+            <w:tcW w:w="1337" w:type="dxa"/>
+            <w:tcBorders>
+              <w:bottom w:val="single" w:color="000000"/>
+            </w:tcBorders>
+          </w:tcPr>
+          <w:p>
+            <w:pPr>
+              <w:spacing w:after="0"/>
+              <w:jc w:val="right"/>
+            </w:pPr>
+            <w:r>
+              <w:t xml:space="preserve">-1.41</w:t>
+            </w:r>
+          </w:p>
+        </w:tc>
+        <w:tc>
+          <w:tcPr>
+            <w:tcW w:w="1337" w:type="dxa"/>
+            <w:tcBorders>
+              <w:bottom w:val="single" w:color="000000"/>
+            </w:tcBorders>
+          </w:tcPr>
+          <w:p>
+            <w:pPr>
+              <w:spacing w:after="0"/>
+              <w:jc w:val="right"/>
+            </w:pPr>
+            <w:r>
+              <w:t xml:space="preserve">0.16</w:t>
+            </w:r>
+          </w:p>
+        </w:tc>
+        <w:tc>
+          <w:tcPr>
+            <w:tcW w:w="1337" w:type="dxa"/>
+            <w:tcBorders>
+              <w:bottom w:val="single" w:color="000000"/>
+            </w:tcBorders>
+          </w:tcPr>
+          <w:p>
+            <w:pPr>
+              <w:spacing w:after="0"/>
+              <w:jc w:val="right"/>
+            </w:pPr>
+            <w:r>
+              <w:t xml:space="preserve">-2.18</w:t>
+            </w:r>
+          </w:p>
+        </w:tc>
+        <w:tc>
+          <w:tcPr>
+            <w:tcW w:w="1337" w:type="dxa"/>
+            <w:tcBorders>
+              <w:bottom w:val="single" w:color="000000"/>
+            </w:tcBorders>
+          </w:tcPr>
+          <w:p>
+            <w:pPr>
+              <w:spacing w:after="0"/>
+              <w:jc w:val="right"/>
+            </w:pPr>
+            <w:r>
+              <w:t xml:space="preserve">0.35</w:t>
             </w:r>
           </w:p>
         </w:tc>

</xml_diff>

<commit_message>
Analyze time spent finding files in the eRegistry
</commit_message>
<xml_diff>
--- a/products/time_report.docx
+++ b/products/time_report.docx
@@ -47,7 +47,7 @@
         <w:t xml:space="preserve">Generated using git revision: </w:t>
       </w:r>
       <w:r>
-        <w:t xml:space="preserve">ceb32f1</w:t>
+        <w:t xml:space="preserve">d3839e0</w:t>
       </w:r>
     </w:p>
     <w:p>
@@ -2991,6 +2991,406 @@
         <w:t/>
       </w:r>
     </w:p>
+    <w:tbl>
+      <w:tblPr>
+        <w:tblStyle w:val="TableGrid"/>
+        <w:tblBorders>
+          <w:top w:val="nil" w:color="000000" w:shadow="false"/>
+          <w:left w:val="nil" w:color="000000" w:shadow="false"/>
+          <w:bottom w:val="nil" w:color="000000" w:shadow="false"/>
+          <w:right w:val="nil" w:color="000000" w:shadow="false"/>
+          <w:insideH w:val="nil" w:color="000000" w:shadow="false"/>
+          <w:insideV w:val="nil" w:color="000000" w:shadow="false"/>
+        </w:tblBorders>
+      </w:tblPr>
+      <w:tblGrid>
+        <w:gridCol w:w="1337"/>
+        <w:gridCol w:w="1337"/>
+        <w:gridCol w:w="1337"/>
+        <w:gridCol w:w="1337"/>
+        <w:gridCol w:w="1337"/>
+        <w:gridCol w:w="1337"/>
+        <w:gridCol w:w="1337"/>
+      </w:tblGrid>
+      <w:tr>
+        <w:tc>
+          <w:tcPr>
+            <w:gridSpan w:val="7"/>
+            <w:tcBorders>
+              <w:top w:val="nil" w:color="000000"/>
+              <w:left w:val="nil" w:color="000000"/>
+              <w:bottom w:val="single" w:color="000000"/>
+              <w:right w:val="nil" w:color="000000"/>
+            </w:tcBorders>
+          </w:tcPr>
+          <w:p>
+            <w:pPr>
+              <w:spacing w:after="0"/>
+            </w:pPr>
+            <w:r>
+              <w:t xml:space="preserve">Table 8. Time spent finding files in the eRegistry (mins)</w:t>
+            </w:r>
+          </w:p>
+        </w:tc>
+      </w:tr>
+      <w:tr>
+        <w:tc>
+          <w:tcPr>
+            <w:tcW w:w="1337" w:type="dxa"/>
+            <w:tcBorders>
+              <w:top w:val="single" w:color="000000"/>
+              <w:bottom w:val="single" w:color="000000"/>
+              <w:right w:val="single" w:color="000000"/>
+            </w:tcBorders>
+          </w:tcPr>
+          <w:p>
+            <w:pPr>
+              <w:spacing w:after="0"/>
+            </w:pPr>
+          </w:p>
+        </w:tc>
+        <w:tc>
+          <w:tcPr>
+            <w:tcW w:w="1337" w:type="dxa"/>
+            <w:tcBorders>
+              <w:top w:val="single" w:color="000000"/>
+              <w:left w:val="single" w:color="000000"/>
+              <w:bottom w:val="single" w:color="000000"/>
+            </w:tcBorders>
+          </w:tcPr>
+          <w:p>
+            <w:pPr>
+              <w:spacing w:after="0"/>
+              <w:jc w:val="right"/>
+            </w:pPr>
+            <w:r>
+              <w:t xml:space="preserve">Rel. Time</w:t>
+            </w:r>
+          </w:p>
+        </w:tc>
+        <w:tc>
+          <w:tcPr>
+            <w:tcW w:w="1337" w:type="dxa"/>
+            <w:tcBorders>
+              <w:top w:val="single" w:color="000000"/>
+              <w:bottom w:val="single" w:color="000000"/>
+            </w:tcBorders>
+          </w:tcPr>
+          <w:p>
+            <w:pPr>
+              <w:spacing w:after="0"/>
+              <w:jc w:val="right"/>
+            </w:pPr>
+            <w:r>
+              <w:t xml:space="preserve">Std. Err.*</w:t>
+            </w:r>
+          </w:p>
+        </w:tc>
+        <w:tc>
+          <w:tcPr>
+            <w:tcW w:w="1337" w:type="dxa"/>
+            <w:tcBorders>
+              <w:top w:val="single" w:color="000000"/>
+              <w:bottom w:val="single" w:color="000000"/>
+            </w:tcBorders>
+          </w:tcPr>
+          <w:p>
+            <w:pPr>
+              <w:spacing w:after="0"/>
+              <w:jc w:val="right"/>
+            </w:pPr>
+            <w:r>
+              <w:t xml:space="preserve">z*</w:t>
+            </w:r>
+          </w:p>
+        </w:tc>
+        <w:tc>
+          <w:tcPr>
+            <w:tcW w:w="1337" w:type="dxa"/>
+            <w:tcBorders>
+              <w:top w:val="single" w:color="000000"/>
+              <w:bottom w:val="single" w:color="000000"/>
+            </w:tcBorders>
+          </w:tcPr>
+          <w:p>
+            <w:pPr>
+              <w:spacing w:after="0"/>
+              <w:jc w:val="right"/>
+            </w:pPr>
+            <w:r>
+              <w:t xml:space="preserve">P&gt;|z|*</w:t>
+            </w:r>
+          </w:p>
+        </w:tc>
+        <w:tc>
+          <w:tcPr>
+            <w:tcW w:w="2674" w:type="dxa"/>
+            <w:gridSpan w:val="2"/>
+            <w:tcBorders>
+              <w:top w:val="single" w:color="000000"/>
+              <w:bottom w:val="single" w:color="000000"/>
+            </w:tcBorders>
+          </w:tcPr>
+          <w:p>
+            <w:pPr>
+              <w:spacing w:after="0"/>
+              <w:jc w:val="right"/>
+            </w:pPr>
+            <w:r>
+              <w:t xml:space="preserve">[95% Conf. Interval]</w:t>
+            </w:r>
+          </w:p>
+        </w:tc>
+      </w:tr>
+      <w:tr>
+        <w:tc>
+          <w:tcPr>
+            <w:tcW w:w="1337" w:type="dxa"/>
+            <w:tcBorders>
+              <w:top w:val="single" w:color="000000"/>
+              <w:right w:val="single" w:color="000000"/>
+            </w:tcBorders>
+          </w:tcPr>
+          <w:p>
+            <w:pPr>
+              <w:spacing w:after="0"/>
+              <w:jc w:val="right"/>
+            </w:pPr>
+            <w:r>
+              <w:t xml:space="preserve">arm</w:t>
+            </w:r>
+          </w:p>
+        </w:tc>
+        <w:tc>
+          <w:tcPr>
+            <w:tcW w:w="1337" w:type="dxa"/>
+            <w:tcBorders>
+              <w:top w:val="single" w:color="000000"/>
+              <w:left w:val="single" w:color="000000"/>
+            </w:tcBorders>
+          </w:tcPr>
+          <w:p>
+            <w:pPr>
+              <w:spacing w:after="0"/>
+            </w:pPr>
+          </w:p>
+        </w:tc>
+        <w:tc>
+          <w:tcPr>
+            <w:tcW w:w="1337" w:type="dxa"/>
+            <w:tcBorders>
+              <w:top w:val="single" w:color="000000"/>
+            </w:tcBorders>
+          </w:tcPr>
+          <w:p>
+            <w:pPr>
+              <w:spacing w:after="0"/>
+            </w:pPr>
+          </w:p>
+        </w:tc>
+        <w:tc>
+          <w:tcPr>
+            <w:tcW w:w="1337" w:type="dxa"/>
+            <w:tcBorders>
+              <w:top w:val="single" w:color="000000"/>
+            </w:tcBorders>
+          </w:tcPr>
+          <w:p>
+            <w:pPr>
+              <w:spacing w:after="0"/>
+            </w:pPr>
+          </w:p>
+        </w:tc>
+        <w:tc>
+          <w:tcPr>
+            <w:tcW w:w="1337" w:type="dxa"/>
+            <w:tcBorders>
+              <w:top w:val="single" w:color="000000"/>
+            </w:tcBorders>
+          </w:tcPr>
+          <w:p>
+            <w:pPr>
+              <w:spacing w:after="0"/>
+            </w:pPr>
+          </w:p>
+        </w:tc>
+        <w:tc>
+          <w:tcPr>
+            <w:tcW w:w="1337" w:type="dxa"/>
+            <w:tcBorders>
+              <w:top w:val="single" w:color="000000"/>
+            </w:tcBorders>
+          </w:tcPr>
+          <w:p>
+            <w:pPr>
+              <w:spacing w:after="0"/>
+            </w:pPr>
+          </w:p>
+        </w:tc>
+        <w:tc>
+          <w:tcPr>
+            <w:tcW w:w="1337" w:type="dxa"/>
+            <w:tcBorders>
+              <w:top w:val="single" w:color="000000"/>
+            </w:tcBorders>
+          </w:tcPr>
+          <w:p>
+            <w:pPr>
+              <w:spacing w:after="0"/>
+            </w:pPr>
+          </w:p>
+        </w:tc>
+      </w:tr>
+      <w:tr>
+        <w:tc>
+          <w:tcPr>
+            <w:tcW w:w="1337" w:type="dxa"/>
+            <w:tcBorders>
+              <w:bottom w:val="single" w:color="000000"/>
+              <w:right w:val="single" w:color="000000"/>
+            </w:tcBorders>
+          </w:tcPr>
+          <w:p>
+            <w:pPr>
+              <w:spacing w:after="0"/>
+              <w:jc w:val="right"/>
+            </w:pPr>
+            <w:r>
+              <w:t xml:space="preserve">B</w:t>
+            </w:r>
+          </w:p>
+        </w:tc>
+        <w:tc>
+          <w:tcPr>
+            <w:tcW w:w="1337" w:type="dxa"/>
+            <w:tcBorders>
+              <w:left w:val="single" w:color="000000"/>
+              <w:bottom w:val="single" w:color="000000"/>
+            </w:tcBorders>
+          </w:tcPr>
+          <w:p>
+            <w:pPr>
+              <w:spacing w:after="0"/>
+              <w:jc w:val="right"/>
+            </w:pPr>
+            <w:r>
+              <w:t xml:space="preserve">1.00</w:t>
+            </w:r>
+          </w:p>
+        </w:tc>
+        <w:tc>
+          <w:tcPr>
+            <w:tcW w:w="1337" w:type="dxa"/>
+            <w:tcBorders>
+              <w:bottom w:val="single" w:color="000000"/>
+            </w:tcBorders>
+          </w:tcPr>
+          <w:p>
+            <w:pPr>
+              <w:spacing w:after="0"/>
+              <w:jc w:val="right"/>
+            </w:pPr>
+            <w:r>
+              <w:t xml:space="preserve">0.00</w:t>
+            </w:r>
+          </w:p>
+        </w:tc>
+        <w:tc>
+          <w:tcPr>
+            <w:tcW w:w="1337" w:type="dxa"/>
+            <w:tcBorders>
+              <w:bottom w:val="single" w:color="000000"/>
+            </w:tcBorders>
+          </w:tcPr>
+          <w:p>
+            <w:pPr>
+              <w:spacing w:after="0"/>
+              <w:jc w:val="right"/>
+            </w:pPr>
+            <w:r>
+              <w:t xml:space="preserve">.</w:t>
+            </w:r>
+          </w:p>
+        </w:tc>
+        <w:tc>
+          <w:tcPr>
+            <w:tcW w:w="1337" w:type="dxa"/>
+            <w:tcBorders>
+              <w:bottom w:val="single" w:color="000000"/>
+            </w:tcBorders>
+          </w:tcPr>
+          <w:p>
+            <w:pPr>
+              <w:spacing w:after="0"/>
+              <w:jc w:val="right"/>
+            </w:pPr>
+            <w:r>
+              <w:t xml:space="preserve">.</w:t>
+            </w:r>
+          </w:p>
+        </w:tc>
+        <w:tc>
+          <w:tcPr>
+            <w:tcW w:w="1337" w:type="dxa"/>
+            <w:tcBorders>
+              <w:bottom w:val="single" w:color="000000"/>
+            </w:tcBorders>
+          </w:tcPr>
+          <w:p>
+            <w:pPr>
+              <w:spacing w:after="0"/>
+              <w:jc w:val="right"/>
+            </w:pPr>
+            <w:r>
+              <w:t xml:space="preserve">1.00</w:t>
+            </w:r>
+          </w:p>
+        </w:tc>
+        <w:tc>
+          <w:tcPr>
+            <w:tcW w:w="1337" w:type="dxa"/>
+            <w:tcBorders>
+              <w:bottom w:val="single" w:color="000000"/>
+            </w:tcBorders>
+          </w:tcPr>
+          <w:p>
+            <w:pPr>
+              <w:spacing w:after="0"/>
+              <w:jc w:val="right"/>
+            </w:pPr>
+            <w:r>
+              <w:t xml:space="preserve">1.00</w:t>
+            </w:r>
+          </w:p>
+        </w:tc>
+      </w:tr>
+      <w:tr>
+        <w:tc>
+          <w:tcPr>
+            <w:gridSpan w:val="7"/>
+            <w:tcBorders>
+              <w:top w:val="single" w:color="000000"/>
+              <w:left w:val="nil" w:color="000000"/>
+              <w:bottom w:val="nil" w:color="000000"/>
+              <w:right w:val="nil" w:color="000000"/>
+            </w:tcBorders>
+          </w:tcPr>
+          <w:p>
+            <w:pPr>
+              <w:spacing w:after="0"/>
+            </w:pPr>
+            <w:r>
+              <w:t xml:space="preserve">* The standard error, z-score, and P-value are from the analysis performed on the log scale.</w:t>
+            </w:r>
+          </w:p>
+        </w:tc>
+      </w:tr>
+    </w:tbl>
+    <w:p>
+      <w:r>
+        <w:t/>
+      </w:r>
+    </w:p>
     <w:p>
       <w:pPr>
         <w:pStyle w:val="Heading1"/>
@@ -3137,7 +3537,7 @@
               <w:spacing w:after="0"/>
             </w:pPr>
             <w:r>
-              <w:t xml:space="preserve">Table 8. HIM time per consultation (mins)</w:t>
+              <w:t xml:space="preserve">Table 9. HIM time per consultation (mins)</w:t>
             </w:r>
           </w:p>
         </w:tc>
@@ -5786,7 +6186,7 @@
               <w:spacing w:after="0"/>
             </w:pPr>
             <w:r>
-              <w:t xml:space="preserve">Table 9. Consultation time (mins)</w:t>
+              <w:t xml:space="preserve">Table 10. Consultation time (mins)</w:t>
             </w:r>
           </w:p>
         </w:tc>
@@ -8435,7 +8835,7 @@
               <w:spacing w:after="0"/>
             </w:pPr>
             <w:r>
-              <w:t xml:space="preserve">Table 10. Client care time within consultation (mins)</w:t>
+              <w:t xml:space="preserve">Table 11. Client care time within consultation (mins)</w:t>
             </w:r>
           </w:p>
         </w:tc>
@@ -11084,7 +11484,7 @@
               <w:spacing w:after="0"/>
             </w:pPr>
             <w:r>
-              <w:t xml:space="preserve">Table 11. Time spent finding files and records (mins)</w:t>
+              <w:t xml:space="preserve">Table 12. Time spent finding files and records (mins)</w:t>
             </w:r>
           </w:p>
         </w:tc>
@@ -13733,7 +14133,7 @@
               <w:spacing w:after="0"/>
             </w:pPr>
             <w:r>
-              <w:t xml:space="preserve">Table 12. Time spent reading files and records (mins)</w:t>
+              <w:t xml:space="preserve">Table 13. Time spent reading files and records (mins)</w:t>
             </w:r>
           </w:p>
         </w:tc>
@@ -16382,7 +16782,7 @@
               <w:spacing w:after="0"/>
             </w:pPr>
             <w:r>
-              <w:t xml:space="preserve">Table 13. Time spent writing files and records (mins)</w:t>
+              <w:t xml:space="preserve">Table 14. Time spent writing files and records (mins)</w:t>
             </w:r>
           </w:p>
         </w:tc>
@@ -19031,7 +19431,7 @@
               <w:spacing w:after="0"/>
             </w:pPr>
             <w:r>
-              <w:t xml:space="preserve">Table 14. Time spent writing files and records (mins)</w:t>
+              <w:t xml:space="preserve">Table 15. Time spent writing files and records (mins)</w:t>
             </w:r>
           </w:p>
         </w:tc>
@@ -21614,6 +22014,2549 @@
             </w:pPr>
             <w:r>
               <w:t xml:space="preserve">0.83</w:t>
+            </w:r>
+          </w:p>
+        </w:tc>
+      </w:tr>
+      <w:tr>
+        <w:tc>
+          <w:tcPr>
+            <w:gridSpan w:val="7"/>
+            <w:tcBorders>
+              <w:left w:val="nil" w:color="000000"/>
+              <w:bottom w:val="nil" w:color="000000"/>
+              <w:right w:val="nil" w:color="000000"/>
+            </w:tcBorders>
+          </w:tcPr>
+          <w:p>
+            <w:pPr>
+              <w:spacing w:after="0"/>
+            </w:pPr>
+            <w:r>
+              <w:t xml:space="preserve">Data were analyzed on the log scale. Estimates have not been exponentiated.</w:t>
+            </w:r>
+          </w:p>
+        </w:tc>
+      </w:tr>
+    </w:tbl>
+    <w:p>
+      <w:r>
+        <w:t/>
+      </w:r>
+    </w:p>
+    <w:tbl>
+      <w:tblPr>
+        <w:tblStyle w:val="TableGrid"/>
+        <w:tblBorders>
+          <w:top w:val="nil" w:color="000000" w:shadow="false"/>
+          <w:left w:val="nil" w:color="000000" w:shadow="false"/>
+          <w:bottom w:val="nil" w:color="000000" w:shadow="false"/>
+          <w:right w:val="nil" w:color="000000" w:shadow="false"/>
+          <w:insideH w:val="nil" w:color="000000" w:shadow="false"/>
+          <w:insideV w:val="nil" w:color="000000" w:shadow="false"/>
+        </w:tblBorders>
+      </w:tblPr>
+      <w:tblGrid>
+        <w:gridCol w:w="1337"/>
+        <w:gridCol w:w="1337"/>
+        <w:gridCol w:w="1337"/>
+        <w:gridCol w:w="1337"/>
+        <w:gridCol w:w="1337"/>
+        <w:gridCol w:w="1337"/>
+        <w:gridCol w:w="1337"/>
+      </w:tblGrid>
+      <w:tr>
+        <w:tc>
+          <w:tcPr>
+            <w:gridSpan w:val="7"/>
+            <w:tcBorders>
+              <w:top w:val="nil" w:color="000000"/>
+              <w:left w:val="nil" w:color="000000"/>
+              <w:right w:val="nil" w:color="000000"/>
+            </w:tcBorders>
+          </w:tcPr>
+          <w:p>
+            <w:pPr>
+              <w:spacing w:after="0"/>
+            </w:pPr>
+            <w:r>
+              <w:t xml:space="preserve">Table 16. Time spent finding files in the eRegistry (mins)</w:t>
+            </w:r>
+          </w:p>
+        </w:tc>
+      </w:tr>
+      <w:tr>
+        <w:tc>
+          <w:tcPr>
+            <w:tcW w:w="1337" w:type="dxa"/>
+            <w:tcBorders>
+              <w:top w:val="single" w:color="000000"/>
+              <w:bottom w:val="single" w:color="000000"/>
+              <w:right w:val="single" w:color="000000"/>
+            </w:tcBorders>
+          </w:tcPr>
+          <w:p>
+            <w:pPr>
+              <w:spacing w:after="0"/>
+              <w:jc w:val="right"/>
+            </w:pPr>
+            <w:r>
+              <w:t xml:space="preserve">comp_f_him_time</w:t>
+            </w:r>
+          </w:p>
+        </w:tc>
+        <w:tc>
+          <w:tcPr>
+            <w:tcW w:w="1337" w:type="dxa"/>
+            <w:tcBorders>
+              <w:top w:val="single" w:color="000000"/>
+              <w:left w:val="single" w:color="000000"/>
+              <w:bottom w:val="single" w:color="000000"/>
+            </w:tcBorders>
+          </w:tcPr>
+          <w:p>
+            <w:pPr>
+              <w:spacing w:after="0"/>
+              <w:jc w:val="right"/>
+            </w:pPr>
+            <w:r>
+              <w:t xml:space="preserve">Coef.</w:t>
+            </w:r>
+          </w:p>
+        </w:tc>
+        <w:tc>
+          <w:tcPr>
+            <w:tcW w:w="1337" w:type="dxa"/>
+            <w:tcBorders>
+              <w:top w:val="single" w:color="000000"/>
+              <w:bottom w:val="single" w:color="000000"/>
+            </w:tcBorders>
+          </w:tcPr>
+          <w:p>
+            <w:pPr>
+              <w:spacing w:after="0"/>
+              <w:jc w:val="right"/>
+            </w:pPr>
+            <w:r>
+              <w:t xml:space="preserve">Std. Err.</w:t>
+            </w:r>
+          </w:p>
+        </w:tc>
+        <w:tc>
+          <w:tcPr>
+            <w:tcW w:w="1337" w:type="dxa"/>
+            <w:tcBorders>
+              <w:top w:val="single" w:color="000000"/>
+              <w:bottom w:val="single" w:color="000000"/>
+            </w:tcBorders>
+          </w:tcPr>
+          <w:p>
+            <w:pPr>
+              <w:spacing w:after="0"/>
+              <w:jc w:val="right"/>
+            </w:pPr>
+            <w:r>
+              <w:t xml:space="preserve">z</w:t>
+            </w:r>
+          </w:p>
+        </w:tc>
+        <w:tc>
+          <w:tcPr>
+            <w:tcW w:w="1337" w:type="dxa"/>
+            <w:tcBorders>
+              <w:top w:val="single" w:color="000000"/>
+              <w:bottom w:val="single" w:color="000000"/>
+            </w:tcBorders>
+          </w:tcPr>
+          <w:p>
+            <w:pPr>
+              <w:spacing w:after="0"/>
+              <w:jc w:val="right"/>
+            </w:pPr>
+            <w:r>
+              <w:t xml:space="preserve">P&gt;|z|</w:t>
+            </w:r>
+          </w:p>
+        </w:tc>
+        <w:tc>
+          <w:tcPr>
+            <w:tcW w:w="2674" w:type="dxa"/>
+            <w:gridSpan w:val="2"/>
+            <w:tcBorders>
+              <w:top w:val="single" w:color="000000"/>
+              <w:bottom w:val="single" w:color="000000"/>
+            </w:tcBorders>
+          </w:tcPr>
+          <w:p>
+            <w:pPr>
+              <w:spacing w:after="0"/>
+              <w:jc w:val="right"/>
+            </w:pPr>
+            <w:r>
+              <w:t xml:space="preserve">[95% Conf. Interval]</w:t>
+            </w:r>
+          </w:p>
+        </w:tc>
+      </w:tr>
+      <w:tr>
+        <w:tc>
+          <w:tcPr>
+            <w:tcW w:w="1337" w:type="dxa"/>
+            <w:tcBorders>
+              <w:top w:val="single" w:color="000000"/>
+              <w:right w:val="single" w:color="000000"/>
+            </w:tcBorders>
+          </w:tcPr>
+          <w:p>
+            <w:pPr>
+              <w:spacing w:after="0"/>
+              <w:jc w:val="right"/>
+            </w:pPr>
+            <w:r>
+              <w:t xml:space="preserve">arm</w:t>
+            </w:r>
+          </w:p>
+        </w:tc>
+        <w:tc>
+          <w:tcPr>
+            <w:tcW w:w="1337" w:type="dxa"/>
+            <w:tcBorders>
+              <w:top w:val="single" w:color="000000"/>
+              <w:left w:val="single" w:color="000000"/>
+            </w:tcBorders>
+          </w:tcPr>
+          <w:p>
+            <w:pPr>
+              <w:spacing w:after="0"/>
+              <w:jc w:val="right"/>
+            </w:pPr>
+            <w:r>
+              <w:t xml:space="preserve"/>
+            </w:r>
+          </w:p>
+        </w:tc>
+        <w:tc>
+          <w:tcPr>
+            <w:tcW w:w="1337" w:type="dxa"/>
+            <w:tcBorders>
+              <w:top w:val="single" w:color="000000"/>
+            </w:tcBorders>
+          </w:tcPr>
+          <w:p>
+            <w:pPr>
+              <w:spacing w:after="0"/>
+              <w:jc w:val="right"/>
+            </w:pPr>
+            <w:r>
+              <w:t xml:space="preserve"/>
+            </w:r>
+          </w:p>
+        </w:tc>
+        <w:tc>
+          <w:tcPr>
+            <w:tcW w:w="1337" w:type="dxa"/>
+            <w:tcBorders>
+              <w:top w:val="single" w:color="000000"/>
+            </w:tcBorders>
+          </w:tcPr>
+          <w:p>
+            <w:pPr>
+              <w:spacing w:after="0"/>
+              <w:jc w:val="right"/>
+            </w:pPr>
+            <w:r>
+              <w:t xml:space="preserve"/>
+            </w:r>
+          </w:p>
+        </w:tc>
+        <w:tc>
+          <w:tcPr>
+            <w:tcW w:w="1337" w:type="dxa"/>
+            <w:tcBorders>
+              <w:top w:val="single" w:color="000000"/>
+            </w:tcBorders>
+          </w:tcPr>
+          <w:p>
+            <w:pPr>
+              <w:spacing w:after="0"/>
+              <w:jc w:val="right"/>
+            </w:pPr>
+            <w:r>
+              <w:t xml:space="preserve"/>
+            </w:r>
+          </w:p>
+        </w:tc>
+        <w:tc>
+          <w:tcPr>
+            <w:tcW w:w="1337" w:type="dxa"/>
+            <w:tcBorders>
+              <w:top w:val="single" w:color="000000"/>
+            </w:tcBorders>
+          </w:tcPr>
+          <w:p>
+            <w:pPr>
+              <w:spacing w:after="0"/>
+              <w:jc w:val="right"/>
+            </w:pPr>
+            <w:r>
+              <w:t xml:space="preserve"/>
+            </w:r>
+          </w:p>
+        </w:tc>
+        <w:tc>
+          <w:tcPr>
+            <w:tcW w:w="1337" w:type="dxa"/>
+          </w:tcPr>
+          <w:p>
+            <w:pPr>
+              <w:spacing w:after="0"/>
+              <w:jc w:val="right"/>
+            </w:pPr>
+            <w:r>
+              <w:t xml:space="preserve"/>
+            </w:r>
+          </w:p>
+        </w:tc>
+      </w:tr>
+      <w:tr>
+        <w:tc>
+          <w:tcPr>
+            <w:tcW w:w="1337" w:type="dxa"/>
+            <w:tcBorders>
+              <w:right w:val="single" w:color="000000"/>
+            </w:tcBorders>
+          </w:tcPr>
+          <w:p>
+            <w:pPr>
+              <w:spacing w:after="0"/>
+              <w:jc w:val="right"/>
+            </w:pPr>
+            <w:r>
+              <w:t xml:space="preserve">B</w:t>
+            </w:r>
+          </w:p>
+        </w:tc>
+        <w:tc>
+          <w:tcPr>
+            <w:tcW w:w="1337" w:type="dxa"/>
+            <w:tcBorders>
+              <w:left w:val="single" w:color="000000"/>
+            </w:tcBorders>
+          </w:tcPr>
+          <w:p>
+            <w:pPr>
+              <w:spacing w:after="0"/>
+              <w:jc w:val="right"/>
+            </w:pPr>
+            <w:r>
+              <w:t xml:space="preserve">0.00</w:t>
+            </w:r>
+          </w:p>
+        </w:tc>
+        <w:tc>
+          <w:tcPr>
+            <w:tcW w:w="1337" w:type="dxa"/>
+          </w:tcPr>
+          <w:p>
+            <w:pPr>
+              <w:spacing w:after="0"/>
+              <w:jc w:val="right"/>
+            </w:pPr>
+            <w:r>
+              <w:t xml:space="preserve">(omitted)</w:t>
+            </w:r>
+          </w:p>
+        </w:tc>
+        <w:tc>
+          <w:tcPr>
+            <w:tcW w:w="1337" w:type="dxa"/>
+          </w:tcPr>
+          <w:p>
+            <w:pPr>
+              <w:spacing w:after="0"/>
+              <w:jc w:val="right"/>
+            </w:pPr>
+            <w:r>
+              <w:t xml:space="preserve"/>
+            </w:r>
+          </w:p>
+        </w:tc>
+        <w:tc>
+          <w:tcPr>
+            <w:tcW w:w="1337" w:type="dxa"/>
+          </w:tcPr>
+          <w:p>
+            <w:pPr>
+              <w:spacing w:after="0"/>
+              <w:jc w:val="right"/>
+            </w:pPr>
+            <w:r>
+              <w:t xml:space="preserve"/>
+            </w:r>
+          </w:p>
+        </w:tc>
+        <w:tc>
+          <w:tcPr>
+            <w:tcW w:w="1337" w:type="dxa"/>
+          </w:tcPr>
+          <w:p>
+            <w:pPr>
+              <w:spacing w:after="0"/>
+              <w:jc w:val="right"/>
+            </w:pPr>
+            <w:r>
+              <w:t xml:space="preserve"/>
+            </w:r>
+          </w:p>
+        </w:tc>
+        <w:tc>
+          <w:tcPr>
+            <w:tcW w:w="1337" w:type="dxa"/>
+          </w:tcPr>
+          <w:p>
+            <w:pPr>
+              <w:spacing w:after="0"/>
+              <w:jc w:val="right"/>
+            </w:pPr>
+            <w:r>
+              <w:t xml:space="preserve"/>
+            </w:r>
+          </w:p>
+        </w:tc>
+      </w:tr>
+      <w:tr>
+        <w:tc>
+          <w:tcPr>
+            <w:tcW w:w="1337" w:type="dxa"/>
+            <w:tcBorders>
+              <w:right w:val="single" w:color="000000"/>
+            </w:tcBorders>
+          </w:tcPr>
+          <w:p>
+            <w:pPr>
+              <w:spacing w:after="0"/>
+              <w:jc w:val="right"/>
+            </w:pPr>
+            <w:r>
+              <w:t xml:space="preserve"/>
+            </w:r>
+          </w:p>
+        </w:tc>
+        <w:tc>
+          <w:tcPr>
+            <w:tcW w:w="1337" w:type="dxa"/>
+            <w:tcBorders>
+              <w:left w:val="single" w:color="000000"/>
+            </w:tcBorders>
+          </w:tcPr>
+          <w:p>
+            <w:pPr>
+              <w:spacing w:after="0"/>
+              <w:jc w:val="right"/>
+            </w:pPr>
+            <w:r>
+              <w:t xml:space="preserve"/>
+            </w:r>
+          </w:p>
+        </w:tc>
+        <w:tc>
+          <w:tcPr>
+            <w:tcW w:w="1337" w:type="dxa"/>
+          </w:tcPr>
+          <w:p>
+            <w:pPr>
+              <w:spacing w:after="0"/>
+              <w:jc w:val="right"/>
+            </w:pPr>
+            <w:r>
+              <w:t xml:space="preserve"/>
+            </w:r>
+          </w:p>
+        </w:tc>
+        <w:tc>
+          <w:tcPr>
+            <w:tcW w:w="1337" w:type="dxa"/>
+          </w:tcPr>
+          <w:p>
+            <w:pPr>
+              <w:spacing w:after="0"/>
+              <w:jc w:val="right"/>
+            </w:pPr>
+            <w:r>
+              <w:t xml:space="preserve"/>
+            </w:r>
+          </w:p>
+        </w:tc>
+        <w:tc>
+          <w:tcPr>
+            <w:tcW w:w="1337" w:type="dxa"/>
+          </w:tcPr>
+          <w:p>
+            <w:pPr>
+              <w:spacing w:after="0"/>
+              <w:jc w:val="right"/>
+            </w:pPr>
+            <w:r>
+              <w:t xml:space="preserve"/>
+            </w:r>
+          </w:p>
+        </w:tc>
+        <w:tc>
+          <w:tcPr>
+            <w:tcW w:w="1337" w:type="dxa"/>
+          </w:tcPr>
+          <w:p>
+            <w:pPr>
+              <w:spacing w:after="0"/>
+              <w:jc w:val="right"/>
+            </w:pPr>
+            <w:r>
+              <w:t xml:space="preserve"/>
+            </w:r>
+          </w:p>
+        </w:tc>
+        <w:tc>
+          <w:tcPr>
+            <w:tcW w:w="1337" w:type="dxa"/>
+          </w:tcPr>
+          <w:p>
+            <w:pPr>
+              <w:spacing w:after="0"/>
+              <w:jc w:val="right"/>
+            </w:pPr>
+            <w:r>
+              <w:t xml:space="preserve"/>
+            </w:r>
+          </w:p>
+        </w:tc>
+      </w:tr>
+      <w:tr>
+        <w:tc>
+          <w:tcPr>
+            <w:tcW w:w="1337" w:type="dxa"/>
+            <w:tcBorders>
+              <w:right w:val="single" w:color="000000"/>
+            </w:tcBorders>
+          </w:tcPr>
+          <w:p>
+            <w:pPr>
+              <w:spacing w:after="0"/>
+              <w:jc w:val="right"/>
+            </w:pPr>
+            <w:r>
+              <w:t xml:space="preserve">strat_var</w:t>
+            </w:r>
+          </w:p>
+        </w:tc>
+        <w:tc>
+          <w:tcPr>
+            <w:tcW w:w="1337" w:type="dxa"/>
+            <w:tcBorders>
+              <w:left w:val="single" w:color="000000"/>
+            </w:tcBorders>
+          </w:tcPr>
+          <w:p>
+            <w:pPr>
+              <w:spacing w:after="0"/>
+              <w:jc w:val="right"/>
+            </w:pPr>
+            <w:r>
+              <w:t xml:space="preserve"/>
+            </w:r>
+          </w:p>
+        </w:tc>
+        <w:tc>
+          <w:tcPr>
+            <w:tcW w:w="1337" w:type="dxa"/>
+          </w:tcPr>
+          <w:p>
+            <w:pPr>
+              <w:spacing w:after="0"/>
+              <w:jc w:val="right"/>
+            </w:pPr>
+            <w:r>
+              <w:t xml:space="preserve"/>
+            </w:r>
+          </w:p>
+        </w:tc>
+        <w:tc>
+          <w:tcPr>
+            <w:tcW w:w="1337" w:type="dxa"/>
+          </w:tcPr>
+          <w:p>
+            <w:pPr>
+              <w:spacing w:after="0"/>
+              <w:jc w:val="right"/>
+            </w:pPr>
+            <w:r>
+              <w:t xml:space="preserve"/>
+            </w:r>
+          </w:p>
+        </w:tc>
+        <w:tc>
+          <w:tcPr>
+            <w:tcW w:w="1337" w:type="dxa"/>
+          </w:tcPr>
+          <w:p>
+            <w:pPr>
+              <w:spacing w:after="0"/>
+              <w:jc w:val="right"/>
+            </w:pPr>
+            <w:r>
+              <w:t xml:space="preserve"/>
+            </w:r>
+          </w:p>
+        </w:tc>
+        <w:tc>
+          <w:tcPr>
+            <w:tcW w:w="1337" w:type="dxa"/>
+          </w:tcPr>
+          <w:p>
+            <w:pPr>
+              <w:spacing w:after="0"/>
+              <w:jc w:val="right"/>
+            </w:pPr>
+            <w:r>
+              <w:t xml:space="preserve"/>
+            </w:r>
+          </w:p>
+        </w:tc>
+        <w:tc>
+          <w:tcPr>
+            <w:tcW w:w="1337" w:type="dxa"/>
+          </w:tcPr>
+          <w:p>
+            <w:pPr>
+              <w:spacing w:after="0"/>
+              <w:jc w:val="right"/>
+            </w:pPr>
+            <w:r>
+              <w:t xml:space="preserve"/>
+            </w:r>
+          </w:p>
+        </w:tc>
+      </w:tr>
+      <w:tr>
+        <w:tc>
+          <w:tcPr>
+            <w:tcW w:w="1337" w:type="dxa"/>
+            <w:tcBorders>
+              <w:right w:val="single" w:color="000000"/>
+            </w:tcBorders>
+          </w:tcPr>
+          <w:p>
+            <w:pPr>
+              <w:spacing w:after="0"/>
+              <w:jc w:val="right"/>
+            </w:pPr>
+            <w:r>
+              <w:t xml:space="preserve">Nablus</w:t>
+            </w:r>
+          </w:p>
+        </w:tc>
+        <w:tc>
+          <w:tcPr>
+            <w:tcW w:w="1337" w:type="dxa"/>
+            <w:tcBorders>
+              <w:left w:val="single" w:color="000000"/>
+            </w:tcBorders>
+          </w:tcPr>
+          <w:p>
+            <w:pPr>
+              <w:spacing w:after="0"/>
+              <w:jc w:val="right"/>
+            </w:pPr>
+            <w:r>
+              <w:t xml:space="preserve">-0.30</w:t>
+            </w:r>
+          </w:p>
+        </w:tc>
+        <w:tc>
+          <w:tcPr>
+            <w:tcW w:w="1337" w:type="dxa"/>
+          </w:tcPr>
+          <w:p>
+            <w:pPr>
+              <w:spacing w:after="0"/>
+              <w:jc w:val="right"/>
+            </w:pPr>
+            <w:r>
+              <w:t xml:space="preserve">0.33</w:t>
+            </w:r>
+          </w:p>
+        </w:tc>
+        <w:tc>
+          <w:tcPr>
+            <w:tcW w:w="1337" w:type="dxa"/>
+          </w:tcPr>
+          <w:p>
+            <w:pPr>
+              <w:spacing w:after="0"/>
+              <w:jc w:val="right"/>
+            </w:pPr>
+            <w:r>
+              <w:t xml:space="preserve">-0.92</w:t>
+            </w:r>
+          </w:p>
+        </w:tc>
+        <w:tc>
+          <w:tcPr>
+            <w:tcW w:w="1337" w:type="dxa"/>
+          </w:tcPr>
+          <w:p>
+            <w:pPr>
+              <w:spacing w:after="0"/>
+              <w:jc w:val="right"/>
+            </w:pPr>
+            <w:r>
+              <w:t xml:space="preserve">0.36</w:t>
+            </w:r>
+          </w:p>
+        </w:tc>
+        <w:tc>
+          <w:tcPr>
+            <w:tcW w:w="1337" w:type="dxa"/>
+          </w:tcPr>
+          <w:p>
+            <w:pPr>
+              <w:spacing w:after="0"/>
+              <w:jc w:val="right"/>
+            </w:pPr>
+            <w:r>
+              <w:t xml:space="preserve">-0.94</w:t>
+            </w:r>
+          </w:p>
+        </w:tc>
+        <w:tc>
+          <w:tcPr>
+            <w:tcW w:w="1337" w:type="dxa"/>
+          </w:tcPr>
+          <w:p>
+            <w:pPr>
+              <w:spacing w:after="0"/>
+              <w:jc w:val="right"/>
+            </w:pPr>
+            <w:r>
+              <w:t xml:space="preserve">0.34</w:t>
+            </w:r>
+          </w:p>
+        </w:tc>
+      </w:tr>
+      <w:tr>
+        <w:tc>
+          <w:tcPr>
+            <w:tcW w:w="1337" w:type="dxa"/>
+            <w:tcBorders>
+              <w:right w:val="single" w:color="000000"/>
+            </w:tcBorders>
+          </w:tcPr>
+          <w:p>
+            <w:pPr>
+              <w:spacing w:after="0"/>
+              <w:jc w:val="right"/>
+            </w:pPr>
+            <w:r>
+              <w:t xml:space="preserve">Salfit</w:t>
+            </w:r>
+          </w:p>
+        </w:tc>
+        <w:tc>
+          <w:tcPr>
+            <w:tcW w:w="1337" w:type="dxa"/>
+            <w:tcBorders>
+              <w:left w:val="single" w:color="000000"/>
+            </w:tcBorders>
+          </w:tcPr>
+          <w:p>
+            <w:pPr>
+              <w:spacing w:after="0"/>
+              <w:jc w:val="right"/>
+            </w:pPr>
+            <w:r>
+              <w:t xml:space="preserve">-0.88</w:t>
+            </w:r>
+          </w:p>
+        </w:tc>
+        <w:tc>
+          <w:tcPr>
+            <w:tcW w:w="1337" w:type="dxa"/>
+          </w:tcPr>
+          <w:p>
+            <w:pPr>
+              <w:spacing w:after="0"/>
+              <w:jc w:val="right"/>
+            </w:pPr>
+            <w:r>
+              <w:t xml:space="preserve">0.38</w:t>
+            </w:r>
+          </w:p>
+        </w:tc>
+        <w:tc>
+          <w:tcPr>
+            <w:tcW w:w="1337" w:type="dxa"/>
+          </w:tcPr>
+          <w:p>
+            <w:pPr>
+              <w:spacing w:after="0"/>
+              <w:jc w:val="right"/>
+            </w:pPr>
+            <w:r>
+              <w:t xml:space="preserve">-2.32</w:t>
+            </w:r>
+          </w:p>
+        </w:tc>
+        <w:tc>
+          <w:tcPr>
+            <w:tcW w:w="1337" w:type="dxa"/>
+          </w:tcPr>
+          <w:p>
+            <w:pPr>
+              <w:spacing w:after="0"/>
+              <w:jc w:val="right"/>
+            </w:pPr>
+            <w:r>
+              <w:t xml:space="preserve">0.02</w:t>
+            </w:r>
+          </w:p>
+        </w:tc>
+        <w:tc>
+          <w:tcPr>
+            <w:tcW w:w="1337" w:type="dxa"/>
+          </w:tcPr>
+          <w:p>
+            <w:pPr>
+              <w:spacing w:after="0"/>
+              <w:jc w:val="right"/>
+            </w:pPr>
+            <w:r>
+              <w:t xml:space="preserve">-1.63</w:t>
+            </w:r>
+          </w:p>
+        </w:tc>
+        <w:tc>
+          <w:tcPr>
+            <w:tcW w:w="1337" w:type="dxa"/>
+          </w:tcPr>
+          <w:p>
+            <w:pPr>
+              <w:spacing w:after="0"/>
+              <w:jc w:val="right"/>
+            </w:pPr>
+            <w:r>
+              <w:t xml:space="preserve">-0.14</w:t>
+            </w:r>
+          </w:p>
+        </w:tc>
+      </w:tr>
+      <w:tr>
+        <w:tc>
+          <w:tcPr>
+            <w:tcW w:w="1337" w:type="dxa"/>
+            <w:tcBorders>
+              <w:right w:val="single" w:color="000000"/>
+            </w:tcBorders>
+          </w:tcPr>
+          <w:p>
+            <w:pPr>
+              <w:spacing w:after="0"/>
+              <w:jc w:val="right"/>
+            </w:pPr>
+            <w:r>
+              <w:t xml:space="preserve">Jenin</w:t>
+            </w:r>
+          </w:p>
+        </w:tc>
+        <w:tc>
+          <w:tcPr>
+            <w:tcW w:w="1337" w:type="dxa"/>
+            <w:tcBorders>
+              <w:left w:val="single" w:color="000000"/>
+            </w:tcBorders>
+          </w:tcPr>
+          <w:p>
+            <w:pPr>
+              <w:spacing w:after="0"/>
+              <w:jc w:val="right"/>
+            </w:pPr>
+            <w:r>
+              <w:t xml:space="preserve">-0.61</w:t>
+            </w:r>
+          </w:p>
+        </w:tc>
+        <w:tc>
+          <w:tcPr>
+            <w:tcW w:w="1337" w:type="dxa"/>
+          </w:tcPr>
+          <w:p>
+            <w:pPr>
+              <w:spacing w:after="0"/>
+              <w:jc w:val="right"/>
+            </w:pPr>
+            <w:r>
+              <w:t xml:space="preserve">0.36</w:t>
+            </w:r>
+          </w:p>
+        </w:tc>
+        <w:tc>
+          <w:tcPr>
+            <w:tcW w:w="1337" w:type="dxa"/>
+          </w:tcPr>
+          <w:p>
+            <w:pPr>
+              <w:spacing w:after="0"/>
+              <w:jc w:val="right"/>
+            </w:pPr>
+            <w:r>
+              <w:t xml:space="preserve">-1.71</w:t>
+            </w:r>
+          </w:p>
+        </w:tc>
+        <w:tc>
+          <w:tcPr>
+            <w:tcW w:w="1337" w:type="dxa"/>
+          </w:tcPr>
+          <w:p>
+            <w:pPr>
+              <w:spacing w:after="0"/>
+              <w:jc w:val="right"/>
+            </w:pPr>
+            <w:r>
+              <w:t xml:space="preserve">0.09</w:t>
+            </w:r>
+          </w:p>
+        </w:tc>
+        <w:tc>
+          <w:tcPr>
+            <w:tcW w:w="1337" w:type="dxa"/>
+          </w:tcPr>
+          <w:p>
+            <w:pPr>
+              <w:spacing w:after="0"/>
+              <w:jc w:val="right"/>
+            </w:pPr>
+            <w:r>
+              <w:t xml:space="preserve">-1.31</w:t>
+            </w:r>
+          </w:p>
+        </w:tc>
+        <w:tc>
+          <w:tcPr>
+            <w:tcW w:w="1337" w:type="dxa"/>
+          </w:tcPr>
+          <w:p>
+            <w:pPr>
+              <w:spacing w:after="0"/>
+              <w:jc w:val="right"/>
+            </w:pPr>
+            <w:r>
+              <w:t xml:space="preserve">0.09</w:t>
+            </w:r>
+          </w:p>
+        </w:tc>
+      </w:tr>
+      <w:tr>
+        <w:tc>
+          <w:tcPr>
+            <w:tcW w:w="1337" w:type="dxa"/>
+            <w:tcBorders>
+              <w:right w:val="single" w:color="000000"/>
+            </w:tcBorders>
+          </w:tcPr>
+          <w:p>
+            <w:pPr>
+              <w:spacing w:after="0"/>
+              <w:jc w:val="right"/>
+            </w:pPr>
+            <w:r>
+              <w:t xml:space="preserve"/>
+            </w:r>
+          </w:p>
+        </w:tc>
+        <w:tc>
+          <w:tcPr>
+            <w:tcW w:w="1337" w:type="dxa"/>
+            <w:tcBorders>
+              <w:left w:val="single" w:color="000000"/>
+            </w:tcBorders>
+          </w:tcPr>
+          <w:p>
+            <w:pPr>
+              <w:spacing w:after="0"/>
+              <w:jc w:val="right"/>
+            </w:pPr>
+            <w:r>
+              <w:t xml:space="preserve"/>
+            </w:r>
+          </w:p>
+        </w:tc>
+        <w:tc>
+          <w:tcPr>
+            <w:tcW w:w="1337" w:type="dxa"/>
+          </w:tcPr>
+          <w:p>
+            <w:pPr>
+              <w:spacing w:after="0"/>
+              <w:jc w:val="right"/>
+            </w:pPr>
+            <w:r>
+              <w:t xml:space="preserve"/>
+            </w:r>
+          </w:p>
+        </w:tc>
+        <w:tc>
+          <w:tcPr>
+            <w:tcW w:w="1337" w:type="dxa"/>
+          </w:tcPr>
+          <w:p>
+            <w:pPr>
+              <w:spacing w:after="0"/>
+              <w:jc w:val="right"/>
+            </w:pPr>
+            <w:r>
+              <w:t xml:space="preserve"/>
+            </w:r>
+          </w:p>
+        </w:tc>
+        <w:tc>
+          <w:tcPr>
+            <w:tcW w:w="1337" w:type="dxa"/>
+          </w:tcPr>
+          <w:p>
+            <w:pPr>
+              <w:spacing w:after="0"/>
+              <w:jc w:val="right"/>
+            </w:pPr>
+            <w:r>
+              <w:t xml:space="preserve"/>
+            </w:r>
+          </w:p>
+        </w:tc>
+        <w:tc>
+          <w:tcPr>
+            <w:tcW w:w="1337" w:type="dxa"/>
+          </w:tcPr>
+          <w:p>
+            <w:pPr>
+              <w:spacing w:after="0"/>
+              <w:jc w:val="right"/>
+            </w:pPr>
+            <w:r>
+              <w:t xml:space="preserve"/>
+            </w:r>
+          </w:p>
+        </w:tc>
+        <w:tc>
+          <w:tcPr>
+            <w:tcW w:w="1337" w:type="dxa"/>
+          </w:tcPr>
+          <w:p>
+            <w:pPr>
+              <w:spacing w:after="0"/>
+              <w:jc w:val="right"/>
+            </w:pPr>
+            <w:r>
+              <w:t xml:space="preserve"/>
+            </w:r>
+          </w:p>
+        </w:tc>
+      </w:tr>
+      <w:tr>
+        <w:tc>
+          <w:tcPr>
+            <w:tcW w:w="1337" w:type="dxa"/>
+            <w:tcBorders>
+              <w:right w:val="single" w:color="000000"/>
+            </w:tcBorders>
+          </w:tcPr>
+          <w:p>
+            <w:pPr>
+              <w:spacing w:after="0"/>
+              <w:jc w:val="right"/>
+            </w:pPr>
+            <w:r>
+              <w:t xml:space="preserve">cluster_size</w:t>
+            </w:r>
+          </w:p>
+        </w:tc>
+        <w:tc>
+          <w:tcPr>
+            <w:tcW w:w="1337" w:type="dxa"/>
+            <w:tcBorders>
+              <w:left w:val="single" w:color="000000"/>
+            </w:tcBorders>
+          </w:tcPr>
+          <w:p>
+            <w:pPr>
+              <w:spacing w:after="0"/>
+              <w:jc w:val="right"/>
+            </w:pPr>
+            <w:r>
+              <w:t xml:space="preserve">-8.51</w:t>
+            </w:r>
+          </w:p>
+        </w:tc>
+        <w:tc>
+          <w:tcPr>
+            <w:tcW w:w="1337" w:type="dxa"/>
+          </w:tcPr>
+          <w:p>
+            <w:pPr>
+              <w:spacing w:after="0"/>
+              <w:jc w:val="right"/>
+            </w:pPr>
+            <w:r>
+              <w:t xml:space="preserve">4.89</w:t>
+            </w:r>
+          </w:p>
+        </w:tc>
+        <w:tc>
+          <w:tcPr>
+            <w:tcW w:w="1337" w:type="dxa"/>
+          </w:tcPr>
+          <w:p>
+            <w:pPr>
+              <w:spacing w:after="0"/>
+              <w:jc w:val="right"/>
+            </w:pPr>
+            <w:r>
+              <w:t xml:space="preserve">-1.74</w:t>
+            </w:r>
+          </w:p>
+        </w:tc>
+        <w:tc>
+          <w:tcPr>
+            <w:tcW w:w="1337" w:type="dxa"/>
+          </w:tcPr>
+          <w:p>
+            <w:pPr>
+              <w:spacing w:after="0"/>
+              <w:jc w:val="right"/>
+            </w:pPr>
+            <w:r>
+              <w:t xml:space="preserve">0.08</w:t>
+            </w:r>
+          </w:p>
+        </w:tc>
+        <w:tc>
+          <w:tcPr>
+            <w:tcW w:w="1337" w:type="dxa"/>
+          </w:tcPr>
+          <w:p>
+            <w:pPr>
+              <w:spacing w:after="0"/>
+              <w:jc w:val="right"/>
+            </w:pPr>
+            <w:r>
+              <w:t xml:space="preserve">-18.10</w:t>
+            </w:r>
+          </w:p>
+        </w:tc>
+        <w:tc>
+          <w:tcPr>
+            <w:tcW w:w="1337" w:type="dxa"/>
+          </w:tcPr>
+          <w:p>
+            <w:pPr>
+              <w:spacing w:after="0"/>
+              <w:jc w:val="right"/>
+            </w:pPr>
+            <w:r>
+              <w:t xml:space="preserve">1.07</w:t>
+            </w:r>
+          </w:p>
+        </w:tc>
+      </w:tr>
+      <w:tr>
+        <w:tc>
+          <w:tcPr>
+            <w:tcW w:w="1337" w:type="dxa"/>
+            <w:tcBorders>
+              <w:right w:val="single" w:color="000000"/>
+            </w:tcBorders>
+          </w:tcPr>
+          <w:p>
+            <w:pPr>
+              <w:spacing w:after="0"/>
+              <w:jc w:val="right"/>
+            </w:pPr>
+            <w:r>
+              <w:t xml:space="preserve"/>
+            </w:r>
+          </w:p>
+        </w:tc>
+        <w:tc>
+          <w:tcPr>
+            <w:tcW w:w="1337" w:type="dxa"/>
+            <w:tcBorders>
+              <w:left w:val="single" w:color="000000"/>
+            </w:tcBorders>
+          </w:tcPr>
+          <w:p>
+            <w:pPr>
+              <w:spacing w:after="0"/>
+              <w:jc w:val="right"/>
+            </w:pPr>
+            <w:r>
+              <w:t xml:space="preserve"/>
+            </w:r>
+          </w:p>
+        </w:tc>
+        <w:tc>
+          <w:tcPr>
+            <w:tcW w:w="1337" w:type="dxa"/>
+          </w:tcPr>
+          <w:p>
+            <w:pPr>
+              <w:spacing w:after="0"/>
+              <w:jc w:val="right"/>
+            </w:pPr>
+            <w:r>
+              <w:t xml:space="preserve"/>
+            </w:r>
+          </w:p>
+        </w:tc>
+        <w:tc>
+          <w:tcPr>
+            <w:tcW w:w="1337" w:type="dxa"/>
+          </w:tcPr>
+          <w:p>
+            <w:pPr>
+              <w:spacing w:after="0"/>
+              <w:jc w:val="right"/>
+            </w:pPr>
+            <w:r>
+              <w:t xml:space="preserve"/>
+            </w:r>
+          </w:p>
+        </w:tc>
+        <w:tc>
+          <w:tcPr>
+            <w:tcW w:w="1337" w:type="dxa"/>
+          </w:tcPr>
+          <w:p>
+            <w:pPr>
+              <w:spacing w:after="0"/>
+              <w:jc w:val="right"/>
+            </w:pPr>
+            <w:r>
+              <w:t xml:space="preserve"/>
+            </w:r>
+          </w:p>
+        </w:tc>
+        <w:tc>
+          <w:tcPr>
+            <w:tcW w:w="1337" w:type="dxa"/>
+          </w:tcPr>
+          <w:p>
+            <w:pPr>
+              <w:spacing w:after="0"/>
+              <w:jc w:val="right"/>
+            </w:pPr>
+            <w:r>
+              <w:t xml:space="preserve"/>
+            </w:r>
+          </w:p>
+        </w:tc>
+        <w:tc>
+          <w:tcPr>
+            <w:tcW w:w="1337" w:type="dxa"/>
+          </w:tcPr>
+          <w:p>
+            <w:pPr>
+              <w:spacing w:after="0"/>
+              <w:jc w:val="right"/>
+            </w:pPr>
+            <w:r>
+              <w:t xml:space="preserve"/>
+            </w:r>
+          </w:p>
+        </w:tc>
+      </w:tr>
+      <w:tr>
+        <w:tc>
+          <w:tcPr>
+            <w:tcW w:w="1337" w:type="dxa"/>
+            <w:tcBorders>
+              <w:right w:val="single" w:color="000000"/>
+            </w:tcBorders>
+          </w:tcPr>
+          <w:p>
+            <w:pPr>
+              <w:spacing w:after="0"/>
+              <w:jc w:val="right"/>
+            </w:pPr>
+            <w:r>
+              <w:t xml:space="preserve">lab_available</w:t>
+            </w:r>
+          </w:p>
+        </w:tc>
+        <w:tc>
+          <w:tcPr>
+            <w:tcW w:w="1337" w:type="dxa"/>
+            <w:tcBorders>
+              <w:left w:val="single" w:color="000000"/>
+            </w:tcBorders>
+          </w:tcPr>
+          <w:p>
+            <w:pPr>
+              <w:spacing w:after="0"/>
+              <w:jc w:val="right"/>
+            </w:pPr>
+            <w:r>
+              <w:t xml:space="preserve"/>
+            </w:r>
+          </w:p>
+        </w:tc>
+        <w:tc>
+          <w:tcPr>
+            <w:tcW w:w="1337" w:type="dxa"/>
+          </w:tcPr>
+          <w:p>
+            <w:pPr>
+              <w:spacing w:after="0"/>
+              <w:jc w:val="right"/>
+            </w:pPr>
+            <w:r>
+              <w:t xml:space="preserve"/>
+            </w:r>
+          </w:p>
+        </w:tc>
+        <w:tc>
+          <w:tcPr>
+            <w:tcW w:w="1337" w:type="dxa"/>
+          </w:tcPr>
+          <w:p>
+            <w:pPr>
+              <w:spacing w:after="0"/>
+              <w:jc w:val="right"/>
+            </w:pPr>
+            <w:r>
+              <w:t xml:space="preserve"/>
+            </w:r>
+          </w:p>
+        </w:tc>
+        <w:tc>
+          <w:tcPr>
+            <w:tcW w:w="1337" w:type="dxa"/>
+          </w:tcPr>
+          <w:p>
+            <w:pPr>
+              <w:spacing w:after="0"/>
+              <w:jc w:val="right"/>
+            </w:pPr>
+            <w:r>
+              <w:t xml:space="preserve"/>
+            </w:r>
+          </w:p>
+        </w:tc>
+        <w:tc>
+          <w:tcPr>
+            <w:tcW w:w="1337" w:type="dxa"/>
+          </w:tcPr>
+          <w:p>
+            <w:pPr>
+              <w:spacing w:after="0"/>
+              <w:jc w:val="right"/>
+            </w:pPr>
+            <w:r>
+              <w:t xml:space="preserve"/>
+            </w:r>
+          </w:p>
+        </w:tc>
+        <w:tc>
+          <w:tcPr>
+            <w:tcW w:w="1337" w:type="dxa"/>
+          </w:tcPr>
+          <w:p>
+            <w:pPr>
+              <w:spacing w:after="0"/>
+              <w:jc w:val="right"/>
+            </w:pPr>
+            <w:r>
+              <w:t xml:space="preserve"/>
+            </w:r>
+          </w:p>
+        </w:tc>
+      </w:tr>
+      <w:tr>
+        <w:tc>
+          <w:tcPr>
+            <w:tcW w:w="1337" w:type="dxa"/>
+            <w:tcBorders>
+              <w:right w:val="single" w:color="000000"/>
+            </w:tcBorders>
+          </w:tcPr>
+          <w:p>
+            <w:pPr>
+              <w:spacing w:after="0"/>
+              <w:jc w:val="right"/>
+            </w:pPr>
+            <w:r>
+              <w:t xml:space="preserve">Lab</w:t>
+            </w:r>
+          </w:p>
+        </w:tc>
+        <w:tc>
+          <w:tcPr>
+            <w:tcW w:w="1337" w:type="dxa"/>
+            <w:tcBorders>
+              <w:left w:val="single" w:color="000000"/>
+            </w:tcBorders>
+          </w:tcPr>
+          <w:p>
+            <w:pPr>
+              <w:spacing w:after="0"/>
+              <w:jc w:val="right"/>
+            </w:pPr>
+            <w:r>
+              <w:t xml:space="preserve">0.38</w:t>
+            </w:r>
+          </w:p>
+        </w:tc>
+        <w:tc>
+          <w:tcPr>
+            <w:tcW w:w="1337" w:type="dxa"/>
+          </w:tcPr>
+          <w:p>
+            <w:pPr>
+              <w:spacing w:after="0"/>
+              <w:jc w:val="right"/>
+            </w:pPr>
+            <w:r>
+              <w:t xml:space="preserve">0.18</w:t>
+            </w:r>
+          </w:p>
+        </w:tc>
+        <w:tc>
+          <w:tcPr>
+            <w:tcW w:w="1337" w:type="dxa"/>
+          </w:tcPr>
+          <w:p>
+            <w:pPr>
+              <w:spacing w:after="0"/>
+              <w:jc w:val="right"/>
+            </w:pPr>
+            <w:r>
+              <w:t xml:space="preserve">2.06</w:t>
+            </w:r>
+          </w:p>
+        </w:tc>
+        <w:tc>
+          <w:tcPr>
+            <w:tcW w:w="1337" w:type="dxa"/>
+          </w:tcPr>
+          <w:p>
+            <w:pPr>
+              <w:spacing w:after="0"/>
+              <w:jc w:val="right"/>
+            </w:pPr>
+            <w:r>
+              <w:t xml:space="preserve">0.04</w:t>
+            </w:r>
+          </w:p>
+        </w:tc>
+        <w:tc>
+          <w:tcPr>
+            <w:tcW w:w="1337" w:type="dxa"/>
+          </w:tcPr>
+          <w:p>
+            <w:pPr>
+              <w:spacing w:after="0"/>
+              <w:jc w:val="right"/>
+            </w:pPr>
+            <w:r>
+              <w:t xml:space="preserve">0.02</w:t>
+            </w:r>
+          </w:p>
+        </w:tc>
+        <w:tc>
+          <w:tcPr>
+            <w:tcW w:w="1337" w:type="dxa"/>
+          </w:tcPr>
+          <w:p>
+            <w:pPr>
+              <w:spacing w:after="0"/>
+              <w:jc w:val="right"/>
+            </w:pPr>
+            <w:r>
+              <w:t xml:space="preserve">0.73</w:t>
+            </w:r>
+          </w:p>
+        </w:tc>
+      </w:tr>
+      <w:tr>
+        <w:tc>
+          <w:tcPr>
+            <w:tcW w:w="1337" w:type="dxa"/>
+            <w:tcBorders>
+              <w:right w:val="single" w:color="000000"/>
+            </w:tcBorders>
+          </w:tcPr>
+          <w:p>
+            <w:pPr>
+              <w:spacing w:after="0"/>
+              <w:jc w:val="right"/>
+            </w:pPr>
+            <w:r>
+              <w:t xml:space="preserve"/>
+            </w:r>
+          </w:p>
+        </w:tc>
+        <w:tc>
+          <w:tcPr>
+            <w:tcW w:w="1337" w:type="dxa"/>
+            <w:tcBorders>
+              <w:left w:val="single" w:color="000000"/>
+            </w:tcBorders>
+          </w:tcPr>
+          <w:p>
+            <w:pPr>
+              <w:spacing w:after="0"/>
+              <w:jc w:val="right"/>
+            </w:pPr>
+            <w:r>
+              <w:t xml:space="preserve"/>
+            </w:r>
+          </w:p>
+        </w:tc>
+        <w:tc>
+          <w:tcPr>
+            <w:tcW w:w="1337" w:type="dxa"/>
+          </w:tcPr>
+          <w:p>
+            <w:pPr>
+              <w:spacing w:after="0"/>
+              <w:jc w:val="right"/>
+            </w:pPr>
+            <w:r>
+              <w:t xml:space="preserve"/>
+            </w:r>
+          </w:p>
+        </w:tc>
+        <w:tc>
+          <w:tcPr>
+            <w:tcW w:w="1337" w:type="dxa"/>
+          </w:tcPr>
+          <w:p>
+            <w:pPr>
+              <w:spacing w:after="0"/>
+              <w:jc w:val="right"/>
+            </w:pPr>
+            <w:r>
+              <w:t xml:space="preserve"/>
+            </w:r>
+          </w:p>
+        </w:tc>
+        <w:tc>
+          <w:tcPr>
+            <w:tcW w:w="1337" w:type="dxa"/>
+          </w:tcPr>
+          <w:p>
+            <w:pPr>
+              <w:spacing w:after="0"/>
+              <w:jc w:val="right"/>
+            </w:pPr>
+            <w:r>
+              <w:t xml:space="preserve"/>
+            </w:r>
+          </w:p>
+        </w:tc>
+        <w:tc>
+          <w:tcPr>
+            <w:tcW w:w="1337" w:type="dxa"/>
+          </w:tcPr>
+          <w:p>
+            <w:pPr>
+              <w:spacing w:after="0"/>
+              <w:jc w:val="right"/>
+            </w:pPr>
+            <w:r>
+              <w:t xml:space="preserve"/>
+            </w:r>
+          </w:p>
+        </w:tc>
+        <w:tc>
+          <w:tcPr>
+            <w:tcW w:w="1337" w:type="dxa"/>
+          </w:tcPr>
+          <w:p>
+            <w:pPr>
+              <w:spacing w:after="0"/>
+              <w:jc w:val="right"/>
+            </w:pPr>
+            <w:r>
+              <w:t xml:space="preserve"/>
+            </w:r>
+          </w:p>
+        </w:tc>
+      </w:tr>
+      <w:tr>
+        <w:tc>
+          <w:tcPr>
+            <w:tcW w:w="1337" w:type="dxa"/>
+            <w:tcBorders>
+              <w:right w:val="single" w:color="000000"/>
+            </w:tcBorders>
+          </w:tcPr>
+          <w:p>
+            <w:pPr>
+              <w:spacing w:after="0"/>
+              <w:jc w:val="right"/>
+            </w:pPr>
+            <w:r>
+              <w:t xml:space="preserve">bookingvisit</w:t>
+            </w:r>
+          </w:p>
+        </w:tc>
+        <w:tc>
+          <w:tcPr>
+            <w:tcW w:w="1337" w:type="dxa"/>
+            <w:tcBorders>
+              <w:left w:val="single" w:color="000000"/>
+            </w:tcBorders>
+          </w:tcPr>
+          <w:p>
+            <w:pPr>
+              <w:spacing w:after="0"/>
+              <w:jc w:val="right"/>
+            </w:pPr>
+            <w:r>
+              <w:t xml:space="preserve"/>
+            </w:r>
+          </w:p>
+        </w:tc>
+        <w:tc>
+          <w:tcPr>
+            <w:tcW w:w="1337" w:type="dxa"/>
+          </w:tcPr>
+          <w:p>
+            <w:pPr>
+              <w:spacing w:after="0"/>
+              <w:jc w:val="right"/>
+            </w:pPr>
+            <w:r>
+              <w:t xml:space="preserve"/>
+            </w:r>
+          </w:p>
+        </w:tc>
+        <w:tc>
+          <w:tcPr>
+            <w:tcW w:w="1337" w:type="dxa"/>
+          </w:tcPr>
+          <w:p>
+            <w:pPr>
+              <w:spacing w:after="0"/>
+              <w:jc w:val="right"/>
+            </w:pPr>
+            <w:r>
+              <w:t xml:space="preserve"/>
+            </w:r>
+          </w:p>
+        </w:tc>
+        <w:tc>
+          <w:tcPr>
+            <w:tcW w:w="1337" w:type="dxa"/>
+          </w:tcPr>
+          <w:p>
+            <w:pPr>
+              <w:spacing w:after="0"/>
+              <w:jc w:val="right"/>
+            </w:pPr>
+            <w:r>
+              <w:t xml:space="preserve"/>
+            </w:r>
+          </w:p>
+        </w:tc>
+        <w:tc>
+          <w:tcPr>
+            <w:tcW w:w="1337" w:type="dxa"/>
+          </w:tcPr>
+          <w:p>
+            <w:pPr>
+              <w:spacing w:after="0"/>
+              <w:jc w:val="right"/>
+            </w:pPr>
+            <w:r>
+              <w:t xml:space="preserve"/>
+            </w:r>
+          </w:p>
+        </w:tc>
+        <w:tc>
+          <w:tcPr>
+            <w:tcW w:w="1337" w:type="dxa"/>
+          </w:tcPr>
+          <w:p>
+            <w:pPr>
+              <w:spacing w:after="0"/>
+              <w:jc w:val="right"/>
+            </w:pPr>
+            <w:r>
+              <w:t xml:space="preserve"/>
+            </w:r>
+          </w:p>
+        </w:tc>
+      </w:tr>
+      <w:tr>
+        <w:tc>
+          <w:tcPr>
+            <w:tcW w:w="1337" w:type="dxa"/>
+            <w:tcBorders>
+              <w:right w:val="single" w:color="000000"/>
+            </w:tcBorders>
+          </w:tcPr>
+          <w:p>
+            <w:pPr>
+              <w:spacing w:after="0"/>
+              <w:jc w:val="right"/>
+            </w:pPr>
+            <w:r>
+              <w:t xml:space="preserve">Booking visit</w:t>
+            </w:r>
+          </w:p>
+        </w:tc>
+        <w:tc>
+          <w:tcPr>
+            <w:tcW w:w="1337" w:type="dxa"/>
+            <w:tcBorders>
+              <w:left w:val="single" w:color="000000"/>
+            </w:tcBorders>
+          </w:tcPr>
+          <w:p>
+            <w:pPr>
+              <w:spacing w:after="0"/>
+              <w:jc w:val="right"/>
+            </w:pPr>
+            <w:r>
+              <w:t xml:space="preserve">0.75</w:t>
+            </w:r>
+          </w:p>
+        </w:tc>
+        <w:tc>
+          <w:tcPr>
+            <w:tcW w:w="1337" w:type="dxa"/>
+          </w:tcPr>
+          <w:p>
+            <w:pPr>
+              <w:spacing w:after="0"/>
+              <w:jc w:val="right"/>
+            </w:pPr>
+            <w:r>
+              <w:t xml:space="preserve">0.25</w:t>
+            </w:r>
+          </w:p>
+        </w:tc>
+        <w:tc>
+          <w:tcPr>
+            <w:tcW w:w="1337" w:type="dxa"/>
+          </w:tcPr>
+          <w:p>
+            <w:pPr>
+              <w:spacing w:after="0"/>
+              <w:jc w:val="right"/>
+            </w:pPr>
+            <w:r>
+              <w:t xml:space="preserve">2.96</w:t>
+            </w:r>
+          </w:p>
+        </w:tc>
+        <w:tc>
+          <w:tcPr>
+            <w:tcW w:w="1337" w:type="dxa"/>
+          </w:tcPr>
+          <w:p>
+            <w:pPr>
+              <w:spacing w:after="0"/>
+              <w:jc w:val="right"/>
+            </w:pPr>
+            <w:r>
+              <w:t xml:space="preserve">0.00</w:t>
+            </w:r>
+          </w:p>
+        </w:tc>
+        <w:tc>
+          <w:tcPr>
+            <w:tcW w:w="1337" w:type="dxa"/>
+          </w:tcPr>
+          <w:p>
+            <w:pPr>
+              <w:spacing w:after="0"/>
+              <w:jc w:val="right"/>
+            </w:pPr>
+            <w:r>
+              <w:t xml:space="preserve">0.25</w:t>
+            </w:r>
+          </w:p>
+        </w:tc>
+        <w:tc>
+          <w:tcPr>
+            <w:tcW w:w="1337" w:type="dxa"/>
+          </w:tcPr>
+          <w:p>
+            <w:pPr>
+              <w:spacing w:after="0"/>
+              <w:jc w:val="right"/>
+            </w:pPr>
+            <w:r>
+              <w:t xml:space="preserve">1.24</w:t>
+            </w:r>
+          </w:p>
+        </w:tc>
+      </w:tr>
+      <w:tr>
+        <w:tc>
+          <w:tcPr>
+            <w:tcW w:w="1337" w:type="dxa"/>
+            <w:tcBorders>
+              <w:right w:val="single" w:color="000000"/>
+            </w:tcBorders>
+          </w:tcPr>
+          <w:p>
+            <w:pPr>
+              <w:spacing w:after="0"/>
+              <w:jc w:val="right"/>
+            </w:pPr>
+            <w:r>
+              <w:t xml:space="preserve"/>
+            </w:r>
+          </w:p>
+        </w:tc>
+        <w:tc>
+          <w:tcPr>
+            <w:tcW w:w="1337" w:type="dxa"/>
+            <w:tcBorders>
+              <w:left w:val="single" w:color="000000"/>
+            </w:tcBorders>
+          </w:tcPr>
+          <w:p>
+            <w:pPr>
+              <w:spacing w:after="0"/>
+              <w:jc w:val="right"/>
+            </w:pPr>
+            <w:r>
+              <w:t xml:space="preserve"/>
+            </w:r>
+          </w:p>
+        </w:tc>
+        <w:tc>
+          <w:tcPr>
+            <w:tcW w:w="1337" w:type="dxa"/>
+          </w:tcPr>
+          <w:p>
+            <w:pPr>
+              <w:spacing w:after="0"/>
+              <w:jc w:val="right"/>
+            </w:pPr>
+            <w:r>
+              <w:t xml:space="preserve"/>
+            </w:r>
+          </w:p>
+        </w:tc>
+        <w:tc>
+          <w:tcPr>
+            <w:tcW w:w="1337" w:type="dxa"/>
+          </w:tcPr>
+          <w:p>
+            <w:pPr>
+              <w:spacing w:after="0"/>
+              <w:jc w:val="right"/>
+            </w:pPr>
+            <w:r>
+              <w:t xml:space="preserve"/>
+            </w:r>
+          </w:p>
+        </w:tc>
+        <w:tc>
+          <w:tcPr>
+            <w:tcW w:w="1337" w:type="dxa"/>
+          </w:tcPr>
+          <w:p>
+            <w:pPr>
+              <w:spacing w:after="0"/>
+              <w:jc w:val="right"/>
+            </w:pPr>
+            <w:r>
+              <w:t xml:space="preserve"/>
+            </w:r>
+          </w:p>
+        </w:tc>
+        <w:tc>
+          <w:tcPr>
+            <w:tcW w:w="1337" w:type="dxa"/>
+          </w:tcPr>
+          <w:p>
+            <w:pPr>
+              <w:spacing w:after="0"/>
+              <w:jc w:val="right"/>
+            </w:pPr>
+            <w:r>
+              <w:t xml:space="preserve"/>
+            </w:r>
+          </w:p>
+        </w:tc>
+        <w:tc>
+          <w:tcPr>
+            <w:tcW w:w="1337" w:type="dxa"/>
+          </w:tcPr>
+          <w:p>
+            <w:pPr>
+              <w:spacing w:after="0"/>
+              <w:jc w:val="right"/>
+            </w:pPr>
+            <w:r>
+              <w:t xml:space="preserve"/>
+            </w:r>
+          </w:p>
+        </w:tc>
+      </w:tr>
+      <w:tr>
+        <w:tc>
+          <w:tcPr>
+            <w:tcW w:w="1337" w:type="dxa"/>
+            <w:tcBorders>
+              <w:right w:val="single" w:color="000000"/>
+            </w:tcBorders>
+          </w:tcPr>
+          <w:p>
+            <w:pPr>
+              <w:spacing w:after="0"/>
+              <w:jc w:val="right"/>
+            </w:pPr>
+            <w:r>
+              <w:t xml:space="preserve">observer</w:t>
+            </w:r>
+          </w:p>
+        </w:tc>
+        <w:tc>
+          <w:tcPr>
+            <w:tcW w:w="1337" w:type="dxa"/>
+            <w:tcBorders>
+              <w:left w:val="single" w:color="000000"/>
+            </w:tcBorders>
+          </w:tcPr>
+          <w:p>
+            <w:pPr>
+              <w:spacing w:after="0"/>
+              <w:jc w:val="right"/>
+            </w:pPr>
+            <w:r>
+              <w:t xml:space="preserve"/>
+            </w:r>
+          </w:p>
+        </w:tc>
+        <w:tc>
+          <w:tcPr>
+            <w:tcW w:w="1337" w:type="dxa"/>
+          </w:tcPr>
+          <w:p>
+            <w:pPr>
+              <w:spacing w:after="0"/>
+              <w:jc w:val="right"/>
+            </w:pPr>
+            <w:r>
+              <w:t xml:space="preserve"/>
+            </w:r>
+          </w:p>
+        </w:tc>
+        <w:tc>
+          <w:tcPr>
+            <w:tcW w:w="1337" w:type="dxa"/>
+          </w:tcPr>
+          <w:p>
+            <w:pPr>
+              <w:spacing w:after="0"/>
+              <w:jc w:val="right"/>
+            </w:pPr>
+            <w:r>
+              <w:t xml:space="preserve"/>
+            </w:r>
+          </w:p>
+        </w:tc>
+        <w:tc>
+          <w:tcPr>
+            <w:tcW w:w="1337" w:type="dxa"/>
+          </w:tcPr>
+          <w:p>
+            <w:pPr>
+              <w:spacing w:after="0"/>
+              <w:jc w:val="right"/>
+            </w:pPr>
+            <w:r>
+              <w:t xml:space="preserve"/>
+            </w:r>
+          </w:p>
+        </w:tc>
+        <w:tc>
+          <w:tcPr>
+            <w:tcW w:w="1337" w:type="dxa"/>
+          </w:tcPr>
+          <w:p>
+            <w:pPr>
+              <w:spacing w:after="0"/>
+              <w:jc w:val="right"/>
+            </w:pPr>
+            <w:r>
+              <w:t xml:space="preserve"/>
+            </w:r>
+          </w:p>
+        </w:tc>
+        <w:tc>
+          <w:tcPr>
+            <w:tcW w:w="1337" w:type="dxa"/>
+          </w:tcPr>
+          <w:p>
+            <w:pPr>
+              <w:spacing w:after="0"/>
+              <w:jc w:val="right"/>
+            </w:pPr>
+            <w:r>
+              <w:t xml:space="preserve"/>
+            </w:r>
+          </w:p>
+        </w:tc>
+      </w:tr>
+      <w:tr>
+        <w:tc>
+          <w:tcPr>
+            <w:tcW w:w="1337" w:type="dxa"/>
+            <w:tcBorders>
+              <w:right w:val="single" w:color="000000"/>
+            </w:tcBorders>
+          </w:tcPr>
+          <w:p>
+            <w:pPr>
+              <w:spacing w:after="0"/>
+              <w:jc w:val="right"/>
+            </w:pPr>
+            <w:r>
+              <w:t xml:space="preserve">2</w:t>
+            </w:r>
+          </w:p>
+        </w:tc>
+        <w:tc>
+          <w:tcPr>
+            <w:tcW w:w="1337" w:type="dxa"/>
+            <w:tcBorders>
+              <w:left w:val="single" w:color="000000"/>
+            </w:tcBorders>
+          </w:tcPr>
+          <w:p>
+            <w:pPr>
+              <w:spacing w:after="0"/>
+              <w:jc w:val="right"/>
+            </w:pPr>
+            <w:r>
+              <w:t xml:space="preserve">0.02</w:t>
+            </w:r>
+          </w:p>
+        </w:tc>
+        <w:tc>
+          <w:tcPr>
+            <w:tcW w:w="1337" w:type="dxa"/>
+          </w:tcPr>
+          <w:p>
+            <w:pPr>
+              <w:spacing w:after="0"/>
+              <w:jc w:val="right"/>
+            </w:pPr>
+            <w:r>
+              <w:t xml:space="preserve">0.26</w:t>
+            </w:r>
+          </w:p>
+        </w:tc>
+        <w:tc>
+          <w:tcPr>
+            <w:tcW w:w="1337" w:type="dxa"/>
+          </w:tcPr>
+          <w:p>
+            <w:pPr>
+              <w:spacing w:after="0"/>
+              <w:jc w:val="right"/>
+            </w:pPr>
+            <w:r>
+              <w:t xml:space="preserve">0.09</w:t>
+            </w:r>
+          </w:p>
+        </w:tc>
+        <w:tc>
+          <w:tcPr>
+            <w:tcW w:w="1337" w:type="dxa"/>
+          </w:tcPr>
+          <w:p>
+            <w:pPr>
+              <w:spacing w:after="0"/>
+              <w:jc w:val="right"/>
+            </w:pPr>
+            <w:r>
+              <w:t xml:space="preserve">0.93</w:t>
+            </w:r>
+          </w:p>
+        </w:tc>
+        <w:tc>
+          <w:tcPr>
+            <w:tcW w:w="1337" w:type="dxa"/>
+          </w:tcPr>
+          <w:p>
+            <w:pPr>
+              <w:spacing w:after="0"/>
+              <w:jc w:val="right"/>
+            </w:pPr>
+            <w:r>
+              <w:t xml:space="preserve">-0.49</w:t>
+            </w:r>
+          </w:p>
+        </w:tc>
+        <w:tc>
+          <w:tcPr>
+            <w:tcW w:w="1337" w:type="dxa"/>
+          </w:tcPr>
+          <w:p>
+            <w:pPr>
+              <w:spacing w:after="0"/>
+              <w:jc w:val="right"/>
+            </w:pPr>
+            <w:r>
+              <w:t xml:space="preserve">0.54</w:t>
+            </w:r>
+          </w:p>
+        </w:tc>
+      </w:tr>
+      <w:tr>
+        <w:tc>
+          <w:tcPr>
+            <w:tcW w:w="1337" w:type="dxa"/>
+            <w:tcBorders>
+              <w:right w:val="single" w:color="000000"/>
+            </w:tcBorders>
+          </w:tcPr>
+          <w:p>
+            <w:pPr>
+              <w:spacing w:after="0"/>
+              <w:jc w:val="right"/>
+            </w:pPr>
+            <w:r>
+              <w:t xml:space="preserve">3</w:t>
+            </w:r>
+          </w:p>
+        </w:tc>
+        <w:tc>
+          <w:tcPr>
+            <w:tcW w:w="1337" w:type="dxa"/>
+            <w:tcBorders>
+              <w:left w:val="single" w:color="000000"/>
+            </w:tcBorders>
+          </w:tcPr>
+          <w:p>
+            <w:pPr>
+              <w:spacing w:after="0"/>
+              <w:jc w:val="right"/>
+            </w:pPr>
+            <w:r>
+              <w:t xml:space="preserve">0.03</w:t>
+            </w:r>
+          </w:p>
+        </w:tc>
+        <w:tc>
+          <w:tcPr>
+            <w:tcW w:w="1337" w:type="dxa"/>
+          </w:tcPr>
+          <w:p>
+            <w:pPr>
+              <w:spacing w:after="0"/>
+              <w:jc w:val="right"/>
+            </w:pPr>
+            <w:r>
+              <w:t xml:space="preserve">0.26</w:t>
+            </w:r>
+          </w:p>
+        </w:tc>
+        <w:tc>
+          <w:tcPr>
+            <w:tcW w:w="1337" w:type="dxa"/>
+          </w:tcPr>
+          <w:p>
+            <w:pPr>
+              <w:spacing w:after="0"/>
+              <w:jc w:val="right"/>
+            </w:pPr>
+            <w:r>
+              <w:t xml:space="preserve">0.12</w:t>
+            </w:r>
+          </w:p>
+        </w:tc>
+        <w:tc>
+          <w:tcPr>
+            <w:tcW w:w="1337" w:type="dxa"/>
+          </w:tcPr>
+          <w:p>
+            <w:pPr>
+              <w:spacing w:after="0"/>
+              <w:jc w:val="right"/>
+            </w:pPr>
+            <w:r>
+              <w:t xml:space="preserve">0.91</w:t>
+            </w:r>
+          </w:p>
+        </w:tc>
+        <w:tc>
+          <w:tcPr>
+            <w:tcW w:w="1337" w:type="dxa"/>
+          </w:tcPr>
+          <w:p>
+            <w:pPr>
+              <w:spacing w:after="0"/>
+              <w:jc w:val="right"/>
+            </w:pPr>
+            <w:r>
+              <w:t xml:space="preserve">-0.49</w:t>
+            </w:r>
+          </w:p>
+        </w:tc>
+        <w:tc>
+          <w:tcPr>
+            <w:tcW w:w="1337" w:type="dxa"/>
+          </w:tcPr>
+          <w:p>
+            <w:pPr>
+              <w:spacing w:after="0"/>
+              <w:jc w:val="right"/>
+            </w:pPr>
+            <w:r>
+              <w:t xml:space="preserve">0.55</w:t>
+            </w:r>
+          </w:p>
+        </w:tc>
+      </w:tr>
+      <w:tr>
+        <w:tc>
+          <w:tcPr>
+            <w:tcW w:w="1337" w:type="dxa"/>
+            <w:tcBorders>
+              <w:right w:val="single" w:color="000000"/>
+            </w:tcBorders>
+          </w:tcPr>
+          <w:p>
+            <w:pPr>
+              <w:spacing w:after="0"/>
+              <w:jc w:val="right"/>
+            </w:pPr>
+            <w:r>
+              <w:t xml:space="preserve">4</w:t>
+            </w:r>
+          </w:p>
+        </w:tc>
+        <w:tc>
+          <w:tcPr>
+            <w:tcW w:w="1337" w:type="dxa"/>
+            <w:tcBorders>
+              <w:left w:val="single" w:color="000000"/>
+            </w:tcBorders>
+          </w:tcPr>
+          <w:p>
+            <w:pPr>
+              <w:spacing w:after="0"/>
+              <w:jc w:val="right"/>
+            </w:pPr>
+            <w:r>
+              <w:t xml:space="preserve">0.06</w:t>
+            </w:r>
+          </w:p>
+        </w:tc>
+        <w:tc>
+          <w:tcPr>
+            <w:tcW w:w="1337" w:type="dxa"/>
+          </w:tcPr>
+          <w:p>
+            <w:pPr>
+              <w:spacing w:after="0"/>
+              <w:jc w:val="right"/>
+            </w:pPr>
+            <w:r>
+              <w:t xml:space="preserve">0.25</w:t>
+            </w:r>
+          </w:p>
+        </w:tc>
+        <w:tc>
+          <w:tcPr>
+            <w:tcW w:w="1337" w:type="dxa"/>
+          </w:tcPr>
+          <w:p>
+            <w:pPr>
+              <w:spacing w:after="0"/>
+              <w:jc w:val="right"/>
+            </w:pPr>
+            <w:r>
+              <w:t xml:space="preserve">0.25</w:t>
+            </w:r>
+          </w:p>
+        </w:tc>
+        <w:tc>
+          <w:tcPr>
+            <w:tcW w:w="1337" w:type="dxa"/>
+          </w:tcPr>
+          <w:p>
+            <w:pPr>
+              <w:spacing w:after="0"/>
+              <w:jc w:val="right"/>
+            </w:pPr>
+            <w:r>
+              <w:t xml:space="preserve">0.80</w:t>
+            </w:r>
+          </w:p>
+        </w:tc>
+        <w:tc>
+          <w:tcPr>
+            <w:tcW w:w="1337" w:type="dxa"/>
+          </w:tcPr>
+          <w:p>
+            <w:pPr>
+              <w:spacing w:after="0"/>
+              <w:jc w:val="right"/>
+            </w:pPr>
+            <w:r>
+              <w:t xml:space="preserve">-0.43</w:t>
+            </w:r>
+          </w:p>
+        </w:tc>
+        <w:tc>
+          <w:tcPr>
+            <w:tcW w:w="1337" w:type="dxa"/>
+          </w:tcPr>
+          <w:p>
+            <w:pPr>
+              <w:spacing w:after="0"/>
+              <w:jc w:val="right"/>
+            </w:pPr>
+            <w:r>
+              <w:t xml:space="preserve">0.55</w:t>
+            </w:r>
+          </w:p>
+        </w:tc>
+      </w:tr>
+      <w:tr>
+        <w:tc>
+          <w:tcPr>
+            <w:tcW w:w="1337" w:type="dxa"/>
+            <w:tcBorders>
+              <w:right w:val="single" w:color="000000"/>
+            </w:tcBorders>
+          </w:tcPr>
+          <w:p>
+            <w:pPr>
+              <w:spacing w:after="0"/>
+              <w:jc w:val="right"/>
+            </w:pPr>
+            <w:r>
+              <w:t xml:space="preserve"/>
+            </w:r>
+          </w:p>
+        </w:tc>
+        <w:tc>
+          <w:tcPr>
+            <w:tcW w:w="1337" w:type="dxa"/>
+            <w:tcBorders>
+              <w:left w:val="single" w:color="000000"/>
+            </w:tcBorders>
+          </w:tcPr>
+          <w:p>
+            <w:pPr>
+              <w:spacing w:after="0"/>
+              <w:jc w:val="right"/>
+            </w:pPr>
+            <w:r>
+              <w:t xml:space="preserve"/>
+            </w:r>
+          </w:p>
+        </w:tc>
+        <w:tc>
+          <w:tcPr>
+            <w:tcW w:w="1337" w:type="dxa"/>
+          </w:tcPr>
+          <w:p>
+            <w:pPr>
+              <w:spacing w:after="0"/>
+              <w:jc w:val="right"/>
+            </w:pPr>
+            <w:r>
+              <w:t xml:space="preserve"/>
+            </w:r>
+          </w:p>
+        </w:tc>
+        <w:tc>
+          <w:tcPr>
+            <w:tcW w:w="1337" w:type="dxa"/>
+          </w:tcPr>
+          <w:p>
+            <w:pPr>
+              <w:spacing w:after="0"/>
+              <w:jc w:val="right"/>
+            </w:pPr>
+            <w:r>
+              <w:t xml:space="preserve"/>
+            </w:r>
+          </w:p>
+        </w:tc>
+        <w:tc>
+          <w:tcPr>
+            <w:tcW w:w="1337" w:type="dxa"/>
+          </w:tcPr>
+          <w:p>
+            <w:pPr>
+              <w:spacing w:after="0"/>
+              <w:jc w:val="right"/>
+            </w:pPr>
+            <w:r>
+              <w:t xml:space="preserve"/>
+            </w:r>
+          </w:p>
+        </w:tc>
+        <w:tc>
+          <w:tcPr>
+            <w:tcW w:w="1337" w:type="dxa"/>
+          </w:tcPr>
+          <w:p>
+            <w:pPr>
+              <w:spacing w:after="0"/>
+              <w:jc w:val="right"/>
+            </w:pPr>
+            <w:r>
+              <w:t xml:space="preserve"/>
+            </w:r>
+          </w:p>
+        </w:tc>
+        <w:tc>
+          <w:tcPr>
+            <w:tcW w:w="1337" w:type="dxa"/>
+          </w:tcPr>
+          <w:p>
+            <w:pPr>
+              <w:spacing w:after="0"/>
+              <w:jc w:val="right"/>
+            </w:pPr>
+            <w:r>
+              <w:t xml:space="preserve"/>
+            </w:r>
+          </w:p>
+        </w:tc>
+      </w:tr>
+      <w:tr>
+        <w:tc>
+          <w:tcPr>
+            <w:tcW w:w="1337" w:type="dxa"/>
+            <w:tcBorders>
+              <w:bottom w:val="single" w:color="000000"/>
+              <w:right w:val="single" w:color="000000"/>
+            </w:tcBorders>
+          </w:tcPr>
+          <w:p>
+            <w:pPr>
+              <w:spacing w:after="0"/>
+              <w:jc w:val="right"/>
+            </w:pPr>
+            <w:r>
+              <w:t xml:space="preserve">_cons</w:t>
+            </w:r>
+          </w:p>
+        </w:tc>
+        <w:tc>
+          <w:tcPr>
+            <w:tcW w:w="1337" w:type="dxa"/>
+            <w:tcBorders>
+              <w:left w:val="single" w:color="000000"/>
+              <w:bottom w:val="single" w:color="000000"/>
+            </w:tcBorders>
+          </w:tcPr>
+          <w:p>
+            <w:pPr>
+              <w:spacing w:after="0"/>
+              <w:jc w:val="right"/>
+            </w:pPr>
+            <w:r>
+              <w:t xml:space="preserve">0.78</w:t>
+            </w:r>
+          </w:p>
+        </w:tc>
+        <w:tc>
+          <w:tcPr>
+            <w:tcW w:w="1337" w:type="dxa"/>
+            <w:tcBorders>
+              <w:bottom w:val="single" w:color="000000"/>
+            </w:tcBorders>
+          </w:tcPr>
+          <w:p>
+            <w:pPr>
+              <w:spacing w:after="0"/>
+              <w:jc w:val="right"/>
+            </w:pPr>
+            <w:r>
+              <w:t xml:space="preserve">0.60</w:t>
+            </w:r>
+          </w:p>
+        </w:tc>
+        <w:tc>
+          <w:tcPr>
+            <w:tcW w:w="1337" w:type="dxa"/>
+            <w:tcBorders>
+              <w:bottom w:val="single" w:color="000000"/>
+            </w:tcBorders>
+          </w:tcPr>
+          <w:p>
+            <w:pPr>
+              <w:spacing w:after="0"/>
+              <w:jc w:val="right"/>
+            </w:pPr>
+            <w:r>
+              <w:t xml:space="preserve">1.31</w:t>
+            </w:r>
+          </w:p>
+        </w:tc>
+        <w:tc>
+          <w:tcPr>
+            <w:tcW w:w="1337" w:type="dxa"/>
+            <w:tcBorders>
+              <w:bottom w:val="single" w:color="000000"/>
+            </w:tcBorders>
+          </w:tcPr>
+          <w:p>
+            <w:pPr>
+              <w:spacing w:after="0"/>
+              <w:jc w:val="right"/>
+            </w:pPr>
+            <w:r>
+              <w:t xml:space="preserve">0.19</w:t>
+            </w:r>
+          </w:p>
+        </w:tc>
+        <w:tc>
+          <w:tcPr>
+            <w:tcW w:w="1337" w:type="dxa"/>
+            <w:tcBorders>
+              <w:bottom w:val="single" w:color="000000"/>
+            </w:tcBorders>
+          </w:tcPr>
+          <w:p>
+            <w:pPr>
+              <w:spacing w:after="0"/>
+              <w:jc w:val="right"/>
+            </w:pPr>
+            <w:r>
+              <w:t xml:space="preserve">-0.39</w:t>
+            </w:r>
+          </w:p>
+        </w:tc>
+        <w:tc>
+          <w:tcPr>
+            <w:tcW w:w="1337" w:type="dxa"/>
+            <w:tcBorders>
+              <w:bottom w:val="single" w:color="000000"/>
+            </w:tcBorders>
+          </w:tcPr>
+          <w:p>
+            <w:pPr>
+              <w:spacing w:after="0"/>
+              <w:jc w:val="right"/>
+            </w:pPr>
+            <w:r>
+              <w:t xml:space="preserve">1.96</w:t>
             </w:r>
           </w:p>
         </w:tc>

</xml_diff>

<commit_message>
Analyze time spent reading files in the eRegistry
</commit_message>
<xml_diff>
--- a/products/time_report.docx
+++ b/products/time_report.docx
@@ -47,7 +47,7 @@
         <w:t xml:space="preserve">Generated using git revision: </w:t>
       </w:r>
       <w:r>
-        <w:t xml:space="preserve">d3839e0</w:t>
+        <w:t xml:space="preserve">c552e47</w:t>
       </w:r>
     </w:p>
     <w:p>
@@ -3391,6 +3391,406 @@
         <w:t/>
       </w:r>
     </w:p>
+    <w:tbl>
+      <w:tblPr>
+        <w:tblStyle w:val="TableGrid"/>
+        <w:tblBorders>
+          <w:top w:val="nil" w:color="000000" w:shadow="false"/>
+          <w:left w:val="nil" w:color="000000" w:shadow="false"/>
+          <w:bottom w:val="nil" w:color="000000" w:shadow="false"/>
+          <w:right w:val="nil" w:color="000000" w:shadow="false"/>
+          <w:insideH w:val="nil" w:color="000000" w:shadow="false"/>
+          <w:insideV w:val="nil" w:color="000000" w:shadow="false"/>
+        </w:tblBorders>
+      </w:tblPr>
+      <w:tblGrid>
+        <w:gridCol w:w="1337"/>
+        <w:gridCol w:w="1337"/>
+        <w:gridCol w:w="1337"/>
+        <w:gridCol w:w="1337"/>
+        <w:gridCol w:w="1337"/>
+        <w:gridCol w:w="1337"/>
+        <w:gridCol w:w="1337"/>
+      </w:tblGrid>
+      <w:tr>
+        <w:tc>
+          <w:tcPr>
+            <w:gridSpan w:val="7"/>
+            <w:tcBorders>
+              <w:top w:val="nil" w:color="000000"/>
+              <w:left w:val="nil" w:color="000000"/>
+              <w:bottom w:val="single" w:color="000000"/>
+              <w:right w:val="nil" w:color="000000"/>
+            </w:tcBorders>
+          </w:tcPr>
+          <w:p>
+            <w:pPr>
+              <w:spacing w:after="0"/>
+            </w:pPr>
+            <w:r>
+              <w:t xml:space="preserve">Table 9. Time spent reading files in the eRegistry (mins)</w:t>
+            </w:r>
+          </w:p>
+        </w:tc>
+      </w:tr>
+      <w:tr>
+        <w:tc>
+          <w:tcPr>
+            <w:tcW w:w="1337" w:type="dxa"/>
+            <w:tcBorders>
+              <w:top w:val="single" w:color="000000"/>
+              <w:bottom w:val="single" w:color="000000"/>
+              <w:right w:val="single" w:color="000000"/>
+            </w:tcBorders>
+          </w:tcPr>
+          <w:p>
+            <w:pPr>
+              <w:spacing w:after="0"/>
+            </w:pPr>
+          </w:p>
+        </w:tc>
+        <w:tc>
+          <w:tcPr>
+            <w:tcW w:w="1337" w:type="dxa"/>
+            <w:tcBorders>
+              <w:top w:val="single" w:color="000000"/>
+              <w:left w:val="single" w:color="000000"/>
+              <w:bottom w:val="single" w:color="000000"/>
+            </w:tcBorders>
+          </w:tcPr>
+          <w:p>
+            <w:pPr>
+              <w:spacing w:after="0"/>
+              <w:jc w:val="right"/>
+            </w:pPr>
+            <w:r>
+              <w:t xml:space="preserve">Rel. Time</w:t>
+            </w:r>
+          </w:p>
+        </w:tc>
+        <w:tc>
+          <w:tcPr>
+            <w:tcW w:w="1337" w:type="dxa"/>
+            <w:tcBorders>
+              <w:top w:val="single" w:color="000000"/>
+              <w:bottom w:val="single" w:color="000000"/>
+            </w:tcBorders>
+          </w:tcPr>
+          <w:p>
+            <w:pPr>
+              <w:spacing w:after="0"/>
+              <w:jc w:val="right"/>
+            </w:pPr>
+            <w:r>
+              <w:t xml:space="preserve">Std. Err.*</w:t>
+            </w:r>
+          </w:p>
+        </w:tc>
+        <w:tc>
+          <w:tcPr>
+            <w:tcW w:w="1337" w:type="dxa"/>
+            <w:tcBorders>
+              <w:top w:val="single" w:color="000000"/>
+              <w:bottom w:val="single" w:color="000000"/>
+            </w:tcBorders>
+          </w:tcPr>
+          <w:p>
+            <w:pPr>
+              <w:spacing w:after="0"/>
+              <w:jc w:val="right"/>
+            </w:pPr>
+            <w:r>
+              <w:t xml:space="preserve">z*</w:t>
+            </w:r>
+          </w:p>
+        </w:tc>
+        <w:tc>
+          <w:tcPr>
+            <w:tcW w:w="1337" w:type="dxa"/>
+            <w:tcBorders>
+              <w:top w:val="single" w:color="000000"/>
+              <w:bottom w:val="single" w:color="000000"/>
+            </w:tcBorders>
+          </w:tcPr>
+          <w:p>
+            <w:pPr>
+              <w:spacing w:after="0"/>
+              <w:jc w:val="right"/>
+            </w:pPr>
+            <w:r>
+              <w:t xml:space="preserve">P&gt;|z|*</w:t>
+            </w:r>
+          </w:p>
+        </w:tc>
+        <w:tc>
+          <w:tcPr>
+            <w:tcW w:w="2674" w:type="dxa"/>
+            <w:gridSpan w:val="2"/>
+            <w:tcBorders>
+              <w:top w:val="single" w:color="000000"/>
+              <w:bottom w:val="single" w:color="000000"/>
+            </w:tcBorders>
+          </w:tcPr>
+          <w:p>
+            <w:pPr>
+              <w:spacing w:after="0"/>
+              <w:jc w:val="right"/>
+            </w:pPr>
+            <w:r>
+              <w:t xml:space="preserve">[95% Conf. Interval]</w:t>
+            </w:r>
+          </w:p>
+        </w:tc>
+      </w:tr>
+      <w:tr>
+        <w:tc>
+          <w:tcPr>
+            <w:tcW w:w="1337" w:type="dxa"/>
+            <w:tcBorders>
+              <w:top w:val="single" w:color="000000"/>
+              <w:right w:val="single" w:color="000000"/>
+            </w:tcBorders>
+          </w:tcPr>
+          <w:p>
+            <w:pPr>
+              <w:spacing w:after="0"/>
+              <w:jc w:val="right"/>
+            </w:pPr>
+            <w:r>
+              <w:t xml:space="preserve">arm</w:t>
+            </w:r>
+          </w:p>
+        </w:tc>
+        <w:tc>
+          <w:tcPr>
+            <w:tcW w:w="1337" w:type="dxa"/>
+            <w:tcBorders>
+              <w:top w:val="single" w:color="000000"/>
+              <w:left w:val="single" w:color="000000"/>
+            </w:tcBorders>
+          </w:tcPr>
+          <w:p>
+            <w:pPr>
+              <w:spacing w:after="0"/>
+            </w:pPr>
+          </w:p>
+        </w:tc>
+        <w:tc>
+          <w:tcPr>
+            <w:tcW w:w="1337" w:type="dxa"/>
+            <w:tcBorders>
+              <w:top w:val="single" w:color="000000"/>
+            </w:tcBorders>
+          </w:tcPr>
+          <w:p>
+            <w:pPr>
+              <w:spacing w:after="0"/>
+            </w:pPr>
+          </w:p>
+        </w:tc>
+        <w:tc>
+          <w:tcPr>
+            <w:tcW w:w="1337" w:type="dxa"/>
+            <w:tcBorders>
+              <w:top w:val="single" w:color="000000"/>
+            </w:tcBorders>
+          </w:tcPr>
+          <w:p>
+            <w:pPr>
+              <w:spacing w:after="0"/>
+            </w:pPr>
+          </w:p>
+        </w:tc>
+        <w:tc>
+          <w:tcPr>
+            <w:tcW w:w="1337" w:type="dxa"/>
+            <w:tcBorders>
+              <w:top w:val="single" w:color="000000"/>
+            </w:tcBorders>
+          </w:tcPr>
+          <w:p>
+            <w:pPr>
+              <w:spacing w:after="0"/>
+            </w:pPr>
+          </w:p>
+        </w:tc>
+        <w:tc>
+          <w:tcPr>
+            <w:tcW w:w="1337" w:type="dxa"/>
+            <w:tcBorders>
+              <w:top w:val="single" w:color="000000"/>
+            </w:tcBorders>
+          </w:tcPr>
+          <w:p>
+            <w:pPr>
+              <w:spacing w:after="0"/>
+            </w:pPr>
+          </w:p>
+        </w:tc>
+        <w:tc>
+          <w:tcPr>
+            <w:tcW w:w="1337" w:type="dxa"/>
+            <w:tcBorders>
+              <w:top w:val="single" w:color="000000"/>
+            </w:tcBorders>
+          </w:tcPr>
+          <w:p>
+            <w:pPr>
+              <w:spacing w:after="0"/>
+            </w:pPr>
+          </w:p>
+        </w:tc>
+      </w:tr>
+      <w:tr>
+        <w:tc>
+          <w:tcPr>
+            <w:tcW w:w="1337" w:type="dxa"/>
+            <w:tcBorders>
+              <w:bottom w:val="single" w:color="000000"/>
+              <w:right w:val="single" w:color="000000"/>
+            </w:tcBorders>
+          </w:tcPr>
+          <w:p>
+            <w:pPr>
+              <w:spacing w:after="0"/>
+              <w:jc w:val="right"/>
+            </w:pPr>
+            <w:r>
+              <w:t xml:space="preserve">B</w:t>
+            </w:r>
+          </w:p>
+        </w:tc>
+        <w:tc>
+          <w:tcPr>
+            <w:tcW w:w="1337" w:type="dxa"/>
+            <w:tcBorders>
+              <w:left w:val="single" w:color="000000"/>
+              <w:bottom w:val="single" w:color="000000"/>
+            </w:tcBorders>
+          </w:tcPr>
+          <w:p>
+            <w:pPr>
+              <w:spacing w:after="0"/>
+              <w:jc w:val="right"/>
+            </w:pPr>
+            <w:r>
+              <w:t xml:space="preserve">1.00</w:t>
+            </w:r>
+          </w:p>
+        </w:tc>
+        <w:tc>
+          <w:tcPr>
+            <w:tcW w:w="1337" w:type="dxa"/>
+            <w:tcBorders>
+              <w:bottom w:val="single" w:color="000000"/>
+            </w:tcBorders>
+          </w:tcPr>
+          <w:p>
+            <w:pPr>
+              <w:spacing w:after="0"/>
+              <w:jc w:val="right"/>
+            </w:pPr>
+            <w:r>
+              <w:t xml:space="preserve">0.00</w:t>
+            </w:r>
+          </w:p>
+        </w:tc>
+        <w:tc>
+          <w:tcPr>
+            <w:tcW w:w="1337" w:type="dxa"/>
+            <w:tcBorders>
+              <w:bottom w:val="single" w:color="000000"/>
+            </w:tcBorders>
+          </w:tcPr>
+          <w:p>
+            <w:pPr>
+              <w:spacing w:after="0"/>
+              <w:jc w:val="right"/>
+            </w:pPr>
+            <w:r>
+              <w:t xml:space="preserve">.</w:t>
+            </w:r>
+          </w:p>
+        </w:tc>
+        <w:tc>
+          <w:tcPr>
+            <w:tcW w:w="1337" w:type="dxa"/>
+            <w:tcBorders>
+              <w:bottom w:val="single" w:color="000000"/>
+            </w:tcBorders>
+          </w:tcPr>
+          <w:p>
+            <w:pPr>
+              <w:spacing w:after="0"/>
+              <w:jc w:val="right"/>
+            </w:pPr>
+            <w:r>
+              <w:t xml:space="preserve">.</w:t>
+            </w:r>
+          </w:p>
+        </w:tc>
+        <w:tc>
+          <w:tcPr>
+            <w:tcW w:w="1337" w:type="dxa"/>
+            <w:tcBorders>
+              <w:bottom w:val="single" w:color="000000"/>
+            </w:tcBorders>
+          </w:tcPr>
+          <w:p>
+            <w:pPr>
+              <w:spacing w:after="0"/>
+              <w:jc w:val="right"/>
+            </w:pPr>
+            <w:r>
+              <w:t xml:space="preserve">1.00</w:t>
+            </w:r>
+          </w:p>
+        </w:tc>
+        <w:tc>
+          <w:tcPr>
+            <w:tcW w:w="1337" w:type="dxa"/>
+            <w:tcBorders>
+              <w:bottom w:val="single" w:color="000000"/>
+            </w:tcBorders>
+          </w:tcPr>
+          <w:p>
+            <w:pPr>
+              <w:spacing w:after="0"/>
+              <w:jc w:val="right"/>
+            </w:pPr>
+            <w:r>
+              <w:t xml:space="preserve">1.00</w:t>
+            </w:r>
+          </w:p>
+        </w:tc>
+      </w:tr>
+      <w:tr>
+        <w:tc>
+          <w:tcPr>
+            <w:gridSpan w:val="7"/>
+            <w:tcBorders>
+              <w:top w:val="single" w:color="000000"/>
+              <w:left w:val="nil" w:color="000000"/>
+              <w:bottom w:val="nil" w:color="000000"/>
+              <w:right w:val="nil" w:color="000000"/>
+            </w:tcBorders>
+          </w:tcPr>
+          <w:p>
+            <w:pPr>
+              <w:spacing w:after="0"/>
+            </w:pPr>
+            <w:r>
+              <w:t xml:space="preserve">* The standard error, z-score, and P-value are from the analysis performed on the log scale.</w:t>
+            </w:r>
+          </w:p>
+        </w:tc>
+      </w:tr>
+    </w:tbl>
+    <w:p>
+      <w:r>
+        <w:t/>
+      </w:r>
+    </w:p>
     <w:p>
       <w:pPr>
         <w:pStyle w:val="Heading1"/>
@@ -3537,7 +3937,7 @@
               <w:spacing w:after="0"/>
             </w:pPr>
             <w:r>
-              <w:t xml:space="preserve">Table 9. HIM time per consultation (mins)</w:t>
+              <w:t xml:space="preserve">Table 10. HIM time per consultation (mins)</w:t>
             </w:r>
           </w:p>
         </w:tc>
@@ -6186,7 +6586,7 @@
               <w:spacing w:after="0"/>
             </w:pPr>
             <w:r>
-              <w:t xml:space="preserve">Table 10. Consultation time (mins)</w:t>
+              <w:t xml:space="preserve">Table 11. Consultation time (mins)</w:t>
             </w:r>
           </w:p>
         </w:tc>
@@ -8835,7 +9235,7 @@
               <w:spacing w:after="0"/>
             </w:pPr>
             <w:r>
-              <w:t xml:space="preserve">Table 11. Client care time within consultation (mins)</w:t>
+              <w:t xml:space="preserve">Table 12. Client care time within consultation (mins)</w:t>
             </w:r>
           </w:p>
         </w:tc>
@@ -11484,7 +11884,7 @@
               <w:spacing w:after="0"/>
             </w:pPr>
             <w:r>
-              <w:t xml:space="preserve">Table 12. Time spent finding files and records (mins)</w:t>
+              <w:t xml:space="preserve">Table 13. Time spent finding files and records (mins)</w:t>
             </w:r>
           </w:p>
         </w:tc>
@@ -14133,7 +14533,7 @@
               <w:spacing w:after="0"/>
             </w:pPr>
             <w:r>
-              <w:t xml:space="preserve">Table 13. Time spent reading files and records (mins)</w:t>
+              <w:t xml:space="preserve">Table 14. Time spent reading files and records (mins)</w:t>
             </w:r>
           </w:p>
         </w:tc>
@@ -16782,7 +17182,7 @@
               <w:spacing w:after="0"/>
             </w:pPr>
             <w:r>
-              <w:t xml:space="preserve">Table 14. Time spent writing files and records (mins)</w:t>
+              <w:t xml:space="preserve">Table 15. Time spent writing files and records (mins)</w:t>
             </w:r>
           </w:p>
         </w:tc>
@@ -19431,7 +19831,7 @@
               <w:spacing w:after="0"/>
             </w:pPr>
             <w:r>
-              <w:t xml:space="preserve">Table 15. Time spent writing files and records (mins)</w:t>
+              <w:t xml:space="preserve">Table 16. Time spent writing files and records (mins)</w:t>
             </w:r>
           </w:p>
         </w:tc>
@@ -22080,7 +22480,7 @@
               <w:spacing w:after="0"/>
             </w:pPr>
             <w:r>
-              <w:t xml:space="preserve">Table 16. Time spent finding files in the eRegistry (mins)</w:t>
+              <w:t xml:space="preserve">Table 17. Time spent finding files in the eRegistry (mins)</w:t>
             </w:r>
           </w:p>
         </w:tc>
@@ -24557,6 +24957,2443 @@
             </w:pPr>
             <w:r>
               <w:t xml:space="preserve">1.96</w:t>
+            </w:r>
+          </w:p>
+        </w:tc>
+      </w:tr>
+      <w:tr>
+        <w:tc>
+          <w:tcPr>
+            <w:gridSpan w:val="7"/>
+            <w:tcBorders>
+              <w:left w:val="nil" w:color="000000"/>
+              <w:bottom w:val="nil" w:color="000000"/>
+              <w:right w:val="nil" w:color="000000"/>
+            </w:tcBorders>
+          </w:tcPr>
+          <w:p>
+            <w:pPr>
+              <w:spacing w:after="0"/>
+            </w:pPr>
+            <w:r>
+              <w:t xml:space="preserve">Data were analyzed on the log scale. Estimates have not been exponentiated.</w:t>
+            </w:r>
+          </w:p>
+        </w:tc>
+      </w:tr>
+    </w:tbl>
+    <w:p>
+      <w:r>
+        <w:t/>
+      </w:r>
+    </w:p>
+    <w:tbl>
+      <w:tblPr>
+        <w:tblStyle w:val="TableGrid"/>
+        <w:tblBorders>
+          <w:top w:val="nil" w:color="000000" w:shadow="false"/>
+          <w:left w:val="nil" w:color="000000" w:shadow="false"/>
+          <w:bottom w:val="nil" w:color="000000" w:shadow="false"/>
+          <w:right w:val="nil" w:color="000000" w:shadow="false"/>
+          <w:insideH w:val="nil" w:color="000000" w:shadow="false"/>
+          <w:insideV w:val="nil" w:color="000000" w:shadow="false"/>
+        </w:tblBorders>
+      </w:tblPr>
+      <w:tblGrid>
+        <w:gridCol w:w="1337"/>
+        <w:gridCol w:w="1337"/>
+        <w:gridCol w:w="1337"/>
+        <w:gridCol w:w="1337"/>
+        <w:gridCol w:w="1337"/>
+        <w:gridCol w:w="1337"/>
+        <w:gridCol w:w="1337"/>
+      </w:tblGrid>
+      <w:tr>
+        <w:tc>
+          <w:tcPr>
+            <w:gridSpan w:val="7"/>
+            <w:tcBorders>
+              <w:top w:val="nil" w:color="000000"/>
+              <w:left w:val="nil" w:color="000000"/>
+              <w:right w:val="nil" w:color="000000"/>
+            </w:tcBorders>
+          </w:tcPr>
+          <w:p>
+            <w:pPr>
+              <w:spacing w:after="0"/>
+            </w:pPr>
+            <w:r>
+              <w:t xml:space="preserve">Table 18. Time spent reading files in the eRegistry (mins)</w:t>
+            </w:r>
+          </w:p>
+        </w:tc>
+      </w:tr>
+      <w:tr>
+        <w:tc>
+          <w:tcPr>
+            <w:tcW w:w="1337" w:type="dxa"/>
+            <w:tcBorders>
+              <w:top w:val="single" w:color="000000"/>
+              <w:bottom w:val="single" w:color="000000"/>
+              <w:right w:val="single" w:color="000000"/>
+            </w:tcBorders>
+          </w:tcPr>
+          <w:p>
+            <w:pPr>
+              <w:spacing w:after="0"/>
+              <w:jc w:val="right"/>
+            </w:pPr>
+            <w:r>
+              <w:t xml:space="preserve">comp_r_him_time</w:t>
+            </w:r>
+          </w:p>
+        </w:tc>
+        <w:tc>
+          <w:tcPr>
+            <w:tcW w:w="1337" w:type="dxa"/>
+            <w:tcBorders>
+              <w:top w:val="single" w:color="000000"/>
+              <w:left w:val="single" w:color="000000"/>
+              <w:bottom w:val="single" w:color="000000"/>
+            </w:tcBorders>
+          </w:tcPr>
+          <w:p>
+            <w:pPr>
+              <w:spacing w:after="0"/>
+              <w:jc w:val="right"/>
+            </w:pPr>
+            <w:r>
+              <w:t xml:space="preserve">Coef.</w:t>
+            </w:r>
+          </w:p>
+        </w:tc>
+        <w:tc>
+          <w:tcPr>
+            <w:tcW w:w="1337" w:type="dxa"/>
+            <w:tcBorders>
+              <w:top w:val="single" w:color="000000"/>
+              <w:bottom w:val="single" w:color="000000"/>
+            </w:tcBorders>
+          </w:tcPr>
+          <w:p>
+            <w:pPr>
+              <w:spacing w:after="0"/>
+              <w:jc w:val="right"/>
+            </w:pPr>
+            <w:r>
+              <w:t xml:space="preserve">Std. Err.</w:t>
+            </w:r>
+          </w:p>
+        </w:tc>
+        <w:tc>
+          <w:tcPr>
+            <w:tcW w:w="1337" w:type="dxa"/>
+            <w:tcBorders>
+              <w:top w:val="single" w:color="000000"/>
+              <w:bottom w:val="single" w:color="000000"/>
+            </w:tcBorders>
+          </w:tcPr>
+          <w:p>
+            <w:pPr>
+              <w:spacing w:after="0"/>
+              <w:jc w:val="right"/>
+            </w:pPr>
+            <w:r>
+              <w:t xml:space="preserve">z</w:t>
+            </w:r>
+          </w:p>
+        </w:tc>
+        <w:tc>
+          <w:tcPr>
+            <w:tcW w:w="1337" w:type="dxa"/>
+            <w:tcBorders>
+              <w:top w:val="single" w:color="000000"/>
+              <w:bottom w:val="single" w:color="000000"/>
+            </w:tcBorders>
+          </w:tcPr>
+          <w:p>
+            <w:pPr>
+              <w:spacing w:after="0"/>
+              <w:jc w:val="right"/>
+            </w:pPr>
+            <w:r>
+              <w:t xml:space="preserve">P&gt;|z|</w:t>
+            </w:r>
+          </w:p>
+        </w:tc>
+        <w:tc>
+          <w:tcPr>
+            <w:tcW w:w="2674" w:type="dxa"/>
+            <w:gridSpan w:val="2"/>
+            <w:tcBorders>
+              <w:top w:val="single" w:color="000000"/>
+              <w:bottom w:val="single" w:color="000000"/>
+            </w:tcBorders>
+          </w:tcPr>
+          <w:p>
+            <w:pPr>
+              <w:spacing w:after="0"/>
+              <w:jc w:val="right"/>
+            </w:pPr>
+            <w:r>
+              <w:t xml:space="preserve">[95% Conf. Interval]</w:t>
+            </w:r>
+          </w:p>
+        </w:tc>
+      </w:tr>
+      <w:tr>
+        <w:tc>
+          <w:tcPr>
+            <w:tcW w:w="1337" w:type="dxa"/>
+            <w:tcBorders>
+              <w:top w:val="single" w:color="000000"/>
+              <w:right w:val="single" w:color="000000"/>
+            </w:tcBorders>
+          </w:tcPr>
+          <w:p>
+            <w:pPr>
+              <w:spacing w:after="0"/>
+              <w:jc w:val="right"/>
+            </w:pPr>
+            <w:r>
+              <w:t xml:space="preserve">arm</w:t>
+            </w:r>
+          </w:p>
+        </w:tc>
+        <w:tc>
+          <w:tcPr>
+            <w:tcW w:w="1337" w:type="dxa"/>
+            <w:tcBorders>
+              <w:top w:val="single" w:color="000000"/>
+              <w:left w:val="single" w:color="000000"/>
+            </w:tcBorders>
+          </w:tcPr>
+          <w:p>
+            <w:pPr>
+              <w:spacing w:after="0"/>
+              <w:jc w:val="right"/>
+            </w:pPr>
+            <w:r>
+              <w:t xml:space="preserve"/>
+            </w:r>
+          </w:p>
+        </w:tc>
+        <w:tc>
+          <w:tcPr>
+            <w:tcW w:w="1337" w:type="dxa"/>
+            <w:tcBorders>
+              <w:top w:val="single" w:color="000000"/>
+            </w:tcBorders>
+          </w:tcPr>
+          <w:p>
+            <w:pPr>
+              <w:spacing w:after="0"/>
+              <w:jc w:val="right"/>
+            </w:pPr>
+            <w:r>
+              <w:t xml:space="preserve"/>
+            </w:r>
+          </w:p>
+        </w:tc>
+        <w:tc>
+          <w:tcPr>
+            <w:tcW w:w="1337" w:type="dxa"/>
+            <w:tcBorders>
+              <w:top w:val="single" w:color="000000"/>
+            </w:tcBorders>
+          </w:tcPr>
+          <w:p>
+            <w:pPr>
+              <w:spacing w:after="0"/>
+              <w:jc w:val="right"/>
+            </w:pPr>
+            <w:r>
+              <w:t xml:space="preserve"/>
+            </w:r>
+          </w:p>
+        </w:tc>
+        <w:tc>
+          <w:tcPr>
+            <w:tcW w:w="1337" w:type="dxa"/>
+            <w:tcBorders>
+              <w:top w:val="single" w:color="000000"/>
+            </w:tcBorders>
+          </w:tcPr>
+          <w:p>
+            <w:pPr>
+              <w:spacing w:after="0"/>
+              <w:jc w:val="right"/>
+            </w:pPr>
+            <w:r>
+              <w:t xml:space="preserve"/>
+            </w:r>
+          </w:p>
+        </w:tc>
+        <w:tc>
+          <w:tcPr>
+            <w:tcW w:w="1337" w:type="dxa"/>
+            <w:tcBorders>
+              <w:top w:val="single" w:color="000000"/>
+            </w:tcBorders>
+          </w:tcPr>
+          <w:p>
+            <w:pPr>
+              <w:spacing w:after="0"/>
+              <w:jc w:val="right"/>
+            </w:pPr>
+            <w:r>
+              <w:t xml:space="preserve"/>
+            </w:r>
+          </w:p>
+        </w:tc>
+        <w:tc>
+          <w:tcPr>
+            <w:tcW w:w="1337" w:type="dxa"/>
+          </w:tcPr>
+          <w:p>
+            <w:pPr>
+              <w:spacing w:after="0"/>
+              <w:jc w:val="right"/>
+            </w:pPr>
+            <w:r>
+              <w:t xml:space="preserve"/>
+            </w:r>
+          </w:p>
+        </w:tc>
+      </w:tr>
+      <w:tr>
+        <w:tc>
+          <w:tcPr>
+            <w:tcW w:w="1337" w:type="dxa"/>
+            <w:tcBorders>
+              <w:right w:val="single" w:color="000000"/>
+            </w:tcBorders>
+          </w:tcPr>
+          <w:p>
+            <w:pPr>
+              <w:spacing w:after="0"/>
+              <w:jc w:val="right"/>
+            </w:pPr>
+            <w:r>
+              <w:t xml:space="preserve">B</w:t>
+            </w:r>
+          </w:p>
+        </w:tc>
+        <w:tc>
+          <w:tcPr>
+            <w:tcW w:w="1337" w:type="dxa"/>
+            <w:tcBorders>
+              <w:left w:val="single" w:color="000000"/>
+            </w:tcBorders>
+          </w:tcPr>
+          <w:p>
+            <w:pPr>
+              <w:spacing w:after="0"/>
+              <w:jc w:val="right"/>
+            </w:pPr>
+            <w:r>
+              <w:t xml:space="preserve">0.00</w:t>
+            </w:r>
+          </w:p>
+        </w:tc>
+        <w:tc>
+          <w:tcPr>
+            <w:tcW w:w="1337" w:type="dxa"/>
+          </w:tcPr>
+          <w:p>
+            <w:pPr>
+              <w:spacing w:after="0"/>
+              <w:jc w:val="right"/>
+            </w:pPr>
+            <w:r>
+              <w:t xml:space="preserve">(omitted)</w:t>
+            </w:r>
+          </w:p>
+        </w:tc>
+        <w:tc>
+          <w:tcPr>
+            <w:tcW w:w="1337" w:type="dxa"/>
+          </w:tcPr>
+          <w:p>
+            <w:pPr>
+              <w:spacing w:after="0"/>
+              <w:jc w:val="right"/>
+            </w:pPr>
+            <w:r>
+              <w:t xml:space="preserve"/>
+            </w:r>
+          </w:p>
+        </w:tc>
+        <w:tc>
+          <w:tcPr>
+            <w:tcW w:w="1337" w:type="dxa"/>
+          </w:tcPr>
+          <w:p>
+            <w:pPr>
+              <w:spacing w:after="0"/>
+              <w:jc w:val="right"/>
+            </w:pPr>
+            <w:r>
+              <w:t xml:space="preserve"/>
+            </w:r>
+          </w:p>
+        </w:tc>
+        <w:tc>
+          <w:tcPr>
+            <w:tcW w:w="1337" w:type="dxa"/>
+          </w:tcPr>
+          <w:p>
+            <w:pPr>
+              <w:spacing w:after="0"/>
+              <w:jc w:val="right"/>
+            </w:pPr>
+            <w:r>
+              <w:t xml:space="preserve"/>
+            </w:r>
+          </w:p>
+        </w:tc>
+        <w:tc>
+          <w:tcPr>
+            <w:tcW w:w="1337" w:type="dxa"/>
+          </w:tcPr>
+          <w:p>
+            <w:pPr>
+              <w:spacing w:after="0"/>
+              <w:jc w:val="right"/>
+            </w:pPr>
+            <w:r>
+              <w:t xml:space="preserve"/>
+            </w:r>
+          </w:p>
+        </w:tc>
+      </w:tr>
+      <w:tr>
+        <w:tc>
+          <w:tcPr>
+            <w:tcW w:w="1337" w:type="dxa"/>
+            <w:tcBorders>
+              <w:right w:val="single" w:color="000000"/>
+            </w:tcBorders>
+          </w:tcPr>
+          <w:p>
+            <w:pPr>
+              <w:spacing w:after="0"/>
+              <w:jc w:val="right"/>
+            </w:pPr>
+            <w:r>
+              <w:t xml:space="preserve"/>
+            </w:r>
+          </w:p>
+        </w:tc>
+        <w:tc>
+          <w:tcPr>
+            <w:tcW w:w="1337" w:type="dxa"/>
+            <w:tcBorders>
+              <w:left w:val="single" w:color="000000"/>
+            </w:tcBorders>
+          </w:tcPr>
+          <w:p>
+            <w:pPr>
+              <w:spacing w:after="0"/>
+              <w:jc w:val="right"/>
+            </w:pPr>
+            <w:r>
+              <w:t xml:space="preserve"/>
+            </w:r>
+          </w:p>
+        </w:tc>
+        <w:tc>
+          <w:tcPr>
+            <w:tcW w:w="1337" w:type="dxa"/>
+          </w:tcPr>
+          <w:p>
+            <w:pPr>
+              <w:spacing w:after="0"/>
+              <w:jc w:val="right"/>
+            </w:pPr>
+            <w:r>
+              <w:t xml:space="preserve"/>
+            </w:r>
+          </w:p>
+        </w:tc>
+        <w:tc>
+          <w:tcPr>
+            <w:tcW w:w="1337" w:type="dxa"/>
+          </w:tcPr>
+          <w:p>
+            <w:pPr>
+              <w:spacing w:after="0"/>
+              <w:jc w:val="right"/>
+            </w:pPr>
+            <w:r>
+              <w:t xml:space="preserve"/>
+            </w:r>
+          </w:p>
+        </w:tc>
+        <w:tc>
+          <w:tcPr>
+            <w:tcW w:w="1337" w:type="dxa"/>
+          </w:tcPr>
+          <w:p>
+            <w:pPr>
+              <w:spacing w:after="0"/>
+              <w:jc w:val="right"/>
+            </w:pPr>
+            <w:r>
+              <w:t xml:space="preserve"/>
+            </w:r>
+          </w:p>
+        </w:tc>
+        <w:tc>
+          <w:tcPr>
+            <w:tcW w:w="1337" w:type="dxa"/>
+          </w:tcPr>
+          <w:p>
+            <w:pPr>
+              <w:spacing w:after="0"/>
+              <w:jc w:val="right"/>
+            </w:pPr>
+            <w:r>
+              <w:t xml:space="preserve"/>
+            </w:r>
+          </w:p>
+        </w:tc>
+        <w:tc>
+          <w:tcPr>
+            <w:tcW w:w="1337" w:type="dxa"/>
+          </w:tcPr>
+          <w:p>
+            <w:pPr>
+              <w:spacing w:after="0"/>
+              <w:jc w:val="right"/>
+            </w:pPr>
+            <w:r>
+              <w:t xml:space="preserve"/>
+            </w:r>
+          </w:p>
+        </w:tc>
+      </w:tr>
+      <w:tr>
+        <w:tc>
+          <w:tcPr>
+            <w:tcW w:w="1337" w:type="dxa"/>
+            <w:tcBorders>
+              <w:right w:val="single" w:color="000000"/>
+            </w:tcBorders>
+          </w:tcPr>
+          <w:p>
+            <w:pPr>
+              <w:spacing w:after="0"/>
+              <w:jc w:val="right"/>
+            </w:pPr>
+            <w:r>
+              <w:t xml:space="preserve">strat_var</w:t>
+            </w:r>
+          </w:p>
+        </w:tc>
+        <w:tc>
+          <w:tcPr>
+            <w:tcW w:w="1337" w:type="dxa"/>
+            <w:tcBorders>
+              <w:left w:val="single" w:color="000000"/>
+            </w:tcBorders>
+          </w:tcPr>
+          <w:p>
+            <w:pPr>
+              <w:spacing w:after="0"/>
+              <w:jc w:val="right"/>
+            </w:pPr>
+            <w:r>
+              <w:t xml:space="preserve"/>
+            </w:r>
+          </w:p>
+        </w:tc>
+        <w:tc>
+          <w:tcPr>
+            <w:tcW w:w="1337" w:type="dxa"/>
+          </w:tcPr>
+          <w:p>
+            <w:pPr>
+              <w:spacing w:after="0"/>
+              <w:jc w:val="right"/>
+            </w:pPr>
+            <w:r>
+              <w:t xml:space="preserve"/>
+            </w:r>
+          </w:p>
+        </w:tc>
+        <w:tc>
+          <w:tcPr>
+            <w:tcW w:w="1337" w:type="dxa"/>
+          </w:tcPr>
+          <w:p>
+            <w:pPr>
+              <w:spacing w:after="0"/>
+              <w:jc w:val="right"/>
+            </w:pPr>
+            <w:r>
+              <w:t xml:space="preserve"/>
+            </w:r>
+          </w:p>
+        </w:tc>
+        <w:tc>
+          <w:tcPr>
+            <w:tcW w:w="1337" w:type="dxa"/>
+          </w:tcPr>
+          <w:p>
+            <w:pPr>
+              <w:spacing w:after="0"/>
+              <w:jc w:val="right"/>
+            </w:pPr>
+            <w:r>
+              <w:t xml:space="preserve"/>
+            </w:r>
+          </w:p>
+        </w:tc>
+        <w:tc>
+          <w:tcPr>
+            <w:tcW w:w="1337" w:type="dxa"/>
+          </w:tcPr>
+          <w:p>
+            <w:pPr>
+              <w:spacing w:after="0"/>
+              <w:jc w:val="right"/>
+            </w:pPr>
+            <w:r>
+              <w:t xml:space="preserve"/>
+            </w:r>
+          </w:p>
+        </w:tc>
+        <w:tc>
+          <w:tcPr>
+            <w:tcW w:w="1337" w:type="dxa"/>
+          </w:tcPr>
+          <w:p>
+            <w:pPr>
+              <w:spacing w:after="0"/>
+              <w:jc w:val="right"/>
+            </w:pPr>
+            <w:r>
+              <w:t xml:space="preserve"/>
+            </w:r>
+          </w:p>
+        </w:tc>
+      </w:tr>
+      <w:tr>
+        <w:tc>
+          <w:tcPr>
+            <w:tcW w:w="1337" w:type="dxa"/>
+            <w:tcBorders>
+              <w:right w:val="single" w:color="000000"/>
+            </w:tcBorders>
+          </w:tcPr>
+          <w:p>
+            <w:pPr>
+              <w:spacing w:after="0"/>
+              <w:jc w:val="right"/>
+            </w:pPr>
+            <w:r>
+              <w:t xml:space="preserve">Salfit</w:t>
+            </w:r>
+          </w:p>
+        </w:tc>
+        <w:tc>
+          <w:tcPr>
+            <w:tcW w:w="1337" w:type="dxa"/>
+            <w:tcBorders>
+              <w:left w:val="single" w:color="000000"/>
+            </w:tcBorders>
+          </w:tcPr>
+          <w:p>
+            <w:pPr>
+              <w:spacing w:after="0"/>
+              <w:jc w:val="right"/>
+            </w:pPr>
+            <w:r>
+              <w:t xml:space="preserve">0.74</w:t>
+            </w:r>
+          </w:p>
+        </w:tc>
+        <w:tc>
+          <w:tcPr>
+            <w:tcW w:w="1337" w:type="dxa"/>
+          </w:tcPr>
+          <w:p>
+            <w:pPr>
+              <w:spacing w:after="0"/>
+              <w:jc w:val="right"/>
+            </w:pPr>
+            <w:r>
+              <w:t xml:space="preserve">0.51</w:t>
+            </w:r>
+          </w:p>
+        </w:tc>
+        <w:tc>
+          <w:tcPr>
+            <w:tcW w:w="1337" w:type="dxa"/>
+          </w:tcPr>
+          <w:p>
+            <w:pPr>
+              <w:spacing w:after="0"/>
+              <w:jc w:val="right"/>
+            </w:pPr>
+            <w:r>
+              <w:t xml:space="preserve">1.45</w:t>
+            </w:r>
+          </w:p>
+        </w:tc>
+        <w:tc>
+          <w:tcPr>
+            <w:tcW w:w="1337" w:type="dxa"/>
+          </w:tcPr>
+          <w:p>
+            <w:pPr>
+              <w:spacing w:after="0"/>
+              <w:jc w:val="right"/>
+            </w:pPr>
+            <w:r>
+              <w:t xml:space="preserve">0.15</w:t>
+            </w:r>
+          </w:p>
+        </w:tc>
+        <w:tc>
+          <w:tcPr>
+            <w:tcW w:w="1337" w:type="dxa"/>
+          </w:tcPr>
+          <w:p>
+            <w:pPr>
+              <w:spacing w:after="0"/>
+              <w:jc w:val="right"/>
+            </w:pPr>
+            <w:r>
+              <w:t xml:space="preserve">-0.26</w:t>
+            </w:r>
+          </w:p>
+        </w:tc>
+        <w:tc>
+          <w:tcPr>
+            <w:tcW w:w="1337" w:type="dxa"/>
+          </w:tcPr>
+          <w:p>
+            <w:pPr>
+              <w:spacing w:after="0"/>
+              <w:jc w:val="right"/>
+            </w:pPr>
+            <w:r>
+              <w:t xml:space="preserve">1.74</w:t>
+            </w:r>
+          </w:p>
+        </w:tc>
+      </w:tr>
+      <w:tr>
+        <w:tc>
+          <w:tcPr>
+            <w:tcW w:w="1337" w:type="dxa"/>
+            <w:tcBorders>
+              <w:right w:val="single" w:color="000000"/>
+            </w:tcBorders>
+          </w:tcPr>
+          <w:p>
+            <w:pPr>
+              <w:spacing w:after="0"/>
+              <w:jc w:val="right"/>
+            </w:pPr>
+            <w:r>
+              <w:t xml:space="preserve">Jenin</w:t>
+            </w:r>
+          </w:p>
+        </w:tc>
+        <w:tc>
+          <w:tcPr>
+            <w:tcW w:w="1337" w:type="dxa"/>
+            <w:tcBorders>
+              <w:left w:val="single" w:color="000000"/>
+            </w:tcBorders>
+          </w:tcPr>
+          <w:p>
+            <w:pPr>
+              <w:spacing w:after="0"/>
+              <w:jc w:val="right"/>
+            </w:pPr>
+            <w:r>
+              <w:t xml:space="preserve">0.28</w:t>
+            </w:r>
+          </w:p>
+        </w:tc>
+        <w:tc>
+          <w:tcPr>
+            <w:tcW w:w="1337" w:type="dxa"/>
+          </w:tcPr>
+          <w:p>
+            <w:pPr>
+              <w:spacing w:after="0"/>
+              <w:jc w:val="right"/>
+            </w:pPr>
+            <w:r>
+              <w:t xml:space="preserve">0.30</w:t>
+            </w:r>
+          </w:p>
+        </w:tc>
+        <w:tc>
+          <w:tcPr>
+            <w:tcW w:w="1337" w:type="dxa"/>
+          </w:tcPr>
+          <w:p>
+            <w:pPr>
+              <w:spacing w:after="0"/>
+              <w:jc w:val="right"/>
+            </w:pPr>
+            <w:r>
+              <w:t xml:space="preserve">0.91</w:t>
+            </w:r>
+          </w:p>
+        </w:tc>
+        <w:tc>
+          <w:tcPr>
+            <w:tcW w:w="1337" w:type="dxa"/>
+          </w:tcPr>
+          <w:p>
+            <w:pPr>
+              <w:spacing w:after="0"/>
+              <w:jc w:val="right"/>
+            </w:pPr>
+            <w:r>
+              <w:t xml:space="preserve">0.36</w:t>
+            </w:r>
+          </w:p>
+        </w:tc>
+        <w:tc>
+          <w:tcPr>
+            <w:tcW w:w="1337" w:type="dxa"/>
+          </w:tcPr>
+          <w:p>
+            <w:pPr>
+              <w:spacing w:after="0"/>
+              <w:jc w:val="right"/>
+            </w:pPr>
+            <w:r>
+              <w:t xml:space="preserve">-0.32</w:t>
+            </w:r>
+          </w:p>
+        </w:tc>
+        <w:tc>
+          <w:tcPr>
+            <w:tcW w:w="1337" w:type="dxa"/>
+          </w:tcPr>
+          <w:p>
+            <w:pPr>
+              <w:spacing w:after="0"/>
+              <w:jc w:val="right"/>
+            </w:pPr>
+            <w:r>
+              <w:t xml:space="preserve">0.87</w:t>
+            </w:r>
+          </w:p>
+        </w:tc>
+      </w:tr>
+      <w:tr>
+        <w:tc>
+          <w:tcPr>
+            <w:tcW w:w="1337" w:type="dxa"/>
+            <w:tcBorders>
+              <w:right w:val="single" w:color="000000"/>
+            </w:tcBorders>
+          </w:tcPr>
+          <w:p>
+            <w:pPr>
+              <w:spacing w:after="0"/>
+              <w:jc w:val="right"/>
+            </w:pPr>
+            <w:r>
+              <w:t xml:space="preserve"/>
+            </w:r>
+          </w:p>
+        </w:tc>
+        <w:tc>
+          <w:tcPr>
+            <w:tcW w:w="1337" w:type="dxa"/>
+            <w:tcBorders>
+              <w:left w:val="single" w:color="000000"/>
+            </w:tcBorders>
+          </w:tcPr>
+          <w:p>
+            <w:pPr>
+              <w:spacing w:after="0"/>
+              <w:jc w:val="right"/>
+            </w:pPr>
+            <w:r>
+              <w:t xml:space="preserve"/>
+            </w:r>
+          </w:p>
+        </w:tc>
+        <w:tc>
+          <w:tcPr>
+            <w:tcW w:w="1337" w:type="dxa"/>
+          </w:tcPr>
+          <w:p>
+            <w:pPr>
+              <w:spacing w:after="0"/>
+              <w:jc w:val="right"/>
+            </w:pPr>
+            <w:r>
+              <w:t xml:space="preserve"/>
+            </w:r>
+          </w:p>
+        </w:tc>
+        <w:tc>
+          <w:tcPr>
+            <w:tcW w:w="1337" w:type="dxa"/>
+          </w:tcPr>
+          <w:p>
+            <w:pPr>
+              <w:spacing w:after="0"/>
+              <w:jc w:val="right"/>
+            </w:pPr>
+            <w:r>
+              <w:t xml:space="preserve"/>
+            </w:r>
+          </w:p>
+        </w:tc>
+        <w:tc>
+          <w:tcPr>
+            <w:tcW w:w="1337" w:type="dxa"/>
+          </w:tcPr>
+          <w:p>
+            <w:pPr>
+              <w:spacing w:after="0"/>
+              <w:jc w:val="right"/>
+            </w:pPr>
+            <w:r>
+              <w:t xml:space="preserve"/>
+            </w:r>
+          </w:p>
+        </w:tc>
+        <w:tc>
+          <w:tcPr>
+            <w:tcW w:w="1337" w:type="dxa"/>
+          </w:tcPr>
+          <w:p>
+            <w:pPr>
+              <w:spacing w:after="0"/>
+              <w:jc w:val="right"/>
+            </w:pPr>
+            <w:r>
+              <w:t xml:space="preserve"/>
+            </w:r>
+          </w:p>
+        </w:tc>
+        <w:tc>
+          <w:tcPr>
+            <w:tcW w:w="1337" w:type="dxa"/>
+          </w:tcPr>
+          <w:p>
+            <w:pPr>
+              <w:spacing w:after="0"/>
+              <w:jc w:val="right"/>
+            </w:pPr>
+            <w:r>
+              <w:t xml:space="preserve"/>
+            </w:r>
+          </w:p>
+        </w:tc>
+      </w:tr>
+      <w:tr>
+        <w:tc>
+          <w:tcPr>
+            <w:tcW w:w="1337" w:type="dxa"/>
+            <w:tcBorders>
+              <w:right w:val="single" w:color="000000"/>
+            </w:tcBorders>
+          </w:tcPr>
+          <w:p>
+            <w:pPr>
+              <w:spacing w:after="0"/>
+              <w:jc w:val="right"/>
+            </w:pPr>
+            <w:r>
+              <w:t xml:space="preserve">cluster_size</w:t>
+            </w:r>
+          </w:p>
+        </w:tc>
+        <w:tc>
+          <w:tcPr>
+            <w:tcW w:w="1337" w:type="dxa"/>
+            <w:tcBorders>
+              <w:left w:val="single" w:color="000000"/>
+            </w:tcBorders>
+          </w:tcPr>
+          <w:p>
+            <w:pPr>
+              <w:spacing w:after="0"/>
+              <w:jc w:val="right"/>
+            </w:pPr>
+            <w:r>
+              <w:t xml:space="preserve">-0.69</w:t>
+            </w:r>
+          </w:p>
+        </w:tc>
+        <w:tc>
+          <w:tcPr>
+            <w:tcW w:w="1337" w:type="dxa"/>
+          </w:tcPr>
+          <w:p>
+            <w:pPr>
+              <w:spacing w:after="0"/>
+              <w:jc w:val="right"/>
+            </w:pPr>
+            <w:r>
+              <w:t xml:space="preserve">7.27</w:t>
+            </w:r>
+          </w:p>
+        </w:tc>
+        <w:tc>
+          <w:tcPr>
+            <w:tcW w:w="1337" w:type="dxa"/>
+          </w:tcPr>
+          <w:p>
+            <w:pPr>
+              <w:spacing w:after="0"/>
+              <w:jc w:val="right"/>
+            </w:pPr>
+            <w:r>
+              <w:t xml:space="preserve">-0.10</w:t>
+            </w:r>
+          </w:p>
+        </w:tc>
+        <w:tc>
+          <w:tcPr>
+            <w:tcW w:w="1337" w:type="dxa"/>
+          </w:tcPr>
+          <w:p>
+            <w:pPr>
+              <w:spacing w:after="0"/>
+              <w:jc w:val="right"/>
+            </w:pPr>
+            <w:r>
+              <w:t xml:space="preserve">0.92</w:t>
+            </w:r>
+          </w:p>
+        </w:tc>
+        <w:tc>
+          <w:tcPr>
+            <w:tcW w:w="1337" w:type="dxa"/>
+          </w:tcPr>
+          <w:p>
+            <w:pPr>
+              <w:spacing w:after="0"/>
+              <w:jc w:val="right"/>
+            </w:pPr>
+            <w:r>
+              <w:t xml:space="preserve">-14.94</w:t>
+            </w:r>
+          </w:p>
+        </w:tc>
+        <w:tc>
+          <w:tcPr>
+            <w:tcW w:w="1337" w:type="dxa"/>
+          </w:tcPr>
+          <w:p>
+            <w:pPr>
+              <w:spacing w:after="0"/>
+              <w:jc w:val="right"/>
+            </w:pPr>
+            <w:r>
+              <w:t xml:space="preserve">13.55</w:t>
+            </w:r>
+          </w:p>
+        </w:tc>
+      </w:tr>
+      <w:tr>
+        <w:tc>
+          <w:tcPr>
+            <w:tcW w:w="1337" w:type="dxa"/>
+            <w:tcBorders>
+              <w:right w:val="single" w:color="000000"/>
+            </w:tcBorders>
+          </w:tcPr>
+          <w:p>
+            <w:pPr>
+              <w:spacing w:after="0"/>
+              <w:jc w:val="right"/>
+            </w:pPr>
+            <w:r>
+              <w:t xml:space="preserve"/>
+            </w:r>
+          </w:p>
+        </w:tc>
+        <w:tc>
+          <w:tcPr>
+            <w:tcW w:w="1337" w:type="dxa"/>
+            <w:tcBorders>
+              <w:left w:val="single" w:color="000000"/>
+            </w:tcBorders>
+          </w:tcPr>
+          <w:p>
+            <w:pPr>
+              <w:spacing w:after="0"/>
+              <w:jc w:val="right"/>
+            </w:pPr>
+            <w:r>
+              <w:t xml:space="preserve"/>
+            </w:r>
+          </w:p>
+        </w:tc>
+        <w:tc>
+          <w:tcPr>
+            <w:tcW w:w="1337" w:type="dxa"/>
+          </w:tcPr>
+          <w:p>
+            <w:pPr>
+              <w:spacing w:after="0"/>
+              <w:jc w:val="right"/>
+            </w:pPr>
+            <w:r>
+              <w:t xml:space="preserve"/>
+            </w:r>
+          </w:p>
+        </w:tc>
+        <w:tc>
+          <w:tcPr>
+            <w:tcW w:w="1337" w:type="dxa"/>
+          </w:tcPr>
+          <w:p>
+            <w:pPr>
+              <w:spacing w:after="0"/>
+              <w:jc w:val="right"/>
+            </w:pPr>
+            <w:r>
+              <w:t xml:space="preserve"/>
+            </w:r>
+          </w:p>
+        </w:tc>
+        <w:tc>
+          <w:tcPr>
+            <w:tcW w:w="1337" w:type="dxa"/>
+          </w:tcPr>
+          <w:p>
+            <w:pPr>
+              <w:spacing w:after="0"/>
+              <w:jc w:val="right"/>
+            </w:pPr>
+            <w:r>
+              <w:t xml:space="preserve"/>
+            </w:r>
+          </w:p>
+        </w:tc>
+        <w:tc>
+          <w:tcPr>
+            <w:tcW w:w="1337" w:type="dxa"/>
+          </w:tcPr>
+          <w:p>
+            <w:pPr>
+              <w:spacing w:after="0"/>
+              <w:jc w:val="right"/>
+            </w:pPr>
+            <w:r>
+              <w:t xml:space="preserve"/>
+            </w:r>
+          </w:p>
+        </w:tc>
+        <w:tc>
+          <w:tcPr>
+            <w:tcW w:w="1337" w:type="dxa"/>
+          </w:tcPr>
+          <w:p>
+            <w:pPr>
+              <w:spacing w:after="0"/>
+              <w:jc w:val="right"/>
+            </w:pPr>
+            <w:r>
+              <w:t xml:space="preserve"/>
+            </w:r>
+          </w:p>
+        </w:tc>
+      </w:tr>
+      <w:tr>
+        <w:tc>
+          <w:tcPr>
+            <w:tcW w:w="1337" w:type="dxa"/>
+            <w:tcBorders>
+              <w:right w:val="single" w:color="000000"/>
+            </w:tcBorders>
+          </w:tcPr>
+          <w:p>
+            <w:pPr>
+              <w:spacing w:after="0"/>
+              <w:jc w:val="right"/>
+            </w:pPr>
+            <w:r>
+              <w:t xml:space="preserve">lab_available</w:t>
+            </w:r>
+          </w:p>
+        </w:tc>
+        <w:tc>
+          <w:tcPr>
+            <w:tcW w:w="1337" w:type="dxa"/>
+            <w:tcBorders>
+              <w:left w:val="single" w:color="000000"/>
+            </w:tcBorders>
+          </w:tcPr>
+          <w:p>
+            <w:pPr>
+              <w:spacing w:after="0"/>
+              <w:jc w:val="right"/>
+            </w:pPr>
+            <w:r>
+              <w:t xml:space="preserve"/>
+            </w:r>
+          </w:p>
+        </w:tc>
+        <w:tc>
+          <w:tcPr>
+            <w:tcW w:w="1337" w:type="dxa"/>
+          </w:tcPr>
+          <w:p>
+            <w:pPr>
+              <w:spacing w:after="0"/>
+              <w:jc w:val="right"/>
+            </w:pPr>
+            <w:r>
+              <w:t xml:space="preserve"/>
+            </w:r>
+          </w:p>
+        </w:tc>
+        <w:tc>
+          <w:tcPr>
+            <w:tcW w:w="1337" w:type="dxa"/>
+          </w:tcPr>
+          <w:p>
+            <w:pPr>
+              <w:spacing w:after="0"/>
+              <w:jc w:val="right"/>
+            </w:pPr>
+            <w:r>
+              <w:t xml:space="preserve"/>
+            </w:r>
+          </w:p>
+        </w:tc>
+        <w:tc>
+          <w:tcPr>
+            <w:tcW w:w="1337" w:type="dxa"/>
+          </w:tcPr>
+          <w:p>
+            <w:pPr>
+              <w:spacing w:after="0"/>
+              <w:jc w:val="right"/>
+            </w:pPr>
+            <w:r>
+              <w:t xml:space="preserve"/>
+            </w:r>
+          </w:p>
+        </w:tc>
+        <w:tc>
+          <w:tcPr>
+            <w:tcW w:w="1337" w:type="dxa"/>
+          </w:tcPr>
+          <w:p>
+            <w:pPr>
+              <w:spacing w:after="0"/>
+              <w:jc w:val="right"/>
+            </w:pPr>
+            <w:r>
+              <w:t xml:space="preserve"/>
+            </w:r>
+          </w:p>
+        </w:tc>
+        <w:tc>
+          <w:tcPr>
+            <w:tcW w:w="1337" w:type="dxa"/>
+          </w:tcPr>
+          <w:p>
+            <w:pPr>
+              <w:spacing w:after="0"/>
+              <w:jc w:val="right"/>
+            </w:pPr>
+            <w:r>
+              <w:t xml:space="preserve"/>
+            </w:r>
+          </w:p>
+        </w:tc>
+      </w:tr>
+      <w:tr>
+        <w:tc>
+          <w:tcPr>
+            <w:tcW w:w="1337" w:type="dxa"/>
+            <w:tcBorders>
+              <w:right w:val="single" w:color="000000"/>
+            </w:tcBorders>
+          </w:tcPr>
+          <w:p>
+            <w:pPr>
+              <w:spacing w:after="0"/>
+              <w:jc w:val="right"/>
+            </w:pPr>
+            <w:r>
+              <w:t xml:space="preserve">Lab</w:t>
+            </w:r>
+          </w:p>
+        </w:tc>
+        <w:tc>
+          <w:tcPr>
+            <w:tcW w:w="1337" w:type="dxa"/>
+            <w:tcBorders>
+              <w:left w:val="single" w:color="000000"/>
+            </w:tcBorders>
+          </w:tcPr>
+          <w:p>
+            <w:pPr>
+              <w:spacing w:after="0"/>
+              <w:jc w:val="right"/>
+            </w:pPr>
+            <w:r>
+              <w:t xml:space="preserve">0.20</w:t>
+            </w:r>
+          </w:p>
+        </w:tc>
+        <w:tc>
+          <w:tcPr>
+            <w:tcW w:w="1337" w:type="dxa"/>
+          </w:tcPr>
+          <w:p>
+            <w:pPr>
+              <w:spacing w:after="0"/>
+              <w:jc w:val="right"/>
+            </w:pPr>
+            <w:r>
+              <w:t xml:space="preserve">0.39</w:t>
+            </w:r>
+          </w:p>
+        </w:tc>
+        <w:tc>
+          <w:tcPr>
+            <w:tcW w:w="1337" w:type="dxa"/>
+          </w:tcPr>
+          <w:p>
+            <w:pPr>
+              <w:spacing w:after="0"/>
+              <w:jc w:val="right"/>
+            </w:pPr>
+            <w:r>
+              <w:t xml:space="preserve">0.52</w:t>
+            </w:r>
+          </w:p>
+        </w:tc>
+        <w:tc>
+          <w:tcPr>
+            <w:tcW w:w="1337" w:type="dxa"/>
+          </w:tcPr>
+          <w:p>
+            <w:pPr>
+              <w:spacing w:after="0"/>
+              <w:jc w:val="right"/>
+            </w:pPr>
+            <w:r>
+              <w:t xml:space="preserve">0.60</w:t>
+            </w:r>
+          </w:p>
+        </w:tc>
+        <w:tc>
+          <w:tcPr>
+            <w:tcW w:w="1337" w:type="dxa"/>
+          </w:tcPr>
+          <w:p>
+            <w:pPr>
+              <w:spacing w:after="0"/>
+              <w:jc w:val="right"/>
+            </w:pPr>
+            <w:r>
+              <w:t xml:space="preserve">-0.56</w:t>
+            </w:r>
+          </w:p>
+        </w:tc>
+        <w:tc>
+          <w:tcPr>
+            <w:tcW w:w="1337" w:type="dxa"/>
+          </w:tcPr>
+          <w:p>
+            <w:pPr>
+              <w:spacing w:after="0"/>
+              <w:jc w:val="right"/>
+            </w:pPr>
+            <w:r>
+              <w:t xml:space="preserve">0.97</w:t>
+            </w:r>
+          </w:p>
+        </w:tc>
+      </w:tr>
+      <w:tr>
+        <w:tc>
+          <w:tcPr>
+            <w:tcW w:w="1337" w:type="dxa"/>
+            <w:tcBorders>
+              <w:right w:val="single" w:color="000000"/>
+            </w:tcBorders>
+          </w:tcPr>
+          <w:p>
+            <w:pPr>
+              <w:spacing w:after="0"/>
+              <w:jc w:val="right"/>
+            </w:pPr>
+            <w:r>
+              <w:t xml:space="preserve"/>
+            </w:r>
+          </w:p>
+        </w:tc>
+        <w:tc>
+          <w:tcPr>
+            <w:tcW w:w="1337" w:type="dxa"/>
+            <w:tcBorders>
+              <w:left w:val="single" w:color="000000"/>
+            </w:tcBorders>
+          </w:tcPr>
+          <w:p>
+            <w:pPr>
+              <w:spacing w:after="0"/>
+              <w:jc w:val="right"/>
+            </w:pPr>
+            <w:r>
+              <w:t xml:space="preserve"/>
+            </w:r>
+          </w:p>
+        </w:tc>
+        <w:tc>
+          <w:tcPr>
+            <w:tcW w:w="1337" w:type="dxa"/>
+          </w:tcPr>
+          <w:p>
+            <w:pPr>
+              <w:spacing w:after="0"/>
+              <w:jc w:val="right"/>
+            </w:pPr>
+            <w:r>
+              <w:t xml:space="preserve"/>
+            </w:r>
+          </w:p>
+        </w:tc>
+        <w:tc>
+          <w:tcPr>
+            <w:tcW w:w="1337" w:type="dxa"/>
+          </w:tcPr>
+          <w:p>
+            <w:pPr>
+              <w:spacing w:after="0"/>
+              <w:jc w:val="right"/>
+            </w:pPr>
+            <w:r>
+              <w:t xml:space="preserve"/>
+            </w:r>
+          </w:p>
+        </w:tc>
+        <w:tc>
+          <w:tcPr>
+            <w:tcW w:w="1337" w:type="dxa"/>
+          </w:tcPr>
+          <w:p>
+            <w:pPr>
+              <w:spacing w:after="0"/>
+              <w:jc w:val="right"/>
+            </w:pPr>
+            <w:r>
+              <w:t xml:space="preserve"/>
+            </w:r>
+          </w:p>
+        </w:tc>
+        <w:tc>
+          <w:tcPr>
+            <w:tcW w:w="1337" w:type="dxa"/>
+          </w:tcPr>
+          <w:p>
+            <w:pPr>
+              <w:spacing w:after="0"/>
+              <w:jc w:val="right"/>
+            </w:pPr>
+            <w:r>
+              <w:t xml:space="preserve"/>
+            </w:r>
+          </w:p>
+        </w:tc>
+        <w:tc>
+          <w:tcPr>
+            <w:tcW w:w="1337" w:type="dxa"/>
+          </w:tcPr>
+          <w:p>
+            <w:pPr>
+              <w:spacing w:after="0"/>
+              <w:jc w:val="right"/>
+            </w:pPr>
+            <w:r>
+              <w:t xml:space="preserve"/>
+            </w:r>
+          </w:p>
+        </w:tc>
+      </w:tr>
+      <w:tr>
+        <w:tc>
+          <w:tcPr>
+            <w:tcW w:w="1337" w:type="dxa"/>
+            <w:tcBorders>
+              <w:right w:val="single" w:color="000000"/>
+            </w:tcBorders>
+          </w:tcPr>
+          <w:p>
+            <w:pPr>
+              <w:spacing w:after="0"/>
+              <w:jc w:val="right"/>
+            </w:pPr>
+            <w:r>
+              <w:t xml:space="preserve">bookingvisit</w:t>
+            </w:r>
+          </w:p>
+        </w:tc>
+        <w:tc>
+          <w:tcPr>
+            <w:tcW w:w="1337" w:type="dxa"/>
+            <w:tcBorders>
+              <w:left w:val="single" w:color="000000"/>
+            </w:tcBorders>
+          </w:tcPr>
+          <w:p>
+            <w:pPr>
+              <w:spacing w:after="0"/>
+              <w:jc w:val="right"/>
+            </w:pPr>
+            <w:r>
+              <w:t xml:space="preserve"/>
+            </w:r>
+          </w:p>
+        </w:tc>
+        <w:tc>
+          <w:tcPr>
+            <w:tcW w:w="1337" w:type="dxa"/>
+          </w:tcPr>
+          <w:p>
+            <w:pPr>
+              <w:spacing w:after="0"/>
+              <w:jc w:val="right"/>
+            </w:pPr>
+            <w:r>
+              <w:t xml:space="preserve"/>
+            </w:r>
+          </w:p>
+        </w:tc>
+        <w:tc>
+          <w:tcPr>
+            <w:tcW w:w="1337" w:type="dxa"/>
+          </w:tcPr>
+          <w:p>
+            <w:pPr>
+              <w:spacing w:after="0"/>
+              <w:jc w:val="right"/>
+            </w:pPr>
+            <w:r>
+              <w:t xml:space="preserve"/>
+            </w:r>
+          </w:p>
+        </w:tc>
+        <w:tc>
+          <w:tcPr>
+            <w:tcW w:w="1337" w:type="dxa"/>
+          </w:tcPr>
+          <w:p>
+            <w:pPr>
+              <w:spacing w:after="0"/>
+              <w:jc w:val="right"/>
+            </w:pPr>
+            <w:r>
+              <w:t xml:space="preserve"/>
+            </w:r>
+          </w:p>
+        </w:tc>
+        <w:tc>
+          <w:tcPr>
+            <w:tcW w:w="1337" w:type="dxa"/>
+          </w:tcPr>
+          <w:p>
+            <w:pPr>
+              <w:spacing w:after="0"/>
+              <w:jc w:val="right"/>
+            </w:pPr>
+            <w:r>
+              <w:t xml:space="preserve"/>
+            </w:r>
+          </w:p>
+        </w:tc>
+        <w:tc>
+          <w:tcPr>
+            <w:tcW w:w="1337" w:type="dxa"/>
+          </w:tcPr>
+          <w:p>
+            <w:pPr>
+              <w:spacing w:after="0"/>
+              <w:jc w:val="right"/>
+            </w:pPr>
+            <w:r>
+              <w:t xml:space="preserve"/>
+            </w:r>
+          </w:p>
+        </w:tc>
+      </w:tr>
+      <w:tr>
+        <w:tc>
+          <w:tcPr>
+            <w:tcW w:w="1337" w:type="dxa"/>
+            <w:tcBorders>
+              <w:right w:val="single" w:color="000000"/>
+            </w:tcBorders>
+          </w:tcPr>
+          <w:p>
+            <w:pPr>
+              <w:spacing w:after="0"/>
+              <w:jc w:val="right"/>
+            </w:pPr>
+            <w:r>
+              <w:t xml:space="preserve">Booking visit</w:t>
+            </w:r>
+          </w:p>
+        </w:tc>
+        <w:tc>
+          <w:tcPr>
+            <w:tcW w:w="1337" w:type="dxa"/>
+            <w:tcBorders>
+              <w:left w:val="single" w:color="000000"/>
+            </w:tcBorders>
+          </w:tcPr>
+          <w:p>
+            <w:pPr>
+              <w:spacing w:after="0"/>
+              <w:jc w:val="right"/>
+            </w:pPr>
+            <w:r>
+              <w:t xml:space="preserve">-0.83</w:t>
+            </w:r>
+          </w:p>
+        </w:tc>
+        <w:tc>
+          <w:tcPr>
+            <w:tcW w:w="1337" w:type="dxa"/>
+          </w:tcPr>
+          <w:p>
+            <w:pPr>
+              <w:spacing w:after="0"/>
+              <w:jc w:val="right"/>
+            </w:pPr>
+            <w:r>
+              <w:t xml:space="preserve">0.53</w:t>
+            </w:r>
+          </w:p>
+        </w:tc>
+        <w:tc>
+          <w:tcPr>
+            <w:tcW w:w="1337" w:type="dxa"/>
+          </w:tcPr>
+          <w:p>
+            <w:pPr>
+              <w:spacing w:after="0"/>
+              <w:jc w:val="right"/>
+            </w:pPr>
+            <w:r>
+              <w:t xml:space="preserve">-1.57</w:t>
+            </w:r>
+          </w:p>
+        </w:tc>
+        <w:tc>
+          <w:tcPr>
+            <w:tcW w:w="1337" w:type="dxa"/>
+          </w:tcPr>
+          <w:p>
+            <w:pPr>
+              <w:spacing w:after="0"/>
+              <w:jc w:val="right"/>
+            </w:pPr>
+            <w:r>
+              <w:t xml:space="preserve">0.12</w:t>
+            </w:r>
+          </w:p>
+        </w:tc>
+        <w:tc>
+          <w:tcPr>
+            <w:tcW w:w="1337" w:type="dxa"/>
+          </w:tcPr>
+          <w:p>
+            <w:pPr>
+              <w:spacing w:after="0"/>
+              <w:jc w:val="right"/>
+            </w:pPr>
+            <w:r>
+              <w:t xml:space="preserve">-1.86</w:t>
+            </w:r>
+          </w:p>
+        </w:tc>
+        <w:tc>
+          <w:tcPr>
+            <w:tcW w:w="1337" w:type="dxa"/>
+          </w:tcPr>
+          <w:p>
+            <w:pPr>
+              <w:spacing w:after="0"/>
+              <w:jc w:val="right"/>
+            </w:pPr>
+            <w:r>
+              <w:t xml:space="preserve">0.21</w:t>
+            </w:r>
+          </w:p>
+        </w:tc>
+      </w:tr>
+      <w:tr>
+        <w:tc>
+          <w:tcPr>
+            <w:tcW w:w="1337" w:type="dxa"/>
+            <w:tcBorders>
+              <w:right w:val="single" w:color="000000"/>
+            </w:tcBorders>
+          </w:tcPr>
+          <w:p>
+            <w:pPr>
+              <w:spacing w:after="0"/>
+              <w:jc w:val="right"/>
+            </w:pPr>
+            <w:r>
+              <w:t xml:space="preserve"/>
+            </w:r>
+          </w:p>
+        </w:tc>
+        <w:tc>
+          <w:tcPr>
+            <w:tcW w:w="1337" w:type="dxa"/>
+            <w:tcBorders>
+              <w:left w:val="single" w:color="000000"/>
+            </w:tcBorders>
+          </w:tcPr>
+          <w:p>
+            <w:pPr>
+              <w:spacing w:after="0"/>
+              <w:jc w:val="right"/>
+            </w:pPr>
+            <w:r>
+              <w:t xml:space="preserve"/>
+            </w:r>
+          </w:p>
+        </w:tc>
+        <w:tc>
+          <w:tcPr>
+            <w:tcW w:w="1337" w:type="dxa"/>
+          </w:tcPr>
+          <w:p>
+            <w:pPr>
+              <w:spacing w:after="0"/>
+              <w:jc w:val="right"/>
+            </w:pPr>
+            <w:r>
+              <w:t xml:space="preserve"/>
+            </w:r>
+          </w:p>
+        </w:tc>
+        <w:tc>
+          <w:tcPr>
+            <w:tcW w:w="1337" w:type="dxa"/>
+          </w:tcPr>
+          <w:p>
+            <w:pPr>
+              <w:spacing w:after="0"/>
+              <w:jc w:val="right"/>
+            </w:pPr>
+            <w:r>
+              <w:t xml:space="preserve"/>
+            </w:r>
+          </w:p>
+        </w:tc>
+        <w:tc>
+          <w:tcPr>
+            <w:tcW w:w="1337" w:type="dxa"/>
+          </w:tcPr>
+          <w:p>
+            <w:pPr>
+              <w:spacing w:after="0"/>
+              <w:jc w:val="right"/>
+            </w:pPr>
+            <w:r>
+              <w:t xml:space="preserve"/>
+            </w:r>
+          </w:p>
+        </w:tc>
+        <w:tc>
+          <w:tcPr>
+            <w:tcW w:w="1337" w:type="dxa"/>
+          </w:tcPr>
+          <w:p>
+            <w:pPr>
+              <w:spacing w:after="0"/>
+              <w:jc w:val="right"/>
+            </w:pPr>
+            <w:r>
+              <w:t xml:space="preserve"/>
+            </w:r>
+          </w:p>
+        </w:tc>
+        <w:tc>
+          <w:tcPr>
+            <w:tcW w:w="1337" w:type="dxa"/>
+          </w:tcPr>
+          <w:p>
+            <w:pPr>
+              <w:spacing w:after="0"/>
+              <w:jc w:val="right"/>
+            </w:pPr>
+            <w:r>
+              <w:t xml:space="preserve"/>
+            </w:r>
+          </w:p>
+        </w:tc>
+      </w:tr>
+      <w:tr>
+        <w:tc>
+          <w:tcPr>
+            <w:tcW w:w="1337" w:type="dxa"/>
+            <w:tcBorders>
+              <w:right w:val="single" w:color="000000"/>
+            </w:tcBorders>
+          </w:tcPr>
+          <w:p>
+            <w:pPr>
+              <w:spacing w:after="0"/>
+              <w:jc w:val="right"/>
+            </w:pPr>
+            <w:r>
+              <w:t xml:space="preserve">observer</w:t>
+            </w:r>
+          </w:p>
+        </w:tc>
+        <w:tc>
+          <w:tcPr>
+            <w:tcW w:w="1337" w:type="dxa"/>
+            <w:tcBorders>
+              <w:left w:val="single" w:color="000000"/>
+            </w:tcBorders>
+          </w:tcPr>
+          <w:p>
+            <w:pPr>
+              <w:spacing w:after="0"/>
+              <w:jc w:val="right"/>
+            </w:pPr>
+            <w:r>
+              <w:t xml:space="preserve"/>
+            </w:r>
+          </w:p>
+        </w:tc>
+        <w:tc>
+          <w:tcPr>
+            <w:tcW w:w="1337" w:type="dxa"/>
+          </w:tcPr>
+          <w:p>
+            <w:pPr>
+              <w:spacing w:after="0"/>
+              <w:jc w:val="right"/>
+            </w:pPr>
+            <w:r>
+              <w:t xml:space="preserve"/>
+            </w:r>
+          </w:p>
+        </w:tc>
+        <w:tc>
+          <w:tcPr>
+            <w:tcW w:w="1337" w:type="dxa"/>
+          </w:tcPr>
+          <w:p>
+            <w:pPr>
+              <w:spacing w:after="0"/>
+              <w:jc w:val="right"/>
+            </w:pPr>
+            <w:r>
+              <w:t xml:space="preserve"/>
+            </w:r>
+          </w:p>
+        </w:tc>
+        <w:tc>
+          <w:tcPr>
+            <w:tcW w:w="1337" w:type="dxa"/>
+          </w:tcPr>
+          <w:p>
+            <w:pPr>
+              <w:spacing w:after="0"/>
+              <w:jc w:val="right"/>
+            </w:pPr>
+            <w:r>
+              <w:t xml:space="preserve"/>
+            </w:r>
+          </w:p>
+        </w:tc>
+        <w:tc>
+          <w:tcPr>
+            <w:tcW w:w="1337" w:type="dxa"/>
+          </w:tcPr>
+          <w:p>
+            <w:pPr>
+              <w:spacing w:after="0"/>
+              <w:jc w:val="right"/>
+            </w:pPr>
+            <w:r>
+              <w:t xml:space="preserve"/>
+            </w:r>
+          </w:p>
+        </w:tc>
+        <w:tc>
+          <w:tcPr>
+            <w:tcW w:w="1337" w:type="dxa"/>
+          </w:tcPr>
+          <w:p>
+            <w:pPr>
+              <w:spacing w:after="0"/>
+              <w:jc w:val="right"/>
+            </w:pPr>
+            <w:r>
+              <w:t xml:space="preserve"/>
+            </w:r>
+          </w:p>
+        </w:tc>
+      </w:tr>
+      <w:tr>
+        <w:tc>
+          <w:tcPr>
+            <w:tcW w:w="1337" w:type="dxa"/>
+            <w:tcBorders>
+              <w:right w:val="single" w:color="000000"/>
+            </w:tcBorders>
+          </w:tcPr>
+          <w:p>
+            <w:pPr>
+              <w:spacing w:after="0"/>
+              <w:jc w:val="right"/>
+            </w:pPr>
+            <w:r>
+              <w:t xml:space="preserve">2</w:t>
+            </w:r>
+          </w:p>
+        </w:tc>
+        <w:tc>
+          <w:tcPr>
+            <w:tcW w:w="1337" w:type="dxa"/>
+            <w:tcBorders>
+              <w:left w:val="single" w:color="000000"/>
+            </w:tcBorders>
+          </w:tcPr>
+          <w:p>
+            <w:pPr>
+              <w:spacing w:after="0"/>
+              <w:jc w:val="right"/>
+            </w:pPr>
+            <w:r>
+              <w:t xml:space="preserve">-0.14</w:t>
+            </w:r>
+          </w:p>
+        </w:tc>
+        <w:tc>
+          <w:tcPr>
+            <w:tcW w:w="1337" w:type="dxa"/>
+          </w:tcPr>
+          <w:p>
+            <w:pPr>
+              <w:spacing w:after="0"/>
+              <w:jc w:val="right"/>
+            </w:pPr>
+            <w:r>
+              <w:t xml:space="preserve">0.46</w:t>
+            </w:r>
+          </w:p>
+        </w:tc>
+        <w:tc>
+          <w:tcPr>
+            <w:tcW w:w="1337" w:type="dxa"/>
+          </w:tcPr>
+          <w:p>
+            <w:pPr>
+              <w:spacing w:after="0"/>
+              <w:jc w:val="right"/>
+            </w:pPr>
+            <w:r>
+              <w:t xml:space="preserve">-0.31</w:t>
+            </w:r>
+          </w:p>
+        </w:tc>
+        <w:tc>
+          <w:tcPr>
+            <w:tcW w:w="1337" w:type="dxa"/>
+          </w:tcPr>
+          <w:p>
+            <w:pPr>
+              <w:spacing w:after="0"/>
+              <w:jc w:val="right"/>
+            </w:pPr>
+            <w:r>
+              <w:t xml:space="preserve">0.76</w:t>
+            </w:r>
+          </w:p>
+        </w:tc>
+        <w:tc>
+          <w:tcPr>
+            <w:tcW w:w="1337" w:type="dxa"/>
+          </w:tcPr>
+          <w:p>
+            <w:pPr>
+              <w:spacing w:after="0"/>
+              <w:jc w:val="right"/>
+            </w:pPr>
+            <w:r>
+              <w:t xml:space="preserve">-1.05</w:t>
+            </w:r>
+          </w:p>
+        </w:tc>
+        <w:tc>
+          <w:tcPr>
+            <w:tcW w:w="1337" w:type="dxa"/>
+          </w:tcPr>
+          <w:p>
+            <w:pPr>
+              <w:spacing w:after="0"/>
+              <w:jc w:val="right"/>
+            </w:pPr>
+            <w:r>
+              <w:t xml:space="preserve">0.77</w:t>
+            </w:r>
+          </w:p>
+        </w:tc>
+      </w:tr>
+      <w:tr>
+        <w:tc>
+          <w:tcPr>
+            <w:tcW w:w="1337" w:type="dxa"/>
+            <w:tcBorders>
+              <w:right w:val="single" w:color="000000"/>
+            </w:tcBorders>
+          </w:tcPr>
+          <w:p>
+            <w:pPr>
+              <w:spacing w:after="0"/>
+              <w:jc w:val="right"/>
+            </w:pPr>
+            <w:r>
+              <w:t xml:space="preserve">3</w:t>
+            </w:r>
+          </w:p>
+        </w:tc>
+        <w:tc>
+          <w:tcPr>
+            <w:tcW w:w="1337" w:type="dxa"/>
+            <w:tcBorders>
+              <w:left w:val="single" w:color="000000"/>
+            </w:tcBorders>
+          </w:tcPr>
+          <w:p>
+            <w:pPr>
+              <w:spacing w:after="0"/>
+              <w:jc w:val="right"/>
+            </w:pPr>
+            <w:r>
+              <w:t xml:space="preserve">0.15</w:t>
+            </w:r>
+          </w:p>
+        </w:tc>
+        <w:tc>
+          <w:tcPr>
+            <w:tcW w:w="1337" w:type="dxa"/>
+          </w:tcPr>
+          <w:p>
+            <w:pPr>
+              <w:spacing w:after="0"/>
+              <w:jc w:val="right"/>
+            </w:pPr>
+            <w:r>
+              <w:t xml:space="preserve">0.62</w:t>
+            </w:r>
+          </w:p>
+        </w:tc>
+        <w:tc>
+          <w:tcPr>
+            <w:tcW w:w="1337" w:type="dxa"/>
+          </w:tcPr>
+          <w:p>
+            <w:pPr>
+              <w:spacing w:after="0"/>
+              <w:jc w:val="right"/>
+            </w:pPr>
+            <w:r>
+              <w:t xml:space="preserve">0.25</w:t>
+            </w:r>
+          </w:p>
+        </w:tc>
+        <w:tc>
+          <w:tcPr>
+            <w:tcW w:w="1337" w:type="dxa"/>
+          </w:tcPr>
+          <w:p>
+            <w:pPr>
+              <w:spacing w:after="0"/>
+              <w:jc w:val="right"/>
+            </w:pPr>
+            <w:r>
+              <w:t xml:space="preserve">0.81</w:t>
+            </w:r>
+          </w:p>
+        </w:tc>
+        <w:tc>
+          <w:tcPr>
+            <w:tcW w:w="1337" w:type="dxa"/>
+          </w:tcPr>
+          <w:p>
+            <w:pPr>
+              <w:spacing w:after="0"/>
+              <w:jc w:val="right"/>
+            </w:pPr>
+            <w:r>
+              <w:t xml:space="preserve">-1.05</w:t>
+            </w:r>
+          </w:p>
+        </w:tc>
+        <w:tc>
+          <w:tcPr>
+            <w:tcW w:w="1337" w:type="dxa"/>
+          </w:tcPr>
+          <w:p>
+            <w:pPr>
+              <w:spacing w:after="0"/>
+              <w:jc w:val="right"/>
+            </w:pPr>
+            <w:r>
+              <w:t xml:space="preserve">1.36</w:t>
+            </w:r>
+          </w:p>
+        </w:tc>
+      </w:tr>
+      <w:tr>
+        <w:tc>
+          <w:tcPr>
+            <w:tcW w:w="1337" w:type="dxa"/>
+            <w:tcBorders>
+              <w:right w:val="single" w:color="000000"/>
+            </w:tcBorders>
+          </w:tcPr>
+          <w:p>
+            <w:pPr>
+              <w:spacing w:after="0"/>
+              <w:jc w:val="right"/>
+            </w:pPr>
+            <w:r>
+              <w:t xml:space="preserve">4</w:t>
+            </w:r>
+          </w:p>
+        </w:tc>
+        <w:tc>
+          <w:tcPr>
+            <w:tcW w:w="1337" w:type="dxa"/>
+            <w:tcBorders>
+              <w:left w:val="single" w:color="000000"/>
+            </w:tcBorders>
+          </w:tcPr>
+          <w:p>
+            <w:pPr>
+              <w:spacing w:after="0"/>
+              <w:jc w:val="right"/>
+            </w:pPr>
+            <w:r>
+              <w:t xml:space="preserve">-0.86</w:t>
+            </w:r>
+          </w:p>
+        </w:tc>
+        <w:tc>
+          <w:tcPr>
+            <w:tcW w:w="1337" w:type="dxa"/>
+          </w:tcPr>
+          <w:p>
+            <w:pPr>
+              <w:spacing w:after="0"/>
+              <w:jc w:val="right"/>
+            </w:pPr>
+            <w:r>
+              <w:t xml:space="preserve">0.50</w:t>
+            </w:r>
+          </w:p>
+        </w:tc>
+        <w:tc>
+          <w:tcPr>
+            <w:tcW w:w="1337" w:type="dxa"/>
+          </w:tcPr>
+          <w:p>
+            <w:pPr>
+              <w:spacing w:after="0"/>
+              <w:jc w:val="right"/>
+            </w:pPr>
+            <w:r>
+              <w:t xml:space="preserve">-1.72</w:t>
+            </w:r>
+          </w:p>
+        </w:tc>
+        <w:tc>
+          <w:tcPr>
+            <w:tcW w:w="1337" w:type="dxa"/>
+          </w:tcPr>
+          <w:p>
+            <w:pPr>
+              <w:spacing w:after="0"/>
+              <w:jc w:val="right"/>
+            </w:pPr>
+            <w:r>
+              <w:t xml:space="preserve">0.09</w:t>
+            </w:r>
+          </w:p>
+        </w:tc>
+        <w:tc>
+          <w:tcPr>
+            <w:tcW w:w="1337" w:type="dxa"/>
+          </w:tcPr>
+          <w:p>
+            <w:pPr>
+              <w:spacing w:after="0"/>
+              <w:jc w:val="right"/>
+            </w:pPr>
+            <w:r>
+              <w:t xml:space="preserve">-1.84</w:t>
+            </w:r>
+          </w:p>
+        </w:tc>
+        <w:tc>
+          <w:tcPr>
+            <w:tcW w:w="1337" w:type="dxa"/>
+          </w:tcPr>
+          <w:p>
+            <w:pPr>
+              <w:spacing w:after="0"/>
+              <w:jc w:val="right"/>
+            </w:pPr>
+            <w:r>
+              <w:t xml:space="preserve">0.12</w:t>
+            </w:r>
+          </w:p>
+        </w:tc>
+      </w:tr>
+      <w:tr>
+        <w:tc>
+          <w:tcPr>
+            <w:tcW w:w="1337" w:type="dxa"/>
+            <w:tcBorders>
+              <w:right w:val="single" w:color="000000"/>
+            </w:tcBorders>
+          </w:tcPr>
+          <w:p>
+            <w:pPr>
+              <w:spacing w:after="0"/>
+              <w:jc w:val="right"/>
+            </w:pPr>
+            <w:r>
+              <w:t xml:space="preserve"/>
+            </w:r>
+          </w:p>
+        </w:tc>
+        <w:tc>
+          <w:tcPr>
+            <w:tcW w:w="1337" w:type="dxa"/>
+            <w:tcBorders>
+              <w:left w:val="single" w:color="000000"/>
+            </w:tcBorders>
+          </w:tcPr>
+          <w:p>
+            <w:pPr>
+              <w:spacing w:after="0"/>
+              <w:jc w:val="right"/>
+            </w:pPr>
+            <w:r>
+              <w:t xml:space="preserve"/>
+            </w:r>
+          </w:p>
+        </w:tc>
+        <w:tc>
+          <w:tcPr>
+            <w:tcW w:w="1337" w:type="dxa"/>
+          </w:tcPr>
+          <w:p>
+            <w:pPr>
+              <w:spacing w:after="0"/>
+              <w:jc w:val="right"/>
+            </w:pPr>
+            <w:r>
+              <w:t xml:space="preserve"/>
+            </w:r>
+          </w:p>
+        </w:tc>
+        <w:tc>
+          <w:tcPr>
+            <w:tcW w:w="1337" w:type="dxa"/>
+          </w:tcPr>
+          <w:p>
+            <w:pPr>
+              <w:spacing w:after="0"/>
+              <w:jc w:val="right"/>
+            </w:pPr>
+            <w:r>
+              <w:t xml:space="preserve"/>
+            </w:r>
+          </w:p>
+        </w:tc>
+        <w:tc>
+          <w:tcPr>
+            <w:tcW w:w="1337" w:type="dxa"/>
+          </w:tcPr>
+          <w:p>
+            <w:pPr>
+              <w:spacing w:after="0"/>
+              <w:jc w:val="right"/>
+            </w:pPr>
+            <w:r>
+              <w:t xml:space="preserve"/>
+            </w:r>
+          </w:p>
+        </w:tc>
+        <w:tc>
+          <w:tcPr>
+            <w:tcW w:w="1337" w:type="dxa"/>
+          </w:tcPr>
+          <w:p>
+            <w:pPr>
+              <w:spacing w:after="0"/>
+              <w:jc w:val="right"/>
+            </w:pPr>
+            <w:r>
+              <w:t xml:space="preserve"/>
+            </w:r>
+          </w:p>
+        </w:tc>
+        <w:tc>
+          <w:tcPr>
+            <w:tcW w:w="1337" w:type="dxa"/>
+          </w:tcPr>
+          <w:p>
+            <w:pPr>
+              <w:spacing w:after="0"/>
+              <w:jc w:val="right"/>
+            </w:pPr>
+            <w:r>
+              <w:t xml:space="preserve"/>
+            </w:r>
+          </w:p>
+        </w:tc>
+      </w:tr>
+      <w:tr>
+        <w:tc>
+          <w:tcPr>
+            <w:tcW w:w="1337" w:type="dxa"/>
+            <w:tcBorders>
+              <w:bottom w:val="single" w:color="000000"/>
+              <w:right w:val="single" w:color="000000"/>
+            </w:tcBorders>
+          </w:tcPr>
+          <w:p>
+            <w:pPr>
+              <w:spacing w:after="0"/>
+              <w:jc w:val="right"/>
+            </w:pPr>
+            <w:r>
+              <w:t xml:space="preserve">_cons</w:t>
+            </w:r>
+          </w:p>
+        </w:tc>
+        <w:tc>
+          <w:tcPr>
+            <w:tcW w:w="1337" w:type="dxa"/>
+            <w:tcBorders>
+              <w:left w:val="single" w:color="000000"/>
+              <w:bottom w:val="single" w:color="000000"/>
+            </w:tcBorders>
+          </w:tcPr>
+          <w:p>
+            <w:pPr>
+              <w:spacing w:after="0"/>
+              <w:jc w:val="right"/>
+            </w:pPr>
+            <w:r>
+              <w:t xml:space="preserve">-0.84</w:t>
+            </w:r>
+          </w:p>
+        </w:tc>
+        <w:tc>
+          <w:tcPr>
+            <w:tcW w:w="1337" w:type="dxa"/>
+            <w:tcBorders>
+              <w:bottom w:val="single" w:color="000000"/>
+            </w:tcBorders>
+          </w:tcPr>
+          <w:p>
+            <w:pPr>
+              <w:spacing w:after="0"/>
+              <w:jc w:val="right"/>
+            </w:pPr>
+            <w:r>
+              <w:t xml:space="preserve">0.94</w:t>
+            </w:r>
+          </w:p>
+        </w:tc>
+        <w:tc>
+          <w:tcPr>
+            <w:tcW w:w="1337" w:type="dxa"/>
+            <w:tcBorders>
+              <w:bottom w:val="single" w:color="000000"/>
+            </w:tcBorders>
+          </w:tcPr>
+          <w:p>
+            <w:pPr>
+              <w:spacing w:after="0"/>
+              <w:jc w:val="right"/>
+            </w:pPr>
+            <w:r>
+              <w:t xml:space="preserve">-0.89</w:t>
+            </w:r>
+          </w:p>
+        </w:tc>
+        <w:tc>
+          <w:tcPr>
+            <w:tcW w:w="1337" w:type="dxa"/>
+            <w:tcBorders>
+              <w:bottom w:val="single" w:color="000000"/>
+            </w:tcBorders>
+          </w:tcPr>
+          <w:p>
+            <w:pPr>
+              <w:spacing w:after="0"/>
+              <w:jc w:val="right"/>
+            </w:pPr>
+            <w:r>
+              <w:t xml:space="preserve">0.37</w:t>
+            </w:r>
+          </w:p>
+        </w:tc>
+        <w:tc>
+          <w:tcPr>
+            <w:tcW w:w="1337" w:type="dxa"/>
+            <w:tcBorders>
+              <w:bottom w:val="single" w:color="000000"/>
+            </w:tcBorders>
+          </w:tcPr>
+          <w:p>
+            <w:pPr>
+              <w:spacing w:after="0"/>
+              <w:jc w:val="right"/>
+            </w:pPr>
+            <w:r>
+              <w:t xml:space="preserve">-2.68</w:t>
+            </w:r>
+          </w:p>
+        </w:tc>
+        <w:tc>
+          <w:tcPr>
+            <w:tcW w:w="1337" w:type="dxa"/>
+            <w:tcBorders>
+              <w:bottom w:val="single" w:color="000000"/>
+            </w:tcBorders>
+          </w:tcPr>
+          <w:p>
+            <w:pPr>
+              <w:spacing w:after="0"/>
+              <w:jc w:val="right"/>
+            </w:pPr>
+            <w:r>
+              <w:t xml:space="preserve">1.00</w:t>
             </w:r>
           </w:p>
         </w:tc>

</xml_diff>

<commit_message>
Removed superfluous note from second table
</commit_message>
<xml_diff>
--- a/products/time_report.docx
+++ b/products/time_report.docx
@@ -47,7 +47,7 @@
         <w:t xml:space="preserve">Generated using git revision: </w:t>
       </w:r>
       <w:r>
-        <w:t xml:space="preserve">9748c8b</w:t>
+        <w:t xml:space="preserve">ebb3f65</w:t>
       </w:r>
     </w:p>
     <w:p>
@@ -2318,7 +2318,7 @@
               <w:spacing w:after="0"/>
             </w:pPr>
             <w:r>
-              <w:t xml:space="preserve">*Sample means were not computed on the log scale. †Estimates of relative differences in time used were adjusted for the stratification variable, cluster size, lab availability, and booking visit. ‡Confidence intervals and P-values were adjusted for possible cluster effects due to the cluster RCT design and observer. §Total time includes activities not accounted for in health information management and client care.</w:t>
+              <w:t xml:space="preserve">*Sample means were not computed on the log scale. †Estimates of relative differences in time used were adjusted for the stratification variable, cluster size, lab availability, and booking visit. ‡Confidence intervals and P-values were adjusted for possible cluster effects due to the cluster RCT design and observer.</w:t>
             </w:r>
           </w:p>
         </w:tc>

</xml_diff>

<commit_message>
Added relative time for sample means to tables
</commit_message>
<xml_diff>
--- a/products/time_report.docx
+++ b/products/time_report.docx
@@ -1,6 +1,6 @@
 
 <file path=word/document.xml><?xml version="1.0" encoding="utf-8"?>
-<w:document xmlns:w="http://schemas.openxmlformats.org/wordprocessingml/2006/main" xmlns:m="http://schemas.openxmlformats.org/officeDocument/2006/math" xmlns:r="http://schemas.openxmlformats.org/officeDocument/2006/relationships" xmlns:w14="http://schemas.microsoft.com/office/word/2010/wordml" xmlns:wp="http://schemas.openxmlformats.org/drawingml/2006/wordprocessingDrawing" xmlns:a="http://schemas.openxmlformats.org/drawingml/2006/main" xmlns:wp14="http://schemas.microsoft.com/office/word/2010/wordprocessingDrawing" xmlns:w15="http://schemas.microsoft.com/office/word/2012/wordml" xmlns:mc="http://schemas.openxmlformats.org/markup-compatibility/2006" xmlns:sl="http://schemas.openxmlformats.org/schemaLibrary/2006/main" xmlns:wne="http://schemas.microsoft.com/office/word/2006/wordml" xmlns:c="http://schemas.openxmlformats.org/drawingml/2006/chart" xmlns:cdr="http://schemas.openxmlformats.org/drawingml/2006/chartDrawing" xmlns:c14="http://schemas.microsoft.com/office/drawing/2007/8/2/chart" xmlns:dgm="http://schemas.openxmlformats.org/drawingml/2006/diagram" xmlns:pic="http://schemas.openxmlformats.org/drawingml/2006/picture" xmlns:xdr="http://schemas.openxmlformats.org/drawingml/2006/spreadsheetDrawing" xmlns:dsp="http://schemas.microsoft.com/office/drawing/2008/diagram" xmlns:xvml="urn:schemas-microsoft-com:office:excel" xmlns:o="urn:schemas-microsoft-com:office:office" xmlns:v="urn:schemas-microsoft-com:vml" xmlns:w10="urn:schemas-microsoft-com:office:word" xmlns:pvml="urn:schemas-microsoft-com:office:powerpoint" xmlns:cppr="http://schemas.microsoft.com/office/2006/coverPageProps" xmlns:odx="http://opendope.org/xpaths" xmlns:odc="http://opendope.org/conditions" xmlns:odq="http://opendope.org/questions" xmlns:oda="http://opendope.org/answers" xmlns:odi="http://opendope.org/components" xmlns:odgm="http://opendope.org/SmartArt/DataHierarchy" xmlns:b="http://schemas.openxmlformats.org/officeDocument/2006/bibliography" xmlns:w16se="http://schemas.microsoft.com/office/word/2015/wordml/symex" xmlns:w16cid="http://schemas.microsoft.com/office/word/2016/wordml/cid" xmlns:wetp="http://schemas.microsoft.com/office/webextensions/taskpanes/2010/11" xmlns:we="http://schemas.microsoft.com/office/webextensions/webextension/2010/11" xmlns:comp="http://schemas.openxmlformats.org/drawingml/2006/compatibility" xmlns:lc="http://schemas.openxmlformats.org/drawingml/2006/lockedCanvas">
+<w:document xmlns:w="http://schemas.openxmlformats.org/wordprocessingml/2006/main" xmlns:r="http://schemas.openxmlformats.org/officeDocument/2006/relationships" xmlns:w14="http://schemas.microsoft.com/office/word/2010/wordml" xmlns:wp="http://schemas.openxmlformats.org/drawingml/2006/wordprocessingDrawing" xmlns:a="http://schemas.openxmlformats.org/drawingml/2006/main" xmlns:wp14="http://schemas.microsoft.com/office/word/2010/wordprocessingDrawing" xmlns:m="http://schemas.openxmlformats.org/officeDocument/2006/math" xmlns:w15="http://schemas.microsoft.com/office/word/2012/wordml" xmlns:mc="http://schemas.openxmlformats.org/markup-compatibility/2006" xmlns:sl="http://schemas.openxmlformats.org/schemaLibrary/2006/main" xmlns:wne="http://schemas.microsoft.com/office/word/2006/wordml" xmlns:c="http://schemas.openxmlformats.org/drawingml/2006/chart" xmlns:cdr="http://schemas.openxmlformats.org/drawingml/2006/chartDrawing" xmlns:c14="http://schemas.microsoft.com/office/drawing/2007/8/2/chart" xmlns:dgm="http://schemas.openxmlformats.org/drawingml/2006/diagram" xmlns:pic="http://schemas.openxmlformats.org/drawingml/2006/picture" xmlns:xdr="http://schemas.openxmlformats.org/drawingml/2006/spreadsheetDrawing" xmlns:dsp="http://schemas.microsoft.com/office/drawing/2008/diagram" xmlns:o="urn:schemas-microsoft-com:office:office" xmlns:v="urn:schemas-microsoft-com:vml" xmlns:xvml="urn:schemas-microsoft-com:office:excel" xmlns:w10="urn:schemas-microsoft-com:office:word" xmlns:pvml="urn:schemas-microsoft-com:office:powerpoint" xmlns:cppr="http://schemas.microsoft.com/office/2006/coverPageProps" xmlns:odx="http://opendope.org/xpaths" xmlns:odc="http://opendope.org/conditions" xmlns:odq="http://opendope.org/questions" xmlns:oda="http://opendope.org/answers" xmlns:odi="http://opendope.org/components" xmlns:odgm="http://opendope.org/SmartArt/DataHierarchy" xmlns:b="http://schemas.openxmlformats.org/officeDocument/2006/bibliography" xmlns:w16se="http://schemas.microsoft.com/office/word/2015/wordml/symex" xmlns:w16cid="http://schemas.microsoft.com/office/word/2016/wordml/cid" xmlns:wetp="http://schemas.microsoft.com/office/webextensions/taskpanes/2010/11" xmlns:we="http://schemas.microsoft.com/office/webextensions/webextension/2010/11" xmlns:comp="http://schemas.openxmlformats.org/drawingml/2006/compatibility" xmlns:lc="http://schemas.openxmlformats.org/drawingml/2006/lockedCanvas">
   <w:body>
     <w:p>
       <w:pPr>
@@ -30,7 +30,7 @@
         <w:t xml:space="preserve">(</w:t>
       </w:r>
       <w:r>
-        <w:t xml:space="preserve"> 2 Dec 2020</w:t>
+        <w:t xml:space="preserve"> 7 Jan 2021</w:t>
       </w:r>
       <w:r>
         <w:t xml:space="preserve">)</w:t>
@@ -47,7 +47,7 @@
         <w:t xml:space="preserve">Generated using git revision: </w:t>
       </w:r>
       <w:r>
-        <w:t xml:space="preserve">ebb3f65</w:t>
+        <w:t xml:space="preserve">d2323e1</w:t>
       </w:r>
     </w:p>
     <w:p>
@@ -163,18 +163,19 @@
         </w:tblBorders>
       </w:tblPr>
       <w:tblGrid>
-        <w:gridCol w:w="1337"/>
-        <w:gridCol w:w="1337"/>
-        <w:gridCol w:w="1337"/>
-        <w:gridCol w:w="1337"/>
-        <w:gridCol w:w="1337"/>
-        <w:gridCol w:w="1337"/>
-        <w:gridCol w:w="1337"/>
+        <w:gridCol w:w="1170"/>
+        <w:gridCol w:w="1170"/>
+        <w:gridCol w:w="1170"/>
+        <w:gridCol w:w="1170"/>
+        <w:gridCol w:w="1170"/>
+        <w:gridCol w:w="1170"/>
+        <w:gridCol w:w="1170"/>
+        <w:gridCol w:w="1170"/>
       </w:tblGrid>
       <w:tr>
         <w:tc>
           <w:tcPr>
-            <w:gridSpan w:val="7"/>
+            <w:gridSpan w:val="8"/>
             <w:tcBorders>
               <w:top w:val="nil" w:color="000000"/>
               <w:left w:val="nil" w:color="000000"/>
@@ -195,7 +196,7 @@
       <w:tr>
         <w:tc>
           <w:tcPr>
-            <w:tcW w:w="1337" w:type="dxa"/>
+            <w:tcW w:w="1170" w:type="dxa"/>
             <w:tcBorders>
               <w:top w:val="single" w:color="000000"/>
             </w:tcBorders>
@@ -208,7 +209,7 @@
         </w:tc>
         <w:tc>
           <w:tcPr>
-            <w:tcW w:w="2674" w:type="dxa"/>
+            <w:tcW w:w="2340" w:type="dxa"/>
             <w:gridSpan w:val="2"/>
             <w:tcBorders>
               <w:top w:val="single" w:color="000000"/>
@@ -226,7 +227,8 @@
         </w:tc>
         <w:tc>
           <w:tcPr>
-            <w:tcW w:w="1337" w:type="dxa"/>
+            <w:tcW w:w="5850" w:type="dxa"/>
+            <w:gridSpan w:val="5"/>
             <w:tcBorders>
               <w:top w:val="single" w:color="000000"/>
             </w:tcBorders>
@@ -234,53 +236,18 @@
           <w:p>
             <w:pPr>
               <w:spacing w:after="0"/>
-            </w:pPr>
-          </w:p>
-        </w:tc>
-        <w:tc>
-          <w:tcPr>
-            <w:tcW w:w="1337" w:type="dxa"/>
-            <w:tcBorders>
-              <w:top w:val="single" w:color="000000"/>
-            </w:tcBorders>
-          </w:tcPr>
-          <w:p>
-            <w:pPr>
-              <w:spacing w:after="0"/>
-            </w:pPr>
-          </w:p>
-        </w:tc>
-        <w:tc>
-          <w:tcPr>
-            <w:tcW w:w="1337" w:type="dxa"/>
-            <w:tcBorders>
-              <w:top w:val="single" w:color="000000"/>
-            </w:tcBorders>
-          </w:tcPr>
-          <w:p>
-            <w:pPr>
-              <w:spacing w:after="0"/>
-            </w:pPr>
-          </w:p>
-        </w:tc>
-        <w:tc>
-          <w:tcPr>
-            <w:tcW w:w="1337" w:type="dxa"/>
-            <w:tcBorders>
-              <w:top w:val="single" w:color="000000"/>
-            </w:tcBorders>
-          </w:tcPr>
-          <w:p>
-            <w:pPr>
-              <w:spacing w:after="0"/>
-            </w:pPr>
+              <w:jc w:val="center"/>
+            </w:pPr>
+            <w:r>
+              <w:t xml:space="preserve">Relative time (intervention / control)</w:t>
+            </w:r>
           </w:p>
         </w:tc>
       </w:tr>
       <w:tr>
         <w:tc>
           <w:tcPr>
-            <w:tcW w:w="1337" w:type="dxa"/>
+            <w:tcW w:w="1170" w:type="dxa"/>
             <w:tcBorders>
               <w:bottom w:val="single" w:color="000000"/>
             </w:tcBorders>
@@ -293,7 +260,7 @@
         </w:tc>
         <w:tc>
           <w:tcPr>
-            <w:tcW w:w="1337" w:type="dxa"/>
+            <w:tcW w:w="1170" w:type="dxa"/>
           </w:tcPr>
           <w:p>
             <w:pPr>
@@ -307,7 +274,7 @@
         </w:tc>
         <w:tc>
           <w:tcPr>
-            <w:tcW w:w="1337" w:type="dxa"/>
+            <w:tcW w:w="1170" w:type="dxa"/>
           </w:tcPr>
           <w:p>
             <w:pPr>
@@ -321,7 +288,7 @@
         </w:tc>
         <w:tc>
           <w:tcPr>
-            <w:tcW w:w="1337" w:type="dxa"/>
+            <w:tcW w:w="1170" w:type="dxa"/>
           </w:tcPr>
           <w:p>
             <w:pPr>
@@ -329,13 +296,27 @@
               <w:jc w:val="center"/>
             </w:pPr>
             <w:r>
-              <w:t xml:space="preserve">Relative Time†</w:t>
-            </w:r>
-          </w:p>
-        </w:tc>
-        <w:tc>
-          <w:tcPr>
-            <w:tcW w:w="2674" w:type="dxa"/>
+              <w:t xml:space="preserve">Sample</w:t>
+            </w:r>
+          </w:p>
+        </w:tc>
+        <w:tc>
+          <w:tcPr>
+            <w:tcW w:w="1170" w:type="dxa"/>
+          </w:tcPr>
+          <w:p>
+            <w:pPr>
+              <w:spacing w:after="0"/>
+              <w:jc w:val="center"/>
+            </w:pPr>
+            <w:r>
+              <w:t xml:space="preserve">Adjusted†</w:t>
+            </w:r>
+          </w:p>
+        </w:tc>
+        <w:tc>
+          <w:tcPr>
+            <w:tcW w:w="2340" w:type="dxa"/>
             <w:gridSpan w:val="2"/>
           </w:tcPr>
           <w:p>
@@ -344,13 +325,13 @@
               <w:jc w:val="center"/>
             </w:pPr>
             <w:r>
-              <w:t xml:space="preserve">[95% Conf. Interval]‡</w:t>
-            </w:r>
-          </w:p>
-        </w:tc>
-        <w:tc>
-          <w:tcPr>
-            <w:tcW w:w="1337" w:type="dxa"/>
+              <w:t xml:space="preserve">[95% CI]‡</w:t>
+            </w:r>
+          </w:p>
+        </w:tc>
+        <w:tc>
+          <w:tcPr>
+            <w:tcW w:w="1170" w:type="dxa"/>
           </w:tcPr>
           <w:p>
             <w:pPr>
@@ -366,8 +347,8 @@
       <w:tr>
         <w:tc>
           <w:tcPr>
-            <w:tcW w:w="9359" w:type="dxa"/>
-            <w:gridSpan w:val="7"/>
+            <w:tcW w:w="9360" w:type="dxa"/>
+            <w:gridSpan w:val="8"/>
             <w:tcBorders>
               <w:top w:val="single" w:color="000000"/>
               <w:bottom w:val="single" w:color="000000"/>
@@ -387,7 +368,7 @@
       <w:tr>
         <w:tc>
           <w:tcPr>
-            <w:tcW w:w="1337" w:type="dxa"/>
+            <w:tcW w:w="1170" w:type="dxa"/>
             <w:tcBorders>
               <w:top w:val="single" w:color="000000"/>
             </w:tcBorders>
@@ -404,7 +385,7 @@
         </w:tc>
         <w:tc>
           <w:tcPr>
-            <w:tcW w:w="1337" w:type="dxa"/>
+            <w:tcW w:w="1170" w:type="dxa"/>
           </w:tcPr>
           <w:p>
             <w:pPr>
@@ -418,7 +399,7 @@
         </w:tc>
         <w:tc>
           <w:tcPr>
-            <w:tcW w:w="1337" w:type="dxa"/>
+            <w:tcW w:w="1170" w:type="dxa"/>
           </w:tcPr>
           <w:p>
             <w:pPr>
@@ -432,7 +413,7 @@
         </w:tc>
         <w:tc>
           <w:tcPr>
-            <w:tcW w:w="1337" w:type="dxa"/>
+            <w:tcW w:w="1170" w:type="dxa"/>
           </w:tcPr>
           <w:p>
             <w:pPr>
@@ -440,13 +421,27 @@
               <w:jc w:val="center"/>
             </w:pPr>
             <w:r>
+              <w:t xml:space="preserve">0.77</w:t>
+            </w:r>
+          </w:p>
+        </w:tc>
+        <w:tc>
+          <w:tcPr>
+            <w:tcW w:w="1170" w:type="dxa"/>
+          </w:tcPr>
+          <w:p>
+            <w:pPr>
+              <w:spacing w:after="0"/>
+              <w:jc w:val="center"/>
+            </w:pPr>
+            <w:r>
               <w:t xml:space="preserve">0.74</w:t>
             </w:r>
           </w:p>
         </w:tc>
         <w:tc>
           <w:tcPr>
-            <w:tcW w:w="1337" w:type="dxa"/>
+            <w:tcW w:w="1170" w:type="dxa"/>
           </w:tcPr>
           <w:p>
             <w:pPr>
@@ -460,7 +455,7 @@
         </w:tc>
         <w:tc>
           <w:tcPr>
-            <w:tcW w:w="1337" w:type="dxa"/>
+            <w:tcW w:w="1170" w:type="dxa"/>
           </w:tcPr>
           <w:p>
             <w:pPr>
@@ -474,7 +469,7 @@
         </w:tc>
         <w:tc>
           <w:tcPr>
-            <w:tcW w:w="1337" w:type="dxa"/>
+            <w:tcW w:w="1170" w:type="dxa"/>
           </w:tcPr>
           <w:p>
             <w:pPr>
@@ -490,7 +485,7 @@
       <w:tr>
         <w:tc>
           <w:tcPr>
-            <w:tcW w:w="1337" w:type="dxa"/>
+            <w:tcW w:w="1170" w:type="dxa"/>
           </w:tcPr>
           <w:p>
             <w:pPr>
@@ -504,7 +499,7 @@
         </w:tc>
         <w:tc>
           <w:tcPr>
-            <w:tcW w:w="1337" w:type="dxa"/>
+            <w:tcW w:w="1170" w:type="dxa"/>
           </w:tcPr>
           <w:p>
             <w:pPr>
@@ -518,7 +513,7 @@
         </w:tc>
         <w:tc>
           <w:tcPr>
-            <w:tcW w:w="1337" w:type="dxa"/>
+            <w:tcW w:w="1170" w:type="dxa"/>
           </w:tcPr>
           <w:p>
             <w:pPr>
@@ -532,7 +527,7 @@
         </w:tc>
         <w:tc>
           <w:tcPr>
-            <w:tcW w:w="1337" w:type="dxa"/>
+            <w:tcW w:w="1170" w:type="dxa"/>
           </w:tcPr>
           <w:p>
             <w:pPr>
@@ -540,13 +535,27 @@
               <w:jc w:val="center"/>
             </w:pPr>
             <w:r>
+              <w:t xml:space="preserve">0.84</w:t>
+            </w:r>
+          </w:p>
+        </w:tc>
+        <w:tc>
+          <w:tcPr>
+            <w:tcW w:w="1170" w:type="dxa"/>
+          </w:tcPr>
+          <w:p>
+            <w:pPr>
+              <w:spacing w:after="0"/>
+              <w:jc w:val="center"/>
+            </w:pPr>
+            <w:r>
               <w:t xml:space="preserve">0.96</w:t>
             </w:r>
           </w:p>
         </w:tc>
         <w:tc>
           <w:tcPr>
-            <w:tcW w:w="1337" w:type="dxa"/>
+            <w:tcW w:w="1170" w:type="dxa"/>
           </w:tcPr>
           <w:p>
             <w:pPr>
@@ -560,7 +569,7 @@
         </w:tc>
         <w:tc>
           <w:tcPr>
-            <w:tcW w:w="1337" w:type="dxa"/>
+            <w:tcW w:w="1170" w:type="dxa"/>
           </w:tcPr>
           <w:p>
             <w:pPr>
@@ -574,7 +583,7 @@
         </w:tc>
         <w:tc>
           <w:tcPr>
-            <w:tcW w:w="1337" w:type="dxa"/>
+            <w:tcW w:w="1170" w:type="dxa"/>
           </w:tcPr>
           <w:p>
             <w:pPr>
@@ -590,7 +599,7 @@
       <w:tr>
         <w:tc>
           <w:tcPr>
-            <w:tcW w:w="1337" w:type="dxa"/>
+            <w:tcW w:w="1170" w:type="dxa"/>
             <w:tcBorders>
               <w:bottom w:val="single" w:color="000000"/>
             </w:tcBorders>
@@ -607,7 +616,7 @@
         </w:tc>
         <w:tc>
           <w:tcPr>
-            <w:tcW w:w="1337" w:type="dxa"/>
+            <w:tcW w:w="1170" w:type="dxa"/>
             <w:tcBorders>
               <w:bottom w:val="single" w:color="000000"/>
             </w:tcBorders>
@@ -624,7 +633,7 @@
         </w:tc>
         <w:tc>
           <w:tcPr>
-            <w:tcW w:w="1337" w:type="dxa"/>
+            <w:tcW w:w="1170" w:type="dxa"/>
             <w:tcBorders>
               <w:bottom w:val="single" w:color="000000"/>
             </w:tcBorders>
@@ -641,7 +650,7 @@
         </w:tc>
         <w:tc>
           <w:tcPr>
-            <w:tcW w:w="1337" w:type="dxa"/>
+            <w:tcW w:w="1170" w:type="dxa"/>
             <w:tcBorders>
               <w:bottom w:val="single" w:color="000000"/>
             </w:tcBorders>
@@ -652,13 +661,30 @@
               <w:jc w:val="center"/>
             </w:pPr>
             <w:r>
+              <w:t xml:space="preserve">0.83</w:t>
+            </w:r>
+          </w:p>
+        </w:tc>
+        <w:tc>
+          <w:tcPr>
+            <w:tcW w:w="1170" w:type="dxa"/>
+            <w:tcBorders>
+              <w:bottom w:val="single" w:color="000000"/>
+            </w:tcBorders>
+          </w:tcPr>
+          <w:p>
+            <w:pPr>
+              <w:spacing w:after="0"/>
+              <w:jc w:val="center"/>
+            </w:pPr>
+            <w:r>
               <w:t xml:space="preserve">0.72</w:t>
             </w:r>
           </w:p>
         </w:tc>
         <w:tc>
           <w:tcPr>
-            <w:tcW w:w="1337" w:type="dxa"/>
+            <w:tcW w:w="1170" w:type="dxa"/>
             <w:tcBorders>
               <w:bottom w:val="single" w:color="000000"/>
             </w:tcBorders>
@@ -675,7 +701,7 @@
         </w:tc>
         <w:tc>
           <w:tcPr>
-            <w:tcW w:w="1337" w:type="dxa"/>
+            <w:tcW w:w="1170" w:type="dxa"/>
             <w:tcBorders>
               <w:bottom w:val="single" w:color="000000"/>
             </w:tcBorders>
@@ -692,7 +718,7 @@
         </w:tc>
         <w:tc>
           <w:tcPr>
-            <w:tcW w:w="1337" w:type="dxa"/>
+            <w:tcW w:w="1170" w:type="dxa"/>
             <w:tcBorders>
               <w:bottom w:val="single" w:color="000000"/>
             </w:tcBorders>
@@ -711,8 +737,8 @@
       <w:tr>
         <w:tc>
           <w:tcPr>
-            <w:tcW w:w="9359" w:type="dxa"/>
-            <w:gridSpan w:val="7"/>
+            <w:tcW w:w="9360" w:type="dxa"/>
+            <w:gridSpan w:val="8"/>
             <w:tcBorders>
               <w:top w:val="single" w:color="000000"/>
               <w:bottom w:val="single" w:color="000000"/>
@@ -732,7 +758,7 @@
       <w:tr>
         <w:tc>
           <w:tcPr>
-            <w:tcW w:w="1337" w:type="dxa"/>
+            <w:tcW w:w="1170" w:type="dxa"/>
             <w:tcBorders>
               <w:top w:val="single" w:color="000000"/>
             </w:tcBorders>
@@ -749,7 +775,7 @@
         </w:tc>
         <w:tc>
           <w:tcPr>
-            <w:tcW w:w="1337" w:type="dxa"/>
+            <w:tcW w:w="1170" w:type="dxa"/>
           </w:tcPr>
           <w:p>
             <w:pPr>
@@ -763,7 +789,7 @@
         </w:tc>
         <w:tc>
           <w:tcPr>
-            <w:tcW w:w="1337" w:type="dxa"/>
+            <w:tcW w:w="1170" w:type="dxa"/>
           </w:tcPr>
           <w:p>
             <w:pPr>
@@ -777,7 +803,7 @@
         </w:tc>
         <w:tc>
           <w:tcPr>
-            <w:tcW w:w="1337" w:type="dxa"/>
+            <w:tcW w:w="1170" w:type="dxa"/>
           </w:tcPr>
           <w:p>
             <w:pPr>
@@ -785,13 +811,27 @@
               <w:jc w:val="center"/>
             </w:pPr>
             <w:r>
+              <w:t xml:space="preserve">0.67</w:t>
+            </w:r>
+          </w:p>
+        </w:tc>
+        <w:tc>
+          <w:tcPr>
+            <w:tcW w:w="1170" w:type="dxa"/>
+          </w:tcPr>
+          <w:p>
+            <w:pPr>
+              <w:spacing w:after="0"/>
+              <w:jc w:val="center"/>
+            </w:pPr>
+            <w:r>
               <w:t xml:space="preserve">0.70</w:t>
             </w:r>
           </w:p>
         </w:tc>
         <w:tc>
           <w:tcPr>
-            <w:tcW w:w="1337" w:type="dxa"/>
+            <w:tcW w:w="1170" w:type="dxa"/>
           </w:tcPr>
           <w:p>
             <w:pPr>
@@ -805,7 +845,7 @@
         </w:tc>
         <w:tc>
           <w:tcPr>
-            <w:tcW w:w="1337" w:type="dxa"/>
+            <w:tcW w:w="1170" w:type="dxa"/>
           </w:tcPr>
           <w:p>
             <w:pPr>
@@ -819,7 +859,7 @@
         </w:tc>
         <w:tc>
           <w:tcPr>
-            <w:tcW w:w="1337" w:type="dxa"/>
+            <w:tcW w:w="1170" w:type="dxa"/>
           </w:tcPr>
           <w:p>
             <w:pPr>
@@ -835,7 +875,7 @@
       <w:tr>
         <w:tc>
           <w:tcPr>
-            <w:tcW w:w="1337" w:type="dxa"/>
+            <w:tcW w:w="1170" w:type="dxa"/>
           </w:tcPr>
           <w:p>
             <w:pPr>
@@ -849,7 +889,7 @@
         </w:tc>
         <w:tc>
           <w:tcPr>
-            <w:tcW w:w="1337" w:type="dxa"/>
+            <w:tcW w:w="1170" w:type="dxa"/>
           </w:tcPr>
           <w:p>
             <w:pPr>
@@ -863,7 +903,7 @@
         </w:tc>
         <w:tc>
           <w:tcPr>
-            <w:tcW w:w="1337" w:type="dxa"/>
+            <w:tcW w:w="1170" w:type="dxa"/>
           </w:tcPr>
           <w:p>
             <w:pPr>
@@ -877,7 +917,7 @@
         </w:tc>
         <w:tc>
           <w:tcPr>
-            <w:tcW w:w="1337" w:type="dxa"/>
+            <w:tcW w:w="1170" w:type="dxa"/>
           </w:tcPr>
           <w:p>
             <w:pPr>
@@ -885,13 +925,27 @@
               <w:jc w:val="center"/>
             </w:pPr>
             <w:r>
+              <w:t xml:space="preserve">0.81</w:t>
+            </w:r>
+          </w:p>
+        </w:tc>
+        <w:tc>
+          <w:tcPr>
+            <w:tcW w:w="1170" w:type="dxa"/>
+          </w:tcPr>
+          <w:p>
+            <w:pPr>
+              <w:spacing w:after="0"/>
+              <w:jc w:val="center"/>
+            </w:pPr>
+            <w:r>
               <w:t xml:space="preserve">0.96</w:t>
             </w:r>
           </w:p>
         </w:tc>
         <w:tc>
           <w:tcPr>
-            <w:tcW w:w="1337" w:type="dxa"/>
+            <w:tcW w:w="1170" w:type="dxa"/>
           </w:tcPr>
           <w:p>
             <w:pPr>
@@ -905,7 +959,7 @@
         </w:tc>
         <w:tc>
           <w:tcPr>
-            <w:tcW w:w="1337" w:type="dxa"/>
+            <w:tcW w:w="1170" w:type="dxa"/>
           </w:tcPr>
           <w:p>
             <w:pPr>
@@ -919,7 +973,7 @@
         </w:tc>
         <w:tc>
           <w:tcPr>
-            <w:tcW w:w="1337" w:type="dxa"/>
+            <w:tcW w:w="1170" w:type="dxa"/>
           </w:tcPr>
           <w:p>
             <w:pPr>
@@ -935,7 +989,7 @@
       <w:tr>
         <w:tc>
           <w:tcPr>
-            <w:tcW w:w="1337" w:type="dxa"/>
+            <w:tcW w:w="1170" w:type="dxa"/>
             <w:tcBorders>
               <w:bottom w:val="single" w:color="000000"/>
             </w:tcBorders>
@@ -952,7 +1006,7 @@
         </w:tc>
         <w:tc>
           <w:tcPr>
-            <w:tcW w:w="1337" w:type="dxa"/>
+            <w:tcW w:w="1170" w:type="dxa"/>
             <w:tcBorders>
               <w:bottom w:val="single" w:color="000000"/>
             </w:tcBorders>
@@ -969,7 +1023,7 @@
         </w:tc>
         <w:tc>
           <w:tcPr>
-            <w:tcW w:w="1337" w:type="dxa"/>
+            <w:tcW w:w="1170" w:type="dxa"/>
             <w:tcBorders>
               <w:bottom w:val="single" w:color="000000"/>
             </w:tcBorders>
@@ -986,7 +1040,7 @@
         </w:tc>
         <w:tc>
           <w:tcPr>
-            <w:tcW w:w="1337" w:type="dxa"/>
+            <w:tcW w:w="1170" w:type="dxa"/>
             <w:tcBorders>
               <w:bottom w:val="single" w:color="000000"/>
             </w:tcBorders>
@@ -997,13 +1051,30 @@
               <w:jc w:val="center"/>
             </w:pPr>
             <w:r>
+              <w:t xml:space="preserve">0.71</w:t>
+            </w:r>
+          </w:p>
+        </w:tc>
+        <w:tc>
+          <w:tcPr>
+            <w:tcW w:w="1170" w:type="dxa"/>
+            <w:tcBorders>
+              <w:bottom w:val="single" w:color="000000"/>
+            </w:tcBorders>
+          </w:tcPr>
+          <w:p>
+            <w:pPr>
+              <w:spacing w:after="0"/>
+              <w:jc w:val="center"/>
+            </w:pPr>
+            <w:r>
               <w:t xml:space="preserve">0.69</w:t>
             </w:r>
           </w:p>
         </w:tc>
         <w:tc>
           <w:tcPr>
-            <w:tcW w:w="1337" w:type="dxa"/>
+            <w:tcW w:w="1170" w:type="dxa"/>
             <w:tcBorders>
               <w:bottom w:val="single" w:color="000000"/>
             </w:tcBorders>
@@ -1020,7 +1091,7 @@
         </w:tc>
         <w:tc>
           <w:tcPr>
-            <w:tcW w:w="1337" w:type="dxa"/>
+            <w:tcW w:w="1170" w:type="dxa"/>
             <w:tcBorders>
               <w:bottom w:val="single" w:color="000000"/>
             </w:tcBorders>
@@ -1037,7 +1108,7 @@
         </w:tc>
         <w:tc>
           <w:tcPr>
-            <w:tcW w:w="1337" w:type="dxa"/>
+            <w:tcW w:w="1170" w:type="dxa"/>
             <w:tcBorders>
               <w:bottom w:val="single" w:color="000000"/>
             </w:tcBorders>
@@ -1056,8 +1127,8 @@
       <w:tr>
         <w:tc>
           <w:tcPr>
-            <w:tcW w:w="9359" w:type="dxa"/>
-            <w:gridSpan w:val="7"/>
+            <w:tcW w:w="9360" w:type="dxa"/>
+            <w:gridSpan w:val="8"/>
             <w:tcBorders>
               <w:top w:val="single" w:color="000000"/>
               <w:bottom w:val="single" w:color="000000"/>
@@ -1077,7 +1148,7 @@
       <w:tr>
         <w:tc>
           <w:tcPr>
-            <w:tcW w:w="1337" w:type="dxa"/>
+            <w:tcW w:w="1170" w:type="dxa"/>
             <w:tcBorders>
               <w:top w:val="single" w:color="000000"/>
             </w:tcBorders>
@@ -1094,7 +1165,7 @@
         </w:tc>
         <w:tc>
           <w:tcPr>
-            <w:tcW w:w="1337" w:type="dxa"/>
+            <w:tcW w:w="1170" w:type="dxa"/>
           </w:tcPr>
           <w:p>
             <w:pPr>
@@ -1108,7 +1179,7 @@
         </w:tc>
         <w:tc>
           <w:tcPr>
-            <w:tcW w:w="1337" w:type="dxa"/>
+            <w:tcW w:w="1170" w:type="dxa"/>
           </w:tcPr>
           <w:p>
             <w:pPr>
@@ -1122,7 +1193,7 @@
         </w:tc>
         <w:tc>
           <w:tcPr>
-            <w:tcW w:w="1337" w:type="dxa"/>
+            <w:tcW w:w="1170" w:type="dxa"/>
           </w:tcPr>
           <w:p>
             <w:pPr>
@@ -1130,13 +1201,27 @@
               <w:jc w:val="center"/>
             </w:pPr>
             <w:r>
+              <w:t xml:space="preserve">1.02</w:t>
+            </w:r>
+          </w:p>
+        </w:tc>
+        <w:tc>
+          <w:tcPr>
+            <w:tcW w:w="1170" w:type="dxa"/>
+          </w:tcPr>
+          <w:p>
+            <w:pPr>
+              <w:spacing w:after="0"/>
+              <w:jc w:val="center"/>
+            </w:pPr>
+            <w:r>
               <w:t xml:space="preserve">0.85</w:t>
             </w:r>
           </w:p>
         </w:tc>
         <w:tc>
           <w:tcPr>
-            <w:tcW w:w="1337" w:type="dxa"/>
+            <w:tcW w:w="1170" w:type="dxa"/>
           </w:tcPr>
           <w:p>
             <w:pPr>
@@ -1150,7 +1235,7 @@
         </w:tc>
         <w:tc>
           <w:tcPr>
-            <w:tcW w:w="1337" w:type="dxa"/>
+            <w:tcW w:w="1170" w:type="dxa"/>
           </w:tcPr>
           <w:p>
             <w:pPr>
@@ -1164,7 +1249,7 @@
         </w:tc>
         <w:tc>
           <w:tcPr>
-            <w:tcW w:w="1337" w:type="dxa"/>
+            <w:tcW w:w="1170" w:type="dxa"/>
           </w:tcPr>
           <w:p>
             <w:pPr>
@@ -1180,7 +1265,7 @@
       <w:tr>
         <w:tc>
           <w:tcPr>
-            <w:tcW w:w="1337" w:type="dxa"/>
+            <w:tcW w:w="1170" w:type="dxa"/>
           </w:tcPr>
           <w:p>
             <w:pPr>
@@ -1194,7 +1279,7 @@
         </w:tc>
         <w:tc>
           <w:tcPr>
-            <w:tcW w:w="1337" w:type="dxa"/>
+            <w:tcW w:w="1170" w:type="dxa"/>
           </w:tcPr>
           <w:p>
             <w:pPr>
@@ -1208,7 +1293,7 @@
         </w:tc>
         <w:tc>
           <w:tcPr>
-            <w:tcW w:w="1337" w:type="dxa"/>
+            <w:tcW w:w="1170" w:type="dxa"/>
           </w:tcPr>
           <w:p>
             <w:pPr>
@@ -1222,7 +1307,7 @@
         </w:tc>
         <w:tc>
           <w:tcPr>
-            <w:tcW w:w="1337" w:type="dxa"/>
+            <w:tcW w:w="1170" w:type="dxa"/>
           </w:tcPr>
           <w:p>
             <w:pPr>
@@ -1230,13 +1315,27 @@
               <w:jc w:val="center"/>
             </w:pPr>
             <w:r>
+              <w:t xml:space="preserve">1.03</w:t>
+            </w:r>
+          </w:p>
+        </w:tc>
+        <w:tc>
+          <w:tcPr>
+            <w:tcW w:w="1170" w:type="dxa"/>
+          </w:tcPr>
+          <w:p>
+            <w:pPr>
+              <w:spacing w:after="0"/>
+              <w:jc w:val="center"/>
+            </w:pPr>
+            <w:r>
               <w:t xml:space="preserve">0.79</w:t>
             </w:r>
           </w:p>
         </w:tc>
         <w:tc>
           <w:tcPr>
-            <w:tcW w:w="1337" w:type="dxa"/>
+            <w:tcW w:w="1170" w:type="dxa"/>
           </w:tcPr>
           <w:p>
             <w:pPr>
@@ -1250,7 +1349,7 @@
         </w:tc>
         <w:tc>
           <w:tcPr>
-            <w:tcW w:w="1337" w:type="dxa"/>
+            <w:tcW w:w="1170" w:type="dxa"/>
           </w:tcPr>
           <w:p>
             <w:pPr>
@@ -1264,7 +1363,7 @@
         </w:tc>
         <w:tc>
           <w:tcPr>
-            <w:tcW w:w="1337" w:type="dxa"/>
+            <w:tcW w:w="1170" w:type="dxa"/>
           </w:tcPr>
           <w:p>
             <w:pPr>
@@ -1280,7 +1379,7 @@
       <w:tr>
         <w:tc>
           <w:tcPr>
-            <w:tcW w:w="1337" w:type="dxa"/>
+            <w:tcW w:w="1170" w:type="dxa"/>
             <w:tcBorders>
               <w:bottom w:val="single" w:color="000000"/>
             </w:tcBorders>
@@ -1297,7 +1396,7 @@
         </w:tc>
         <w:tc>
           <w:tcPr>
-            <w:tcW w:w="1337" w:type="dxa"/>
+            <w:tcW w:w="1170" w:type="dxa"/>
             <w:tcBorders>
               <w:bottom w:val="single" w:color="000000"/>
             </w:tcBorders>
@@ -1314,7 +1413,7 @@
         </w:tc>
         <w:tc>
           <w:tcPr>
-            <w:tcW w:w="1337" w:type="dxa"/>
+            <w:tcW w:w="1170" w:type="dxa"/>
             <w:tcBorders>
               <w:bottom w:val="single" w:color="000000"/>
             </w:tcBorders>
@@ -1331,7 +1430,7 @@
         </w:tc>
         <w:tc>
           <w:tcPr>
-            <w:tcW w:w="1337" w:type="dxa"/>
+            <w:tcW w:w="1170" w:type="dxa"/>
             <w:tcBorders>
               <w:bottom w:val="single" w:color="000000"/>
             </w:tcBorders>
@@ -1342,13 +1441,30 @@
               <w:jc w:val="center"/>
             </w:pPr>
             <w:r>
+              <w:t xml:space="preserve">1.10</w:t>
+            </w:r>
+          </w:p>
+        </w:tc>
+        <w:tc>
+          <w:tcPr>
+            <w:tcW w:w="1170" w:type="dxa"/>
+            <w:tcBorders>
+              <w:bottom w:val="single" w:color="000000"/>
+            </w:tcBorders>
+          </w:tcPr>
+          <w:p>
+            <w:pPr>
+              <w:spacing w:after="0"/>
+              <w:jc w:val="center"/>
+            </w:pPr>
+            <w:r>
               <w:t xml:space="preserve">0.84</w:t>
             </w:r>
           </w:p>
         </w:tc>
         <w:tc>
           <w:tcPr>
-            <w:tcW w:w="1337" w:type="dxa"/>
+            <w:tcW w:w="1170" w:type="dxa"/>
             <w:tcBorders>
               <w:bottom w:val="single" w:color="000000"/>
             </w:tcBorders>
@@ -1365,7 +1481,7 @@
         </w:tc>
         <w:tc>
           <w:tcPr>
-            <w:tcW w:w="1337" w:type="dxa"/>
+            <w:tcW w:w="1170" w:type="dxa"/>
             <w:tcBorders>
               <w:bottom w:val="single" w:color="000000"/>
             </w:tcBorders>
@@ -1382,7 +1498,7 @@
         </w:tc>
         <w:tc>
           <w:tcPr>
-            <w:tcW w:w="1337" w:type="dxa"/>
+            <w:tcW w:w="1170" w:type="dxa"/>
             <w:tcBorders>
               <w:bottom w:val="single" w:color="000000"/>
             </w:tcBorders>
@@ -1401,7 +1517,7 @@
       <w:tr>
         <w:tc>
           <w:tcPr>
-            <w:gridSpan w:val="7"/>
+            <w:gridSpan w:val="8"/>
             <w:tcBorders>
               <w:top w:val="single" w:color="000000"/>
               <w:left w:val="nil" w:color="000000"/>
@@ -1471,18 +1587,19 @@
         </w:tblBorders>
       </w:tblPr>
       <w:tblGrid>
-        <w:gridCol w:w="1337"/>
-        <w:gridCol w:w="1337"/>
-        <w:gridCol w:w="1337"/>
-        <w:gridCol w:w="1337"/>
-        <w:gridCol w:w="1337"/>
-        <w:gridCol w:w="1337"/>
-        <w:gridCol w:w="1337"/>
+        <w:gridCol w:w="1170"/>
+        <w:gridCol w:w="1170"/>
+        <w:gridCol w:w="1170"/>
+        <w:gridCol w:w="1170"/>
+        <w:gridCol w:w="1170"/>
+        <w:gridCol w:w="1170"/>
+        <w:gridCol w:w="1170"/>
+        <w:gridCol w:w="1170"/>
       </w:tblGrid>
       <w:tr>
         <w:tc>
           <w:tcPr>
-            <w:gridSpan w:val="7"/>
+            <w:gridSpan w:val="8"/>
             <w:tcBorders>
               <w:top w:val="nil" w:color="000000"/>
               <w:left w:val="nil" w:color="000000"/>
@@ -1503,7 +1620,7 @@
       <w:tr>
         <w:tc>
           <w:tcPr>
-            <w:tcW w:w="1337" w:type="dxa"/>
+            <w:tcW w:w="1170" w:type="dxa"/>
             <w:tcBorders>
               <w:top w:val="single" w:color="000000"/>
             </w:tcBorders>
@@ -1516,7 +1633,7 @@
         </w:tc>
         <w:tc>
           <w:tcPr>
-            <w:tcW w:w="2674" w:type="dxa"/>
+            <w:tcW w:w="2340" w:type="dxa"/>
             <w:gridSpan w:val="2"/>
             <w:tcBorders>
               <w:top w:val="single" w:color="000000"/>
@@ -1534,7 +1651,8 @@
         </w:tc>
         <w:tc>
           <w:tcPr>
-            <w:tcW w:w="1337" w:type="dxa"/>
+            <w:tcW w:w="5850" w:type="dxa"/>
+            <w:gridSpan w:val="5"/>
             <w:tcBorders>
               <w:top w:val="single" w:color="000000"/>
             </w:tcBorders>
@@ -1542,53 +1660,18 @@
           <w:p>
             <w:pPr>
               <w:spacing w:after="0"/>
-            </w:pPr>
-          </w:p>
-        </w:tc>
-        <w:tc>
-          <w:tcPr>
-            <w:tcW w:w="1337" w:type="dxa"/>
-            <w:tcBorders>
-              <w:top w:val="single" w:color="000000"/>
-            </w:tcBorders>
-          </w:tcPr>
-          <w:p>
-            <w:pPr>
-              <w:spacing w:after="0"/>
-            </w:pPr>
-          </w:p>
-        </w:tc>
-        <w:tc>
-          <w:tcPr>
-            <w:tcW w:w="1337" w:type="dxa"/>
-            <w:tcBorders>
-              <w:top w:val="single" w:color="000000"/>
-            </w:tcBorders>
-          </w:tcPr>
-          <w:p>
-            <w:pPr>
-              <w:spacing w:after="0"/>
-            </w:pPr>
-          </w:p>
-        </w:tc>
-        <w:tc>
-          <w:tcPr>
-            <w:tcW w:w="1337" w:type="dxa"/>
-            <w:tcBorders>
-              <w:top w:val="single" w:color="000000"/>
-            </w:tcBorders>
-          </w:tcPr>
-          <w:p>
-            <w:pPr>
-              <w:spacing w:after="0"/>
-            </w:pPr>
+              <w:jc w:val="center"/>
+            </w:pPr>
+            <w:r>
+              <w:t xml:space="preserve">Relative time (intervention / control)</w:t>
+            </w:r>
           </w:p>
         </w:tc>
       </w:tr>
       <w:tr>
         <w:tc>
           <w:tcPr>
-            <w:tcW w:w="1337" w:type="dxa"/>
+            <w:tcW w:w="1170" w:type="dxa"/>
             <w:tcBorders>
               <w:bottom w:val="single" w:color="000000"/>
             </w:tcBorders>
@@ -1601,7 +1684,7 @@
         </w:tc>
         <w:tc>
           <w:tcPr>
-            <w:tcW w:w="1337" w:type="dxa"/>
+            <w:tcW w:w="1170" w:type="dxa"/>
           </w:tcPr>
           <w:p>
             <w:pPr>
@@ -1615,7 +1698,7 @@
         </w:tc>
         <w:tc>
           <w:tcPr>
-            <w:tcW w:w="1337" w:type="dxa"/>
+            <w:tcW w:w="1170" w:type="dxa"/>
           </w:tcPr>
           <w:p>
             <w:pPr>
@@ -1629,7 +1712,7 @@
         </w:tc>
         <w:tc>
           <w:tcPr>
-            <w:tcW w:w="1337" w:type="dxa"/>
+            <w:tcW w:w="1170" w:type="dxa"/>
           </w:tcPr>
           <w:p>
             <w:pPr>
@@ -1637,13 +1720,27 @@
               <w:jc w:val="center"/>
             </w:pPr>
             <w:r>
-              <w:t xml:space="preserve">Relative Time†</w:t>
-            </w:r>
-          </w:p>
-        </w:tc>
-        <w:tc>
-          <w:tcPr>
-            <w:tcW w:w="2674" w:type="dxa"/>
+              <w:t xml:space="preserve">Sample</w:t>
+            </w:r>
+          </w:p>
+        </w:tc>
+        <w:tc>
+          <w:tcPr>
+            <w:tcW w:w="1170" w:type="dxa"/>
+          </w:tcPr>
+          <w:p>
+            <w:pPr>
+              <w:spacing w:after="0"/>
+              <w:jc w:val="center"/>
+            </w:pPr>
+            <w:r>
+              <w:t xml:space="preserve">Adjusted†</w:t>
+            </w:r>
+          </w:p>
+        </w:tc>
+        <w:tc>
+          <w:tcPr>
+            <w:tcW w:w="2340" w:type="dxa"/>
             <w:gridSpan w:val="2"/>
           </w:tcPr>
           <w:p>
@@ -1652,13 +1749,13 @@
               <w:jc w:val="center"/>
             </w:pPr>
             <w:r>
-              <w:t xml:space="preserve">[95% Conf. Interval]‡</w:t>
-            </w:r>
-          </w:p>
-        </w:tc>
-        <w:tc>
-          <w:tcPr>
-            <w:tcW w:w="1337" w:type="dxa"/>
+              <w:t xml:space="preserve">[95% CI]‡</w:t>
+            </w:r>
+          </w:p>
+        </w:tc>
+        <w:tc>
+          <w:tcPr>
+            <w:tcW w:w="1170" w:type="dxa"/>
           </w:tcPr>
           <w:p>
             <w:pPr>
@@ -1674,8 +1771,8 @@
       <w:tr>
         <w:tc>
           <w:tcPr>
-            <w:tcW w:w="9359" w:type="dxa"/>
-            <w:gridSpan w:val="7"/>
+            <w:tcW w:w="9360" w:type="dxa"/>
+            <w:gridSpan w:val="8"/>
             <w:tcBorders>
               <w:top w:val="single" w:color="000000"/>
               <w:bottom w:val="single" w:color="000000"/>
@@ -1695,7 +1792,7 @@
       <w:tr>
         <w:tc>
           <w:tcPr>
-            <w:tcW w:w="1337" w:type="dxa"/>
+            <w:tcW w:w="1170" w:type="dxa"/>
             <w:tcBorders>
               <w:top w:val="single" w:color="000000"/>
               <w:bottom w:val="single" w:color="000000"/>
@@ -1713,7 +1810,7 @@
         </w:tc>
         <w:tc>
           <w:tcPr>
-            <w:tcW w:w="1337" w:type="dxa"/>
+            <w:tcW w:w="1170" w:type="dxa"/>
             <w:tcBorders>
               <w:bottom w:val="single" w:color="000000"/>
             </w:tcBorders>
@@ -1730,7 +1827,7 @@
         </w:tc>
         <w:tc>
           <w:tcPr>
-            <w:tcW w:w="1337" w:type="dxa"/>
+            <w:tcW w:w="1170" w:type="dxa"/>
             <w:tcBorders>
               <w:bottom w:val="single" w:color="000000"/>
             </w:tcBorders>
@@ -1747,7 +1844,7 @@
         </w:tc>
         <w:tc>
           <w:tcPr>
-            <w:tcW w:w="1337" w:type="dxa"/>
+            <w:tcW w:w="1170" w:type="dxa"/>
             <w:tcBorders>
               <w:bottom w:val="single" w:color="000000"/>
             </w:tcBorders>
@@ -1758,13 +1855,30 @@
               <w:jc w:val="center"/>
             </w:pPr>
             <w:r>
+              <w:t xml:space="preserve">1.47</w:t>
+            </w:r>
+          </w:p>
+        </w:tc>
+        <w:tc>
+          <w:tcPr>
+            <w:tcW w:w="1170" w:type="dxa"/>
+            <w:tcBorders>
+              <w:bottom w:val="single" w:color="000000"/>
+            </w:tcBorders>
+          </w:tcPr>
+          <w:p>
+            <w:pPr>
+              <w:spacing w:after="0"/>
+              <w:jc w:val="center"/>
+            </w:pPr>
+            <w:r>
               <w:t xml:space="preserve">2.71</w:t>
             </w:r>
           </w:p>
         </w:tc>
         <w:tc>
           <w:tcPr>
-            <w:tcW w:w="1337" w:type="dxa"/>
+            <w:tcW w:w="1170" w:type="dxa"/>
             <w:tcBorders>
               <w:bottom w:val="single" w:color="000000"/>
             </w:tcBorders>
@@ -1781,7 +1895,7 @@
         </w:tc>
         <w:tc>
           <w:tcPr>
-            <w:tcW w:w="1337" w:type="dxa"/>
+            <w:tcW w:w="1170" w:type="dxa"/>
             <w:tcBorders>
               <w:bottom w:val="single" w:color="000000"/>
             </w:tcBorders>
@@ -1798,7 +1912,7 @@
         </w:tc>
         <w:tc>
           <w:tcPr>
-            <w:tcW w:w="1337" w:type="dxa"/>
+            <w:tcW w:w="1170" w:type="dxa"/>
             <w:tcBorders>
               <w:bottom w:val="single" w:color="000000"/>
             </w:tcBorders>
@@ -1817,8 +1931,8 @@
       <w:tr>
         <w:tc>
           <w:tcPr>
-            <w:tcW w:w="9359" w:type="dxa"/>
-            <w:gridSpan w:val="7"/>
+            <w:tcW w:w="9360" w:type="dxa"/>
+            <w:gridSpan w:val="8"/>
             <w:tcBorders>
               <w:top w:val="single" w:color="000000"/>
               <w:bottom w:val="single" w:color="000000"/>
@@ -1838,7 +1952,7 @@
       <w:tr>
         <w:tc>
           <w:tcPr>
-            <w:tcW w:w="1337" w:type="dxa"/>
+            <w:tcW w:w="1170" w:type="dxa"/>
             <w:tcBorders>
               <w:top w:val="single" w:color="000000"/>
               <w:bottom w:val="single" w:color="000000"/>
@@ -1856,7 +1970,7 @@
         </w:tc>
         <w:tc>
           <w:tcPr>
-            <w:tcW w:w="1337" w:type="dxa"/>
+            <w:tcW w:w="1170" w:type="dxa"/>
             <w:tcBorders>
               <w:bottom w:val="single" w:color="000000"/>
             </w:tcBorders>
@@ -1873,7 +1987,7 @@
         </w:tc>
         <w:tc>
           <w:tcPr>
-            <w:tcW w:w="1337" w:type="dxa"/>
+            <w:tcW w:w="1170" w:type="dxa"/>
             <w:tcBorders>
               <w:bottom w:val="single" w:color="000000"/>
             </w:tcBorders>
@@ -1890,7 +2004,7 @@
         </w:tc>
         <w:tc>
           <w:tcPr>
-            <w:tcW w:w="1337" w:type="dxa"/>
+            <w:tcW w:w="1170" w:type="dxa"/>
             <w:tcBorders>
               <w:bottom w:val="single" w:color="000000"/>
             </w:tcBorders>
@@ -1901,13 +2015,30 @@
               <w:jc w:val="center"/>
             </w:pPr>
             <w:r>
+              <w:t xml:space="preserve">0.34</w:t>
+            </w:r>
+          </w:p>
+        </w:tc>
+        <w:tc>
+          <w:tcPr>
+            <w:tcW w:w="1170" w:type="dxa"/>
+            <w:tcBorders>
+              <w:bottom w:val="single" w:color="000000"/>
+            </w:tcBorders>
+          </w:tcPr>
+          <w:p>
+            <w:pPr>
+              <w:spacing w:after="0"/>
+              <w:jc w:val="center"/>
+            </w:pPr>
+            <w:r>
               <w:t xml:space="preserve">0.03</w:t>
             </w:r>
           </w:p>
         </w:tc>
         <w:tc>
           <w:tcPr>
-            <w:tcW w:w="1337" w:type="dxa"/>
+            <w:tcW w:w="1170" w:type="dxa"/>
             <w:tcBorders>
               <w:bottom w:val="single" w:color="000000"/>
             </w:tcBorders>
@@ -1924,7 +2055,7 @@
         </w:tc>
         <w:tc>
           <w:tcPr>
-            <w:tcW w:w="1337" w:type="dxa"/>
+            <w:tcW w:w="1170" w:type="dxa"/>
             <w:tcBorders>
               <w:bottom w:val="single" w:color="000000"/>
             </w:tcBorders>
@@ -1941,7 +2072,7 @@
         </w:tc>
         <w:tc>
           <w:tcPr>
-            <w:tcW w:w="1337" w:type="dxa"/>
+            <w:tcW w:w="1170" w:type="dxa"/>
             <w:tcBorders>
               <w:bottom w:val="single" w:color="000000"/>
             </w:tcBorders>
@@ -1960,8 +2091,8 @@
       <w:tr>
         <w:tc>
           <w:tcPr>
-            <w:tcW w:w="9359" w:type="dxa"/>
-            <w:gridSpan w:val="7"/>
+            <w:tcW w:w="9360" w:type="dxa"/>
+            <w:gridSpan w:val="8"/>
             <w:tcBorders>
               <w:top w:val="single" w:color="000000"/>
               <w:bottom w:val="single" w:color="000000"/>
@@ -1981,7 +2112,7 @@
       <w:tr>
         <w:tc>
           <w:tcPr>
-            <w:tcW w:w="1337" w:type="dxa"/>
+            <w:tcW w:w="1170" w:type="dxa"/>
             <w:tcBorders>
               <w:top w:val="single" w:color="000000"/>
             </w:tcBorders>
@@ -1998,7 +2129,7 @@
         </w:tc>
         <w:tc>
           <w:tcPr>
-            <w:tcW w:w="1337" w:type="dxa"/>
+            <w:tcW w:w="1170" w:type="dxa"/>
           </w:tcPr>
           <w:p>
             <w:pPr>
@@ -2012,7 +2143,7 @@
         </w:tc>
         <w:tc>
           <w:tcPr>
-            <w:tcW w:w="1337" w:type="dxa"/>
+            <w:tcW w:w="1170" w:type="dxa"/>
           </w:tcPr>
           <w:p>
             <w:pPr>
@@ -2026,7 +2157,7 @@
         </w:tc>
         <w:tc>
           <w:tcPr>
-            <w:tcW w:w="1337" w:type="dxa"/>
+            <w:tcW w:w="1170" w:type="dxa"/>
           </w:tcPr>
           <w:p>
             <w:pPr>
@@ -2034,13 +2165,27 @@
               <w:jc w:val="center"/>
             </w:pPr>
             <w:r>
+              <w:t xml:space="preserve">0.87</w:t>
+            </w:r>
+          </w:p>
+        </w:tc>
+        <w:tc>
+          <w:tcPr>
+            <w:tcW w:w="1170" w:type="dxa"/>
+          </w:tcPr>
+          <w:p>
+            <w:pPr>
+              <w:spacing w:after="0"/>
+              <w:jc w:val="center"/>
+            </w:pPr>
+            <w:r>
               <w:t xml:space="preserve">1.06</w:t>
             </w:r>
           </w:p>
         </w:tc>
         <w:tc>
           <w:tcPr>
-            <w:tcW w:w="1337" w:type="dxa"/>
+            <w:tcW w:w="1170" w:type="dxa"/>
           </w:tcPr>
           <w:p>
             <w:pPr>
@@ -2054,7 +2199,7 @@
         </w:tc>
         <w:tc>
           <w:tcPr>
-            <w:tcW w:w="1337" w:type="dxa"/>
+            <w:tcW w:w="1170" w:type="dxa"/>
           </w:tcPr>
           <w:p>
             <w:pPr>
@@ -2068,7 +2213,7 @@
         </w:tc>
         <w:tc>
           <w:tcPr>
-            <w:tcW w:w="1337" w:type="dxa"/>
+            <w:tcW w:w="1170" w:type="dxa"/>
           </w:tcPr>
           <w:p>
             <w:pPr>
@@ -2084,7 +2229,7 @@
       <w:tr>
         <w:tc>
           <w:tcPr>
-            <w:tcW w:w="1337" w:type="dxa"/>
+            <w:tcW w:w="1170" w:type="dxa"/>
           </w:tcPr>
           <w:p>
             <w:pPr>
@@ -2098,7 +2243,7 @@
         </w:tc>
         <w:tc>
           <w:tcPr>
-            <w:tcW w:w="1337" w:type="dxa"/>
+            <w:tcW w:w="1170" w:type="dxa"/>
           </w:tcPr>
           <w:p>
             <w:pPr>
@@ -2112,7 +2257,7 @@
         </w:tc>
         <w:tc>
           <w:tcPr>
-            <w:tcW w:w="1337" w:type="dxa"/>
+            <w:tcW w:w="1170" w:type="dxa"/>
           </w:tcPr>
           <w:p>
             <w:pPr>
@@ -2126,7 +2271,7 @@
         </w:tc>
         <w:tc>
           <w:tcPr>
-            <w:tcW w:w="1337" w:type="dxa"/>
+            <w:tcW w:w="1170" w:type="dxa"/>
           </w:tcPr>
           <w:p>
             <w:pPr>
@@ -2134,13 +2279,27 @@
               <w:jc w:val="center"/>
             </w:pPr>
             <w:r>
+              <w:t xml:space="preserve">1.03</w:t>
+            </w:r>
+          </w:p>
+        </w:tc>
+        <w:tc>
+          <w:tcPr>
+            <w:tcW w:w="1170" w:type="dxa"/>
+          </w:tcPr>
+          <w:p>
+            <w:pPr>
+              <w:spacing w:after="0"/>
+              <w:jc w:val="center"/>
+            </w:pPr>
+            <w:r>
               <w:t xml:space="preserve">1.38</w:t>
             </w:r>
           </w:p>
         </w:tc>
         <w:tc>
           <w:tcPr>
-            <w:tcW w:w="1337" w:type="dxa"/>
+            <w:tcW w:w="1170" w:type="dxa"/>
           </w:tcPr>
           <w:p>
             <w:pPr>
@@ -2154,7 +2313,7 @@
         </w:tc>
         <w:tc>
           <w:tcPr>
-            <w:tcW w:w="1337" w:type="dxa"/>
+            <w:tcW w:w="1170" w:type="dxa"/>
           </w:tcPr>
           <w:p>
             <w:pPr>
@@ -2168,7 +2327,7 @@
         </w:tc>
         <w:tc>
           <w:tcPr>
-            <w:tcW w:w="1337" w:type="dxa"/>
+            <w:tcW w:w="1170" w:type="dxa"/>
           </w:tcPr>
           <w:p>
             <w:pPr>
@@ -2184,7 +2343,7 @@
       <w:tr>
         <w:tc>
           <w:tcPr>
-            <w:tcW w:w="1337" w:type="dxa"/>
+            <w:tcW w:w="1170" w:type="dxa"/>
             <w:tcBorders>
               <w:bottom w:val="single" w:color="000000"/>
             </w:tcBorders>
@@ -2201,7 +2360,7 @@
         </w:tc>
         <w:tc>
           <w:tcPr>
-            <w:tcW w:w="1337" w:type="dxa"/>
+            <w:tcW w:w="1170" w:type="dxa"/>
             <w:tcBorders>
               <w:bottom w:val="single" w:color="000000"/>
             </w:tcBorders>
@@ -2218,7 +2377,7 @@
         </w:tc>
         <w:tc>
           <w:tcPr>
-            <w:tcW w:w="1337" w:type="dxa"/>
+            <w:tcW w:w="1170" w:type="dxa"/>
             <w:tcBorders>
               <w:bottom w:val="single" w:color="000000"/>
             </w:tcBorders>
@@ -2235,7 +2394,7 @@
         </w:tc>
         <w:tc>
           <w:tcPr>
-            <w:tcW w:w="1337" w:type="dxa"/>
+            <w:tcW w:w="1170" w:type="dxa"/>
             <w:tcBorders>
               <w:bottom w:val="single" w:color="000000"/>
             </w:tcBorders>
@@ -2246,13 +2405,30 @@
               <w:jc w:val="center"/>
             </w:pPr>
             <w:r>
+              <w:t xml:space="preserve">0.93</w:t>
+            </w:r>
+          </w:p>
+        </w:tc>
+        <w:tc>
+          <w:tcPr>
+            <w:tcW w:w="1170" w:type="dxa"/>
+            <w:tcBorders>
+              <w:bottom w:val="single" w:color="000000"/>
+            </w:tcBorders>
+          </w:tcPr>
+          <w:p>
+            <w:pPr>
+              <w:spacing w:after="0"/>
+              <w:jc w:val="center"/>
+            </w:pPr>
+            <w:r>
               <w:t xml:space="preserve">1.04</w:t>
             </w:r>
           </w:p>
         </w:tc>
         <w:tc>
           <w:tcPr>
-            <w:tcW w:w="1337" w:type="dxa"/>
+            <w:tcW w:w="1170" w:type="dxa"/>
             <w:tcBorders>
               <w:bottom w:val="single" w:color="000000"/>
             </w:tcBorders>
@@ -2269,7 +2445,7 @@
         </w:tc>
         <w:tc>
           <w:tcPr>
-            <w:tcW w:w="1337" w:type="dxa"/>
+            <w:tcW w:w="1170" w:type="dxa"/>
             <w:tcBorders>
               <w:bottom w:val="single" w:color="000000"/>
             </w:tcBorders>
@@ -2286,7 +2462,7 @@
         </w:tc>
         <w:tc>
           <w:tcPr>
-            <w:tcW w:w="1337" w:type="dxa"/>
+            <w:tcW w:w="1170" w:type="dxa"/>
             <w:tcBorders>
               <w:bottom w:val="single" w:color="000000"/>
             </w:tcBorders>
@@ -2305,7 +2481,7 @@
       <w:tr>
         <w:tc>
           <w:tcPr>
-            <w:gridSpan w:val="7"/>
+            <w:gridSpan w:val="8"/>
             <w:tcBorders>
               <w:top w:val="single" w:color="000000"/>
               <w:left w:val="nil" w:color="000000"/>
@@ -32285,7 +32461,7 @@
 </file>
 
 <file path=word/styles.xml><?xml version="1.0" encoding="utf-8"?>
-<w:styles xmlns:w="http://schemas.openxmlformats.org/wordprocessingml/2006/main" xmlns:m="http://schemas.openxmlformats.org/officeDocument/2006/math" xmlns:r="http://schemas.openxmlformats.org/officeDocument/2006/relationships" xmlns:w14="http://schemas.microsoft.com/office/word/2010/wordml" xmlns:wp="http://schemas.openxmlformats.org/drawingml/2006/wordprocessingDrawing" xmlns:a="http://schemas.openxmlformats.org/drawingml/2006/main" xmlns:wp14="http://schemas.microsoft.com/office/word/2010/wordprocessingDrawing" xmlns:w15="http://schemas.microsoft.com/office/word/2012/wordml" xmlns:mc="http://schemas.openxmlformats.org/markup-compatibility/2006" xmlns:sl="http://schemas.openxmlformats.org/schemaLibrary/2006/main" xmlns:wne="http://schemas.microsoft.com/office/word/2006/wordml" xmlns:c="http://schemas.openxmlformats.org/drawingml/2006/chart" xmlns:cdr="http://schemas.openxmlformats.org/drawingml/2006/chartDrawing" xmlns:c14="http://schemas.microsoft.com/office/drawing/2007/8/2/chart" xmlns:dgm="http://schemas.openxmlformats.org/drawingml/2006/diagram" xmlns:pic="http://schemas.openxmlformats.org/drawingml/2006/picture" xmlns:xdr="http://schemas.openxmlformats.org/drawingml/2006/spreadsheetDrawing" xmlns:dsp="http://schemas.microsoft.com/office/drawing/2008/diagram" xmlns:xvml="urn:schemas-microsoft-com:office:excel" xmlns:o="urn:schemas-microsoft-com:office:office" xmlns:v="urn:schemas-microsoft-com:vml" xmlns:w10="urn:schemas-microsoft-com:office:word" xmlns:pvml="urn:schemas-microsoft-com:office:powerpoint" xmlns:cppr="http://schemas.microsoft.com/office/2006/coverPageProps" xmlns:odx="http://opendope.org/xpaths" xmlns:odc="http://opendope.org/conditions" xmlns:odq="http://opendope.org/questions" xmlns:oda="http://opendope.org/answers" xmlns:odi="http://opendope.org/components" xmlns:odgm="http://opendope.org/SmartArt/DataHierarchy" xmlns:b="http://schemas.openxmlformats.org/officeDocument/2006/bibliography" xmlns:w16se="http://schemas.microsoft.com/office/word/2015/wordml/symex" xmlns:w16cid="http://schemas.microsoft.com/office/word/2016/wordml/cid" xmlns:wetp="http://schemas.microsoft.com/office/webextensions/taskpanes/2010/11" xmlns:we="http://schemas.microsoft.com/office/webextensions/webextension/2010/11" xmlns:comp="http://schemas.openxmlformats.org/drawingml/2006/compatibility" xmlns:lc="http://schemas.openxmlformats.org/drawingml/2006/lockedCanvas">
+<w:styles xmlns:w="http://schemas.openxmlformats.org/wordprocessingml/2006/main" xmlns:r="http://schemas.openxmlformats.org/officeDocument/2006/relationships" xmlns:w14="http://schemas.microsoft.com/office/word/2010/wordml" xmlns:wp="http://schemas.openxmlformats.org/drawingml/2006/wordprocessingDrawing" xmlns:a="http://schemas.openxmlformats.org/drawingml/2006/main" xmlns:wp14="http://schemas.microsoft.com/office/word/2010/wordprocessingDrawing" xmlns:m="http://schemas.openxmlformats.org/officeDocument/2006/math" xmlns:w15="http://schemas.microsoft.com/office/word/2012/wordml" xmlns:mc="http://schemas.openxmlformats.org/markup-compatibility/2006" xmlns:sl="http://schemas.openxmlformats.org/schemaLibrary/2006/main" xmlns:wne="http://schemas.microsoft.com/office/word/2006/wordml" xmlns:c="http://schemas.openxmlformats.org/drawingml/2006/chart" xmlns:cdr="http://schemas.openxmlformats.org/drawingml/2006/chartDrawing" xmlns:c14="http://schemas.microsoft.com/office/drawing/2007/8/2/chart" xmlns:dgm="http://schemas.openxmlformats.org/drawingml/2006/diagram" xmlns:pic="http://schemas.openxmlformats.org/drawingml/2006/picture" xmlns:xdr="http://schemas.openxmlformats.org/drawingml/2006/spreadsheetDrawing" xmlns:dsp="http://schemas.microsoft.com/office/drawing/2008/diagram" xmlns:o="urn:schemas-microsoft-com:office:office" xmlns:v="urn:schemas-microsoft-com:vml" xmlns:xvml="urn:schemas-microsoft-com:office:excel" xmlns:w10="urn:schemas-microsoft-com:office:word" xmlns:pvml="urn:schemas-microsoft-com:office:powerpoint" xmlns:cppr="http://schemas.microsoft.com/office/2006/coverPageProps" xmlns:odx="http://opendope.org/xpaths" xmlns:odc="http://opendope.org/conditions" xmlns:odq="http://opendope.org/questions" xmlns:oda="http://opendope.org/answers" xmlns:odi="http://opendope.org/components" xmlns:odgm="http://opendope.org/SmartArt/DataHierarchy" xmlns:b="http://schemas.openxmlformats.org/officeDocument/2006/bibliography" xmlns:w16se="http://schemas.microsoft.com/office/word/2015/wordml/symex" xmlns:w16cid="http://schemas.microsoft.com/office/word/2016/wordml/cid" xmlns:wetp="http://schemas.microsoft.com/office/webextensions/taskpanes/2010/11" xmlns:we="http://schemas.microsoft.com/office/webextensions/webextension/2010/11" xmlns:comp="http://schemas.openxmlformats.org/drawingml/2006/compatibility" xmlns:lc="http://schemas.openxmlformats.org/drawingml/2006/lockedCanvas">
   <w:docDefaults>
     <w:rPrDefault>
       <w:rPr>

</xml_diff>

<commit_message>
Minor updated to formatting of CIs in tables
</commit_message>
<xml_diff>
--- a/products/time_report.docx
+++ b/products/time_report.docx
@@ -47,7 +47,7 @@
         <w:t xml:space="preserve">Generated using git revision: </w:t>
       </w:r>
       <w:r>
-        <w:t xml:space="preserve">d2323e1</w:t>
+        <w:t xml:space="preserve">18a321a</w:t>
       </w:r>
     </w:p>
     <w:p>
@@ -446,38 +446,38 @@
           <w:p>
             <w:pPr>
               <w:spacing w:after="0"/>
+              <w:jc w:val="right"/>
+            </w:pPr>
+            <w:r>
+              <w:t xml:space="preserve">[0.60</w:t>
+            </w:r>
+          </w:p>
+        </w:tc>
+        <w:tc>
+          <w:tcPr>
+            <w:tcW w:w="1170" w:type="dxa"/>
+          </w:tcPr>
+          <w:p>
+            <w:pPr>
+              <w:spacing w:after="0"/>
+              <w:jc w:val="left"/>
+            </w:pPr>
+            <w:r>
+              <w:t xml:space="preserve">0.90]</w:t>
+            </w:r>
+          </w:p>
+        </w:tc>
+        <w:tc>
+          <w:tcPr>
+            <w:tcW w:w="1170" w:type="dxa"/>
+          </w:tcPr>
+          <w:p>
+            <w:pPr>
+              <w:spacing w:after="0"/>
               <w:jc w:val="center"/>
             </w:pPr>
             <w:r>
-              <w:t xml:space="preserve">0.60</w:t>
-            </w:r>
-          </w:p>
-        </w:tc>
-        <w:tc>
-          <w:tcPr>
-            <w:tcW w:w="1170" w:type="dxa"/>
-          </w:tcPr>
-          <w:p>
-            <w:pPr>
-              <w:spacing w:after="0"/>
-              <w:jc w:val="center"/>
-            </w:pPr>
-            <w:r>
-              <w:t xml:space="preserve">0.90</w:t>
-            </w:r>
-          </w:p>
-        </w:tc>
-        <w:tc>
-          <w:tcPr>
-            <w:tcW w:w="1170" w:type="dxa"/>
-          </w:tcPr>
-          <w:p>
-            <w:pPr>
-              <w:spacing w:after="0"/>
-              <w:jc w:val="center"/>
-            </w:pPr>
-            <w:r>
-              <w:t xml:space="preserve">&lt;0.001</w:t>
+              <w:t xml:space="preserve">0.003</w:t>
             </w:r>
           </w:p>
         </w:tc>
@@ -560,10 +560,10 @@
           <w:p>
             <w:pPr>
               <w:spacing w:after="0"/>
-              <w:jc w:val="center"/>
-            </w:pPr>
-            <w:r>
-              <w:t xml:space="preserve">0.66</w:t>
+              <w:jc w:val="right"/>
+            </w:pPr>
+            <w:r>
+              <w:t xml:space="preserve">[0.66</w:t>
             </w:r>
           </w:p>
         </w:tc>
@@ -574,10 +574,10 @@
           <w:p>
             <w:pPr>
               <w:spacing w:after="0"/>
-              <w:jc w:val="center"/>
-            </w:pPr>
-            <w:r>
-              <w:t xml:space="preserve">1.39</w:t>
+              <w:jc w:val="left"/>
+            </w:pPr>
+            <w:r>
+              <w:t xml:space="preserve">1.39]</w:t>
             </w:r>
           </w:p>
         </w:tc>
@@ -692,44 +692,44 @@
           <w:p>
             <w:pPr>
               <w:spacing w:after="0"/>
+              <w:jc w:val="right"/>
+            </w:pPr>
+            <w:r>
+              <w:t xml:space="preserve">[0.58</w:t>
+            </w:r>
+          </w:p>
+        </w:tc>
+        <w:tc>
+          <w:tcPr>
+            <w:tcW w:w="1170" w:type="dxa"/>
+            <w:tcBorders>
+              <w:bottom w:val="single" w:color="000000"/>
+            </w:tcBorders>
+          </w:tcPr>
+          <w:p>
+            <w:pPr>
+              <w:spacing w:after="0"/>
+              <w:jc w:val="left"/>
+            </w:pPr>
+            <w:r>
+              <w:t xml:space="preserve">0.90]</w:t>
+            </w:r>
+          </w:p>
+        </w:tc>
+        <w:tc>
+          <w:tcPr>
+            <w:tcW w:w="1170" w:type="dxa"/>
+            <w:tcBorders>
+              <w:bottom w:val="single" w:color="000000"/>
+            </w:tcBorders>
+          </w:tcPr>
+          <w:p>
+            <w:pPr>
+              <w:spacing w:after="0"/>
               <w:jc w:val="center"/>
             </w:pPr>
             <w:r>
-              <w:t xml:space="preserve">0.58</w:t>
-            </w:r>
-          </w:p>
-        </w:tc>
-        <w:tc>
-          <w:tcPr>
-            <w:tcW w:w="1170" w:type="dxa"/>
-            <w:tcBorders>
-              <w:bottom w:val="single" w:color="000000"/>
-            </w:tcBorders>
-          </w:tcPr>
-          <w:p>
-            <w:pPr>
-              <w:spacing w:after="0"/>
-              <w:jc w:val="center"/>
-            </w:pPr>
-            <w:r>
-              <w:t xml:space="preserve">0.90</w:t>
-            </w:r>
-          </w:p>
-        </w:tc>
-        <w:tc>
-          <w:tcPr>
-            <w:tcW w:w="1170" w:type="dxa"/>
-            <w:tcBorders>
-              <w:bottom w:val="single" w:color="000000"/>
-            </w:tcBorders>
-          </w:tcPr>
-          <w:p>
-            <w:pPr>
-              <w:spacing w:after="0"/>
-              <w:jc w:val="center"/>
-            </w:pPr>
-            <w:r>
-              <w:t xml:space="preserve">&lt;0.001</w:t>
+              <w:t xml:space="preserve">0.004</w:t>
             </w:r>
           </w:p>
         </w:tc>
@@ -836,10 +836,10 @@
           <w:p>
             <w:pPr>
               <w:spacing w:after="0"/>
-              <w:jc w:val="center"/>
-            </w:pPr>
-            <w:r>
-              <w:t xml:space="preserve">0.59</w:t>
+              <w:jc w:val="right"/>
+            </w:pPr>
+            <w:r>
+              <w:t xml:space="preserve">[0.59</w:t>
             </w:r>
           </w:p>
         </w:tc>
@@ -850,10 +850,10 @@
           <w:p>
             <w:pPr>
               <w:spacing w:after="0"/>
-              <w:jc w:val="center"/>
-            </w:pPr>
-            <w:r>
-              <w:t xml:space="preserve">0.82</w:t>
+              <w:jc w:val="left"/>
+            </w:pPr>
+            <w:r>
+              <w:t xml:space="preserve">0.82]</w:t>
             </w:r>
           </w:p>
         </w:tc>
@@ -950,10 +950,10 @@
           <w:p>
             <w:pPr>
               <w:spacing w:after="0"/>
-              <w:jc w:val="center"/>
-            </w:pPr>
-            <w:r>
-              <w:t xml:space="preserve">0.61</w:t>
+              <w:jc w:val="right"/>
+            </w:pPr>
+            <w:r>
+              <w:t xml:space="preserve">[0.61</w:t>
             </w:r>
           </w:p>
         </w:tc>
@@ -964,10 +964,10 @@
           <w:p>
             <w:pPr>
               <w:spacing w:after="0"/>
-              <w:jc w:val="center"/>
-            </w:pPr>
-            <w:r>
-              <w:t xml:space="preserve">1.50</w:t>
+              <w:jc w:val="left"/>
+            </w:pPr>
+            <w:r>
+              <w:t xml:space="preserve">1.50]</w:t>
             </w:r>
           </w:p>
         </w:tc>
@@ -1082,10 +1082,10 @@
           <w:p>
             <w:pPr>
               <w:spacing w:after="0"/>
-              <w:jc w:val="center"/>
-            </w:pPr>
-            <w:r>
-              <w:t xml:space="preserve">0.60</w:t>
+              <w:jc w:val="right"/>
+            </w:pPr>
+            <w:r>
+              <w:t xml:space="preserve">[0.60</w:t>
             </w:r>
           </w:p>
         </w:tc>
@@ -1099,10 +1099,10 @@
           <w:p>
             <w:pPr>
               <w:spacing w:after="0"/>
-              <w:jc w:val="center"/>
-            </w:pPr>
-            <w:r>
-              <w:t xml:space="preserve">0.79</w:t>
+              <w:jc w:val="left"/>
+            </w:pPr>
+            <w:r>
+              <w:t xml:space="preserve">0.79]</w:t>
             </w:r>
           </w:p>
         </w:tc>
@@ -1226,10 +1226,10 @@
           <w:p>
             <w:pPr>
               <w:spacing w:after="0"/>
-              <w:jc w:val="center"/>
-            </w:pPr>
-            <w:r>
-              <w:t xml:space="preserve">0.64</w:t>
+              <w:jc w:val="right"/>
+            </w:pPr>
+            <w:r>
+              <w:t xml:space="preserve">[0.64</w:t>
             </w:r>
           </w:p>
         </w:tc>
@@ -1240,10 +1240,10 @@
           <w:p>
             <w:pPr>
               <w:spacing w:after="0"/>
-              <w:jc w:val="center"/>
-            </w:pPr>
-            <w:r>
-              <w:t xml:space="preserve">1.13</w:t>
+              <w:jc w:val="left"/>
+            </w:pPr>
+            <w:r>
+              <w:t xml:space="preserve">1.13]</w:t>
             </w:r>
           </w:p>
         </w:tc>
@@ -1340,10 +1340,10 @@
           <w:p>
             <w:pPr>
               <w:spacing w:after="0"/>
-              <w:jc w:val="center"/>
-            </w:pPr>
-            <w:r>
-              <w:t xml:space="preserve">0.36</w:t>
+              <w:jc w:val="right"/>
+            </w:pPr>
+            <w:r>
+              <w:t xml:space="preserve">[0.36</w:t>
             </w:r>
           </w:p>
         </w:tc>
@@ -1354,10 +1354,10 @@
           <w:p>
             <w:pPr>
               <w:spacing w:after="0"/>
-              <w:jc w:val="center"/>
-            </w:pPr>
-            <w:r>
-              <w:t xml:space="preserve">1.72</w:t>
+              <w:jc w:val="left"/>
+            </w:pPr>
+            <w:r>
+              <w:t xml:space="preserve">1.72]</w:t>
             </w:r>
           </w:p>
         </w:tc>
@@ -1472,10 +1472,10 @@
           <w:p>
             <w:pPr>
               <w:spacing w:after="0"/>
-              <w:jc w:val="center"/>
-            </w:pPr>
-            <w:r>
-              <w:t xml:space="preserve">0.60</w:t>
+              <w:jc w:val="right"/>
+            </w:pPr>
+            <w:r>
+              <w:t xml:space="preserve">[0.60</w:t>
             </w:r>
           </w:p>
         </w:tc>
@@ -1489,10 +1489,10 @@
           <w:p>
             <w:pPr>
               <w:spacing w:after="0"/>
-              <w:jc w:val="center"/>
-            </w:pPr>
-            <w:r>
-              <w:t xml:space="preserve">1.19</w:t>
+              <w:jc w:val="left"/>
+            </w:pPr>
+            <w:r>
+              <w:t xml:space="preserve">1.19]</w:t>
             </w:r>
           </w:p>
         </w:tc>
@@ -1530,7 +1530,7 @@
               <w:spacing w:after="0"/>
             </w:pPr>
             <w:r>
-              <w:t xml:space="preserve">*Sample means were not computed on the log scale. †Estimates of relative differences in time used were adjusted for the stratification variable, cluster size, lab availability, and booking visit. ‡Confidence intervals and P-values were adjusted for possible cluster effects due to the cluster RCT design and observer. §Total time includes activities not accounted for in health information management and client care.</w:t>
+              <w:t xml:space="preserve">*Sample means were not computed on the log scale. †Estimates of relative time use were adjusted for the stratification variable, cluster size, lab availability, and booking visit. ‡Confidence intervals and P-values were adjusted for possible cluster effects due to the cluster RCT design and observer. §Total time includes activities not accounted for in health information management and client care.</w:t>
             </w:r>
           </w:p>
         </w:tc>
@@ -1886,10 +1886,10 @@
           <w:p>
             <w:pPr>
               <w:spacing w:after="0"/>
-              <w:jc w:val="center"/>
-            </w:pPr>
-            <w:r>
-              <w:t xml:space="preserve">0.98</w:t>
+              <w:jc w:val="right"/>
+            </w:pPr>
+            <w:r>
+              <w:t xml:space="preserve">[0.98</w:t>
             </w:r>
           </w:p>
         </w:tc>
@@ -1903,10 +1903,10 @@
           <w:p>
             <w:pPr>
               <w:spacing w:after="0"/>
-              <w:jc w:val="center"/>
-            </w:pPr>
-            <w:r>
-              <w:t xml:space="preserve">7.44</w:t>
+              <w:jc w:val="left"/>
+            </w:pPr>
+            <w:r>
+              <w:t xml:space="preserve">7.44]</w:t>
             </w:r>
           </w:p>
         </w:tc>
@@ -2046,10 +2046,10 @@
           <w:p>
             <w:pPr>
               <w:spacing w:after="0"/>
-              <w:jc w:val="center"/>
-            </w:pPr>
-            <w:r>
-              <w:t xml:space="preserve">0.00</w:t>
+              <w:jc w:val="right"/>
+            </w:pPr>
+            <w:r>
+              <w:t xml:space="preserve">[0.00</w:t>
             </w:r>
           </w:p>
         </w:tc>
@@ -2063,10 +2063,10 @@
           <w:p>
             <w:pPr>
               <w:spacing w:after="0"/>
-              <w:jc w:val="center"/>
-            </w:pPr>
-            <w:r>
-              <w:t xml:space="preserve">2.60</w:t>
+              <w:jc w:val="left"/>
+            </w:pPr>
+            <w:r>
+              <w:t xml:space="preserve">2.60]</w:t>
             </w:r>
           </w:p>
         </w:tc>
@@ -2190,10 +2190,10 @@
           <w:p>
             <w:pPr>
               <w:spacing w:after="0"/>
-              <w:jc w:val="center"/>
-            </w:pPr>
-            <w:r>
-              <w:t xml:space="preserve">0.89</w:t>
+              <w:jc w:val="right"/>
+            </w:pPr>
+            <w:r>
+              <w:t xml:space="preserve">[0.89</w:t>
             </w:r>
           </w:p>
         </w:tc>
@@ -2204,10 +2204,10 @@
           <w:p>
             <w:pPr>
               <w:spacing w:after="0"/>
-              <w:jc w:val="center"/>
-            </w:pPr>
-            <w:r>
-              <w:t xml:space="preserve">1.28</w:t>
+              <w:jc w:val="left"/>
+            </w:pPr>
+            <w:r>
+              <w:t xml:space="preserve">1.28]</w:t>
             </w:r>
           </w:p>
         </w:tc>
@@ -2304,10 +2304,10 @@
           <w:p>
             <w:pPr>
               <w:spacing w:after="0"/>
-              <w:jc w:val="center"/>
-            </w:pPr>
-            <w:r>
-              <w:t xml:space="preserve">0.53</w:t>
+              <w:jc w:val="right"/>
+            </w:pPr>
+            <w:r>
+              <w:t xml:space="preserve">[0.53</w:t>
             </w:r>
           </w:p>
         </w:tc>
@@ -2318,10 +2318,10 @@
           <w:p>
             <w:pPr>
               <w:spacing w:after="0"/>
-              <w:jc w:val="center"/>
-            </w:pPr>
-            <w:r>
-              <w:t xml:space="preserve">3.57</w:t>
+              <w:jc w:val="left"/>
+            </w:pPr>
+            <w:r>
+              <w:t xml:space="preserve">3.57]</w:t>
             </w:r>
           </w:p>
         </w:tc>
@@ -2436,10 +2436,10 @@
           <w:p>
             <w:pPr>
               <w:spacing w:after="0"/>
-              <w:jc w:val="center"/>
-            </w:pPr>
-            <w:r>
-              <w:t xml:space="preserve">0.94</w:t>
+              <w:jc w:val="right"/>
+            </w:pPr>
+            <w:r>
+              <w:t xml:space="preserve">[0.94</w:t>
             </w:r>
           </w:p>
         </w:tc>
@@ -2453,10 +2453,10 @@
           <w:p>
             <w:pPr>
               <w:spacing w:after="0"/>
-              <w:jc w:val="center"/>
-            </w:pPr>
-            <w:r>
-              <w:t xml:space="preserve">1.15</w:t>
+              <w:jc w:val="left"/>
+            </w:pPr>
+            <w:r>
+              <w:t xml:space="preserve">1.15]</w:t>
             </w:r>
           </w:p>
         </w:tc>
@@ -2494,7 +2494,7 @@
               <w:spacing w:after="0"/>
             </w:pPr>
             <w:r>
-              <w:t xml:space="preserve">*Sample means were not computed on the log scale. †Estimates of relative differences in time used were adjusted for the stratification variable, cluster size, lab availability, and booking visit. ‡Confidence intervals and P-values were adjusted for possible cluster effects due to the cluster RCT design and observer.</w:t>
+              <w:t xml:space="preserve">*Sample means were not computed on the log scale. †Estimates of relative time use were adjusted for the stratification variable, cluster size, lab availability, and booking visit. ‡Confidence intervals and P-values were adjusted for possible cluster effects due to the cluster RCT design and observer.</w:t>
             </w:r>
           </w:p>
         </w:tc>

</xml_diff>

<commit_message>
Use redefined paperwritinghim_1 variable
This is the sum of the paper writing time and "afterconsultationhim" time.
</commit_message>
<xml_diff>
--- a/products/time_report.docx
+++ b/products/time_report.docx
@@ -1,6 +1,6 @@
 
 <file path=word/document.xml><?xml version="1.0" encoding="utf-8"?>
-<w:document xmlns:w="http://schemas.openxmlformats.org/wordprocessingml/2006/main" xmlns:r="http://schemas.openxmlformats.org/officeDocument/2006/relationships" xmlns:w14="http://schemas.microsoft.com/office/word/2010/wordml" xmlns:wp="http://schemas.openxmlformats.org/drawingml/2006/wordprocessingDrawing" xmlns:a="http://schemas.openxmlformats.org/drawingml/2006/main" xmlns:wp14="http://schemas.microsoft.com/office/word/2010/wordprocessingDrawing" xmlns:m="http://schemas.openxmlformats.org/officeDocument/2006/math" xmlns:w15="http://schemas.microsoft.com/office/word/2012/wordml" xmlns:mc="http://schemas.openxmlformats.org/markup-compatibility/2006" xmlns:sl="http://schemas.openxmlformats.org/schemaLibrary/2006/main" xmlns:wne="http://schemas.microsoft.com/office/word/2006/wordml" xmlns:c="http://schemas.openxmlformats.org/drawingml/2006/chart" xmlns:cdr="http://schemas.openxmlformats.org/drawingml/2006/chartDrawing" xmlns:c14="http://schemas.microsoft.com/office/drawing/2007/8/2/chart" xmlns:dgm="http://schemas.openxmlformats.org/drawingml/2006/diagram" xmlns:pic="http://schemas.openxmlformats.org/drawingml/2006/picture" xmlns:xdr="http://schemas.openxmlformats.org/drawingml/2006/spreadsheetDrawing" xmlns:dsp="http://schemas.microsoft.com/office/drawing/2008/diagram" xmlns:o="urn:schemas-microsoft-com:office:office" xmlns:v="urn:schemas-microsoft-com:vml" xmlns:xvml="urn:schemas-microsoft-com:office:excel" xmlns:w10="urn:schemas-microsoft-com:office:word" xmlns:pvml="urn:schemas-microsoft-com:office:powerpoint" xmlns:cppr="http://schemas.microsoft.com/office/2006/coverPageProps" xmlns:odx="http://opendope.org/xpaths" xmlns:odc="http://opendope.org/conditions" xmlns:odq="http://opendope.org/questions" xmlns:oda="http://opendope.org/answers" xmlns:odi="http://opendope.org/components" xmlns:odgm="http://opendope.org/SmartArt/DataHierarchy" xmlns:b="http://schemas.openxmlformats.org/officeDocument/2006/bibliography" xmlns:w16se="http://schemas.microsoft.com/office/word/2015/wordml/symex" xmlns:w16cid="http://schemas.microsoft.com/office/word/2016/wordml/cid" xmlns:wetp="http://schemas.microsoft.com/office/webextensions/taskpanes/2010/11" xmlns:we="http://schemas.microsoft.com/office/webextensions/webextension/2010/11" xmlns:comp="http://schemas.openxmlformats.org/drawingml/2006/compatibility" xmlns:lc="http://schemas.openxmlformats.org/drawingml/2006/lockedCanvas">
+<w:document xmlns:w="http://schemas.openxmlformats.org/wordprocessingml/2006/main" xmlns:m="http://schemas.openxmlformats.org/officeDocument/2006/math" xmlns:r="http://schemas.openxmlformats.org/officeDocument/2006/relationships" xmlns:w14="http://schemas.microsoft.com/office/word/2010/wordml" xmlns:wp="http://schemas.openxmlformats.org/drawingml/2006/wordprocessingDrawing" xmlns:a="http://schemas.openxmlformats.org/drawingml/2006/main" xmlns:wp14="http://schemas.microsoft.com/office/word/2010/wordprocessingDrawing" xmlns:w15="http://schemas.microsoft.com/office/word/2012/wordml" xmlns:mc="http://schemas.openxmlformats.org/markup-compatibility/2006" xmlns:sl="http://schemas.openxmlformats.org/schemaLibrary/2006/main" xmlns:wne="http://schemas.microsoft.com/office/word/2006/wordml" xmlns:c="http://schemas.openxmlformats.org/drawingml/2006/chart" xmlns:cdr="http://schemas.openxmlformats.org/drawingml/2006/chartDrawing" xmlns:c14="http://schemas.microsoft.com/office/drawing/2007/8/2/chart" xmlns:dgm="http://schemas.openxmlformats.org/drawingml/2006/diagram" xmlns:pic="http://schemas.openxmlformats.org/drawingml/2006/picture" xmlns:xdr="http://schemas.openxmlformats.org/drawingml/2006/spreadsheetDrawing" xmlns:dsp="http://schemas.microsoft.com/office/drawing/2008/diagram" xmlns:xvml="urn:schemas-microsoft-com:office:excel" xmlns:o="urn:schemas-microsoft-com:office:office" xmlns:v="urn:schemas-microsoft-com:vml" xmlns:w10="urn:schemas-microsoft-com:office:word" xmlns:pvml="urn:schemas-microsoft-com:office:powerpoint" xmlns:cppr="http://schemas.microsoft.com/office/2006/coverPageProps" xmlns:odx="http://opendope.org/xpaths" xmlns:odc="http://opendope.org/conditions" xmlns:odq="http://opendope.org/questions" xmlns:oda="http://opendope.org/answers" xmlns:odi="http://opendope.org/components" xmlns:odgm="http://opendope.org/SmartArt/DataHierarchy" xmlns:b="http://schemas.openxmlformats.org/officeDocument/2006/bibliography" xmlns:w16se="http://schemas.microsoft.com/office/word/2015/wordml/symex" xmlns:w16cid="http://schemas.microsoft.com/office/word/2016/wordml/cid" xmlns:wetp="http://schemas.microsoft.com/office/webextensions/taskpanes/2010/11" xmlns:we="http://schemas.microsoft.com/office/webextensions/webextension/2010/11" xmlns:comp="http://schemas.openxmlformats.org/drawingml/2006/compatibility" xmlns:lc="http://schemas.openxmlformats.org/drawingml/2006/lockedCanvas">
   <w:body>
     <w:p>
       <w:pPr>
@@ -30,7 +30,7 @@
         <w:t xml:space="preserve">(</w:t>
       </w:r>
       <w:r>
-        <w:t xml:space="preserve"> 7 Jan 2021</w:t>
+        <w:t xml:space="preserve"> 8 Jan 2021</w:t>
       </w:r>
       <w:r>
         <w:t xml:space="preserve">)</w:t>
@@ -47,7 +47,7 @@
         <w:t xml:space="preserve">Generated using git revision: </w:t>
       </w:r>
       <w:r>
-        <w:t xml:space="preserve">6b6c1d9</w:t>
+        <w:t xml:space="preserve">7a51b46</w:t>
       </w:r>
     </w:p>
     <w:p>
@@ -2597,7 +2597,7 @@
               <w:jc w:val="center"/>
             </w:pPr>
             <w:r>
-              <w:t xml:space="preserve">6.23</w:t>
+              <w:t xml:space="preserve">8.48</w:t>
             </w:r>
           </w:p>
         </w:tc>
@@ -2611,7 +2611,7 @@
               <w:jc w:val="center"/>
             </w:pPr>
             <w:r>
-              <w:t xml:space="preserve">5.43</w:t>
+              <w:t xml:space="preserve">5.50</w:t>
             </w:r>
           </w:p>
         </w:tc>
@@ -2625,7 +2625,7 @@
               <w:jc w:val="center"/>
             </w:pPr>
             <w:r>
-              <w:t xml:space="preserve">0.87</w:t>
+              <w:t xml:space="preserve">0.65</w:t>
             </w:r>
           </w:p>
         </w:tc>
@@ -2639,7 +2639,7 @@
               <w:jc w:val="center"/>
             </w:pPr>
             <w:r>
-              <w:t xml:space="preserve">1.06</w:t>
+              <w:t xml:space="preserve">0.68</w:t>
             </w:r>
           </w:p>
         </w:tc>
@@ -2653,7 +2653,7 @@
               <w:jc w:val="right"/>
             </w:pPr>
             <w:r>
-              <w:t xml:space="preserve">[0.89</w:t>
+              <w:t xml:space="preserve">[0.56</w:t>
             </w:r>
           </w:p>
         </w:tc>
@@ -2667,7 +2667,7 @@
               <w:jc w:val="left"/>
             </w:pPr>
             <w:r>
-              <w:t xml:space="preserve">1.28]</w:t>
+              <w:t xml:space="preserve">0.83]</w:t>
             </w:r>
           </w:p>
         </w:tc>
@@ -2681,7 +2681,7 @@
               <w:jc w:val="center"/>
             </w:pPr>
             <w:r>
-              <w:t xml:space="preserve">0.498</w:t>
+              <w:t xml:space="preserve">&lt;0.001</w:t>
             </w:r>
           </w:p>
         </w:tc>
@@ -2711,7 +2711,7 @@
               <w:jc w:val="center"/>
             </w:pPr>
             <w:r>
-              <w:t xml:space="preserve">13.34</w:t>
+              <w:t xml:space="preserve">16.48</w:t>
             </w:r>
           </w:p>
         </w:tc>
@@ -2739,7 +2739,7 @@
               <w:jc w:val="center"/>
             </w:pPr>
             <w:r>
-              <w:t xml:space="preserve">1.03</w:t>
+              <w:t xml:space="preserve">0.83</w:t>
             </w:r>
           </w:p>
         </w:tc>
@@ -2753,7 +2753,7 @@
               <w:jc w:val="center"/>
             </w:pPr>
             <w:r>
-              <w:t xml:space="preserve">1.38</w:t>
+              <w:t xml:space="preserve">1.30</w:t>
             </w:r>
           </w:p>
         </w:tc>
@@ -2767,7 +2767,7 @@
               <w:jc w:val="right"/>
             </w:pPr>
             <w:r>
-              <w:t xml:space="preserve">[0.53</w:t>
+              <w:t xml:space="preserve">[0.55</w:t>
             </w:r>
           </w:p>
         </w:tc>
@@ -2781,7 +2781,7 @@
               <w:jc w:val="left"/>
             </w:pPr>
             <w:r>
-              <w:t xml:space="preserve">3.57]</w:t>
+              <w:t xml:space="preserve">3.05]</w:t>
             </w:r>
           </w:p>
         </w:tc>
@@ -2795,7 +2795,7 @@
               <w:jc w:val="center"/>
             </w:pPr>
             <w:r>
-              <w:t xml:space="preserve">0.506</w:t>
+              <w:t xml:space="preserve">0.551</w:t>
             </w:r>
           </w:p>
         </w:tc>
@@ -2831,7 +2831,7 @@
               <w:jc w:val="center"/>
             </w:pPr>
             <w:r>
-              <w:t xml:space="preserve">4.86</w:t>
+              <w:t xml:space="preserve">6.94</w:t>
             </w:r>
           </w:p>
         </w:tc>
@@ -2848,7 +2848,7 @@
               <w:jc w:val="center"/>
             </w:pPr>
             <w:r>
-              <w:t xml:space="preserve">4.54</w:t>
+              <w:t xml:space="preserve">4.61</w:t>
             </w:r>
           </w:p>
         </w:tc>
@@ -2865,7 +2865,7 @@
               <w:jc w:val="center"/>
             </w:pPr>
             <w:r>
-              <w:t xml:space="preserve">0.93</w:t>
+              <w:t xml:space="preserve">0.66</w:t>
             </w:r>
           </w:p>
         </w:tc>
@@ -2882,7 +2882,7 @@
               <w:jc w:val="center"/>
             </w:pPr>
             <w:r>
-              <w:t xml:space="preserve">1.04</w:t>
+              <w:t xml:space="preserve">0.65</w:t>
             </w:r>
           </w:p>
         </w:tc>
@@ -2899,7 +2899,7 @@
               <w:jc w:val="right"/>
             </w:pPr>
             <w:r>
-              <w:t xml:space="preserve">[0.94</w:t>
+              <w:t xml:space="preserve">[0.59</w:t>
             </w:r>
           </w:p>
         </w:tc>
@@ -2916,7 +2916,7 @@
               <w:jc w:val="left"/>
             </w:pPr>
             <w:r>
-              <w:t xml:space="preserve">1.15]</w:t>
+              <w:t xml:space="preserve">0.72]</w:t>
             </w:r>
           </w:p>
         </w:tc>
@@ -2933,7 +2933,7 @@
               <w:jc w:val="center"/>
             </w:pPr>
             <w:r>
-              <w:t xml:space="preserve">0.425</w:t>
+              <w:t xml:space="preserve">&lt;0.001</w:t>
             </w:r>
           </w:p>
         </w:tc>
@@ -35464,77 +35464,77 @@
               <w:jc w:val="right"/>
             </w:pPr>
             <w:r>
-              <w:t xml:space="preserve">0.06</w:t>
-            </w:r>
-          </w:p>
-        </w:tc>
-        <w:tc>
-          <w:tcPr>
-            <w:tcW w:w="1337" w:type="dxa"/>
-          </w:tcPr>
-          <w:p>
-            <w:pPr>
-              <w:spacing w:after="0"/>
-              <w:jc w:val="right"/>
-            </w:pPr>
-            <w:r>
-              <w:t xml:space="preserve">0.09</w:t>
-            </w:r>
-          </w:p>
-        </w:tc>
-        <w:tc>
-          <w:tcPr>
-            <w:tcW w:w="1337" w:type="dxa"/>
-          </w:tcPr>
-          <w:p>
-            <w:pPr>
-              <w:spacing w:after="0"/>
-              <w:jc w:val="right"/>
-            </w:pPr>
-            <w:r>
-              <w:t xml:space="preserve">0.68</w:t>
-            </w:r>
-          </w:p>
-        </w:tc>
-        <w:tc>
-          <w:tcPr>
-            <w:tcW w:w="1337" w:type="dxa"/>
-          </w:tcPr>
-          <w:p>
-            <w:pPr>
-              <w:spacing w:after="0"/>
-              <w:jc w:val="right"/>
-            </w:pPr>
-            <w:r>
-              <w:t xml:space="preserve">0.50</w:t>
-            </w:r>
-          </w:p>
-        </w:tc>
-        <w:tc>
-          <w:tcPr>
-            <w:tcW w:w="1337" w:type="dxa"/>
-          </w:tcPr>
-          <w:p>
-            <w:pPr>
-              <w:spacing w:after="0"/>
-              <w:jc w:val="right"/>
-            </w:pPr>
-            <w:r>
-              <w:t xml:space="preserve">-0.12</w:t>
-            </w:r>
-          </w:p>
-        </w:tc>
-        <w:tc>
-          <w:tcPr>
-            <w:tcW w:w="1337" w:type="dxa"/>
-          </w:tcPr>
-          <w:p>
-            <w:pPr>
-              <w:spacing w:after="0"/>
-              <w:jc w:val="right"/>
-            </w:pPr>
-            <w:r>
-              <w:t xml:space="preserve">0.24</w:t>
+              <w:t xml:space="preserve">-0.38</w:t>
+            </w:r>
+          </w:p>
+        </w:tc>
+        <w:tc>
+          <w:tcPr>
+            <w:tcW w:w="1337" w:type="dxa"/>
+          </w:tcPr>
+          <w:p>
+            <w:pPr>
+              <w:spacing w:after="0"/>
+              <w:jc w:val="right"/>
+            </w:pPr>
+            <w:r>
+              <w:t xml:space="preserve">0.10</w:t>
+            </w:r>
+          </w:p>
+        </w:tc>
+        <w:tc>
+          <w:tcPr>
+            <w:tcW w:w="1337" w:type="dxa"/>
+          </w:tcPr>
+          <w:p>
+            <w:pPr>
+              <w:spacing w:after="0"/>
+              <w:jc w:val="right"/>
+            </w:pPr>
+            <w:r>
+              <w:t xml:space="preserve">-3.79</w:t>
+            </w:r>
+          </w:p>
+        </w:tc>
+        <w:tc>
+          <w:tcPr>
+            <w:tcW w:w="1337" w:type="dxa"/>
+          </w:tcPr>
+          <w:p>
+            <w:pPr>
+              <w:spacing w:after="0"/>
+              <w:jc w:val="right"/>
+            </w:pPr>
+            <w:r>
+              <w:t xml:space="preserve">0.00</w:t>
+            </w:r>
+          </w:p>
+        </w:tc>
+        <w:tc>
+          <w:tcPr>
+            <w:tcW w:w="1337" w:type="dxa"/>
+          </w:tcPr>
+          <w:p>
+            <w:pPr>
+              <w:spacing w:after="0"/>
+              <w:jc w:val="right"/>
+            </w:pPr>
+            <w:r>
+              <w:t xml:space="preserve">-0.58</w:t>
+            </w:r>
+          </w:p>
+        </w:tc>
+        <w:tc>
+          <w:tcPr>
+            <w:tcW w:w="1337" w:type="dxa"/>
+          </w:tcPr>
+          <w:p>
+            <w:pPr>
+              <w:spacing w:after="0"/>
+              <w:jc w:val="right"/>
+            </w:pPr>
+            <w:r>
+              <w:t xml:space="preserve">-0.18</w:t>
             </w:r>
           </w:p>
         </w:tc>
@@ -35782,77 +35782,77 @@
               <w:jc w:val="right"/>
             </w:pPr>
             <w:r>
-              <w:t xml:space="preserve">1.67</w:t>
-            </w:r>
-          </w:p>
-        </w:tc>
-        <w:tc>
-          <w:tcPr>
-            <w:tcW w:w="1337" w:type="dxa"/>
-          </w:tcPr>
-          <w:p>
-            <w:pPr>
-              <w:spacing w:after="0"/>
-              <w:jc w:val="right"/>
-            </w:pPr>
-            <w:r>
-              <w:t xml:space="preserve">1.14</w:t>
-            </w:r>
-          </w:p>
-        </w:tc>
-        <w:tc>
-          <w:tcPr>
-            <w:tcW w:w="1337" w:type="dxa"/>
-          </w:tcPr>
-          <w:p>
-            <w:pPr>
-              <w:spacing w:after="0"/>
-              <w:jc w:val="right"/>
-            </w:pPr>
-            <w:r>
-              <w:t xml:space="preserve">1.47</w:t>
-            </w:r>
-          </w:p>
-        </w:tc>
-        <w:tc>
-          <w:tcPr>
-            <w:tcW w:w="1337" w:type="dxa"/>
-          </w:tcPr>
-          <w:p>
-            <w:pPr>
-              <w:spacing w:after="0"/>
-              <w:jc w:val="right"/>
-            </w:pPr>
-            <w:r>
-              <w:t xml:space="preserve">0.14</w:t>
-            </w:r>
-          </w:p>
-        </w:tc>
-        <w:tc>
-          <w:tcPr>
-            <w:tcW w:w="1337" w:type="dxa"/>
-          </w:tcPr>
-          <w:p>
-            <w:pPr>
-              <w:spacing w:after="0"/>
-              <w:jc w:val="right"/>
-            </w:pPr>
-            <w:r>
-              <w:t xml:space="preserve">-0.56</w:t>
-            </w:r>
-          </w:p>
-        </w:tc>
-        <w:tc>
-          <w:tcPr>
-            <w:tcW w:w="1337" w:type="dxa"/>
-          </w:tcPr>
-          <w:p>
-            <w:pPr>
-              <w:spacing w:after="0"/>
-              <w:jc w:val="right"/>
-            </w:pPr>
-            <w:r>
-              <w:t xml:space="preserve">3.91</w:t>
+              <w:t xml:space="preserve">-0.34</w:t>
+            </w:r>
+          </w:p>
+        </w:tc>
+        <w:tc>
+          <w:tcPr>
+            <w:tcW w:w="1337" w:type="dxa"/>
+          </w:tcPr>
+          <w:p>
+            <w:pPr>
+              <w:spacing w:after="0"/>
+              <w:jc w:val="right"/>
+            </w:pPr>
+            <w:r>
+              <w:t xml:space="preserve">0.98</w:t>
+            </w:r>
+          </w:p>
+        </w:tc>
+        <w:tc>
+          <w:tcPr>
+            <w:tcW w:w="1337" w:type="dxa"/>
+          </w:tcPr>
+          <w:p>
+            <w:pPr>
+              <w:spacing w:after="0"/>
+              <w:jc w:val="right"/>
+            </w:pPr>
+            <w:r>
+              <w:t xml:space="preserve">-0.35</w:t>
+            </w:r>
+          </w:p>
+        </w:tc>
+        <w:tc>
+          <w:tcPr>
+            <w:tcW w:w="1337" w:type="dxa"/>
+          </w:tcPr>
+          <w:p>
+            <w:pPr>
+              <w:spacing w:after="0"/>
+              <w:jc w:val="right"/>
+            </w:pPr>
+            <w:r>
+              <w:t xml:space="preserve">0.73</w:t>
+            </w:r>
+          </w:p>
+        </w:tc>
+        <w:tc>
+          <w:tcPr>
+            <w:tcW w:w="1337" w:type="dxa"/>
+          </w:tcPr>
+          <w:p>
+            <w:pPr>
+              <w:spacing w:after="0"/>
+              <w:jc w:val="right"/>
+            </w:pPr>
+            <w:r>
+              <w:t xml:space="preserve">-2.26</w:t>
+            </w:r>
+          </w:p>
+        </w:tc>
+        <w:tc>
+          <w:tcPr>
+            <w:tcW w:w="1337" w:type="dxa"/>
+          </w:tcPr>
+          <w:p>
+            <w:pPr>
+              <w:spacing w:after="0"/>
+              <w:jc w:val="right"/>
+            </w:pPr>
+            <w:r>
+              <w:t xml:space="preserve">1.58</w:t>
             </w:r>
           </w:p>
         </w:tc>
@@ -35888,77 +35888,77 @@
               <w:jc w:val="right"/>
             </w:pPr>
             <w:r>
-              <w:t xml:space="preserve">1.40</w:t>
-            </w:r>
-          </w:p>
-        </w:tc>
-        <w:tc>
-          <w:tcPr>
-            <w:tcW w:w="1337" w:type="dxa"/>
-          </w:tcPr>
-          <w:p>
-            <w:pPr>
-              <w:spacing w:after="0"/>
-              <w:jc w:val="right"/>
-            </w:pPr>
-            <w:r>
-              <w:t xml:space="preserve">1.08</w:t>
-            </w:r>
-          </w:p>
-        </w:tc>
-        <w:tc>
-          <w:tcPr>
-            <w:tcW w:w="1337" w:type="dxa"/>
-          </w:tcPr>
-          <w:p>
-            <w:pPr>
-              <w:spacing w:after="0"/>
-              <w:jc w:val="right"/>
-            </w:pPr>
-            <w:r>
-              <w:t xml:space="preserve">1.29</w:t>
-            </w:r>
-          </w:p>
-        </w:tc>
-        <w:tc>
-          <w:tcPr>
-            <w:tcW w:w="1337" w:type="dxa"/>
-          </w:tcPr>
-          <w:p>
-            <w:pPr>
-              <w:spacing w:after="0"/>
-              <w:jc w:val="right"/>
-            </w:pPr>
-            <w:r>
-              <w:t xml:space="preserve">0.20</w:t>
-            </w:r>
-          </w:p>
-        </w:tc>
-        <w:tc>
-          <w:tcPr>
-            <w:tcW w:w="1337" w:type="dxa"/>
-          </w:tcPr>
-          <w:p>
-            <w:pPr>
-              <w:spacing w:after="0"/>
-              <w:jc w:val="right"/>
-            </w:pPr>
-            <w:r>
-              <w:t xml:space="preserve">-0.73</w:t>
-            </w:r>
-          </w:p>
-        </w:tc>
-        <w:tc>
-          <w:tcPr>
-            <w:tcW w:w="1337" w:type="dxa"/>
-          </w:tcPr>
-          <w:p>
-            <w:pPr>
-              <w:spacing w:after="0"/>
-              <w:jc w:val="right"/>
-            </w:pPr>
-            <w:r>
-              <w:t xml:space="preserve">3.52</w:t>
+              <w:t xml:space="preserve">-0.17</w:t>
+            </w:r>
+          </w:p>
+        </w:tc>
+        <w:tc>
+          <w:tcPr>
+            <w:tcW w:w="1337" w:type="dxa"/>
+          </w:tcPr>
+          <w:p>
+            <w:pPr>
+              <w:spacing w:after="0"/>
+              <w:jc w:val="right"/>
+            </w:pPr>
+            <w:r>
+              <w:t xml:space="preserve">1.15</w:t>
+            </w:r>
+          </w:p>
+        </w:tc>
+        <w:tc>
+          <w:tcPr>
+            <w:tcW w:w="1337" w:type="dxa"/>
+          </w:tcPr>
+          <w:p>
+            <w:pPr>
+              <w:spacing w:after="0"/>
+              <w:jc w:val="right"/>
+            </w:pPr>
+            <w:r>
+              <w:t xml:space="preserve">-0.15</w:t>
+            </w:r>
+          </w:p>
+        </w:tc>
+        <w:tc>
+          <w:tcPr>
+            <w:tcW w:w="1337" w:type="dxa"/>
+          </w:tcPr>
+          <w:p>
+            <w:pPr>
+              <w:spacing w:after="0"/>
+              <w:jc w:val="right"/>
+            </w:pPr>
+            <w:r>
+              <w:t xml:space="preserve">0.88</w:t>
+            </w:r>
+          </w:p>
+        </w:tc>
+        <w:tc>
+          <w:tcPr>
+            <w:tcW w:w="1337" w:type="dxa"/>
+          </w:tcPr>
+          <w:p>
+            <w:pPr>
+              <w:spacing w:after="0"/>
+              <w:jc w:val="right"/>
+            </w:pPr>
+            <w:r>
+              <w:t xml:space="preserve">-2.41</w:t>
+            </w:r>
+          </w:p>
+        </w:tc>
+        <w:tc>
+          <w:tcPr>
+            <w:tcW w:w="1337" w:type="dxa"/>
+          </w:tcPr>
+          <w:p>
+            <w:pPr>
+              <w:spacing w:after="0"/>
+              <w:jc w:val="right"/>
+            </w:pPr>
+            <w:r>
+              <w:t xml:space="preserve">2.08</w:t>
             </w:r>
           </w:p>
         </w:tc>
@@ -35994,77 +35994,77 @@
               <w:jc w:val="right"/>
             </w:pPr>
             <w:r>
-              <w:t xml:space="preserve">1.56</w:t>
-            </w:r>
-          </w:p>
-        </w:tc>
-        <w:tc>
-          <w:tcPr>
-            <w:tcW w:w="1337" w:type="dxa"/>
-          </w:tcPr>
-          <w:p>
-            <w:pPr>
-              <w:spacing w:after="0"/>
-              <w:jc w:val="right"/>
-            </w:pPr>
-            <w:r>
-              <w:t xml:space="preserve">1.24</w:t>
-            </w:r>
-          </w:p>
-        </w:tc>
-        <w:tc>
-          <w:tcPr>
-            <w:tcW w:w="1337" w:type="dxa"/>
-          </w:tcPr>
-          <w:p>
-            <w:pPr>
-              <w:spacing w:after="0"/>
-              <w:jc w:val="right"/>
-            </w:pPr>
-            <w:r>
-              <w:t xml:space="preserve">1.26</w:t>
-            </w:r>
-          </w:p>
-        </w:tc>
-        <w:tc>
-          <w:tcPr>
-            <w:tcW w:w="1337" w:type="dxa"/>
-          </w:tcPr>
-          <w:p>
-            <w:pPr>
-              <w:spacing w:after="0"/>
-              <w:jc w:val="right"/>
-            </w:pPr>
-            <w:r>
-              <w:t xml:space="preserve">0.21</w:t>
-            </w:r>
-          </w:p>
-        </w:tc>
-        <w:tc>
-          <w:tcPr>
-            <w:tcW w:w="1337" w:type="dxa"/>
-          </w:tcPr>
-          <w:p>
-            <w:pPr>
-              <w:spacing w:after="0"/>
-              <w:jc w:val="right"/>
-            </w:pPr>
-            <w:r>
-              <w:t xml:space="preserve">-0.87</w:t>
-            </w:r>
-          </w:p>
-        </w:tc>
-        <w:tc>
-          <w:tcPr>
-            <w:tcW w:w="1337" w:type="dxa"/>
-          </w:tcPr>
-          <w:p>
-            <w:pPr>
-              <w:spacing w:after="0"/>
-              <w:jc w:val="right"/>
-            </w:pPr>
-            <w:r>
-              <w:t xml:space="preserve">3.98</w:t>
+              <w:t xml:space="preserve">-0.13</w:t>
+            </w:r>
+          </w:p>
+        </w:tc>
+        <w:tc>
+          <w:tcPr>
+            <w:tcW w:w="1337" w:type="dxa"/>
+          </w:tcPr>
+          <w:p>
+            <w:pPr>
+              <w:spacing w:after="0"/>
+              <w:jc w:val="right"/>
+            </w:pPr>
+            <w:r>
+              <w:t xml:space="preserve">0.95</w:t>
+            </w:r>
+          </w:p>
+        </w:tc>
+        <w:tc>
+          <w:tcPr>
+            <w:tcW w:w="1337" w:type="dxa"/>
+          </w:tcPr>
+          <w:p>
+            <w:pPr>
+              <w:spacing w:after="0"/>
+              <w:jc w:val="right"/>
+            </w:pPr>
+            <w:r>
+              <w:t xml:space="preserve">-0.14</w:t>
+            </w:r>
+          </w:p>
+        </w:tc>
+        <w:tc>
+          <w:tcPr>
+            <w:tcW w:w="1337" w:type="dxa"/>
+          </w:tcPr>
+          <w:p>
+            <w:pPr>
+              <w:spacing w:after="0"/>
+              <w:jc w:val="right"/>
+            </w:pPr>
+            <w:r>
+              <w:t xml:space="preserve">0.89</w:t>
+            </w:r>
+          </w:p>
+        </w:tc>
+        <w:tc>
+          <w:tcPr>
+            <w:tcW w:w="1337" w:type="dxa"/>
+          </w:tcPr>
+          <w:p>
+            <w:pPr>
+              <w:spacing w:after="0"/>
+              <w:jc w:val="right"/>
+            </w:pPr>
+            <w:r>
+              <w:t xml:space="preserve">-1.99</w:t>
+            </w:r>
+          </w:p>
+        </w:tc>
+        <w:tc>
+          <w:tcPr>
+            <w:tcW w:w="1337" w:type="dxa"/>
+          </w:tcPr>
+          <w:p>
+            <w:pPr>
+              <w:spacing w:after="0"/>
+              <w:jc w:val="right"/>
+            </w:pPr>
+            <w:r>
+              <w:t xml:space="preserve">1.72</w:t>
             </w:r>
           </w:p>
         </w:tc>
@@ -36100,77 +36100,77 @@
               <w:jc w:val="right"/>
             </w:pPr>
             <w:r>
-              <w:t xml:space="preserve">1.53</w:t>
-            </w:r>
-          </w:p>
-        </w:tc>
-        <w:tc>
-          <w:tcPr>
-            <w:tcW w:w="1337" w:type="dxa"/>
-          </w:tcPr>
-          <w:p>
-            <w:pPr>
-              <w:spacing w:after="0"/>
-              <w:jc w:val="right"/>
-            </w:pPr>
-            <w:r>
-              <w:t xml:space="preserve">1.23</w:t>
-            </w:r>
-          </w:p>
-        </w:tc>
-        <w:tc>
-          <w:tcPr>
-            <w:tcW w:w="1337" w:type="dxa"/>
-          </w:tcPr>
-          <w:p>
-            <w:pPr>
-              <w:spacing w:after="0"/>
-              <w:jc w:val="right"/>
-            </w:pPr>
-            <w:r>
-              <w:t xml:space="preserve">1.24</w:t>
-            </w:r>
-          </w:p>
-        </w:tc>
-        <w:tc>
-          <w:tcPr>
-            <w:tcW w:w="1337" w:type="dxa"/>
-          </w:tcPr>
-          <w:p>
-            <w:pPr>
-              <w:spacing w:after="0"/>
-              <w:jc w:val="right"/>
-            </w:pPr>
-            <w:r>
-              <w:t xml:space="preserve">0.21</w:t>
-            </w:r>
-          </w:p>
-        </w:tc>
-        <w:tc>
-          <w:tcPr>
-            <w:tcW w:w="1337" w:type="dxa"/>
-          </w:tcPr>
-          <w:p>
-            <w:pPr>
-              <w:spacing w:after="0"/>
-              <w:jc w:val="right"/>
-            </w:pPr>
-            <w:r>
-              <w:t xml:space="preserve">-0.88</w:t>
-            </w:r>
-          </w:p>
-        </w:tc>
-        <w:tc>
-          <w:tcPr>
-            <w:tcW w:w="1337" w:type="dxa"/>
-          </w:tcPr>
-          <w:p>
-            <w:pPr>
-              <w:spacing w:after="0"/>
-              <w:jc w:val="right"/>
-            </w:pPr>
-            <w:r>
-              <w:t xml:space="preserve">3.94</w:t>
+              <w:t xml:space="preserve">-0.30</w:t>
+            </w:r>
+          </w:p>
+        </w:tc>
+        <w:tc>
+          <w:tcPr>
+            <w:tcW w:w="1337" w:type="dxa"/>
+          </w:tcPr>
+          <w:p>
+            <w:pPr>
+              <w:spacing w:after="0"/>
+              <w:jc w:val="right"/>
+            </w:pPr>
+            <w:r>
+              <w:t xml:space="preserve">0.99</w:t>
+            </w:r>
+          </w:p>
+        </w:tc>
+        <w:tc>
+          <w:tcPr>
+            <w:tcW w:w="1337" w:type="dxa"/>
+          </w:tcPr>
+          <w:p>
+            <w:pPr>
+              <w:spacing w:after="0"/>
+              <w:jc w:val="right"/>
+            </w:pPr>
+            <w:r>
+              <w:t xml:space="preserve">-0.30</w:t>
+            </w:r>
+          </w:p>
+        </w:tc>
+        <w:tc>
+          <w:tcPr>
+            <w:tcW w:w="1337" w:type="dxa"/>
+          </w:tcPr>
+          <w:p>
+            <w:pPr>
+              <w:spacing w:after="0"/>
+              <w:jc w:val="right"/>
+            </w:pPr>
+            <w:r>
+              <w:t xml:space="preserve">0.76</w:t>
+            </w:r>
+          </w:p>
+        </w:tc>
+        <w:tc>
+          <w:tcPr>
+            <w:tcW w:w="1337" w:type="dxa"/>
+          </w:tcPr>
+          <w:p>
+            <w:pPr>
+              <w:spacing w:after="0"/>
+              <w:jc w:val="right"/>
+            </w:pPr>
+            <w:r>
+              <w:t xml:space="preserve">-2.24</w:t>
+            </w:r>
+          </w:p>
+        </w:tc>
+        <w:tc>
+          <w:tcPr>
+            <w:tcW w:w="1337" w:type="dxa"/>
+          </w:tcPr>
+          <w:p>
+            <w:pPr>
+              <w:spacing w:after="0"/>
+              <w:jc w:val="right"/>
+            </w:pPr>
+            <w:r>
+              <w:t xml:space="preserve">1.65</w:t>
             </w:r>
           </w:p>
         </w:tc>
@@ -36312,77 +36312,77 @@
               <w:jc w:val="right"/>
             </w:pPr>
             <w:r>
-              <w:t xml:space="preserve">1.52</w:t>
-            </w:r>
-          </w:p>
-        </w:tc>
-        <w:tc>
-          <w:tcPr>
-            <w:tcW w:w="1337" w:type="dxa"/>
-          </w:tcPr>
-          <w:p>
-            <w:pPr>
-              <w:spacing w:after="0"/>
-              <w:jc w:val="right"/>
-            </w:pPr>
-            <w:r>
-              <w:t xml:space="preserve">1.13</w:t>
-            </w:r>
-          </w:p>
-        </w:tc>
-        <w:tc>
-          <w:tcPr>
-            <w:tcW w:w="1337" w:type="dxa"/>
-          </w:tcPr>
-          <w:p>
-            <w:pPr>
-              <w:spacing w:after="0"/>
-              <w:jc w:val="right"/>
-            </w:pPr>
-            <w:r>
-              <w:t xml:space="preserve">1.35</w:t>
-            </w:r>
-          </w:p>
-        </w:tc>
-        <w:tc>
-          <w:tcPr>
-            <w:tcW w:w="1337" w:type="dxa"/>
-          </w:tcPr>
-          <w:p>
-            <w:pPr>
-              <w:spacing w:after="0"/>
-              <w:jc w:val="right"/>
-            </w:pPr>
-            <w:r>
-              <w:t xml:space="preserve">0.18</w:t>
-            </w:r>
-          </w:p>
-        </w:tc>
-        <w:tc>
-          <w:tcPr>
-            <w:tcW w:w="1337" w:type="dxa"/>
-          </w:tcPr>
-          <w:p>
-            <w:pPr>
-              <w:spacing w:after="0"/>
-              <w:jc w:val="right"/>
-            </w:pPr>
-            <w:r>
-              <w:t xml:space="preserve">-0.69</w:t>
-            </w:r>
-          </w:p>
-        </w:tc>
-        <w:tc>
-          <w:tcPr>
-            <w:tcW w:w="1337" w:type="dxa"/>
-          </w:tcPr>
-          <w:p>
-            <w:pPr>
-              <w:spacing w:after="0"/>
-              <w:jc w:val="right"/>
-            </w:pPr>
-            <w:r>
-              <w:t xml:space="preserve">3.73</w:t>
+              <w:t xml:space="preserve">-3.21</w:t>
+            </w:r>
+          </w:p>
+        </w:tc>
+        <w:tc>
+          <w:tcPr>
+            <w:tcW w:w="1337" w:type="dxa"/>
+          </w:tcPr>
+          <w:p>
+            <w:pPr>
+              <w:spacing w:after="0"/>
+              <w:jc w:val="right"/>
+            </w:pPr>
+            <w:r>
+              <w:t xml:space="preserve">1.97</w:t>
+            </w:r>
+          </w:p>
+        </w:tc>
+        <w:tc>
+          <w:tcPr>
+            <w:tcW w:w="1337" w:type="dxa"/>
+          </w:tcPr>
+          <w:p>
+            <w:pPr>
+              <w:spacing w:after="0"/>
+              <w:jc w:val="right"/>
+            </w:pPr>
+            <w:r>
+              <w:t xml:space="preserve">-1.63</w:t>
+            </w:r>
+          </w:p>
+        </w:tc>
+        <w:tc>
+          <w:tcPr>
+            <w:tcW w:w="1337" w:type="dxa"/>
+          </w:tcPr>
+          <w:p>
+            <w:pPr>
+              <w:spacing w:after="0"/>
+              <w:jc w:val="right"/>
+            </w:pPr>
+            <w:r>
+              <w:t xml:space="preserve">0.10</w:t>
+            </w:r>
+          </w:p>
+        </w:tc>
+        <w:tc>
+          <w:tcPr>
+            <w:tcW w:w="1337" w:type="dxa"/>
+          </w:tcPr>
+          <w:p>
+            <w:pPr>
+              <w:spacing w:after="0"/>
+              <w:jc w:val="right"/>
+            </w:pPr>
+            <w:r>
+              <w:t xml:space="preserve">-7.07</w:t>
+            </w:r>
+          </w:p>
+        </w:tc>
+        <w:tc>
+          <w:tcPr>
+            <w:tcW w:w="1337" w:type="dxa"/>
+          </w:tcPr>
+          <w:p>
+            <w:pPr>
+              <w:spacing w:after="0"/>
+              <w:jc w:val="right"/>
+            </w:pPr>
+            <w:r>
+              <w:t xml:space="preserve">0.65</w:t>
             </w:r>
           </w:p>
         </w:tc>
@@ -36630,49 +36630,49 @@
               <w:jc w:val="right"/>
             </w:pPr>
             <w:r>
-              <w:t xml:space="preserve">-0.02</w:t>
-            </w:r>
-          </w:p>
-        </w:tc>
-        <w:tc>
-          <w:tcPr>
-            <w:tcW w:w="1337" w:type="dxa"/>
-          </w:tcPr>
-          <w:p>
-            <w:pPr>
-              <w:spacing w:after="0"/>
-              <w:jc w:val="right"/>
-            </w:pPr>
-            <w:r>
-              <w:t xml:space="preserve">0.16</w:t>
-            </w:r>
-          </w:p>
-        </w:tc>
-        <w:tc>
-          <w:tcPr>
-            <w:tcW w:w="1337" w:type="dxa"/>
-          </w:tcPr>
-          <w:p>
-            <w:pPr>
-              <w:spacing w:after="0"/>
-              <w:jc w:val="right"/>
-            </w:pPr>
-            <w:r>
-              <w:t xml:space="preserve">-0.14</w:t>
-            </w:r>
-          </w:p>
-        </w:tc>
-        <w:tc>
-          <w:tcPr>
-            <w:tcW w:w="1337" w:type="dxa"/>
-          </w:tcPr>
-          <w:p>
-            <w:pPr>
-              <w:spacing w:after="0"/>
-              <w:jc w:val="right"/>
-            </w:pPr>
-            <w:r>
-              <w:t xml:space="preserve">0.89</w:t>
+              <w:t xml:space="preserve">-0.07</w:t>
+            </w:r>
+          </w:p>
+        </w:tc>
+        <w:tc>
+          <w:tcPr>
+            <w:tcW w:w="1337" w:type="dxa"/>
+          </w:tcPr>
+          <w:p>
+            <w:pPr>
+              <w:spacing w:after="0"/>
+              <w:jc w:val="right"/>
+            </w:pPr>
+            <w:r>
+              <w:t xml:space="preserve">0.13</w:t>
+            </w:r>
+          </w:p>
+        </w:tc>
+        <w:tc>
+          <w:tcPr>
+            <w:tcW w:w="1337" w:type="dxa"/>
+          </w:tcPr>
+          <w:p>
+            <w:pPr>
+              <w:spacing w:after="0"/>
+              <w:jc w:val="right"/>
+            </w:pPr>
+            <w:r>
+              <w:t xml:space="preserve">-0.55</w:t>
+            </w:r>
+          </w:p>
+        </w:tc>
+        <w:tc>
+          <w:tcPr>
+            <w:tcW w:w="1337" w:type="dxa"/>
+          </w:tcPr>
+          <w:p>
+            <w:pPr>
+              <w:spacing w:after="0"/>
+              <w:jc w:val="right"/>
+            </w:pPr>
+            <w:r>
+              <w:t xml:space="preserve">0.58</w:t>
             </w:r>
           </w:p>
         </w:tc>
@@ -36700,7 +36700,7 @@
               <w:jc w:val="right"/>
             </w:pPr>
             <w:r>
-              <w:t xml:space="preserve">0.30</w:t>
+              <w:t xml:space="preserve">0.19</w:t>
             </w:r>
           </w:p>
         </w:tc>
@@ -36948,35 +36948,35 @@
               <w:jc w:val="right"/>
             </w:pPr>
             <w:r>
-              <w:t xml:space="preserve">1.27</w:t>
-            </w:r>
-          </w:p>
-        </w:tc>
-        <w:tc>
-          <w:tcPr>
-            <w:tcW w:w="1337" w:type="dxa"/>
-          </w:tcPr>
-          <w:p>
-            <w:pPr>
-              <w:spacing w:after="0"/>
-              <w:jc w:val="right"/>
-            </w:pPr>
-            <w:r>
-              <w:t xml:space="preserve">0.26</w:t>
-            </w:r>
-          </w:p>
-        </w:tc>
-        <w:tc>
-          <w:tcPr>
-            <w:tcW w:w="1337" w:type="dxa"/>
-          </w:tcPr>
-          <w:p>
-            <w:pPr>
-              <w:spacing w:after="0"/>
-              <w:jc w:val="right"/>
-            </w:pPr>
-            <w:r>
-              <w:t xml:space="preserve">4.80</w:t>
+              <w:t xml:space="preserve">0.85</w:t>
+            </w:r>
+          </w:p>
+        </w:tc>
+        <w:tc>
+          <w:tcPr>
+            <w:tcW w:w="1337" w:type="dxa"/>
+          </w:tcPr>
+          <w:p>
+            <w:pPr>
+              <w:spacing w:after="0"/>
+              <w:jc w:val="right"/>
+            </w:pPr>
+            <w:r>
+              <w:t xml:space="preserve">0.16</w:t>
+            </w:r>
+          </w:p>
+        </w:tc>
+        <w:tc>
+          <w:tcPr>
+            <w:tcW w:w="1337" w:type="dxa"/>
+          </w:tcPr>
+          <w:p>
+            <w:pPr>
+              <w:spacing w:after="0"/>
+              <w:jc w:val="right"/>
+            </w:pPr>
+            <w:r>
+              <w:t xml:space="preserve">5.46</w:t>
             </w:r>
           </w:p>
         </w:tc>
@@ -37004,21 +37004,21 @@
               <w:jc w:val="right"/>
             </w:pPr>
             <w:r>
-              <w:t xml:space="preserve">0.75</w:t>
-            </w:r>
-          </w:p>
-        </w:tc>
-        <w:tc>
-          <w:tcPr>
-            <w:tcW w:w="1337" w:type="dxa"/>
-          </w:tcPr>
-          <w:p>
-            <w:pPr>
-              <w:spacing w:after="0"/>
-              <w:jc w:val="right"/>
-            </w:pPr>
-            <w:r>
-              <w:t xml:space="preserve">1.78</w:t>
+              <w:t xml:space="preserve">0.55</w:t>
+            </w:r>
+          </w:p>
+        </w:tc>
+        <w:tc>
+          <w:tcPr>
+            <w:tcW w:w="1337" w:type="dxa"/>
+          </w:tcPr>
+          <w:p>
+            <w:pPr>
+              <w:spacing w:after="0"/>
+              <w:jc w:val="right"/>
+            </w:pPr>
+            <w:r>
+              <w:t xml:space="preserve">1.16</w:t>
             </w:r>
           </w:p>
         </w:tc>
@@ -37056,7 +37056,7 @@
               <w:jc w:val="right"/>
             </w:pPr>
             <w:r>
-              <w:t xml:space="preserve">-0.34</w:t>
+              <w:t xml:space="preserve">2.41</w:t>
             </w:r>
           </w:p>
         </w:tc>
@@ -37073,7 +37073,7 @@
               <w:jc w:val="right"/>
             </w:pPr>
             <w:r>
-              <w:t xml:space="preserve">1.28</w:t>
+              <w:t xml:space="preserve">0.92</w:t>
             </w:r>
           </w:p>
         </w:tc>
@@ -37090,7 +37090,7 @@
               <w:jc w:val="right"/>
             </w:pPr>
             <w:r>
-              <w:t xml:space="preserve">-0.27</w:t>
+              <w:t xml:space="preserve">2.62</w:t>
             </w:r>
           </w:p>
         </w:tc>
@@ -37107,7 +37107,7 @@
               <w:jc w:val="right"/>
             </w:pPr>
             <w:r>
-              <w:t xml:space="preserve">0.79</w:t>
+              <w:t xml:space="preserve">0.01</w:t>
             </w:r>
           </w:p>
         </w:tc>
@@ -37124,7 +37124,7 @@
               <w:jc w:val="right"/>
             </w:pPr>
             <w:r>
-              <w:t xml:space="preserve">-2.86</w:t>
+              <w:t xml:space="preserve">0.61</w:t>
             </w:r>
           </w:p>
         </w:tc>
@@ -37141,7 +37141,7 @@
               <w:jc w:val="right"/>
             </w:pPr>
             <w:r>
-              <w:t xml:space="preserve">2.17</w:t>
+              <w:t xml:space="preserve">4.22</w:t>
             </w:r>
           </w:p>
         </w:tc>
@@ -37594,77 +37594,77 @@
               <w:jc w:val="right"/>
             </w:pPr>
             <w:r>
-              <w:t xml:space="preserve">0.32</w:t>
-            </w:r>
-          </w:p>
-        </w:tc>
-        <w:tc>
-          <w:tcPr>
-            <w:tcW w:w="1337" w:type="dxa"/>
-          </w:tcPr>
-          <w:p>
-            <w:pPr>
-              <w:spacing w:after="0"/>
-              <w:jc w:val="right"/>
-            </w:pPr>
-            <w:r>
-              <w:t xml:space="preserve">0.49</w:t>
-            </w:r>
-          </w:p>
-        </w:tc>
-        <w:tc>
-          <w:tcPr>
-            <w:tcW w:w="1337" w:type="dxa"/>
-          </w:tcPr>
-          <w:p>
-            <w:pPr>
-              <w:spacing w:after="0"/>
-              <w:jc w:val="right"/>
-            </w:pPr>
-            <w:r>
-              <w:t xml:space="preserve">0.67</w:t>
-            </w:r>
-          </w:p>
-        </w:tc>
-        <w:tc>
-          <w:tcPr>
-            <w:tcW w:w="1337" w:type="dxa"/>
-          </w:tcPr>
-          <w:p>
-            <w:pPr>
-              <w:spacing w:after="0"/>
-              <w:jc w:val="right"/>
-            </w:pPr>
-            <w:r>
-              <w:t xml:space="preserve">0.51</w:t>
-            </w:r>
-          </w:p>
-        </w:tc>
-        <w:tc>
-          <w:tcPr>
-            <w:tcW w:w="1337" w:type="dxa"/>
-          </w:tcPr>
-          <w:p>
-            <w:pPr>
-              <w:spacing w:after="0"/>
-              <w:jc w:val="right"/>
-            </w:pPr>
-            <w:r>
-              <w:t xml:space="preserve">-0.63</w:t>
-            </w:r>
-          </w:p>
-        </w:tc>
-        <w:tc>
-          <w:tcPr>
-            <w:tcW w:w="1337" w:type="dxa"/>
-          </w:tcPr>
-          <w:p>
-            <w:pPr>
-              <w:spacing w:after="0"/>
-              <w:jc w:val="right"/>
-            </w:pPr>
-            <w:r>
-              <w:t xml:space="preserve">1.27</w:t>
+              <w:t xml:space="preserve">0.26</w:t>
+            </w:r>
+          </w:p>
+        </w:tc>
+        <w:tc>
+          <w:tcPr>
+            <w:tcW w:w="1337" w:type="dxa"/>
+          </w:tcPr>
+          <w:p>
+            <w:pPr>
+              <w:spacing w:after="0"/>
+              <w:jc w:val="right"/>
+            </w:pPr>
+            <w:r>
+              <w:t xml:space="preserve">0.44</w:t>
+            </w:r>
+          </w:p>
+        </w:tc>
+        <w:tc>
+          <w:tcPr>
+            <w:tcW w:w="1337" w:type="dxa"/>
+          </w:tcPr>
+          <w:p>
+            <w:pPr>
+              <w:spacing w:after="0"/>
+              <w:jc w:val="right"/>
+            </w:pPr>
+            <w:r>
+              <w:t xml:space="preserve">0.60</w:t>
+            </w:r>
+          </w:p>
+        </w:tc>
+        <w:tc>
+          <w:tcPr>
+            <w:tcW w:w="1337" w:type="dxa"/>
+          </w:tcPr>
+          <w:p>
+            <w:pPr>
+              <w:spacing w:after="0"/>
+              <w:jc w:val="right"/>
+            </w:pPr>
+            <w:r>
+              <w:t xml:space="preserve">0.55</w:t>
+            </w:r>
+          </w:p>
+        </w:tc>
+        <w:tc>
+          <w:tcPr>
+            <w:tcW w:w="1337" w:type="dxa"/>
+          </w:tcPr>
+          <w:p>
+            <w:pPr>
+              <w:spacing w:after="0"/>
+              <w:jc w:val="right"/>
+            </w:pPr>
+            <w:r>
+              <w:t xml:space="preserve">-0.59</w:t>
+            </w:r>
+          </w:p>
+        </w:tc>
+        <w:tc>
+          <w:tcPr>
+            <w:tcW w:w="1337" w:type="dxa"/>
+          </w:tcPr>
+          <w:p>
+            <w:pPr>
+              <w:spacing w:after="0"/>
+              <w:jc w:val="right"/>
+            </w:pPr>
+            <w:r>
+              <w:t xml:space="preserve">1.11</w:t>
             </w:r>
           </w:p>
         </w:tc>
@@ -37912,77 +37912,77 @@
               <w:jc w:val="right"/>
             </w:pPr>
             <w:r>
-              <w:t xml:space="preserve">0.05</w:t>
-            </w:r>
-          </w:p>
-        </w:tc>
-        <w:tc>
-          <w:tcPr>
-            <w:tcW w:w="1337" w:type="dxa"/>
-          </w:tcPr>
-          <w:p>
-            <w:pPr>
-              <w:spacing w:after="0"/>
-              <w:jc w:val="right"/>
-            </w:pPr>
-            <w:r>
-              <w:t xml:space="preserve">0.33</w:t>
-            </w:r>
-          </w:p>
-        </w:tc>
-        <w:tc>
-          <w:tcPr>
-            <w:tcW w:w="1337" w:type="dxa"/>
-          </w:tcPr>
-          <w:p>
-            <w:pPr>
-              <w:spacing w:after="0"/>
-              <w:jc w:val="right"/>
-            </w:pPr>
-            <w:r>
-              <w:t xml:space="preserve">0.15</w:t>
-            </w:r>
-          </w:p>
-        </w:tc>
-        <w:tc>
-          <w:tcPr>
-            <w:tcW w:w="1337" w:type="dxa"/>
-          </w:tcPr>
-          <w:p>
-            <w:pPr>
-              <w:spacing w:after="0"/>
-              <w:jc w:val="right"/>
-            </w:pPr>
-            <w:r>
-              <w:t xml:space="preserve">0.88</w:t>
-            </w:r>
-          </w:p>
-        </w:tc>
-        <w:tc>
-          <w:tcPr>
-            <w:tcW w:w="1337" w:type="dxa"/>
-          </w:tcPr>
-          <w:p>
-            <w:pPr>
-              <w:spacing w:after="0"/>
-              <w:jc w:val="right"/>
-            </w:pPr>
-            <w:r>
-              <w:t xml:space="preserve">-0.59</w:t>
-            </w:r>
-          </w:p>
-        </w:tc>
-        <w:tc>
-          <w:tcPr>
-            <w:tcW w:w="1337" w:type="dxa"/>
-          </w:tcPr>
-          <w:p>
-            <w:pPr>
-              <w:spacing w:after="0"/>
-              <w:jc w:val="right"/>
-            </w:pPr>
-            <w:r>
-              <w:t xml:space="preserve">0.69</w:t>
+              <w:t xml:space="preserve">0.02</w:t>
+            </w:r>
+          </w:p>
+        </w:tc>
+        <w:tc>
+          <w:tcPr>
+            <w:tcW w:w="1337" w:type="dxa"/>
+          </w:tcPr>
+          <w:p>
+            <w:pPr>
+              <w:spacing w:after="0"/>
+              <w:jc w:val="right"/>
+            </w:pPr>
+            <w:r>
+              <w:t xml:space="preserve">0.63</w:t>
+            </w:r>
+          </w:p>
+        </w:tc>
+        <w:tc>
+          <w:tcPr>
+            <w:tcW w:w="1337" w:type="dxa"/>
+          </w:tcPr>
+          <w:p>
+            <w:pPr>
+              <w:spacing w:after="0"/>
+              <w:jc w:val="right"/>
+            </w:pPr>
+            <w:r>
+              <w:t xml:space="preserve">0.04</w:t>
+            </w:r>
+          </w:p>
+        </w:tc>
+        <w:tc>
+          <w:tcPr>
+            <w:tcW w:w="1337" w:type="dxa"/>
+          </w:tcPr>
+          <w:p>
+            <w:pPr>
+              <w:spacing w:after="0"/>
+              <w:jc w:val="right"/>
+            </w:pPr>
+            <w:r>
+              <w:t xml:space="preserve">0.97</w:t>
+            </w:r>
+          </w:p>
+        </w:tc>
+        <w:tc>
+          <w:tcPr>
+            <w:tcW w:w="1337" w:type="dxa"/>
+          </w:tcPr>
+          <w:p>
+            <w:pPr>
+              <w:spacing w:after="0"/>
+              <w:jc w:val="right"/>
+            </w:pPr>
+            <w:r>
+              <w:t xml:space="preserve">-1.22</w:t>
+            </w:r>
+          </w:p>
+        </w:tc>
+        <w:tc>
+          <w:tcPr>
+            <w:tcW w:w="1337" w:type="dxa"/>
+          </w:tcPr>
+          <w:p>
+            <w:pPr>
+              <w:spacing w:after="0"/>
+              <w:jc w:val="right"/>
+            </w:pPr>
+            <w:r>
+              <w:t xml:space="preserve">1.27</w:t>
             </w:r>
           </w:p>
         </w:tc>
@@ -38018,77 +38018,77 @@
               <w:jc w:val="right"/>
             </w:pPr>
             <w:r>
-              <w:t xml:space="preserve">2.55</w:t>
-            </w:r>
-          </w:p>
-        </w:tc>
-        <w:tc>
-          <w:tcPr>
-            <w:tcW w:w="1337" w:type="dxa"/>
-          </w:tcPr>
-          <w:p>
-            <w:pPr>
-              <w:spacing w:after="0"/>
-              <w:jc w:val="right"/>
-            </w:pPr>
-            <w:r>
-              <w:t xml:space="preserve">0.56</w:t>
-            </w:r>
-          </w:p>
-        </w:tc>
-        <w:tc>
-          <w:tcPr>
-            <w:tcW w:w="1337" w:type="dxa"/>
-          </w:tcPr>
-          <w:p>
-            <w:pPr>
-              <w:spacing w:after="0"/>
-              <w:jc w:val="right"/>
-            </w:pPr>
-            <w:r>
-              <w:t xml:space="preserve">4.58</w:t>
-            </w:r>
-          </w:p>
-        </w:tc>
-        <w:tc>
-          <w:tcPr>
-            <w:tcW w:w="1337" w:type="dxa"/>
-          </w:tcPr>
-          <w:p>
-            <w:pPr>
-              <w:spacing w:after="0"/>
-              <w:jc w:val="right"/>
-            </w:pPr>
-            <w:r>
-              <w:t xml:space="preserve">0.00</w:t>
-            </w:r>
-          </w:p>
-        </w:tc>
-        <w:tc>
-          <w:tcPr>
-            <w:tcW w:w="1337" w:type="dxa"/>
-          </w:tcPr>
-          <w:p>
-            <w:pPr>
-              <w:spacing w:after="0"/>
-              <w:jc w:val="right"/>
-            </w:pPr>
-            <w:r>
-              <w:t xml:space="preserve">1.46</w:t>
-            </w:r>
-          </w:p>
-        </w:tc>
-        <w:tc>
-          <w:tcPr>
-            <w:tcW w:w="1337" w:type="dxa"/>
-          </w:tcPr>
-          <w:p>
-            <w:pPr>
-              <w:spacing w:after="0"/>
-              <w:jc w:val="right"/>
-            </w:pPr>
-            <w:r>
-              <w:t xml:space="preserve">3.64</w:t>
+              <w:t xml:space="preserve">3.15</w:t>
+            </w:r>
+          </w:p>
+        </w:tc>
+        <w:tc>
+          <w:tcPr>
+            <w:tcW w:w="1337" w:type="dxa"/>
+          </w:tcPr>
+          <w:p>
+            <w:pPr>
+              <w:spacing w:after="0"/>
+              <w:jc w:val="right"/>
+            </w:pPr>
+            <w:r>
+              <w:t xml:space="preserve">1.22</w:t>
+            </w:r>
+          </w:p>
+        </w:tc>
+        <w:tc>
+          <w:tcPr>
+            <w:tcW w:w="1337" w:type="dxa"/>
+          </w:tcPr>
+          <w:p>
+            <w:pPr>
+              <w:spacing w:after="0"/>
+              <w:jc w:val="right"/>
+            </w:pPr>
+            <w:r>
+              <w:t xml:space="preserve">2.57</w:t>
+            </w:r>
+          </w:p>
+        </w:tc>
+        <w:tc>
+          <w:tcPr>
+            <w:tcW w:w="1337" w:type="dxa"/>
+          </w:tcPr>
+          <w:p>
+            <w:pPr>
+              <w:spacing w:after="0"/>
+              <w:jc w:val="right"/>
+            </w:pPr>
+            <w:r>
+              <w:t xml:space="preserve">0.01</w:t>
+            </w:r>
+          </w:p>
+        </w:tc>
+        <w:tc>
+          <w:tcPr>
+            <w:tcW w:w="1337" w:type="dxa"/>
+          </w:tcPr>
+          <w:p>
+            <w:pPr>
+              <w:spacing w:after="0"/>
+              <w:jc w:val="right"/>
+            </w:pPr>
+            <w:r>
+              <w:t xml:space="preserve">0.75</w:t>
+            </w:r>
+          </w:p>
+        </w:tc>
+        <w:tc>
+          <w:tcPr>
+            <w:tcW w:w="1337" w:type="dxa"/>
+          </w:tcPr>
+          <w:p>
+            <w:pPr>
+              <w:spacing w:after="0"/>
+              <w:jc w:val="right"/>
+            </w:pPr>
+            <w:r>
+              <w:t xml:space="preserve">5.55</w:t>
             </w:r>
           </w:p>
         </w:tc>
@@ -38124,77 +38124,77 @@
               <w:jc w:val="right"/>
             </w:pPr>
             <w:r>
-              <w:t xml:space="preserve">0.25</w:t>
-            </w:r>
-          </w:p>
-        </w:tc>
-        <w:tc>
-          <w:tcPr>
-            <w:tcW w:w="1337" w:type="dxa"/>
-          </w:tcPr>
-          <w:p>
-            <w:pPr>
-              <w:spacing w:after="0"/>
-              <w:jc w:val="right"/>
-            </w:pPr>
-            <w:r>
-              <w:t xml:space="preserve">0.53</w:t>
-            </w:r>
-          </w:p>
-        </w:tc>
-        <w:tc>
-          <w:tcPr>
-            <w:tcW w:w="1337" w:type="dxa"/>
-          </w:tcPr>
-          <w:p>
-            <w:pPr>
-              <w:spacing w:after="0"/>
-              <w:jc w:val="right"/>
-            </w:pPr>
-            <w:r>
-              <w:t xml:space="preserve">0.48</w:t>
-            </w:r>
-          </w:p>
-        </w:tc>
-        <w:tc>
-          <w:tcPr>
-            <w:tcW w:w="1337" w:type="dxa"/>
-          </w:tcPr>
-          <w:p>
-            <w:pPr>
-              <w:spacing w:after="0"/>
-              <w:jc w:val="right"/>
-            </w:pPr>
-            <w:r>
-              <w:t xml:space="preserve">0.63</w:t>
-            </w:r>
-          </w:p>
-        </w:tc>
-        <w:tc>
-          <w:tcPr>
-            <w:tcW w:w="1337" w:type="dxa"/>
-          </w:tcPr>
-          <w:p>
-            <w:pPr>
-              <w:spacing w:after="0"/>
-              <w:jc w:val="right"/>
-            </w:pPr>
-            <w:r>
-              <w:t xml:space="preserve">-0.78</w:t>
-            </w:r>
-          </w:p>
-        </w:tc>
-        <w:tc>
-          <w:tcPr>
-            <w:tcW w:w="1337" w:type="dxa"/>
-          </w:tcPr>
-          <w:p>
-            <w:pPr>
-              <w:spacing w:after="0"/>
-              <w:jc w:val="right"/>
-            </w:pPr>
-            <w:r>
-              <w:t xml:space="preserve">1.29</w:t>
+              <w:t xml:space="preserve">0.27</w:t>
+            </w:r>
+          </w:p>
+        </w:tc>
+        <w:tc>
+          <w:tcPr>
+            <w:tcW w:w="1337" w:type="dxa"/>
+          </w:tcPr>
+          <w:p>
+            <w:pPr>
+              <w:spacing w:after="0"/>
+              <w:jc w:val="right"/>
+            </w:pPr>
+            <w:r>
+              <w:t xml:space="preserve">0.60</w:t>
+            </w:r>
+          </w:p>
+        </w:tc>
+        <w:tc>
+          <w:tcPr>
+            <w:tcW w:w="1337" w:type="dxa"/>
+          </w:tcPr>
+          <w:p>
+            <w:pPr>
+              <w:spacing w:after="0"/>
+              <w:jc w:val="right"/>
+            </w:pPr>
+            <w:r>
+              <w:t xml:space="preserve">0.44</w:t>
+            </w:r>
+          </w:p>
+        </w:tc>
+        <w:tc>
+          <w:tcPr>
+            <w:tcW w:w="1337" w:type="dxa"/>
+          </w:tcPr>
+          <w:p>
+            <w:pPr>
+              <w:spacing w:after="0"/>
+              <w:jc w:val="right"/>
+            </w:pPr>
+            <w:r>
+              <w:t xml:space="preserve">0.66</w:t>
+            </w:r>
+          </w:p>
+        </w:tc>
+        <w:tc>
+          <w:tcPr>
+            <w:tcW w:w="1337" w:type="dxa"/>
+          </w:tcPr>
+          <w:p>
+            <w:pPr>
+              <w:spacing w:after="0"/>
+              <w:jc w:val="right"/>
+            </w:pPr>
+            <w:r>
+              <w:t xml:space="preserve">-0.91</w:t>
+            </w:r>
+          </w:p>
+        </w:tc>
+        <w:tc>
+          <w:tcPr>
+            <w:tcW w:w="1337" w:type="dxa"/>
+          </w:tcPr>
+          <w:p>
+            <w:pPr>
+              <w:spacing w:after="0"/>
+              <w:jc w:val="right"/>
+            </w:pPr>
+            <w:r>
+              <w:t xml:space="preserve">1.45</w:t>
             </w:r>
           </w:p>
         </w:tc>
@@ -38230,77 +38230,77 @@
               <w:jc w:val="right"/>
             </w:pPr>
             <w:r>
-              <w:t xml:space="preserve">0.91</w:t>
-            </w:r>
-          </w:p>
-        </w:tc>
-        <w:tc>
-          <w:tcPr>
-            <w:tcW w:w="1337" w:type="dxa"/>
-          </w:tcPr>
-          <w:p>
-            <w:pPr>
-              <w:spacing w:after="0"/>
-              <w:jc w:val="right"/>
-            </w:pPr>
-            <w:r>
-              <w:t xml:space="preserve">0.25</w:t>
-            </w:r>
-          </w:p>
-        </w:tc>
-        <w:tc>
-          <w:tcPr>
-            <w:tcW w:w="1337" w:type="dxa"/>
-          </w:tcPr>
-          <w:p>
-            <w:pPr>
-              <w:spacing w:after="0"/>
-              <w:jc w:val="right"/>
-            </w:pPr>
-            <w:r>
-              <w:t xml:space="preserve">3.69</w:t>
-            </w:r>
-          </w:p>
-        </w:tc>
-        <w:tc>
-          <w:tcPr>
-            <w:tcW w:w="1337" w:type="dxa"/>
-          </w:tcPr>
-          <w:p>
-            <w:pPr>
-              <w:spacing w:after="0"/>
-              <w:jc w:val="right"/>
-            </w:pPr>
-            <w:r>
-              <w:t xml:space="preserve">0.00</w:t>
-            </w:r>
-          </w:p>
-        </w:tc>
-        <w:tc>
-          <w:tcPr>
-            <w:tcW w:w="1337" w:type="dxa"/>
-          </w:tcPr>
-          <w:p>
-            <w:pPr>
-              <w:spacing w:after="0"/>
-              <w:jc w:val="right"/>
-            </w:pPr>
-            <w:r>
-              <w:t xml:space="preserve">0.43</w:t>
-            </w:r>
-          </w:p>
-        </w:tc>
-        <w:tc>
-          <w:tcPr>
-            <w:tcW w:w="1337" w:type="dxa"/>
-          </w:tcPr>
-          <w:p>
-            <w:pPr>
-              <w:spacing w:after="0"/>
-              <w:jc w:val="right"/>
-            </w:pPr>
-            <w:r>
-              <w:t xml:space="preserve">1.40</w:t>
+              <w:t xml:space="preserve">1.09</w:t>
+            </w:r>
+          </w:p>
+        </w:tc>
+        <w:tc>
+          <w:tcPr>
+            <w:tcW w:w="1337" w:type="dxa"/>
+          </w:tcPr>
+          <w:p>
+            <w:pPr>
+              <w:spacing w:after="0"/>
+              <w:jc w:val="right"/>
+            </w:pPr>
+            <w:r>
+              <w:t xml:space="preserve">0.57</w:t>
+            </w:r>
+          </w:p>
+        </w:tc>
+        <w:tc>
+          <w:tcPr>
+            <w:tcW w:w="1337" w:type="dxa"/>
+          </w:tcPr>
+          <w:p>
+            <w:pPr>
+              <w:spacing w:after="0"/>
+              <w:jc w:val="right"/>
+            </w:pPr>
+            <w:r>
+              <w:t xml:space="preserve">1.92</w:t>
+            </w:r>
+          </w:p>
+        </w:tc>
+        <w:tc>
+          <w:tcPr>
+            <w:tcW w:w="1337" w:type="dxa"/>
+          </w:tcPr>
+          <w:p>
+            <w:pPr>
+              <w:spacing w:after="0"/>
+              <w:jc w:val="right"/>
+            </w:pPr>
+            <w:r>
+              <w:t xml:space="preserve">0.06</w:t>
+            </w:r>
+          </w:p>
+        </w:tc>
+        <w:tc>
+          <w:tcPr>
+            <w:tcW w:w="1337" w:type="dxa"/>
+          </w:tcPr>
+          <w:p>
+            <w:pPr>
+              <w:spacing w:after="0"/>
+              <w:jc w:val="right"/>
+            </w:pPr>
+            <w:r>
+              <w:t xml:space="preserve">-0.02</w:t>
+            </w:r>
+          </w:p>
+        </w:tc>
+        <w:tc>
+          <w:tcPr>
+            <w:tcW w:w="1337" w:type="dxa"/>
+          </w:tcPr>
+          <w:p>
+            <w:pPr>
+              <w:spacing w:after="0"/>
+              <w:jc w:val="right"/>
+            </w:pPr>
+            <w:r>
+              <w:t xml:space="preserve">2.21</w:t>
             </w:r>
           </w:p>
         </w:tc>
@@ -38442,35 +38442,35 @@
               <w:jc w:val="right"/>
             </w:pPr>
             <w:r>
-              <w:t xml:space="preserve">-16.38</w:t>
-            </w:r>
-          </w:p>
-        </w:tc>
-        <w:tc>
-          <w:tcPr>
-            <w:tcW w:w="1337" w:type="dxa"/>
-          </w:tcPr>
-          <w:p>
-            <w:pPr>
-              <w:spacing w:after="0"/>
-              <w:jc w:val="right"/>
-            </w:pPr>
-            <w:r>
-              <w:t xml:space="preserve">4.66</w:t>
-            </w:r>
-          </w:p>
-        </w:tc>
-        <w:tc>
-          <w:tcPr>
-            <w:tcW w:w="1337" w:type="dxa"/>
-          </w:tcPr>
-          <w:p>
-            <w:pPr>
-              <w:spacing w:after="0"/>
-              <w:jc w:val="right"/>
-            </w:pPr>
-            <w:r>
-              <w:t xml:space="preserve">-3.52</w:t>
+              <w:t xml:space="preserve">-23.10</w:t>
+            </w:r>
+          </w:p>
+        </w:tc>
+        <w:tc>
+          <w:tcPr>
+            <w:tcW w:w="1337" w:type="dxa"/>
+          </w:tcPr>
+          <w:p>
+            <w:pPr>
+              <w:spacing w:after="0"/>
+              <w:jc w:val="right"/>
+            </w:pPr>
+            <w:r>
+              <w:t xml:space="preserve">8.08</w:t>
+            </w:r>
+          </w:p>
+        </w:tc>
+        <w:tc>
+          <w:tcPr>
+            <w:tcW w:w="1337" w:type="dxa"/>
+          </w:tcPr>
+          <w:p>
+            <w:pPr>
+              <w:spacing w:after="0"/>
+              <w:jc w:val="right"/>
+            </w:pPr>
+            <w:r>
+              <w:t xml:space="preserve">-2.86</w:t>
             </w:r>
           </w:p>
         </w:tc>
@@ -38498,21 +38498,21 @@
               <w:jc w:val="right"/>
             </w:pPr>
             <w:r>
-              <w:t xml:space="preserve">-25.51</w:t>
-            </w:r>
-          </w:p>
-        </w:tc>
-        <w:tc>
-          <w:tcPr>
-            <w:tcW w:w="1337" w:type="dxa"/>
-          </w:tcPr>
-          <w:p>
-            <w:pPr>
-              <w:spacing w:after="0"/>
-              <w:jc w:val="right"/>
-            </w:pPr>
-            <w:r>
-              <w:t xml:space="preserve">-7.25</w:t>
+              <w:t xml:space="preserve">-38.94</w:t>
+            </w:r>
+          </w:p>
+        </w:tc>
+        <w:tc>
+          <w:tcPr>
+            <w:tcW w:w="1337" w:type="dxa"/>
+          </w:tcPr>
+          <w:p>
+            <w:pPr>
+              <w:spacing w:after="0"/>
+              <w:jc w:val="right"/>
+            </w:pPr>
+            <w:r>
+              <w:t xml:space="preserve">-7.26</w:t>
             </w:r>
           </w:p>
         </w:tc>
@@ -38760,77 +38760,77 @@
               <w:jc w:val="right"/>
             </w:pPr>
             <w:r>
-              <w:t xml:space="preserve">0.43</w:t>
-            </w:r>
-          </w:p>
-        </w:tc>
-        <w:tc>
-          <w:tcPr>
-            <w:tcW w:w="1337" w:type="dxa"/>
-          </w:tcPr>
-          <w:p>
-            <w:pPr>
-              <w:spacing w:after="0"/>
-              <w:jc w:val="right"/>
-            </w:pPr>
-            <w:r>
-              <w:t xml:space="preserve">0.23</w:t>
-            </w:r>
-          </w:p>
-        </w:tc>
-        <w:tc>
-          <w:tcPr>
-            <w:tcW w:w="1337" w:type="dxa"/>
-          </w:tcPr>
-          <w:p>
-            <w:pPr>
-              <w:spacing w:after="0"/>
-              <w:jc w:val="right"/>
-            </w:pPr>
-            <w:r>
-              <w:t xml:space="preserve">1.88</w:t>
-            </w:r>
-          </w:p>
-        </w:tc>
-        <w:tc>
-          <w:tcPr>
-            <w:tcW w:w="1337" w:type="dxa"/>
-          </w:tcPr>
-          <w:p>
-            <w:pPr>
-              <w:spacing w:after="0"/>
-              <w:jc w:val="right"/>
-            </w:pPr>
-            <w:r>
-              <w:t xml:space="preserve">0.06</w:t>
-            </w:r>
-          </w:p>
-        </w:tc>
-        <w:tc>
-          <w:tcPr>
-            <w:tcW w:w="1337" w:type="dxa"/>
-          </w:tcPr>
-          <w:p>
-            <w:pPr>
-              <w:spacing w:after="0"/>
-              <w:jc w:val="right"/>
-            </w:pPr>
-            <w:r>
-              <w:t xml:space="preserve">-0.02</w:t>
-            </w:r>
-          </w:p>
-        </w:tc>
-        <w:tc>
-          <w:tcPr>
-            <w:tcW w:w="1337" w:type="dxa"/>
-          </w:tcPr>
-          <w:p>
-            <w:pPr>
-              <w:spacing w:after="0"/>
-              <w:jc w:val="right"/>
-            </w:pPr>
-            <w:r>
-              <w:t xml:space="preserve">0.89</w:t>
+              <w:t xml:space="preserve">0.58</w:t>
+            </w:r>
+          </w:p>
+        </w:tc>
+        <w:tc>
+          <w:tcPr>
+            <w:tcW w:w="1337" w:type="dxa"/>
+          </w:tcPr>
+          <w:p>
+            <w:pPr>
+              <w:spacing w:after="0"/>
+              <w:jc w:val="right"/>
+            </w:pPr>
+            <w:r>
+              <w:t xml:space="preserve">0.45</w:t>
+            </w:r>
+          </w:p>
+        </w:tc>
+        <w:tc>
+          <w:tcPr>
+            <w:tcW w:w="1337" w:type="dxa"/>
+          </w:tcPr>
+          <w:p>
+            <w:pPr>
+              <w:spacing w:after="0"/>
+              <w:jc w:val="right"/>
+            </w:pPr>
+            <w:r>
+              <w:t xml:space="preserve">1.27</w:t>
+            </w:r>
+          </w:p>
+        </w:tc>
+        <w:tc>
+          <w:tcPr>
+            <w:tcW w:w="1337" w:type="dxa"/>
+          </w:tcPr>
+          <w:p>
+            <w:pPr>
+              <w:spacing w:after="0"/>
+              <w:jc w:val="right"/>
+            </w:pPr>
+            <w:r>
+              <w:t xml:space="preserve">0.20</w:t>
+            </w:r>
+          </w:p>
+        </w:tc>
+        <w:tc>
+          <w:tcPr>
+            <w:tcW w:w="1337" w:type="dxa"/>
+          </w:tcPr>
+          <w:p>
+            <w:pPr>
+              <w:spacing w:after="0"/>
+              <w:jc w:val="right"/>
+            </w:pPr>
+            <w:r>
+              <w:t xml:space="preserve">-0.31</w:t>
+            </w:r>
+          </w:p>
+        </w:tc>
+        <w:tc>
+          <w:tcPr>
+            <w:tcW w:w="1337" w:type="dxa"/>
+          </w:tcPr>
+          <w:p>
+            <w:pPr>
+              <w:spacing w:after="0"/>
+              <w:jc w:val="right"/>
+            </w:pPr>
+            <w:r>
+              <w:t xml:space="preserve">1.46</w:t>
             </w:r>
           </w:p>
         </w:tc>
@@ -39186,7 +39186,7 @@
               <w:jc w:val="right"/>
             </w:pPr>
             <w:r>
-              <w:t xml:space="preserve">3.21</w:t>
+              <w:t xml:space="preserve">3.84</w:t>
             </w:r>
           </w:p>
         </w:tc>
@@ -39203,7 +39203,7 @@
               <w:jc w:val="right"/>
             </w:pPr>
             <w:r>
-              <w:t xml:space="preserve">0.39</w:t>
+              <w:t xml:space="preserve">0.54</w:t>
             </w:r>
           </w:p>
         </w:tc>
@@ -39220,7 +39220,7 @@
               <w:jc w:val="right"/>
             </w:pPr>
             <w:r>
-              <w:t xml:space="preserve">8.19</w:t>
+              <w:t xml:space="preserve">7.08</w:t>
             </w:r>
           </w:p>
         </w:tc>
@@ -39254,7 +39254,7 @@
               <w:jc w:val="right"/>
             </w:pPr>
             <w:r>
-              <w:t xml:space="preserve">2.44</w:t>
+              <w:t xml:space="preserve">2.77</w:t>
             </w:r>
           </w:p>
         </w:tc>
@@ -39271,7 +39271,7 @@
               <w:jc w:val="right"/>
             </w:pPr>
             <w:r>
-              <w:t xml:space="preserve">3.98</w:t>
+              <w:t xml:space="preserve">4.90</w:t>
             </w:r>
           </w:p>
         </w:tc>
@@ -39724,7 +39724,7 @@
               <w:jc w:val="right"/>
             </w:pPr>
             <w:r>
-              <w:t xml:space="preserve">0.04</w:t>
+              <w:t xml:space="preserve">-0.43</w:t>
             </w:r>
           </w:p>
         </w:tc>
@@ -39752,49 +39752,49 @@
               <w:jc w:val="right"/>
             </w:pPr>
             <w:r>
-              <w:t xml:space="preserve">0.80</w:t>
-            </w:r>
-          </w:p>
-        </w:tc>
-        <w:tc>
-          <w:tcPr>
-            <w:tcW w:w="1337" w:type="dxa"/>
-          </w:tcPr>
-          <w:p>
-            <w:pPr>
-              <w:spacing w:after="0"/>
-              <w:jc w:val="right"/>
-            </w:pPr>
-            <w:r>
-              <w:t xml:space="preserve">0.43</w:t>
-            </w:r>
-          </w:p>
-        </w:tc>
-        <w:tc>
-          <w:tcPr>
-            <w:tcW w:w="1337" w:type="dxa"/>
-          </w:tcPr>
-          <w:p>
-            <w:pPr>
-              <w:spacing w:after="0"/>
-              <w:jc w:val="right"/>
-            </w:pPr>
-            <w:r>
-              <w:t xml:space="preserve">-0.06</w:t>
-            </w:r>
-          </w:p>
-        </w:tc>
-        <w:tc>
-          <w:tcPr>
-            <w:tcW w:w="1337" w:type="dxa"/>
-          </w:tcPr>
-          <w:p>
-            <w:pPr>
-              <w:spacing w:after="0"/>
-              <w:jc w:val="right"/>
-            </w:pPr>
-            <w:r>
-              <w:t xml:space="preserve">0.14</w:t>
+              <w:t xml:space="preserve">-8.48</w:t>
+            </w:r>
+          </w:p>
+        </w:tc>
+        <w:tc>
+          <w:tcPr>
+            <w:tcW w:w="1337" w:type="dxa"/>
+          </w:tcPr>
+          <w:p>
+            <w:pPr>
+              <w:spacing w:after="0"/>
+              <w:jc w:val="right"/>
+            </w:pPr>
+            <w:r>
+              <w:t xml:space="preserve">0.00</w:t>
+            </w:r>
+          </w:p>
+        </w:tc>
+        <w:tc>
+          <w:tcPr>
+            <w:tcW w:w="1337" w:type="dxa"/>
+          </w:tcPr>
+          <w:p>
+            <w:pPr>
+              <w:spacing w:after="0"/>
+              <w:jc w:val="right"/>
+            </w:pPr>
+            <w:r>
+              <w:t xml:space="preserve">-0.53</w:t>
+            </w:r>
+          </w:p>
+        </w:tc>
+        <w:tc>
+          <w:tcPr>
+            <w:tcW w:w="1337" w:type="dxa"/>
+          </w:tcPr>
+          <w:p>
+            <w:pPr>
+              <w:spacing w:after="0"/>
+              <w:jc w:val="right"/>
+            </w:pPr>
+            <w:r>
+              <w:t xml:space="preserve">-0.33</w:t>
             </w:r>
           </w:p>
         </w:tc>
@@ -40042,77 +40042,77 @@
               <w:jc w:val="right"/>
             </w:pPr>
             <w:r>
-              <w:t xml:space="preserve">2.49</w:t>
-            </w:r>
-          </w:p>
-        </w:tc>
-        <w:tc>
-          <w:tcPr>
-            <w:tcW w:w="1337" w:type="dxa"/>
-          </w:tcPr>
-          <w:p>
-            <w:pPr>
-              <w:spacing w:after="0"/>
-              <w:jc w:val="right"/>
-            </w:pPr>
-            <w:r>
-              <w:t xml:space="preserve">1.68</w:t>
-            </w:r>
-          </w:p>
-        </w:tc>
-        <w:tc>
-          <w:tcPr>
-            <w:tcW w:w="1337" w:type="dxa"/>
-          </w:tcPr>
-          <w:p>
-            <w:pPr>
-              <w:spacing w:after="0"/>
-              <w:jc w:val="right"/>
-            </w:pPr>
-            <w:r>
-              <w:t xml:space="preserve">1.48</w:t>
-            </w:r>
-          </w:p>
-        </w:tc>
-        <w:tc>
-          <w:tcPr>
-            <w:tcW w:w="1337" w:type="dxa"/>
-          </w:tcPr>
-          <w:p>
-            <w:pPr>
-              <w:spacing w:after="0"/>
-              <w:jc w:val="right"/>
-            </w:pPr>
-            <w:r>
-              <w:t xml:space="preserve">0.14</w:t>
-            </w:r>
-          </w:p>
-        </w:tc>
-        <w:tc>
-          <w:tcPr>
-            <w:tcW w:w="1337" w:type="dxa"/>
-          </w:tcPr>
-          <w:p>
-            <w:pPr>
-              <w:spacing w:after="0"/>
-              <w:jc w:val="right"/>
-            </w:pPr>
-            <w:r>
-              <w:t xml:space="preserve">-0.80</w:t>
-            </w:r>
-          </w:p>
-        </w:tc>
-        <w:tc>
-          <w:tcPr>
-            <w:tcW w:w="1337" w:type="dxa"/>
-          </w:tcPr>
-          <w:p>
-            <w:pPr>
-              <w:spacing w:after="0"/>
-              <w:jc w:val="right"/>
-            </w:pPr>
-            <w:r>
-              <w:t xml:space="preserve">5.78</w:t>
+              <w:t xml:space="preserve">-0.13</w:t>
+            </w:r>
+          </w:p>
+        </w:tc>
+        <w:tc>
+          <w:tcPr>
+            <w:tcW w:w="1337" w:type="dxa"/>
+          </w:tcPr>
+          <w:p>
+            <w:pPr>
+              <w:spacing w:after="0"/>
+              <w:jc w:val="right"/>
+            </w:pPr>
+            <w:r>
+              <w:t xml:space="preserve">1.04</w:t>
+            </w:r>
+          </w:p>
+        </w:tc>
+        <w:tc>
+          <w:tcPr>
+            <w:tcW w:w="1337" w:type="dxa"/>
+          </w:tcPr>
+          <w:p>
+            <w:pPr>
+              <w:spacing w:after="0"/>
+              <w:jc w:val="right"/>
+            </w:pPr>
+            <w:r>
+              <w:t xml:space="preserve">-0.13</w:t>
+            </w:r>
+          </w:p>
+        </w:tc>
+        <w:tc>
+          <w:tcPr>
+            <w:tcW w:w="1337" w:type="dxa"/>
+          </w:tcPr>
+          <w:p>
+            <w:pPr>
+              <w:spacing w:after="0"/>
+              <w:jc w:val="right"/>
+            </w:pPr>
+            <w:r>
+              <w:t xml:space="preserve">0.90</w:t>
+            </w:r>
+          </w:p>
+        </w:tc>
+        <w:tc>
+          <w:tcPr>
+            <w:tcW w:w="1337" w:type="dxa"/>
+          </w:tcPr>
+          <w:p>
+            <w:pPr>
+              <w:spacing w:after="0"/>
+              <w:jc w:val="right"/>
+            </w:pPr>
+            <w:r>
+              <w:t xml:space="preserve">-2.18</w:t>
+            </w:r>
+          </w:p>
+        </w:tc>
+        <w:tc>
+          <w:tcPr>
+            <w:tcW w:w="1337" w:type="dxa"/>
+          </w:tcPr>
+          <w:p>
+            <w:pPr>
+              <w:spacing w:after="0"/>
+              <w:jc w:val="right"/>
+            </w:pPr>
+            <w:r>
+              <w:t xml:space="preserve">1.91</w:t>
             </w:r>
           </w:p>
         </w:tc>
@@ -40148,77 +40148,77 @@
               <w:jc w:val="right"/>
             </w:pPr>
             <w:r>
-              <w:t xml:space="preserve">1.90</w:t>
-            </w:r>
-          </w:p>
-        </w:tc>
-        <w:tc>
-          <w:tcPr>
-            <w:tcW w:w="1337" w:type="dxa"/>
-          </w:tcPr>
-          <w:p>
-            <w:pPr>
-              <w:spacing w:after="0"/>
-              <w:jc w:val="right"/>
-            </w:pPr>
-            <w:r>
-              <w:t xml:space="preserve">1.56</w:t>
-            </w:r>
-          </w:p>
-        </w:tc>
-        <w:tc>
-          <w:tcPr>
-            <w:tcW w:w="1337" w:type="dxa"/>
-          </w:tcPr>
-          <w:p>
-            <w:pPr>
-              <w:spacing w:after="0"/>
-              <w:jc w:val="right"/>
-            </w:pPr>
-            <w:r>
-              <w:t xml:space="preserve">1.22</w:t>
-            </w:r>
-          </w:p>
-        </w:tc>
-        <w:tc>
-          <w:tcPr>
-            <w:tcW w:w="1337" w:type="dxa"/>
-          </w:tcPr>
-          <w:p>
-            <w:pPr>
-              <w:spacing w:after="0"/>
-              <w:jc w:val="right"/>
-            </w:pPr>
-            <w:r>
-              <w:t xml:space="preserve">0.22</w:t>
-            </w:r>
-          </w:p>
-        </w:tc>
-        <w:tc>
-          <w:tcPr>
-            <w:tcW w:w="1337" w:type="dxa"/>
-          </w:tcPr>
-          <w:p>
-            <w:pPr>
-              <w:spacing w:after="0"/>
-              <w:jc w:val="right"/>
-            </w:pPr>
-            <w:r>
-              <w:t xml:space="preserve">-1.16</w:t>
-            </w:r>
-          </w:p>
-        </w:tc>
-        <w:tc>
-          <w:tcPr>
-            <w:tcW w:w="1337" w:type="dxa"/>
-          </w:tcPr>
-          <w:p>
-            <w:pPr>
-              <w:spacing w:after="0"/>
-              <w:jc w:val="right"/>
-            </w:pPr>
-            <w:r>
-              <w:t xml:space="preserve">4.97</w:t>
+              <w:t xml:space="preserve">-0.09</w:t>
+            </w:r>
+          </w:p>
+        </w:tc>
+        <w:tc>
+          <w:tcPr>
+            <w:tcW w:w="1337" w:type="dxa"/>
+          </w:tcPr>
+          <w:p>
+            <w:pPr>
+              <w:spacing w:after="0"/>
+              <w:jc w:val="right"/>
+            </w:pPr>
+            <w:r>
+              <w:t xml:space="preserve">1.28</w:t>
+            </w:r>
+          </w:p>
+        </w:tc>
+        <w:tc>
+          <w:tcPr>
+            <w:tcW w:w="1337" w:type="dxa"/>
+          </w:tcPr>
+          <w:p>
+            <w:pPr>
+              <w:spacing w:after="0"/>
+              <w:jc w:val="right"/>
+            </w:pPr>
+            <w:r>
+              <w:t xml:space="preserve">-0.07</w:t>
+            </w:r>
+          </w:p>
+        </w:tc>
+        <w:tc>
+          <w:tcPr>
+            <w:tcW w:w="1337" w:type="dxa"/>
+          </w:tcPr>
+          <w:p>
+            <w:pPr>
+              <w:spacing w:after="0"/>
+              <w:jc w:val="right"/>
+            </w:pPr>
+            <w:r>
+              <w:t xml:space="preserve">0.94</w:t>
+            </w:r>
+          </w:p>
+        </w:tc>
+        <w:tc>
+          <w:tcPr>
+            <w:tcW w:w="1337" w:type="dxa"/>
+          </w:tcPr>
+          <w:p>
+            <w:pPr>
+              <w:spacing w:after="0"/>
+              <w:jc w:val="right"/>
+            </w:pPr>
+            <w:r>
+              <w:t xml:space="preserve">-2.61</w:t>
+            </w:r>
+          </w:p>
+        </w:tc>
+        <w:tc>
+          <w:tcPr>
+            <w:tcW w:w="1337" w:type="dxa"/>
+          </w:tcPr>
+          <w:p>
+            <w:pPr>
+              <w:spacing w:after="0"/>
+              <w:jc w:val="right"/>
+            </w:pPr>
+            <w:r>
+              <w:t xml:space="preserve">2.42</w:t>
             </w:r>
           </w:p>
         </w:tc>
@@ -40254,77 +40254,77 @@
               <w:jc w:val="right"/>
             </w:pPr>
             <w:r>
-              <w:t xml:space="preserve">2.15</w:t>
-            </w:r>
-          </w:p>
-        </w:tc>
-        <w:tc>
-          <w:tcPr>
-            <w:tcW w:w="1337" w:type="dxa"/>
-          </w:tcPr>
-          <w:p>
-            <w:pPr>
-              <w:spacing w:after="0"/>
-              <w:jc w:val="right"/>
-            </w:pPr>
-            <w:r>
-              <w:t xml:space="preserve">1.78</w:t>
-            </w:r>
-          </w:p>
-        </w:tc>
-        <w:tc>
-          <w:tcPr>
-            <w:tcW w:w="1337" w:type="dxa"/>
-          </w:tcPr>
-          <w:p>
-            <w:pPr>
-              <w:spacing w:after="0"/>
-              <w:jc w:val="right"/>
-            </w:pPr>
-            <w:r>
-              <w:t xml:space="preserve">1.21</w:t>
-            </w:r>
-          </w:p>
-        </w:tc>
-        <w:tc>
-          <w:tcPr>
-            <w:tcW w:w="1337" w:type="dxa"/>
-          </w:tcPr>
-          <w:p>
-            <w:pPr>
-              <w:spacing w:after="0"/>
-              <w:jc w:val="right"/>
-            </w:pPr>
-            <w:r>
-              <w:t xml:space="preserve">0.23</w:t>
-            </w:r>
-          </w:p>
-        </w:tc>
-        <w:tc>
-          <w:tcPr>
-            <w:tcW w:w="1337" w:type="dxa"/>
-          </w:tcPr>
-          <w:p>
-            <w:pPr>
-              <w:spacing w:after="0"/>
-              <w:jc w:val="right"/>
-            </w:pPr>
-            <w:r>
-              <w:t xml:space="preserve">-1.34</w:t>
-            </w:r>
-          </w:p>
-        </w:tc>
-        <w:tc>
-          <w:tcPr>
-            <w:tcW w:w="1337" w:type="dxa"/>
-          </w:tcPr>
-          <w:p>
-            <w:pPr>
-              <w:spacing w:after="0"/>
-              <w:jc w:val="right"/>
-            </w:pPr>
-            <w:r>
-              <w:t xml:space="preserve">5.64</w:t>
+              <w:t xml:space="preserve">-0.02</w:t>
+            </w:r>
+          </w:p>
+        </w:tc>
+        <w:tc>
+          <w:tcPr>
+            <w:tcW w:w="1337" w:type="dxa"/>
+          </w:tcPr>
+          <w:p>
+            <w:pPr>
+              <w:spacing w:after="0"/>
+              <w:jc w:val="right"/>
+            </w:pPr>
+            <w:r>
+              <w:t xml:space="preserve">1.11</w:t>
+            </w:r>
+          </w:p>
+        </w:tc>
+        <w:tc>
+          <w:tcPr>
+            <w:tcW w:w="1337" w:type="dxa"/>
+          </w:tcPr>
+          <w:p>
+            <w:pPr>
+              <w:spacing w:after="0"/>
+              <w:jc w:val="right"/>
+            </w:pPr>
+            <w:r>
+              <w:t xml:space="preserve">-0.02</w:t>
+            </w:r>
+          </w:p>
+        </w:tc>
+        <w:tc>
+          <w:tcPr>
+            <w:tcW w:w="1337" w:type="dxa"/>
+          </w:tcPr>
+          <w:p>
+            <w:pPr>
+              <w:spacing w:after="0"/>
+              <w:jc w:val="right"/>
+            </w:pPr>
+            <w:r>
+              <w:t xml:space="preserve">0.99</w:t>
+            </w:r>
+          </w:p>
+        </w:tc>
+        <w:tc>
+          <w:tcPr>
+            <w:tcW w:w="1337" w:type="dxa"/>
+          </w:tcPr>
+          <w:p>
+            <w:pPr>
+              <w:spacing w:after="0"/>
+              <w:jc w:val="right"/>
+            </w:pPr>
+            <w:r>
+              <w:t xml:space="preserve">-2.20</w:t>
+            </w:r>
+          </w:p>
+        </w:tc>
+        <w:tc>
+          <w:tcPr>
+            <w:tcW w:w="1337" w:type="dxa"/>
+          </w:tcPr>
+          <w:p>
+            <w:pPr>
+              <w:spacing w:after="0"/>
+              <w:jc w:val="right"/>
+            </w:pPr>
+            <w:r>
+              <w:t xml:space="preserve">2.16</w:t>
             </w:r>
           </w:p>
         </w:tc>
@@ -40360,77 +40360,77 @@
               <w:jc w:val="right"/>
             </w:pPr>
             <w:r>
-              <w:t xml:space="preserve">2.05</w:t>
-            </w:r>
-          </w:p>
-        </w:tc>
-        <w:tc>
-          <w:tcPr>
-            <w:tcW w:w="1337" w:type="dxa"/>
-          </w:tcPr>
-          <w:p>
-            <w:pPr>
-              <w:spacing w:after="0"/>
-              <w:jc w:val="right"/>
-            </w:pPr>
-            <w:r>
-              <w:t xml:space="preserve">1.74</w:t>
-            </w:r>
-          </w:p>
-        </w:tc>
-        <w:tc>
-          <w:tcPr>
-            <w:tcW w:w="1337" w:type="dxa"/>
-          </w:tcPr>
-          <w:p>
-            <w:pPr>
-              <w:spacing w:after="0"/>
-              <w:jc w:val="right"/>
-            </w:pPr>
-            <w:r>
-              <w:t xml:space="preserve">1.18</w:t>
-            </w:r>
-          </w:p>
-        </w:tc>
-        <w:tc>
-          <w:tcPr>
-            <w:tcW w:w="1337" w:type="dxa"/>
-          </w:tcPr>
-          <w:p>
-            <w:pPr>
-              <w:spacing w:after="0"/>
-              <w:jc w:val="right"/>
-            </w:pPr>
-            <w:r>
-              <w:t xml:space="preserve">0.24</w:t>
-            </w:r>
-          </w:p>
-        </w:tc>
-        <w:tc>
-          <w:tcPr>
-            <w:tcW w:w="1337" w:type="dxa"/>
-          </w:tcPr>
-          <w:p>
-            <w:pPr>
-              <w:spacing w:after="0"/>
-              <w:jc w:val="right"/>
-            </w:pPr>
-            <w:r>
-              <w:t xml:space="preserve">-1.36</w:t>
-            </w:r>
-          </w:p>
-        </w:tc>
-        <w:tc>
-          <w:tcPr>
-            <w:tcW w:w="1337" w:type="dxa"/>
-          </w:tcPr>
-          <w:p>
-            <w:pPr>
-              <w:spacing w:after="0"/>
-              <w:jc w:val="right"/>
-            </w:pPr>
-            <w:r>
-              <w:t xml:space="preserve">5.45</w:t>
+              <w:t xml:space="preserve">-0.26</w:t>
+            </w:r>
+          </w:p>
+        </w:tc>
+        <w:tc>
+          <w:tcPr>
+            <w:tcW w:w="1337" w:type="dxa"/>
+          </w:tcPr>
+          <w:p>
+            <w:pPr>
+              <w:spacing w:after="0"/>
+              <w:jc w:val="right"/>
+            </w:pPr>
+            <w:r>
+              <w:t xml:space="preserve">1.09</w:t>
+            </w:r>
+          </w:p>
+        </w:tc>
+        <w:tc>
+          <w:tcPr>
+            <w:tcW w:w="1337" w:type="dxa"/>
+          </w:tcPr>
+          <w:p>
+            <w:pPr>
+              <w:spacing w:after="0"/>
+              <w:jc w:val="right"/>
+            </w:pPr>
+            <w:r>
+              <w:t xml:space="preserve">-0.24</w:t>
+            </w:r>
+          </w:p>
+        </w:tc>
+        <w:tc>
+          <w:tcPr>
+            <w:tcW w:w="1337" w:type="dxa"/>
+          </w:tcPr>
+          <w:p>
+            <w:pPr>
+              <w:spacing w:after="0"/>
+              <w:jc w:val="right"/>
+            </w:pPr>
+            <w:r>
+              <w:t xml:space="preserve">0.81</w:t>
+            </w:r>
+          </w:p>
+        </w:tc>
+        <w:tc>
+          <w:tcPr>
+            <w:tcW w:w="1337" w:type="dxa"/>
+          </w:tcPr>
+          <w:p>
+            <w:pPr>
+              <w:spacing w:after="0"/>
+              <w:jc w:val="right"/>
+            </w:pPr>
+            <w:r>
+              <w:t xml:space="preserve">-2.39</w:t>
+            </w:r>
+          </w:p>
+        </w:tc>
+        <w:tc>
+          <w:tcPr>
+            <w:tcW w:w="1337" w:type="dxa"/>
+          </w:tcPr>
+          <w:p>
+            <w:pPr>
+              <w:spacing w:after="0"/>
+              <w:jc w:val="right"/>
+            </w:pPr>
+            <w:r>
+              <w:t xml:space="preserve">1.87</w:t>
             </w:r>
           </w:p>
         </w:tc>
@@ -40572,77 +40572,77 @@
               <w:jc w:val="right"/>
             </w:pPr>
             <w:r>
-              <w:t xml:space="preserve">1.42</w:t>
-            </w:r>
-          </w:p>
-        </w:tc>
-        <w:tc>
-          <w:tcPr>
-            <w:tcW w:w="1337" w:type="dxa"/>
-          </w:tcPr>
-          <w:p>
-            <w:pPr>
-              <w:spacing w:after="0"/>
-              <w:jc w:val="right"/>
-            </w:pPr>
-            <w:r>
-              <w:t xml:space="preserve">0.96</w:t>
-            </w:r>
-          </w:p>
-        </w:tc>
-        <w:tc>
-          <w:tcPr>
-            <w:tcW w:w="1337" w:type="dxa"/>
-          </w:tcPr>
-          <w:p>
-            <w:pPr>
-              <w:spacing w:after="0"/>
-              <w:jc w:val="right"/>
-            </w:pPr>
-            <w:r>
-              <w:t xml:space="preserve">1.49</w:t>
-            </w:r>
-          </w:p>
-        </w:tc>
-        <w:tc>
-          <w:tcPr>
-            <w:tcW w:w="1337" w:type="dxa"/>
-          </w:tcPr>
-          <w:p>
-            <w:pPr>
-              <w:spacing w:after="0"/>
-              <w:jc w:val="right"/>
-            </w:pPr>
-            <w:r>
-              <w:t xml:space="preserve">0.14</w:t>
-            </w:r>
-          </w:p>
-        </w:tc>
-        <w:tc>
-          <w:tcPr>
-            <w:tcW w:w="1337" w:type="dxa"/>
-          </w:tcPr>
-          <w:p>
-            <w:pPr>
-              <w:spacing w:after="0"/>
-              <w:jc w:val="right"/>
-            </w:pPr>
-            <w:r>
-              <w:t xml:space="preserve">-0.45</w:t>
-            </w:r>
-          </w:p>
-        </w:tc>
-        <w:tc>
-          <w:tcPr>
-            <w:tcW w:w="1337" w:type="dxa"/>
-          </w:tcPr>
-          <w:p>
-            <w:pPr>
-              <w:spacing w:after="0"/>
-              <w:jc w:val="right"/>
-            </w:pPr>
-            <w:r>
-              <w:t xml:space="preserve">3.30</w:t>
+              <w:t xml:space="preserve">-3.83</w:t>
+            </w:r>
+          </w:p>
+        </w:tc>
+        <w:tc>
+          <w:tcPr>
+            <w:tcW w:w="1337" w:type="dxa"/>
+          </w:tcPr>
+          <w:p>
+            <w:pPr>
+              <w:spacing w:after="0"/>
+              <w:jc w:val="right"/>
+            </w:pPr>
+            <w:r>
+              <w:t xml:space="preserve">2.73</w:t>
+            </w:r>
+          </w:p>
+        </w:tc>
+        <w:tc>
+          <w:tcPr>
+            <w:tcW w:w="1337" w:type="dxa"/>
+          </w:tcPr>
+          <w:p>
+            <w:pPr>
+              <w:spacing w:after="0"/>
+              <w:jc w:val="right"/>
+            </w:pPr>
+            <w:r>
+              <w:t xml:space="preserve">-1.41</w:t>
+            </w:r>
+          </w:p>
+        </w:tc>
+        <w:tc>
+          <w:tcPr>
+            <w:tcW w:w="1337" w:type="dxa"/>
+          </w:tcPr>
+          <w:p>
+            <w:pPr>
+              <w:spacing w:after="0"/>
+              <w:jc w:val="right"/>
+            </w:pPr>
+            <w:r>
+              <w:t xml:space="preserve">0.16</w:t>
+            </w:r>
+          </w:p>
+        </w:tc>
+        <w:tc>
+          <w:tcPr>
+            <w:tcW w:w="1337" w:type="dxa"/>
+          </w:tcPr>
+          <w:p>
+            <w:pPr>
+              <w:spacing w:after="0"/>
+              <w:jc w:val="right"/>
+            </w:pPr>
+            <w:r>
+              <w:t xml:space="preserve">-9.18</w:t>
+            </w:r>
+          </w:p>
+        </w:tc>
+        <w:tc>
+          <w:tcPr>
+            <w:tcW w:w="1337" w:type="dxa"/>
+          </w:tcPr>
+          <w:p>
+            <w:pPr>
+              <w:spacing w:after="0"/>
+              <w:jc w:val="right"/>
+            </w:pPr>
+            <w:r>
+              <w:t xml:space="preserve">1.51</w:t>
             </w:r>
           </w:p>
         </w:tc>
@@ -40890,77 +40890,77 @@
               <w:jc w:val="right"/>
             </w:pPr>
             <w:r>
-              <w:t xml:space="preserve">-0.05</w:t>
-            </w:r>
-          </w:p>
-        </w:tc>
-        <w:tc>
-          <w:tcPr>
-            <w:tcW w:w="1337" w:type="dxa"/>
-          </w:tcPr>
-          <w:p>
-            <w:pPr>
-              <w:spacing w:after="0"/>
-              <w:jc w:val="right"/>
-            </w:pPr>
-            <w:r>
-              <w:t xml:space="preserve">0.20</w:t>
-            </w:r>
-          </w:p>
-        </w:tc>
-        <w:tc>
-          <w:tcPr>
-            <w:tcW w:w="1337" w:type="dxa"/>
-          </w:tcPr>
-          <w:p>
-            <w:pPr>
-              <w:spacing w:after="0"/>
-              <w:jc w:val="right"/>
-            </w:pPr>
-            <w:r>
-              <w:t xml:space="preserve">-0.24</w:t>
-            </w:r>
-          </w:p>
-        </w:tc>
-        <w:tc>
-          <w:tcPr>
-            <w:tcW w:w="1337" w:type="dxa"/>
-          </w:tcPr>
-          <w:p>
-            <w:pPr>
-              <w:spacing w:after="0"/>
-              <w:jc w:val="right"/>
-            </w:pPr>
-            <w:r>
-              <w:t xml:space="preserve">0.81</w:t>
-            </w:r>
-          </w:p>
-        </w:tc>
-        <w:tc>
-          <w:tcPr>
-            <w:tcW w:w="1337" w:type="dxa"/>
-          </w:tcPr>
-          <w:p>
-            <w:pPr>
-              <w:spacing w:after="0"/>
-              <w:jc w:val="right"/>
-            </w:pPr>
-            <w:r>
-              <w:t xml:space="preserve">-0.43</w:t>
-            </w:r>
-          </w:p>
-        </w:tc>
-        <w:tc>
-          <w:tcPr>
-            <w:tcW w:w="1337" w:type="dxa"/>
-          </w:tcPr>
-          <w:p>
-            <w:pPr>
-              <w:spacing w:after="0"/>
-              <w:jc w:val="right"/>
-            </w:pPr>
-            <w:r>
-              <w:t xml:space="preserve">0.34</w:t>
+              <w:t xml:space="preserve">-0.12</w:t>
+            </w:r>
+          </w:p>
+        </w:tc>
+        <w:tc>
+          <w:tcPr>
+            <w:tcW w:w="1337" w:type="dxa"/>
+          </w:tcPr>
+          <w:p>
+            <w:pPr>
+              <w:spacing w:after="0"/>
+              <w:jc w:val="right"/>
+            </w:pPr>
+            <w:r>
+              <w:t xml:space="preserve">0.13</w:t>
+            </w:r>
+          </w:p>
+        </w:tc>
+        <w:tc>
+          <w:tcPr>
+            <w:tcW w:w="1337" w:type="dxa"/>
+          </w:tcPr>
+          <w:p>
+            <w:pPr>
+              <w:spacing w:after="0"/>
+              <w:jc w:val="right"/>
+            </w:pPr>
+            <w:r>
+              <w:t xml:space="preserve">-0.88</w:t>
+            </w:r>
+          </w:p>
+        </w:tc>
+        <w:tc>
+          <w:tcPr>
+            <w:tcW w:w="1337" w:type="dxa"/>
+          </w:tcPr>
+          <w:p>
+            <w:pPr>
+              <w:spacing w:after="0"/>
+              <w:jc w:val="right"/>
+            </w:pPr>
+            <w:r>
+              <w:t xml:space="preserve">0.38</w:t>
+            </w:r>
+          </w:p>
+        </w:tc>
+        <w:tc>
+          <w:tcPr>
+            <w:tcW w:w="1337" w:type="dxa"/>
+          </w:tcPr>
+          <w:p>
+            <w:pPr>
+              <w:spacing w:after="0"/>
+              <w:jc w:val="right"/>
+            </w:pPr>
+            <w:r>
+              <w:t xml:space="preserve">-0.38</w:t>
+            </w:r>
+          </w:p>
+        </w:tc>
+        <w:tc>
+          <w:tcPr>
+            <w:tcW w:w="1337" w:type="dxa"/>
+          </w:tcPr>
+          <w:p>
+            <w:pPr>
+              <w:spacing w:after="0"/>
+              <w:jc w:val="right"/>
+            </w:pPr>
+            <w:r>
+              <w:t xml:space="preserve">0.14</w:t>
             </w:r>
           </w:p>
         </w:tc>
@@ -41208,35 +41208,35 @@
               <w:jc w:val="right"/>
             </w:pPr>
             <w:r>
-              <w:t xml:space="preserve">1.22</w:t>
-            </w:r>
-          </w:p>
-        </w:tc>
-        <w:tc>
-          <w:tcPr>
-            <w:tcW w:w="1337" w:type="dxa"/>
-          </w:tcPr>
-          <w:p>
-            <w:pPr>
-              <w:spacing w:after="0"/>
-              <w:jc w:val="right"/>
-            </w:pPr>
-            <w:r>
-              <w:t xml:space="preserve">0.10</w:t>
-            </w:r>
-          </w:p>
-        </w:tc>
-        <w:tc>
-          <w:tcPr>
-            <w:tcW w:w="1337" w:type="dxa"/>
-          </w:tcPr>
-          <w:p>
-            <w:pPr>
-              <w:spacing w:after="0"/>
-              <w:jc w:val="right"/>
-            </w:pPr>
-            <w:r>
-              <w:t xml:space="preserve">12.65</w:t>
+              <w:t xml:space="preserve">1.17</w:t>
+            </w:r>
+          </w:p>
+        </w:tc>
+        <w:tc>
+          <w:tcPr>
+            <w:tcW w:w="1337" w:type="dxa"/>
+          </w:tcPr>
+          <w:p>
+            <w:pPr>
+              <w:spacing w:after="0"/>
+              <w:jc w:val="right"/>
+            </w:pPr>
+            <w:r>
+              <w:t xml:space="preserve">0.01</w:t>
+            </w:r>
+          </w:p>
+        </w:tc>
+        <w:tc>
+          <w:tcPr>
+            <w:tcW w:w="1337" w:type="dxa"/>
+          </w:tcPr>
+          <w:p>
+            <w:pPr>
+              <w:spacing w:after="0"/>
+              <w:jc w:val="right"/>
+            </w:pPr>
+            <w:r>
+              <w:t xml:space="preserve">88.55</w:t>
             </w:r>
           </w:p>
         </w:tc>
@@ -41264,21 +41264,21 @@
               <w:jc w:val="right"/>
             </w:pPr>
             <w:r>
-              <w:t xml:space="preserve">1.03</w:t>
-            </w:r>
-          </w:p>
-        </w:tc>
-        <w:tc>
-          <w:tcPr>
-            <w:tcW w:w="1337" w:type="dxa"/>
-          </w:tcPr>
-          <w:p>
-            <w:pPr>
-              <w:spacing w:after="0"/>
-              <w:jc w:val="right"/>
-            </w:pPr>
-            <w:r>
-              <w:t xml:space="preserve">1.41</w:t>
+              <w:t xml:space="preserve">1.14</w:t>
+            </w:r>
+          </w:p>
+        </w:tc>
+        <w:tc>
+          <w:tcPr>
+            <w:tcW w:w="1337" w:type="dxa"/>
+          </w:tcPr>
+          <w:p>
+            <w:pPr>
+              <w:spacing w:after="0"/>
+              <w:jc w:val="right"/>
+            </w:pPr>
+            <w:r>
+              <w:t xml:space="preserve">1.19</w:t>
             </w:r>
           </w:p>
         </w:tc>
@@ -41316,7 +41316,7 @@
               <w:jc w:val="right"/>
             </w:pPr>
             <w:r>
-              <w:t xml:space="preserve">-0.82</w:t>
+              <w:t xml:space="preserve">2.47</w:t>
             </w:r>
           </w:p>
         </w:tc>
@@ -41333,7 +41333,7 @@
               <w:jc w:val="right"/>
             </w:pPr>
             <w:r>
-              <w:t xml:space="preserve">1.73</w:t>
+              <w:t xml:space="preserve">0.94</w:t>
             </w:r>
           </w:p>
         </w:tc>
@@ -41350,7 +41350,7 @@
               <w:jc w:val="right"/>
             </w:pPr>
             <w:r>
-              <w:t xml:space="preserve">-0.47</w:t>
+              <w:t xml:space="preserve">2.62</w:t>
             </w:r>
           </w:p>
         </w:tc>
@@ -41367,7 +41367,7 @@
               <w:jc w:val="right"/>
             </w:pPr>
             <w:r>
-              <w:t xml:space="preserve">0.63</w:t>
+              <w:t xml:space="preserve">0.01</w:t>
             </w:r>
           </w:p>
         </w:tc>
@@ -41384,7 +41384,7 @@
               <w:jc w:val="right"/>
             </w:pPr>
             <w:r>
-              <w:t xml:space="preserve">-4.22</w:t>
+              <w:t xml:space="preserve">0.62</w:t>
             </w:r>
           </w:p>
         </w:tc>
@@ -41401,7 +41401,7 @@
               <w:jc w:val="right"/>
             </w:pPr>
             <w:r>
-              <w:t xml:space="preserve">2.58</w:t>
+              <w:t xml:space="preserve">4.32</w:t>
             </w:r>
           </w:p>
         </w:tc>
@@ -41441,7 +41441,7 @@
 </file>
 
 <file path=word/styles.xml><?xml version="1.0" encoding="utf-8"?>
-<w:styles xmlns:w="http://schemas.openxmlformats.org/wordprocessingml/2006/main" xmlns:r="http://schemas.openxmlformats.org/officeDocument/2006/relationships" xmlns:w14="http://schemas.microsoft.com/office/word/2010/wordml" xmlns:wp="http://schemas.openxmlformats.org/drawingml/2006/wordprocessingDrawing" xmlns:a="http://schemas.openxmlformats.org/drawingml/2006/main" xmlns:wp14="http://schemas.microsoft.com/office/word/2010/wordprocessingDrawing" xmlns:m="http://schemas.openxmlformats.org/officeDocument/2006/math" xmlns:w15="http://schemas.microsoft.com/office/word/2012/wordml" xmlns:mc="http://schemas.openxmlformats.org/markup-compatibility/2006" xmlns:sl="http://schemas.openxmlformats.org/schemaLibrary/2006/main" xmlns:wne="http://schemas.microsoft.com/office/word/2006/wordml" xmlns:c="http://schemas.openxmlformats.org/drawingml/2006/chart" xmlns:cdr="http://schemas.openxmlformats.org/drawingml/2006/chartDrawing" xmlns:c14="http://schemas.microsoft.com/office/drawing/2007/8/2/chart" xmlns:dgm="http://schemas.openxmlformats.org/drawingml/2006/diagram" xmlns:pic="http://schemas.openxmlformats.org/drawingml/2006/picture" xmlns:xdr="http://schemas.openxmlformats.org/drawingml/2006/spreadsheetDrawing" xmlns:dsp="http://schemas.microsoft.com/office/drawing/2008/diagram" xmlns:o="urn:schemas-microsoft-com:office:office" xmlns:v="urn:schemas-microsoft-com:vml" xmlns:xvml="urn:schemas-microsoft-com:office:excel" xmlns:w10="urn:schemas-microsoft-com:office:word" xmlns:pvml="urn:schemas-microsoft-com:office:powerpoint" xmlns:cppr="http://schemas.microsoft.com/office/2006/coverPageProps" xmlns:odx="http://opendope.org/xpaths" xmlns:odc="http://opendope.org/conditions" xmlns:odq="http://opendope.org/questions" xmlns:oda="http://opendope.org/answers" xmlns:odi="http://opendope.org/components" xmlns:odgm="http://opendope.org/SmartArt/DataHierarchy" xmlns:b="http://schemas.openxmlformats.org/officeDocument/2006/bibliography" xmlns:w16se="http://schemas.microsoft.com/office/word/2015/wordml/symex" xmlns:w16cid="http://schemas.microsoft.com/office/word/2016/wordml/cid" xmlns:wetp="http://schemas.microsoft.com/office/webextensions/taskpanes/2010/11" xmlns:we="http://schemas.microsoft.com/office/webextensions/webextension/2010/11" xmlns:comp="http://schemas.openxmlformats.org/drawingml/2006/compatibility" xmlns:lc="http://schemas.openxmlformats.org/drawingml/2006/lockedCanvas">
+<w:styles xmlns:w="http://schemas.openxmlformats.org/wordprocessingml/2006/main" xmlns:m="http://schemas.openxmlformats.org/officeDocument/2006/math" xmlns:r="http://schemas.openxmlformats.org/officeDocument/2006/relationships" xmlns:w14="http://schemas.microsoft.com/office/word/2010/wordml" xmlns:wp="http://schemas.openxmlformats.org/drawingml/2006/wordprocessingDrawing" xmlns:a="http://schemas.openxmlformats.org/drawingml/2006/main" xmlns:wp14="http://schemas.microsoft.com/office/word/2010/wordprocessingDrawing" xmlns:w15="http://schemas.microsoft.com/office/word/2012/wordml" xmlns:mc="http://schemas.openxmlformats.org/markup-compatibility/2006" xmlns:sl="http://schemas.openxmlformats.org/schemaLibrary/2006/main" xmlns:wne="http://schemas.microsoft.com/office/word/2006/wordml" xmlns:c="http://schemas.openxmlformats.org/drawingml/2006/chart" xmlns:cdr="http://schemas.openxmlformats.org/drawingml/2006/chartDrawing" xmlns:c14="http://schemas.microsoft.com/office/drawing/2007/8/2/chart" xmlns:dgm="http://schemas.openxmlformats.org/drawingml/2006/diagram" xmlns:pic="http://schemas.openxmlformats.org/drawingml/2006/picture" xmlns:xdr="http://schemas.openxmlformats.org/drawingml/2006/spreadsheetDrawing" xmlns:dsp="http://schemas.microsoft.com/office/drawing/2008/diagram" xmlns:xvml="urn:schemas-microsoft-com:office:excel" xmlns:o="urn:schemas-microsoft-com:office:office" xmlns:v="urn:schemas-microsoft-com:vml" xmlns:w10="urn:schemas-microsoft-com:office:word" xmlns:pvml="urn:schemas-microsoft-com:office:powerpoint" xmlns:cppr="http://schemas.microsoft.com/office/2006/coverPageProps" xmlns:odx="http://opendope.org/xpaths" xmlns:odc="http://opendope.org/conditions" xmlns:odq="http://opendope.org/questions" xmlns:oda="http://opendope.org/answers" xmlns:odi="http://opendope.org/components" xmlns:odgm="http://opendope.org/SmartArt/DataHierarchy" xmlns:b="http://schemas.openxmlformats.org/officeDocument/2006/bibliography" xmlns:w16se="http://schemas.microsoft.com/office/word/2015/wordml/symex" xmlns:w16cid="http://schemas.microsoft.com/office/word/2016/wordml/cid" xmlns:wetp="http://schemas.microsoft.com/office/webextensions/taskpanes/2010/11" xmlns:we="http://schemas.microsoft.com/office/webextensions/webextension/2010/11" xmlns:comp="http://schemas.openxmlformats.org/drawingml/2006/compatibility" xmlns:lc="http://schemas.openxmlformats.org/drawingml/2006/lockedCanvas">
   <w:docDefaults>
     <w:rPrDefault>
       <w:rPr>

</xml_diff>

<commit_message>
Add plots of marginal mean time
</commit_message>
<xml_diff>
--- a/products/time_report.docx
+++ b/products/time_report.docx
@@ -47,7 +47,7 @@
         <w:t xml:space="preserve">Generated using git revision: </w:t>
       </w:r>
       <w:r>
-        <w:t xml:space="preserve">7a51b46</w:t>
+        <w:t xml:space="preserve">49caa39</w:t>
       </w:r>
     </w:p>
     <w:p>
@@ -3058,7 +3058,260 @@
         <w:t xml:space="preserve"/>
       </w:r>
       <w:r>
-        <w:t xml:space="preserve">Appendix 2 — Full Regression Results</w:t>
+        <w:t xml:space="preserve">Appendix 2 — Plots of marginal mean times</w:t>
+      </w:r>
+    </w:p>
+    <w:p>
+      <w:pPr>
+        <w:jc w:val="both"/>
+      </w:pPr>
+      <w:r>
+        <w:t/>
+      </w:r>
+      <w:r>
+        <w:t xml:space="preserve">The following plots show marginal mean times for a selection of the outcomes.</w:t>
+      </w:r>
+      <w:r>
+        <w:drawing>
+          <wp:inline distT="0" distB="0" distL="0" distR="0">
+            <wp:extent cx="5943600" cy="4322284"/>
+            <wp:effectExtent l="0" t="0" r="0" b="0"/>
+            <wp:docPr id="0" name="" descr=""/>
+            <wp:cNvGraphicFramePr>
+              <a:graphicFrameLocks noChangeAspect="true"/>
+            </wp:cNvGraphicFramePr>
+            <a:graphic>
+              <a:graphicData uri="http://schemas.openxmlformats.org/drawingml/2006/picture">
+                <pic:pic>
+                  <pic:nvPicPr>
+                    <pic:cNvPr id="1" name=""/>
+                    <pic:cNvPicPr/>
+                  </pic:nvPicPr>
+                  <pic:blipFill>
+                    <a:blip r:embed="rId3"/>
+                    <a:stretch>
+                      <a:fillRect/>
+                    </a:stretch>
+                  </pic:blipFill>
+                  <pic:spPr>
+                    <a:xfrm>
+                      <a:off x="0" y="0"/>
+                      <a:ext cx="5943600" cy="4322284"/>
+                    </a:xfrm>
+                    <a:prstGeom prst="rect">
+                      <a:avLst/>
+                    </a:prstGeom>
+                  </pic:spPr>
+                </pic:pic>
+              </a:graphicData>
+            </a:graphic>
+          </wp:inline>
+        </w:drawing>
+        <w:br w:type="textWrapping"/>
+      </w:r>
+      <w:r>
+        <w:drawing>
+          <wp:inline distT="0" distB="0" distL="0" distR="0">
+            <wp:extent cx="5943600" cy="4322284"/>
+            <wp:effectExtent l="0" t="0" r="0" b="0"/>
+            <wp:docPr id="2" name="" descr=""/>
+            <wp:cNvGraphicFramePr>
+              <a:graphicFrameLocks noChangeAspect="true"/>
+            </wp:cNvGraphicFramePr>
+            <a:graphic>
+              <a:graphicData uri="http://schemas.openxmlformats.org/drawingml/2006/picture">
+                <pic:pic>
+                  <pic:nvPicPr>
+                    <pic:cNvPr id="3" name=""/>
+                    <pic:cNvPicPr/>
+                  </pic:nvPicPr>
+                  <pic:blipFill>
+                    <a:blip r:embed="rId4"/>
+                    <a:stretch>
+                      <a:fillRect/>
+                    </a:stretch>
+                  </pic:blipFill>
+                  <pic:spPr>
+                    <a:xfrm>
+                      <a:off x="0" y="0"/>
+                      <a:ext cx="5943600" cy="4322284"/>
+                    </a:xfrm>
+                    <a:prstGeom prst="rect">
+                      <a:avLst/>
+                    </a:prstGeom>
+                  </pic:spPr>
+                </pic:pic>
+              </a:graphicData>
+            </a:graphic>
+          </wp:inline>
+        </w:drawing>
+        <w:br w:type="textWrapping"/>
+      </w:r>
+      <w:r>
+        <w:drawing>
+          <wp:inline distT="0" distB="0" distL="0" distR="0">
+            <wp:extent cx="5943600" cy="4322284"/>
+            <wp:effectExtent l="0" t="0" r="0" b="0"/>
+            <wp:docPr id="4" name="" descr=""/>
+            <wp:cNvGraphicFramePr>
+              <a:graphicFrameLocks noChangeAspect="true"/>
+            </wp:cNvGraphicFramePr>
+            <a:graphic>
+              <a:graphicData uri="http://schemas.openxmlformats.org/drawingml/2006/picture">
+                <pic:pic>
+                  <pic:nvPicPr>
+                    <pic:cNvPr id="5" name=""/>
+                    <pic:cNvPicPr/>
+                  </pic:nvPicPr>
+                  <pic:blipFill>
+                    <a:blip r:embed="rId5"/>
+                    <a:stretch>
+                      <a:fillRect/>
+                    </a:stretch>
+                  </pic:blipFill>
+                  <pic:spPr>
+                    <a:xfrm>
+                      <a:off x="0" y="0"/>
+                      <a:ext cx="5943600" cy="4322284"/>
+                    </a:xfrm>
+                    <a:prstGeom prst="rect">
+                      <a:avLst/>
+                    </a:prstGeom>
+                  </pic:spPr>
+                </pic:pic>
+              </a:graphicData>
+            </a:graphic>
+          </wp:inline>
+        </w:drawing>
+        <w:br w:type="textWrapping"/>
+      </w:r>
+      <w:r>
+        <w:drawing>
+          <wp:inline distT="0" distB="0" distL="0" distR="0">
+            <wp:extent cx="5943600" cy="4322284"/>
+            <wp:effectExtent l="0" t="0" r="0" b="0"/>
+            <wp:docPr id="6" name="" descr=""/>
+            <wp:cNvGraphicFramePr>
+              <a:graphicFrameLocks noChangeAspect="true"/>
+            </wp:cNvGraphicFramePr>
+            <a:graphic>
+              <a:graphicData uri="http://schemas.openxmlformats.org/drawingml/2006/picture">
+                <pic:pic>
+                  <pic:nvPicPr>
+                    <pic:cNvPr id="7" name=""/>
+                    <pic:cNvPicPr/>
+                  </pic:nvPicPr>
+                  <pic:blipFill>
+                    <a:blip r:embed="rId6"/>
+                    <a:stretch>
+                      <a:fillRect/>
+                    </a:stretch>
+                  </pic:blipFill>
+                  <pic:spPr>
+                    <a:xfrm>
+                      <a:off x="0" y="0"/>
+                      <a:ext cx="5943600" cy="4322284"/>
+                    </a:xfrm>
+                    <a:prstGeom prst="rect">
+                      <a:avLst/>
+                    </a:prstGeom>
+                  </pic:spPr>
+                </pic:pic>
+              </a:graphicData>
+            </a:graphic>
+          </wp:inline>
+        </w:drawing>
+        <w:br w:type="textWrapping"/>
+      </w:r>
+      <w:r>
+        <w:drawing>
+          <wp:inline distT="0" distB="0" distL="0" distR="0">
+            <wp:extent cx="5943600" cy="4322284"/>
+            <wp:effectExtent l="0" t="0" r="0" b="0"/>
+            <wp:docPr id="8" name="" descr=""/>
+            <wp:cNvGraphicFramePr>
+              <a:graphicFrameLocks noChangeAspect="true"/>
+            </wp:cNvGraphicFramePr>
+            <a:graphic>
+              <a:graphicData uri="http://schemas.openxmlformats.org/drawingml/2006/picture">
+                <pic:pic>
+                  <pic:nvPicPr>
+                    <pic:cNvPr id="9" name=""/>
+                    <pic:cNvPicPr/>
+                  </pic:nvPicPr>
+                  <pic:blipFill>
+                    <a:blip r:embed="rId7"/>
+                    <a:stretch>
+                      <a:fillRect/>
+                    </a:stretch>
+                  </pic:blipFill>
+                  <pic:spPr>
+                    <a:xfrm>
+                      <a:off x="0" y="0"/>
+                      <a:ext cx="5943600" cy="4322284"/>
+                    </a:xfrm>
+                    <a:prstGeom prst="rect">
+                      <a:avLst/>
+                    </a:prstGeom>
+                  </pic:spPr>
+                </pic:pic>
+              </a:graphicData>
+            </a:graphic>
+          </wp:inline>
+        </w:drawing>
+        <w:br w:type="textWrapping"/>
+      </w:r>
+      <w:r>
+        <w:drawing>
+          <wp:inline distT="0" distB="0" distL="0" distR="0">
+            <wp:extent cx="5943600" cy="4322284"/>
+            <wp:effectExtent l="0" t="0" r="0" b="0"/>
+            <wp:docPr id="10" name="" descr=""/>
+            <wp:cNvGraphicFramePr>
+              <a:graphicFrameLocks noChangeAspect="true"/>
+            </wp:cNvGraphicFramePr>
+            <a:graphic>
+              <a:graphicData uri="http://schemas.openxmlformats.org/drawingml/2006/picture">
+                <pic:pic>
+                  <pic:nvPicPr>
+                    <pic:cNvPr id="11" name=""/>
+                    <pic:cNvPicPr/>
+                  </pic:nvPicPr>
+                  <pic:blipFill>
+                    <a:blip r:embed="rId8"/>
+                    <a:stretch>
+                      <a:fillRect/>
+                    </a:stretch>
+                  </pic:blipFill>
+                  <pic:spPr>
+                    <a:xfrm>
+                      <a:off x="0" y="0"/>
+                      <a:ext cx="5943600" cy="4322284"/>
+                    </a:xfrm>
+                    <a:prstGeom prst="rect">
+                      <a:avLst/>
+                    </a:prstGeom>
+                  </pic:spPr>
+                </pic:pic>
+              </a:graphicData>
+            </a:graphic>
+          </wp:inline>
+        </w:drawing>
+        <w:br w:type="textWrapping"/>
+      </w:r>
+    </w:p>
+    <w:p>
+      <w:pPr>
+        <w:pStyle w:val="Heading1"/>
+      </w:pPr>
+      <w:r>
+        <w:t/>
+      </w:r>
+      <w:r>
+        <w:t xml:space="preserve"/>
+      </w:r>
+      <w:r>
+        <w:t xml:space="preserve">Appendix 3 — Full Regression Results</w:t>
       </w:r>
     </w:p>
     <w:p>
@@ -3128,7 +3381,7 @@
               <w:spacing w:after="0"/>
             </w:pPr>
             <w:r>
-              <w:t xml:space="preserve">Table 3. Total time (any visit) — full regression results</w:t>
+              <w:t xml:space="preserve">Table 3. Total — full regression results</w:t>
             </w:r>
           </w:p>
         </w:tc>
@@ -4981,7 +5234,7 @@
               <w:jc w:val="right"/>
             </w:pPr>
             <w:r>
-              <w:t xml:space="preserve">Booking visit</w:t>
+              <w:t xml:space="preserve">Booking</w:t>
             </w:r>
           </w:p>
         </w:tc>
@@ -5258,7 +5511,7 @@
               <w:spacing w:after="0"/>
             </w:pPr>
             <w:r>
-              <w:t xml:space="preserve">Table 4. Total time (booking visit) — full regression results</w:t>
+              <w:t xml:space="preserve">Table 4. Total (booking visit) — full regression results</w:t>
             </w:r>
           </w:p>
         </w:tc>
@@ -7111,7 +7364,7 @@
               <w:jc w:val="right"/>
             </w:pPr>
             <w:r>
-              <w:t xml:space="preserve">Booking visit</w:t>
+              <w:t xml:space="preserve">Booking</w:t>
             </w:r>
           </w:p>
         </w:tc>
@@ -7388,7 +7641,7 @@
               <w:spacing w:after="0"/>
             </w:pPr>
             <w:r>
-              <w:t xml:space="preserve">Table 5. Total time (follow-up visit) — full regression results</w:t>
+              <w:t xml:space="preserve">Table 5. Total (follow-up visit) — full regression results</w:t>
             </w:r>
           </w:p>
         </w:tc>
@@ -9241,7 +9494,7 @@
               <w:jc w:val="right"/>
             </w:pPr>
             <w:r>
-              <w:t xml:space="preserve">Booking visit</w:t>
+              <w:t xml:space="preserve">Booking</w:t>
             </w:r>
           </w:p>
         </w:tc>
@@ -9518,7 +9771,7 @@
               <w:spacing w:after="0"/>
             </w:pPr>
             <w:r>
-              <w:t xml:space="preserve">Table 6. HIM time (any visit) — full regression results</w:t>
+              <w:t xml:space="preserve">Table 6. HIM — full regression results</w:t>
             </w:r>
           </w:p>
         </w:tc>
@@ -11371,7 +11624,7 @@
               <w:jc w:val="right"/>
             </w:pPr>
             <w:r>
-              <w:t xml:space="preserve">Booking visit</w:t>
+              <w:t xml:space="preserve">Booking</w:t>
             </w:r>
           </w:p>
         </w:tc>
@@ -11648,7 +11901,7 @@
               <w:spacing w:after="0"/>
             </w:pPr>
             <w:r>
-              <w:t xml:space="preserve">Table 7. HIM time (booking visit) — full regression results</w:t>
+              <w:t xml:space="preserve">Table 7. HIM (booking visit) — full regression results</w:t>
             </w:r>
           </w:p>
         </w:tc>
@@ -13501,7 +13754,7 @@
               <w:jc w:val="right"/>
             </w:pPr>
             <w:r>
-              <w:t xml:space="preserve">Booking visit</w:t>
+              <w:t xml:space="preserve">Booking</w:t>
             </w:r>
           </w:p>
         </w:tc>
@@ -13778,7 +14031,7 @@
               <w:spacing w:after="0"/>
             </w:pPr>
             <w:r>
-              <w:t xml:space="preserve">Table 8. HIM time (follow-up visit) — full regression results</w:t>
+              <w:t xml:space="preserve">Table 8. HIM (follow-up visit) — full regression results</w:t>
             </w:r>
           </w:p>
         </w:tc>
@@ -15631,7 +15884,7 @@
               <w:jc w:val="right"/>
             </w:pPr>
             <w:r>
-              <w:t xml:space="preserve">Booking visit</w:t>
+              <w:t xml:space="preserve">Booking</w:t>
             </w:r>
           </w:p>
         </w:tc>
@@ -15908,7 +16161,7 @@
               <w:spacing w:after="0"/>
             </w:pPr>
             <w:r>
-              <w:t xml:space="preserve">Table 9. Client care time (any visit) — full regression results</w:t>
+              <w:t xml:space="preserve">Table 9. Client care — full regression results</w:t>
             </w:r>
           </w:p>
         </w:tc>
@@ -17761,7 +18014,7 @@
               <w:jc w:val="right"/>
             </w:pPr>
             <w:r>
-              <w:t xml:space="preserve">Booking visit</w:t>
+              <w:t xml:space="preserve">Booking</w:t>
             </w:r>
           </w:p>
         </w:tc>
@@ -18038,7 +18291,7 @@
               <w:spacing w:after="0"/>
             </w:pPr>
             <w:r>
-              <w:t xml:space="preserve">Table 10. Client care time (booking visit) — full regression results</w:t>
+              <w:t xml:space="preserve">Table 10. Client care (booking visit) — full regression results</w:t>
             </w:r>
           </w:p>
         </w:tc>
@@ -19891,7 +20144,7 @@
               <w:jc w:val="right"/>
             </w:pPr>
             <w:r>
-              <w:t xml:space="preserve">Booking visit</w:t>
+              <w:t xml:space="preserve">Booking</w:t>
             </w:r>
           </w:p>
         </w:tc>
@@ -20168,7 +20421,7 @@
               <w:spacing w:after="0"/>
             </w:pPr>
             <w:r>
-              <w:t xml:space="preserve">Table 11. Client care time (follow-up visit) — full regression results</w:t>
+              <w:t xml:space="preserve">Table 11. Client care (follow-up visit) — full regression results</w:t>
             </w:r>
           </w:p>
         </w:tc>
@@ -22021,7 +22274,7 @@
               <w:jc w:val="right"/>
             </w:pPr>
             <w:r>
-              <w:t xml:space="preserve">Booking visit</w:t>
+              <w:t xml:space="preserve">Booking</w:t>
             </w:r>
           </w:p>
         </w:tc>
@@ -22298,7 +22551,7 @@
               <w:spacing w:after="0"/>
             </w:pPr>
             <w:r>
-              <w:t xml:space="preserve">Table 12. Finding (any visit) — full regression results</w:t>
+              <w:t xml:space="preserve">Table 12. Finding — full regression results</w:t>
             </w:r>
           </w:p>
         </w:tc>
@@ -24151,7 +24404,7 @@
               <w:jc w:val="right"/>
             </w:pPr>
             <w:r>
-              <w:t xml:space="preserve">Booking visit</w:t>
+              <w:t xml:space="preserve">Booking</w:t>
             </w:r>
           </w:p>
         </w:tc>
@@ -26281,7 +26534,7 @@
               <w:jc w:val="right"/>
             </w:pPr>
             <w:r>
-              <w:t xml:space="preserve">Booking visit</w:t>
+              <w:t xml:space="preserve">Booking</w:t>
             </w:r>
           </w:p>
         </w:tc>
@@ -28411,7 +28664,7 @@
               <w:jc w:val="right"/>
             </w:pPr>
             <w:r>
-              <w:t xml:space="preserve">Booking visit</w:t>
+              <w:t xml:space="preserve">Booking</w:t>
             </w:r>
           </w:p>
         </w:tc>
@@ -28688,7 +28941,7 @@
               <w:spacing w:after="0"/>
             </w:pPr>
             <w:r>
-              <w:t xml:space="preserve">Table 15. Reading (any visit) — full regression results</w:t>
+              <w:t xml:space="preserve">Table 15. Reading — full regression results</w:t>
             </w:r>
           </w:p>
         </w:tc>
@@ -30541,7 +30794,7 @@
               <w:jc w:val="right"/>
             </w:pPr>
             <w:r>
-              <w:t xml:space="preserve">Booking visit</w:t>
+              <w:t xml:space="preserve">Booking</w:t>
             </w:r>
           </w:p>
         </w:tc>
@@ -32671,7 +32924,7 @@
               <w:jc w:val="right"/>
             </w:pPr>
             <w:r>
-              <w:t xml:space="preserve">Booking visit</w:t>
+              <w:t xml:space="preserve">Booking</w:t>
             </w:r>
           </w:p>
         </w:tc>
@@ -34801,7 +35054,7 @@
               <w:jc w:val="right"/>
             </w:pPr>
             <w:r>
-              <w:t xml:space="preserve">Booking visit</w:t>
+              <w:t xml:space="preserve">Booking</w:t>
             </w:r>
           </w:p>
         </w:tc>
@@ -35078,7 +35331,7 @@
               <w:spacing w:after="0"/>
             </w:pPr>
             <w:r>
-              <w:t xml:space="preserve">Table 18. Writing (any visit) — full regression results</w:t>
+              <w:t xml:space="preserve">Table 18. Writing — full regression results</w:t>
             </w:r>
           </w:p>
         </w:tc>
@@ -36931,7 +37184,7 @@
               <w:jc w:val="right"/>
             </w:pPr>
             <w:r>
-              <w:t xml:space="preserve">Booking visit</w:t>
+              <w:t xml:space="preserve">Booking</w:t>
             </w:r>
           </w:p>
         </w:tc>
@@ -39061,7 +39314,7 @@
               <w:jc w:val="right"/>
             </w:pPr>
             <w:r>
-              <w:t xml:space="preserve">Booking visit</w:t>
+              <w:t xml:space="preserve">Booking</w:t>
             </w:r>
           </w:p>
         </w:tc>
@@ -41191,7 +41444,7 @@
               <w:jc w:val="right"/>
             </w:pPr>
             <w:r>
-              <w:t xml:space="preserve">Booking visit</w:t>
+              <w:t xml:space="preserve">Booking</w:t>
             </w:r>
           </w:p>
         </w:tc>

</xml_diff>

<commit_message>
Fix bug in naming booking vist labels
Globals defining the labels were used before being defined.
</commit_message>
<xml_diff>
--- a/products/time_report.docx
+++ b/products/time_report.docx
@@ -1,6 +1,6 @@
 
 <file path=word/document.xml><?xml version="1.0" encoding="utf-8"?>
-<w:document xmlns:w="http://schemas.openxmlformats.org/wordprocessingml/2006/main" xmlns:m="http://schemas.openxmlformats.org/officeDocument/2006/math" xmlns:r="http://schemas.openxmlformats.org/officeDocument/2006/relationships" xmlns:w14="http://schemas.microsoft.com/office/word/2010/wordml" xmlns:wp="http://schemas.openxmlformats.org/drawingml/2006/wordprocessingDrawing" xmlns:a="http://schemas.openxmlformats.org/drawingml/2006/main" xmlns:wp14="http://schemas.microsoft.com/office/word/2010/wordprocessingDrawing" xmlns:w15="http://schemas.microsoft.com/office/word/2012/wordml" xmlns:mc="http://schemas.openxmlformats.org/markup-compatibility/2006" xmlns:sl="http://schemas.openxmlformats.org/schemaLibrary/2006/main" xmlns:wne="http://schemas.microsoft.com/office/word/2006/wordml" xmlns:c="http://schemas.openxmlformats.org/drawingml/2006/chart" xmlns:cdr="http://schemas.openxmlformats.org/drawingml/2006/chartDrawing" xmlns:c14="http://schemas.microsoft.com/office/drawing/2007/8/2/chart" xmlns:dgm="http://schemas.openxmlformats.org/drawingml/2006/diagram" xmlns:pic="http://schemas.openxmlformats.org/drawingml/2006/picture" xmlns:xdr="http://schemas.openxmlformats.org/drawingml/2006/spreadsheetDrawing" xmlns:dsp="http://schemas.microsoft.com/office/drawing/2008/diagram" xmlns:xvml="urn:schemas-microsoft-com:office:excel" xmlns:o="urn:schemas-microsoft-com:office:office" xmlns:v="urn:schemas-microsoft-com:vml" xmlns:w10="urn:schemas-microsoft-com:office:word" xmlns:pvml="urn:schemas-microsoft-com:office:powerpoint" xmlns:cppr="http://schemas.microsoft.com/office/2006/coverPageProps" xmlns:odx="http://opendope.org/xpaths" xmlns:odc="http://opendope.org/conditions" xmlns:odq="http://opendope.org/questions" xmlns:oda="http://opendope.org/answers" xmlns:odi="http://opendope.org/components" xmlns:odgm="http://opendope.org/SmartArt/DataHierarchy" xmlns:b="http://schemas.openxmlformats.org/officeDocument/2006/bibliography" xmlns:w16se="http://schemas.microsoft.com/office/word/2015/wordml/symex" xmlns:w16cid="http://schemas.microsoft.com/office/word/2016/wordml/cid" xmlns:wetp="http://schemas.microsoft.com/office/webextensions/taskpanes/2010/11" xmlns:we="http://schemas.microsoft.com/office/webextensions/webextension/2010/11" xmlns:comp="http://schemas.openxmlformats.org/drawingml/2006/compatibility" xmlns:lc="http://schemas.openxmlformats.org/drawingml/2006/lockedCanvas">
+<w:document xmlns:w="http://schemas.openxmlformats.org/wordprocessingml/2006/main" xmlns:r="http://schemas.openxmlformats.org/officeDocument/2006/relationships" xmlns:w15="http://schemas.microsoft.com/office/word/2012/wordml" xmlns:w14="http://schemas.microsoft.com/office/word/2010/wordml" xmlns:m="http://schemas.openxmlformats.org/officeDocument/2006/math" xmlns:wp="http://schemas.openxmlformats.org/drawingml/2006/wordprocessingDrawing" xmlns:a="http://schemas.openxmlformats.org/drawingml/2006/main" xmlns:wp14="http://schemas.microsoft.com/office/word/2010/wordprocessingDrawing" xmlns:mc="http://schemas.openxmlformats.org/markup-compatibility/2006" xmlns:sl="http://schemas.openxmlformats.org/schemaLibrary/2006/main" xmlns:wne="http://schemas.microsoft.com/office/word/2006/wordml" xmlns:c="http://schemas.openxmlformats.org/drawingml/2006/chart" xmlns:cdr="http://schemas.openxmlformats.org/drawingml/2006/chartDrawing" xmlns:c14="http://schemas.microsoft.com/office/drawing/2007/8/2/chart" xmlns:dgm="http://schemas.openxmlformats.org/drawingml/2006/diagram" xmlns:pic="http://schemas.openxmlformats.org/drawingml/2006/picture" xmlns:xdr="http://schemas.openxmlformats.org/drawingml/2006/spreadsheetDrawing" xmlns:dsp="http://schemas.microsoft.com/office/drawing/2008/diagram" xmlns:xvml="urn:schemas-microsoft-com:office:excel" xmlns:o="urn:schemas-microsoft-com:office:office" xmlns:v="urn:schemas-microsoft-com:vml" xmlns:w10="urn:schemas-microsoft-com:office:word" xmlns:pvml="urn:schemas-microsoft-com:office:powerpoint" xmlns:cppr="http://schemas.microsoft.com/office/2006/coverPageProps" xmlns:odx="http://opendope.org/xpaths" xmlns:odc="http://opendope.org/conditions" xmlns:odq="http://opendope.org/questions" xmlns:oda="http://opendope.org/answers" xmlns:odi="http://opendope.org/components" xmlns:odgm="http://opendope.org/SmartArt/DataHierarchy" xmlns:b="http://schemas.openxmlformats.org/officeDocument/2006/bibliography" xmlns:w16se="http://schemas.microsoft.com/office/word/2015/wordml/symex" xmlns:w16cid="http://schemas.microsoft.com/office/word/2016/wordml/cid" xmlns:wetp="http://schemas.microsoft.com/office/webextensions/taskpanes/2010/11" xmlns:we="http://schemas.microsoft.com/office/webextensions/webextension/2010/11" xmlns:comp="http://schemas.openxmlformats.org/drawingml/2006/compatibility" xmlns:lc="http://schemas.openxmlformats.org/drawingml/2006/lockedCanvas">
   <w:body>
     <w:p>
       <w:pPr>
@@ -30,7 +30,7 @@
         <w:t xml:space="preserve">(</w:t>
       </w:r>
       <w:r>
-        <w:t xml:space="preserve"> 8 Jan 2021</w:t>
+        <w:t xml:space="preserve">14 Jan 2021</w:t>
       </w:r>
       <w:r>
         <w:t xml:space="preserve">)</w:t>
@@ -47,7 +47,7 @@
         <w:t xml:space="preserve">Generated using git revision: </w:t>
       </w:r>
       <w:r>
-        <w:t xml:space="preserve">8cb163d</w:t>
+        <w:t xml:space="preserve">830935f</w:t>
       </w:r>
     </w:p>
     <w:p>
@@ -3074,7 +3074,7 @@
       <w:r>
         <w:drawing>
           <wp:inline distT="0" distB="0" distL="0" distR="0">
-            <wp:extent cx="5943600" cy="4322284"/>
+            <wp:extent cx="5943600" cy="4322282"/>
             <wp:effectExtent l="0" t="0" r="0" b="0"/>
             <wp:docPr id="0" name="" descr=""/>
             <wp:cNvGraphicFramePr>
@@ -3096,7 +3096,7 @@
                   <pic:spPr>
                     <a:xfrm>
                       <a:off x="0" y="0"/>
-                      <a:ext cx="5943600" cy="4322284"/>
+                      <a:ext cx="5943600" cy="4322282"/>
                     </a:xfrm>
                     <a:prstGeom prst="rect">
                       <a:avLst/>
@@ -3112,7 +3112,7 @@
       <w:r>
         <w:drawing>
           <wp:inline distT="0" distB="0" distL="0" distR="0">
-            <wp:extent cx="5943600" cy="4322284"/>
+            <wp:extent cx="5943600" cy="4322282"/>
             <wp:effectExtent l="0" t="0" r="0" b="0"/>
             <wp:docPr id="2" name="" descr=""/>
             <wp:cNvGraphicFramePr>
@@ -3134,7 +3134,7 @@
                   <pic:spPr>
                     <a:xfrm>
                       <a:off x="0" y="0"/>
-                      <a:ext cx="5943600" cy="4322284"/>
+                      <a:ext cx="5943600" cy="4322282"/>
                     </a:xfrm>
                     <a:prstGeom prst="rect">
                       <a:avLst/>
@@ -3150,7 +3150,7 @@
       <w:r>
         <w:drawing>
           <wp:inline distT="0" distB="0" distL="0" distR="0">
-            <wp:extent cx="5943600" cy="4322284"/>
+            <wp:extent cx="5943600" cy="4322282"/>
             <wp:effectExtent l="0" t="0" r="0" b="0"/>
             <wp:docPr id="4" name="" descr=""/>
             <wp:cNvGraphicFramePr>
@@ -3172,7 +3172,7 @@
                   <pic:spPr>
                     <a:xfrm>
                       <a:off x="0" y="0"/>
-                      <a:ext cx="5943600" cy="4322284"/>
+                      <a:ext cx="5943600" cy="4322282"/>
                     </a:xfrm>
                     <a:prstGeom prst="rect">
                       <a:avLst/>
@@ -3188,7 +3188,7 @@
       <w:r>
         <w:drawing>
           <wp:inline distT="0" distB="0" distL="0" distR="0">
-            <wp:extent cx="5943600" cy="4322284"/>
+            <wp:extent cx="5943600" cy="4322282"/>
             <wp:effectExtent l="0" t="0" r="0" b="0"/>
             <wp:docPr id="6" name="" descr=""/>
             <wp:cNvGraphicFramePr>
@@ -3210,7 +3210,7 @@
                   <pic:spPr>
                     <a:xfrm>
                       <a:off x="0" y="0"/>
-                      <a:ext cx="5943600" cy="4322284"/>
+                      <a:ext cx="5943600" cy="4322282"/>
                     </a:xfrm>
                     <a:prstGeom prst="rect">
                       <a:avLst/>
@@ -3226,7 +3226,7 @@
       <w:r>
         <w:drawing>
           <wp:inline distT="0" distB="0" distL="0" distR="0">
-            <wp:extent cx="5943600" cy="4322284"/>
+            <wp:extent cx="5943600" cy="4322282"/>
             <wp:effectExtent l="0" t="0" r="0" b="0"/>
             <wp:docPr id="8" name="" descr=""/>
             <wp:cNvGraphicFramePr>
@@ -3248,7 +3248,7 @@
                   <pic:spPr>
                     <a:xfrm>
                       <a:off x="0" y="0"/>
-                      <a:ext cx="5943600" cy="4322284"/>
+                      <a:ext cx="5943600" cy="4322282"/>
                     </a:xfrm>
                     <a:prstGeom prst="rect">
                       <a:avLst/>
@@ -3264,7 +3264,7 @@
       <w:r>
         <w:drawing>
           <wp:inline distT="0" distB="0" distL="0" distR="0">
-            <wp:extent cx="5943600" cy="4322284"/>
+            <wp:extent cx="5943600" cy="4322282"/>
             <wp:effectExtent l="0" t="0" r="0" b="0"/>
             <wp:docPr id="10" name="" descr=""/>
             <wp:cNvGraphicFramePr>
@@ -3286,7 +3286,7 @@
                   <pic:spPr>
                     <a:xfrm>
                       <a:off x="0" y="0"/>
-                      <a:ext cx="5943600" cy="4322284"/>
+                      <a:ext cx="5943600" cy="4322282"/>
                     </a:xfrm>
                     <a:prstGeom prst="rect">
                       <a:avLst/>
@@ -41482,7 +41482,7 @@
 </file>
 
 <file path=word/styles.xml><?xml version="1.0" encoding="utf-8"?>
-<w:styles xmlns:w="http://schemas.openxmlformats.org/wordprocessingml/2006/main" xmlns:m="http://schemas.openxmlformats.org/officeDocument/2006/math" xmlns:r="http://schemas.openxmlformats.org/officeDocument/2006/relationships" xmlns:w14="http://schemas.microsoft.com/office/word/2010/wordml" xmlns:wp="http://schemas.openxmlformats.org/drawingml/2006/wordprocessingDrawing" xmlns:a="http://schemas.openxmlformats.org/drawingml/2006/main" xmlns:wp14="http://schemas.microsoft.com/office/word/2010/wordprocessingDrawing" xmlns:w15="http://schemas.microsoft.com/office/word/2012/wordml" xmlns:mc="http://schemas.openxmlformats.org/markup-compatibility/2006" xmlns:sl="http://schemas.openxmlformats.org/schemaLibrary/2006/main" xmlns:wne="http://schemas.microsoft.com/office/word/2006/wordml" xmlns:c="http://schemas.openxmlformats.org/drawingml/2006/chart" xmlns:cdr="http://schemas.openxmlformats.org/drawingml/2006/chartDrawing" xmlns:c14="http://schemas.microsoft.com/office/drawing/2007/8/2/chart" xmlns:dgm="http://schemas.openxmlformats.org/drawingml/2006/diagram" xmlns:pic="http://schemas.openxmlformats.org/drawingml/2006/picture" xmlns:xdr="http://schemas.openxmlformats.org/drawingml/2006/spreadsheetDrawing" xmlns:dsp="http://schemas.microsoft.com/office/drawing/2008/diagram" xmlns:xvml="urn:schemas-microsoft-com:office:excel" xmlns:o="urn:schemas-microsoft-com:office:office" xmlns:v="urn:schemas-microsoft-com:vml" xmlns:w10="urn:schemas-microsoft-com:office:word" xmlns:pvml="urn:schemas-microsoft-com:office:powerpoint" xmlns:cppr="http://schemas.microsoft.com/office/2006/coverPageProps" xmlns:odx="http://opendope.org/xpaths" xmlns:odc="http://opendope.org/conditions" xmlns:odq="http://opendope.org/questions" xmlns:oda="http://opendope.org/answers" xmlns:odi="http://opendope.org/components" xmlns:odgm="http://opendope.org/SmartArt/DataHierarchy" xmlns:b="http://schemas.openxmlformats.org/officeDocument/2006/bibliography" xmlns:w16se="http://schemas.microsoft.com/office/word/2015/wordml/symex" xmlns:w16cid="http://schemas.microsoft.com/office/word/2016/wordml/cid" xmlns:wetp="http://schemas.microsoft.com/office/webextensions/taskpanes/2010/11" xmlns:we="http://schemas.microsoft.com/office/webextensions/webextension/2010/11" xmlns:comp="http://schemas.openxmlformats.org/drawingml/2006/compatibility" xmlns:lc="http://schemas.openxmlformats.org/drawingml/2006/lockedCanvas">
+<w:styles xmlns:w="http://schemas.openxmlformats.org/wordprocessingml/2006/main" xmlns:r="http://schemas.openxmlformats.org/officeDocument/2006/relationships" xmlns:w15="http://schemas.microsoft.com/office/word/2012/wordml" xmlns:w14="http://schemas.microsoft.com/office/word/2010/wordml" xmlns:m="http://schemas.openxmlformats.org/officeDocument/2006/math" xmlns:wp="http://schemas.openxmlformats.org/drawingml/2006/wordprocessingDrawing" xmlns:a="http://schemas.openxmlformats.org/drawingml/2006/main" xmlns:wp14="http://schemas.microsoft.com/office/word/2010/wordprocessingDrawing" xmlns:mc="http://schemas.openxmlformats.org/markup-compatibility/2006" xmlns:sl="http://schemas.openxmlformats.org/schemaLibrary/2006/main" xmlns:wne="http://schemas.microsoft.com/office/word/2006/wordml" xmlns:c="http://schemas.openxmlformats.org/drawingml/2006/chart" xmlns:cdr="http://schemas.openxmlformats.org/drawingml/2006/chartDrawing" xmlns:c14="http://schemas.microsoft.com/office/drawing/2007/8/2/chart" xmlns:dgm="http://schemas.openxmlformats.org/drawingml/2006/diagram" xmlns:pic="http://schemas.openxmlformats.org/drawingml/2006/picture" xmlns:xdr="http://schemas.openxmlformats.org/drawingml/2006/spreadsheetDrawing" xmlns:dsp="http://schemas.microsoft.com/office/drawing/2008/diagram" xmlns:xvml="urn:schemas-microsoft-com:office:excel" xmlns:o="urn:schemas-microsoft-com:office:office" xmlns:v="urn:schemas-microsoft-com:vml" xmlns:w10="urn:schemas-microsoft-com:office:word" xmlns:pvml="urn:schemas-microsoft-com:office:powerpoint" xmlns:cppr="http://schemas.microsoft.com/office/2006/coverPageProps" xmlns:odx="http://opendope.org/xpaths" xmlns:odc="http://opendope.org/conditions" xmlns:odq="http://opendope.org/questions" xmlns:oda="http://opendope.org/answers" xmlns:odi="http://opendope.org/components" xmlns:odgm="http://opendope.org/SmartArt/DataHierarchy" xmlns:b="http://schemas.openxmlformats.org/officeDocument/2006/bibliography" xmlns:w16se="http://schemas.microsoft.com/office/word/2015/wordml/symex" xmlns:w16cid="http://schemas.microsoft.com/office/word/2016/wordml/cid" xmlns:wetp="http://schemas.microsoft.com/office/webextensions/taskpanes/2010/11" xmlns:we="http://schemas.microsoft.com/office/webextensions/webextension/2010/11" xmlns:comp="http://schemas.openxmlformats.org/drawingml/2006/compatibility" xmlns:lc="http://schemas.openxmlformats.org/drawingml/2006/lockedCanvas">
   <w:docDefaults>
     <w:rPrDefault>
       <w:rPr>

</xml_diff>

<commit_message>
Added methods text to report
</commit_message>
<xml_diff>
--- a/products/time_report.docx
+++ b/products/time_report.docx
@@ -47,7 +47,7 @@
         <w:t xml:space="preserve">Generated using git revision: </w:t>
       </w:r>
       <w:r>
-        <w:t xml:space="preserve">830935f</w:t>
+        <w:t xml:space="preserve">a1b9e2b</w:t>
       </w:r>
     </w:p>
     <w:p>
@@ -100,7 +100,90 @@
         <w:t/>
       </w:r>
       <w:r>
-        <w:t xml:space="preserve">TODO: Write this.</w:t>
+        <w:t xml:space="preserve">We analyzed time use on the log scale: durations are non-negative, their </w:t>
+      </w:r>
+      <w:r>
+        <w:t xml:space="preserve">distributions are often positively skewed (e.g., many consultations are of </w:t>
+      </w:r>
+      <w:r>
+        <w:t xml:space="preserve">“typical” duration, but some are much longer), and we anticipated that the </w:t>
+      </w:r>
+      <w:r>
+        <w:t xml:space="preserve">intervention is likely to have a multiplicative rather than additive effect. </w:t>
+      </w:r>
+      <w:r>
+        <w:t xml:space="preserve">We used mixed-effects linear regression to estimate relative time use, comparing </w:t>
+      </w:r>
+      <w:r>
+        <w:t xml:space="preserve">treatment to control. We adjusted for the variables used to stratify (CHMP 2015) </w:t>
+      </w:r>
+      <w:r>
+        <w:t xml:space="preserve">and constrain randomization (cluster size and lab availability; Li 2016) as </w:t>
+      </w:r>
+      <w:r>
+        <w:t xml:space="preserve">fixed effects. We anticipated that booking visits would be longer than </w:t>
+      </w:r>
+      <w:r>
+        <w:t xml:space="preserve">follow-up visits, and therefore also adjusted for visit type as a fixed effect. </w:t>
+      </w:r>
+      <w:r>
+        <w:t xml:space="preserve">We modelled the cluster-randomized design using a random intercept for each </w:t>
+      </w:r>
+      <w:r>
+        <w:t xml:space="preserve">clinic, and adjusted confidence intervals for possible within-observer </w:t>
+      </w:r>
+      <w:r>
+        <w:t xml:space="preserve">clustering. We exponentiated to obtain estimates of relative time use, and </w:t>
+      </w:r>
+      <w:r>
+        <w:t xml:space="preserve">computed marginal mean times used in total and on health information management, </w:t>
+      </w:r>
+      <w:r>
+        <w:t xml:space="preserve">client care, finding, reading, and writing, with respect to cluster size, </w:t>
+      </w:r>
+      <w:r>
+        <w:t xml:space="preserve">lab availability, and visit.</w:t>
+      </w:r>
+    </w:p>
+    <w:p>
+      <w:pPr>
+        <w:jc w:val="both"/>
+      </w:pPr>
+      <w:r>
+        <w:t/>
+      </w:r>
+      <w:r>
+        <w:t xml:space="preserve">We followed the intention-to-treat principle for all analyses: participants were </w:t>
+      </w:r>
+      <w:r>
+        <w:t xml:space="preserve">analyzed in the arms to which they were randomized, and all participants were </w:t>
+      </w:r>
+      <w:r>
+        <w:t xml:space="preserve">included in the analyses. No data were missing. Statistical analyses were </w:t>
+      </w:r>
+      <w:r>
+        <w:t xml:space="preserve">performed using Stata 16 (StataCorp LLC, College Station, Texas, USA). The </w:t>
+      </w:r>
+      <w:r>
+        <w:t xml:space="preserve">statistician was not involved in data collection and was blinded to treatment </w:t>
+      </w:r>
+      <w:r>
+        <w:t xml:space="preserve">allocation for the analyses of relative differences in time used on health </w:t>
+      </w:r>
+      <w:r>
+        <w:t xml:space="preserve">information management, client consultation, and client care. It was not </w:t>
+      </w:r>
+      <w:r>
+        <w:t xml:space="preserve">possible to blind the statistician to treatment allocation for the analyses of </w:t>
+      </w:r>
+      <w:r>
+        <w:t xml:space="preserve">time used finding, reading, and writing files because the treatment allocation </w:t>
+      </w:r>
+      <w:r>
+        <w:t xml:space="preserve">was obvious (control arm participants could not use a computer for these tasks). </w:t>
+      </w:r>
+      <w:r>
+        <w:t xml:space="preserve">Protocol deviations are documented in Appendix 1.</w:t>
       </w:r>
     </w:p>
     <w:p>
@@ -325,7 +408,7 @@
               <w:jc w:val="center"/>
             </w:pPr>
             <w:r>
-              <w:t xml:space="preserve">[95% CI]‡</w:t>
+              <w:t xml:space="preserve">95% CI‡</w:t>
             </w:r>
           </w:p>
         </w:tc>
@@ -1749,7 +1832,7 @@
               <w:jc w:val="center"/>
             </w:pPr>
             <w:r>
-              <w:t xml:space="preserve">[95% CI]‡</w:t>
+              <w:t xml:space="preserve">95% CI‡</w:t>
             </w:r>
           </w:p>
         </w:tc>
@@ -3035,10 +3118,10 @@
         <w:t/>
       </w:r>
       <w:r>
-        <w:t xml:space="preserve">We did not plan to model relative times via transformation to the log scale. </w:t>
+        <w:t xml:space="preserve">We did not plan to model relative times via transformation to the log scale, </w:t>
       </w:r>
       <w:r>
-        <w:t xml:space="preserve">Nor did we plan to adjust for observer but chose to do so as it is plausible </w:t>
+        <w:t xml:space="preserve">nor did we plan to adjust for observer but chose to do so as it is plausible </w:t>
       </w:r>
       <w:r>
         <w:t xml:space="preserve">that systematic differences may exist between observers. We did not plan in </w:t>

</xml_diff>

<commit_message>
Set seed for each imputation
The Stata documentation says that reproducible results can be achieved using "set seed", but this is not what happens on Stata 16.1 on an M1 Mac (it was what happened on my previous Intel Mac). I am now setting the seed in each call to `mi impute`.
</commit_message>
<xml_diff>
--- a/products/time_report.docx
+++ b/products/time_report.docx
@@ -1,6 +1,6 @@
 
 <file path=word/document.xml><?xml version="1.0" encoding="utf-8"?>
-<w:document xmlns:w="http://schemas.openxmlformats.org/wordprocessingml/2006/main" xmlns:r="http://schemas.openxmlformats.org/officeDocument/2006/relationships" xmlns:w15="http://schemas.microsoft.com/office/word/2012/wordml" xmlns:w14="http://schemas.microsoft.com/office/word/2010/wordml" xmlns:m="http://schemas.openxmlformats.org/officeDocument/2006/math" xmlns:wp="http://schemas.openxmlformats.org/drawingml/2006/wordprocessingDrawing" xmlns:a="http://schemas.openxmlformats.org/drawingml/2006/main" xmlns:wp14="http://schemas.microsoft.com/office/word/2010/wordprocessingDrawing" xmlns:mc="http://schemas.openxmlformats.org/markup-compatibility/2006" xmlns:sl="http://schemas.openxmlformats.org/schemaLibrary/2006/main" xmlns:wne="http://schemas.microsoft.com/office/word/2006/wordml" xmlns:c="http://schemas.openxmlformats.org/drawingml/2006/chart" xmlns:cdr="http://schemas.openxmlformats.org/drawingml/2006/chartDrawing" xmlns:c14="http://schemas.microsoft.com/office/drawing/2007/8/2/chart" xmlns:dgm="http://schemas.openxmlformats.org/drawingml/2006/diagram" xmlns:pic="http://schemas.openxmlformats.org/drawingml/2006/picture" xmlns:xdr="http://schemas.openxmlformats.org/drawingml/2006/spreadsheetDrawing" xmlns:dsp="http://schemas.microsoft.com/office/drawing/2008/diagram" xmlns:xvml="urn:schemas-microsoft-com:office:excel" xmlns:o="urn:schemas-microsoft-com:office:office" xmlns:v="urn:schemas-microsoft-com:vml" xmlns:w10="urn:schemas-microsoft-com:office:word" xmlns:pvml="urn:schemas-microsoft-com:office:powerpoint" xmlns:cppr="http://schemas.microsoft.com/office/2006/coverPageProps" xmlns:odx="http://opendope.org/xpaths" xmlns:odc="http://opendope.org/conditions" xmlns:odq="http://opendope.org/questions" xmlns:oda="http://opendope.org/answers" xmlns:odi="http://opendope.org/components" xmlns:odgm="http://opendope.org/SmartArt/DataHierarchy" xmlns:b="http://schemas.openxmlformats.org/officeDocument/2006/bibliography" xmlns:w16se="http://schemas.microsoft.com/office/word/2015/wordml/symex" xmlns:w16cid="http://schemas.microsoft.com/office/word/2016/wordml/cid" xmlns:wetp="http://schemas.microsoft.com/office/webextensions/taskpanes/2010/11" xmlns:we="http://schemas.microsoft.com/office/webextensions/webextension/2010/11" xmlns:comp="http://schemas.openxmlformats.org/drawingml/2006/compatibility" xmlns:lc="http://schemas.openxmlformats.org/drawingml/2006/lockedCanvas">
+<w:document xmlns:w="http://schemas.openxmlformats.org/wordprocessingml/2006/main" xmlns:r="http://schemas.openxmlformats.org/officeDocument/2006/relationships" xmlns:w14="http://schemas.microsoft.com/office/word/2010/wordml" xmlns:wp="http://schemas.openxmlformats.org/drawingml/2006/wordprocessingDrawing" xmlns:a="http://schemas.openxmlformats.org/drawingml/2006/main" xmlns:wp14="http://schemas.microsoft.com/office/word/2010/wordprocessingDrawing" xmlns:m="http://schemas.openxmlformats.org/officeDocument/2006/math" xmlns:w15="http://schemas.microsoft.com/office/word/2012/wordml" xmlns:mc="http://schemas.openxmlformats.org/markup-compatibility/2006" xmlns:sl="http://schemas.openxmlformats.org/schemaLibrary/2006/main" xmlns:wne="http://schemas.microsoft.com/office/word/2006/wordml" xmlns:c="http://schemas.openxmlformats.org/drawingml/2006/chart" xmlns:cdr="http://schemas.openxmlformats.org/drawingml/2006/chartDrawing" xmlns:c14="http://schemas.microsoft.com/office/drawing/2007/8/2/chart" xmlns:dgm="http://schemas.openxmlformats.org/drawingml/2006/diagram" xmlns:pic="http://schemas.openxmlformats.org/drawingml/2006/picture" xmlns:xdr="http://schemas.openxmlformats.org/drawingml/2006/spreadsheetDrawing" xmlns:dsp="http://schemas.microsoft.com/office/drawing/2008/diagram" xmlns:xvml="urn:schemas-microsoft-com:office:excel" xmlns:o="urn:schemas-microsoft-com:office:office" xmlns:v="urn:schemas-microsoft-com:vml" xmlns:w10="urn:schemas-microsoft-com:office:word" xmlns:pvml="urn:schemas-microsoft-com:office:powerpoint" xmlns:cppr="http://schemas.microsoft.com/office/2006/coverPageProps" xmlns:odx="http://opendope.org/xpaths" xmlns:odc="http://opendope.org/conditions" xmlns:odq="http://opendope.org/questions" xmlns:oda="http://opendope.org/answers" xmlns:odi="http://opendope.org/components" xmlns:odgm="http://opendope.org/SmartArt/DataHierarchy" xmlns:b="http://schemas.openxmlformats.org/officeDocument/2006/bibliography" xmlns:w16se="http://schemas.microsoft.com/office/word/2015/wordml/symex" xmlns:w16cid="http://schemas.microsoft.com/office/word/2016/wordml/cid" xmlns:wetp="http://schemas.microsoft.com/office/webextensions/taskpanes/2010/11" xmlns:we="http://schemas.microsoft.com/office/webextensions/webextension/2010/11" xmlns:comp="http://schemas.openxmlformats.org/drawingml/2006/compatibility" xmlns:lc="http://schemas.openxmlformats.org/drawingml/2006/lockedCanvas">
   <w:body>
     <w:p>
       <w:pPr>
@@ -30,7 +30,7 @@
         <w:t xml:space="preserve">(</w:t>
       </w:r>
       <w:r>
-        <w:t xml:space="preserve">14 Jan 2021</w:t>
+        <w:t xml:space="preserve"> 8 Oct 2021</w:t>
       </w:r>
       <w:r>
         <w:t xml:space="preserve">)</w:t>
@@ -47,7 +47,7 @@
         <w:t xml:space="preserve">Generated using git revision: </w:t>
       </w:r>
       <w:r>
-        <w:t xml:space="preserve">597715f</w:t>
+        <w:t xml:space="preserve">ddba4e4</w:t>
       </w:r>
     </w:p>
     <w:p>
@@ -41565,7 +41565,7 @@
 </file>
 
 <file path=word/styles.xml><?xml version="1.0" encoding="utf-8"?>
-<w:styles xmlns:w="http://schemas.openxmlformats.org/wordprocessingml/2006/main" xmlns:r="http://schemas.openxmlformats.org/officeDocument/2006/relationships" xmlns:w15="http://schemas.microsoft.com/office/word/2012/wordml" xmlns:w14="http://schemas.microsoft.com/office/word/2010/wordml" xmlns:m="http://schemas.openxmlformats.org/officeDocument/2006/math" xmlns:wp="http://schemas.openxmlformats.org/drawingml/2006/wordprocessingDrawing" xmlns:a="http://schemas.openxmlformats.org/drawingml/2006/main" xmlns:wp14="http://schemas.microsoft.com/office/word/2010/wordprocessingDrawing" xmlns:mc="http://schemas.openxmlformats.org/markup-compatibility/2006" xmlns:sl="http://schemas.openxmlformats.org/schemaLibrary/2006/main" xmlns:wne="http://schemas.microsoft.com/office/word/2006/wordml" xmlns:c="http://schemas.openxmlformats.org/drawingml/2006/chart" xmlns:cdr="http://schemas.openxmlformats.org/drawingml/2006/chartDrawing" xmlns:c14="http://schemas.microsoft.com/office/drawing/2007/8/2/chart" xmlns:dgm="http://schemas.openxmlformats.org/drawingml/2006/diagram" xmlns:pic="http://schemas.openxmlformats.org/drawingml/2006/picture" xmlns:xdr="http://schemas.openxmlformats.org/drawingml/2006/spreadsheetDrawing" xmlns:dsp="http://schemas.microsoft.com/office/drawing/2008/diagram" xmlns:xvml="urn:schemas-microsoft-com:office:excel" xmlns:o="urn:schemas-microsoft-com:office:office" xmlns:v="urn:schemas-microsoft-com:vml" xmlns:w10="urn:schemas-microsoft-com:office:word" xmlns:pvml="urn:schemas-microsoft-com:office:powerpoint" xmlns:cppr="http://schemas.microsoft.com/office/2006/coverPageProps" xmlns:odx="http://opendope.org/xpaths" xmlns:odc="http://opendope.org/conditions" xmlns:odq="http://opendope.org/questions" xmlns:oda="http://opendope.org/answers" xmlns:odi="http://opendope.org/components" xmlns:odgm="http://opendope.org/SmartArt/DataHierarchy" xmlns:b="http://schemas.openxmlformats.org/officeDocument/2006/bibliography" xmlns:w16se="http://schemas.microsoft.com/office/word/2015/wordml/symex" xmlns:w16cid="http://schemas.microsoft.com/office/word/2016/wordml/cid" xmlns:wetp="http://schemas.microsoft.com/office/webextensions/taskpanes/2010/11" xmlns:we="http://schemas.microsoft.com/office/webextensions/webextension/2010/11" xmlns:comp="http://schemas.openxmlformats.org/drawingml/2006/compatibility" xmlns:lc="http://schemas.openxmlformats.org/drawingml/2006/lockedCanvas">
+<w:styles xmlns:w="http://schemas.openxmlformats.org/wordprocessingml/2006/main" xmlns:r="http://schemas.openxmlformats.org/officeDocument/2006/relationships" xmlns:w14="http://schemas.microsoft.com/office/word/2010/wordml" xmlns:wp="http://schemas.openxmlformats.org/drawingml/2006/wordprocessingDrawing" xmlns:a="http://schemas.openxmlformats.org/drawingml/2006/main" xmlns:wp14="http://schemas.microsoft.com/office/word/2010/wordprocessingDrawing" xmlns:m="http://schemas.openxmlformats.org/officeDocument/2006/math" xmlns:w15="http://schemas.microsoft.com/office/word/2012/wordml" xmlns:mc="http://schemas.openxmlformats.org/markup-compatibility/2006" xmlns:sl="http://schemas.openxmlformats.org/schemaLibrary/2006/main" xmlns:wne="http://schemas.microsoft.com/office/word/2006/wordml" xmlns:c="http://schemas.openxmlformats.org/drawingml/2006/chart" xmlns:cdr="http://schemas.openxmlformats.org/drawingml/2006/chartDrawing" xmlns:c14="http://schemas.microsoft.com/office/drawing/2007/8/2/chart" xmlns:dgm="http://schemas.openxmlformats.org/drawingml/2006/diagram" xmlns:pic="http://schemas.openxmlformats.org/drawingml/2006/picture" xmlns:xdr="http://schemas.openxmlformats.org/drawingml/2006/spreadsheetDrawing" xmlns:dsp="http://schemas.microsoft.com/office/drawing/2008/diagram" xmlns:xvml="urn:schemas-microsoft-com:office:excel" xmlns:o="urn:schemas-microsoft-com:office:office" xmlns:v="urn:schemas-microsoft-com:vml" xmlns:w10="urn:schemas-microsoft-com:office:word" xmlns:pvml="urn:schemas-microsoft-com:office:powerpoint" xmlns:cppr="http://schemas.microsoft.com/office/2006/coverPageProps" xmlns:odx="http://opendope.org/xpaths" xmlns:odc="http://opendope.org/conditions" xmlns:odq="http://opendope.org/questions" xmlns:oda="http://opendope.org/answers" xmlns:odi="http://opendope.org/components" xmlns:odgm="http://opendope.org/SmartArt/DataHierarchy" xmlns:b="http://schemas.openxmlformats.org/officeDocument/2006/bibliography" xmlns:w16se="http://schemas.microsoft.com/office/word/2015/wordml/symex" xmlns:w16cid="http://schemas.microsoft.com/office/word/2016/wordml/cid" xmlns:wetp="http://schemas.microsoft.com/office/webextensions/taskpanes/2010/11" xmlns:we="http://schemas.microsoft.com/office/webextensions/webextension/2010/11" xmlns:comp="http://schemas.openxmlformats.org/drawingml/2006/compatibility" xmlns:lc="http://schemas.openxmlformats.org/drawingml/2006/lockedCanvas">
   <w:docDefaults>
     <w:rPrDefault>
       <w:rPr>

</xml_diff>

<commit_message>
First run on Linux
</commit_message>
<xml_diff>
--- a/products/time_report.docx
+++ b/products/time_report.docx
@@ -1,6 +1,6 @@
 
 <file path=word/document.xml><?xml version="1.0" encoding="utf-8"?>
-<w:document xmlns:w="http://schemas.openxmlformats.org/wordprocessingml/2006/main" xmlns:r="http://schemas.openxmlformats.org/officeDocument/2006/relationships" xmlns:w14="http://schemas.microsoft.com/office/word/2010/wordml" xmlns:wp="http://schemas.openxmlformats.org/drawingml/2006/wordprocessingDrawing" xmlns:a="http://schemas.openxmlformats.org/drawingml/2006/main" xmlns:wp14="http://schemas.microsoft.com/office/word/2010/wordprocessingDrawing" xmlns:m="http://schemas.openxmlformats.org/officeDocument/2006/math" xmlns:w15="http://schemas.microsoft.com/office/word/2012/wordml" xmlns:mc="http://schemas.openxmlformats.org/markup-compatibility/2006" xmlns:sl="http://schemas.openxmlformats.org/schemaLibrary/2006/main" xmlns:wne="http://schemas.microsoft.com/office/word/2006/wordml" xmlns:c="http://schemas.openxmlformats.org/drawingml/2006/chart" xmlns:cdr="http://schemas.openxmlformats.org/drawingml/2006/chartDrawing" xmlns:c14="http://schemas.microsoft.com/office/drawing/2007/8/2/chart" xmlns:dgm="http://schemas.openxmlformats.org/drawingml/2006/diagram" xmlns:pic="http://schemas.openxmlformats.org/drawingml/2006/picture" xmlns:xdr="http://schemas.openxmlformats.org/drawingml/2006/spreadsheetDrawing" xmlns:dsp="http://schemas.microsoft.com/office/drawing/2008/diagram" xmlns:xvml="urn:schemas-microsoft-com:office:excel" xmlns:o="urn:schemas-microsoft-com:office:office" xmlns:v="urn:schemas-microsoft-com:vml" xmlns:w10="urn:schemas-microsoft-com:office:word" xmlns:pvml="urn:schemas-microsoft-com:office:powerpoint" xmlns:cppr="http://schemas.microsoft.com/office/2006/coverPageProps" xmlns:odx="http://opendope.org/xpaths" xmlns:odc="http://opendope.org/conditions" xmlns:odq="http://opendope.org/questions" xmlns:oda="http://opendope.org/answers" xmlns:odi="http://opendope.org/components" xmlns:odgm="http://opendope.org/SmartArt/DataHierarchy" xmlns:b="http://schemas.openxmlformats.org/officeDocument/2006/bibliography" xmlns:w16se="http://schemas.microsoft.com/office/word/2015/wordml/symex" xmlns:w16cid="http://schemas.microsoft.com/office/word/2016/wordml/cid" xmlns:wetp="http://schemas.microsoft.com/office/webextensions/taskpanes/2010/11" xmlns:we="http://schemas.microsoft.com/office/webextensions/webextension/2010/11" xmlns:comp="http://schemas.openxmlformats.org/drawingml/2006/compatibility" xmlns:lc="http://schemas.openxmlformats.org/drawingml/2006/lockedCanvas">
+<w:document xmlns:m="http://schemas.openxmlformats.org/officeDocument/2006/math" xmlns:w="http://schemas.openxmlformats.org/wordprocessingml/2006/main" xmlns:w15="http://schemas.microsoft.com/office/word/2012/wordml" xmlns:w14="http://schemas.microsoft.com/office/word/2010/wordml" xmlns:r="http://schemas.openxmlformats.org/officeDocument/2006/relationships" xmlns:wp="http://schemas.openxmlformats.org/drawingml/2006/wordprocessingDrawing" xmlns:a="http://schemas.openxmlformats.org/drawingml/2006/main" xmlns:wp14="http://schemas.microsoft.com/office/word/2010/wordprocessingDrawing" xmlns:mc="http://schemas.openxmlformats.org/markup-compatibility/2006" xmlns:sl="http://schemas.openxmlformats.org/schemaLibrary/2006/main" xmlns:wne="http://schemas.microsoft.com/office/word/2006/wordml" xmlns:c="http://schemas.openxmlformats.org/drawingml/2006/chart" xmlns:cdr="http://schemas.openxmlformats.org/drawingml/2006/chartDrawing" xmlns:c14="http://schemas.microsoft.com/office/drawing/2007/8/2/chart" xmlns:dgm="http://schemas.openxmlformats.org/drawingml/2006/diagram" xmlns:pic="http://schemas.openxmlformats.org/drawingml/2006/picture" xmlns:xdr="http://schemas.openxmlformats.org/drawingml/2006/spreadsheetDrawing" xmlns:dsp="http://schemas.microsoft.com/office/drawing/2008/diagram" xmlns:xvml="urn:schemas-microsoft-com:office:excel" xmlns:o="urn:schemas-microsoft-com:office:office" xmlns:v="urn:schemas-microsoft-com:vml" xmlns:w10="urn:schemas-microsoft-com:office:word" xmlns:pvml="urn:schemas-microsoft-com:office:powerpoint" xmlns:cppr="http://schemas.microsoft.com/office/2006/coverPageProps" xmlns:odx="http://opendope.org/xpaths" xmlns:odc="http://opendope.org/conditions" xmlns:odq="http://opendope.org/questions" xmlns:oda="http://opendope.org/answers" xmlns:odi="http://opendope.org/components" xmlns:odgm="http://opendope.org/SmartArt/DataHierarchy" xmlns:b="http://schemas.openxmlformats.org/officeDocument/2006/bibliography" xmlns:w16se="http://schemas.microsoft.com/office/word/2015/wordml/symex" xmlns:w16cid="http://schemas.microsoft.com/office/word/2016/wordml/cid" xmlns:wetp="http://schemas.microsoft.com/office/webextensions/taskpanes/2010/11" xmlns:we="http://schemas.microsoft.com/office/webextensions/webextension/2010/11" xmlns:comp="http://schemas.openxmlformats.org/drawingml/2006/compatibility" xmlns:lc="http://schemas.openxmlformats.org/drawingml/2006/lockedCanvas">
   <w:body>
     <w:p>
       <w:pPr>
@@ -47,7 +47,7 @@
         <w:t xml:space="preserve">Generated using git revision: </w:t>
       </w:r>
       <w:r>
-        <w:t xml:space="preserve">84438f4</w:t>
+        <w:t xml:space="preserve">d57bd18</w:t>
       </w:r>
     </w:p>
     <w:p>
@@ -41565,7 +41565,7 @@
 </file>
 
 <file path=word/styles.xml><?xml version="1.0" encoding="utf-8"?>
-<w:styles xmlns:w="http://schemas.openxmlformats.org/wordprocessingml/2006/main" xmlns:r="http://schemas.openxmlformats.org/officeDocument/2006/relationships" xmlns:w14="http://schemas.microsoft.com/office/word/2010/wordml" xmlns:wp="http://schemas.openxmlformats.org/drawingml/2006/wordprocessingDrawing" xmlns:a="http://schemas.openxmlformats.org/drawingml/2006/main" xmlns:wp14="http://schemas.microsoft.com/office/word/2010/wordprocessingDrawing" xmlns:m="http://schemas.openxmlformats.org/officeDocument/2006/math" xmlns:w15="http://schemas.microsoft.com/office/word/2012/wordml" xmlns:mc="http://schemas.openxmlformats.org/markup-compatibility/2006" xmlns:sl="http://schemas.openxmlformats.org/schemaLibrary/2006/main" xmlns:wne="http://schemas.microsoft.com/office/word/2006/wordml" xmlns:c="http://schemas.openxmlformats.org/drawingml/2006/chart" xmlns:cdr="http://schemas.openxmlformats.org/drawingml/2006/chartDrawing" xmlns:c14="http://schemas.microsoft.com/office/drawing/2007/8/2/chart" xmlns:dgm="http://schemas.openxmlformats.org/drawingml/2006/diagram" xmlns:pic="http://schemas.openxmlformats.org/drawingml/2006/picture" xmlns:xdr="http://schemas.openxmlformats.org/drawingml/2006/spreadsheetDrawing" xmlns:dsp="http://schemas.microsoft.com/office/drawing/2008/diagram" xmlns:xvml="urn:schemas-microsoft-com:office:excel" xmlns:o="urn:schemas-microsoft-com:office:office" xmlns:v="urn:schemas-microsoft-com:vml" xmlns:w10="urn:schemas-microsoft-com:office:word" xmlns:pvml="urn:schemas-microsoft-com:office:powerpoint" xmlns:cppr="http://schemas.microsoft.com/office/2006/coverPageProps" xmlns:odx="http://opendope.org/xpaths" xmlns:odc="http://opendope.org/conditions" xmlns:odq="http://opendope.org/questions" xmlns:oda="http://opendope.org/answers" xmlns:odi="http://opendope.org/components" xmlns:odgm="http://opendope.org/SmartArt/DataHierarchy" xmlns:b="http://schemas.openxmlformats.org/officeDocument/2006/bibliography" xmlns:w16se="http://schemas.microsoft.com/office/word/2015/wordml/symex" xmlns:w16cid="http://schemas.microsoft.com/office/word/2016/wordml/cid" xmlns:wetp="http://schemas.microsoft.com/office/webextensions/taskpanes/2010/11" xmlns:we="http://schemas.microsoft.com/office/webextensions/webextension/2010/11" xmlns:comp="http://schemas.openxmlformats.org/drawingml/2006/compatibility" xmlns:lc="http://schemas.openxmlformats.org/drawingml/2006/lockedCanvas">
+<w:styles xmlns:m="http://schemas.openxmlformats.org/officeDocument/2006/math" xmlns:w="http://schemas.openxmlformats.org/wordprocessingml/2006/main" xmlns:w15="http://schemas.microsoft.com/office/word/2012/wordml" xmlns:w14="http://schemas.microsoft.com/office/word/2010/wordml" xmlns:r="http://schemas.openxmlformats.org/officeDocument/2006/relationships" xmlns:wp="http://schemas.openxmlformats.org/drawingml/2006/wordprocessingDrawing" xmlns:a="http://schemas.openxmlformats.org/drawingml/2006/main" xmlns:wp14="http://schemas.microsoft.com/office/word/2010/wordprocessingDrawing" xmlns:mc="http://schemas.openxmlformats.org/markup-compatibility/2006" xmlns:sl="http://schemas.openxmlformats.org/schemaLibrary/2006/main" xmlns:wne="http://schemas.microsoft.com/office/word/2006/wordml" xmlns:c="http://schemas.openxmlformats.org/drawingml/2006/chart" xmlns:cdr="http://schemas.openxmlformats.org/drawingml/2006/chartDrawing" xmlns:c14="http://schemas.microsoft.com/office/drawing/2007/8/2/chart" xmlns:dgm="http://schemas.openxmlformats.org/drawingml/2006/diagram" xmlns:pic="http://schemas.openxmlformats.org/drawingml/2006/picture" xmlns:xdr="http://schemas.openxmlformats.org/drawingml/2006/spreadsheetDrawing" xmlns:dsp="http://schemas.microsoft.com/office/drawing/2008/diagram" xmlns:xvml="urn:schemas-microsoft-com:office:excel" xmlns:o="urn:schemas-microsoft-com:office:office" xmlns:v="urn:schemas-microsoft-com:vml" xmlns:w10="urn:schemas-microsoft-com:office:word" xmlns:pvml="urn:schemas-microsoft-com:office:powerpoint" xmlns:cppr="http://schemas.microsoft.com/office/2006/coverPageProps" xmlns:odx="http://opendope.org/xpaths" xmlns:odc="http://opendope.org/conditions" xmlns:odq="http://opendope.org/questions" xmlns:oda="http://opendope.org/answers" xmlns:odi="http://opendope.org/components" xmlns:odgm="http://opendope.org/SmartArt/DataHierarchy" xmlns:b="http://schemas.openxmlformats.org/officeDocument/2006/bibliography" xmlns:w16se="http://schemas.microsoft.com/office/word/2015/wordml/symex" xmlns:w16cid="http://schemas.microsoft.com/office/word/2016/wordml/cid" xmlns:wetp="http://schemas.microsoft.com/office/webextensions/taskpanes/2010/11" xmlns:we="http://schemas.microsoft.com/office/webextensions/webextension/2010/11" xmlns:comp="http://schemas.openxmlformats.org/drawingml/2006/compatibility" xmlns:lc="http://schemas.openxmlformats.org/drawingml/2006/lockedCanvas">
   <w:docDefaults>
     <w:rPrDefault>
       <w:rPr>

</xml_diff>

<commit_message>
Generate figures in EPS format for publication and ensure reproducibility (#47)
* Make .eps format version of CONSORT flow diagram
* Export analysis figures as eps format
* Specify width of PNG files to match existing files
* Specify generator, seed, and stream for random numbers (imputation).
</commit_message>
<xml_diff>
--- a/products/time_report.docx
+++ b/products/time_report.docx
@@ -1,6 +1,6 @@
 
 <file path=word/document.xml><?xml version="1.0" encoding="utf-8"?>
-<w:document xmlns:w="http://schemas.openxmlformats.org/wordprocessingml/2006/main" xmlns:r="http://schemas.openxmlformats.org/officeDocument/2006/relationships" xmlns:w15="http://schemas.microsoft.com/office/word/2012/wordml" xmlns:w14="http://schemas.microsoft.com/office/word/2010/wordml" xmlns:m="http://schemas.openxmlformats.org/officeDocument/2006/math" xmlns:wp="http://schemas.openxmlformats.org/drawingml/2006/wordprocessingDrawing" xmlns:a="http://schemas.openxmlformats.org/drawingml/2006/main" xmlns:wp14="http://schemas.microsoft.com/office/word/2010/wordprocessingDrawing" xmlns:mc="http://schemas.openxmlformats.org/markup-compatibility/2006" xmlns:sl="http://schemas.openxmlformats.org/schemaLibrary/2006/main" xmlns:wne="http://schemas.microsoft.com/office/word/2006/wordml" xmlns:c="http://schemas.openxmlformats.org/drawingml/2006/chart" xmlns:cdr="http://schemas.openxmlformats.org/drawingml/2006/chartDrawing" xmlns:c14="http://schemas.microsoft.com/office/drawing/2007/8/2/chart" xmlns:dgm="http://schemas.openxmlformats.org/drawingml/2006/diagram" xmlns:pic="http://schemas.openxmlformats.org/drawingml/2006/picture" xmlns:xdr="http://schemas.openxmlformats.org/drawingml/2006/spreadsheetDrawing" xmlns:dsp="http://schemas.microsoft.com/office/drawing/2008/diagram" xmlns:xvml="urn:schemas-microsoft-com:office:excel" xmlns:o="urn:schemas-microsoft-com:office:office" xmlns:v="urn:schemas-microsoft-com:vml" xmlns:w10="urn:schemas-microsoft-com:office:word" xmlns:pvml="urn:schemas-microsoft-com:office:powerpoint" xmlns:cppr="http://schemas.microsoft.com/office/2006/coverPageProps" xmlns:odx="http://opendope.org/xpaths" xmlns:odc="http://opendope.org/conditions" xmlns:odq="http://opendope.org/questions" xmlns:oda="http://opendope.org/answers" xmlns:odi="http://opendope.org/components" xmlns:odgm="http://opendope.org/SmartArt/DataHierarchy" xmlns:b="http://schemas.openxmlformats.org/officeDocument/2006/bibliography" xmlns:w16se="http://schemas.microsoft.com/office/word/2015/wordml/symex" xmlns:w16cid="http://schemas.microsoft.com/office/word/2016/wordml/cid" xmlns:wetp="http://schemas.microsoft.com/office/webextensions/taskpanes/2010/11" xmlns:we="http://schemas.microsoft.com/office/webextensions/webextension/2010/11" xmlns:comp="http://schemas.openxmlformats.org/drawingml/2006/compatibility" xmlns:lc="http://schemas.openxmlformats.org/drawingml/2006/lockedCanvas">
+<w:document xmlns:w="http://schemas.openxmlformats.org/wordprocessingml/2006/main" xmlns:m="http://schemas.openxmlformats.org/officeDocument/2006/math" xmlns:r="http://schemas.openxmlformats.org/officeDocument/2006/relationships" xmlns:w14="http://schemas.microsoft.com/office/word/2010/wordml" xmlns:wp="http://schemas.openxmlformats.org/drawingml/2006/wordprocessingDrawing" xmlns:a="http://schemas.openxmlformats.org/drawingml/2006/main" xmlns:wp14="http://schemas.microsoft.com/office/word/2010/wordprocessingDrawing" xmlns:w15="http://schemas.microsoft.com/office/word/2012/wordml" xmlns:mc="http://schemas.openxmlformats.org/markup-compatibility/2006" xmlns:sl="http://schemas.openxmlformats.org/schemaLibrary/2006/main" xmlns:wne="http://schemas.microsoft.com/office/word/2006/wordml" xmlns:c="http://schemas.openxmlformats.org/drawingml/2006/chart" xmlns:cdr="http://schemas.openxmlformats.org/drawingml/2006/chartDrawing" xmlns:c14="http://schemas.microsoft.com/office/drawing/2007/8/2/chart" xmlns:dgm="http://schemas.openxmlformats.org/drawingml/2006/diagram" xmlns:pic="http://schemas.openxmlformats.org/drawingml/2006/picture" xmlns:xdr="http://schemas.openxmlformats.org/drawingml/2006/spreadsheetDrawing" xmlns:dsp="http://schemas.microsoft.com/office/drawing/2008/diagram" xmlns:xvml="urn:schemas-microsoft-com:office:excel" xmlns:o="urn:schemas-microsoft-com:office:office" xmlns:v="urn:schemas-microsoft-com:vml" xmlns:w10="urn:schemas-microsoft-com:office:word" xmlns:pvml="urn:schemas-microsoft-com:office:powerpoint" xmlns:cppr="http://schemas.microsoft.com/office/2006/coverPageProps" xmlns:odx="http://opendope.org/xpaths" xmlns:odc="http://opendope.org/conditions" xmlns:odq="http://opendope.org/questions" xmlns:oda="http://opendope.org/answers" xmlns:odi="http://opendope.org/components" xmlns:odgm="http://opendope.org/SmartArt/DataHierarchy" xmlns:b="http://schemas.openxmlformats.org/officeDocument/2006/bibliography" xmlns:w16se="http://schemas.microsoft.com/office/word/2015/wordml/symex" xmlns:w16cid="http://schemas.microsoft.com/office/word/2016/wordml/cid" xmlns:wetp="http://schemas.microsoft.com/office/webextensions/taskpanes/2010/11" xmlns:we="http://schemas.microsoft.com/office/webextensions/webextension/2010/11" xmlns:comp="http://schemas.openxmlformats.org/drawingml/2006/compatibility" xmlns:lc="http://schemas.openxmlformats.org/drawingml/2006/lockedCanvas">
   <w:body>
     <w:p>
       <w:pPr>
@@ -30,7 +30,7 @@
         <w:t xml:space="preserve">(</w:t>
       </w:r>
       <w:r>
-        <w:t xml:space="preserve">14 Jan 2021</w:t>
+        <w:t xml:space="preserve"> 8 Oct 2021</w:t>
       </w:r>
       <w:r>
         <w:t xml:space="preserve">)</w:t>
@@ -47,7 +47,7 @@
         <w:t xml:space="preserve">Generated using git revision: </w:t>
       </w:r>
       <w:r>
-        <w:t xml:space="preserve">597715f</w:t>
+        <w:t xml:space="preserve">96bdecd</w:t>
       </w:r>
     </w:p>
     <w:p>
@@ -41565,7 +41565,7 @@
 </file>
 
 <file path=word/styles.xml><?xml version="1.0" encoding="utf-8"?>
-<w:styles xmlns:w="http://schemas.openxmlformats.org/wordprocessingml/2006/main" xmlns:r="http://schemas.openxmlformats.org/officeDocument/2006/relationships" xmlns:w15="http://schemas.microsoft.com/office/word/2012/wordml" xmlns:w14="http://schemas.microsoft.com/office/word/2010/wordml" xmlns:m="http://schemas.openxmlformats.org/officeDocument/2006/math" xmlns:wp="http://schemas.openxmlformats.org/drawingml/2006/wordprocessingDrawing" xmlns:a="http://schemas.openxmlformats.org/drawingml/2006/main" xmlns:wp14="http://schemas.microsoft.com/office/word/2010/wordprocessingDrawing" xmlns:mc="http://schemas.openxmlformats.org/markup-compatibility/2006" xmlns:sl="http://schemas.openxmlformats.org/schemaLibrary/2006/main" xmlns:wne="http://schemas.microsoft.com/office/word/2006/wordml" xmlns:c="http://schemas.openxmlformats.org/drawingml/2006/chart" xmlns:cdr="http://schemas.openxmlformats.org/drawingml/2006/chartDrawing" xmlns:c14="http://schemas.microsoft.com/office/drawing/2007/8/2/chart" xmlns:dgm="http://schemas.openxmlformats.org/drawingml/2006/diagram" xmlns:pic="http://schemas.openxmlformats.org/drawingml/2006/picture" xmlns:xdr="http://schemas.openxmlformats.org/drawingml/2006/spreadsheetDrawing" xmlns:dsp="http://schemas.microsoft.com/office/drawing/2008/diagram" xmlns:xvml="urn:schemas-microsoft-com:office:excel" xmlns:o="urn:schemas-microsoft-com:office:office" xmlns:v="urn:schemas-microsoft-com:vml" xmlns:w10="urn:schemas-microsoft-com:office:word" xmlns:pvml="urn:schemas-microsoft-com:office:powerpoint" xmlns:cppr="http://schemas.microsoft.com/office/2006/coverPageProps" xmlns:odx="http://opendope.org/xpaths" xmlns:odc="http://opendope.org/conditions" xmlns:odq="http://opendope.org/questions" xmlns:oda="http://opendope.org/answers" xmlns:odi="http://opendope.org/components" xmlns:odgm="http://opendope.org/SmartArt/DataHierarchy" xmlns:b="http://schemas.openxmlformats.org/officeDocument/2006/bibliography" xmlns:w16se="http://schemas.microsoft.com/office/word/2015/wordml/symex" xmlns:w16cid="http://schemas.microsoft.com/office/word/2016/wordml/cid" xmlns:wetp="http://schemas.microsoft.com/office/webextensions/taskpanes/2010/11" xmlns:we="http://schemas.microsoft.com/office/webextensions/webextension/2010/11" xmlns:comp="http://schemas.openxmlformats.org/drawingml/2006/compatibility" xmlns:lc="http://schemas.openxmlformats.org/drawingml/2006/lockedCanvas">
+<w:styles xmlns:w="http://schemas.openxmlformats.org/wordprocessingml/2006/main" xmlns:m="http://schemas.openxmlformats.org/officeDocument/2006/math" xmlns:r="http://schemas.openxmlformats.org/officeDocument/2006/relationships" xmlns:w14="http://schemas.microsoft.com/office/word/2010/wordml" xmlns:wp="http://schemas.openxmlformats.org/drawingml/2006/wordprocessingDrawing" xmlns:a="http://schemas.openxmlformats.org/drawingml/2006/main" xmlns:wp14="http://schemas.microsoft.com/office/word/2010/wordprocessingDrawing" xmlns:w15="http://schemas.microsoft.com/office/word/2012/wordml" xmlns:mc="http://schemas.openxmlformats.org/markup-compatibility/2006" xmlns:sl="http://schemas.openxmlformats.org/schemaLibrary/2006/main" xmlns:wne="http://schemas.microsoft.com/office/word/2006/wordml" xmlns:c="http://schemas.openxmlformats.org/drawingml/2006/chart" xmlns:cdr="http://schemas.openxmlformats.org/drawingml/2006/chartDrawing" xmlns:c14="http://schemas.microsoft.com/office/drawing/2007/8/2/chart" xmlns:dgm="http://schemas.openxmlformats.org/drawingml/2006/diagram" xmlns:pic="http://schemas.openxmlformats.org/drawingml/2006/picture" xmlns:xdr="http://schemas.openxmlformats.org/drawingml/2006/spreadsheetDrawing" xmlns:dsp="http://schemas.microsoft.com/office/drawing/2008/diagram" xmlns:xvml="urn:schemas-microsoft-com:office:excel" xmlns:o="urn:schemas-microsoft-com:office:office" xmlns:v="urn:schemas-microsoft-com:vml" xmlns:w10="urn:schemas-microsoft-com:office:word" xmlns:pvml="urn:schemas-microsoft-com:office:powerpoint" xmlns:cppr="http://schemas.microsoft.com/office/2006/coverPageProps" xmlns:odx="http://opendope.org/xpaths" xmlns:odc="http://opendope.org/conditions" xmlns:odq="http://opendope.org/questions" xmlns:oda="http://opendope.org/answers" xmlns:odi="http://opendope.org/components" xmlns:odgm="http://opendope.org/SmartArt/DataHierarchy" xmlns:b="http://schemas.openxmlformats.org/officeDocument/2006/bibliography" xmlns:w16se="http://schemas.microsoft.com/office/word/2015/wordml/symex" xmlns:w16cid="http://schemas.microsoft.com/office/word/2016/wordml/cid" xmlns:wetp="http://schemas.microsoft.com/office/webextensions/taskpanes/2010/11" xmlns:we="http://schemas.microsoft.com/office/webextensions/webextension/2010/11" xmlns:comp="http://schemas.openxmlformats.org/drawingml/2006/compatibility" xmlns:lc="http://schemas.openxmlformats.org/drawingml/2006/lockedCanvas">
   <w:docDefaults>
     <w:rPrDefault>
       <w:rPr>

</xml_diff>